<commit_message>
adding project 2 proposal (library mangment system )
</commit_message>
<xml_diff>
--- a/Phase 0 DB.docx
+++ b/Phase 0 DB.docx
@@ -1,6 +1,6 @@
 
 <file path=word/document.xml><?xml version="1.0" encoding="utf-8"?>
-<w:document xmlns:wpc="http://schemas.microsoft.com/office/word/2010/wordprocessingCanvas" xmlns:cx="http://schemas.microsoft.com/office/drawing/2014/chartex" xmlns:cx1="http://schemas.microsoft.com/office/drawing/2015/9/8/chartex" xmlns:cx2="http://schemas.microsoft.com/office/drawing/2015/10/21/chartex" xmlns:cx3="http://schemas.microsoft.com/office/drawing/2016/5/9/chartex" xmlns:cx4="http://schemas.microsoft.com/office/drawing/2016/5/10/chartex" xmlns:cx5="http://schemas.microsoft.com/office/drawing/2016/5/11/chartex" xmlns:cx6="http://schemas.microsoft.com/office/drawing/2016/5/12/chartex" xmlns:cx7="http://schemas.microsoft.com/office/drawing/2016/5/13/chartex" xmlns:cx8="http://schemas.microsoft.com/office/drawing/2016/5/14/chartex" xmlns:mc="http://schemas.openxmlformats.org/markup-compatibility/2006" xmlns:aink="http://schemas.microsoft.com/office/drawing/2016/ink" xmlns:am3d="http://schemas.microsoft.com/office/drawing/2017/model3d" xmlns:o="urn:schemas-microsoft-com:office:office" xmlns:r="http://schemas.openxmlformats.org/officeDocument/2006/relationships" xmlns:m="http://schemas.openxmlformats.org/officeDocument/2006/math" xmlns:v="urn:schemas-microsoft-com:vml" xmlns:wp14="http://schemas.microsoft.com/office/word/2010/wordprocessingDrawing" xmlns:wp="http://schemas.openxmlformats.org/drawingml/2006/wordprocessingDrawing" xmlns:w10="urn:schemas-microsoft-com:office:word" xmlns:w="http://schemas.openxmlformats.org/wordprocessingml/2006/main" xmlns:w14="http://schemas.microsoft.com/office/word/2010/wordml" xmlns:w15="http://schemas.microsoft.com/office/word/2012/wordml" xmlns:w16cid="http://schemas.microsoft.com/office/word/2016/wordml/cid" xmlns:w16se="http://schemas.microsoft.com/office/word/2015/wordml/symex" xmlns:wpg="http://schemas.microsoft.com/office/word/2010/wordprocessingGroup" xmlns:wpi="http://schemas.microsoft.com/office/word/2010/wordprocessingInk" xmlns:wne="http://schemas.microsoft.com/office/word/2006/wordml" xmlns:wps="http://schemas.microsoft.com/office/word/2010/wordprocessingShape" mc:Ignorable="w14 w15 w16se w16cid wp14">
+<w:document xmlns:wpc="http://schemas.microsoft.com/office/word/2010/wordprocessingCanvas" xmlns:mc="http://schemas.openxmlformats.org/markup-compatibility/2006" xmlns:o="urn:schemas-microsoft-com:office:office" xmlns:r="http://schemas.openxmlformats.org/officeDocument/2006/relationships" xmlns:m="http://schemas.openxmlformats.org/officeDocument/2006/math" xmlns:v="urn:schemas-microsoft-com:vml" xmlns:wp14="http://schemas.microsoft.com/office/word/2010/wordprocessingDrawing" xmlns:wp="http://schemas.openxmlformats.org/drawingml/2006/wordprocessingDrawing" xmlns:w10="urn:schemas-microsoft-com:office:word" xmlns:w="http://schemas.openxmlformats.org/wordprocessingml/2006/main" xmlns:w14="http://schemas.microsoft.com/office/word/2010/wordml" xmlns:wpg="http://schemas.microsoft.com/office/word/2010/wordprocessingGroup" xmlns:wpi="http://schemas.microsoft.com/office/word/2010/wordprocessingInk" xmlns:wne="http://schemas.microsoft.com/office/word/2006/wordml" xmlns:wps="http://schemas.microsoft.com/office/word/2010/wordprocessingShape" mc:Ignorable="w14 wp14">
   <w:body>
     <w:p>
       <w:pPr>
@@ -322,7 +322,15 @@
             </w:r>
             <w:proofErr w:type="spellEnd"/>
             <w:r>
-              <w:t xml:space="preserve"> Bakr Gad </w:t>
+              <w:t xml:space="preserve"> </w:t>
+            </w:r>
+            <w:proofErr w:type="spellStart"/>
+            <w:r>
+              <w:t>Bakr</w:t>
+            </w:r>
+            <w:proofErr w:type="spellEnd"/>
+            <w:r>
+              <w:t xml:space="preserve"> Gad </w:t>
             </w:r>
             <w:proofErr w:type="spellStart"/>
             <w:r>
@@ -1211,7 +1219,7 @@
           <w:rStyle w:val="tlid-translation"/>
           <w:sz w:val="32"/>
           <w:szCs w:val="32"/>
-          <w:lang w:val="en"/>
+          <w:lang/>
         </w:rPr>
         <w:t>Determine the price of the ticket</w:t>
       </w:r>
@@ -1769,36 +1777,2050 @@
         </w:rPr>
         <w:t>Repair yard</w:t>
       </w:r>
+    </w:p>
+    <w:p>
+      <w:pPr>
+        <w:rPr>
+          <w:sz w:val="32"/>
+          <w:szCs w:val="32"/>
+        </w:rPr>
+      </w:pPr>
+    </w:p>
+    <w:p>
+      <w:pPr>
+        <w:rPr>
+          <w:sz w:val="32"/>
+          <w:szCs w:val="32"/>
+        </w:rPr>
+      </w:pPr>
+    </w:p>
+    <w:p>
+      <w:pPr>
+        <w:pStyle w:val="Title"/>
+        <w:rPr>
+          <w:b/>
+          <w:bCs/>
+          <w:sz w:val="144"/>
+          <w:szCs w:val="144"/>
+        </w:rPr>
+      </w:pPr>
+      <w:r>
+        <w:rPr>
+          <w:b/>
+          <w:bCs/>
+          <w:sz w:val="144"/>
+          <w:szCs w:val="144"/>
+        </w:rPr>
+        <w:lastRenderedPageBreak/>
+        <w:t>Project 2</w:t>
+      </w:r>
+    </w:p>
+    <w:p>
+      <w:pPr>
+        <w:rPr>
+          <w:b/>
+          <w:bCs/>
+          <w:sz w:val="144"/>
+          <w:szCs w:val="144"/>
+        </w:rPr>
+      </w:pPr>
+      <w:proofErr w:type="gramStart"/>
+      <w:r>
+        <w:rPr>
+          <w:b/>
+          <w:bCs/>
+          <w:sz w:val="144"/>
+          <w:szCs w:val="144"/>
+        </w:rPr>
+        <w:t>library</w:t>
+      </w:r>
+      <w:proofErr w:type="gramEnd"/>
+      <w:r>
+        <w:rPr>
+          <w:b/>
+          <w:bCs/>
+          <w:sz w:val="144"/>
+          <w:szCs w:val="144"/>
+        </w:rPr>
+        <w:t xml:space="preserve"> Management System</w:t>
+      </w:r>
+    </w:p>
+    <w:p>
+      <w:pPr>
+        <w:spacing w:after="0" w:line="240" w:lineRule="auto"/>
+        <w:rPr>
+          <w:rFonts w:ascii="Arial" w:eastAsia="Times New Roman" w:hAnsi="Arial" w:cs="Arial"/>
+          <w:b/>
+          <w:bCs/>
+          <w:color w:val="000000"/>
+          <w:sz w:val="40"/>
+          <w:szCs w:val="40"/>
+        </w:rPr>
+      </w:pPr>
+    </w:p>
+    <w:p>
+      <w:pPr>
+        <w:spacing w:after="0" w:line="240" w:lineRule="auto"/>
+        <w:rPr>
+          <w:rFonts w:ascii="Arial" w:eastAsia="Times New Roman" w:hAnsi="Arial" w:cs="Arial"/>
+          <w:b/>
+          <w:bCs/>
+          <w:color w:val="000000"/>
+          <w:sz w:val="40"/>
+          <w:szCs w:val="40"/>
+        </w:rPr>
+      </w:pPr>
+    </w:p>
+    <w:p>
+      <w:pPr>
+        <w:spacing w:after="0" w:line="240" w:lineRule="auto"/>
+        <w:rPr>
+          <w:rFonts w:ascii="Arial" w:eastAsia="Times New Roman" w:hAnsi="Arial" w:cs="Arial"/>
+          <w:b/>
+          <w:bCs/>
+          <w:color w:val="000000"/>
+          <w:sz w:val="40"/>
+          <w:szCs w:val="40"/>
+        </w:rPr>
+      </w:pPr>
+    </w:p>
+    <w:p>
+      <w:pPr>
+        <w:spacing w:after="0" w:line="240" w:lineRule="auto"/>
+        <w:rPr>
+          <w:rFonts w:ascii="Arial" w:eastAsia="Times New Roman" w:hAnsi="Arial" w:cs="Arial"/>
+          <w:b/>
+          <w:bCs/>
+          <w:color w:val="000000"/>
+          <w:sz w:val="40"/>
+          <w:szCs w:val="40"/>
+        </w:rPr>
+      </w:pPr>
+    </w:p>
+    <w:p>
+      <w:pPr>
+        <w:spacing w:after="0" w:line="240" w:lineRule="auto"/>
+        <w:rPr>
+          <w:rFonts w:ascii="Arial" w:eastAsia="Times New Roman" w:hAnsi="Arial" w:cs="Arial"/>
+          <w:b/>
+          <w:bCs/>
+          <w:color w:val="000000"/>
+          <w:sz w:val="40"/>
+          <w:szCs w:val="40"/>
+        </w:rPr>
+      </w:pPr>
+    </w:p>
+    <w:p>
+      <w:pPr>
+        <w:spacing w:after="0" w:line="240" w:lineRule="auto"/>
+        <w:rPr>
+          <w:rFonts w:ascii="Arial" w:eastAsia="Times New Roman" w:hAnsi="Arial" w:cs="Arial"/>
+          <w:b/>
+          <w:bCs/>
+          <w:color w:val="000000"/>
+          <w:sz w:val="40"/>
+          <w:szCs w:val="40"/>
+        </w:rPr>
+      </w:pPr>
+    </w:p>
+    <w:p>
+      <w:pPr>
+        <w:spacing w:after="0" w:line="240" w:lineRule="auto"/>
+        <w:rPr>
+          <w:rFonts w:ascii="Arial" w:eastAsia="Times New Roman" w:hAnsi="Arial" w:cs="Arial"/>
+          <w:b/>
+          <w:bCs/>
+          <w:color w:val="000000"/>
+          <w:sz w:val="40"/>
+          <w:szCs w:val="40"/>
+        </w:rPr>
+      </w:pPr>
+    </w:p>
+    <w:p>
+      <w:pPr>
+        <w:spacing w:after="0" w:line="240" w:lineRule="auto"/>
+        <w:rPr>
+          <w:rFonts w:ascii="Arial" w:eastAsia="Times New Roman" w:hAnsi="Arial" w:cs="Arial"/>
+          <w:b/>
+          <w:bCs/>
+          <w:color w:val="000000"/>
+          <w:sz w:val="40"/>
+          <w:szCs w:val="40"/>
+        </w:rPr>
+      </w:pPr>
+    </w:p>
+    <w:p>
+      <w:pPr>
+        <w:spacing w:after="0" w:line="240" w:lineRule="auto"/>
+        <w:rPr>
+          <w:rFonts w:ascii="Arial" w:eastAsia="Times New Roman" w:hAnsi="Arial" w:cs="Arial"/>
+          <w:b/>
+          <w:bCs/>
+          <w:color w:val="000000"/>
+          <w:sz w:val="40"/>
+          <w:szCs w:val="40"/>
+        </w:rPr>
+      </w:pPr>
+    </w:p>
+    <w:p>
+      <w:pPr>
+        <w:spacing w:after="0" w:line="240" w:lineRule="auto"/>
+        <w:rPr>
+          <w:rFonts w:ascii="Arial" w:eastAsia="Times New Roman" w:hAnsi="Arial" w:cs="Arial"/>
+          <w:b/>
+          <w:bCs/>
+          <w:color w:val="000000"/>
+          <w:sz w:val="40"/>
+          <w:szCs w:val="40"/>
+        </w:rPr>
+      </w:pPr>
+    </w:p>
+    <w:p>
+      <w:pPr>
+        <w:spacing w:after="0" w:line="240" w:lineRule="auto"/>
+        <w:rPr>
+          <w:rFonts w:ascii="Arial" w:eastAsia="Times New Roman" w:hAnsi="Arial" w:cs="Arial"/>
+          <w:b/>
+          <w:bCs/>
+          <w:color w:val="000000"/>
+          <w:sz w:val="40"/>
+          <w:szCs w:val="40"/>
+        </w:rPr>
+      </w:pPr>
+    </w:p>
+    <w:p>
+      <w:pPr>
+        <w:spacing w:after="240" w:line="240" w:lineRule="auto"/>
+        <w:rPr>
+          <w:rFonts w:ascii="Times New Roman" w:eastAsia="Times New Roman" w:hAnsi="Times New Roman" w:cs="Times New Roman"/>
+          <w:sz w:val="24"/>
+          <w:szCs w:val="24"/>
+        </w:rPr>
+      </w:pPr>
+      <w:r>
+        <w:rPr>
+          <w:rFonts w:ascii="Times New Roman" w:eastAsia="Times New Roman" w:hAnsi="Times New Roman" w:cs="Times New Roman"/>
+          <w:sz w:val="24"/>
+          <w:szCs w:val="24"/>
+        </w:rPr>
+        <w:lastRenderedPageBreak/>
+        <w:br/>
+      </w:r>
+    </w:p>
+    <w:p>
+      <w:pPr>
+        <w:pStyle w:val="Title"/>
+        <w:jc w:val="center"/>
+      </w:pPr>
+      <w:r>
+        <w:rPr>
+          <w:rFonts w:ascii="Times New Roman" w:eastAsia="Times New Roman" w:hAnsi="Times New Roman" w:cs="Times New Roman"/>
+          <w:sz w:val="24"/>
+          <w:szCs w:val="24"/>
+        </w:rPr>
+        <w:br/>
+      </w:r>
+      <w:r>
+        <w:t>Project Description</w:t>
+      </w:r>
+    </w:p>
+    <w:p>
+      <w:pPr>
+        <w:spacing w:after="0" w:line="240" w:lineRule="auto"/>
+        <w:rPr>
+          <w:rFonts w:ascii="Arial" w:eastAsia="Times New Roman" w:hAnsi="Arial" w:cs="Arial"/>
+          <w:color w:val="000000"/>
+          <w:sz w:val="32"/>
+          <w:szCs w:val="32"/>
+        </w:rPr>
+      </w:pPr>
+      <w:r>
+        <w:rPr>
+          <w:rFonts w:ascii="Arial" w:eastAsia="Times New Roman" w:hAnsi="Arial" w:cs="Arial"/>
+          <w:color w:val="000000"/>
+          <w:sz w:val="32"/>
+          <w:szCs w:val="32"/>
+        </w:rPr>
+        <w:t>This is a university library database system.</w:t>
+      </w:r>
+    </w:p>
+    <w:p>
+      <w:pPr>
+        <w:spacing w:after="0" w:line="240" w:lineRule="auto"/>
+        <w:rPr>
+          <w:rFonts w:ascii="Arial" w:eastAsia="Times New Roman" w:hAnsi="Arial" w:cs="Arial"/>
+          <w:color w:val="000000"/>
+          <w:sz w:val="32"/>
+          <w:szCs w:val="32"/>
+        </w:rPr>
+      </w:pPr>
+    </w:p>
+    <w:p>
+      <w:pPr>
+        <w:spacing w:after="0" w:line="240" w:lineRule="auto"/>
+        <w:ind w:firstLine="720"/>
+        <w:rPr>
+          <w:rFonts w:ascii="Arial" w:eastAsia="Times New Roman" w:hAnsi="Arial" w:cs="Arial"/>
+          <w:color w:val="000000"/>
+          <w:sz w:val="32"/>
+          <w:szCs w:val="32"/>
+        </w:rPr>
+      </w:pPr>
+      <w:r>
+        <w:rPr>
+          <w:rFonts w:ascii="Arial" w:eastAsia="Times New Roman" w:hAnsi="Arial" w:cs="Arial"/>
+          <w:color w:val="000000"/>
+          <w:sz w:val="32"/>
+          <w:szCs w:val="32"/>
+        </w:rPr>
+        <w:t>With this</w:t>
+      </w:r>
+      <w:r>
+        <w:rPr>
+          <w:rFonts w:ascii="Arial" w:eastAsia="Times New Roman" w:hAnsi="Arial" w:cs="Arial"/>
+          <w:color w:val="000000"/>
+          <w:sz w:val="32"/>
+          <w:szCs w:val="32"/>
+        </w:rPr>
+        <w:t xml:space="preserve"> </w:t>
+      </w:r>
+      <w:r>
+        <w:rPr>
+          <w:rFonts w:ascii="Arial" w:eastAsia="Times New Roman" w:hAnsi="Arial" w:cs="Arial"/>
+          <w:color w:val="000000"/>
+          <w:sz w:val="32"/>
+          <w:szCs w:val="32"/>
+        </w:rPr>
+        <w:t xml:space="preserve">application undergraduate </w:t>
+      </w:r>
+      <w:proofErr w:type="spellStart"/>
+      <w:r>
+        <w:rPr>
+          <w:rFonts w:ascii="Arial" w:eastAsia="Times New Roman" w:hAnsi="Arial" w:cs="Arial"/>
+          <w:color w:val="000000"/>
+          <w:sz w:val="32"/>
+          <w:szCs w:val="32"/>
+        </w:rPr>
+        <w:t>students</w:t>
+      </w:r>
+      <w:proofErr w:type="gramStart"/>
+      <w:r>
+        <w:rPr>
+          <w:rFonts w:ascii="Arial" w:eastAsia="Times New Roman" w:hAnsi="Arial" w:cs="Arial"/>
+          <w:color w:val="000000"/>
+          <w:sz w:val="32"/>
+          <w:szCs w:val="32"/>
+        </w:rPr>
+        <w:t>,graduated</w:t>
+      </w:r>
+      <w:proofErr w:type="spellEnd"/>
+      <w:proofErr w:type="gramEnd"/>
+      <w:r>
+        <w:rPr>
+          <w:rFonts w:ascii="Arial" w:eastAsia="Times New Roman" w:hAnsi="Arial" w:cs="Arial"/>
+          <w:color w:val="000000"/>
+          <w:sz w:val="32"/>
+          <w:szCs w:val="32"/>
+        </w:rPr>
+        <w:t xml:space="preserve"> students and </w:t>
+      </w:r>
+    </w:p>
+    <w:p>
+      <w:pPr>
+        <w:spacing w:after="0" w:line="240" w:lineRule="auto"/>
+        <w:rPr>
+          <w:rFonts w:ascii="Times New Roman" w:eastAsia="Times New Roman" w:hAnsi="Times New Roman" w:cs="Times New Roman"/>
+          <w:sz w:val="24"/>
+          <w:szCs w:val="24"/>
+        </w:rPr>
+      </w:pPr>
+      <w:proofErr w:type="gramStart"/>
+      <w:r>
+        <w:rPr>
+          <w:rFonts w:ascii="Arial" w:eastAsia="Times New Roman" w:hAnsi="Arial" w:cs="Arial"/>
+          <w:color w:val="000000"/>
+          <w:sz w:val="32"/>
+          <w:szCs w:val="32"/>
+        </w:rPr>
+        <w:t>library</w:t>
+      </w:r>
+      <w:proofErr w:type="gramEnd"/>
+      <w:r>
+        <w:rPr>
+          <w:rFonts w:ascii="Arial" w:eastAsia="Times New Roman" w:hAnsi="Arial" w:cs="Arial"/>
+          <w:color w:val="000000"/>
+          <w:sz w:val="32"/>
+          <w:szCs w:val="32"/>
+        </w:rPr>
+        <w:t xml:space="preserve"> guests can borrow, review, rate books and read other students </w:t>
+      </w:r>
+      <w:proofErr w:type="spellStart"/>
+      <w:r>
+        <w:rPr>
+          <w:rFonts w:ascii="Arial" w:eastAsia="Times New Roman" w:hAnsi="Arial" w:cs="Arial"/>
+          <w:color w:val="000000"/>
+          <w:sz w:val="32"/>
+          <w:szCs w:val="32"/>
+        </w:rPr>
+        <w:t>reviews.the</w:t>
+      </w:r>
+      <w:proofErr w:type="spellEnd"/>
+      <w:r>
+        <w:rPr>
+          <w:rFonts w:ascii="Arial" w:eastAsia="Times New Roman" w:hAnsi="Arial" w:cs="Arial"/>
+          <w:color w:val="000000"/>
+          <w:sz w:val="32"/>
+          <w:szCs w:val="32"/>
+        </w:rPr>
+        <w:t xml:space="preserve"> books are distributed among sections </w:t>
+      </w:r>
+      <w:proofErr w:type="spellStart"/>
+      <w:r>
+        <w:rPr>
+          <w:rFonts w:ascii="Arial" w:eastAsia="Times New Roman" w:hAnsi="Arial" w:cs="Arial"/>
+          <w:color w:val="000000"/>
+          <w:sz w:val="32"/>
+          <w:szCs w:val="32"/>
+        </w:rPr>
+        <w:t>eg</w:t>
+      </w:r>
+      <w:proofErr w:type="spellEnd"/>
+      <w:r>
+        <w:rPr>
+          <w:rFonts w:ascii="Arial" w:eastAsia="Times New Roman" w:hAnsi="Arial" w:cs="Arial"/>
+          <w:color w:val="000000"/>
+          <w:sz w:val="32"/>
+          <w:szCs w:val="32"/>
+        </w:rPr>
+        <w:t xml:space="preserve">. </w:t>
+      </w:r>
+      <w:proofErr w:type="gramStart"/>
+      <w:r>
+        <w:rPr>
+          <w:rFonts w:ascii="Arial" w:eastAsia="Times New Roman" w:hAnsi="Arial" w:cs="Arial"/>
+          <w:color w:val="000000"/>
+          <w:sz w:val="32"/>
+          <w:szCs w:val="32"/>
+        </w:rPr>
+        <w:t>physics</w:t>
+      </w:r>
+      <w:proofErr w:type="gramEnd"/>
+      <w:r>
+        <w:rPr>
+          <w:rFonts w:ascii="Arial" w:eastAsia="Times New Roman" w:hAnsi="Arial" w:cs="Arial"/>
+          <w:color w:val="000000"/>
+          <w:sz w:val="32"/>
+          <w:szCs w:val="32"/>
+        </w:rPr>
+        <w:t xml:space="preserve"> ,</w:t>
+      </w:r>
+      <w:proofErr w:type="spellStart"/>
+      <w:r>
+        <w:rPr>
+          <w:rFonts w:ascii="Arial" w:eastAsia="Times New Roman" w:hAnsi="Arial" w:cs="Arial"/>
+          <w:color w:val="000000"/>
+          <w:sz w:val="32"/>
+          <w:szCs w:val="32"/>
+        </w:rPr>
+        <w:t>maths,literature</w:t>
+      </w:r>
+      <w:proofErr w:type="spellEnd"/>
+      <w:r>
+        <w:rPr>
+          <w:rFonts w:ascii="Arial" w:eastAsia="Times New Roman" w:hAnsi="Arial" w:cs="Arial"/>
+          <w:color w:val="000000"/>
+          <w:sz w:val="32"/>
+          <w:szCs w:val="32"/>
+        </w:rPr>
+        <w:t xml:space="preserve"> . Also they can make a reading list of the books they are intending to read in the </w:t>
+      </w:r>
+      <w:proofErr w:type="spellStart"/>
+      <w:r>
+        <w:rPr>
+          <w:rFonts w:ascii="Arial" w:eastAsia="Times New Roman" w:hAnsi="Arial" w:cs="Arial"/>
+          <w:color w:val="000000"/>
+          <w:sz w:val="32"/>
+          <w:szCs w:val="32"/>
+        </w:rPr>
+        <w:t>future.There</w:t>
+      </w:r>
+      <w:proofErr w:type="spellEnd"/>
+      <w:r>
+        <w:rPr>
+          <w:rFonts w:ascii="Arial" w:eastAsia="Times New Roman" w:hAnsi="Arial" w:cs="Arial"/>
+          <w:color w:val="000000"/>
+          <w:sz w:val="32"/>
+          <w:szCs w:val="32"/>
+        </w:rPr>
+        <w:t xml:space="preserve"> are more than one reading list for each user as each list is for a specific section and there is one big list contains all of the books that user intend to read in all fields .</w:t>
+      </w:r>
+    </w:p>
+    <w:p>
+      <w:pPr>
+        <w:spacing w:after="0" w:line="240" w:lineRule="auto"/>
+        <w:rPr>
+          <w:rFonts w:ascii="Times New Roman" w:eastAsia="Times New Roman" w:hAnsi="Times New Roman" w:cs="Times New Roman"/>
+          <w:sz w:val="24"/>
+          <w:szCs w:val="24"/>
+        </w:rPr>
+      </w:pPr>
+      <w:r>
+        <w:rPr>
+          <w:rFonts w:ascii="Arial" w:eastAsia="Times New Roman" w:hAnsi="Arial" w:cs="Arial"/>
+          <w:color w:val="000000"/>
+          <w:sz w:val="32"/>
+          <w:szCs w:val="32"/>
+        </w:rPr>
+        <w:t> </w:t>
+      </w:r>
       <w:bookmarkStart w:id="0" w:name="_GoBack"/>
       <w:bookmarkEnd w:id="0"/>
     </w:p>
     <w:p>
       <w:pPr>
-        <w:rPr>
-          <w:sz w:val="32"/>
-          <w:szCs w:val="32"/>
-        </w:rPr>
-      </w:pPr>
-    </w:p>
-    <w:p>
-      <w:pPr>
-        <w:rPr>
-          <w:sz w:val="32"/>
-          <w:szCs w:val="32"/>
-        </w:rPr>
-      </w:pPr>
-    </w:p>
-    <w:p/>
-    <w:p>
-      <w:pPr>
-        <w:rPr>
+        <w:spacing w:after="0" w:line="240" w:lineRule="auto"/>
+        <w:rPr>
+          <w:rFonts w:ascii="Arial" w:eastAsia="Times New Roman" w:hAnsi="Arial" w:cs="Arial"/>
+          <w:color w:val="000000"/>
+          <w:sz w:val="32"/>
+          <w:szCs w:val="32"/>
+        </w:rPr>
+      </w:pPr>
+      <w:r>
+        <w:rPr>
+          <w:rFonts w:ascii="Arial" w:eastAsia="Times New Roman" w:hAnsi="Arial" w:cs="Arial"/>
+          <w:color w:val="000000"/>
+          <w:sz w:val="32"/>
+          <w:szCs w:val="32"/>
+        </w:rPr>
+        <w:tab/>
+        <w:t xml:space="preserve">There is a librarian who can add and remove books, add and remove users and write a description for a </w:t>
+      </w:r>
+      <w:proofErr w:type="spellStart"/>
+      <w:r>
+        <w:rPr>
+          <w:rFonts w:ascii="Arial" w:eastAsia="Times New Roman" w:hAnsi="Arial" w:cs="Arial"/>
+          <w:color w:val="000000"/>
+          <w:sz w:val="32"/>
+          <w:szCs w:val="32"/>
+        </w:rPr>
+        <w:t>book.He</w:t>
+      </w:r>
+      <w:proofErr w:type="spellEnd"/>
+      <w:r>
+        <w:rPr>
+          <w:rFonts w:ascii="Arial" w:eastAsia="Times New Roman" w:hAnsi="Arial" w:cs="Arial"/>
+          <w:color w:val="000000"/>
+          <w:sz w:val="32"/>
+          <w:szCs w:val="32"/>
+        </w:rPr>
+        <w:t xml:space="preserve"> can make a list for recommended books in each topic or science field. Each type of users can borrow a specific number of books depending on his or her user type. Borrow requests are accepted automatically</w:t>
+      </w:r>
+      <w:proofErr w:type="gramStart"/>
+      <w:r>
+        <w:rPr>
+          <w:rFonts w:ascii="Arial" w:eastAsia="Times New Roman" w:hAnsi="Arial" w:cs="Arial"/>
+          <w:color w:val="000000"/>
+          <w:sz w:val="32"/>
+          <w:szCs w:val="32"/>
+        </w:rPr>
+        <w:t>  by</w:t>
+      </w:r>
+      <w:proofErr w:type="gramEnd"/>
+      <w:r>
+        <w:rPr>
+          <w:rFonts w:ascii="Arial" w:eastAsia="Times New Roman" w:hAnsi="Arial" w:cs="Arial"/>
+          <w:color w:val="000000"/>
+          <w:sz w:val="32"/>
+          <w:szCs w:val="32"/>
+        </w:rPr>
+        <w:t xml:space="preserve"> the system not by the librarian .</w:t>
+      </w:r>
+    </w:p>
+    <w:p>
+      <w:pPr>
+        <w:spacing w:after="0" w:line="240" w:lineRule="auto"/>
+        <w:rPr>
+          <w:rFonts w:ascii="Arial" w:eastAsia="Times New Roman" w:hAnsi="Arial" w:cs="Arial"/>
+          <w:color w:val="000000"/>
+          <w:sz w:val="32"/>
+          <w:szCs w:val="32"/>
+        </w:rPr>
+      </w:pPr>
+    </w:p>
+    <w:p>
+      <w:pPr>
+        <w:spacing w:after="0" w:line="240" w:lineRule="auto"/>
+        <w:rPr>
+          <w:rFonts w:ascii="Arial" w:eastAsia="Times New Roman" w:hAnsi="Arial" w:cs="Arial"/>
+          <w:color w:val="000000"/>
+          <w:sz w:val="32"/>
+          <w:szCs w:val="32"/>
+        </w:rPr>
+      </w:pPr>
+    </w:p>
+    <w:p>
+      <w:pPr>
+        <w:spacing w:after="0" w:line="240" w:lineRule="auto"/>
+        <w:rPr>
+          <w:rFonts w:ascii="Arial" w:eastAsia="Times New Roman" w:hAnsi="Arial" w:cs="Arial"/>
+          <w:color w:val="000000"/>
+          <w:sz w:val="32"/>
+          <w:szCs w:val="32"/>
+        </w:rPr>
+      </w:pPr>
+    </w:p>
+    <w:p>
+      <w:pPr>
+        <w:spacing w:after="0" w:line="240" w:lineRule="auto"/>
+        <w:rPr>
+          <w:rFonts w:ascii="Arial" w:eastAsia="Times New Roman" w:hAnsi="Arial" w:cs="Arial"/>
+          <w:color w:val="000000"/>
+          <w:sz w:val="32"/>
+          <w:szCs w:val="32"/>
+        </w:rPr>
+      </w:pPr>
+    </w:p>
+    <w:p>
+      <w:pPr>
+        <w:spacing w:after="0" w:line="240" w:lineRule="auto"/>
+        <w:rPr>
+          <w:rFonts w:ascii="Arial" w:eastAsia="Times New Roman" w:hAnsi="Arial" w:cs="Arial"/>
+          <w:color w:val="000000"/>
+          <w:sz w:val="32"/>
+          <w:szCs w:val="32"/>
+        </w:rPr>
+      </w:pPr>
+    </w:p>
+    <w:p>
+      <w:pPr>
+        <w:spacing w:after="0" w:line="240" w:lineRule="auto"/>
+        <w:rPr>
+          <w:rFonts w:ascii="Arial" w:eastAsia="Times New Roman" w:hAnsi="Arial" w:cs="Arial"/>
+          <w:color w:val="000000"/>
+          <w:sz w:val="32"/>
+          <w:szCs w:val="32"/>
+        </w:rPr>
+      </w:pPr>
+    </w:p>
+    <w:p>
+      <w:pPr>
+        <w:spacing w:after="0" w:line="240" w:lineRule="auto"/>
+        <w:rPr>
+          <w:rFonts w:ascii="Arial" w:eastAsia="Times New Roman" w:hAnsi="Arial" w:cs="Arial"/>
+          <w:color w:val="000000"/>
+          <w:sz w:val="32"/>
+          <w:szCs w:val="32"/>
+        </w:rPr>
+      </w:pPr>
+    </w:p>
+    <w:p>
+      <w:pPr>
+        <w:spacing w:after="0" w:line="240" w:lineRule="auto"/>
+        <w:rPr>
+          <w:rFonts w:ascii="Arial" w:eastAsia="Times New Roman" w:hAnsi="Arial" w:cs="Arial"/>
+          <w:color w:val="000000"/>
+          <w:sz w:val="32"/>
+          <w:szCs w:val="32"/>
+        </w:rPr>
+      </w:pPr>
+    </w:p>
+    <w:p>
+      <w:pPr>
+        <w:spacing w:after="0" w:line="240" w:lineRule="auto"/>
+        <w:rPr>
+          <w:rFonts w:ascii="Arial" w:eastAsia="Times New Roman" w:hAnsi="Arial" w:cs="Arial"/>
+          <w:color w:val="000000"/>
+          <w:sz w:val="32"/>
+          <w:szCs w:val="32"/>
+        </w:rPr>
+      </w:pPr>
+    </w:p>
+    <w:p>
+      <w:pPr>
+        <w:spacing w:after="0" w:line="240" w:lineRule="auto"/>
+        <w:rPr>
+          <w:rFonts w:ascii="Arial" w:eastAsia="Times New Roman" w:hAnsi="Arial" w:cs="Arial"/>
+          <w:color w:val="000000"/>
+          <w:sz w:val="32"/>
+          <w:szCs w:val="32"/>
+        </w:rPr>
+      </w:pPr>
+    </w:p>
+    <w:p>
+      <w:pPr>
+        <w:spacing w:after="0" w:line="240" w:lineRule="auto"/>
+        <w:rPr>
+          <w:rFonts w:ascii="Arial" w:eastAsia="Times New Roman" w:hAnsi="Arial" w:cs="Arial"/>
+          <w:color w:val="000000"/>
+          <w:sz w:val="32"/>
+          <w:szCs w:val="32"/>
+        </w:rPr>
+      </w:pPr>
+    </w:p>
+    <w:p>
+      <w:pPr>
+        <w:spacing w:after="0" w:line="240" w:lineRule="auto"/>
+        <w:rPr>
+          <w:rFonts w:ascii="Arial" w:eastAsia="Times New Roman" w:hAnsi="Arial" w:cs="Arial"/>
+          <w:color w:val="000000"/>
+          <w:sz w:val="32"/>
+          <w:szCs w:val="32"/>
+        </w:rPr>
+      </w:pPr>
+    </w:p>
+    <w:p>
+      <w:pPr>
+        <w:spacing w:after="0" w:line="240" w:lineRule="auto"/>
+        <w:rPr>
+          <w:rFonts w:ascii="Arial" w:eastAsia="Times New Roman" w:hAnsi="Arial" w:cs="Arial"/>
+          <w:color w:val="000000"/>
+          <w:sz w:val="32"/>
+          <w:szCs w:val="32"/>
+        </w:rPr>
+      </w:pPr>
+    </w:p>
+    <w:p>
+      <w:pPr>
+        <w:spacing w:after="0" w:line="240" w:lineRule="auto"/>
+        <w:rPr>
+          <w:rFonts w:ascii="Times New Roman" w:eastAsia="Times New Roman" w:hAnsi="Times New Roman" w:cs="Times New Roman"/>
+          <w:sz w:val="24"/>
+          <w:szCs w:val="24"/>
+        </w:rPr>
+      </w:pPr>
+    </w:p>
+    <w:p>
+      <w:pPr>
+        <w:pStyle w:val="Title"/>
+        <w:jc w:val="center"/>
+      </w:pPr>
+      <w:r>
+        <w:t>Functionalities &amp; Entities</w:t>
+      </w:r>
+    </w:p>
+    <w:p>
+      <w:pPr>
+        <w:spacing w:after="0" w:line="240" w:lineRule="auto"/>
+        <w:rPr>
+          <w:rFonts w:ascii="Arial" w:eastAsia="Times New Roman" w:hAnsi="Arial" w:cs="Arial"/>
+          <w:color w:val="000000"/>
+          <w:sz w:val="40"/>
+          <w:szCs w:val="40"/>
+        </w:rPr>
+      </w:pPr>
+    </w:p>
+    <w:p>
+      <w:pPr>
+        <w:pStyle w:val="ListParagraph"/>
+        <w:numPr>
+          <w:ilvl w:val="0"/>
+          <w:numId w:val="15"/>
+        </w:numPr>
+        <w:spacing w:after="0" w:line="240" w:lineRule="auto"/>
+        <w:rPr>
+          <w:rFonts w:ascii="Times New Roman" w:eastAsia="Times New Roman" w:hAnsi="Times New Roman" w:cs="Times New Roman"/>
           <w:sz w:val="36"/>
           <w:szCs w:val="36"/>
         </w:rPr>
       </w:pPr>
+      <w:r>
+        <w:rPr>
+          <w:rFonts w:ascii="Times New Roman" w:eastAsia="Times New Roman" w:hAnsi="Times New Roman" w:cs="Times New Roman"/>
+          <w:sz w:val="36"/>
+          <w:szCs w:val="36"/>
+        </w:rPr>
+        <w:t>List of system users:</w:t>
+      </w:r>
+    </w:p>
+    <w:p>
+      <w:pPr>
+        <w:spacing w:after="0" w:line="240" w:lineRule="auto"/>
+        <w:ind w:left="360"/>
+        <w:rPr>
+          <w:rFonts w:ascii="Times New Roman" w:eastAsia="Times New Roman" w:hAnsi="Times New Roman" w:cs="Times New Roman"/>
+          <w:sz w:val="36"/>
+          <w:szCs w:val="36"/>
+        </w:rPr>
+      </w:pPr>
+    </w:p>
+    <w:p>
+      <w:pPr>
+        <w:spacing w:after="0" w:line="240" w:lineRule="auto"/>
+        <w:ind w:firstLine="720"/>
+        <w:rPr>
+          <w:rFonts w:ascii="Times New Roman" w:eastAsia="Times New Roman" w:hAnsi="Times New Roman" w:cs="Times New Roman"/>
+          <w:sz w:val="24"/>
+          <w:szCs w:val="24"/>
+        </w:rPr>
+      </w:pPr>
+      <w:r>
+        <w:rPr>
+          <w:rFonts w:ascii="Arial" w:eastAsia="Times New Roman" w:hAnsi="Arial" w:cs="Arial"/>
+          <w:color w:val="000000"/>
+          <w:sz w:val="28"/>
+          <w:szCs w:val="28"/>
+        </w:rPr>
+        <w:t>1- Librarian.</w:t>
+      </w:r>
+    </w:p>
+    <w:p>
+      <w:pPr>
+        <w:spacing w:after="0" w:line="240" w:lineRule="auto"/>
+        <w:ind w:firstLine="720"/>
+        <w:rPr>
+          <w:rFonts w:ascii="Times New Roman" w:eastAsia="Times New Roman" w:hAnsi="Times New Roman" w:cs="Times New Roman"/>
+          <w:sz w:val="24"/>
+          <w:szCs w:val="24"/>
+        </w:rPr>
+      </w:pPr>
+      <w:r>
+        <w:rPr>
+          <w:rFonts w:ascii="Arial" w:eastAsia="Times New Roman" w:hAnsi="Arial" w:cs="Arial"/>
+          <w:color w:val="000000"/>
+          <w:sz w:val="28"/>
+          <w:szCs w:val="28"/>
+        </w:rPr>
+        <w:t>2- Undergraduate Student.</w:t>
+      </w:r>
+    </w:p>
+    <w:p>
+      <w:pPr>
+        <w:spacing w:after="0" w:line="240" w:lineRule="auto"/>
+        <w:ind w:firstLine="720"/>
+        <w:rPr>
+          <w:rFonts w:ascii="Times New Roman" w:eastAsia="Times New Roman" w:hAnsi="Times New Roman" w:cs="Times New Roman"/>
+          <w:sz w:val="24"/>
+          <w:szCs w:val="24"/>
+        </w:rPr>
+      </w:pPr>
+      <w:r>
+        <w:rPr>
+          <w:rFonts w:ascii="Arial" w:eastAsia="Times New Roman" w:hAnsi="Arial" w:cs="Arial"/>
+          <w:color w:val="000000"/>
+          <w:sz w:val="28"/>
+          <w:szCs w:val="28"/>
+        </w:rPr>
+        <w:t>3- Graduate Student.</w:t>
+      </w:r>
+    </w:p>
+    <w:p>
+      <w:pPr>
+        <w:spacing w:after="0" w:line="240" w:lineRule="auto"/>
+        <w:ind w:firstLine="720"/>
+        <w:rPr>
+          <w:rFonts w:ascii="Times New Roman" w:eastAsia="Times New Roman" w:hAnsi="Times New Roman" w:cs="Times New Roman"/>
+          <w:sz w:val="24"/>
+          <w:szCs w:val="24"/>
+        </w:rPr>
+      </w:pPr>
+      <w:r>
+        <w:rPr>
+          <w:rFonts w:ascii="Arial" w:eastAsia="Times New Roman" w:hAnsi="Arial" w:cs="Arial"/>
+          <w:color w:val="000000"/>
+          <w:sz w:val="28"/>
+          <w:szCs w:val="28"/>
+        </w:rPr>
+        <w:t xml:space="preserve">4- </w:t>
+      </w:r>
+      <w:proofErr w:type="gramStart"/>
+      <w:r>
+        <w:rPr>
+          <w:rFonts w:ascii="Arial" w:eastAsia="Times New Roman" w:hAnsi="Arial" w:cs="Arial"/>
+          <w:color w:val="000000"/>
+          <w:sz w:val="28"/>
+          <w:szCs w:val="28"/>
+        </w:rPr>
+        <w:t>guest</w:t>
+      </w:r>
+      <w:proofErr w:type="gramEnd"/>
+      <w:r>
+        <w:rPr>
+          <w:rFonts w:ascii="Arial" w:eastAsia="Times New Roman" w:hAnsi="Arial" w:cs="Arial"/>
+          <w:color w:val="000000"/>
+          <w:sz w:val="28"/>
+          <w:szCs w:val="28"/>
+        </w:rPr>
+        <w:t>.</w:t>
+      </w:r>
+    </w:p>
+    <w:p>
+      <w:pPr>
+        <w:spacing w:after="0" w:line="240" w:lineRule="auto"/>
+        <w:rPr>
+          <w:rFonts w:ascii="Times New Roman" w:eastAsia="Times New Roman" w:hAnsi="Times New Roman" w:cs="Times New Roman"/>
+          <w:sz w:val="24"/>
+          <w:szCs w:val="24"/>
+        </w:rPr>
+      </w:pPr>
+    </w:p>
+    <w:p>
+      <w:pPr>
+        <w:numPr>
+          <w:ilvl w:val="0"/>
+          <w:numId w:val="9"/>
+        </w:numPr>
+        <w:spacing w:after="0" w:line="240" w:lineRule="auto"/>
+        <w:textAlignment w:val="baseline"/>
+        <w:rPr>
+          <w:rFonts w:ascii="Arial" w:eastAsia="Times New Roman" w:hAnsi="Arial" w:cs="Arial"/>
+          <w:color w:val="000000"/>
+          <w:sz w:val="32"/>
+          <w:szCs w:val="32"/>
+        </w:rPr>
+      </w:pPr>
+      <w:r>
+        <w:rPr>
+          <w:rFonts w:ascii="Arial" w:eastAsia="Times New Roman" w:hAnsi="Arial" w:cs="Arial"/>
+          <w:color w:val="000000"/>
+          <w:sz w:val="32"/>
+          <w:szCs w:val="32"/>
+        </w:rPr>
+        <w:t>Librarian:</w:t>
+      </w:r>
+    </w:p>
+    <w:p>
+      <w:pPr>
+        <w:spacing w:after="0" w:line="240" w:lineRule="auto"/>
+        <w:ind w:left="720"/>
+        <w:rPr>
+          <w:rFonts w:ascii="Times New Roman" w:eastAsia="Times New Roman" w:hAnsi="Times New Roman" w:cs="Times New Roman"/>
+          <w:sz w:val="24"/>
+          <w:szCs w:val="24"/>
+        </w:rPr>
+      </w:pPr>
+      <w:r>
+        <w:rPr>
+          <w:rFonts w:ascii="Arial" w:eastAsia="Times New Roman" w:hAnsi="Arial" w:cs="Arial"/>
+          <w:color w:val="000000"/>
+          <w:sz w:val="32"/>
+          <w:szCs w:val="32"/>
+        </w:rPr>
+        <w:t>    a. Add books.</w:t>
+      </w:r>
+    </w:p>
+    <w:p>
+      <w:pPr>
+        <w:spacing w:after="0" w:line="240" w:lineRule="auto"/>
+        <w:ind w:left="720"/>
+        <w:rPr>
+          <w:rFonts w:ascii="Times New Roman" w:eastAsia="Times New Roman" w:hAnsi="Times New Roman" w:cs="Times New Roman"/>
+          <w:sz w:val="24"/>
+          <w:szCs w:val="24"/>
+        </w:rPr>
+      </w:pPr>
+      <w:r>
+        <w:rPr>
+          <w:rFonts w:ascii="Arial" w:eastAsia="Times New Roman" w:hAnsi="Arial" w:cs="Arial"/>
+          <w:color w:val="000000"/>
+          <w:sz w:val="32"/>
+          <w:szCs w:val="32"/>
+        </w:rPr>
+        <w:t>    b. Add users and specify their types.</w:t>
+      </w:r>
+    </w:p>
+    <w:p>
+      <w:pPr>
+        <w:spacing w:after="0" w:line="240" w:lineRule="auto"/>
+        <w:ind w:left="720"/>
+        <w:rPr>
+          <w:rFonts w:ascii="Times New Roman" w:eastAsia="Times New Roman" w:hAnsi="Times New Roman" w:cs="Times New Roman"/>
+          <w:sz w:val="24"/>
+          <w:szCs w:val="24"/>
+        </w:rPr>
+      </w:pPr>
+      <w:r>
+        <w:rPr>
+          <w:rFonts w:ascii="Arial" w:eastAsia="Times New Roman" w:hAnsi="Arial" w:cs="Arial"/>
+          <w:color w:val="000000"/>
+          <w:sz w:val="32"/>
+          <w:szCs w:val="32"/>
+        </w:rPr>
+        <w:t>    c. Remove Books.</w:t>
+      </w:r>
+    </w:p>
+    <w:p>
+      <w:pPr>
+        <w:spacing w:after="0" w:line="240" w:lineRule="auto"/>
+        <w:ind w:left="720"/>
+        <w:rPr>
+          <w:rFonts w:ascii="Times New Roman" w:eastAsia="Times New Roman" w:hAnsi="Times New Roman" w:cs="Times New Roman"/>
+          <w:sz w:val="24"/>
+          <w:szCs w:val="24"/>
+        </w:rPr>
+      </w:pPr>
+      <w:r>
+        <w:rPr>
+          <w:rFonts w:ascii="Arial" w:eastAsia="Times New Roman" w:hAnsi="Arial" w:cs="Arial"/>
+          <w:color w:val="000000"/>
+          <w:sz w:val="32"/>
+          <w:szCs w:val="32"/>
+        </w:rPr>
+        <w:t>    d. Remove users.</w:t>
+      </w:r>
+    </w:p>
+    <w:p>
+      <w:pPr>
+        <w:spacing w:after="0" w:line="240" w:lineRule="auto"/>
+        <w:ind w:left="720"/>
+        <w:rPr>
+          <w:rFonts w:ascii="Times New Roman" w:eastAsia="Times New Roman" w:hAnsi="Times New Roman" w:cs="Times New Roman"/>
+          <w:sz w:val="24"/>
+          <w:szCs w:val="24"/>
+        </w:rPr>
+      </w:pPr>
+      <w:r>
+        <w:rPr>
+          <w:rFonts w:ascii="Arial" w:eastAsia="Times New Roman" w:hAnsi="Arial" w:cs="Arial"/>
+          <w:color w:val="000000"/>
+          <w:sz w:val="32"/>
+          <w:szCs w:val="32"/>
+        </w:rPr>
+        <w:t>    e. Write a description for a book.</w:t>
+      </w:r>
+    </w:p>
+    <w:p>
+      <w:pPr>
+        <w:numPr>
+          <w:ilvl w:val="0"/>
+          <w:numId w:val="10"/>
+        </w:numPr>
+        <w:spacing w:after="0" w:line="240" w:lineRule="auto"/>
+        <w:textAlignment w:val="baseline"/>
+        <w:rPr>
+          <w:rFonts w:ascii="Arial" w:eastAsia="Times New Roman" w:hAnsi="Arial" w:cs="Arial"/>
+          <w:color w:val="000000"/>
+          <w:sz w:val="32"/>
+          <w:szCs w:val="32"/>
+        </w:rPr>
+      </w:pPr>
+      <w:r>
+        <w:rPr>
+          <w:rFonts w:ascii="Arial" w:eastAsia="Times New Roman" w:hAnsi="Arial" w:cs="Arial"/>
+          <w:color w:val="000000"/>
+          <w:sz w:val="32"/>
+          <w:szCs w:val="32"/>
+        </w:rPr>
+        <w:t>Guest:</w:t>
+      </w:r>
+    </w:p>
+    <w:p>
+      <w:pPr>
+        <w:spacing w:after="0" w:line="240" w:lineRule="auto"/>
+        <w:ind w:left="720"/>
+        <w:rPr>
+          <w:rFonts w:ascii="Times New Roman" w:eastAsia="Times New Roman" w:hAnsi="Times New Roman" w:cs="Times New Roman"/>
+          <w:sz w:val="24"/>
+          <w:szCs w:val="24"/>
+        </w:rPr>
+      </w:pPr>
+      <w:r>
+        <w:rPr>
+          <w:rFonts w:ascii="Arial" w:eastAsia="Times New Roman" w:hAnsi="Arial" w:cs="Arial"/>
+          <w:color w:val="000000"/>
+          <w:sz w:val="32"/>
+          <w:szCs w:val="32"/>
+        </w:rPr>
+        <w:t>    a. Create a reading list and update it.</w:t>
+      </w:r>
+    </w:p>
+    <w:p>
+      <w:pPr>
+        <w:spacing w:after="0" w:line="240" w:lineRule="auto"/>
+        <w:ind w:left="720"/>
+        <w:rPr>
+          <w:rFonts w:ascii="Times New Roman" w:eastAsia="Times New Roman" w:hAnsi="Times New Roman" w:cs="Times New Roman"/>
+          <w:sz w:val="24"/>
+          <w:szCs w:val="24"/>
+        </w:rPr>
+      </w:pPr>
+      <w:r>
+        <w:rPr>
+          <w:rFonts w:ascii="Arial" w:eastAsia="Times New Roman" w:hAnsi="Arial" w:cs="Arial"/>
+          <w:color w:val="000000"/>
+          <w:sz w:val="32"/>
+          <w:szCs w:val="32"/>
+        </w:rPr>
+        <w:t>    </w:t>
+      </w:r>
+      <w:proofErr w:type="gramStart"/>
+      <w:r>
+        <w:rPr>
+          <w:rFonts w:ascii="Arial" w:eastAsia="Times New Roman" w:hAnsi="Arial" w:cs="Arial"/>
+          <w:color w:val="000000"/>
+          <w:sz w:val="32"/>
+          <w:szCs w:val="32"/>
+        </w:rPr>
+        <w:t>b</w:t>
+      </w:r>
+      <w:proofErr w:type="gramEnd"/>
+      <w:r>
+        <w:rPr>
+          <w:rFonts w:ascii="Arial" w:eastAsia="Times New Roman" w:hAnsi="Arial" w:cs="Arial"/>
+          <w:color w:val="000000"/>
+          <w:sz w:val="32"/>
+          <w:szCs w:val="32"/>
+        </w:rPr>
+        <w:t>. request for borrowing only one book.</w:t>
+      </w:r>
+    </w:p>
+    <w:p>
+      <w:pPr>
+        <w:spacing w:after="0" w:line="240" w:lineRule="auto"/>
+        <w:ind w:left="720"/>
+        <w:rPr>
+          <w:rFonts w:ascii="Times New Roman" w:eastAsia="Times New Roman" w:hAnsi="Times New Roman" w:cs="Times New Roman"/>
+          <w:sz w:val="24"/>
+          <w:szCs w:val="24"/>
+        </w:rPr>
+      </w:pPr>
+      <w:r>
+        <w:rPr>
+          <w:rFonts w:ascii="Arial" w:eastAsia="Times New Roman" w:hAnsi="Arial" w:cs="Arial"/>
+          <w:color w:val="000000"/>
+          <w:sz w:val="32"/>
+          <w:szCs w:val="32"/>
+        </w:rPr>
+        <w:t>    </w:t>
+      </w:r>
+      <w:proofErr w:type="gramStart"/>
+      <w:r>
+        <w:rPr>
+          <w:rFonts w:ascii="Arial" w:eastAsia="Times New Roman" w:hAnsi="Arial" w:cs="Arial"/>
+          <w:color w:val="000000"/>
+          <w:sz w:val="32"/>
+          <w:szCs w:val="32"/>
+        </w:rPr>
+        <w:t>c</w:t>
+      </w:r>
+      <w:proofErr w:type="gramEnd"/>
+      <w:r>
+        <w:rPr>
+          <w:rFonts w:ascii="Arial" w:eastAsia="Times New Roman" w:hAnsi="Arial" w:cs="Arial"/>
+          <w:color w:val="000000"/>
+          <w:sz w:val="32"/>
+          <w:szCs w:val="32"/>
+        </w:rPr>
+        <w:t>. view books list.</w:t>
+      </w:r>
+    </w:p>
+    <w:p>
+      <w:pPr>
+        <w:spacing w:after="0" w:line="240" w:lineRule="auto"/>
+        <w:ind w:left="720"/>
+        <w:rPr>
+          <w:rFonts w:ascii="Times New Roman" w:eastAsia="Times New Roman" w:hAnsi="Times New Roman" w:cs="Times New Roman"/>
+          <w:sz w:val="24"/>
+          <w:szCs w:val="24"/>
+        </w:rPr>
+      </w:pPr>
+      <w:r>
+        <w:rPr>
+          <w:rFonts w:ascii="Arial" w:eastAsia="Times New Roman" w:hAnsi="Arial" w:cs="Arial"/>
+          <w:color w:val="000000"/>
+          <w:sz w:val="32"/>
+          <w:szCs w:val="32"/>
+        </w:rPr>
+        <w:t>    d. Write reviews for books.</w:t>
+      </w:r>
+    </w:p>
+    <w:p>
+      <w:pPr>
+        <w:spacing w:after="0" w:line="240" w:lineRule="auto"/>
+        <w:ind w:left="720"/>
+        <w:rPr>
+          <w:rFonts w:ascii="Times New Roman" w:eastAsia="Times New Roman" w:hAnsi="Times New Roman" w:cs="Times New Roman"/>
+          <w:sz w:val="24"/>
+          <w:szCs w:val="24"/>
+        </w:rPr>
+      </w:pPr>
+      <w:r>
+        <w:rPr>
+          <w:rFonts w:ascii="Arial" w:eastAsia="Times New Roman" w:hAnsi="Arial" w:cs="Arial"/>
+          <w:color w:val="000000"/>
+          <w:sz w:val="32"/>
+          <w:szCs w:val="32"/>
+        </w:rPr>
+        <w:t>    e. Report a problem to admin.</w:t>
+      </w:r>
+    </w:p>
+    <w:p>
+      <w:pPr>
+        <w:spacing w:after="0" w:line="240" w:lineRule="auto"/>
+        <w:ind w:left="720"/>
+        <w:rPr>
+          <w:rFonts w:ascii="Times New Roman" w:eastAsia="Times New Roman" w:hAnsi="Times New Roman" w:cs="Times New Roman"/>
+          <w:sz w:val="24"/>
+          <w:szCs w:val="24"/>
+        </w:rPr>
+      </w:pPr>
+      <w:r>
+        <w:rPr>
+          <w:rFonts w:ascii="Arial" w:eastAsia="Times New Roman" w:hAnsi="Arial" w:cs="Arial"/>
+          <w:color w:val="000000"/>
+          <w:sz w:val="32"/>
+          <w:szCs w:val="32"/>
+        </w:rPr>
+        <w:t>    h. Rate a book.</w:t>
+      </w:r>
+    </w:p>
+    <w:p>
+      <w:pPr>
+        <w:spacing w:after="0" w:line="240" w:lineRule="auto"/>
+        <w:rPr>
+          <w:rFonts w:ascii="Times New Roman" w:eastAsia="Times New Roman" w:hAnsi="Times New Roman" w:cs="Times New Roman"/>
+          <w:sz w:val="24"/>
+          <w:szCs w:val="24"/>
+        </w:rPr>
+      </w:pPr>
+      <w:r>
+        <w:rPr>
+          <w:rFonts w:ascii="Arial" w:eastAsia="Times New Roman" w:hAnsi="Arial" w:cs="Arial"/>
+          <w:color w:val="000000"/>
+          <w:sz w:val="28"/>
+          <w:szCs w:val="28"/>
+        </w:rPr>
+        <w:t xml:space="preserve">   3. </w:t>
+      </w:r>
+      <w:r>
+        <w:rPr>
+          <w:rFonts w:ascii="Arial" w:eastAsia="Times New Roman" w:hAnsi="Arial" w:cs="Arial"/>
+          <w:color w:val="000000"/>
+          <w:sz w:val="32"/>
+          <w:szCs w:val="32"/>
+        </w:rPr>
+        <w:t>Undergraduate Student.</w:t>
+      </w:r>
+    </w:p>
+    <w:p>
+      <w:pPr>
+        <w:numPr>
+          <w:ilvl w:val="0"/>
+          <w:numId w:val="11"/>
+        </w:numPr>
+        <w:spacing w:after="0" w:line="240" w:lineRule="auto"/>
+        <w:textAlignment w:val="baseline"/>
+        <w:rPr>
+          <w:rFonts w:ascii="Arial" w:eastAsia="Times New Roman" w:hAnsi="Arial" w:cs="Arial"/>
+          <w:color w:val="000000"/>
+          <w:sz w:val="32"/>
+          <w:szCs w:val="32"/>
+        </w:rPr>
+      </w:pPr>
+      <w:r>
+        <w:rPr>
+          <w:rFonts w:ascii="Arial" w:eastAsia="Times New Roman" w:hAnsi="Arial" w:cs="Arial"/>
+          <w:color w:val="000000"/>
+          <w:sz w:val="32"/>
+          <w:szCs w:val="32"/>
+        </w:rPr>
+        <w:t>Create a reading list and update it.</w:t>
+      </w:r>
+    </w:p>
+    <w:p>
+      <w:pPr>
+        <w:spacing w:after="0" w:line="240" w:lineRule="auto"/>
+        <w:ind w:left="720"/>
+        <w:rPr>
+          <w:rFonts w:ascii="Times New Roman" w:eastAsia="Times New Roman" w:hAnsi="Times New Roman" w:cs="Times New Roman"/>
+          <w:sz w:val="24"/>
+          <w:szCs w:val="24"/>
+        </w:rPr>
+      </w:pPr>
+      <w:r>
+        <w:rPr>
+          <w:rFonts w:ascii="Arial" w:eastAsia="Times New Roman" w:hAnsi="Arial" w:cs="Arial"/>
+          <w:color w:val="000000"/>
+          <w:sz w:val="32"/>
+          <w:szCs w:val="32"/>
+        </w:rPr>
+        <w:t>    </w:t>
+      </w:r>
+      <w:proofErr w:type="spellStart"/>
+      <w:proofErr w:type="gramStart"/>
+      <w:r>
+        <w:rPr>
+          <w:rFonts w:ascii="Arial" w:eastAsia="Times New Roman" w:hAnsi="Arial" w:cs="Arial"/>
+          <w:color w:val="000000"/>
+          <w:sz w:val="32"/>
+          <w:szCs w:val="32"/>
+        </w:rPr>
+        <w:t>b.request</w:t>
+      </w:r>
+      <w:proofErr w:type="spellEnd"/>
+      <w:proofErr w:type="gramEnd"/>
+      <w:r>
+        <w:rPr>
+          <w:rFonts w:ascii="Arial" w:eastAsia="Times New Roman" w:hAnsi="Arial" w:cs="Arial"/>
+          <w:color w:val="000000"/>
+          <w:sz w:val="32"/>
+          <w:szCs w:val="32"/>
+        </w:rPr>
+        <w:t xml:space="preserve"> borrowing up to three books.</w:t>
+      </w:r>
+    </w:p>
+    <w:p>
+      <w:pPr>
+        <w:spacing w:after="0" w:line="240" w:lineRule="auto"/>
+        <w:ind w:firstLine="720"/>
+        <w:rPr>
+          <w:rFonts w:ascii="Times New Roman" w:eastAsia="Times New Roman" w:hAnsi="Times New Roman" w:cs="Times New Roman"/>
+          <w:sz w:val="24"/>
+          <w:szCs w:val="24"/>
+        </w:rPr>
+      </w:pPr>
+      <w:r>
+        <w:rPr>
+          <w:rFonts w:ascii="Arial" w:eastAsia="Times New Roman" w:hAnsi="Arial" w:cs="Arial"/>
+          <w:color w:val="000000"/>
+          <w:sz w:val="32"/>
+          <w:szCs w:val="32"/>
+        </w:rPr>
+        <w:t>    </w:t>
+      </w:r>
+      <w:proofErr w:type="spellStart"/>
+      <w:proofErr w:type="gramStart"/>
+      <w:r>
+        <w:rPr>
+          <w:rFonts w:ascii="Arial" w:eastAsia="Times New Roman" w:hAnsi="Arial" w:cs="Arial"/>
+          <w:color w:val="000000"/>
+          <w:sz w:val="32"/>
+          <w:szCs w:val="32"/>
+        </w:rPr>
+        <w:t>c.view</w:t>
+      </w:r>
+      <w:proofErr w:type="spellEnd"/>
+      <w:proofErr w:type="gramEnd"/>
+      <w:r>
+        <w:rPr>
+          <w:rFonts w:ascii="Arial" w:eastAsia="Times New Roman" w:hAnsi="Arial" w:cs="Arial"/>
+          <w:color w:val="000000"/>
+          <w:sz w:val="32"/>
+          <w:szCs w:val="32"/>
+        </w:rPr>
+        <w:t xml:space="preserve"> books list.</w:t>
+      </w:r>
+    </w:p>
+    <w:p>
+      <w:pPr>
+        <w:spacing w:after="0" w:line="240" w:lineRule="auto"/>
+        <w:ind w:left="720"/>
+        <w:rPr>
+          <w:rFonts w:ascii="Times New Roman" w:eastAsia="Times New Roman" w:hAnsi="Times New Roman" w:cs="Times New Roman"/>
+          <w:sz w:val="24"/>
+          <w:szCs w:val="24"/>
+        </w:rPr>
+      </w:pPr>
+      <w:r>
+        <w:rPr>
+          <w:rFonts w:ascii="Arial" w:eastAsia="Times New Roman" w:hAnsi="Arial" w:cs="Arial"/>
+          <w:color w:val="000000"/>
+          <w:sz w:val="32"/>
+          <w:szCs w:val="32"/>
+        </w:rPr>
+        <w:t>    </w:t>
+      </w:r>
+      <w:proofErr w:type="spellStart"/>
+      <w:proofErr w:type="gramStart"/>
+      <w:r>
+        <w:rPr>
+          <w:rFonts w:ascii="Arial" w:eastAsia="Times New Roman" w:hAnsi="Arial" w:cs="Arial"/>
+          <w:color w:val="000000"/>
+          <w:sz w:val="32"/>
+          <w:szCs w:val="32"/>
+        </w:rPr>
+        <w:t>d.Write</w:t>
+      </w:r>
+      <w:proofErr w:type="spellEnd"/>
+      <w:proofErr w:type="gramEnd"/>
+      <w:r>
+        <w:rPr>
+          <w:rFonts w:ascii="Arial" w:eastAsia="Times New Roman" w:hAnsi="Arial" w:cs="Arial"/>
+          <w:color w:val="000000"/>
+          <w:sz w:val="32"/>
+          <w:szCs w:val="32"/>
+        </w:rPr>
+        <w:t xml:space="preserve"> reviews for books.</w:t>
+      </w:r>
+    </w:p>
+    <w:p>
+      <w:pPr>
+        <w:spacing w:after="0" w:line="240" w:lineRule="auto"/>
+        <w:ind w:left="720"/>
+        <w:rPr>
+          <w:rFonts w:ascii="Times New Roman" w:eastAsia="Times New Roman" w:hAnsi="Times New Roman" w:cs="Times New Roman"/>
+          <w:sz w:val="24"/>
+          <w:szCs w:val="24"/>
+        </w:rPr>
+      </w:pPr>
+      <w:r>
+        <w:rPr>
+          <w:rFonts w:ascii="Arial" w:eastAsia="Times New Roman" w:hAnsi="Arial" w:cs="Arial"/>
+          <w:color w:val="000000"/>
+          <w:sz w:val="32"/>
+          <w:szCs w:val="32"/>
+        </w:rPr>
+        <w:t>    </w:t>
+      </w:r>
+      <w:proofErr w:type="spellStart"/>
+      <w:proofErr w:type="gramStart"/>
+      <w:r>
+        <w:rPr>
+          <w:rFonts w:ascii="Arial" w:eastAsia="Times New Roman" w:hAnsi="Arial" w:cs="Arial"/>
+          <w:color w:val="000000"/>
+          <w:sz w:val="32"/>
+          <w:szCs w:val="32"/>
+        </w:rPr>
+        <w:t>e.Report</w:t>
+      </w:r>
+      <w:proofErr w:type="spellEnd"/>
+      <w:proofErr w:type="gramEnd"/>
+      <w:r>
+        <w:rPr>
+          <w:rFonts w:ascii="Arial" w:eastAsia="Times New Roman" w:hAnsi="Arial" w:cs="Arial"/>
+          <w:color w:val="000000"/>
+          <w:sz w:val="32"/>
+          <w:szCs w:val="32"/>
+        </w:rPr>
+        <w:t xml:space="preserve"> a problem to admin.</w:t>
+      </w:r>
+    </w:p>
+    <w:p>
+      <w:pPr>
+        <w:spacing w:after="0" w:line="240" w:lineRule="auto"/>
+        <w:rPr>
+          <w:rFonts w:ascii="Times New Roman" w:eastAsia="Times New Roman" w:hAnsi="Times New Roman" w:cs="Times New Roman"/>
+          <w:sz w:val="24"/>
+          <w:szCs w:val="24"/>
+        </w:rPr>
+      </w:pPr>
+      <w:r>
+        <w:rPr>
+          <w:rFonts w:ascii="Arial" w:eastAsia="Times New Roman" w:hAnsi="Arial" w:cs="Arial"/>
+          <w:color w:val="000000"/>
+          <w:sz w:val="32"/>
+          <w:szCs w:val="32"/>
+        </w:rPr>
+        <w:t>            </w:t>
+      </w:r>
+      <w:proofErr w:type="spellStart"/>
+      <w:proofErr w:type="gramStart"/>
+      <w:r>
+        <w:rPr>
+          <w:rFonts w:ascii="Arial" w:eastAsia="Times New Roman" w:hAnsi="Arial" w:cs="Arial"/>
+          <w:color w:val="000000"/>
+          <w:sz w:val="32"/>
+          <w:szCs w:val="32"/>
+        </w:rPr>
+        <w:t>h.Rate</w:t>
+      </w:r>
+      <w:proofErr w:type="spellEnd"/>
+      <w:proofErr w:type="gramEnd"/>
+      <w:r>
+        <w:rPr>
+          <w:rFonts w:ascii="Arial" w:eastAsia="Times New Roman" w:hAnsi="Arial" w:cs="Arial"/>
+          <w:color w:val="000000"/>
+          <w:sz w:val="32"/>
+          <w:szCs w:val="32"/>
+        </w:rPr>
+        <w:t xml:space="preserve"> a book.</w:t>
+      </w:r>
+    </w:p>
+    <w:p>
+      <w:pPr>
+        <w:spacing w:after="0" w:line="240" w:lineRule="auto"/>
+        <w:rPr>
+          <w:rFonts w:ascii="Times New Roman" w:eastAsia="Times New Roman" w:hAnsi="Times New Roman" w:cs="Times New Roman"/>
+          <w:sz w:val="24"/>
+          <w:szCs w:val="24"/>
+        </w:rPr>
+      </w:pPr>
+      <w:r>
+        <w:rPr>
+          <w:rFonts w:ascii="Arial" w:eastAsia="Times New Roman" w:hAnsi="Arial" w:cs="Arial"/>
+          <w:color w:val="000000"/>
+          <w:sz w:val="28"/>
+          <w:szCs w:val="28"/>
+        </w:rPr>
+        <w:t>  </w:t>
+      </w:r>
+    </w:p>
+    <w:p>
+      <w:pPr>
+        <w:spacing w:after="0" w:line="240" w:lineRule="auto"/>
+        <w:rPr>
+          <w:rFonts w:ascii="Times New Roman" w:eastAsia="Times New Roman" w:hAnsi="Times New Roman" w:cs="Times New Roman"/>
+          <w:sz w:val="24"/>
+          <w:szCs w:val="24"/>
+        </w:rPr>
+      </w:pPr>
+      <w:r>
+        <w:rPr>
+          <w:rFonts w:ascii="Arial" w:eastAsia="Times New Roman" w:hAnsi="Arial" w:cs="Arial"/>
+          <w:color w:val="000000"/>
+          <w:sz w:val="28"/>
+          <w:szCs w:val="28"/>
+        </w:rPr>
+        <w:t xml:space="preserve"> 4. </w:t>
+      </w:r>
+      <w:r>
+        <w:rPr>
+          <w:rFonts w:ascii="Arial" w:eastAsia="Times New Roman" w:hAnsi="Arial" w:cs="Arial"/>
+          <w:color w:val="000000"/>
+          <w:sz w:val="32"/>
+          <w:szCs w:val="32"/>
+        </w:rPr>
+        <w:t>Graduate Student.</w:t>
+      </w:r>
+    </w:p>
+    <w:p>
+      <w:pPr>
+        <w:numPr>
+          <w:ilvl w:val="0"/>
+          <w:numId w:val="12"/>
+        </w:numPr>
+        <w:spacing w:after="0" w:line="240" w:lineRule="auto"/>
+        <w:textAlignment w:val="baseline"/>
+        <w:rPr>
+          <w:rFonts w:ascii="Arial" w:eastAsia="Times New Roman" w:hAnsi="Arial" w:cs="Arial"/>
+          <w:color w:val="000000"/>
+          <w:sz w:val="32"/>
+          <w:szCs w:val="32"/>
+        </w:rPr>
+      </w:pPr>
+      <w:r>
+        <w:rPr>
+          <w:rFonts w:ascii="Arial" w:eastAsia="Times New Roman" w:hAnsi="Arial" w:cs="Arial"/>
+          <w:color w:val="000000"/>
+          <w:sz w:val="32"/>
+          <w:szCs w:val="32"/>
+        </w:rPr>
+        <w:t>Create a reading list and update it.</w:t>
+      </w:r>
+    </w:p>
+    <w:p>
+      <w:pPr>
+        <w:numPr>
+          <w:ilvl w:val="0"/>
+          <w:numId w:val="13"/>
+        </w:numPr>
+        <w:spacing w:after="0" w:line="240" w:lineRule="auto"/>
+        <w:ind w:left="1440"/>
+        <w:textAlignment w:val="baseline"/>
+        <w:rPr>
+          <w:rFonts w:ascii="Arial" w:eastAsia="Times New Roman" w:hAnsi="Arial" w:cs="Arial"/>
+          <w:color w:val="000000"/>
+          <w:sz w:val="32"/>
+          <w:szCs w:val="32"/>
+        </w:rPr>
+      </w:pPr>
+      <w:proofErr w:type="gramStart"/>
+      <w:r>
+        <w:rPr>
+          <w:rFonts w:ascii="Arial" w:eastAsia="Times New Roman" w:hAnsi="Arial" w:cs="Arial"/>
+          <w:color w:val="000000"/>
+          <w:sz w:val="32"/>
+          <w:szCs w:val="32"/>
+        </w:rPr>
+        <w:lastRenderedPageBreak/>
+        <w:t>request</w:t>
+      </w:r>
+      <w:proofErr w:type="gramEnd"/>
+      <w:r>
+        <w:rPr>
+          <w:rFonts w:ascii="Arial" w:eastAsia="Times New Roman" w:hAnsi="Arial" w:cs="Arial"/>
+          <w:color w:val="000000"/>
+          <w:sz w:val="32"/>
+          <w:szCs w:val="32"/>
+        </w:rPr>
+        <w:t xml:space="preserve"> borrowing up to three books.</w:t>
+      </w:r>
+    </w:p>
+    <w:p>
+      <w:pPr>
+        <w:spacing w:after="0" w:line="240" w:lineRule="auto"/>
+        <w:rPr>
+          <w:rFonts w:ascii="Times New Roman" w:eastAsia="Times New Roman" w:hAnsi="Times New Roman" w:cs="Times New Roman"/>
+          <w:sz w:val="24"/>
+          <w:szCs w:val="24"/>
+        </w:rPr>
+      </w:pPr>
+      <w:r>
+        <w:rPr>
+          <w:rFonts w:ascii="Arial" w:eastAsia="Times New Roman" w:hAnsi="Arial" w:cs="Arial"/>
+          <w:color w:val="000000"/>
+          <w:sz w:val="32"/>
+          <w:szCs w:val="32"/>
+        </w:rPr>
+        <w:t>            </w:t>
+      </w:r>
+      <w:proofErr w:type="gramStart"/>
+      <w:r>
+        <w:rPr>
+          <w:rFonts w:ascii="Arial" w:eastAsia="Times New Roman" w:hAnsi="Arial" w:cs="Arial"/>
+          <w:color w:val="000000"/>
+          <w:sz w:val="32"/>
+          <w:szCs w:val="32"/>
+        </w:rPr>
+        <w:t>c</w:t>
+      </w:r>
+      <w:proofErr w:type="gramEnd"/>
+      <w:r>
+        <w:rPr>
+          <w:rFonts w:ascii="Arial" w:eastAsia="Times New Roman" w:hAnsi="Arial" w:cs="Arial"/>
+          <w:color w:val="000000"/>
+          <w:sz w:val="32"/>
+          <w:szCs w:val="32"/>
+        </w:rPr>
+        <w:t>. view books list.</w:t>
+      </w:r>
+    </w:p>
+    <w:p>
+      <w:pPr>
+        <w:spacing w:after="0" w:line="240" w:lineRule="auto"/>
+        <w:rPr>
+          <w:rFonts w:ascii="Times New Roman" w:eastAsia="Times New Roman" w:hAnsi="Times New Roman" w:cs="Times New Roman"/>
+          <w:sz w:val="24"/>
+          <w:szCs w:val="24"/>
+        </w:rPr>
+      </w:pPr>
+      <w:r>
+        <w:rPr>
+          <w:rFonts w:ascii="Arial" w:eastAsia="Times New Roman" w:hAnsi="Arial" w:cs="Arial"/>
+          <w:color w:val="000000"/>
+          <w:sz w:val="32"/>
+          <w:szCs w:val="32"/>
+        </w:rPr>
+        <w:t>            d. Write reviews for books.</w:t>
+      </w:r>
+    </w:p>
+    <w:p>
+      <w:pPr>
+        <w:spacing w:after="0" w:line="240" w:lineRule="auto"/>
+        <w:ind w:left="720"/>
+        <w:rPr>
+          <w:rFonts w:ascii="Times New Roman" w:eastAsia="Times New Roman" w:hAnsi="Times New Roman" w:cs="Times New Roman"/>
+          <w:sz w:val="24"/>
+          <w:szCs w:val="24"/>
+        </w:rPr>
+      </w:pPr>
+      <w:r>
+        <w:rPr>
+          <w:rFonts w:ascii="Arial" w:eastAsia="Times New Roman" w:hAnsi="Arial" w:cs="Arial"/>
+          <w:color w:val="000000"/>
+          <w:sz w:val="32"/>
+          <w:szCs w:val="32"/>
+        </w:rPr>
+        <w:t>    e. Report a problem to admin.</w:t>
+      </w:r>
+    </w:p>
+    <w:p>
+      <w:pPr>
+        <w:spacing w:after="0" w:line="240" w:lineRule="auto"/>
+        <w:rPr>
+          <w:rFonts w:ascii="Times New Roman" w:eastAsia="Times New Roman" w:hAnsi="Times New Roman" w:cs="Times New Roman"/>
+          <w:sz w:val="24"/>
+          <w:szCs w:val="24"/>
+        </w:rPr>
+      </w:pPr>
+      <w:r>
+        <w:rPr>
+          <w:rFonts w:ascii="Arial" w:eastAsia="Times New Roman" w:hAnsi="Arial" w:cs="Arial"/>
+          <w:color w:val="000000"/>
+          <w:sz w:val="32"/>
+          <w:szCs w:val="32"/>
+        </w:rPr>
+        <w:t>            h. Rate a book.</w:t>
+      </w:r>
+    </w:p>
+    <w:p>
+      <w:pPr>
+        <w:pStyle w:val="ListParagraph"/>
+        <w:numPr>
+          <w:ilvl w:val="1"/>
+          <w:numId w:val="3"/>
+        </w:numPr>
+        <w:spacing w:after="0" w:line="240" w:lineRule="auto"/>
+        <w:rPr>
+          <w:rFonts w:ascii="Times New Roman" w:eastAsia="Times New Roman" w:hAnsi="Times New Roman" w:cs="Times New Roman"/>
+          <w:sz w:val="24"/>
+          <w:szCs w:val="24"/>
+        </w:rPr>
+      </w:pPr>
+      <w:r>
+        <w:rPr>
+          <w:rFonts w:ascii="Arial" w:eastAsia="Times New Roman" w:hAnsi="Arial" w:cs="Arial"/>
+          <w:color w:val="000000"/>
+          <w:sz w:val="32"/>
+          <w:szCs w:val="32"/>
+        </w:rPr>
+        <w:t>Download a scientific paper in PDF format for free.</w:t>
+      </w:r>
+    </w:p>
+    <w:p>
+      <w:pPr>
+        <w:spacing w:after="0" w:line="240" w:lineRule="auto"/>
+        <w:rPr>
+          <w:rStyle w:val="Strong"/>
+          <w:rFonts w:ascii="Times New Roman" w:eastAsia="Times New Roman" w:hAnsi="Times New Roman" w:cs="Times New Roman"/>
+          <w:b w:val="0"/>
+          <w:bCs w:val="0"/>
+          <w:sz w:val="24"/>
+          <w:szCs w:val="24"/>
+        </w:rPr>
+      </w:pPr>
+      <w:r>
+        <w:rPr>
+          <w:rStyle w:val="Strong"/>
+          <w:b w:val="0"/>
+          <w:bCs w:val="0"/>
+          <w:sz w:val="44"/>
+          <w:szCs w:val="44"/>
+        </w:rPr>
+        <w:t>Entities:</w:t>
+      </w:r>
+    </w:p>
+    <w:p>
+      <w:pPr>
+        <w:numPr>
+          <w:ilvl w:val="0"/>
+          <w:numId w:val="14"/>
+        </w:numPr>
+        <w:spacing w:after="0" w:line="240" w:lineRule="auto"/>
+        <w:textAlignment w:val="baseline"/>
+        <w:rPr>
+          <w:rFonts w:ascii="Arial" w:eastAsia="Times New Roman" w:hAnsi="Arial" w:cs="Arial"/>
+          <w:color w:val="000000"/>
+          <w:sz w:val="36"/>
+          <w:szCs w:val="36"/>
+        </w:rPr>
+      </w:pPr>
+      <w:proofErr w:type="gramStart"/>
+      <w:r>
+        <w:rPr>
+          <w:rFonts w:ascii="Arial" w:eastAsia="Times New Roman" w:hAnsi="Arial" w:cs="Arial"/>
+          <w:color w:val="000000"/>
+          <w:sz w:val="32"/>
+          <w:szCs w:val="32"/>
+        </w:rPr>
+        <w:t>librarian</w:t>
+      </w:r>
+      <w:proofErr w:type="gramEnd"/>
+      <w:r>
+        <w:rPr>
+          <w:rFonts w:ascii="Arial" w:eastAsia="Times New Roman" w:hAnsi="Arial" w:cs="Arial"/>
+          <w:color w:val="000000"/>
+          <w:sz w:val="32"/>
+          <w:szCs w:val="32"/>
+        </w:rPr>
+        <w:t>.</w:t>
+      </w:r>
+    </w:p>
+    <w:p>
+      <w:pPr>
+        <w:numPr>
+          <w:ilvl w:val="0"/>
+          <w:numId w:val="14"/>
+        </w:numPr>
+        <w:spacing w:after="0" w:line="240" w:lineRule="auto"/>
+        <w:textAlignment w:val="baseline"/>
+        <w:rPr>
+          <w:rFonts w:ascii="Arial" w:eastAsia="Times New Roman" w:hAnsi="Arial" w:cs="Arial"/>
+          <w:color w:val="000000"/>
+          <w:sz w:val="32"/>
+          <w:szCs w:val="32"/>
+        </w:rPr>
+      </w:pPr>
+      <w:r>
+        <w:rPr>
+          <w:rFonts w:ascii="Arial" w:eastAsia="Times New Roman" w:hAnsi="Arial" w:cs="Arial"/>
+          <w:color w:val="000000"/>
+          <w:sz w:val="32"/>
+          <w:szCs w:val="32"/>
+        </w:rPr>
+        <w:t>Undergraduate student.</w:t>
+      </w:r>
+    </w:p>
+    <w:p>
+      <w:pPr>
+        <w:numPr>
+          <w:ilvl w:val="0"/>
+          <w:numId w:val="14"/>
+        </w:numPr>
+        <w:spacing w:after="0" w:line="240" w:lineRule="auto"/>
+        <w:textAlignment w:val="baseline"/>
+        <w:rPr>
+          <w:rFonts w:ascii="Arial" w:eastAsia="Times New Roman" w:hAnsi="Arial" w:cs="Arial"/>
+          <w:color w:val="000000"/>
+          <w:sz w:val="32"/>
+          <w:szCs w:val="32"/>
+        </w:rPr>
+      </w:pPr>
+      <w:proofErr w:type="gramStart"/>
+      <w:r>
+        <w:rPr>
+          <w:rFonts w:ascii="Arial" w:eastAsia="Times New Roman" w:hAnsi="Arial" w:cs="Arial"/>
+          <w:color w:val="000000"/>
+          <w:sz w:val="32"/>
+          <w:szCs w:val="32"/>
+        </w:rPr>
+        <w:t>graduated</w:t>
+      </w:r>
+      <w:proofErr w:type="gramEnd"/>
+      <w:r>
+        <w:rPr>
+          <w:rFonts w:ascii="Arial" w:eastAsia="Times New Roman" w:hAnsi="Arial" w:cs="Arial"/>
+          <w:color w:val="000000"/>
+          <w:sz w:val="32"/>
+          <w:szCs w:val="32"/>
+        </w:rPr>
+        <w:t xml:space="preserve"> student</w:t>
+      </w:r>
+      <w:r>
+        <w:rPr>
+          <w:rFonts w:ascii="Arial" w:eastAsia="Times New Roman" w:hAnsi="Arial" w:cs="Arial"/>
+          <w:color w:val="000000"/>
+          <w:sz w:val="28"/>
+          <w:szCs w:val="28"/>
+        </w:rPr>
+        <w:t>.</w:t>
+      </w:r>
+    </w:p>
+    <w:p>
+      <w:pPr>
+        <w:numPr>
+          <w:ilvl w:val="0"/>
+          <w:numId w:val="14"/>
+        </w:numPr>
+        <w:spacing w:after="0" w:line="240" w:lineRule="auto"/>
+        <w:textAlignment w:val="baseline"/>
+        <w:rPr>
+          <w:rFonts w:ascii="Arial" w:eastAsia="Times New Roman" w:hAnsi="Arial" w:cs="Arial"/>
+          <w:color w:val="000000"/>
+          <w:sz w:val="32"/>
+          <w:szCs w:val="32"/>
+        </w:rPr>
+      </w:pPr>
+      <w:r>
+        <w:rPr>
+          <w:rFonts w:ascii="Arial" w:eastAsia="Times New Roman" w:hAnsi="Arial" w:cs="Arial"/>
+          <w:color w:val="000000"/>
+          <w:sz w:val="32"/>
+          <w:szCs w:val="32"/>
+        </w:rPr>
+        <w:t>Book.</w:t>
+      </w:r>
+    </w:p>
+    <w:p>
+      <w:pPr>
+        <w:numPr>
+          <w:ilvl w:val="0"/>
+          <w:numId w:val="14"/>
+        </w:numPr>
+        <w:spacing w:after="0" w:line="240" w:lineRule="auto"/>
+        <w:textAlignment w:val="baseline"/>
+        <w:rPr>
+          <w:rFonts w:ascii="Arial" w:eastAsia="Times New Roman" w:hAnsi="Arial" w:cs="Arial"/>
+          <w:color w:val="000000"/>
+          <w:sz w:val="32"/>
+          <w:szCs w:val="32"/>
+        </w:rPr>
+      </w:pPr>
+      <w:r>
+        <w:rPr>
+          <w:rFonts w:ascii="Arial" w:eastAsia="Times New Roman" w:hAnsi="Arial" w:cs="Arial"/>
+          <w:color w:val="000000"/>
+          <w:sz w:val="32"/>
+          <w:szCs w:val="32"/>
+        </w:rPr>
+        <w:t>Guest.</w:t>
+      </w:r>
+    </w:p>
+    <w:p>
+      <w:pPr>
+        <w:numPr>
+          <w:ilvl w:val="0"/>
+          <w:numId w:val="14"/>
+        </w:numPr>
+        <w:spacing w:after="0" w:line="240" w:lineRule="auto"/>
+        <w:textAlignment w:val="baseline"/>
+        <w:rPr>
+          <w:rFonts w:ascii="Arial" w:eastAsia="Times New Roman" w:hAnsi="Arial" w:cs="Arial"/>
+          <w:color w:val="000000"/>
+          <w:sz w:val="32"/>
+          <w:szCs w:val="32"/>
+        </w:rPr>
+      </w:pPr>
+      <w:r>
+        <w:rPr>
+          <w:rFonts w:ascii="Arial" w:eastAsia="Times New Roman" w:hAnsi="Arial" w:cs="Arial"/>
+          <w:color w:val="000000"/>
+          <w:sz w:val="32"/>
+          <w:szCs w:val="32"/>
+        </w:rPr>
+        <w:t>Borrow Request.</w:t>
+      </w:r>
+    </w:p>
+    <w:p>
+      <w:pPr>
+        <w:numPr>
+          <w:ilvl w:val="0"/>
+          <w:numId w:val="14"/>
+        </w:numPr>
+        <w:spacing w:after="0" w:line="240" w:lineRule="auto"/>
+        <w:textAlignment w:val="baseline"/>
+        <w:rPr>
+          <w:rFonts w:ascii="Arial" w:eastAsia="Times New Roman" w:hAnsi="Arial" w:cs="Arial"/>
+          <w:color w:val="000000"/>
+          <w:sz w:val="32"/>
+          <w:szCs w:val="32"/>
+        </w:rPr>
+      </w:pPr>
+      <w:r>
+        <w:rPr>
+          <w:rFonts w:ascii="Arial" w:eastAsia="Times New Roman" w:hAnsi="Arial" w:cs="Arial"/>
+          <w:color w:val="000000"/>
+          <w:sz w:val="32"/>
+          <w:szCs w:val="32"/>
+        </w:rPr>
+        <w:t>Review.</w:t>
+      </w:r>
+    </w:p>
+    <w:p>
+      <w:pPr>
+        <w:numPr>
+          <w:ilvl w:val="0"/>
+          <w:numId w:val="14"/>
+        </w:numPr>
+        <w:spacing w:after="0" w:line="240" w:lineRule="auto"/>
+        <w:textAlignment w:val="baseline"/>
+        <w:rPr>
+          <w:rFonts w:ascii="Arial" w:eastAsia="Times New Roman" w:hAnsi="Arial" w:cs="Arial"/>
+          <w:color w:val="000000"/>
+          <w:sz w:val="32"/>
+          <w:szCs w:val="32"/>
+        </w:rPr>
+      </w:pPr>
+      <w:r>
+        <w:rPr>
+          <w:rFonts w:ascii="Arial" w:eastAsia="Times New Roman" w:hAnsi="Arial" w:cs="Arial"/>
+          <w:color w:val="000000"/>
+          <w:sz w:val="32"/>
+          <w:szCs w:val="32"/>
+        </w:rPr>
+        <w:t>Journal.</w:t>
+      </w:r>
+    </w:p>
+    <w:p>
+      <w:pPr>
+        <w:numPr>
+          <w:ilvl w:val="0"/>
+          <w:numId w:val="14"/>
+        </w:numPr>
+        <w:spacing w:after="0" w:line="240" w:lineRule="auto"/>
+        <w:textAlignment w:val="baseline"/>
+        <w:rPr>
+          <w:rFonts w:ascii="Arial" w:eastAsia="Times New Roman" w:hAnsi="Arial" w:cs="Arial"/>
+          <w:color w:val="000000"/>
+          <w:sz w:val="32"/>
+          <w:szCs w:val="32"/>
+        </w:rPr>
+      </w:pPr>
+      <w:r>
+        <w:rPr>
+          <w:rFonts w:ascii="Arial" w:eastAsia="Times New Roman" w:hAnsi="Arial" w:cs="Arial"/>
+          <w:color w:val="000000"/>
+          <w:sz w:val="32"/>
+          <w:szCs w:val="32"/>
+        </w:rPr>
+        <w:t>Scientific paper.</w:t>
+      </w:r>
+    </w:p>
+    <w:p>
+      <w:pPr>
+        <w:numPr>
+          <w:ilvl w:val="0"/>
+          <w:numId w:val="14"/>
+        </w:numPr>
+        <w:spacing w:after="0" w:line="240" w:lineRule="auto"/>
+        <w:textAlignment w:val="baseline"/>
+        <w:rPr>
+          <w:rFonts w:ascii="Arial" w:eastAsia="Times New Roman" w:hAnsi="Arial" w:cs="Arial"/>
+          <w:color w:val="000000"/>
+          <w:sz w:val="32"/>
+          <w:szCs w:val="32"/>
+        </w:rPr>
+      </w:pPr>
+      <w:r>
+        <w:rPr>
+          <w:rFonts w:ascii="Arial" w:eastAsia="Times New Roman" w:hAnsi="Arial" w:cs="Arial"/>
+          <w:color w:val="000000"/>
+          <w:sz w:val="32"/>
+          <w:szCs w:val="32"/>
+        </w:rPr>
+        <w:t>Reading list.</w:t>
+      </w:r>
+    </w:p>
+    <w:p>
+      <w:pPr>
+        <w:numPr>
+          <w:ilvl w:val="0"/>
+          <w:numId w:val="14"/>
+        </w:numPr>
+        <w:spacing w:after="0" w:line="240" w:lineRule="auto"/>
+        <w:textAlignment w:val="baseline"/>
+        <w:rPr>
+          <w:rFonts w:ascii="Arial" w:eastAsia="Times New Roman" w:hAnsi="Arial" w:cs="Arial"/>
+          <w:color w:val="000000"/>
+          <w:sz w:val="32"/>
+          <w:szCs w:val="32"/>
+        </w:rPr>
+      </w:pPr>
+      <w:r>
+        <w:rPr>
+          <w:rFonts w:ascii="Arial" w:eastAsia="Times New Roman" w:hAnsi="Arial" w:cs="Arial"/>
+          <w:color w:val="000000"/>
+          <w:sz w:val="32"/>
+          <w:szCs w:val="32"/>
+        </w:rPr>
+        <w:t>Recommended books.</w:t>
+      </w:r>
+    </w:p>
+    <w:p>
+      <w:pPr>
+        <w:numPr>
+          <w:ilvl w:val="0"/>
+          <w:numId w:val="14"/>
+        </w:numPr>
+        <w:spacing w:after="0" w:line="240" w:lineRule="auto"/>
+        <w:textAlignment w:val="baseline"/>
+        <w:rPr>
+          <w:rFonts w:ascii="Arial" w:eastAsia="Times New Roman" w:hAnsi="Arial" w:cs="Arial"/>
+          <w:color w:val="000000"/>
+          <w:sz w:val="32"/>
+          <w:szCs w:val="32"/>
+        </w:rPr>
+      </w:pPr>
+      <w:r>
+        <w:rPr>
+          <w:rFonts w:ascii="Arial" w:eastAsia="Times New Roman" w:hAnsi="Arial" w:cs="Arial"/>
+          <w:color w:val="000000"/>
+          <w:sz w:val="32"/>
+          <w:szCs w:val="32"/>
+        </w:rPr>
+        <w:t>Section </w:t>
+      </w:r>
+    </w:p>
+    <w:p>
+      <w:pPr>
+        <w:rPr>
+          <w:sz w:val="36"/>
+          <w:szCs w:val="36"/>
+        </w:rPr>
+      </w:pPr>
     </w:p>
     <w:sectPr>
-      <w:headerReference w:type="default" r:id="rId8"/>
+      <w:headerReference w:type="default" r:id="rId9"/>
       <w:pgSz w:w="12240" w:h="15840"/>
       <w:pgMar w:top="1440" w:right="1440" w:bottom="1440" w:left="1440" w:header="720" w:footer="720" w:gutter="0"/>
       <w:pgNumType w:start="0"/>
@@ -1811,7 +3833,7 @@
 </file>
 
 <file path=word/endnotes.xml><?xml version="1.0" encoding="utf-8"?>
-<w:endnotes xmlns:wpc="http://schemas.microsoft.com/office/word/2010/wordprocessingCanvas" xmlns:cx="http://schemas.microsoft.com/office/drawing/2014/chartex" xmlns:cx1="http://schemas.microsoft.com/office/drawing/2015/9/8/chartex" xmlns:cx2="http://schemas.microsoft.com/office/drawing/2015/10/21/chartex" xmlns:cx3="http://schemas.microsoft.com/office/drawing/2016/5/9/chartex" xmlns:cx4="http://schemas.microsoft.com/office/drawing/2016/5/10/chartex" xmlns:cx5="http://schemas.microsoft.com/office/drawing/2016/5/11/chartex" xmlns:cx6="http://schemas.microsoft.com/office/drawing/2016/5/12/chartex" xmlns:cx7="http://schemas.microsoft.com/office/drawing/2016/5/13/chartex" xmlns:cx8="http://schemas.microsoft.com/office/drawing/2016/5/14/chartex" xmlns:mc="http://schemas.openxmlformats.org/markup-compatibility/2006" xmlns:aink="http://schemas.microsoft.com/office/drawing/2016/ink" xmlns:am3d="http://schemas.microsoft.com/office/drawing/2017/model3d" xmlns:o="urn:schemas-microsoft-com:office:office" xmlns:r="http://schemas.openxmlformats.org/officeDocument/2006/relationships" xmlns:m="http://schemas.openxmlformats.org/officeDocument/2006/math" xmlns:v="urn:schemas-microsoft-com:vml" xmlns:wp14="http://schemas.microsoft.com/office/word/2010/wordprocessingDrawing" xmlns:wp="http://schemas.openxmlformats.org/drawingml/2006/wordprocessingDrawing" xmlns:w10="urn:schemas-microsoft-com:office:word" xmlns:w="http://schemas.openxmlformats.org/wordprocessingml/2006/main" xmlns:w14="http://schemas.microsoft.com/office/word/2010/wordml" xmlns:w15="http://schemas.microsoft.com/office/word/2012/wordml" xmlns:w16cid="http://schemas.microsoft.com/office/word/2016/wordml/cid" xmlns:w16se="http://schemas.microsoft.com/office/word/2015/wordml/symex" xmlns:wpg="http://schemas.microsoft.com/office/word/2010/wordprocessingGroup" xmlns:wpi="http://schemas.microsoft.com/office/word/2010/wordprocessingInk" xmlns:wne="http://schemas.microsoft.com/office/word/2006/wordml" xmlns:wps="http://schemas.microsoft.com/office/word/2010/wordprocessingShape" mc:Ignorable="w14 w15 w16se w16cid wp14">
+<w:endnotes xmlns:wpc="http://schemas.microsoft.com/office/word/2010/wordprocessingCanvas" xmlns:mc="http://schemas.openxmlformats.org/markup-compatibility/2006" xmlns:o="urn:schemas-microsoft-com:office:office" xmlns:r="http://schemas.openxmlformats.org/officeDocument/2006/relationships" xmlns:m="http://schemas.openxmlformats.org/officeDocument/2006/math" xmlns:v="urn:schemas-microsoft-com:vml" xmlns:wp14="http://schemas.microsoft.com/office/word/2010/wordprocessingDrawing" xmlns:wp="http://schemas.openxmlformats.org/drawingml/2006/wordprocessingDrawing" xmlns:w10="urn:schemas-microsoft-com:office:word" xmlns:w="http://schemas.openxmlformats.org/wordprocessingml/2006/main" xmlns:w14="http://schemas.microsoft.com/office/word/2010/wordml" xmlns:wpg="http://schemas.microsoft.com/office/word/2010/wordprocessingGroup" xmlns:wpi="http://schemas.microsoft.com/office/word/2010/wordprocessingInk" xmlns:wne="http://schemas.microsoft.com/office/word/2006/wordml" xmlns:wps="http://schemas.microsoft.com/office/word/2010/wordprocessingShape" mc:Ignorable="w14 wp14">
   <w:endnote w:type="separator" w:id="-1">
     <w:p>
       <w:pPr>
@@ -1836,7 +3858,7 @@
 </file>
 
 <file path=word/footnotes.xml><?xml version="1.0" encoding="utf-8"?>
-<w:footnotes xmlns:wpc="http://schemas.microsoft.com/office/word/2010/wordprocessingCanvas" xmlns:cx="http://schemas.microsoft.com/office/drawing/2014/chartex" xmlns:cx1="http://schemas.microsoft.com/office/drawing/2015/9/8/chartex" xmlns:cx2="http://schemas.microsoft.com/office/drawing/2015/10/21/chartex" xmlns:cx3="http://schemas.microsoft.com/office/drawing/2016/5/9/chartex" xmlns:cx4="http://schemas.microsoft.com/office/drawing/2016/5/10/chartex" xmlns:cx5="http://schemas.microsoft.com/office/drawing/2016/5/11/chartex" xmlns:cx6="http://schemas.microsoft.com/office/drawing/2016/5/12/chartex" xmlns:cx7="http://schemas.microsoft.com/office/drawing/2016/5/13/chartex" xmlns:cx8="http://schemas.microsoft.com/office/drawing/2016/5/14/chartex" xmlns:mc="http://schemas.openxmlformats.org/markup-compatibility/2006" xmlns:aink="http://schemas.microsoft.com/office/drawing/2016/ink" xmlns:am3d="http://schemas.microsoft.com/office/drawing/2017/model3d" xmlns:o="urn:schemas-microsoft-com:office:office" xmlns:r="http://schemas.openxmlformats.org/officeDocument/2006/relationships" xmlns:m="http://schemas.openxmlformats.org/officeDocument/2006/math" xmlns:v="urn:schemas-microsoft-com:vml" xmlns:wp14="http://schemas.microsoft.com/office/word/2010/wordprocessingDrawing" xmlns:wp="http://schemas.openxmlformats.org/drawingml/2006/wordprocessingDrawing" xmlns:w10="urn:schemas-microsoft-com:office:word" xmlns:w="http://schemas.openxmlformats.org/wordprocessingml/2006/main" xmlns:w14="http://schemas.microsoft.com/office/word/2010/wordml" xmlns:w15="http://schemas.microsoft.com/office/word/2012/wordml" xmlns:w16cid="http://schemas.microsoft.com/office/word/2016/wordml/cid" xmlns:w16se="http://schemas.microsoft.com/office/word/2015/wordml/symex" xmlns:wpg="http://schemas.microsoft.com/office/word/2010/wordprocessingGroup" xmlns:wpi="http://schemas.microsoft.com/office/word/2010/wordprocessingInk" xmlns:wne="http://schemas.microsoft.com/office/word/2006/wordml" xmlns:wps="http://schemas.microsoft.com/office/word/2010/wordprocessingShape" mc:Ignorable="w14 w15 w16se w16cid wp14">
+<w:footnotes xmlns:wpc="http://schemas.microsoft.com/office/word/2010/wordprocessingCanvas" xmlns:mc="http://schemas.openxmlformats.org/markup-compatibility/2006" xmlns:o="urn:schemas-microsoft-com:office:office" xmlns:r="http://schemas.openxmlformats.org/officeDocument/2006/relationships" xmlns:m="http://schemas.openxmlformats.org/officeDocument/2006/math" xmlns:v="urn:schemas-microsoft-com:vml" xmlns:wp14="http://schemas.microsoft.com/office/word/2010/wordprocessingDrawing" xmlns:wp="http://schemas.openxmlformats.org/drawingml/2006/wordprocessingDrawing" xmlns:w10="urn:schemas-microsoft-com:office:word" xmlns:w="http://schemas.openxmlformats.org/wordprocessingml/2006/main" xmlns:w14="http://schemas.microsoft.com/office/word/2010/wordml" xmlns:wpg="http://schemas.microsoft.com/office/word/2010/wordprocessingGroup" xmlns:wpi="http://schemas.microsoft.com/office/word/2010/wordprocessingInk" xmlns:wne="http://schemas.microsoft.com/office/word/2006/wordml" xmlns:wps="http://schemas.microsoft.com/office/word/2010/wordprocessingShape" mc:Ignorable="w14 wp14">
   <w:footnote w:type="separator" w:id="-1">
     <w:p>
       <w:pPr>
@@ -1861,7 +3883,7 @@
 </file>
 
 <file path=word/header1.xml><?xml version="1.0" encoding="utf-8"?>
-<w:hdr xmlns:wpc="http://schemas.microsoft.com/office/word/2010/wordprocessingCanvas" xmlns:cx="http://schemas.microsoft.com/office/drawing/2014/chartex" xmlns:cx1="http://schemas.microsoft.com/office/drawing/2015/9/8/chartex" xmlns:cx2="http://schemas.microsoft.com/office/drawing/2015/10/21/chartex" xmlns:cx3="http://schemas.microsoft.com/office/drawing/2016/5/9/chartex" xmlns:cx4="http://schemas.microsoft.com/office/drawing/2016/5/10/chartex" xmlns:cx5="http://schemas.microsoft.com/office/drawing/2016/5/11/chartex" xmlns:cx6="http://schemas.microsoft.com/office/drawing/2016/5/12/chartex" xmlns:cx7="http://schemas.microsoft.com/office/drawing/2016/5/13/chartex" xmlns:cx8="http://schemas.microsoft.com/office/drawing/2016/5/14/chartex" xmlns:mc="http://schemas.openxmlformats.org/markup-compatibility/2006" xmlns:aink="http://schemas.microsoft.com/office/drawing/2016/ink" xmlns:am3d="http://schemas.microsoft.com/office/drawing/2017/model3d" xmlns:o="urn:schemas-microsoft-com:office:office" xmlns:r="http://schemas.openxmlformats.org/officeDocument/2006/relationships" xmlns:m="http://schemas.openxmlformats.org/officeDocument/2006/math" xmlns:v="urn:schemas-microsoft-com:vml" xmlns:wp14="http://schemas.microsoft.com/office/word/2010/wordprocessingDrawing" xmlns:wp="http://schemas.openxmlformats.org/drawingml/2006/wordprocessingDrawing" xmlns:w10="urn:schemas-microsoft-com:office:word" xmlns:w="http://schemas.openxmlformats.org/wordprocessingml/2006/main" xmlns:w14="http://schemas.microsoft.com/office/word/2010/wordml" xmlns:w15="http://schemas.microsoft.com/office/word/2012/wordml" xmlns:w16cid="http://schemas.microsoft.com/office/word/2016/wordml/cid" xmlns:w16se="http://schemas.microsoft.com/office/word/2015/wordml/symex" xmlns:wpg="http://schemas.microsoft.com/office/word/2010/wordprocessingGroup" xmlns:wpi="http://schemas.microsoft.com/office/word/2010/wordprocessingInk" xmlns:wne="http://schemas.microsoft.com/office/word/2006/wordml" xmlns:wps="http://schemas.microsoft.com/office/word/2010/wordprocessingShape" mc:Ignorable="w14 w15 w16se w16cid wp14">
+<w:hdr xmlns:wpc="http://schemas.microsoft.com/office/word/2010/wordprocessingCanvas" xmlns:mc="http://schemas.openxmlformats.org/markup-compatibility/2006" xmlns:o="urn:schemas-microsoft-com:office:office" xmlns:r="http://schemas.openxmlformats.org/officeDocument/2006/relationships" xmlns:m="http://schemas.openxmlformats.org/officeDocument/2006/math" xmlns:v="urn:schemas-microsoft-com:vml" xmlns:wp14="http://schemas.microsoft.com/office/word/2010/wordprocessingDrawing" xmlns:wp="http://schemas.openxmlformats.org/drawingml/2006/wordprocessingDrawing" xmlns:w10="urn:schemas-microsoft-com:office:word" xmlns:w="http://schemas.openxmlformats.org/wordprocessingml/2006/main" xmlns:w14="http://schemas.microsoft.com/office/word/2010/wordml" xmlns:wpg="http://schemas.microsoft.com/office/word/2010/wordprocessingGroup" xmlns:wpi="http://schemas.microsoft.com/office/word/2010/wordprocessingInk" xmlns:wne="http://schemas.microsoft.com/office/word/2006/wordml" xmlns:wps="http://schemas.microsoft.com/office/word/2010/wordprocessingShape" mc:Ignorable="w14 wp14">
   <w:p>
     <w:pPr>
       <w:pStyle w:val="Header"/>
@@ -2190,7 +4212,7 @@
                                 <w:sz w:val="24"/>
                                 <w:szCs w:val="24"/>
                               </w:rPr>
-                              <w:t>2</w:t>
+                              <w:t>9</w:t>
                             </w:r>
                             <w:r>
                               <w:rPr>
@@ -2226,15 +4248,15 @@
         <mc:Fallback>
           <w:pict>
             <v:group id="Group 158" o:spid="_x0000_s1026" style="position:absolute;margin-left:0;margin-top:0;width:133.9pt;height:80.65pt;z-index:251659264;mso-top-percent:23;mso-position-horizontal:left;mso-position-horizontal-relative:page;mso-position-vertical-relative:page;mso-top-percent:23;mso-width-relative:margin;mso-height-relative:margin" coordsize="17007,10241" o:gfxdata="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">
-              <v:group id="Group 159" o:spid="_x0000_s1027" style="position:absolute;width:17007;height:10241" coordsize="17007,10241" o:gfxdata="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">
-                <v:rect id="Rectangle 160" o:spid="_x0000_s1028" style="position:absolute;width:17007;height:10241;visibility:visible;mso-wrap-style:square;v-text-anchor:middle" o:gfxdata="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" fillcolor="white [3212]" stroked="f" strokeweight="1pt">
+              <v:group id="Group 159" o:spid="_x0000_s1027" style="position:absolute;width:17007;height:10241" coordsize="17007,10241" o:gfxdata="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">
+                <v:rect id="Rectangle 160" o:spid="_x0000_s1028" style="position:absolute;width:17007;height:10241;visibility:visible;mso-wrap-style:square;v-text-anchor:middle" o:gfxdata="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" fillcolor="white [3212]" stroked="f" strokeweight="1pt">
                   <v:fill opacity="0"/>
                 </v:rect>
-                <v:shape id="Rectangle 1" o:spid="_x0000_s1029" style="position:absolute;left:2286;width:14630;height:10149;visibility:visible;mso-wrap-style:square;v-text-anchor:middle" coordsize="1462822,1014481" o:gfxdata="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" path="m,l1462822,,910372,376306,,1014481,,xe" fillcolor="#4472c4 [3204]" stroked="f" strokeweight="1pt">
+                <v:shape id="Rectangle 1" o:spid="_x0000_s1029" style="position:absolute;left:2286;width:14630;height:10149;visibility:visible;mso-wrap-style:square;v-text-anchor:middle" coordsize="1462822,1014481" o:gfxdata="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" path="m,l1462822,,910372,376306,,1014481,,xe" fillcolor="#4472c4 [3204]" stroked="f" strokeweight="1pt">
                   <v:stroke joinstyle="miter"/>
                   <v:path arrowok="t" o:connecttype="custom" o:connectlocs="0,0;1463040,0;910508,376493;0,1014984;0,0" o:connectangles="0,0,0,0,0"/>
                 </v:shape>
-                <v:rect id="Rectangle 162" o:spid="_x0000_s1030" style="position:absolute;left:2286;width:14721;height:10241;visibility:visible;mso-wrap-style:square;v-text-anchor:middle" o:gfxdata="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" stroked="f" strokeweight="1pt">
+                <v:rect id="Rectangle 162" o:spid="_x0000_s1030" style="position:absolute;left:2286;width:14721;height:10241;visibility:visible;mso-wrap-style:square;v-text-anchor:middle" o:gfxdata="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" stroked="f" strokeweight="1pt">
                   <v:fill r:id="rId2" o:title="" recolor="t" rotate="t" type="frame"/>
                 </v:rect>
               </v:group>
@@ -2242,7 +4264,7 @@
                 <v:stroke joinstyle="miter"/>
                 <v:path gradientshapeok="t" o:connecttype="rect"/>
               </v:shapetype>
-              <v:shape id="Text Box 163" o:spid="_x0000_s1031" type="#_x0000_t202" style="position:absolute;left:2370;top:189;width:4428;height:3753;flip:x;visibility:visible;mso-wrap-style:square;v-text-anchor:middle" o:gfxdata="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" filled="f" stroked="f" strokeweight=".5pt">
+              <v:shape id="Text Box 163" o:spid="_x0000_s1031" type="#_x0000_t202" style="position:absolute;left:2370;top:189;width:4428;height:3753;flip:x;visibility:visible;mso-wrap-style:square;v-text-anchor:middle" o:gfxdata="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" filled="f" stroked="f" strokeweight=".5pt">
                 <v:textbox inset=",7.2pt,,7.2pt">
                   <w:txbxContent>
                     <w:p>
@@ -2290,7 +4312,7 @@
                           <w:sz w:val="24"/>
                           <w:szCs w:val="24"/>
                         </w:rPr>
-                        <w:t>2</w:t>
+                        <w:t>9</w:t>
                       </w:r>
                       <w:r>
                         <w:rPr>
@@ -2316,8 +4338,234 @@
 </file>
 
 <file path=word/numbering.xml><?xml version="1.0" encoding="utf-8"?>
-<w:numbering xmlns:wpc="http://schemas.microsoft.com/office/word/2010/wordprocessingCanvas" xmlns:cx="http://schemas.microsoft.com/office/drawing/2014/chartex" xmlns:cx1="http://schemas.microsoft.com/office/drawing/2015/9/8/chartex" xmlns:cx2="http://schemas.microsoft.com/office/drawing/2015/10/21/chartex" xmlns:cx3="http://schemas.microsoft.com/office/drawing/2016/5/9/chartex" xmlns:cx4="http://schemas.microsoft.com/office/drawing/2016/5/10/chartex" xmlns:cx5="http://schemas.microsoft.com/office/drawing/2016/5/11/chartex" xmlns:cx6="http://schemas.microsoft.com/office/drawing/2016/5/12/chartex" xmlns:cx7="http://schemas.microsoft.com/office/drawing/2016/5/13/chartex" xmlns:cx8="http://schemas.microsoft.com/office/drawing/2016/5/14/chartex" xmlns:mc="http://schemas.openxmlformats.org/markup-compatibility/2006" xmlns:aink="http://schemas.microsoft.com/office/drawing/2016/ink" xmlns:am3d="http://schemas.microsoft.com/office/drawing/2017/model3d" xmlns:o="urn:schemas-microsoft-com:office:office" xmlns:r="http://schemas.openxmlformats.org/officeDocument/2006/relationships" xmlns:m="http://schemas.openxmlformats.org/officeDocument/2006/math" xmlns:v="urn:schemas-microsoft-com:vml" xmlns:wp14="http://schemas.microsoft.com/office/word/2010/wordprocessingDrawing" xmlns:wp="http://schemas.openxmlformats.org/drawingml/2006/wordprocessingDrawing" xmlns:w10="urn:schemas-microsoft-com:office:word" xmlns:w="http://schemas.openxmlformats.org/wordprocessingml/2006/main" xmlns:w14="http://schemas.microsoft.com/office/word/2010/wordml" xmlns:w15="http://schemas.microsoft.com/office/word/2012/wordml" xmlns:w16cid="http://schemas.microsoft.com/office/word/2016/wordml/cid" xmlns:w16se="http://schemas.microsoft.com/office/word/2015/wordml/symex" xmlns:wpg="http://schemas.microsoft.com/office/word/2010/wordprocessingGroup" xmlns:wpi="http://schemas.microsoft.com/office/word/2010/wordprocessingInk" xmlns:wne="http://schemas.microsoft.com/office/word/2006/wordml" xmlns:wps="http://schemas.microsoft.com/office/word/2010/wordprocessingShape" mc:Ignorable="w14 w15 w16se w16cid wp14">
-  <w:abstractNum w:abstractNumId="0" w15:restartNumberingAfterBreak="0">
+<w:numbering xmlns:wpc="http://schemas.microsoft.com/office/word/2010/wordprocessingCanvas" xmlns:mc="http://schemas.openxmlformats.org/markup-compatibility/2006" xmlns:o="urn:schemas-microsoft-com:office:office" xmlns:r="http://schemas.openxmlformats.org/officeDocument/2006/relationships" xmlns:m="http://schemas.openxmlformats.org/officeDocument/2006/math" xmlns:v="urn:schemas-microsoft-com:vml" xmlns:wp14="http://schemas.microsoft.com/office/word/2010/wordprocessingDrawing" xmlns:wp="http://schemas.openxmlformats.org/drawingml/2006/wordprocessingDrawing" xmlns:w10="urn:schemas-microsoft-com:office:word" xmlns:w="http://schemas.openxmlformats.org/wordprocessingml/2006/main" xmlns:w14="http://schemas.microsoft.com/office/word/2010/wordml" xmlns:wpg="http://schemas.microsoft.com/office/word/2010/wordprocessingGroup" xmlns:wpi="http://schemas.microsoft.com/office/word/2010/wordprocessingInk" xmlns:wne="http://schemas.microsoft.com/office/word/2006/wordml" xmlns:wps="http://schemas.microsoft.com/office/word/2010/wordprocessingShape" mc:Ignorable="w14 wp14">
+  <w:abstractNum w:abstractNumId="0">
+    <w:nsid w:val="01B77956"/>
+    <w:multiLevelType w:val="hybridMultilevel"/>
+    <w:tmpl w:val="62862BA6"/>
+    <w:lvl w:ilvl="0" w:tplc="04090001">
+      <w:start w:val="1"/>
+      <w:numFmt w:val="bullet"/>
+      <w:lvlText w:val=""/>
+      <w:lvlJc w:val="left"/>
+      <w:pPr>
+        <w:ind w:left="720" w:hanging="360"/>
+      </w:pPr>
+      <w:rPr>
+        <w:rFonts w:ascii="Symbol" w:hAnsi="Symbol" w:hint="default"/>
+      </w:rPr>
+    </w:lvl>
+    <w:lvl w:ilvl="1" w:tplc="04090003" w:tentative="1">
+      <w:start w:val="1"/>
+      <w:numFmt w:val="bullet"/>
+      <w:lvlText w:val="o"/>
+      <w:lvlJc w:val="left"/>
+      <w:pPr>
+        <w:ind w:left="1440" w:hanging="360"/>
+      </w:pPr>
+      <w:rPr>
+        <w:rFonts w:ascii="Courier New" w:hAnsi="Courier New" w:cs="Courier New" w:hint="default"/>
+      </w:rPr>
+    </w:lvl>
+    <w:lvl w:ilvl="2" w:tplc="04090005" w:tentative="1">
+      <w:start w:val="1"/>
+      <w:numFmt w:val="bullet"/>
+      <w:lvlText w:val=""/>
+      <w:lvlJc w:val="left"/>
+      <w:pPr>
+        <w:ind w:left="2160" w:hanging="360"/>
+      </w:pPr>
+      <w:rPr>
+        <w:rFonts w:ascii="Wingdings" w:hAnsi="Wingdings" w:hint="default"/>
+      </w:rPr>
+    </w:lvl>
+    <w:lvl w:ilvl="3" w:tplc="04090001" w:tentative="1">
+      <w:start w:val="1"/>
+      <w:numFmt w:val="bullet"/>
+      <w:lvlText w:val=""/>
+      <w:lvlJc w:val="left"/>
+      <w:pPr>
+        <w:ind w:left="2880" w:hanging="360"/>
+      </w:pPr>
+      <w:rPr>
+        <w:rFonts w:ascii="Symbol" w:hAnsi="Symbol" w:hint="default"/>
+      </w:rPr>
+    </w:lvl>
+    <w:lvl w:ilvl="4" w:tplc="04090003" w:tentative="1">
+      <w:start w:val="1"/>
+      <w:numFmt w:val="bullet"/>
+      <w:lvlText w:val="o"/>
+      <w:lvlJc w:val="left"/>
+      <w:pPr>
+        <w:ind w:left="3600" w:hanging="360"/>
+      </w:pPr>
+      <w:rPr>
+        <w:rFonts w:ascii="Courier New" w:hAnsi="Courier New" w:cs="Courier New" w:hint="default"/>
+      </w:rPr>
+    </w:lvl>
+    <w:lvl w:ilvl="5" w:tplc="04090005" w:tentative="1">
+      <w:start w:val="1"/>
+      <w:numFmt w:val="bullet"/>
+      <w:lvlText w:val=""/>
+      <w:lvlJc w:val="left"/>
+      <w:pPr>
+        <w:ind w:left="4320" w:hanging="360"/>
+      </w:pPr>
+      <w:rPr>
+        <w:rFonts w:ascii="Wingdings" w:hAnsi="Wingdings" w:hint="default"/>
+      </w:rPr>
+    </w:lvl>
+    <w:lvl w:ilvl="6" w:tplc="04090001" w:tentative="1">
+      <w:start w:val="1"/>
+      <w:numFmt w:val="bullet"/>
+      <w:lvlText w:val=""/>
+      <w:lvlJc w:val="left"/>
+      <w:pPr>
+        <w:ind w:left="5040" w:hanging="360"/>
+      </w:pPr>
+      <w:rPr>
+        <w:rFonts w:ascii="Symbol" w:hAnsi="Symbol" w:hint="default"/>
+      </w:rPr>
+    </w:lvl>
+    <w:lvl w:ilvl="7" w:tplc="04090003" w:tentative="1">
+      <w:start w:val="1"/>
+      <w:numFmt w:val="bullet"/>
+      <w:lvlText w:val="o"/>
+      <w:lvlJc w:val="left"/>
+      <w:pPr>
+        <w:ind w:left="5760" w:hanging="360"/>
+      </w:pPr>
+      <w:rPr>
+        <w:rFonts w:ascii="Courier New" w:hAnsi="Courier New" w:cs="Courier New" w:hint="default"/>
+      </w:rPr>
+    </w:lvl>
+    <w:lvl w:ilvl="8" w:tplc="04090005" w:tentative="1">
+      <w:start w:val="1"/>
+      <w:numFmt w:val="bullet"/>
+      <w:lvlText w:val=""/>
+      <w:lvlJc w:val="left"/>
+      <w:pPr>
+        <w:ind w:left="6480" w:hanging="360"/>
+      </w:pPr>
+      <w:rPr>
+        <w:rFonts w:ascii="Wingdings" w:hAnsi="Wingdings" w:hint="default"/>
+      </w:rPr>
+    </w:lvl>
+  </w:abstractNum>
+  <w:abstractNum w:abstractNumId="1">
+    <w:nsid w:val="0ADB121F"/>
+    <w:multiLevelType w:val="hybridMultilevel"/>
+    <w:tmpl w:val="CF1E2B4C"/>
+    <w:lvl w:ilvl="0" w:tplc="04090001">
+      <w:start w:val="1"/>
+      <w:numFmt w:val="bullet"/>
+      <w:lvlText w:val=""/>
+      <w:lvlJc w:val="left"/>
+      <w:pPr>
+        <w:ind w:left="3150" w:hanging="360"/>
+      </w:pPr>
+      <w:rPr>
+        <w:rFonts w:ascii="Symbol" w:hAnsi="Symbol" w:hint="default"/>
+      </w:rPr>
+    </w:lvl>
+    <w:lvl w:ilvl="1" w:tplc="04090003" w:tentative="1">
+      <w:start w:val="1"/>
+      <w:numFmt w:val="bullet"/>
+      <w:lvlText w:val="o"/>
+      <w:lvlJc w:val="left"/>
+      <w:pPr>
+        <w:ind w:left="3870" w:hanging="360"/>
+      </w:pPr>
+      <w:rPr>
+        <w:rFonts w:ascii="Courier New" w:hAnsi="Courier New" w:cs="Courier New" w:hint="default"/>
+      </w:rPr>
+    </w:lvl>
+    <w:lvl w:ilvl="2" w:tplc="04090005" w:tentative="1">
+      <w:start w:val="1"/>
+      <w:numFmt w:val="bullet"/>
+      <w:lvlText w:val=""/>
+      <w:lvlJc w:val="left"/>
+      <w:pPr>
+        <w:ind w:left="4590" w:hanging="360"/>
+      </w:pPr>
+      <w:rPr>
+        <w:rFonts w:ascii="Wingdings" w:hAnsi="Wingdings" w:hint="default"/>
+      </w:rPr>
+    </w:lvl>
+    <w:lvl w:ilvl="3" w:tplc="04090001" w:tentative="1">
+      <w:start w:val="1"/>
+      <w:numFmt w:val="bullet"/>
+      <w:lvlText w:val=""/>
+      <w:lvlJc w:val="left"/>
+      <w:pPr>
+        <w:ind w:left="5310" w:hanging="360"/>
+      </w:pPr>
+      <w:rPr>
+        <w:rFonts w:ascii="Symbol" w:hAnsi="Symbol" w:hint="default"/>
+      </w:rPr>
+    </w:lvl>
+    <w:lvl w:ilvl="4" w:tplc="04090003" w:tentative="1">
+      <w:start w:val="1"/>
+      <w:numFmt w:val="bullet"/>
+      <w:lvlText w:val="o"/>
+      <w:lvlJc w:val="left"/>
+      <w:pPr>
+        <w:ind w:left="6030" w:hanging="360"/>
+      </w:pPr>
+      <w:rPr>
+        <w:rFonts w:ascii="Courier New" w:hAnsi="Courier New" w:cs="Courier New" w:hint="default"/>
+      </w:rPr>
+    </w:lvl>
+    <w:lvl w:ilvl="5" w:tplc="04090005" w:tentative="1">
+      <w:start w:val="1"/>
+      <w:numFmt w:val="bullet"/>
+      <w:lvlText w:val=""/>
+      <w:lvlJc w:val="left"/>
+      <w:pPr>
+        <w:ind w:left="6750" w:hanging="360"/>
+      </w:pPr>
+      <w:rPr>
+        <w:rFonts w:ascii="Wingdings" w:hAnsi="Wingdings" w:hint="default"/>
+      </w:rPr>
+    </w:lvl>
+    <w:lvl w:ilvl="6" w:tplc="04090001" w:tentative="1">
+      <w:start w:val="1"/>
+      <w:numFmt w:val="bullet"/>
+      <w:lvlText w:val=""/>
+      <w:lvlJc w:val="left"/>
+      <w:pPr>
+        <w:ind w:left="7470" w:hanging="360"/>
+      </w:pPr>
+      <w:rPr>
+        <w:rFonts w:ascii="Symbol" w:hAnsi="Symbol" w:hint="default"/>
+      </w:rPr>
+    </w:lvl>
+    <w:lvl w:ilvl="7" w:tplc="04090003" w:tentative="1">
+      <w:start w:val="1"/>
+      <w:numFmt w:val="bullet"/>
+      <w:lvlText w:val="o"/>
+      <w:lvlJc w:val="left"/>
+      <w:pPr>
+        <w:ind w:left="8190" w:hanging="360"/>
+      </w:pPr>
+      <w:rPr>
+        <w:rFonts w:ascii="Courier New" w:hAnsi="Courier New" w:cs="Courier New" w:hint="default"/>
+      </w:rPr>
+    </w:lvl>
+    <w:lvl w:ilvl="8" w:tplc="04090005" w:tentative="1">
+      <w:start w:val="1"/>
+      <w:numFmt w:val="bullet"/>
+      <w:lvlText w:val=""/>
+      <w:lvlJc w:val="left"/>
+      <w:pPr>
+        <w:ind w:left="8910" w:hanging="360"/>
+      </w:pPr>
+      <w:rPr>
+        <w:rFonts w:ascii="Wingdings" w:hAnsi="Wingdings" w:hint="default"/>
+      </w:rPr>
+    </w:lvl>
+  </w:abstractNum>
+  <w:abstractNum w:abstractNumId="2">
     <w:nsid w:val="122F404B"/>
     <w:multiLevelType w:val="hybridMultilevel"/>
     <w:tmpl w:val="6C8C9A64"/>
@@ -2429,7 +4677,120 @@
       </w:rPr>
     </w:lvl>
   </w:abstractNum>
-  <w:abstractNum w:abstractNumId="1" w15:restartNumberingAfterBreak="0">
+  <w:abstractNum w:abstractNumId="3">
+    <w:nsid w:val="13085AC8"/>
+    <w:multiLevelType w:val="multilevel"/>
+    <w:tmpl w:val="C3B8DC0E"/>
+    <w:lvl w:ilvl="0">
+      <w:start w:val="1"/>
+      <w:numFmt w:val="decimal"/>
+      <w:lvlText w:val="%1."/>
+      <w:lvlJc w:val="left"/>
+      <w:pPr>
+        <w:tabs>
+          <w:tab w:val="num" w:pos="720"/>
+        </w:tabs>
+        <w:ind w:left="720" w:hanging="360"/>
+      </w:pPr>
+    </w:lvl>
+    <w:lvl w:ilvl="1" w:tentative="1">
+      <w:start w:val="1"/>
+      <w:numFmt w:val="decimal"/>
+      <w:lvlText w:val="%2."/>
+      <w:lvlJc w:val="left"/>
+      <w:pPr>
+        <w:tabs>
+          <w:tab w:val="num" w:pos="1440"/>
+        </w:tabs>
+        <w:ind w:left="1440" w:hanging="360"/>
+      </w:pPr>
+    </w:lvl>
+    <w:lvl w:ilvl="2" w:tentative="1">
+      <w:start w:val="1"/>
+      <w:numFmt w:val="decimal"/>
+      <w:lvlText w:val="%3."/>
+      <w:lvlJc w:val="left"/>
+      <w:pPr>
+        <w:tabs>
+          <w:tab w:val="num" w:pos="2160"/>
+        </w:tabs>
+        <w:ind w:left="2160" w:hanging="360"/>
+      </w:pPr>
+    </w:lvl>
+    <w:lvl w:ilvl="3" w:tentative="1">
+      <w:start w:val="1"/>
+      <w:numFmt w:val="decimal"/>
+      <w:lvlText w:val="%4."/>
+      <w:lvlJc w:val="left"/>
+      <w:pPr>
+        <w:tabs>
+          <w:tab w:val="num" w:pos="2880"/>
+        </w:tabs>
+        <w:ind w:left="2880" w:hanging="360"/>
+      </w:pPr>
+    </w:lvl>
+    <w:lvl w:ilvl="4" w:tentative="1">
+      <w:start w:val="1"/>
+      <w:numFmt w:val="decimal"/>
+      <w:lvlText w:val="%5."/>
+      <w:lvlJc w:val="left"/>
+      <w:pPr>
+        <w:tabs>
+          <w:tab w:val="num" w:pos="3600"/>
+        </w:tabs>
+        <w:ind w:left="3600" w:hanging="360"/>
+      </w:pPr>
+    </w:lvl>
+    <w:lvl w:ilvl="5" w:tentative="1">
+      <w:start w:val="1"/>
+      <w:numFmt w:val="decimal"/>
+      <w:lvlText w:val="%6."/>
+      <w:lvlJc w:val="left"/>
+      <w:pPr>
+        <w:tabs>
+          <w:tab w:val="num" w:pos="4320"/>
+        </w:tabs>
+        <w:ind w:left="4320" w:hanging="360"/>
+      </w:pPr>
+    </w:lvl>
+    <w:lvl w:ilvl="6" w:tentative="1">
+      <w:start w:val="1"/>
+      <w:numFmt w:val="decimal"/>
+      <w:lvlText w:val="%7."/>
+      <w:lvlJc w:val="left"/>
+      <w:pPr>
+        <w:tabs>
+          <w:tab w:val="num" w:pos="5040"/>
+        </w:tabs>
+        <w:ind w:left="5040" w:hanging="360"/>
+      </w:pPr>
+    </w:lvl>
+    <w:lvl w:ilvl="7" w:tentative="1">
+      <w:start w:val="1"/>
+      <w:numFmt w:val="decimal"/>
+      <w:lvlText w:val="%8."/>
+      <w:lvlJc w:val="left"/>
+      <w:pPr>
+        <w:tabs>
+          <w:tab w:val="num" w:pos="5760"/>
+        </w:tabs>
+        <w:ind w:left="5760" w:hanging="360"/>
+      </w:pPr>
+    </w:lvl>
+    <w:lvl w:ilvl="8" w:tentative="1">
+      <w:start w:val="1"/>
+      <w:numFmt w:val="decimal"/>
+      <w:lvlText w:val="%9."/>
+      <w:lvlJc w:val="left"/>
+      <w:pPr>
+        <w:tabs>
+          <w:tab w:val="num" w:pos="6480"/>
+        </w:tabs>
+        <w:ind w:left="6480" w:hanging="360"/>
+      </w:pPr>
+    </w:lvl>
+  </w:abstractNum>
+  <w:abstractNum w:abstractNumId="4">
     <w:nsid w:val="162F3E93"/>
     <w:multiLevelType w:val="hybridMultilevel"/>
     <w:tmpl w:val="BF9A291A"/>
@@ -2518,7 +4879,120 @@
       </w:pPr>
     </w:lvl>
   </w:abstractNum>
-  <w:abstractNum w:abstractNumId="2" w15:restartNumberingAfterBreak="0">
+  <w:abstractNum w:abstractNumId="5">
+    <w:nsid w:val="19C13481"/>
+    <w:multiLevelType w:val="multilevel"/>
+    <w:tmpl w:val="D9C29576"/>
+    <w:lvl w:ilvl="0">
+      <w:start w:val="1"/>
+      <w:numFmt w:val="decimal"/>
+      <w:lvlText w:val="%1."/>
+      <w:lvlJc w:val="left"/>
+      <w:pPr>
+        <w:tabs>
+          <w:tab w:val="num" w:pos="720"/>
+        </w:tabs>
+        <w:ind w:left="720" w:hanging="360"/>
+      </w:pPr>
+    </w:lvl>
+    <w:lvl w:ilvl="1" w:tentative="1">
+      <w:start w:val="1"/>
+      <w:numFmt w:val="decimal"/>
+      <w:lvlText w:val="%2."/>
+      <w:lvlJc w:val="left"/>
+      <w:pPr>
+        <w:tabs>
+          <w:tab w:val="num" w:pos="1440"/>
+        </w:tabs>
+        <w:ind w:left="1440" w:hanging="360"/>
+      </w:pPr>
+    </w:lvl>
+    <w:lvl w:ilvl="2" w:tentative="1">
+      <w:start w:val="1"/>
+      <w:numFmt w:val="decimal"/>
+      <w:lvlText w:val="%3."/>
+      <w:lvlJc w:val="left"/>
+      <w:pPr>
+        <w:tabs>
+          <w:tab w:val="num" w:pos="2160"/>
+        </w:tabs>
+        <w:ind w:left="2160" w:hanging="360"/>
+      </w:pPr>
+    </w:lvl>
+    <w:lvl w:ilvl="3" w:tentative="1">
+      <w:start w:val="1"/>
+      <w:numFmt w:val="decimal"/>
+      <w:lvlText w:val="%4."/>
+      <w:lvlJc w:val="left"/>
+      <w:pPr>
+        <w:tabs>
+          <w:tab w:val="num" w:pos="2880"/>
+        </w:tabs>
+        <w:ind w:left="2880" w:hanging="360"/>
+      </w:pPr>
+    </w:lvl>
+    <w:lvl w:ilvl="4" w:tentative="1">
+      <w:start w:val="1"/>
+      <w:numFmt w:val="decimal"/>
+      <w:lvlText w:val="%5."/>
+      <w:lvlJc w:val="left"/>
+      <w:pPr>
+        <w:tabs>
+          <w:tab w:val="num" w:pos="3600"/>
+        </w:tabs>
+        <w:ind w:left="3600" w:hanging="360"/>
+      </w:pPr>
+    </w:lvl>
+    <w:lvl w:ilvl="5" w:tentative="1">
+      <w:start w:val="1"/>
+      <w:numFmt w:val="decimal"/>
+      <w:lvlText w:val="%6."/>
+      <w:lvlJc w:val="left"/>
+      <w:pPr>
+        <w:tabs>
+          <w:tab w:val="num" w:pos="4320"/>
+        </w:tabs>
+        <w:ind w:left="4320" w:hanging="360"/>
+      </w:pPr>
+    </w:lvl>
+    <w:lvl w:ilvl="6" w:tentative="1">
+      <w:start w:val="1"/>
+      <w:numFmt w:val="decimal"/>
+      <w:lvlText w:val="%7."/>
+      <w:lvlJc w:val="left"/>
+      <w:pPr>
+        <w:tabs>
+          <w:tab w:val="num" w:pos="5040"/>
+        </w:tabs>
+        <w:ind w:left="5040" w:hanging="360"/>
+      </w:pPr>
+    </w:lvl>
+    <w:lvl w:ilvl="7" w:tentative="1">
+      <w:start w:val="1"/>
+      <w:numFmt w:val="decimal"/>
+      <w:lvlText w:val="%8."/>
+      <w:lvlJc w:val="left"/>
+      <w:pPr>
+        <w:tabs>
+          <w:tab w:val="num" w:pos="5760"/>
+        </w:tabs>
+        <w:ind w:left="5760" w:hanging="360"/>
+      </w:pPr>
+    </w:lvl>
+    <w:lvl w:ilvl="8" w:tentative="1">
+      <w:start w:val="1"/>
+      <w:numFmt w:val="decimal"/>
+      <w:lvlText w:val="%9."/>
+      <w:lvlJc w:val="left"/>
+      <w:pPr>
+        <w:tabs>
+          <w:tab w:val="num" w:pos="6480"/>
+        </w:tabs>
+        <w:ind w:left="6480" w:hanging="360"/>
+      </w:pPr>
+    </w:lvl>
+  </w:abstractNum>
+  <w:abstractNum w:abstractNumId="6">
     <w:nsid w:val="1E280CDB"/>
     <w:multiLevelType w:val="hybridMultilevel"/>
     <w:tmpl w:val="5C8E3F50"/>
@@ -2607,7 +5081,120 @@
       </w:pPr>
     </w:lvl>
   </w:abstractNum>
-  <w:abstractNum w:abstractNumId="3" w15:restartNumberingAfterBreak="0">
+  <w:abstractNum w:abstractNumId="7">
+    <w:nsid w:val="289C308C"/>
+    <w:multiLevelType w:val="multilevel"/>
+    <w:tmpl w:val="34C4D12C"/>
+    <w:lvl w:ilvl="0">
+      <w:start w:val="1"/>
+      <w:numFmt w:val="decimal"/>
+      <w:lvlText w:val="%1."/>
+      <w:lvlJc w:val="left"/>
+      <w:pPr>
+        <w:tabs>
+          <w:tab w:val="num" w:pos="720"/>
+        </w:tabs>
+        <w:ind w:left="720" w:hanging="360"/>
+      </w:pPr>
+    </w:lvl>
+    <w:lvl w:ilvl="1" w:tentative="1">
+      <w:start w:val="1"/>
+      <w:numFmt w:val="decimal"/>
+      <w:lvlText w:val="%2."/>
+      <w:lvlJc w:val="left"/>
+      <w:pPr>
+        <w:tabs>
+          <w:tab w:val="num" w:pos="1440"/>
+        </w:tabs>
+        <w:ind w:left="1440" w:hanging="360"/>
+      </w:pPr>
+    </w:lvl>
+    <w:lvl w:ilvl="2" w:tentative="1">
+      <w:start w:val="1"/>
+      <w:numFmt w:val="decimal"/>
+      <w:lvlText w:val="%3."/>
+      <w:lvlJc w:val="left"/>
+      <w:pPr>
+        <w:tabs>
+          <w:tab w:val="num" w:pos="2160"/>
+        </w:tabs>
+        <w:ind w:left="2160" w:hanging="360"/>
+      </w:pPr>
+    </w:lvl>
+    <w:lvl w:ilvl="3" w:tentative="1">
+      <w:start w:val="1"/>
+      <w:numFmt w:val="decimal"/>
+      <w:lvlText w:val="%4."/>
+      <w:lvlJc w:val="left"/>
+      <w:pPr>
+        <w:tabs>
+          <w:tab w:val="num" w:pos="2880"/>
+        </w:tabs>
+        <w:ind w:left="2880" w:hanging="360"/>
+      </w:pPr>
+    </w:lvl>
+    <w:lvl w:ilvl="4" w:tentative="1">
+      <w:start w:val="1"/>
+      <w:numFmt w:val="decimal"/>
+      <w:lvlText w:val="%5."/>
+      <w:lvlJc w:val="left"/>
+      <w:pPr>
+        <w:tabs>
+          <w:tab w:val="num" w:pos="3600"/>
+        </w:tabs>
+        <w:ind w:left="3600" w:hanging="360"/>
+      </w:pPr>
+    </w:lvl>
+    <w:lvl w:ilvl="5" w:tentative="1">
+      <w:start w:val="1"/>
+      <w:numFmt w:val="decimal"/>
+      <w:lvlText w:val="%6."/>
+      <w:lvlJc w:val="left"/>
+      <w:pPr>
+        <w:tabs>
+          <w:tab w:val="num" w:pos="4320"/>
+        </w:tabs>
+        <w:ind w:left="4320" w:hanging="360"/>
+      </w:pPr>
+    </w:lvl>
+    <w:lvl w:ilvl="6" w:tentative="1">
+      <w:start w:val="1"/>
+      <w:numFmt w:val="decimal"/>
+      <w:lvlText w:val="%7."/>
+      <w:lvlJc w:val="left"/>
+      <w:pPr>
+        <w:tabs>
+          <w:tab w:val="num" w:pos="5040"/>
+        </w:tabs>
+        <w:ind w:left="5040" w:hanging="360"/>
+      </w:pPr>
+    </w:lvl>
+    <w:lvl w:ilvl="7" w:tentative="1">
+      <w:start w:val="1"/>
+      <w:numFmt w:val="decimal"/>
+      <w:lvlText w:val="%8."/>
+      <w:lvlJc w:val="left"/>
+      <w:pPr>
+        <w:tabs>
+          <w:tab w:val="num" w:pos="5760"/>
+        </w:tabs>
+        <w:ind w:left="5760" w:hanging="360"/>
+      </w:pPr>
+    </w:lvl>
+    <w:lvl w:ilvl="8" w:tentative="1">
+      <w:start w:val="1"/>
+      <w:numFmt w:val="decimal"/>
+      <w:lvlText w:val="%9."/>
+      <w:lvlJc w:val="left"/>
+      <w:pPr>
+        <w:tabs>
+          <w:tab w:val="num" w:pos="6480"/>
+        </w:tabs>
+        <w:ind w:left="6480" w:hanging="360"/>
+      </w:pPr>
+    </w:lvl>
+  </w:abstractNum>
+  <w:abstractNum w:abstractNumId="8">
     <w:nsid w:val="3C4E35A7"/>
     <w:multiLevelType w:val="hybridMultilevel"/>
     <w:tmpl w:val="58FAE894"/>
@@ -2696,7 +5283,120 @@
       </w:pPr>
     </w:lvl>
   </w:abstractNum>
-  <w:abstractNum w:abstractNumId="4" w15:restartNumberingAfterBreak="0">
+  <w:abstractNum w:abstractNumId="9">
+    <w:nsid w:val="3FA14F63"/>
+    <w:multiLevelType w:val="multilevel"/>
+    <w:tmpl w:val="B6B84AC8"/>
+    <w:lvl w:ilvl="0">
+      <w:start w:val="2"/>
+      <w:numFmt w:val="decimal"/>
+      <w:lvlText w:val="%1."/>
+      <w:lvlJc w:val="left"/>
+      <w:pPr>
+        <w:tabs>
+          <w:tab w:val="num" w:pos="720"/>
+        </w:tabs>
+        <w:ind w:left="720" w:hanging="360"/>
+      </w:pPr>
+    </w:lvl>
+    <w:lvl w:ilvl="1" w:tentative="1">
+      <w:start w:val="1"/>
+      <w:numFmt w:val="decimal"/>
+      <w:lvlText w:val="%2."/>
+      <w:lvlJc w:val="left"/>
+      <w:pPr>
+        <w:tabs>
+          <w:tab w:val="num" w:pos="1440"/>
+        </w:tabs>
+        <w:ind w:left="1440" w:hanging="360"/>
+      </w:pPr>
+    </w:lvl>
+    <w:lvl w:ilvl="2" w:tentative="1">
+      <w:start w:val="1"/>
+      <w:numFmt w:val="decimal"/>
+      <w:lvlText w:val="%3."/>
+      <w:lvlJc w:val="left"/>
+      <w:pPr>
+        <w:tabs>
+          <w:tab w:val="num" w:pos="2160"/>
+        </w:tabs>
+        <w:ind w:left="2160" w:hanging="360"/>
+      </w:pPr>
+    </w:lvl>
+    <w:lvl w:ilvl="3" w:tentative="1">
+      <w:start w:val="1"/>
+      <w:numFmt w:val="decimal"/>
+      <w:lvlText w:val="%4."/>
+      <w:lvlJc w:val="left"/>
+      <w:pPr>
+        <w:tabs>
+          <w:tab w:val="num" w:pos="2880"/>
+        </w:tabs>
+        <w:ind w:left="2880" w:hanging="360"/>
+      </w:pPr>
+    </w:lvl>
+    <w:lvl w:ilvl="4" w:tentative="1">
+      <w:start w:val="1"/>
+      <w:numFmt w:val="decimal"/>
+      <w:lvlText w:val="%5."/>
+      <w:lvlJc w:val="left"/>
+      <w:pPr>
+        <w:tabs>
+          <w:tab w:val="num" w:pos="3600"/>
+        </w:tabs>
+        <w:ind w:left="3600" w:hanging="360"/>
+      </w:pPr>
+    </w:lvl>
+    <w:lvl w:ilvl="5" w:tentative="1">
+      <w:start w:val="1"/>
+      <w:numFmt w:val="decimal"/>
+      <w:lvlText w:val="%6."/>
+      <w:lvlJc w:val="left"/>
+      <w:pPr>
+        <w:tabs>
+          <w:tab w:val="num" w:pos="4320"/>
+        </w:tabs>
+        <w:ind w:left="4320" w:hanging="360"/>
+      </w:pPr>
+    </w:lvl>
+    <w:lvl w:ilvl="6" w:tentative="1">
+      <w:start w:val="1"/>
+      <w:numFmt w:val="decimal"/>
+      <w:lvlText w:val="%7."/>
+      <w:lvlJc w:val="left"/>
+      <w:pPr>
+        <w:tabs>
+          <w:tab w:val="num" w:pos="5040"/>
+        </w:tabs>
+        <w:ind w:left="5040" w:hanging="360"/>
+      </w:pPr>
+    </w:lvl>
+    <w:lvl w:ilvl="7" w:tentative="1">
+      <w:start w:val="1"/>
+      <w:numFmt w:val="decimal"/>
+      <w:lvlText w:val="%8."/>
+      <w:lvlJc w:val="left"/>
+      <w:pPr>
+        <w:tabs>
+          <w:tab w:val="num" w:pos="5760"/>
+        </w:tabs>
+        <w:ind w:left="5760" w:hanging="360"/>
+      </w:pPr>
+    </w:lvl>
+    <w:lvl w:ilvl="8" w:tentative="1">
+      <w:start w:val="1"/>
+      <w:numFmt w:val="decimal"/>
+      <w:lvlText w:val="%9."/>
+      <w:lvlJc w:val="left"/>
+      <w:pPr>
+        <w:tabs>
+          <w:tab w:val="num" w:pos="6480"/>
+        </w:tabs>
+        <w:ind w:left="6480" w:hanging="360"/>
+      </w:pPr>
+    </w:lvl>
+  </w:abstractNum>
+  <w:abstractNum w:abstractNumId="10">
     <w:nsid w:val="407642D5"/>
     <w:multiLevelType w:val="hybridMultilevel"/>
     <w:tmpl w:val="BEFA26A4"/>
@@ -2785,7 +5485,7 @@
       </w:pPr>
     </w:lvl>
   </w:abstractNum>
-  <w:abstractNum w:abstractNumId="5" w15:restartNumberingAfterBreak="0">
+  <w:abstractNum w:abstractNumId="11">
     <w:nsid w:val="469F1749"/>
     <w:multiLevelType w:val="hybridMultilevel"/>
     <w:tmpl w:val="05A4DE02"/>
@@ -2874,7 +5574,7 @@
       </w:pPr>
     </w:lvl>
   </w:abstractNum>
-  <w:abstractNum w:abstractNumId="6" w15:restartNumberingAfterBreak="0">
+  <w:abstractNum w:abstractNumId="12">
     <w:nsid w:val="4A5605BB"/>
     <w:multiLevelType w:val="hybridMultilevel"/>
     <w:tmpl w:val="5C8E3F50"/>
@@ -2963,7 +5663,233 @@
       </w:pPr>
     </w:lvl>
   </w:abstractNum>
-  <w:abstractNum w:abstractNumId="7" w15:restartNumberingAfterBreak="0">
+  <w:abstractNum w:abstractNumId="13">
+    <w:nsid w:val="4F861CD1"/>
+    <w:multiLevelType w:val="hybridMultilevel"/>
+    <w:tmpl w:val="69E61054"/>
+    <w:lvl w:ilvl="0" w:tplc="E92CF068">
+      <w:start w:val="2"/>
+      <w:numFmt w:val="lowerLetter"/>
+      <w:lvlText w:val="%1."/>
+      <w:lvlJc w:val="left"/>
+      <w:pPr>
+        <w:tabs>
+          <w:tab w:val="num" w:pos="720"/>
+        </w:tabs>
+        <w:ind w:left="720" w:hanging="360"/>
+      </w:pPr>
+    </w:lvl>
+    <w:lvl w:ilvl="1" w:tplc="53622F86" w:tentative="1">
+      <w:start w:val="1"/>
+      <w:numFmt w:val="decimal"/>
+      <w:lvlText w:val="%2."/>
+      <w:lvlJc w:val="left"/>
+      <w:pPr>
+        <w:tabs>
+          <w:tab w:val="num" w:pos="1440"/>
+        </w:tabs>
+        <w:ind w:left="1440" w:hanging="360"/>
+      </w:pPr>
+    </w:lvl>
+    <w:lvl w:ilvl="2" w:tplc="921E1918" w:tentative="1">
+      <w:start w:val="1"/>
+      <w:numFmt w:val="decimal"/>
+      <w:lvlText w:val="%3."/>
+      <w:lvlJc w:val="left"/>
+      <w:pPr>
+        <w:tabs>
+          <w:tab w:val="num" w:pos="2160"/>
+        </w:tabs>
+        <w:ind w:left="2160" w:hanging="360"/>
+      </w:pPr>
+    </w:lvl>
+    <w:lvl w:ilvl="3" w:tplc="F86A8E52" w:tentative="1">
+      <w:start w:val="1"/>
+      <w:numFmt w:val="decimal"/>
+      <w:lvlText w:val="%4."/>
+      <w:lvlJc w:val="left"/>
+      <w:pPr>
+        <w:tabs>
+          <w:tab w:val="num" w:pos="2880"/>
+        </w:tabs>
+        <w:ind w:left="2880" w:hanging="360"/>
+      </w:pPr>
+    </w:lvl>
+    <w:lvl w:ilvl="4" w:tplc="48381BFC" w:tentative="1">
+      <w:start w:val="1"/>
+      <w:numFmt w:val="decimal"/>
+      <w:lvlText w:val="%5."/>
+      <w:lvlJc w:val="left"/>
+      <w:pPr>
+        <w:tabs>
+          <w:tab w:val="num" w:pos="3600"/>
+        </w:tabs>
+        <w:ind w:left="3600" w:hanging="360"/>
+      </w:pPr>
+    </w:lvl>
+    <w:lvl w:ilvl="5" w:tplc="DACEC91E" w:tentative="1">
+      <w:start w:val="1"/>
+      <w:numFmt w:val="decimal"/>
+      <w:lvlText w:val="%6."/>
+      <w:lvlJc w:val="left"/>
+      <w:pPr>
+        <w:tabs>
+          <w:tab w:val="num" w:pos="4320"/>
+        </w:tabs>
+        <w:ind w:left="4320" w:hanging="360"/>
+      </w:pPr>
+    </w:lvl>
+    <w:lvl w:ilvl="6" w:tplc="3E0C9C34" w:tentative="1">
+      <w:start w:val="1"/>
+      <w:numFmt w:val="decimal"/>
+      <w:lvlText w:val="%7."/>
+      <w:lvlJc w:val="left"/>
+      <w:pPr>
+        <w:tabs>
+          <w:tab w:val="num" w:pos="5040"/>
+        </w:tabs>
+        <w:ind w:left="5040" w:hanging="360"/>
+      </w:pPr>
+    </w:lvl>
+    <w:lvl w:ilvl="7" w:tplc="1814FFAC" w:tentative="1">
+      <w:start w:val="1"/>
+      <w:numFmt w:val="decimal"/>
+      <w:lvlText w:val="%8."/>
+      <w:lvlJc w:val="left"/>
+      <w:pPr>
+        <w:tabs>
+          <w:tab w:val="num" w:pos="5760"/>
+        </w:tabs>
+        <w:ind w:left="5760" w:hanging="360"/>
+      </w:pPr>
+    </w:lvl>
+    <w:lvl w:ilvl="8" w:tplc="248C90E4" w:tentative="1">
+      <w:start w:val="1"/>
+      <w:numFmt w:val="decimal"/>
+      <w:lvlText w:val="%9."/>
+      <w:lvlJc w:val="left"/>
+      <w:pPr>
+        <w:tabs>
+          <w:tab w:val="num" w:pos="6480"/>
+        </w:tabs>
+        <w:ind w:left="6480" w:hanging="360"/>
+      </w:pPr>
+    </w:lvl>
+  </w:abstractNum>
+  <w:abstractNum w:abstractNumId="14">
+    <w:nsid w:val="72F57488"/>
+    <w:multiLevelType w:val="multilevel"/>
+    <w:tmpl w:val="8D5EE188"/>
+    <w:lvl w:ilvl="0">
+      <w:start w:val="1"/>
+      <w:numFmt w:val="decimal"/>
+      <w:lvlText w:val="%1."/>
+      <w:lvlJc w:val="left"/>
+      <w:pPr>
+        <w:tabs>
+          <w:tab w:val="num" w:pos="1620"/>
+        </w:tabs>
+        <w:ind w:left="1620" w:hanging="360"/>
+      </w:pPr>
+    </w:lvl>
+    <w:lvl w:ilvl="1" w:tentative="1">
+      <w:start w:val="1"/>
+      <w:numFmt w:val="decimal"/>
+      <w:lvlText w:val="%2."/>
+      <w:lvlJc w:val="left"/>
+      <w:pPr>
+        <w:tabs>
+          <w:tab w:val="num" w:pos="1620"/>
+        </w:tabs>
+        <w:ind w:left="1620" w:hanging="360"/>
+      </w:pPr>
+    </w:lvl>
+    <w:lvl w:ilvl="2" w:tentative="1">
+      <w:start w:val="1"/>
+      <w:numFmt w:val="decimal"/>
+      <w:lvlText w:val="%3."/>
+      <w:lvlJc w:val="left"/>
+      <w:pPr>
+        <w:tabs>
+          <w:tab w:val="num" w:pos="2340"/>
+        </w:tabs>
+        <w:ind w:left="2340" w:hanging="360"/>
+      </w:pPr>
+    </w:lvl>
+    <w:lvl w:ilvl="3" w:tentative="1">
+      <w:start w:val="1"/>
+      <w:numFmt w:val="decimal"/>
+      <w:lvlText w:val="%4."/>
+      <w:lvlJc w:val="left"/>
+      <w:pPr>
+        <w:tabs>
+          <w:tab w:val="num" w:pos="3060"/>
+        </w:tabs>
+        <w:ind w:left="3060" w:hanging="360"/>
+      </w:pPr>
+    </w:lvl>
+    <w:lvl w:ilvl="4" w:tentative="1">
+      <w:start w:val="1"/>
+      <w:numFmt w:val="decimal"/>
+      <w:lvlText w:val="%5."/>
+      <w:lvlJc w:val="left"/>
+      <w:pPr>
+        <w:tabs>
+          <w:tab w:val="num" w:pos="3780"/>
+        </w:tabs>
+        <w:ind w:left="3780" w:hanging="360"/>
+      </w:pPr>
+    </w:lvl>
+    <w:lvl w:ilvl="5" w:tentative="1">
+      <w:start w:val="1"/>
+      <w:numFmt w:val="decimal"/>
+      <w:lvlText w:val="%6."/>
+      <w:lvlJc w:val="left"/>
+      <w:pPr>
+        <w:tabs>
+          <w:tab w:val="num" w:pos="4500"/>
+        </w:tabs>
+        <w:ind w:left="4500" w:hanging="360"/>
+      </w:pPr>
+    </w:lvl>
+    <w:lvl w:ilvl="6" w:tentative="1">
+      <w:start w:val="1"/>
+      <w:numFmt w:val="decimal"/>
+      <w:lvlText w:val="%7."/>
+      <w:lvlJc w:val="left"/>
+      <w:pPr>
+        <w:tabs>
+          <w:tab w:val="num" w:pos="5220"/>
+        </w:tabs>
+        <w:ind w:left="5220" w:hanging="360"/>
+      </w:pPr>
+    </w:lvl>
+    <w:lvl w:ilvl="7" w:tentative="1">
+      <w:start w:val="1"/>
+      <w:numFmt w:val="decimal"/>
+      <w:lvlText w:val="%8."/>
+      <w:lvlJc w:val="left"/>
+      <w:pPr>
+        <w:tabs>
+          <w:tab w:val="num" w:pos="5940"/>
+        </w:tabs>
+        <w:ind w:left="5940" w:hanging="360"/>
+      </w:pPr>
+    </w:lvl>
+    <w:lvl w:ilvl="8" w:tentative="1">
+      <w:start w:val="1"/>
+      <w:numFmt w:val="decimal"/>
+      <w:lvlText w:val="%9."/>
+      <w:lvlJc w:val="left"/>
+      <w:pPr>
+        <w:tabs>
+          <w:tab w:val="num" w:pos="6660"/>
+        </w:tabs>
+        <w:ind w:left="6660" w:hanging="360"/>
+      </w:pPr>
+    </w:lvl>
+  </w:abstractNum>
+  <w:abstractNum w:abstractNumId="15">
     <w:nsid w:val="7E124A2D"/>
     <w:multiLevelType w:val="hybridMultilevel"/>
     <w:tmpl w:val="B0A2BE5C"/>
@@ -3053,34 +5979,79 @@
     </w:lvl>
   </w:abstractNum>
   <w:num w:numId="1">
+    <w:abstractNumId w:val="2"/>
+  </w:num>
+  <w:num w:numId="2">
+    <w:abstractNumId w:val="4"/>
+  </w:num>
+  <w:num w:numId="3">
+    <w:abstractNumId w:val="12"/>
+  </w:num>
+  <w:num w:numId="4">
+    <w:abstractNumId w:val="6"/>
+  </w:num>
+  <w:num w:numId="5">
+    <w:abstractNumId w:val="11"/>
+  </w:num>
+  <w:num w:numId="6">
+    <w:abstractNumId w:val="8"/>
+  </w:num>
+  <w:num w:numId="7">
+    <w:abstractNumId w:val="15"/>
+  </w:num>
+  <w:num w:numId="8">
+    <w:abstractNumId w:val="10"/>
+  </w:num>
+  <w:num w:numId="9">
+    <w:abstractNumId w:val="3"/>
+  </w:num>
+  <w:num w:numId="10">
+    <w:abstractNumId w:val="9"/>
+    <w:lvlOverride w:ilvl="0">
+      <w:lvl w:ilvl="0">
+        <w:numFmt w:val="decimal"/>
+        <w:lvlText w:val="%1."/>
+        <w:lvlJc w:val="left"/>
+      </w:lvl>
+    </w:lvlOverride>
+  </w:num>
+  <w:num w:numId="11">
+    <w:abstractNumId w:val="7"/>
+    <w:lvlOverride w:ilvl="0">
+      <w:lvl w:ilvl="0">
+        <w:numFmt w:val="lowerLetter"/>
+        <w:lvlText w:val="%1."/>
+        <w:lvlJc w:val="left"/>
+      </w:lvl>
+    </w:lvlOverride>
+  </w:num>
+  <w:num w:numId="12">
+    <w:abstractNumId w:val="5"/>
+    <w:lvlOverride w:ilvl="0">
+      <w:lvl w:ilvl="0">
+        <w:numFmt w:val="lowerLetter"/>
+        <w:lvlText w:val="%1."/>
+        <w:lvlJc w:val="left"/>
+      </w:lvl>
+    </w:lvlOverride>
+  </w:num>
+  <w:num w:numId="13">
+    <w:abstractNumId w:val="13"/>
+  </w:num>
+  <w:num w:numId="14">
+    <w:abstractNumId w:val="14"/>
+  </w:num>
+  <w:num w:numId="15">
     <w:abstractNumId w:val="0"/>
   </w:num>
-  <w:num w:numId="2">
+  <w:num w:numId="16">
     <w:abstractNumId w:val="1"/>
-  </w:num>
-  <w:num w:numId="3">
-    <w:abstractNumId w:val="6"/>
-  </w:num>
-  <w:num w:numId="4">
-    <w:abstractNumId w:val="2"/>
-  </w:num>
-  <w:num w:numId="5">
-    <w:abstractNumId w:val="5"/>
-  </w:num>
-  <w:num w:numId="6">
-    <w:abstractNumId w:val="3"/>
-  </w:num>
-  <w:num w:numId="7">
-    <w:abstractNumId w:val="7"/>
-  </w:num>
-  <w:num w:numId="8">
-    <w:abstractNumId w:val="4"/>
   </w:num>
 </w:numbering>
 </file>
 
 <file path=word/styles.xml><?xml version="1.0" encoding="utf-8"?>
-<w:styles xmlns:mc="http://schemas.openxmlformats.org/markup-compatibility/2006" xmlns:r="http://schemas.openxmlformats.org/officeDocument/2006/relationships" xmlns:w="http://schemas.openxmlformats.org/wordprocessingml/2006/main" xmlns:w14="http://schemas.microsoft.com/office/word/2010/wordml" xmlns:w15="http://schemas.microsoft.com/office/word/2012/wordml" xmlns:w16cid="http://schemas.microsoft.com/office/word/2016/wordml/cid" xmlns:w16se="http://schemas.microsoft.com/office/word/2015/wordml/symex" mc:Ignorable="w14 w15 w16se w16cid">
+<w:styles xmlns:mc="http://schemas.openxmlformats.org/markup-compatibility/2006" xmlns:r="http://schemas.openxmlformats.org/officeDocument/2006/relationships" xmlns:w="http://schemas.openxmlformats.org/wordprocessingml/2006/main" xmlns:w14="http://schemas.microsoft.com/office/word/2010/wordml" mc:Ignorable="w14">
   <w:docDefaults>
     <w:rPrDefault>
       <w:rPr>
@@ -3096,386 +6067,149 @@
       </w:pPr>
     </w:pPrDefault>
   </w:docDefaults>
-  <w:latentStyles w:defLockedState="0" w:defUIPriority="99" w:defSemiHidden="0" w:defUnhideWhenUsed="0" w:defQFormat="0" w:count="375">
-    <w:lsdException w:name="Normal" w:uiPriority="0" w:qFormat="1"/>
-    <w:lsdException w:name="heading 1" w:uiPriority="9" w:qFormat="1"/>
-    <w:lsdException w:name="heading 2" w:semiHidden="1" w:uiPriority="9" w:unhideWhenUsed="1" w:qFormat="1"/>
-    <w:lsdException w:name="heading 3" w:semiHidden="1" w:uiPriority="9" w:unhideWhenUsed="1" w:qFormat="1"/>
-    <w:lsdException w:name="heading 4" w:semiHidden="1" w:uiPriority="9" w:unhideWhenUsed="1" w:qFormat="1"/>
-    <w:lsdException w:name="heading 5" w:semiHidden="1" w:uiPriority="9" w:unhideWhenUsed="1" w:qFormat="1"/>
-    <w:lsdException w:name="heading 6" w:semiHidden="1" w:uiPriority="9" w:unhideWhenUsed="1" w:qFormat="1"/>
-    <w:lsdException w:name="heading 7" w:semiHidden="1" w:uiPriority="9" w:unhideWhenUsed="1" w:qFormat="1"/>
-    <w:lsdException w:name="heading 8" w:semiHidden="1" w:uiPriority="9" w:unhideWhenUsed="1" w:qFormat="1"/>
-    <w:lsdException w:name="heading 9" w:semiHidden="1" w:uiPriority="9" w:unhideWhenUsed="1" w:qFormat="1"/>
-    <w:lsdException w:name="index 1" w:semiHidden="1" w:unhideWhenUsed="1"/>
-    <w:lsdException w:name="index 2" w:semiHidden="1" w:unhideWhenUsed="1"/>
-    <w:lsdException w:name="index 3" w:semiHidden="1" w:unhideWhenUsed="1"/>
-    <w:lsdException w:name="index 4" w:semiHidden="1" w:unhideWhenUsed="1"/>
-    <w:lsdException w:name="index 5" w:semiHidden="1" w:unhideWhenUsed="1"/>
-    <w:lsdException w:name="index 6" w:semiHidden="1" w:unhideWhenUsed="1"/>
-    <w:lsdException w:name="index 7" w:semiHidden="1" w:unhideWhenUsed="1"/>
-    <w:lsdException w:name="index 8" w:semiHidden="1" w:unhideWhenUsed="1"/>
-    <w:lsdException w:name="index 9" w:semiHidden="1" w:unhideWhenUsed="1"/>
-    <w:lsdException w:name="toc 1" w:semiHidden="1" w:uiPriority="39" w:unhideWhenUsed="1"/>
-    <w:lsdException w:name="toc 2" w:semiHidden="1" w:uiPriority="39" w:unhideWhenUsed="1"/>
-    <w:lsdException w:name="toc 3" w:semiHidden="1" w:uiPriority="39" w:unhideWhenUsed="1"/>
-    <w:lsdException w:name="toc 4" w:semiHidden="1" w:uiPriority="39" w:unhideWhenUsed="1"/>
-    <w:lsdException w:name="toc 5" w:semiHidden="1" w:uiPriority="39" w:unhideWhenUsed="1"/>
-    <w:lsdException w:name="toc 6" w:semiHidden="1" w:uiPriority="39" w:unhideWhenUsed="1"/>
-    <w:lsdException w:name="toc 7" w:semiHidden="1" w:uiPriority="39" w:unhideWhenUsed="1"/>
-    <w:lsdException w:name="toc 8" w:semiHidden="1" w:uiPriority="39" w:unhideWhenUsed="1"/>
-    <w:lsdException w:name="toc 9" w:semiHidden="1" w:uiPriority="39" w:unhideWhenUsed="1"/>
-    <w:lsdException w:name="Normal Indent" w:semiHidden="1" w:unhideWhenUsed="1"/>
-    <w:lsdException w:name="footnote text" w:semiHidden="1" w:unhideWhenUsed="1"/>
-    <w:lsdException w:name="annotation text" w:semiHidden="1" w:unhideWhenUsed="1"/>
-    <w:lsdException w:name="header" w:semiHidden="1" w:unhideWhenUsed="1"/>
-    <w:lsdException w:name="footer" w:semiHidden="1" w:unhideWhenUsed="1"/>
-    <w:lsdException w:name="index heading" w:semiHidden="1" w:unhideWhenUsed="1"/>
-    <w:lsdException w:name="caption" w:semiHidden="1" w:uiPriority="35" w:unhideWhenUsed="1" w:qFormat="1"/>
-    <w:lsdException w:name="table of figures" w:semiHidden="1" w:unhideWhenUsed="1"/>
-    <w:lsdException w:name="envelope address" w:semiHidden="1" w:unhideWhenUsed="1"/>
-    <w:lsdException w:name="envelope return" w:semiHidden="1" w:unhideWhenUsed="1"/>
-    <w:lsdException w:name="footnote reference" w:semiHidden="1" w:unhideWhenUsed="1"/>
-    <w:lsdException w:name="annotation reference" w:semiHidden="1" w:unhideWhenUsed="1"/>
-    <w:lsdException w:name="line number" w:semiHidden="1" w:unhideWhenUsed="1"/>
-    <w:lsdException w:name="page number" w:semiHidden="1" w:unhideWhenUsed="1"/>
-    <w:lsdException w:name="endnote reference" w:semiHidden="1" w:unhideWhenUsed="1"/>
-    <w:lsdException w:name="endnote text" w:semiHidden="1" w:unhideWhenUsed="1"/>
-    <w:lsdException w:name="table of authorities" w:semiHidden="1" w:unhideWhenUsed="1"/>
-    <w:lsdException w:name="macro" w:semiHidden="1" w:unhideWhenUsed="1"/>
-    <w:lsdException w:name="toa heading" w:semiHidden="1" w:unhideWhenUsed="1"/>
-    <w:lsdException w:name="List" w:semiHidden="1" w:unhideWhenUsed="1"/>
-    <w:lsdException w:name="List Bullet" w:semiHidden="1" w:unhideWhenUsed="1"/>
-    <w:lsdException w:name="List Number" w:semiHidden="1" w:unhideWhenUsed="1"/>
-    <w:lsdException w:name="List 2" w:semiHidden="1" w:unhideWhenUsed="1"/>
-    <w:lsdException w:name="List 3" w:semiHidden="1" w:unhideWhenUsed="1"/>
-    <w:lsdException w:name="List 4" w:semiHidden="1" w:unhideWhenUsed="1"/>
-    <w:lsdException w:name="List 5" w:semiHidden="1" w:unhideWhenUsed="1"/>
-    <w:lsdException w:name="List Bullet 2" w:semiHidden="1" w:unhideWhenUsed="1"/>
-    <w:lsdException w:name="List Bullet 3" w:semiHidden="1" w:unhideWhenUsed="1"/>
-    <w:lsdException w:name="List Bullet 4" w:semiHidden="1" w:unhideWhenUsed="1"/>
-    <w:lsdException w:name="List Bullet 5" w:semiHidden="1" w:unhideWhenUsed="1"/>
-    <w:lsdException w:name="List Number 2" w:semiHidden="1" w:unhideWhenUsed="1"/>
-    <w:lsdException w:name="List Number 3" w:semiHidden="1" w:unhideWhenUsed="1"/>
-    <w:lsdException w:name="List Number 4" w:semiHidden="1" w:unhideWhenUsed="1"/>
-    <w:lsdException w:name="List Number 5" w:semiHidden="1" w:unhideWhenUsed="1"/>
-    <w:lsdException w:name="Title" w:uiPriority="10" w:qFormat="1"/>
-    <w:lsdException w:name="Closing" w:semiHidden="1" w:unhideWhenUsed="1"/>
-    <w:lsdException w:name="Signature" w:semiHidden="1" w:unhideWhenUsed="1"/>
-    <w:lsdException w:name="Default Paragraph Font" w:semiHidden="1" w:uiPriority="1" w:unhideWhenUsed="1"/>
-    <w:lsdException w:name="Body Text" w:semiHidden="1" w:unhideWhenUsed="1"/>
-    <w:lsdException w:name="Body Text Indent" w:semiHidden="1" w:unhideWhenUsed="1"/>
-    <w:lsdException w:name="List Continue" w:semiHidden="1" w:unhideWhenUsed="1"/>
-    <w:lsdException w:name="List Continue 2" w:semiHidden="1" w:unhideWhenUsed="1"/>
-    <w:lsdException w:name="List Continue 3" w:semiHidden="1" w:unhideWhenUsed="1"/>
-    <w:lsdException w:name="List Continue 4" w:semiHidden="1" w:unhideWhenUsed="1"/>
-    <w:lsdException w:name="List Continue 5" w:semiHidden="1" w:unhideWhenUsed="1"/>
-    <w:lsdException w:name="Message Header" w:semiHidden="1" w:unhideWhenUsed="1"/>
-    <w:lsdException w:name="Subtitle" w:uiPriority="11" w:qFormat="1"/>
-    <w:lsdException w:name="Salutation" w:semiHidden="1" w:unhideWhenUsed="1"/>
-    <w:lsdException w:name="Date" w:semiHidden="1" w:unhideWhenUsed="1"/>
-    <w:lsdException w:name="Body Text First Indent" w:semiHidden="1" w:unhideWhenUsed="1"/>
-    <w:lsdException w:name="Body Text First Indent 2" w:semiHidden="1" w:unhideWhenUsed="1"/>
-    <w:lsdException w:name="Note Heading" w:semiHidden="1" w:unhideWhenUsed="1"/>
-    <w:lsdException w:name="Body Text 2" w:semiHidden="1" w:unhideWhenUsed="1"/>
-    <w:lsdException w:name="Body Text 3" w:semiHidden="1" w:unhideWhenUsed="1"/>
-    <w:lsdException w:name="Body Text Indent 2" w:semiHidden="1" w:unhideWhenUsed="1"/>
-    <w:lsdException w:name="Body Text Indent 3" w:semiHidden="1" w:unhideWhenUsed="1"/>
-    <w:lsdException w:name="Block Text" w:semiHidden="1" w:unhideWhenUsed="1"/>
-    <w:lsdException w:name="Hyperlink" w:semiHidden="1" w:unhideWhenUsed="1"/>
-    <w:lsdException w:name="FollowedHyperlink" w:semiHidden="1" w:unhideWhenUsed="1"/>
-    <w:lsdException w:name="Strong" w:uiPriority="22" w:qFormat="1"/>
-    <w:lsdException w:name="Emphasis" w:uiPriority="20" w:qFormat="1"/>
-    <w:lsdException w:name="Document Map" w:semiHidden="1" w:unhideWhenUsed="1"/>
-    <w:lsdException w:name="Plain Text" w:semiHidden="1" w:unhideWhenUsed="1"/>
-    <w:lsdException w:name="E-mail Signature" w:semiHidden="1" w:unhideWhenUsed="1"/>
-    <w:lsdException w:name="HTML Top of Form" w:semiHidden="1" w:unhideWhenUsed="1"/>
-    <w:lsdException w:name="HTML Bottom of Form" w:semiHidden="1" w:unhideWhenUsed="1"/>
-    <w:lsdException w:name="Normal (Web)" w:semiHidden="1" w:unhideWhenUsed="1"/>
-    <w:lsdException w:name="HTML Acronym" w:semiHidden="1" w:unhideWhenUsed="1"/>
-    <w:lsdException w:name="HTML Address" w:semiHidden="1" w:unhideWhenUsed="1"/>
-    <w:lsdException w:name="HTML Cite" w:semiHidden="1" w:unhideWhenUsed="1"/>
-    <w:lsdException w:name="HTML Code" w:semiHidden="1" w:unhideWhenUsed="1"/>
-    <w:lsdException w:name="HTML Definition" w:semiHidden="1" w:unhideWhenUsed="1"/>
-    <w:lsdException w:name="HTML Keyboard" w:semiHidden="1" w:unhideWhenUsed="1"/>
-    <w:lsdException w:name="HTML Preformatted" w:semiHidden="1" w:unhideWhenUsed="1"/>
-    <w:lsdException w:name="HTML Sample" w:semiHidden="1" w:unhideWhenUsed="1"/>
-    <w:lsdException w:name="HTML Typewriter" w:semiHidden="1" w:unhideWhenUsed="1"/>
-    <w:lsdException w:name="HTML Variable" w:semiHidden="1" w:unhideWhenUsed="1"/>
-    <w:lsdException w:name="Normal Table" w:semiHidden="1" w:unhideWhenUsed="1"/>
-    <w:lsdException w:name="annotation subject" w:semiHidden="1" w:unhideWhenUsed="1"/>
-    <w:lsdException w:name="No List" w:semiHidden="1" w:unhideWhenUsed="1"/>
-    <w:lsdException w:name="Outline List 1" w:semiHidden="1" w:unhideWhenUsed="1"/>
-    <w:lsdException w:name="Outline List 2" w:semiHidden="1" w:unhideWhenUsed="1"/>
-    <w:lsdException w:name="Outline List 3" w:semiHidden="1" w:unhideWhenUsed="1"/>
-    <w:lsdException w:name="Table Simple 1" w:semiHidden="1" w:unhideWhenUsed="1"/>
-    <w:lsdException w:name="Table Simple 2" w:semiHidden="1" w:unhideWhenUsed="1"/>
-    <w:lsdException w:name="Table Simple 3" w:semiHidden="1" w:unhideWhenUsed="1"/>
-    <w:lsdException w:name="Table Classic 1" w:semiHidden="1" w:unhideWhenUsed="1"/>
-    <w:lsdException w:name="Table Classic 2" w:semiHidden="1" w:unhideWhenUsed="1"/>
-    <w:lsdException w:name="Table Classic 3" w:semiHidden="1" w:unhideWhenUsed="1"/>
-    <w:lsdException w:name="Table Classic 4" w:semiHidden="1" w:unhideWhenUsed="1"/>
-    <w:lsdException w:name="Table Colorful 1" w:semiHidden="1" w:unhideWhenUsed="1"/>
-    <w:lsdException w:name="Table Colorful 2" w:semiHidden="1" w:unhideWhenUsed="1"/>
-    <w:lsdException w:name="Table Colorful 3" w:semiHidden="1" w:unhideWhenUsed="1"/>
-    <w:lsdException w:name="Table Columns 1" w:semiHidden="1" w:unhideWhenUsed="1"/>
-    <w:lsdException w:name="Table Columns 2" w:semiHidden="1" w:unhideWhenUsed="1"/>
-    <w:lsdException w:name="Table Columns 3" w:semiHidden="1" w:unhideWhenUsed="1"/>
-    <w:lsdException w:name="Table Columns 4" w:semiHidden="1" w:unhideWhenUsed="1"/>
-    <w:lsdException w:name="Table Columns 5" w:semiHidden="1" w:unhideWhenUsed="1"/>
-    <w:lsdException w:name="Table Grid 1" w:semiHidden="1" w:unhideWhenUsed="1"/>
-    <w:lsdException w:name="Table Grid 2" w:semiHidden="1" w:unhideWhenUsed="1"/>
-    <w:lsdException w:name="Table Grid 3" w:semiHidden="1" w:unhideWhenUsed="1"/>
-    <w:lsdException w:name="Table Grid 4" w:semiHidden="1" w:unhideWhenUsed="1"/>
-    <w:lsdException w:name="Table Grid 5" w:semiHidden="1" w:unhideWhenUsed="1"/>
-    <w:lsdException w:name="Table Grid 6" w:semiHidden="1" w:unhideWhenUsed="1"/>
-    <w:lsdException w:name="Table Grid 7" w:semiHidden="1" w:unhideWhenUsed="1"/>
-    <w:lsdException w:name="Table Grid 8" w:semiHidden="1" w:unhideWhenUsed="1"/>
-    <w:lsdException w:name="Table List 1" w:semiHidden="1" w:unhideWhenUsed="1"/>
-    <w:lsdException w:name="Table List 2" w:semiHidden="1" w:unhideWhenUsed="1"/>
-    <w:lsdException w:name="Table List 3" w:semiHidden="1" w:unhideWhenUsed="1"/>
-    <w:lsdException w:name="Table List 4" w:semiHidden="1" w:unhideWhenUsed="1"/>
-    <w:lsdException w:name="Table List 5" w:semiHidden="1" w:unhideWhenUsed="1"/>
-    <w:lsdException w:name="Table List 6" w:semiHidden="1" w:unhideWhenUsed="1"/>
-    <w:lsdException w:name="Table List 7" w:semiHidden="1" w:unhideWhenUsed="1"/>
-    <w:lsdException w:name="Table List 8" w:semiHidden="1" w:unhideWhenUsed="1"/>
-    <w:lsdException w:name="Table 3D effects 1" w:semiHidden="1" w:unhideWhenUsed="1"/>
-    <w:lsdException w:name="Table 3D effects 2" w:semiHidden="1" w:unhideWhenUsed="1"/>
-    <w:lsdException w:name="Table 3D effects 3" w:semiHidden="1" w:unhideWhenUsed="1"/>
-    <w:lsdException w:name="Table Contemporary" w:semiHidden="1" w:unhideWhenUsed="1"/>
-    <w:lsdException w:name="Table Elegant" w:semiHidden="1" w:unhideWhenUsed="1"/>
-    <w:lsdException w:name="Table Professional" w:semiHidden="1" w:unhideWhenUsed="1"/>
-    <w:lsdException w:name="Table Subtle 1" w:semiHidden="1" w:unhideWhenUsed="1"/>
-    <w:lsdException w:name="Table Subtle 2" w:semiHidden="1" w:unhideWhenUsed="1"/>
-    <w:lsdException w:name="Table Web 1" w:semiHidden="1" w:unhideWhenUsed="1"/>
-    <w:lsdException w:name="Table Web 2" w:semiHidden="1" w:unhideWhenUsed="1"/>
-    <w:lsdException w:name="Table Web 3" w:semiHidden="1" w:unhideWhenUsed="1"/>
-    <w:lsdException w:name="Balloon Text" w:semiHidden="1" w:unhideWhenUsed="1"/>
-    <w:lsdException w:name="Table Grid" w:uiPriority="39"/>
-    <w:lsdException w:name="Table Theme" w:semiHidden="1" w:unhideWhenUsed="1"/>
-    <w:lsdException w:name="Placeholder Text" w:semiHidden="1"/>
-    <w:lsdException w:name="No Spacing" w:uiPriority="1" w:qFormat="1"/>
-    <w:lsdException w:name="Light Shading" w:uiPriority="60"/>
-    <w:lsdException w:name="Light List" w:uiPriority="61"/>
-    <w:lsdException w:name="Light Grid" w:uiPriority="62"/>
-    <w:lsdException w:name="Medium Shading 1" w:uiPriority="63"/>
-    <w:lsdException w:name="Medium Shading 2" w:uiPriority="64"/>
-    <w:lsdException w:name="Medium List 1" w:uiPriority="65"/>
-    <w:lsdException w:name="Medium List 2" w:uiPriority="66"/>
-    <w:lsdException w:name="Medium Grid 1" w:uiPriority="67"/>
-    <w:lsdException w:name="Medium Grid 2" w:uiPriority="68"/>
-    <w:lsdException w:name="Medium Grid 3" w:uiPriority="69"/>
-    <w:lsdException w:name="Dark List" w:uiPriority="70"/>
-    <w:lsdException w:name="Colorful Shading" w:uiPriority="71"/>
-    <w:lsdException w:name="Colorful List" w:uiPriority="72"/>
-    <w:lsdException w:name="Colorful Grid" w:uiPriority="73"/>
-    <w:lsdException w:name="Light Shading Accent 1" w:uiPriority="60"/>
-    <w:lsdException w:name="Light List Accent 1" w:uiPriority="61"/>
-    <w:lsdException w:name="Light Grid Accent 1" w:uiPriority="62"/>
-    <w:lsdException w:name="Medium Shading 1 Accent 1" w:uiPriority="63"/>
-    <w:lsdException w:name="Medium Shading 2 Accent 1" w:uiPriority="64"/>
-    <w:lsdException w:name="Medium List 1 Accent 1" w:uiPriority="65"/>
-    <w:lsdException w:name="Revision" w:semiHidden="1"/>
-    <w:lsdException w:name="List Paragraph" w:uiPriority="34" w:qFormat="1"/>
-    <w:lsdException w:name="Quote" w:uiPriority="29" w:qFormat="1"/>
-    <w:lsdException w:name="Intense Quote" w:uiPriority="30" w:qFormat="1"/>
-    <w:lsdException w:name="Medium List 2 Accent 1" w:uiPriority="66"/>
-    <w:lsdException w:name="Medium Grid 1 Accent 1" w:uiPriority="67"/>
-    <w:lsdException w:name="Medium Grid 2 Accent 1" w:uiPriority="68"/>
-    <w:lsdException w:name="Medium Grid 3 Accent 1" w:uiPriority="69"/>
-    <w:lsdException w:name="Dark List Accent 1" w:uiPriority="70"/>
-    <w:lsdException w:name="Colorful Shading Accent 1" w:uiPriority="71"/>
-    <w:lsdException w:name="Colorful List Accent 1" w:uiPriority="72"/>
-    <w:lsdException w:name="Colorful Grid Accent 1" w:uiPriority="73"/>
-    <w:lsdException w:name="Light Shading Accent 2" w:uiPriority="60"/>
-    <w:lsdException w:name="Light List Accent 2" w:uiPriority="61"/>
-    <w:lsdException w:name="Light Grid Accent 2" w:uiPriority="62"/>
-    <w:lsdException w:name="Medium Shading 1 Accent 2" w:uiPriority="63"/>
-    <w:lsdException w:name="Medium Shading 2 Accent 2" w:uiPriority="64"/>
-    <w:lsdException w:name="Medium List 1 Accent 2" w:uiPriority="65"/>
-    <w:lsdException w:name="Medium List 2 Accent 2" w:uiPriority="66"/>
-    <w:lsdException w:name="Medium Grid 1 Accent 2" w:uiPriority="67"/>
-    <w:lsdException w:name="Medium Grid 2 Accent 2" w:uiPriority="68"/>
-    <w:lsdException w:name="Medium Grid 3 Accent 2" w:uiPriority="69"/>
-    <w:lsdException w:name="Dark List Accent 2" w:uiPriority="70"/>
-    <w:lsdException w:name="Colorful Shading Accent 2" w:uiPriority="71"/>
-    <w:lsdException w:name="Colorful List Accent 2" w:uiPriority="72"/>
-    <w:lsdException w:name="Colorful Grid Accent 2" w:uiPriority="73"/>
-    <w:lsdException w:name="Light Shading Accent 3" w:uiPriority="60"/>
-    <w:lsdException w:name="Light List Accent 3" w:uiPriority="61"/>
-    <w:lsdException w:name="Light Grid Accent 3" w:uiPriority="62"/>
-    <w:lsdException w:name="Medium Shading 1 Accent 3" w:uiPriority="63"/>
-    <w:lsdException w:name="Medium Shading 2 Accent 3" w:uiPriority="64"/>
-    <w:lsdException w:name="Medium List 1 Accent 3" w:uiPriority="65"/>
-    <w:lsdException w:name="Medium List 2 Accent 3" w:uiPriority="66"/>
-    <w:lsdException w:name="Medium Grid 1 Accent 3" w:uiPriority="67"/>
-    <w:lsdException w:name="Medium Grid 2 Accent 3" w:uiPriority="68"/>
-    <w:lsdException w:name="Medium Grid 3 Accent 3" w:uiPriority="69"/>
-    <w:lsdException w:name="Dark List Accent 3" w:uiPriority="70"/>
-    <w:lsdException w:name="Colorful Shading Accent 3" w:uiPriority="71"/>
-    <w:lsdException w:name="Colorful List Accent 3" w:uiPriority="72"/>
-    <w:lsdException w:name="Colorful Grid Accent 3" w:uiPriority="73"/>
-    <w:lsdException w:name="Light Shading Accent 4" w:uiPriority="60"/>
-    <w:lsdException w:name="Light List Accent 4" w:uiPriority="61"/>
-    <w:lsdException w:name="Light Grid Accent 4" w:uiPriority="62"/>
-    <w:lsdException w:name="Medium Shading 1 Accent 4" w:uiPriority="63"/>
-    <w:lsdException w:name="Medium Shading 2 Accent 4" w:uiPriority="64"/>
-    <w:lsdException w:name="Medium List 1 Accent 4" w:uiPriority="65"/>
-    <w:lsdException w:name="Medium List 2 Accent 4" w:uiPriority="66"/>
-    <w:lsdException w:name="Medium Grid 1 Accent 4" w:uiPriority="67"/>
-    <w:lsdException w:name="Medium Grid 2 Accent 4" w:uiPriority="68"/>
-    <w:lsdException w:name="Medium Grid 3 Accent 4" w:uiPriority="69"/>
-    <w:lsdException w:name="Dark List Accent 4" w:uiPriority="70"/>
-    <w:lsdException w:name="Colorful Shading Accent 4" w:uiPriority="71"/>
-    <w:lsdException w:name="Colorful List Accent 4" w:uiPriority="72"/>
-    <w:lsdException w:name="Colorful Grid Accent 4" w:uiPriority="73"/>
-    <w:lsdException w:name="Light Shading Accent 5" w:uiPriority="60"/>
-    <w:lsdException w:name="Light List Accent 5" w:uiPriority="61"/>
-    <w:lsdException w:name="Light Grid Accent 5" w:uiPriority="62"/>
-    <w:lsdException w:name="Medium Shading 1 Accent 5" w:uiPriority="63"/>
-    <w:lsdException w:name="Medium Shading 2 Accent 5" w:uiPriority="64"/>
-    <w:lsdException w:name="Medium List 1 Accent 5" w:uiPriority="65"/>
-    <w:lsdException w:name="Medium List 2 Accent 5" w:uiPriority="66"/>
-    <w:lsdException w:name="Medium Grid 1 Accent 5" w:uiPriority="67"/>
-    <w:lsdException w:name="Medium Grid 2 Accent 5" w:uiPriority="68"/>
-    <w:lsdException w:name="Medium Grid 3 Accent 5" w:uiPriority="69"/>
-    <w:lsdException w:name="Dark List Accent 5" w:uiPriority="70"/>
-    <w:lsdException w:name="Colorful Shading Accent 5" w:uiPriority="71"/>
-    <w:lsdException w:name="Colorful List Accent 5" w:uiPriority="72"/>
-    <w:lsdException w:name="Colorful Grid Accent 5" w:uiPriority="73"/>
-    <w:lsdException w:name="Light Shading Accent 6" w:uiPriority="60"/>
-    <w:lsdException w:name="Light List Accent 6" w:uiPriority="61"/>
-    <w:lsdException w:name="Light Grid Accent 6" w:uiPriority="62"/>
-    <w:lsdException w:name="Medium Shading 1 Accent 6" w:uiPriority="63"/>
-    <w:lsdException w:name="Medium Shading 2 Accent 6" w:uiPriority="64"/>
-    <w:lsdException w:name="Medium List 1 Accent 6" w:uiPriority="65"/>
-    <w:lsdException w:name="Medium List 2 Accent 6" w:uiPriority="66"/>
-    <w:lsdException w:name="Medium Grid 1 Accent 6" w:uiPriority="67"/>
-    <w:lsdException w:name="Medium Grid 2 Accent 6" w:uiPriority="68"/>
-    <w:lsdException w:name="Medium Grid 3 Accent 6" w:uiPriority="69"/>
-    <w:lsdException w:name="Dark List Accent 6" w:uiPriority="70"/>
-    <w:lsdException w:name="Colorful Shading Accent 6" w:uiPriority="71"/>
-    <w:lsdException w:name="Colorful List Accent 6" w:uiPriority="72"/>
-    <w:lsdException w:name="Colorful Grid Accent 6" w:uiPriority="73"/>
-    <w:lsdException w:name="Subtle Emphasis" w:uiPriority="19" w:qFormat="1"/>
-    <w:lsdException w:name="Intense Emphasis" w:uiPriority="21" w:qFormat="1"/>
-    <w:lsdException w:name="Subtle Reference" w:uiPriority="31" w:qFormat="1"/>
-    <w:lsdException w:name="Intense Reference" w:uiPriority="32" w:qFormat="1"/>
-    <w:lsdException w:name="Book Title" w:uiPriority="33" w:qFormat="1"/>
-    <w:lsdException w:name="Bibliography" w:semiHidden="1" w:uiPriority="37" w:unhideWhenUsed="1"/>
-    <w:lsdException w:name="TOC Heading" w:semiHidden="1" w:uiPriority="39" w:unhideWhenUsed="1" w:qFormat="1"/>
-    <w:lsdException w:name="Plain Table 1" w:uiPriority="41"/>
-    <w:lsdException w:name="Plain Table 2" w:uiPriority="42"/>
-    <w:lsdException w:name="Plain Table 3" w:uiPriority="43"/>
-    <w:lsdException w:name="Plain Table 4" w:uiPriority="44"/>
-    <w:lsdException w:name="Plain Table 5" w:uiPriority="45"/>
-    <w:lsdException w:name="Grid Table Light" w:uiPriority="40"/>
-    <w:lsdException w:name="Grid Table 1 Light" w:uiPriority="46"/>
-    <w:lsdException w:name="Grid Table 2" w:uiPriority="47"/>
-    <w:lsdException w:name="Grid Table 3" w:uiPriority="48"/>
-    <w:lsdException w:name="Grid Table 4" w:uiPriority="49"/>
-    <w:lsdException w:name="Grid Table 5 Dark" w:uiPriority="50"/>
-    <w:lsdException w:name="Grid Table 6 Colorful" w:uiPriority="51"/>
-    <w:lsdException w:name="Grid Table 7 Colorful" w:uiPriority="52"/>
-    <w:lsdException w:name="Grid Table 1 Light Accent 1" w:uiPriority="46"/>
-    <w:lsdException w:name="Grid Table 2 Accent 1" w:uiPriority="47"/>
-    <w:lsdException w:name="Grid Table 3 Accent 1" w:uiPriority="48"/>
-    <w:lsdException w:name="Grid Table 4 Accent 1" w:uiPriority="49"/>
-    <w:lsdException w:name="Grid Table 5 Dark Accent 1" w:uiPriority="50"/>
-    <w:lsdException w:name="Grid Table 6 Colorful Accent 1" w:uiPriority="51"/>
-    <w:lsdException w:name="Grid Table 7 Colorful Accent 1" w:uiPriority="52"/>
-    <w:lsdException w:name="Grid Table 1 Light Accent 2" w:uiPriority="46"/>
-    <w:lsdException w:name="Grid Table 2 Accent 2" w:uiPriority="47"/>
-    <w:lsdException w:name="Grid Table 3 Accent 2" w:uiPriority="48"/>
-    <w:lsdException w:name="Grid Table 4 Accent 2" w:uiPriority="49"/>
-    <w:lsdException w:name="Grid Table 5 Dark Accent 2" w:uiPriority="50"/>
-    <w:lsdException w:name="Grid Table 6 Colorful Accent 2" w:uiPriority="51"/>
-    <w:lsdException w:name="Grid Table 7 Colorful Accent 2" w:uiPriority="52"/>
-    <w:lsdException w:name="Grid Table 1 Light Accent 3" w:uiPriority="46"/>
-    <w:lsdException w:name="Grid Table 2 Accent 3" w:uiPriority="47"/>
-    <w:lsdException w:name="Grid Table 3 Accent 3" w:uiPriority="48"/>
-    <w:lsdException w:name="Grid Table 4 Accent 3" w:uiPriority="49"/>
-    <w:lsdException w:name="Grid Table 5 Dark Accent 3" w:uiPriority="50"/>
-    <w:lsdException w:name="Grid Table 6 Colorful Accent 3" w:uiPriority="51"/>
-    <w:lsdException w:name="Grid Table 7 Colorful Accent 3" w:uiPriority="52"/>
-    <w:lsdException w:name="Grid Table 1 Light Accent 4" w:uiPriority="46"/>
-    <w:lsdException w:name="Grid Table 2 Accent 4" w:uiPriority="47"/>
-    <w:lsdException w:name="Grid Table 3 Accent 4" w:uiPriority="48"/>
-    <w:lsdException w:name="Grid Table 4 Accent 4" w:uiPriority="49"/>
-    <w:lsdException w:name="Grid Table 5 Dark Accent 4" w:uiPriority="50"/>
-    <w:lsdException w:name="Grid Table 6 Colorful Accent 4" w:uiPriority="51"/>
-    <w:lsdException w:name="Grid Table 7 Colorful Accent 4" w:uiPriority="52"/>
-    <w:lsdException w:name="Grid Table 1 Light Accent 5" w:uiPriority="46"/>
-    <w:lsdException w:name="Grid Table 2 Accent 5" w:uiPriority="47"/>
-    <w:lsdException w:name="Grid Table 3 Accent 5" w:uiPriority="48"/>
-    <w:lsdException w:name="Grid Table 4 Accent 5" w:uiPriority="49"/>
-    <w:lsdException w:name="Grid Table 5 Dark Accent 5" w:uiPriority="50"/>
-    <w:lsdException w:name="Grid Table 6 Colorful Accent 5" w:uiPriority="51"/>
-    <w:lsdException w:name="Grid Table 7 Colorful Accent 5" w:uiPriority="52"/>
-    <w:lsdException w:name="Grid Table 1 Light Accent 6" w:uiPriority="46"/>
-    <w:lsdException w:name="Grid Table 2 Accent 6" w:uiPriority="47"/>
-    <w:lsdException w:name="Grid Table 3 Accent 6" w:uiPriority="48"/>
-    <w:lsdException w:name="Grid Table 4 Accent 6" w:uiPriority="49"/>
-    <w:lsdException w:name="Grid Table 5 Dark Accent 6" w:uiPriority="50"/>
-    <w:lsdException w:name="Grid Table 6 Colorful Accent 6" w:uiPriority="51"/>
-    <w:lsdException w:name="Grid Table 7 Colorful Accent 6" w:uiPriority="52"/>
-    <w:lsdException w:name="List Table 1 Light" w:uiPriority="46"/>
-    <w:lsdException w:name="List Table 2" w:uiPriority="47"/>
-    <w:lsdException w:name="List Table 3" w:uiPriority="48"/>
-    <w:lsdException w:name="List Table 4" w:uiPriority="49"/>
-    <w:lsdException w:name="List Table 5 Dark" w:uiPriority="50"/>
-    <w:lsdException w:name="List Table 6 Colorful" w:uiPriority="51"/>
-    <w:lsdException w:name="List Table 7 Colorful" w:uiPriority="52"/>
-    <w:lsdException w:name="List Table 1 Light Accent 1" w:uiPriority="46"/>
-    <w:lsdException w:name="List Table 2 Accent 1" w:uiPriority="47"/>
-    <w:lsdException w:name="List Table 3 Accent 1" w:uiPriority="48"/>
-    <w:lsdException w:name="List Table 4 Accent 1" w:uiPriority="49"/>
-    <w:lsdException w:name="List Table 5 Dark Accent 1" w:uiPriority="50"/>
-    <w:lsdException w:name="List Table 6 Colorful Accent 1" w:uiPriority="51"/>
-    <w:lsdException w:name="List Table 7 Colorful Accent 1" w:uiPriority="52"/>
-    <w:lsdException w:name="List Table 1 Light Accent 2" w:uiPriority="46"/>
-    <w:lsdException w:name="List Table 2 Accent 2" w:uiPriority="47"/>
-    <w:lsdException w:name="List Table 3 Accent 2" w:uiPriority="48"/>
-    <w:lsdException w:name="List Table 4 Accent 2" w:uiPriority="49"/>
-    <w:lsdException w:name="List Table 5 Dark Accent 2" w:uiPriority="50"/>
-    <w:lsdException w:name="List Table 6 Colorful Accent 2" w:uiPriority="51"/>
-    <w:lsdException w:name="List Table 7 Colorful Accent 2" w:uiPriority="52"/>
-    <w:lsdException w:name="List Table 1 Light Accent 3" w:uiPriority="46"/>
-    <w:lsdException w:name="List Table 2 Accent 3" w:uiPriority="47"/>
-    <w:lsdException w:name="List Table 3 Accent 3" w:uiPriority="48"/>
-    <w:lsdException w:name="List Table 4 Accent 3" w:uiPriority="49"/>
-    <w:lsdException w:name="List Table 5 Dark Accent 3" w:uiPriority="50"/>
-    <w:lsdException w:name="List Table 6 Colorful Accent 3" w:uiPriority="51"/>
-    <w:lsdException w:name="List Table 7 Colorful Accent 3" w:uiPriority="52"/>
-    <w:lsdException w:name="List Table 1 Light Accent 4" w:uiPriority="46"/>
-    <w:lsdException w:name="List Table 2 Accent 4" w:uiPriority="47"/>
-    <w:lsdException w:name="List Table 3 Accent 4" w:uiPriority="48"/>
-    <w:lsdException w:name="List Table 4 Accent 4" w:uiPriority="49"/>
-    <w:lsdException w:name="List Table 5 Dark Accent 4" w:uiPriority="50"/>
-    <w:lsdException w:name="List Table 6 Colorful Accent 4" w:uiPriority="51"/>
-    <w:lsdException w:name="List Table 7 Colorful Accent 4" w:uiPriority="52"/>
-    <w:lsdException w:name="List Table 1 Light Accent 5" w:uiPriority="46"/>
-    <w:lsdException w:name="List Table 2 Accent 5" w:uiPriority="47"/>
-    <w:lsdException w:name="List Table 3 Accent 5" w:uiPriority="48"/>
-    <w:lsdException w:name="List Table 4 Accent 5" w:uiPriority="49"/>
-    <w:lsdException w:name="List Table 5 Dark Accent 5" w:uiPriority="50"/>
-    <w:lsdException w:name="List Table 6 Colorful Accent 5" w:uiPriority="51"/>
-    <w:lsdException w:name="List Table 7 Colorful Accent 5" w:uiPriority="52"/>
-    <w:lsdException w:name="List Table 1 Light Accent 6" w:uiPriority="46"/>
-    <w:lsdException w:name="List Table 2 Accent 6" w:uiPriority="47"/>
-    <w:lsdException w:name="List Table 3 Accent 6" w:uiPriority="48"/>
-    <w:lsdException w:name="List Table 4 Accent 6" w:uiPriority="49"/>
-    <w:lsdException w:name="List Table 5 Dark Accent 6" w:uiPriority="50"/>
-    <w:lsdException w:name="List Table 6 Colorful Accent 6" w:uiPriority="51"/>
-    <w:lsdException w:name="List Table 7 Colorful Accent 6" w:uiPriority="52"/>
-    <w:lsdException w:name="Mention" w:semiHidden="1" w:unhideWhenUsed="1"/>
-    <w:lsdException w:name="Smart Hyperlink" w:semiHidden="1" w:unhideWhenUsed="1"/>
-    <w:lsdException w:name="Hashtag" w:semiHidden="1" w:unhideWhenUsed="1"/>
-    <w:lsdException w:name="Unresolved Mention" w:semiHidden="1" w:unhideWhenUsed="1"/>
+  <w:latentStyles w:defLockedState="0" w:defUIPriority="99" w:defSemiHidden="1" w:defUnhideWhenUsed="1" w:defQFormat="0" w:count="267">
+    <w:lsdException w:name="Normal" w:semiHidden="0" w:uiPriority="0" w:unhideWhenUsed="0" w:qFormat="1"/>
+    <w:lsdException w:name="heading 1" w:semiHidden="0" w:uiPriority="9" w:unhideWhenUsed="0" w:qFormat="1"/>
+    <w:lsdException w:name="heading 2" w:uiPriority="9" w:qFormat="1"/>
+    <w:lsdException w:name="heading 3" w:uiPriority="9" w:qFormat="1"/>
+    <w:lsdException w:name="heading 4" w:uiPriority="9" w:qFormat="1"/>
+    <w:lsdException w:name="heading 5" w:uiPriority="9" w:qFormat="1"/>
+    <w:lsdException w:name="heading 6" w:uiPriority="9" w:qFormat="1"/>
+    <w:lsdException w:name="heading 7" w:uiPriority="9" w:qFormat="1"/>
+    <w:lsdException w:name="heading 8" w:uiPriority="9" w:qFormat="1"/>
+    <w:lsdException w:name="heading 9" w:uiPriority="9" w:qFormat="1"/>
+    <w:lsdException w:name="toc 1" w:uiPriority="39"/>
+    <w:lsdException w:name="toc 2" w:uiPriority="39"/>
+    <w:lsdException w:name="toc 3" w:uiPriority="39"/>
+    <w:lsdException w:name="toc 4" w:uiPriority="39"/>
+    <w:lsdException w:name="toc 5" w:uiPriority="39"/>
+    <w:lsdException w:name="toc 6" w:uiPriority="39"/>
+    <w:lsdException w:name="toc 7" w:uiPriority="39"/>
+    <w:lsdException w:name="toc 8" w:uiPriority="39"/>
+    <w:lsdException w:name="toc 9" w:uiPriority="39"/>
+    <w:lsdException w:name="caption" w:uiPriority="35" w:qFormat="1"/>
+    <w:lsdException w:name="Title" w:semiHidden="0" w:uiPriority="10" w:unhideWhenUsed="0" w:qFormat="1"/>
+    <w:lsdException w:name="Default Paragraph Font" w:uiPriority="1"/>
+    <w:lsdException w:name="Subtitle" w:semiHidden="0" w:uiPriority="11" w:unhideWhenUsed="0" w:qFormat="1"/>
+    <w:lsdException w:name="Strong" w:semiHidden="0" w:uiPriority="22" w:unhideWhenUsed="0" w:qFormat="1"/>
+    <w:lsdException w:name="Emphasis" w:semiHidden="0" w:uiPriority="20" w:unhideWhenUsed="0" w:qFormat="1"/>
+    <w:lsdException w:name="Table Grid" w:semiHidden="0" w:uiPriority="39" w:unhideWhenUsed="0"/>
+    <w:lsdException w:name="Placeholder Text" w:unhideWhenUsed="0"/>
+    <w:lsdException w:name="No Spacing" w:semiHidden="0" w:uiPriority="1" w:unhideWhenUsed="0" w:qFormat="1"/>
+    <w:lsdException w:name="Light Shading" w:semiHidden="0" w:uiPriority="60" w:unhideWhenUsed="0"/>
+    <w:lsdException w:name="Light List" w:semiHidden="0" w:uiPriority="61" w:unhideWhenUsed="0"/>
+    <w:lsdException w:name="Light Grid" w:semiHidden="0" w:uiPriority="62" w:unhideWhenUsed="0"/>
+    <w:lsdException w:name="Medium Shading 1" w:semiHidden="0" w:uiPriority="63" w:unhideWhenUsed="0"/>
+    <w:lsdException w:name="Medium Shading 2" w:semiHidden="0" w:uiPriority="64" w:unhideWhenUsed="0"/>
+    <w:lsdException w:name="Medium List 1" w:semiHidden="0" w:uiPriority="65" w:unhideWhenUsed="0"/>
+    <w:lsdException w:name="Medium List 2" w:semiHidden="0" w:uiPriority="66" w:unhideWhenUsed="0"/>
+    <w:lsdException w:name="Medium Grid 1" w:semiHidden="0" w:uiPriority="67" w:unhideWhenUsed="0"/>
+    <w:lsdException w:name="Medium Grid 2" w:semiHidden="0" w:uiPriority="68" w:unhideWhenUsed="0"/>
+    <w:lsdException w:name="Medium Grid 3" w:semiHidden="0" w:uiPriority="69" w:unhideWhenUsed="0"/>
+    <w:lsdException w:name="Dark List" w:semiHidden="0" w:uiPriority="70" w:unhideWhenUsed="0"/>
+    <w:lsdException w:name="Colorful Shading" w:semiHidden="0" w:uiPriority="71" w:unhideWhenUsed="0"/>
+    <w:lsdException w:name="Colorful List" w:semiHidden="0" w:uiPriority="72" w:unhideWhenUsed="0"/>
+    <w:lsdException w:name="Colorful Grid" w:semiHidden="0" w:uiPriority="73" w:unhideWhenUsed="0"/>
+    <w:lsdException w:name="Light Shading Accent 1" w:semiHidden="0" w:uiPriority="60" w:unhideWhenUsed="0"/>
+    <w:lsdException w:name="Light List Accent 1" w:semiHidden="0" w:uiPriority="61" w:unhideWhenUsed="0"/>
+    <w:lsdException w:name="Light Grid Accent 1" w:semiHidden="0" w:uiPriority="62" w:unhideWhenUsed="0"/>
+    <w:lsdException w:name="Medium Shading 1 Accent 1" w:semiHidden="0" w:uiPriority="63" w:unhideWhenUsed="0"/>
+    <w:lsdException w:name="Medium Shading 2 Accent 1" w:semiHidden="0" w:uiPriority="64" w:unhideWhenUsed="0"/>
+    <w:lsdException w:name="Medium List 1 Accent 1" w:semiHidden="0" w:uiPriority="65" w:unhideWhenUsed="0"/>
+    <w:lsdException w:name="Revision" w:unhideWhenUsed="0"/>
+    <w:lsdException w:name="List Paragraph" w:semiHidden="0" w:uiPriority="34" w:unhideWhenUsed="0" w:qFormat="1"/>
+    <w:lsdException w:name="Quote" w:semiHidden="0" w:uiPriority="29" w:unhideWhenUsed="0" w:qFormat="1"/>
+    <w:lsdException w:name="Intense Quote" w:semiHidden="0" w:uiPriority="30" w:unhideWhenUsed="0" w:qFormat="1"/>
+    <w:lsdException w:name="Medium List 2 Accent 1" w:semiHidden="0" w:uiPriority="66" w:unhideWhenUsed="0"/>
+    <w:lsdException w:name="Medium Grid 1 Accent 1" w:semiHidden="0" w:uiPriority="67" w:unhideWhenUsed="0"/>
+    <w:lsdException w:name="Medium Grid 2 Accent 1" w:semiHidden="0" w:uiPriority="68" w:unhideWhenUsed="0"/>
+    <w:lsdException w:name="Medium Grid 3 Accent 1" w:semiHidden="0" w:uiPriority="69" w:unhideWhenUsed="0"/>
+    <w:lsdException w:name="Dark List Accent 1" w:semiHidden="0" w:uiPriority="70" w:unhideWhenUsed="0"/>
+    <w:lsdException w:name="Colorful Shading Accent 1" w:semiHidden="0" w:uiPriority="71" w:unhideWhenUsed="0"/>
+    <w:lsdException w:name="Colorful List Accent 1" w:semiHidden="0" w:uiPriority="72" w:unhideWhenUsed="0"/>
+    <w:lsdException w:name="Colorful Grid Accent 1" w:semiHidden="0" w:uiPriority="73" w:unhideWhenUsed="0"/>
+    <w:lsdException w:name="Light Shading Accent 2" w:semiHidden="0" w:uiPriority="60" w:unhideWhenUsed="0"/>
+    <w:lsdException w:name="Light List Accent 2" w:semiHidden="0" w:uiPriority="61" w:unhideWhenUsed="0"/>
+    <w:lsdException w:name="Light Grid Accent 2" w:semiHidden="0" w:uiPriority="62" w:unhideWhenUsed="0"/>
+    <w:lsdException w:name="Medium Shading 1 Accent 2" w:semiHidden="0" w:uiPriority="63" w:unhideWhenUsed="0"/>
+    <w:lsdException w:name="Medium Shading 2 Accent 2" w:semiHidden="0" w:uiPriority="64" w:unhideWhenUsed="0"/>
+    <w:lsdException w:name="Medium List 1 Accent 2" w:semiHidden="0" w:uiPriority="65" w:unhideWhenUsed="0"/>
+    <w:lsdException w:name="Medium List 2 Accent 2" w:semiHidden="0" w:uiPriority="66" w:unhideWhenUsed="0"/>
+    <w:lsdException w:name="Medium Grid 1 Accent 2" w:semiHidden="0" w:uiPriority="67" w:unhideWhenUsed="0"/>
+    <w:lsdException w:name="Medium Grid 2 Accent 2" w:semiHidden="0" w:uiPriority="68" w:unhideWhenUsed="0"/>
+    <w:lsdException w:name="Medium Grid 3 Accent 2" w:semiHidden="0" w:uiPriority="69" w:unhideWhenUsed="0"/>
+    <w:lsdException w:name="Dark List Accent 2" w:semiHidden="0" w:uiPriority="70" w:unhideWhenUsed="0"/>
+    <w:lsdException w:name="Colorful Shading Accent 2" w:semiHidden="0" w:uiPriority="71" w:unhideWhenUsed="0"/>
+    <w:lsdException w:name="Colorful List Accent 2" w:semiHidden="0" w:uiPriority="72" w:unhideWhenUsed="0"/>
+    <w:lsdException w:name="Colorful Grid Accent 2" w:semiHidden="0" w:uiPriority="73" w:unhideWhenUsed="0"/>
+    <w:lsdException w:name="Light Shading Accent 3" w:semiHidden="0" w:uiPriority="60" w:unhideWhenUsed="0"/>
+    <w:lsdException w:name="Light List Accent 3" w:semiHidden="0" w:uiPriority="61" w:unhideWhenUsed="0"/>
+    <w:lsdException w:name="Light Grid Accent 3" w:semiHidden="0" w:uiPriority="62" w:unhideWhenUsed="0"/>
+    <w:lsdException w:name="Medium Shading 1 Accent 3" w:semiHidden="0" w:uiPriority="63" w:unhideWhenUsed="0"/>
+    <w:lsdException w:name="Medium Shading 2 Accent 3" w:semiHidden="0" w:uiPriority="64" w:unhideWhenUsed="0"/>
+    <w:lsdException w:name="Medium List 1 Accent 3" w:semiHidden="0" w:uiPriority="65" w:unhideWhenUsed="0"/>
+    <w:lsdException w:name="Medium List 2 Accent 3" w:semiHidden="0" w:uiPriority="66" w:unhideWhenUsed="0"/>
+    <w:lsdException w:name="Medium Grid 1 Accent 3" w:semiHidden="0" w:uiPriority="67" w:unhideWhenUsed="0"/>
+    <w:lsdException w:name="Medium Grid 2 Accent 3" w:semiHidden="0" w:uiPriority="68" w:unhideWhenUsed="0"/>
+    <w:lsdException w:name="Medium Grid 3 Accent 3" w:semiHidden="0" w:uiPriority="69" w:unhideWhenUsed="0"/>
+    <w:lsdException w:name="Dark List Accent 3" w:semiHidden="0" w:uiPriority="70" w:unhideWhenUsed="0"/>
+    <w:lsdException w:name="Colorful Shading Accent 3" w:semiHidden="0" w:uiPriority="71" w:unhideWhenUsed="0"/>
+    <w:lsdException w:name="Colorful List Accent 3" w:semiHidden="0" w:uiPriority="72" w:unhideWhenUsed="0"/>
+    <w:lsdException w:name="Colorful Grid Accent 3" w:semiHidden="0" w:uiPriority="73" w:unhideWhenUsed="0"/>
+    <w:lsdException w:name="Light Shading Accent 4" w:semiHidden="0" w:uiPriority="60" w:unhideWhenUsed="0"/>
+    <w:lsdException w:name="Light List Accent 4" w:semiHidden="0" w:uiPriority="61" w:unhideWhenUsed="0"/>
+    <w:lsdException w:name="Light Grid Accent 4" w:semiHidden="0" w:uiPriority="62" w:unhideWhenUsed="0"/>
+    <w:lsdException w:name="Medium Shading 1 Accent 4" w:semiHidden="0" w:uiPriority="63" w:unhideWhenUsed="0"/>
+    <w:lsdException w:name="Medium Shading 2 Accent 4" w:semiHidden="0" w:uiPriority="64" w:unhideWhenUsed="0"/>
+    <w:lsdException w:name="Medium List 1 Accent 4" w:semiHidden="0" w:uiPriority="65" w:unhideWhenUsed="0"/>
+    <w:lsdException w:name="Medium List 2 Accent 4" w:semiHidden="0" w:uiPriority="66" w:unhideWhenUsed="0"/>
+    <w:lsdException w:name="Medium Grid 1 Accent 4" w:semiHidden="0" w:uiPriority="67" w:unhideWhenUsed="0"/>
+    <w:lsdException w:name="Medium Grid 2 Accent 4" w:semiHidden="0" w:uiPriority="68" w:unhideWhenUsed="0"/>
+    <w:lsdException w:name="Medium Grid 3 Accent 4" w:semiHidden="0" w:uiPriority="69" w:unhideWhenUsed="0"/>
+    <w:lsdException w:name="Dark List Accent 4" w:semiHidden="0" w:uiPriority="70" w:unhideWhenUsed="0"/>
+    <w:lsdException w:name="Colorful Shading Accent 4" w:semiHidden="0" w:uiPriority="71" w:unhideWhenUsed="0"/>
+    <w:lsdException w:name="Colorful List Accent 4" w:semiHidden="0" w:uiPriority="72" w:unhideWhenUsed="0"/>
+    <w:lsdException w:name="Colorful Grid Accent 4" w:semiHidden="0" w:uiPriority="73" w:unhideWhenUsed="0"/>
+    <w:lsdException w:name="Light Shading Accent 5" w:semiHidden="0" w:uiPriority="60" w:unhideWhenUsed="0"/>
+    <w:lsdException w:name="Light List Accent 5" w:semiHidden="0" w:uiPriority="61" w:unhideWhenUsed="0"/>
+    <w:lsdException w:name="Light Grid Accent 5" w:semiHidden="0" w:uiPriority="62" w:unhideWhenUsed="0"/>
+    <w:lsdException w:name="Medium Shading 1 Accent 5" w:semiHidden="0" w:uiPriority="63" w:unhideWhenUsed="0"/>
+    <w:lsdException w:name="Medium Shading 2 Accent 5" w:semiHidden="0" w:uiPriority="64" w:unhideWhenUsed="0"/>
+    <w:lsdException w:name="Medium List 1 Accent 5" w:semiHidden="0" w:uiPriority="65" w:unhideWhenUsed="0"/>
+    <w:lsdException w:name="Medium List 2 Accent 5" w:semiHidden="0" w:uiPriority="66" w:unhideWhenUsed="0"/>
+    <w:lsdException w:name="Medium Grid 1 Accent 5" w:semiHidden="0" w:uiPriority="67" w:unhideWhenUsed="0"/>
+    <w:lsdException w:name="Medium Grid 2 Accent 5" w:semiHidden="0" w:uiPriority="68" w:unhideWhenUsed="0"/>
+    <w:lsdException w:name="Medium Grid 3 Accent 5" w:semiHidden="0" w:uiPriority="69" w:unhideWhenUsed="0"/>
+    <w:lsdException w:name="Dark List Accent 5" w:semiHidden="0" w:uiPriority="70" w:unhideWhenUsed="0"/>
+    <w:lsdException w:name="Colorful Shading Accent 5" w:semiHidden="0" w:uiPriority="71" w:unhideWhenUsed="0"/>
+    <w:lsdException w:name="Colorful List Accent 5" w:semiHidden="0" w:uiPriority="72" w:unhideWhenUsed="0"/>
+    <w:lsdException w:name="Colorful Grid Accent 5" w:semiHidden="0" w:uiPriority="73" w:unhideWhenUsed="0"/>
+    <w:lsdException w:name="Light Shading Accent 6" w:semiHidden="0" w:uiPriority="60" w:unhideWhenUsed="0"/>
+    <w:lsdException w:name="Light List Accent 6" w:semiHidden="0" w:uiPriority="61" w:unhideWhenUsed="0"/>
+    <w:lsdException w:name="Light Grid Accent 6" w:semiHidden="0" w:uiPriority="62" w:unhideWhenUsed="0"/>
+    <w:lsdException w:name="Medium Shading 1 Accent 6" w:semiHidden="0" w:uiPriority="63" w:unhideWhenUsed="0"/>
+    <w:lsdException w:name="Medium Shading 2 Accent 6" w:semiHidden="0" w:uiPriority="64" w:unhideWhenUsed="0"/>
+    <w:lsdException w:name="Medium List 1 Accent 6" w:semiHidden="0" w:uiPriority="65" w:unhideWhenUsed="0"/>
+    <w:lsdException w:name="Medium List 2 Accent 6" w:semiHidden="0" w:uiPriority="66" w:unhideWhenUsed="0"/>
+    <w:lsdException w:name="Medium Grid 1 Accent 6" w:semiHidden="0" w:uiPriority="67" w:unhideWhenUsed="0"/>
+    <w:lsdException w:name="Medium Grid 2 Accent 6" w:semiHidden="0" w:uiPriority="68" w:unhideWhenUsed="0"/>
+    <w:lsdException w:name="Medium Grid 3 Accent 6" w:semiHidden="0" w:uiPriority="69" w:unhideWhenUsed="0"/>
+    <w:lsdException w:name="Dark List Accent 6" w:semiHidden="0" w:uiPriority="70" w:unhideWhenUsed="0"/>
+    <w:lsdException w:name="Colorful Shading Accent 6" w:semiHidden="0" w:uiPriority="71" w:unhideWhenUsed="0"/>
+    <w:lsdException w:name="Colorful List Accent 6" w:semiHidden="0" w:uiPriority="72" w:unhideWhenUsed="0"/>
+    <w:lsdException w:name="Colorful Grid Accent 6" w:semiHidden="0" w:uiPriority="73" w:unhideWhenUsed="0"/>
+    <w:lsdException w:name="Subtle Emphasis" w:semiHidden="0" w:uiPriority="19" w:unhideWhenUsed="0" w:qFormat="1"/>
+    <w:lsdException w:name="Intense Emphasis" w:semiHidden="0" w:uiPriority="21" w:unhideWhenUsed="0" w:qFormat="1"/>
+    <w:lsdException w:name="Subtle Reference" w:semiHidden="0" w:uiPriority="31" w:unhideWhenUsed="0" w:qFormat="1"/>
+    <w:lsdException w:name="Intense Reference" w:semiHidden="0" w:uiPriority="32" w:unhideWhenUsed="0" w:qFormat="1"/>
+    <w:lsdException w:name="Book Title" w:semiHidden="0" w:uiPriority="33" w:unhideWhenUsed="0" w:qFormat="1"/>
+    <w:lsdException w:name="Bibliography" w:uiPriority="37"/>
+    <w:lsdException w:name="TOC Heading" w:uiPriority="39" w:qFormat="1"/>
   </w:latentStyles>
   <w:style w:type="paragraph" w:default="1" w:styleId="Normal">
     <w:name w:val="Normal"/>
     <w:qFormat/>
+    <w:rsid w:val="006E5B58"/>
   </w:style>
   <w:style w:type="paragraph" w:styleId="Heading1">
     <w:name w:val="heading 1"/>
@@ -3750,6 +6484,7 @@
       <w:spacing w:after="0" w:line="240" w:lineRule="auto"/>
     </w:pPr>
     <w:tblPr>
+      <w:tblInd w:w="0" w:type="dxa"/>
       <w:tblBorders>
         <w:top w:val="single" w:sz="4" w:space="0" w:color="auto"/>
         <w:left w:val="single" w:sz="4" w:space="0" w:color="auto"/>
@@ -3758,9 +6493,15 @@
         <w:insideH w:val="single" w:sz="4" w:space="0" w:color="auto"/>
         <w:insideV w:val="single" w:sz="4" w:space="0" w:color="auto"/>
       </w:tblBorders>
+      <w:tblCellMar>
+        <w:top w:w="0" w:type="dxa"/>
+        <w:left w:w="108" w:type="dxa"/>
+        <w:bottom w:w="0" w:type="dxa"/>
+        <w:right w:w="108" w:type="dxa"/>
+      </w:tblCellMar>
     </w:tblPr>
   </w:style>
-  <w:style w:type="table" w:styleId="PlainTable1">
+  <w:style w:type="table" w:customStyle="1" w:styleId="PlainTable1">
     <w:name w:val="Plain Table 1"/>
     <w:basedOn w:val="TableNormal"/>
     <w:uiPriority w:val="41"/>
@@ -3771,6 +6512,7 @@
     <w:tblPr>
       <w:tblStyleRowBandSize w:val="1"/>
       <w:tblStyleColBandSize w:val="1"/>
+      <w:tblInd w:w="0" w:type="dxa"/>
       <w:tblBorders>
         <w:top w:val="single" w:sz="4" w:space="0" w:color="BFBFBF" w:themeColor="background1" w:themeShade="BF"/>
         <w:left w:val="single" w:sz="4" w:space="0" w:color="BFBFBF" w:themeColor="background1" w:themeShade="BF"/>
@@ -3779,6 +6521,12 @@
         <w:insideH w:val="single" w:sz="4" w:space="0" w:color="BFBFBF" w:themeColor="background1" w:themeShade="BF"/>
         <w:insideV w:val="single" w:sz="4" w:space="0" w:color="BFBFBF" w:themeColor="background1" w:themeShade="BF"/>
       </w:tblBorders>
+      <w:tblCellMar>
+        <w:top w:w="0" w:type="dxa"/>
+        <w:left w:w="108" w:type="dxa"/>
+        <w:bottom w:w="0" w:type="dxa"/>
+        <w:right w:w="108" w:type="dxa"/>
+      </w:tblCellMar>
     </w:tblPr>
     <w:tblStylePr w:type="firstRow">
       <w:rPr>
@@ -3822,6 +6570,632 @@
         <w:shd w:val="clear" w:color="auto" w:fill="F2F2F2" w:themeFill="background1" w:themeFillShade="F2"/>
       </w:tcPr>
     </w:tblStylePr>
+  </w:style>
+  <w:style w:type="paragraph" w:styleId="BalloonText">
+    <w:name w:val="Balloon Text"/>
+    <w:basedOn w:val="Normal"/>
+    <w:link w:val="BalloonTextChar"/>
+    <w:uiPriority w:val="99"/>
+    <w:semiHidden/>
+    <w:unhideWhenUsed/>
+    <w:rsid w:val="006E5B58"/>
+    <w:pPr>
+      <w:spacing w:after="0" w:line="240" w:lineRule="auto"/>
+    </w:pPr>
+    <w:rPr>
+      <w:rFonts w:ascii="Tahoma" w:hAnsi="Tahoma" w:cs="Tahoma"/>
+      <w:sz w:val="16"/>
+      <w:szCs w:val="16"/>
+    </w:rPr>
+  </w:style>
+  <w:style w:type="character" w:customStyle="1" w:styleId="BalloonTextChar">
+    <w:name w:val="Balloon Text Char"/>
+    <w:basedOn w:val="DefaultParagraphFont"/>
+    <w:link w:val="BalloonText"/>
+    <w:uiPriority w:val="99"/>
+    <w:semiHidden/>
+    <w:rsid w:val="006E5B58"/>
+    <w:rPr>
+      <w:rFonts w:ascii="Tahoma" w:hAnsi="Tahoma" w:cs="Tahoma"/>
+      <w:sz w:val="16"/>
+      <w:szCs w:val="16"/>
+    </w:rPr>
+  </w:style>
+  <w:style w:type="paragraph" w:styleId="NormalWeb">
+    <w:name w:val="Normal (Web)"/>
+    <w:basedOn w:val="Normal"/>
+    <w:uiPriority w:val="99"/>
+    <w:semiHidden/>
+    <w:unhideWhenUsed/>
+    <w:rsid w:val="006E5B58"/>
+    <w:pPr>
+      <w:spacing w:before="100" w:beforeAutospacing="1" w:after="100" w:afterAutospacing="1" w:line="240" w:lineRule="auto"/>
+    </w:pPr>
+    <w:rPr>
+      <w:rFonts w:ascii="Times New Roman" w:eastAsia="Times New Roman" w:hAnsi="Times New Roman" w:cs="Times New Roman"/>
+      <w:sz w:val="24"/>
+      <w:szCs w:val="24"/>
+    </w:rPr>
+  </w:style>
+  <w:style w:type="character" w:customStyle="1" w:styleId="apple-tab-span">
+    <w:name w:val="apple-tab-span"/>
+    <w:basedOn w:val="DefaultParagraphFont"/>
+    <w:rsid w:val="006E5B58"/>
+  </w:style>
+</w:styles>
+</file>
+
+<file path=word/stylesWithEffects.xml><?xml version="1.0" encoding="utf-8"?>
+<w:styles xmlns:wpc="http://schemas.microsoft.com/office/word/2010/wordprocessingCanvas" xmlns:mc="http://schemas.openxmlformats.org/markup-compatibility/2006" xmlns:o="urn:schemas-microsoft-com:office:office" xmlns:r="http://schemas.openxmlformats.org/officeDocument/2006/relationships" xmlns:m="http://schemas.openxmlformats.org/officeDocument/2006/math" xmlns:v="urn:schemas-microsoft-com:vml" xmlns:wp14="http://schemas.microsoft.com/office/word/2010/wordprocessingDrawing" xmlns:wp="http://schemas.openxmlformats.org/drawingml/2006/wordprocessingDrawing" xmlns:w10="urn:schemas-microsoft-com:office:word" xmlns:w="http://schemas.openxmlformats.org/wordprocessingml/2006/main" xmlns:w14="http://schemas.microsoft.com/office/word/2010/wordml" xmlns:wpg="http://schemas.microsoft.com/office/word/2010/wordprocessingGroup" xmlns:wpi="http://schemas.microsoft.com/office/word/2010/wordprocessingInk" xmlns:wne="http://schemas.microsoft.com/office/word/2006/wordml" xmlns:wps="http://schemas.microsoft.com/office/word/2010/wordprocessingShape" mc:Ignorable="w14 wp14">
+  <w:docDefaults>
+    <w:rPrDefault>
+      <w:rPr>
+        <w:rFonts w:asciiTheme="minorHAnsi" w:eastAsiaTheme="minorHAnsi" w:hAnsiTheme="minorHAnsi" w:cstheme="minorBidi"/>
+        <w:sz w:val="22"/>
+        <w:szCs w:val="22"/>
+        <w:lang w:val="en-US" w:eastAsia="en-US" w:bidi="ar-SA"/>
+      </w:rPr>
+    </w:rPrDefault>
+    <w:pPrDefault>
+      <w:pPr>
+        <w:spacing w:after="160" w:line="259" w:lineRule="auto"/>
+      </w:pPr>
+    </w:pPrDefault>
+  </w:docDefaults>
+  <w:latentStyles w:defLockedState="0" w:defUIPriority="99" w:defSemiHidden="1" w:defUnhideWhenUsed="1" w:defQFormat="0" w:count="267">
+    <w:lsdException w:name="Normal" w:semiHidden="0" w:uiPriority="0" w:unhideWhenUsed="0" w:qFormat="1"/>
+    <w:lsdException w:name="heading 1" w:semiHidden="0" w:uiPriority="9" w:unhideWhenUsed="0" w:qFormat="1"/>
+    <w:lsdException w:name="heading 2" w:uiPriority="9" w:qFormat="1"/>
+    <w:lsdException w:name="heading 3" w:uiPriority="9" w:qFormat="1"/>
+    <w:lsdException w:name="heading 4" w:uiPriority="9" w:qFormat="1"/>
+    <w:lsdException w:name="heading 5" w:uiPriority="9" w:qFormat="1"/>
+    <w:lsdException w:name="heading 6" w:uiPriority="9" w:qFormat="1"/>
+    <w:lsdException w:name="heading 7" w:uiPriority="9" w:qFormat="1"/>
+    <w:lsdException w:name="heading 8" w:uiPriority="9" w:qFormat="1"/>
+    <w:lsdException w:name="heading 9" w:uiPriority="9" w:qFormat="1"/>
+    <w:lsdException w:name="toc 1" w:uiPriority="39"/>
+    <w:lsdException w:name="toc 2" w:uiPriority="39"/>
+    <w:lsdException w:name="toc 3" w:uiPriority="39"/>
+    <w:lsdException w:name="toc 4" w:uiPriority="39"/>
+    <w:lsdException w:name="toc 5" w:uiPriority="39"/>
+    <w:lsdException w:name="toc 6" w:uiPriority="39"/>
+    <w:lsdException w:name="toc 7" w:uiPriority="39"/>
+    <w:lsdException w:name="toc 8" w:uiPriority="39"/>
+    <w:lsdException w:name="toc 9" w:uiPriority="39"/>
+    <w:lsdException w:name="caption" w:uiPriority="35" w:qFormat="1"/>
+    <w:lsdException w:name="Title" w:semiHidden="0" w:uiPriority="10" w:unhideWhenUsed="0" w:qFormat="1"/>
+    <w:lsdException w:name="Default Paragraph Font" w:uiPriority="1"/>
+    <w:lsdException w:name="Subtitle" w:semiHidden="0" w:uiPriority="11" w:unhideWhenUsed="0" w:qFormat="1"/>
+    <w:lsdException w:name="Strong" w:semiHidden="0" w:uiPriority="22" w:unhideWhenUsed="0" w:qFormat="1"/>
+    <w:lsdException w:name="Emphasis" w:semiHidden="0" w:uiPriority="20" w:unhideWhenUsed="0" w:qFormat="1"/>
+    <w:lsdException w:name="Table Grid" w:semiHidden="0" w:uiPriority="39" w:unhideWhenUsed="0"/>
+    <w:lsdException w:name="Placeholder Text" w:unhideWhenUsed="0"/>
+    <w:lsdException w:name="No Spacing" w:semiHidden="0" w:uiPriority="1" w:unhideWhenUsed="0" w:qFormat="1"/>
+    <w:lsdException w:name="Light Shading" w:semiHidden="0" w:uiPriority="60" w:unhideWhenUsed="0"/>
+    <w:lsdException w:name="Light List" w:semiHidden="0" w:uiPriority="61" w:unhideWhenUsed="0"/>
+    <w:lsdException w:name="Light Grid" w:semiHidden="0" w:uiPriority="62" w:unhideWhenUsed="0"/>
+    <w:lsdException w:name="Medium Shading 1" w:semiHidden="0" w:uiPriority="63" w:unhideWhenUsed="0"/>
+    <w:lsdException w:name="Medium Shading 2" w:semiHidden="0" w:uiPriority="64" w:unhideWhenUsed="0"/>
+    <w:lsdException w:name="Medium List 1" w:semiHidden="0" w:uiPriority="65" w:unhideWhenUsed="0"/>
+    <w:lsdException w:name="Medium List 2" w:semiHidden="0" w:uiPriority="66" w:unhideWhenUsed="0"/>
+    <w:lsdException w:name="Medium Grid 1" w:semiHidden="0" w:uiPriority="67" w:unhideWhenUsed="0"/>
+    <w:lsdException w:name="Medium Grid 2" w:semiHidden="0" w:uiPriority="68" w:unhideWhenUsed="0"/>
+    <w:lsdException w:name="Medium Grid 3" w:semiHidden="0" w:uiPriority="69" w:unhideWhenUsed="0"/>
+    <w:lsdException w:name="Dark List" w:semiHidden="0" w:uiPriority="70" w:unhideWhenUsed="0"/>
+    <w:lsdException w:name="Colorful Shading" w:semiHidden="0" w:uiPriority="71" w:unhideWhenUsed="0"/>
+    <w:lsdException w:name="Colorful List" w:semiHidden="0" w:uiPriority="72" w:unhideWhenUsed="0"/>
+    <w:lsdException w:name="Colorful Grid" w:semiHidden="0" w:uiPriority="73" w:unhideWhenUsed="0"/>
+    <w:lsdException w:name="Light Shading Accent 1" w:semiHidden="0" w:uiPriority="60" w:unhideWhenUsed="0"/>
+    <w:lsdException w:name="Light List Accent 1" w:semiHidden="0" w:uiPriority="61" w:unhideWhenUsed="0"/>
+    <w:lsdException w:name="Light Grid Accent 1" w:semiHidden="0" w:uiPriority="62" w:unhideWhenUsed="0"/>
+    <w:lsdException w:name="Medium Shading 1 Accent 1" w:semiHidden="0" w:uiPriority="63" w:unhideWhenUsed="0"/>
+    <w:lsdException w:name="Medium Shading 2 Accent 1" w:semiHidden="0" w:uiPriority="64" w:unhideWhenUsed="0"/>
+    <w:lsdException w:name="Medium List 1 Accent 1" w:semiHidden="0" w:uiPriority="65" w:unhideWhenUsed="0"/>
+    <w:lsdException w:name="Revision" w:unhideWhenUsed="0"/>
+    <w:lsdException w:name="List Paragraph" w:semiHidden="0" w:uiPriority="34" w:unhideWhenUsed="0" w:qFormat="1"/>
+    <w:lsdException w:name="Quote" w:semiHidden="0" w:uiPriority="29" w:unhideWhenUsed="0" w:qFormat="1"/>
+    <w:lsdException w:name="Intense Quote" w:semiHidden="0" w:uiPriority="30" w:unhideWhenUsed="0" w:qFormat="1"/>
+    <w:lsdException w:name="Medium List 2 Accent 1" w:semiHidden="0" w:uiPriority="66" w:unhideWhenUsed="0"/>
+    <w:lsdException w:name="Medium Grid 1 Accent 1" w:semiHidden="0" w:uiPriority="67" w:unhideWhenUsed="0"/>
+    <w:lsdException w:name="Medium Grid 2 Accent 1" w:semiHidden="0" w:uiPriority="68" w:unhideWhenUsed="0"/>
+    <w:lsdException w:name="Medium Grid 3 Accent 1" w:semiHidden="0" w:uiPriority="69" w:unhideWhenUsed="0"/>
+    <w:lsdException w:name="Dark List Accent 1" w:semiHidden="0" w:uiPriority="70" w:unhideWhenUsed="0"/>
+    <w:lsdException w:name="Colorful Shading Accent 1" w:semiHidden="0" w:uiPriority="71" w:unhideWhenUsed="0"/>
+    <w:lsdException w:name="Colorful List Accent 1" w:semiHidden="0" w:uiPriority="72" w:unhideWhenUsed="0"/>
+    <w:lsdException w:name="Colorful Grid Accent 1" w:semiHidden="0" w:uiPriority="73" w:unhideWhenUsed="0"/>
+    <w:lsdException w:name="Light Shading Accent 2" w:semiHidden="0" w:uiPriority="60" w:unhideWhenUsed="0"/>
+    <w:lsdException w:name="Light List Accent 2" w:semiHidden="0" w:uiPriority="61" w:unhideWhenUsed="0"/>
+    <w:lsdException w:name="Light Grid Accent 2" w:semiHidden="0" w:uiPriority="62" w:unhideWhenUsed="0"/>
+    <w:lsdException w:name="Medium Shading 1 Accent 2" w:semiHidden="0" w:uiPriority="63" w:unhideWhenUsed="0"/>
+    <w:lsdException w:name="Medium Shading 2 Accent 2" w:semiHidden="0" w:uiPriority="64" w:unhideWhenUsed="0"/>
+    <w:lsdException w:name="Medium List 1 Accent 2" w:semiHidden="0" w:uiPriority="65" w:unhideWhenUsed="0"/>
+    <w:lsdException w:name="Medium List 2 Accent 2" w:semiHidden="0" w:uiPriority="66" w:unhideWhenUsed="0"/>
+    <w:lsdException w:name="Medium Grid 1 Accent 2" w:semiHidden="0" w:uiPriority="67" w:unhideWhenUsed="0"/>
+    <w:lsdException w:name="Medium Grid 2 Accent 2" w:semiHidden="0" w:uiPriority="68" w:unhideWhenUsed="0"/>
+    <w:lsdException w:name="Medium Grid 3 Accent 2" w:semiHidden="0" w:uiPriority="69" w:unhideWhenUsed="0"/>
+    <w:lsdException w:name="Dark List Accent 2" w:semiHidden="0" w:uiPriority="70" w:unhideWhenUsed="0"/>
+    <w:lsdException w:name="Colorful Shading Accent 2" w:semiHidden="0" w:uiPriority="71" w:unhideWhenUsed="0"/>
+    <w:lsdException w:name="Colorful List Accent 2" w:semiHidden="0" w:uiPriority="72" w:unhideWhenUsed="0"/>
+    <w:lsdException w:name="Colorful Grid Accent 2" w:semiHidden="0" w:uiPriority="73" w:unhideWhenUsed="0"/>
+    <w:lsdException w:name="Light Shading Accent 3" w:semiHidden="0" w:uiPriority="60" w:unhideWhenUsed="0"/>
+    <w:lsdException w:name="Light List Accent 3" w:semiHidden="0" w:uiPriority="61" w:unhideWhenUsed="0"/>
+    <w:lsdException w:name="Light Grid Accent 3" w:semiHidden="0" w:uiPriority="62" w:unhideWhenUsed="0"/>
+    <w:lsdException w:name="Medium Shading 1 Accent 3" w:semiHidden="0" w:uiPriority="63" w:unhideWhenUsed="0"/>
+    <w:lsdException w:name="Medium Shading 2 Accent 3" w:semiHidden="0" w:uiPriority="64" w:unhideWhenUsed="0"/>
+    <w:lsdException w:name="Medium List 1 Accent 3" w:semiHidden="0" w:uiPriority="65" w:unhideWhenUsed="0"/>
+    <w:lsdException w:name="Medium List 2 Accent 3" w:semiHidden="0" w:uiPriority="66" w:unhideWhenUsed="0"/>
+    <w:lsdException w:name="Medium Grid 1 Accent 3" w:semiHidden="0" w:uiPriority="67" w:unhideWhenUsed="0"/>
+    <w:lsdException w:name="Medium Grid 2 Accent 3" w:semiHidden="0" w:uiPriority="68" w:unhideWhenUsed="0"/>
+    <w:lsdException w:name="Medium Grid 3 Accent 3" w:semiHidden="0" w:uiPriority="69" w:unhideWhenUsed="0"/>
+    <w:lsdException w:name="Dark List Accent 3" w:semiHidden="0" w:uiPriority="70" w:unhideWhenUsed="0"/>
+    <w:lsdException w:name="Colorful Shading Accent 3" w:semiHidden="0" w:uiPriority="71" w:unhideWhenUsed="0"/>
+    <w:lsdException w:name="Colorful List Accent 3" w:semiHidden="0" w:uiPriority="72" w:unhideWhenUsed="0"/>
+    <w:lsdException w:name="Colorful Grid Accent 3" w:semiHidden="0" w:uiPriority="73" w:unhideWhenUsed="0"/>
+    <w:lsdException w:name="Light Shading Accent 4" w:semiHidden="0" w:uiPriority="60" w:unhideWhenUsed="0"/>
+    <w:lsdException w:name="Light List Accent 4" w:semiHidden="0" w:uiPriority="61" w:unhideWhenUsed="0"/>
+    <w:lsdException w:name="Light Grid Accent 4" w:semiHidden="0" w:uiPriority="62" w:unhideWhenUsed="0"/>
+    <w:lsdException w:name="Medium Shading 1 Accent 4" w:semiHidden="0" w:uiPriority="63" w:unhideWhenUsed="0"/>
+    <w:lsdException w:name="Medium Shading 2 Accent 4" w:semiHidden="0" w:uiPriority="64" w:unhideWhenUsed="0"/>
+    <w:lsdException w:name="Medium List 1 Accent 4" w:semiHidden="0" w:uiPriority="65" w:unhideWhenUsed="0"/>
+    <w:lsdException w:name="Medium List 2 Accent 4" w:semiHidden="0" w:uiPriority="66" w:unhideWhenUsed="0"/>
+    <w:lsdException w:name="Medium Grid 1 Accent 4" w:semiHidden="0" w:uiPriority="67" w:unhideWhenUsed="0"/>
+    <w:lsdException w:name="Medium Grid 2 Accent 4" w:semiHidden="0" w:uiPriority="68" w:unhideWhenUsed="0"/>
+    <w:lsdException w:name="Medium Grid 3 Accent 4" w:semiHidden="0" w:uiPriority="69" w:unhideWhenUsed="0"/>
+    <w:lsdException w:name="Dark List Accent 4" w:semiHidden="0" w:uiPriority="70" w:unhideWhenUsed="0"/>
+    <w:lsdException w:name="Colorful Shading Accent 4" w:semiHidden="0" w:uiPriority="71" w:unhideWhenUsed="0"/>
+    <w:lsdException w:name="Colorful List Accent 4" w:semiHidden="0" w:uiPriority="72" w:unhideWhenUsed="0"/>
+    <w:lsdException w:name="Colorful Grid Accent 4" w:semiHidden="0" w:uiPriority="73" w:unhideWhenUsed="0"/>
+    <w:lsdException w:name="Light Shading Accent 5" w:semiHidden="0" w:uiPriority="60" w:unhideWhenUsed="0"/>
+    <w:lsdException w:name="Light List Accent 5" w:semiHidden="0" w:uiPriority="61" w:unhideWhenUsed="0"/>
+    <w:lsdException w:name="Light Grid Accent 5" w:semiHidden="0" w:uiPriority="62" w:unhideWhenUsed="0"/>
+    <w:lsdException w:name="Medium Shading 1 Accent 5" w:semiHidden="0" w:uiPriority="63" w:unhideWhenUsed="0"/>
+    <w:lsdException w:name="Medium Shading 2 Accent 5" w:semiHidden="0" w:uiPriority="64" w:unhideWhenUsed="0"/>
+    <w:lsdException w:name="Medium List 1 Accent 5" w:semiHidden="0" w:uiPriority="65" w:unhideWhenUsed="0"/>
+    <w:lsdException w:name="Medium List 2 Accent 5" w:semiHidden="0" w:uiPriority="66" w:unhideWhenUsed="0"/>
+    <w:lsdException w:name="Medium Grid 1 Accent 5" w:semiHidden="0" w:uiPriority="67" w:unhideWhenUsed="0"/>
+    <w:lsdException w:name="Medium Grid 2 Accent 5" w:semiHidden="0" w:uiPriority="68" w:unhideWhenUsed="0"/>
+    <w:lsdException w:name="Medium Grid 3 Accent 5" w:semiHidden="0" w:uiPriority="69" w:unhideWhenUsed="0"/>
+    <w:lsdException w:name="Dark List Accent 5" w:semiHidden="0" w:uiPriority="70" w:unhideWhenUsed="0"/>
+    <w:lsdException w:name="Colorful Shading Accent 5" w:semiHidden="0" w:uiPriority="71" w:unhideWhenUsed="0"/>
+    <w:lsdException w:name="Colorful List Accent 5" w:semiHidden="0" w:uiPriority="72" w:unhideWhenUsed="0"/>
+    <w:lsdException w:name="Colorful Grid Accent 5" w:semiHidden="0" w:uiPriority="73" w:unhideWhenUsed="0"/>
+    <w:lsdException w:name="Light Shading Accent 6" w:semiHidden="0" w:uiPriority="60" w:unhideWhenUsed="0"/>
+    <w:lsdException w:name="Light List Accent 6" w:semiHidden="0" w:uiPriority="61" w:unhideWhenUsed="0"/>
+    <w:lsdException w:name="Light Grid Accent 6" w:semiHidden="0" w:uiPriority="62" w:unhideWhenUsed="0"/>
+    <w:lsdException w:name="Medium Shading 1 Accent 6" w:semiHidden="0" w:uiPriority="63" w:unhideWhenUsed="0"/>
+    <w:lsdException w:name="Medium Shading 2 Accent 6" w:semiHidden="0" w:uiPriority="64" w:unhideWhenUsed="0"/>
+    <w:lsdException w:name="Medium List 1 Accent 6" w:semiHidden="0" w:uiPriority="65" w:unhideWhenUsed="0"/>
+    <w:lsdException w:name="Medium List 2 Accent 6" w:semiHidden="0" w:uiPriority="66" w:unhideWhenUsed="0"/>
+    <w:lsdException w:name="Medium Grid 1 Accent 6" w:semiHidden="0" w:uiPriority="67" w:unhideWhenUsed="0"/>
+    <w:lsdException w:name="Medium Grid 2 Accent 6" w:semiHidden="0" w:uiPriority="68" w:unhideWhenUsed="0"/>
+    <w:lsdException w:name="Medium Grid 3 Accent 6" w:semiHidden="0" w:uiPriority="69" w:unhideWhenUsed="0"/>
+    <w:lsdException w:name="Dark List Accent 6" w:semiHidden="0" w:uiPriority="70" w:unhideWhenUsed="0"/>
+    <w:lsdException w:name="Colorful Shading Accent 6" w:semiHidden="0" w:uiPriority="71" w:unhideWhenUsed="0"/>
+    <w:lsdException w:name="Colorful List Accent 6" w:semiHidden="0" w:uiPriority="72" w:unhideWhenUsed="0"/>
+    <w:lsdException w:name="Colorful Grid Accent 6" w:semiHidden="0" w:uiPriority="73" w:unhideWhenUsed="0"/>
+    <w:lsdException w:name="Subtle Emphasis" w:semiHidden="0" w:uiPriority="19" w:unhideWhenUsed="0" w:qFormat="1"/>
+    <w:lsdException w:name="Intense Emphasis" w:semiHidden="0" w:uiPriority="21" w:unhideWhenUsed="0" w:qFormat="1"/>
+    <w:lsdException w:name="Subtle Reference" w:semiHidden="0" w:uiPriority="31" w:unhideWhenUsed="0" w:qFormat="1"/>
+    <w:lsdException w:name="Intense Reference" w:semiHidden="0" w:uiPriority="32" w:unhideWhenUsed="0" w:qFormat="1"/>
+    <w:lsdException w:name="Book Title" w:semiHidden="0" w:uiPriority="33" w:unhideWhenUsed="0" w:qFormat="1"/>
+    <w:lsdException w:name="Bibliography" w:uiPriority="37"/>
+    <w:lsdException w:name="TOC Heading" w:uiPriority="39" w:qFormat="1"/>
+  </w:latentStyles>
+  <w:style w:type="paragraph" w:default="1" w:styleId="Normal">
+    <w:name w:val="Normal"/>
+    <w:qFormat/>
+    <w:rsid w:val="006E5B58"/>
+  </w:style>
+  <w:style w:type="paragraph" w:styleId="Heading1">
+    <w:name w:val="heading 1"/>
+    <w:basedOn w:val="Normal"/>
+    <w:next w:val="Normal"/>
+    <w:link w:val="Heading1Char"/>
+    <w:uiPriority w:val="9"/>
+    <w:qFormat/>
+    <w:rsid w:val="005367F5"/>
+    <w:pPr>
+      <w:keepNext/>
+      <w:keepLines/>
+      <w:spacing w:before="240" w:after="0"/>
+      <w:outlineLvl w:val="0"/>
+    </w:pPr>
+    <w:rPr>
+      <w:rFonts w:asciiTheme="majorHAnsi" w:eastAsiaTheme="majorEastAsia" w:hAnsiTheme="majorHAnsi" w:cstheme="majorBidi"/>
+      <w:color w:val="2F5496" w:themeColor="accent1" w:themeShade="BF"/>
+      <w:sz w:val="32"/>
+      <w:szCs w:val="32"/>
+    </w:rPr>
+  </w:style>
+  <w:style w:type="character" w:default="1" w:styleId="DefaultParagraphFont">
+    <w:name w:val="Default Paragraph Font"/>
+    <w:uiPriority w:val="1"/>
+    <w:semiHidden/>
+    <w:unhideWhenUsed/>
+  </w:style>
+  <w:style w:type="table" w:default="1" w:styleId="TableNormal">
+    <w:name w:val="Normal Table"/>
+    <w:uiPriority w:val="99"/>
+    <w:semiHidden/>
+    <w:unhideWhenUsed/>
+    <w:tblPr>
+      <w:tblInd w:w="0" w:type="dxa"/>
+      <w:tblCellMar>
+        <w:top w:w="0" w:type="dxa"/>
+        <w:left w:w="108" w:type="dxa"/>
+        <w:bottom w:w="0" w:type="dxa"/>
+        <w:right w:w="108" w:type="dxa"/>
+      </w:tblCellMar>
+    </w:tblPr>
+  </w:style>
+  <w:style w:type="numbering" w:default="1" w:styleId="NoList">
+    <w:name w:val="No List"/>
+    <w:uiPriority w:val="99"/>
+    <w:semiHidden/>
+    <w:unhideWhenUsed/>
+  </w:style>
+  <w:style w:type="character" w:customStyle="1" w:styleId="Heading1Char">
+    <w:name w:val="Heading 1 Char"/>
+    <w:basedOn w:val="DefaultParagraphFont"/>
+    <w:link w:val="Heading1"/>
+    <w:uiPriority w:val="9"/>
+    <w:rsid w:val="005367F5"/>
+    <w:rPr>
+      <w:rFonts w:asciiTheme="majorHAnsi" w:eastAsiaTheme="majorEastAsia" w:hAnsiTheme="majorHAnsi" w:cstheme="majorBidi"/>
+      <w:color w:val="2F5496" w:themeColor="accent1" w:themeShade="BF"/>
+      <w:sz w:val="32"/>
+      <w:szCs w:val="32"/>
+    </w:rPr>
+  </w:style>
+  <w:style w:type="paragraph" w:styleId="TOCHeading">
+    <w:name w:val="TOC Heading"/>
+    <w:basedOn w:val="Heading1"/>
+    <w:next w:val="Normal"/>
+    <w:uiPriority w:val="39"/>
+    <w:unhideWhenUsed/>
+    <w:qFormat/>
+    <w:rsid w:val="005367F5"/>
+    <w:pPr>
+      <w:outlineLvl w:val="9"/>
+    </w:pPr>
+  </w:style>
+  <w:style w:type="paragraph" w:styleId="TOC2">
+    <w:name w:val="toc 2"/>
+    <w:basedOn w:val="Normal"/>
+    <w:next w:val="Normal"/>
+    <w:autoRedefine/>
+    <w:uiPriority w:val="39"/>
+    <w:unhideWhenUsed/>
+    <w:rsid w:val="005367F5"/>
+    <w:pPr>
+      <w:spacing w:after="100"/>
+      <w:ind w:left="220"/>
+    </w:pPr>
+    <w:rPr>
+      <w:rFonts w:eastAsiaTheme="minorEastAsia" w:cs="Times New Roman"/>
+    </w:rPr>
+  </w:style>
+  <w:style w:type="paragraph" w:styleId="TOC1">
+    <w:name w:val="toc 1"/>
+    <w:basedOn w:val="Normal"/>
+    <w:next w:val="Normal"/>
+    <w:autoRedefine/>
+    <w:uiPriority w:val="39"/>
+    <w:unhideWhenUsed/>
+    <w:rsid w:val="005367F5"/>
+    <w:pPr>
+      <w:spacing w:after="100"/>
+    </w:pPr>
+    <w:rPr>
+      <w:rFonts w:eastAsiaTheme="minorEastAsia" w:cs="Times New Roman"/>
+    </w:rPr>
+  </w:style>
+  <w:style w:type="paragraph" w:styleId="TOC3">
+    <w:name w:val="toc 3"/>
+    <w:basedOn w:val="Normal"/>
+    <w:next w:val="Normal"/>
+    <w:autoRedefine/>
+    <w:uiPriority w:val="39"/>
+    <w:unhideWhenUsed/>
+    <w:rsid w:val="005367F5"/>
+    <w:pPr>
+      <w:spacing w:after="100"/>
+      <w:ind w:left="440"/>
+    </w:pPr>
+    <w:rPr>
+      <w:rFonts w:eastAsiaTheme="minorEastAsia" w:cs="Times New Roman"/>
+    </w:rPr>
+  </w:style>
+  <w:style w:type="paragraph" w:styleId="Header">
+    <w:name w:val="header"/>
+    <w:basedOn w:val="Normal"/>
+    <w:link w:val="HeaderChar"/>
+    <w:uiPriority w:val="99"/>
+    <w:unhideWhenUsed/>
+    <w:rsid w:val="0018083C"/>
+    <w:pPr>
+      <w:tabs>
+        <w:tab w:val="center" w:pos="4680"/>
+        <w:tab w:val="right" w:pos="9360"/>
+      </w:tabs>
+      <w:spacing w:after="0" w:line="240" w:lineRule="auto"/>
+    </w:pPr>
+  </w:style>
+  <w:style w:type="character" w:customStyle="1" w:styleId="HeaderChar">
+    <w:name w:val="Header Char"/>
+    <w:basedOn w:val="DefaultParagraphFont"/>
+    <w:link w:val="Header"/>
+    <w:uiPriority w:val="99"/>
+    <w:rsid w:val="0018083C"/>
+  </w:style>
+  <w:style w:type="paragraph" w:styleId="Footer">
+    <w:name w:val="footer"/>
+    <w:basedOn w:val="Normal"/>
+    <w:link w:val="FooterChar"/>
+    <w:uiPriority w:val="99"/>
+    <w:unhideWhenUsed/>
+    <w:rsid w:val="0018083C"/>
+    <w:pPr>
+      <w:tabs>
+        <w:tab w:val="center" w:pos="4680"/>
+        <w:tab w:val="right" w:pos="9360"/>
+      </w:tabs>
+      <w:spacing w:after="0" w:line="240" w:lineRule="auto"/>
+    </w:pPr>
+  </w:style>
+  <w:style w:type="character" w:customStyle="1" w:styleId="FooterChar">
+    <w:name w:val="Footer Char"/>
+    <w:basedOn w:val="DefaultParagraphFont"/>
+    <w:link w:val="Footer"/>
+    <w:uiPriority w:val="99"/>
+    <w:rsid w:val="0018083C"/>
+  </w:style>
+  <w:style w:type="paragraph" w:styleId="Title">
+    <w:name w:val="Title"/>
+    <w:basedOn w:val="Normal"/>
+    <w:next w:val="Normal"/>
+    <w:link w:val="TitleChar"/>
+    <w:uiPriority w:val="10"/>
+    <w:qFormat/>
+    <w:rsid w:val="009E32F5"/>
+    <w:pPr>
+      <w:spacing w:after="0" w:line="240" w:lineRule="auto"/>
+      <w:contextualSpacing/>
+    </w:pPr>
+    <w:rPr>
+      <w:rFonts w:asciiTheme="majorHAnsi" w:eastAsiaTheme="majorEastAsia" w:hAnsiTheme="majorHAnsi" w:cstheme="majorBidi"/>
+      <w:spacing w:val="-10"/>
+      <w:kern w:val="28"/>
+      <w:sz w:val="56"/>
+      <w:szCs w:val="56"/>
+    </w:rPr>
+  </w:style>
+  <w:style w:type="character" w:customStyle="1" w:styleId="TitleChar">
+    <w:name w:val="Title Char"/>
+    <w:basedOn w:val="DefaultParagraphFont"/>
+    <w:link w:val="Title"/>
+    <w:uiPriority w:val="10"/>
+    <w:rsid w:val="009E32F5"/>
+    <w:rPr>
+      <w:rFonts w:asciiTheme="majorHAnsi" w:eastAsiaTheme="majorEastAsia" w:hAnsiTheme="majorHAnsi" w:cstheme="majorBidi"/>
+      <w:spacing w:val="-10"/>
+      <w:kern w:val="28"/>
+      <w:sz w:val="56"/>
+      <w:szCs w:val="56"/>
+    </w:rPr>
+  </w:style>
+  <w:style w:type="paragraph" w:customStyle="1" w:styleId="Default">
+    <w:name w:val="Default"/>
+    <w:rsid w:val="009E32F5"/>
+    <w:pPr>
+      <w:autoSpaceDE w:val="0"/>
+      <w:autoSpaceDN w:val="0"/>
+      <w:adjustRightInd w:val="0"/>
+      <w:spacing w:after="0" w:line="240" w:lineRule="auto"/>
+    </w:pPr>
+    <w:rPr>
+      <w:rFonts w:ascii="Times New Roman" w:hAnsi="Times New Roman" w:cs="Times New Roman"/>
+      <w:color w:val="000000"/>
+      <w:sz w:val="24"/>
+      <w:szCs w:val="24"/>
+    </w:rPr>
+  </w:style>
+  <w:style w:type="paragraph" w:styleId="ListParagraph">
+    <w:name w:val="List Paragraph"/>
+    <w:basedOn w:val="Normal"/>
+    <w:uiPriority w:val="34"/>
+    <w:qFormat/>
+    <w:rsid w:val="00A65D83"/>
+    <w:pPr>
+      <w:ind w:left="720"/>
+      <w:contextualSpacing/>
+    </w:pPr>
+  </w:style>
+  <w:style w:type="character" w:customStyle="1" w:styleId="tlid-translation">
+    <w:name w:val="tlid-translation"/>
+    <w:basedOn w:val="DefaultParagraphFont"/>
+    <w:rsid w:val="00E26EDA"/>
+  </w:style>
+  <w:style w:type="character" w:styleId="Strong">
+    <w:name w:val="Strong"/>
+    <w:basedOn w:val="DefaultParagraphFont"/>
+    <w:uiPriority w:val="22"/>
+    <w:qFormat/>
+    <w:rsid w:val="007E424E"/>
+    <w:rPr>
+      <w:b/>
+      <w:bCs/>
+    </w:rPr>
+  </w:style>
+  <w:style w:type="paragraph" w:styleId="NoSpacing">
+    <w:name w:val="No Spacing"/>
+    <w:link w:val="NoSpacingChar"/>
+    <w:uiPriority w:val="1"/>
+    <w:qFormat/>
+    <w:rsid w:val="00736913"/>
+    <w:pPr>
+      <w:spacing w:after="0" w:line="240" w:lineRule="auto"/>
+    </w:pPr>
+    <w:rPr>
+      <w:rFonts w:eastAsiaTheme="minorEastAsia"/>
+    </w:rPr>
+  </w:style>
+  <w:style w:type="character" w:customStyle="1" w:styleId="NoSpacingChar">
+    <w:name w:val="No Spacing Char"/>
+    <w:basedOn w:val="DefaultParagraphFont"/>
+    <w:link w:val="NoSpacing"/>
+    <w:uiPriority w:val="1"/>
+    <w:rsid w:val="00736913"/>
+    <w:rPr>
+      <w:rFonts w:eastAsiaTheme="minorEastAsia"/>
+    </w:rPr>
+  </w:style>
+  <w:style w:type="table" w:styleId="TableGrid">
+    <w:name w:val="Table Grid"/>
+    <w:basedOn w:val="TableNormal"/>
+    <w:uiPriority w:val="39"/>
+    <w:rsid w:val="00A97313"/>
+    <w:pPr>
+      <w:spacing w:after="0" w:line="240" w:lineRule="auto"/>
+    </w:pPr>
+    <w:tblPr>
+      <w:tblInd w:w="0" w:type="dxa"/>
+      <w:tblBorders>
+        <w:top w:val="single" w:sz="4" w:space="0" w:color="auto"/>
+        <w:left w:val="single" w:sz="4" w:space="0" w:color="auto"/>
+        <w:bottom w:val="single" w:sz="4" w:space="0" w:color="auto"/>
+        <w:right w:val="single" w:sz="4" w:space="0" w:color="auto"/>
+        <w:insideH w:val="single" w:sz="4" w:space="0" w:color="auto"/>
+        <w:insideV w:val="single" w:sz="4" w:space="0" w:color="auto"/>
+      </w:tblBorders>
+      <w:tblCellMar>
+        <w:top w:w="0" w:type="dxa"/>
+        <w:left w:w="108" w:type="dxa"/>
+        <w:bottom w:w="0" w:type="dxa"/>
+        <w:right w:w="108" w:type="dxa"/>
+      </w:tblCellMar>
+    </w:tblPr>
+  </w:style>
+  <w:style w:type="table" w:customStyle="1" w:styleId="PlainTable1">
+    <w:name w:val="Plain Table 1"/>
+    <w:basedOn w:val="TableNormal"/>
+    <w:uiPriority w:val="41"/>
+    <w:rsid w:val="00A97313"/>
+    <w:pPr>
+      <w:spacing w:after="0" w:line="240" w:lineRule="auto"/>
+    </w:pPr>
+    <w:tblPr>
+      <w:tblStyleRowBandSize w:val="1"/>
+      <w:tblStyleColBandSize w:val="1"/>
+      <w:tblInd w:w="0" w:type="dxa"/>
+      <w:tblBorders>
+        <w:top w:val="single" w:sz="4" w:space="0" w:color="BFBFBF" w:themeColor="background1" w:themeShade="BF"/>
+        <w:left w:val="single" w:sz="4" w:space="0" w:color="BFBFBF" w:themeColor="background1" w:themeShade="BF"/>
+        <w:bottom w:val="single" w:sz="4" w:space="0" w:color="BFBFBF" w:themeColor="background1" w:themeShade="BF"/>
+        <w:right w:val="single" w:sz="4" w:space="0" w:color="BFBFBF" w:themeColor="background1" w:themeShade="BF"/>
+        <w:insideH w:val="single" w:sz="4" w:space="0" w:color="BFBFBF" w:themeColor="background1" w:themeShade="BF"/>
+        <w:insideV w:val="single" w:sz="4" w:space="0" w:color="BFBFBF" w:themeColor="background1" w:themeShade="BF"/>
+      </w:tblBorders>
+      <w:tblCellMar>
+        <w:top w:w="0" w:type="dxa"/>
+        <w:left w:w="108" w:type="dxa"/>
+        <w:bottom w:w="0" w:type="dxa"/>
+        <w:right w:w="108" w:type="dxa"/>
+      </w:tblCellMar>
+    </w:tblPr>
+    <w:tblStylePr w:type="firstRow">
+      <w:rPr>
+        <w:b/>
+        <w:bCs/>
+      </w:rPr>
+    </w:tblStylePr>
+    <w:tblStylePr w:type="lastRow">
+      <w:rPr>
+        <w:b/>
+        <w:bCs/>
+      </w:rPr>
+      <w:tblPr/>
+      <w:tcPr>
+        <w:tcBorders>
+          <w:top w:val="double" w:sz="4" w:space="0" w:color="BFBFBF" w:themeColor="background1" w:themeShade="BF"/>
+        </w:tcBorders>
+      </w:tcPr>
+    </w:tblStylePr>
+    <w:tblStylePr w:type="firstCol">
+      <w:rPr>
+        <w:b/>
+        <w:bCs/>
+      </w:rPr>
+    </w:tblStylePr>
+    <w:tblStylePr w:type="lastCol">
+      <w:rPr>
+        <w:b/>
+        <w:bCs/>
+      </w:rPr>
+    </w:tblStylePr>
+    <w:tblStylePr w:type="band1Vert">
+      <w:tblPr/>
+      <w:tcPr>
+        <w:shd w:val="clear" w:color="auto" w:fill="F2F2F2" w:themeFill="background1" w:themeFillShade="F2"/>
+      </w:tcPr>
+    </w:tblStylePr>
+    <w:tblStylePr w:type="band1Horz">
+      <w:tblPr/>
+      <w:tcPr>
+        <w:shd w:val="clear" w:color="auto" w:fill="F2F2F2" w:themeFill="background1" w:themeFillShade="F2"/>
+      </w:tcPr>
+    </w:tblStylePr>
+  </w:style>
+  <w:style w:type="paragraph" w:styleId="BalloonText">
+    <w:name w:val="Balloon Text"/>
+    <w:basedOn w:val="Normal"/>
+    <w:link w:val="BalloonTextChar"/>
+    <w:uiPriority w:val="99"/>
+    <w:semiHidden/>
+    <w:unhideWhenUsed/>
+    <w:rsid w:val="006E5B58"/>
+    <w:pPr>
+      <w:spacing w:after="0" w:line="240" w:lineRule="auto"/>
+    </w:pPr>
+    <w:rPr>
+      <w:rFonts w:ascii="Tahoma" w:hAnsi="Tahoma" w:cs="Tahoma"/>
+      <w:sz w:val="16"/>
+      <w:szCs w:val="16"/>
+    </w:rPr>
+  </w:style>
+  <w:style w:type="character" w:customStyle="1" w:styleId="BalloonTextChar">
+    <w:name w:val="Balloon Text Char"/>
+    <w:basedOn w:val="DefaultParagraphFont"/>
+    <w:link w:val="BalloonText"/>
+    <w:uiPriority w:val="99"/>
+    <w:semiHidden/>
+    <w:rsid w:val="006E5B58"/>
+    <w:rPr>
+      <w:rFonts w:ascii="Tahoma" w:hAnsi="Tahoma" w:cs="Tahoma"/>
+      <w:sz w:val="16"/>
+      <w:szCs w:val="16"/>
+    </w:rPr>
+  </w:style>
+  <w:style w:type="paragraph" w:styleId="NormalWeb">
+    <w:name w:val="Normal (Web)"/>
+    <w:basedOn w:val="Normal"/>
+    <w:uiPriority w:val="99"/>
+    <w:semiHidden/>
+    <w:unhideWhenUsed/>
+    <w:rsid w:val="006E5B58"/>
+    <w:pPr>
+      <w:spacing w:before="100" w:beforeAutospacing="1" w:after="100" w:afterAutospacing="1" w:line="240" w:lineRule="auto"/>
+    </w:pPr>
+    <w:rPr>
+      <w:rFonts w:ascii="Times New Roman" w:eastAsia="Times New Roman" w:hAnsi="Times New Roman" w:cs="Times New Roman"/>
+      <w:sz w:val="24"/>
+      <w:szCs w:val="24"/>
+    </w:rPr>
+  </w:style>
+  <w:style w:type="character" w:customStyle="1" w:styleId="apple-tab-span">
+    <w:name w:val="apple-tab-span"/>
+    <w:basedOn w:val="DefaultParagraphFont"/>
+    <w:rsid w:val="006E5B58"/>
   </w:style>
 </w:styles>
 </file>
@@ -3869,7 +7243,7 @@
     </a:clrScheme>
     <a:fontScheme name="Office">
       <a:majorFont>
-        <a:latin typeface="Calibri Light" panose="020F0302020204030204"/>
+        <a:latin typeface="Calibri Light"/>
         <a:ea typeface=""/>
         <a:cs typeface=""/>
         <a:font script="Jpan" typeface="游ゴシック Light"/>
@@ -3921,7 +7295,7 @@
         <a:font script="Tfng" typeface="Ebrima"/>
       </a:majorFont>
       <a:minorFont>
-        <a:latin typeface="Calibri" panose="020F0502020204030204"/>
+        <a:latin typeface="Calibri"/>
         <a:ea typeface=""/>
         <a:cs typeface=""/>
         <a:font script="Jpan" typeface="游明朝"/>
@@ -4115,7 +7489,7 @@
   <a:extraClrSchemeLst/>
   <a:extLst>
     <a:ext uri="{05A4C25C-085E-4340-85A3-A5531E510DB2}">
-      <thm15:themeFamily xmlns:thm15="http://schemas.microsoft.com/office/thememl/2012/main" name="Office Theme" id="{62F939B6-93AF-4DB8-9C6B-D6C7DFDC589F}" vid="{4A3C46E8-61CC-4603-A589-7422A47A8E4A}"/>
+      <thm15:themeFamily xmlns:thm15="http://schemas.microsoft.com/office/thememl/2012/main" xmlns="" name="Office Theme" id="{62F939B6-93AF-4DB8-9C6B-D6C7DFDC589F}" vid="{4A3C46E8-61CC-4603-A589-7422A47A8E4A}"/>
     </a:ext>
   </a:extLst>
 </a:theme>
@@ -4126,7 +7500,7 @@
 </file>
 
 <file path=customXml/itemProps1.xml><?xml version="1.0" encoding="utf-8"?>
-<ds:datastoreItem xmlns:ds="http://schemas.openxmlformats.org/officeDocument/2006/customXml" ds:itemID="{C68ECC3B-1C6C-4BA4-AB66-A2CE5F2550E0}">
+<ds:datastoreItem xmlns:ds="http://schemas.openxmlformats.org/officeDocument/2006/customXml" ds:itemID="{19ECDEFC-A645-4E32-92C1-3B9F2D0203F7}">
   <ds:schemaRefs>
     <ds:schemaRef ds:uri="http://schemas.openxmlformats.org/officeDocument/2006/bibliography"/>
   </ds:schemaRefs>

</xml_diff>

<commit_message>
Modify the format of the document
</commit_message>
<xml_diff>
--- a/Phase 0 DB.docx
+++ b/Phase 0 DB.docx
@@ -1,6 +1,6 @@
 
 <file path=word/document.xml><?xml version="1.0" encoding="utf-8"?>
-<w:document xmlns:wpc="http://schemas.microsoft.com/office/word/2010/wordprocessingCanvas" xmlns:mc="http://schemas.openxmlformats.org/markup-compatibility/2006" xmlns:o="urn:schemas-microsoft-com:office:office" xmlns:r="http://schemas.openxmlformats.org/officeDocument/2006/relationships" xmlns:m="http://schemas.openxmlformats.org/officeDocument/2006/math" xmlns:v="urn:schemas-microsoft-com:vml" xmlns:wp14="http://schemas.microsoft.com/office/word/2010/wordprocessingDrawing" xmlns:wp="http://schemas.openxmlformats.org/drawingml/2006/wordprocessingDrawing" xmlns:w10="urn:schemas-microsoft-com:office:word" xmlns:w="http://schemas.openxmlformats.org/wordprocessingml/2006/main" xmlns:w14="http://schemas.microsoft.com/office/word/2010/wordml" xmlns:wpg="http://schemas.microsoft.com/office/word/2010/wordprocessingGroup" xmlns:wpi="http://schemas.microsoft.com/office/word/2010/wordprocessingInk" xmlns:wne="http://schemas.microsoft.com/office/word/2006/wordml" xmlns:wps="http://schemas.microsoft.com/office/word/2010/wordprocessingShape" mc:Ignorable="w14 wp14">
+<w:document xmlns:wpc="http://schemas.microsoft.com/office/word/2010/wordprocessingCanvas" xmlns:cx="http://schemas.microsoft.com/office/drawing/2014/chartex" xmlns:cx1="http://schemas.microsoft.com/office/drawing/2015/9/8/chartex" xmlns:cx2="http://schemas.microsoft.com/office/drawing/2015/10/21/chartex" xmlns:cx3="http://schemas.microsoft.com/office/drawing/2016/5/9/chartex" xmlns:cx4="http://schemas.microsoft.com/office/drawing/2016/5/10/chartex" xmlns:cx5="http://schemas.microsoft.com/office/drawing/2016/5/11/chartex" xmlns:cx6="http://schemas.microsoft.com/office/drawing/2016/5/12/chartex" xmlns:cx7="http://schemas.microsoft.com/office/drawing/2016/5/13/chartex" xmlns:cx8="http://schemas.microsoft.com/office/drawing/2016/5/14/chartex" xmlns:mc="http://schemas.openxmlformats.org/markup-compatibility/2006" xmlns:aink="http://schemas.microsoft.com/office/drawing/2016/ink" xmlns:am3d="http://schemas.microsoft.com/office/drawing/2017/model3d" xmlns:o="urn:schemas-microsoft-com:office:office" xmlns:r="http://schemas.openxmlformats.org/officeDocument/2006/relationships" xmlns:m="http://schemas.openxmlformats.org/officeDocument/2006/math" xmlns:v="urn:schemas-microsoft-com:vml" xmlns:wp14="http://schemas.microsoft.com/office/word/2010/wordprocessingDrawing" xmlns:wp="http://schemas.openxmlformats.org/drawingml/2006/wordprocessingDrawing" xmlns:w10="urn:schemas-microsoft-com:office:word" xmlns:w="http://schemas.openxmlformats.org/wordprocessingml/2006/main" xmlns:w14="http://schemas.microsoft.com/office/word/2010/wordml" xmlns:w15="http://schemas.microsoft.com/office/word/2012/wordml" xmlns:w16cid="http://schemas.microsoft.com/office/word/2016/wordml/cid" xmlns:w16se="http://schemas.microsoft.com/office/word/2015/wordml/symex" xmlns:wpg="http://schemas.microsoft.com/office/word/2010/wordprocessingGroup" xmlns:wpi="http://schemas.microsoft.com/office/word/2010/wordprocessingInk" xmlns:wne="http://schemas.microsoft.com/office/word/2006/wordml" xmlns:wps="http://schemas.microsoft.com/office/word/2010/wordprocessingShape" mc:Ignorable="w14 w15 w16se w16cid wp14">
   <w:body>
     <w:p>
       <w:pPr>
@@ -158,7 +158,7 @@
     </w:p>
     <w:tbl>
       <w:tblPr>
-        <w:tblStyle w:val="PlainTable1"/>
+        <w:tblStyle w:val="PlainTable11"/>
         <w:tblW w:w="0" w:type="auto"/>
         <w:tblLook w:val="04A0" w:firstRow="1" w:lastRow="0" w:firstColumn="1" w:lastColumn="0" w:noHBand="0" w:noVBand="1"/>
       </w:tblPr>
@@ -322,15 +322,7 @@
             </w:r>
             <w:proofErr w:type="spellEnd"/>
             <w:r>
-              <w:t xml:space="preserve"> </w:t>
-            </w:r>
-            <w:proofErr w:type="spellStart"/>
-            <w:r>
-              <w:t>Bakr</w:t>
-            </w:r>
-            <w:proofErr w:type="spellEnd"/>
-            <w:r>
-              <w:t xml:space="preserve"> Gad </w:t>
+              <w:t xml:space="preserve"> Bakr Gad </w:t>
             </w:r>
             <w:proofErr w:type="spellStart"/>
             <w:r>
@@ -420,6 +412,8 @@
           <w:r>
             <w:t>Table of Contents</w:t>
           </w:r>
+          <w:bookmarkStart w:id="0" w:name="_GoBack"/>
+          <w:bookmarkEnd w:id="0"/>
         </w:p>
         <w:p>
           <w:pPr>
@@ -1219,7 +1213,6 @@
           <w:rStyle w:val="tlid-translation"/>
           <w:sz w:val="32"/>
           <w:szCs w:val="32"/>
-          <w:lang/>
         </w:rPr>
         <w:t>Determine the price of the ticket</w:t>
       </w:r>
@@ -1824,7 +1817,6 @@
           <w:szCs w:val="144"/>
         </w:rPr>
       </w:pPr>
-      <w:proofErr w:type="gramStart"/>
       <w:r>
         <w:rPr>
           <w:b/>
@@ -1834,7 +1826,6 @@
         </w:rPr>
         <w:t>library</w:t>
       </w:r>
-      <w:proofErr w:type="gramEnd"/>
       <w:r>
         <w:rPr>
           <w:b/>
@@ -2034,6 +2025,17 @@
           <w:szCs w:val="32"/>
         </w:rPr>
       </w:pPr>
+    </w:p>
+    <w:p>
+      <w:pPr>
+        <w:spacing w:after="0" w:line="240" w:lineRule="auto"/>
+        <w:rPr>
+          <w:rFonts w:ascii="Arial" w:eastAsia="Times New Roman" w:hAnsi="Arial" w:cs="Arial"/>
+          <w:color w:val="000000"/>
+          <w:sz w:val="32"/>
+          <w:szCs w:val="32"/>
+        </w:rPr>
+      </w:pPr>
       <w:r>
         <w:rPr>
           <w:rFonts w:ascii="Arial" w:eastAsia="Times New Roman" w:hAnsi="Arial" w:cs="Arial"/>
@@ -2047,17 +2049,6 @@
     <w:p>
       <w:pPr>
         <w:spacing w:after="0" w:line="240" w:lineRule="auto"/>
-        <w:rPr>
-          <w:rFonts w:ascii="Arial" w:eastAsia="Times New Roman" w:hAnsi="Arial" w:cs="Arial"/>
-          <w:color w:val="000000"/>
-          <w:sz w:val="32"/>
-          <w:szCs w:val="32"/>
-        </w:rPr>
-      </w:pPr>
-    </w:p>
-    <w:p>
-      <w:pPr>
-        <w:spacing w:after="0" w:line="240" w:lineRule="auto"/>
         <w:ind w:firstLine="720"/>
         <w:rPr>
           <w:rFonts w:ascii="Arial" w:eastAsia="Times New Roman" w:hAnsi="Arial" w:cs="Arial"/>
@@ -2066,6 +2057,18 @@
           <w:szCs w:val="32"/>
         </w:rPr>
       </w:pPr>
+    </w:p>
+    <w:p>
+      <w:pPr>
+        <w:spacing w:after="0" w:line="240" w:lineRule="auto"/>
+        <w:ind w:firstLine="720"/>
+        <w:rPr>
+          <w:rFonts w:ascii="Arial" w:eastAsia="Times New Roman" w:hAnsi="Arial" w:cs="Arial"/>
+          <w:color w:val="000000"/>
+          <w:sz w:val="32"/>
+          <w:szCs w:val="32"/>
+        </w:rPr>
+      </w:pPr>
       <w:r>
         <w:rPr>
           <w:rFonts w:ascii="Arial" w:eastAsia="Times New Roman" w:hAnsi="Arial" w:cs="Arial"/>
@@ -2091,38 +2094,25 @@
           <w:sz w:val="32"/>
           <w:szCs w:val="32"/>
         </w:rPr>
-        <w:t xml:space="preserve">application undergraduate </w:t>
-      </w:r>
-      <w:proofErr w:type="spellStart"/>
-      <w:r>
-        <w:rPr>
-          <w:rFonts w:ascii="Arial" w:eastAsia="Times New Roman" w:hAnsi="Arial" w:cs="Arial"/>
-          <w:color w:val="000000"/>
-          <w:sz w:val="32"/>
-          <w:szCs w:val="32"/>
-        </w:rPr>
-        <w:t>students</w:t>
-      </w:r>
-      <w:proofErr w:type="gramStart"/>
-      <w:r>
-        <w:rPr>
-          <w:rFonts w:ascii="Arial" w:eastAsia="Times New Roman" w:hAnsi="Arial" w:cs="Arial"/>
-          <w:color w:val="000000"/>
-          <w:sz w:val="32"/>
-          <w:szCs w:val="32"/>
-        </w:rPr>
-        <w:t>,graduated</w:t>
-      </w:r>
-      <w:proofErr w:type="spellEnd"/>
-      <w:proofErr w:type="gramEnd"/>
-      <w:r>
-        <w:rPr>
-          <w:rFonts w:ascii="Arial" w:eastAsia="Times New Roman" w:hAnsi="Arial" w:cs="Arial"/>
-          <w:color w:val="000000"/>
-          <w:sz w:val="32"/>
-          <w:szCs w:val="32"/>
-        </w:rPr>
-        <w:t xml:space="preserve"> students and </w:t>
+        <w:t>application undergraduate students,</w:t>
+      </w:r>
+      <w:r>
+        <w:rPr>
+          <w:rFonts w:ascii="Arial" w:eastAsia="Times New Roman" w:hAnsi="Arial" w:cs="Arial"/>
+          <w:color w:val="000000"/>
+          <w:sz w:val="32"/>
+          <w:szCs w:val="32"/>
+        </w:rPr>
+        <w:t xml:space="preserve"> </w:t>
+      </w:r>
+      <w:r>
+        <w:rPr>
+          <w:rFonts w:ascii="Arial" w:eastAsia="Times New Roman" w:hAnsi="Arial" w:cs="Arial"/>
+          <w:color w:val="000000"/>
+          <w:sz w:val="32"/>
+          <w:szCs w:val="32"/>
+        </w:rPr>
+        <w:t xml:space="preserve">graduated students and </w:t>
       </w:r>
     </w:p>
     <w:p>
@@ -2134,6 +2124,134 @@
           <w:szCs w:val="24"/>
         </w:rPr>
       </w:pPr>
+      <w:r>
+        <w:rPr>
+          <w:rFonts w:ascii="Arial" w:eastAsia="Times New Roman" w:hAnsi="Arial" w:cs="Arial"/>
+          <w:color w:val="000000"/>
+          <w:sz w:val="32"/>
+          <w:szCs w:val="32"/>
+        </w:rPr>
+        <w:t>library guests can borrow, review, rate books and read other students reviews.</w:t>
+      </w:r>
+      <w:r>
+        <w:rPr>
+          <w:rFonts w:ascii="Arial" w:eastAsia="Times New Roman" w:hAnsi="Arial" w:cs="Arial"/>
+          <w:color w:val="000000"/>
+          <w:sz w:val="32"/>
+          <w:szCs w:val="32"/>
+        </w:rPr>
+        <w:t xml:space="preserve"> T</w:t>
+      </w:r>
+      <w:r>
+        <w:rPr>
+          <w:rFonts w:ascii="Arial" w:eastAsia="Times New Roman" w:hAnsi="Arial" w:cs="Arial"/>
+          <w:color w:val="000000"/>
+          <w:sz w:val="32"/>
+          <w:szCs w:val="32"/>
+        </w:rPr>
+        <w:t xml:space="preserve">he books are distributed among sections </w:t>
+      </w:r>
+      <w:proofErr w:type="spellStart"/>
+      <w:r>
+        <w:rPr>
+          <w:rFonts w:ascii="Arial" w:eastAsia="Times New Roman" w:hAnsi="Arial" w:cs="Arial"/>
+          <w:color w:val="000000"/>
+          <w:sz w:val="32"/>
+          <w:szCs w:val="32"/>
+        </w:rPr>
+        <w:t>eg.</w:t>
+      </w:r>
+      <w:proofErr w:type="spellEnd"/>
+      <w:r>
+        <w:rPr>
+          <w:rFonts w:ascii="Arial" w:eastAsia="Times New Roman" w:hAnsi="Arial" w:cs="Arial"/>
+          <w:color w:val="000000"/>
+          <w:sz w:val="32"/>
+          <w:szCs w:val="32"/>
+        </w:rPr>
+        <w:t xml:space="preserve"> </w:t>
+      </w:r>
+      <w:r>
+        <w:rPr>
+          <w:rFonts w:ascii="Arial" w:eastAsia="Times New Roman" w:hAnsi="Arial" w:cs="Arial"/>
+          <w:color w:val="000000"/>
+          <w:sz w:val="32"/>
+          <w:szCs w:val="32"/>
+        </w:rPr>
+        <w:t>P</w:t>
+      </w:r>
+      <w:r>
+        <w:rPr>
+          <w:rFonts w:ascii="Arial" w:eastAsia="Times New Roman" w:hAnsi="Arial" w:cs="Arial"/>
+          <w:color w:val="000000"/>
+          <w:sz w:val="32"/>
+          <w:szCs w:val="32"/>
+        </w:rPr>
+        <w:t>hysics,</w:t>
+      </w:r>
+      <w:r>
+        <w:rPr>
+          <w:rFonts w:ascii="Arial" w:eastAsia="Times New Roman" w:hAnsi="Arial" w:cs="Arial"/>
+          <w:color w:val="000000"/>
+          <w:sz w:val="32"/>
+          <w:szCs w:val="32"/>
+        </w:rPr>
+        <w:t xml:space="preserve"> M</w:t>
+      </w:r>
+      <w:r>
+        <w:rPr>
+          <w:rFonts w:ascii="Arial" w:eastAsia="Times New Roman" w:hAnsi="Arial" w:cs="Arial"/>
+          <w:color w:val="000000"/>
+          <w:sz w:val="32"/>
+          <w:szCs w:val="32"/>
+        </w:rPr>
+        <w:t>ath</w:t>
+      </w:r>
+      <w:r>
+        <w:rPr>
+          <w:rFonts w:ascii="Arial" w:eastAsia="Times New Roman" w:hAnsi="Arial" w:cs="Arial"/>
+          <w:color w:val="000000"/>
+          <w:sz w:val="32"/>
+          <w:szCs w:val="32"/>
+        </w:rPr>
+        <w:t>ematics</w:t>
+      </w:r>
+      <w:r>
+        <w:rPr>
+          <w:rFonts w:ascii="Arial" w:eastAsia="Times New Roman" w:hAnsi="Arial" w:cs="Arial"/>
+          <w:color w:val="000000"/>
+          <w:sz w:val="32"/>
+          <w:szCs w:val="32"/>
+        </w:rPr>
+        <w:t>,</w:t>
+      </w:r>
+      <w:r>
+        <w:rPr>
+          <w:rFonts w:ascii="Arial" w:eastAsia="Times New Roman" w:hAnsi="Arial" w:cs="Arial"/>
+          <w:color w:val="000000"/>
+          <w:sz w:val="32"/>
+          <w:szCs w:val="32"/>
+        </w:rPr>
+        <w:t xml:space="preserve"> L</w:t>
+      </w:r>
+      <w:r>
+        <w:rPr>
+          <w:rFonts w:ascii="Arial" w:eastAsia="Times New Roman" w:hAnsi="Arial" w:cs="Arial"/>
+          <w:color w:val="000000"/>
+          <w:sz w:val="32"/>
+          <w:szCs w:val="32"/>
+        </w:rPr>
+        <w:t>iterature.</w:t>
+      </w:r>
+      <w:r>
+        <w:rPr>
+          <w:rFonts w:ascii="Arial" w:eastAsia="Times New Roman" w:hAnsi="Arial" w:cs="Arial"/>
+          <w:color w:val="000000"/>
+          <w:sz w:val="32"/>
+          <w:szCs w:val="32"/>
+        </w:rPr>
+        <w:t xml:space="preserve"> </w:t>
+      </w:r>
       <w:proofErr w:type="gramStart"/>
       <w:r>
         <w:rPr>
@@ -2142,7 +2260,7 @@
           <w:sz w:val="32"/>
           <w:szCs w:val="32"/>
         </w:rPr>
-        <w:t>library</w:t>
+        <w:t>Also</w:t>
       </w:r>
       <w:proofErr w:type="gramEnd"/>
       <w:r>
@@ -2152,107 +2270,25 @@
           <w:sz w:val="32"/>
           <w:szCs w:val="32"/>
         </w:rPr>
-        <w:t xml:space="preserve"> guests can borrow, review, rate books and read other students </w:t>
-      </w:r>
-      <w:proofErr w:type="spellStart"/>
-      <w:r>
-        <w:rPr>
-          <w:rFonts w:ascii="Arial" w:eastAsia="Times New Roman" w:hAnsi="Arial" w:cs="Arial"/>
-          <w:color w:val="000000"/>
-          <w:sz w:val="32"/>
-          <w:szCs w:val="32"/>
-        </w:rPr>
-        <w:t>reviews.the</w:t>
-      </w:r>
-      <w:proofErr w:type="spellEnd"/>
-      <w:r>
-        <w:rPr>
-          <w:rFonts w:ascii="Arial" w:eastAsia="Times New Roman" w:hAnsi="Arial" w:cs="Arial"/>
-          <w:color w:val="000000"/>
-          <w:sz w:val="32"/>
-          <w:szCs w:val="32"/>
-        </w:rPr>
-        <w:t xml:space="preserve"> books are distributed among sections </w:t>
-      </w:r>
-      <w:proofErr w:type="spellStart"/>
-      <w:r>
-        <w:rPr>
-          <w:rFonts w:ascii="Arial" w:eastAsia="Times New Roman" w:hAnsi="Arial" w:cs="Arial"/>
-          <w:color w:val="000000"/>
-          <w:sz w:val="32"/>
-          <w:szCs w:val="32"/>
-        </w:rPr>
-        <w:t>eg</w:t>
-      </w:r>
-      <w:proofErr w:type="spellEnd"/>
-      <w:r>
-        <w:rPr>
-          <w:rFonts w:ascii="Arial" w:eastAsia="Times New Roman" w:hAnsi="Arial" w:cs="Arial"/>
-          <w:color w:val="000000"/>
-          <w:sz w:val="32"/>
-          <w:szCs w:val="32"/>
-        </w:rPr>
-        <w:t xml:space="preserve">. </w:t>
-      </w:r>
-      <w:proofErr w:type="gramStart"/>
-      <w:r>
-        <w:rPr>
-          <w:rFonts w:ascii="Arial" w:eastAsia="Times New Roman" w:hAnsi="Arial" w:cs="Arial"/>
-          <w:color w:val="000000"/>
-          <w:sz w:val="32"/>
-          <w:szCs w:val="32"/>
-        </w:rPr>
-        <w:t>physics</w:t>
-      </w:r>
-      <w:proofErr w:type="gramEnd"/>
-      <w:r>
-        <w:rPr>
-          <w:rFonts w:ascii="Arial" w:eastAsia="Times New Roman" w:hAnsi="Arial" w:cs="Arial"/>
-          <w:color w:val="000000"/>
-          <w:sz w:val="32"/>
-          <w:szCs w:val="32"/>
-        </w:rPr>
-        <w:t xml:space="preserve"> ,</w:t>
-      </w:r>
-      <w:proofErr w:type="spellStart"/>
-      <w:r>
-        <w:rPr>
-          <w:rFonts w:ascii="Arial" w:eastAsia="Times New Roman" w:hAnsi="Arial" w:cs="Arial"/>
-          <w:color w:val="000000"/>
-          <w:sz w:val="32"/>
-          <w:szCs w:val="32"/>
-        </w:rPr>
-        <w:t>maths,literature</w:t>
-      </w:r>
-      <w:proofErr w:type="spellEnd"/>
-      <w:r>
-        <w:rPr>
-          <w:rFonts w:ascii="Arial" w:eastAsia="Times New Roman" w:hAnsi="Arial" w:cs="Arial"/>
-          <w:color w:val="000000"/>
-          <w:sz w:val="32"/>
-          <w:szCs w:val="32"/>
-        </w:rPr>
-        <w:t xml:space="preserve"> . Also they can make a reading list of the books they are intending to read in the </w:t>
-      </w:r>
-      <w:proofErr w:type="spellStart"/>
-      <w:r>
-        <w:rPr>
-          <w:rFonts w:ascii="Arial" w:eastAsia="Times New Roman" w:hAnsi="Arial" w:cs="Arial"/>
-          <w:color w:val="000000"/>
-          <w:sz w:val="32"/>
-          <w:szCs w:val="32"/>
-        </w:rPr>
-        <w:t>future.There</w:t>
-      </w:r>
-      <w:proofErr w:type="spellEnd"/>
-      <w:r>
-        <w:rPr>
-          <w:rFonts w:ascii="Arial" w:eastAsia="Times New Roman" w:hAnsi="Arial" w:cs="Arial"/>
-          <w:color w:val="000000"/>
-          <w:sz w:val="32"/>
-          <w:szCs w:val="32"/>
-        </w:rPr>
-        <w:t xml:space="preserve"> are more than one reading list for each user as each list is for a specific section and there is one big list contains all of the books that user intend to read in all fields .</w:t>
+        <w:t xml:space="preserve"> they can make a reading list of the books they are intending to read in the future.</w:t>
+      </w:r>
+      <w:r>
+        <w:rPr>
+          <w:rFonts w:ascii="Arial" w:eastAsia="Times New Roman" w:hAnsi="Arial" w:cs="Arial"/>
+          <w:color w:val="000000"/>
+          <w:sz w:val="32"/>
+          <w:szCs w:val="32"/>
+        </w:rPr>
+        <w:t xml:space="preserve"> </w:t>
+      </w:r>
+      <w:r>
+        <w:rPr>
+          <w:rFonts w:ascii="Arial" w:eastAsia="Times New Roman" w:hAnsi="Arial" w:cs="Arial"/>
+          <w:color w:val="000000"/>
+          <w:sz w:val="32"/>
+          <w:szCs w:val="32"/>
+        </w:rPr>
+        <w:t>There are more than one reading list for each user as each list is for a specific section and there is one big list contains all of the books that user intend to read in all fields .</w:t>
       </w:r>
     </w:p>
     <w:p>
@@ -2273,8 +2309,6 @@
         </w:rPr>
         <w:t> </w:t>
       </w:r>
-      <w:bookmarkStart w:id="0" w:name="_GoBack"/>
-      <w:bookmarkEnd w:id="0"/>
     </w:p>
     <w:p>
       <w:pPr>
@@ -2294,47 +2328,25 @@
           <w:szCs w:val="32"/>
         </w:rPr>
         <w:tab/>
-        <w:t xml:space="preserve">There is a librarian who can add and remove books, add and remove users and write a description for a </w:t>
-      </w:r>
-      <w:proofErr w:type="spellStart"/>
-      <w:r>
-        <w:rPr>
-          <w:rFonts w:ascii="Arial" w:eastAsia="Times New Roman" w:hAnsi="Arial" w:cs="Arial"/>
-          <w:color w:val="000000"/>
-          <w:sz w:val="32"/>
-          <w:szCs w:val="32"/>
-        </w:rPr>
-        <w:t>book.He</w:t>
-      </w:r>
-      <w:proofErr w:type="spellEnd"/>
-      <w:r>
-        <w:rPr>
-          <w:rFonts w:ascii="Arial" w:eastAsia="Times New Roman" w:hAnsi="Arial" w:cs="Arial"/>
-          <w:color w:val="000000"/>
-          <w:sz w:val="32"/>
-          <w:szCs w:val="32"/>
-        </w:rPr>
-        <w:t xml:space="preserve"> can make a list for recommended books in each topic or science field. Each type of users can borrow a specific number of books depending on his or her user type. Borrow requests are accepted automatically</w:t>
-      </w:r>
-      <w:proofErr w:type="gramStart"/>
-      <w:r>
-        <w:rPr>
-          <w:rFonts w:ascii="Arial" w:eastAsia="Times New Roman" w:hAnsi="Arial" w:cs="Arial"/>
-          <w:color w:val="000000"/>
-          <w:sz w:val="32"/>
-          <w:szCs w:val="32"/>
-        </w:rPr>
-        <w:t>  by</w:t>
-      </w:r>
-      <w:proofErr w:type="gramEnd"/>
-      <w:r>
-        <w:rPr>
-          <w:rFonts w:ascii="Arial" w:eastAsia="Times New Roman" w:hAnsi="Arial" w:cs="Arial"/>
-          <w:color w:val="000000"/>
-          <w:sz w:val="32"/>
-          <w:szCs w:val="32"/>
-        </w:rPr>
-        <w:t xml:space="preserve"> the system not by the librarian .</w:t>
+        <w:t>There is a librarian who can add and remove books, add and remove users and write a description for a book.</w:t>
+      </w:r>
+      <w:r>
+        <w:rPr>
+          <w:rFonts w:ascii="Arial" w:eastAsia="Times New Roman" w:hAnsi="Arial" w:cs="Arial"/>
+          <w:color w:val="000000"/>
+          <w:sz w:val="32"/>
+          <w:szCs w:val="32"/>
+        </w:rPr>
+        <w:t xml:space="preserve"> </w:t>
+      </w:r>
+      <w:r>
+        <w:rPr>
+          <w:rFonts w:ascii="Arial" w:eastAsia="Times New Roman" w:hAnsi="Arial" w:cs="Arial"/>
+          <w:color w:val="000000"/>
+          <w:sz w:val="32"/>
+          <w:szCs w:val="32"/>
+        </w:rPr>
+        <w:t>He can make a list for recommended books in each topic or science field. Each type of users can borrow a specific number of books depending on his or her user type. Borrow requests are accepted automatically by the system not by the librarian.</w:t>
       </w:r>
     </w:p>
     <w:p>
@@ -2550,16 +2562,16 @@
         <w:ind w:firstLine="720"/>
         <w:rPr>
           <w:rFonts w:ascii="Times New Roman" w:eastAsia="Times New Roman" w:hAnsi="Times New Roman" w:cs="Times New Roman"/>
-          <w:sz w:val="24"/>
-          <w:szCs w:val="24"/>
-        </w:rPr>
-      </w:pPr>
-      <w:r>
-        <w:rPr>
-          <w:rFonts w:ascii="Arial" w:eastAsia="Times New Roman" w:hAnsi="Arial" w:cs="Arial"/>
-          <w:color w:val="000000"/>
-          <w:sz w:val="28"/>
-          <w:szCs w:val="28"/>
+          <w:sz w:val="32"/>
+          <w:szCs w:val="32"/>
+        </w:rPr>
+      </w:pPr>
+      <w:r>
+        <w:rPr>
+          <w:rFonts w:ascii="Arial" w:eastAsia="Times New Roman" w:hAnsi="Arial" w:cs="Arial"/>
+          <w:color w:val="000000"/>
+          <w:sz w:val="32"/>
+          <w:szCs w:val="32"/>
         </w:rPr>
         <w:t>1- Librarian.</w:t>
       </w:r>
@@ -2570,16 +2582,16 @@
         <w:ind w:firstLine="720"/>
         <w:rPr>
           <w:rFonts w:ascii="Times New Roman" w:eastAsia="Times New Roman" w:hAnsi="Times New Roman" w:cs="Times New Roman"/>
-          <w:sz w:val="24"/>
-          <w:szCs w:val="24"/>
-        </w:rPr>
-      </w:pPr>
-      <w:r>
-        <w:rPr>
-          <w:rFonts w:ascii="Arial" w:eastAsia="Times New Roman" w:hAnsi="Arial" w:cs="Arial"/>
-          <w:color w:val="000000"/>
-          <w:sz w:val="28"/>
-          <w:szCs w:val="28"/>
+          <w:sz w:val="32"/>
+          <w:szCs w:val="32"/>
+        </w:rPr>
+      </w:pPr>
+      <w:r>
+        <w:rPr>
+          <w:rFonts w:ascii="Arial" w:eastAsia="Times New Roman" w:hAnsi="Arial" w:cs="Arial"/>
+          <w:color w:val="000000"/>
+          <w:sz w:val="32"/>
+          <w:szCs w:val="32"/>
         </w:rPr>
         <w:t>2- Undergraduate Student.</w:t>
       </w:r>
@@ -2590,16 +2602,16 @@
         <w:ind w:firstLine="720"/>
         <w:rPr>
           <w:rFonts w:ascii="Times New Roman" w:eastAsia="Times New Roman" w:hAnsi="Times New Roman" w:cs="Times New Roman"/>
-          <w:sz w:val="24"/>
-          <w:szCs w:val="24"/>
-        </w:rPr>
-      </w:pPr>
-      <w:r>
-        <w:rPr>
-          <w:rFonts w:ascii="Arial" w:eastAsia="Times New Roman" w:hAnsi="Arial" w:cs="Arial"/>
-          <w:color w:val="000000"/>
-          <w:sz w:val="28"/>
-          <w:szCs w:val="28"/>
+          <w:sz w:val="32"/>
+          <w:szCs w:val="32"/>
+        </w:rPr>
+      </w:pPr>
+      <w:r>
+        <w:rPr>
+          <w:rFonts w:ascii="Arial" w:eastAsia="Times New Roman" w:hAnsi="Arial" w:cs="Arial"/>
+          <w:color w:val="000000"/>
+          <w:sz w:val="32"/>
+          <w:szCs w:val="32"/>
         </w:rPr>
         <w:t>3- Graduate Student.</w:t>
       </w:r>
@@ -2610,38 +2622,18 @@
         <w:ind w:firstLine="720"/>
         <w:rPr>
           <w:rFonts w:ascii="Times New Roman" w:eastAsia="Times New Roman" w:hAnsi="Times New Roman" w:cs="Times New Roman"/>
-          <w:sz w:val="24"/>
-          <w:szCs w:val="24"/>
-        </w:rPr>
-      </w:pPr>
-      <w:r>
-        <w:rPr>
-          <w:rFonts w:ascii="Arial" w:eastAsia="Times New Roman" w:hAnsi="Arial" w:cs="Arial"/>
-          <w:color w:val="000000"/>
-          <w:sz w:val="28"/>
-          <w:szCs w:val="28"/>
-        </w:rPr>
-        <w:t xml:space="preserve">4- </w:t>
-      </w:r>
-      <w:proofErr w:type="gramStart"/>
-      <w:r>
-        <w:rPr>
-          <w:rFonts w:ascii="Arial" w:eastAsia="Times New Roman" w:hAnsi="Arial" w:cs="Arial"/>
-          <w:color w:val="000000"/>
-          <w:sz w:val="28"/>
-          <w:szCs w:val="28"/>
-        </w:rPr>
-        <w:t>guest</w:t>
-      </w:r>
-      <w:proofErr w:type="gramEnd"/>
-      <w:r>
-        <w:rPr>
-          <w:rFonts w:ascii="Arial" w:eastAsia="Times New Roman" w:hAnsi="Arial" w:cs="Arial"/>
-          <w:color w:val="000000"/>
-          <w:sz w:val="28"/>
-          <w:szCs w:val="28"/>
-        </w:rPr>
-        <w:t>.</w:t>
+          <w:sz w:val="32"/>
+          <w:szCs w:val="32"/>
+        </w:rPr>
+      </w:pPr>
+      <w:r>
+        <w:rPr>
+          <w:rFonts w:ascii="Arial" w:eastAsia="Times New Roman" w:hAnsi="Arial" w:cs="Arial"/>
+          <w:color w:val="000000"/>
+          <w:sz w:val="32"/>
+          <w:szCs w:val="32"/>
+        </w:rPr>
+        <w:t>4- guest.</w:t>
       </w:r>
     </w:p>
     <w:p>
@@ -2764,26 +2756,39 @@
         <w:spacing w:after="0" w:line="240" w:lineRule="auto"/>
         <w:ind w:left="720"/>
         <w:rPr>
+          <w:rFonts w:ascii="Arial" w:eastAsia="Times New Roman" w:hAnsi="Arial" w:cs="Arial"/>
+          <w:color w:val="000000"/>
+          <w:sz w:val="32"/>
+          <w:szCs w:val="32"/>
+        </w:rPr>
+      </w:pPr>
+      <w:r>
+        <w:rPr>
+          <w:rFonts w:ascii="Arial" w:eastAsia="Times New Roman" w:hAnsi="Arial" w:cs="Arial"/>
+          <w:color w:val="000000"/>
+          <w:sz w:val="32"/>
+          <w:szCs w:val="32"/>
+        </w:rPr>
+        <w:t>    e. Write a description for a book.</w:t>
+      </w:r>
+    </w:p>
+    <w:p>
+      <w:pPr>
+        <w:spacing w:after="0" w:line="240" w:lineRule="auto"/>
+        <w:ind w:left="720"/>
+        <w:rPr>
           <w:rFonts w:ascii="Times New Roman" w:eastAsia="Times New Roman" w:hAnsi="Times New Roman" w:cs="Times New Roman"/>
           <w:sz w:val="24"/>
           <w:szCs w:val="24"/>
         </w:rPr>
       </w:pPr>
-      <w:r>
-        <w:rPr>
-          <w:rFonts w:ascii="Arial" w:eastAsia="Times New Roman" w:hAnsi="Arial" w:cs="Arial"/>
-          <w:color w:val="000000"/>
-          <w:sz w:val="32"/>
-          <w:szCs w:val="32"/>
-        </w:rPr>
-        <w:t>    e. Write a description for a book.</w:t>
-      </w:r>
-    </w:p>
-    <w:p>
-      <w:pPr>
+    </w:p>
+    <w:p>
+      <w:pPr>
+        <w:pStyle w:val="ListParagraph"/>
         <w:numPr>
           <w:ilvl w:val="0"/>
-          <w:numId w:val="10"/>
+          <w:numId w:val="9"/>
         </w:numPr>
         <w:spacing w:after="0" w:line="240" w:lineRule="auto"/>
         <w:textAlignment w:val="baseline"/>
@@ -2841,27 +2846,7 @@
           <w:sz w:val="32"/>
           <w:szCs w:val="32"/>
         </w:rPr>
-        <w:t>    </w:t>
-      </w:r>
-      <w:proofErr w:type="gramStart"/>
-      <w:r>
-        <w:rPr>
-          <w:rFonts w:ascii="Arial" w:eastAsia="Times New Roman" w:hAnsi="Arial" w:cs="Arial"/>
-          <w:color w:val="000000"/>
-          <w:sz w:val="32"/>
-          <w:szCs w:val="32"/>
-        </w:rPr>
-        <w:t>b</w:t>
-      </w:r>
-      <w:proofErr w:type="gramEnd"/>
-      <w:r>
-        <w:rPr>
-          <w:rFonts w:ascii="Arial" w:eastAsia="Times New Roman" w:hAnsi="Arial" w:cs="Arial"/>
-          <w:color w:val="000000"/>
-          <w:sz w:val="32"/>
-          <w:szCs w:val="32"/>
-        </w:rPr>
-        <w:t>. request for borrowing only one book.</w:t>
+        <w:t>    b. request for borrowing only one book.</w:t>
       </w:r>
     </w:p>
     <w:p>
@@ -2881,27 +2866,7 @@
           <w:sz w:val="32"/>
           <w:szCs w:val="32"/>
         </w:rPr>
-        <w:t>    </w:t>
-      </w:r>
-      <w:proofErr w:type="gramStart"/>
-      <w:r>
-        <w:rPr>
-          <w:rFonts w:ascii="Arial" w:eastAsia="Times New Roman" w:hAnsi="Arial" w:cs="Arial"/>
-          <w:color w:val="000000"/>
-          <w:sz w:val="32"/>
-          <w:szCs w:val="32"/>
-        </w:rPr>
-        <w:t>c</w:t>
-      </w:r>
-      <w:proofErr w:type="gramEnd"/>
-      <w:r>
-        <w:rPr>
-          <w:rFonts w:ascii="Arial" w:eastAsia="Times New Roman" w:hAnsi="Arial" w:cs="Arial"/>
-          <w:color w:val="000000"/>
-          <w:sz w:val="32"/>
-          <w:szCs w:val="32"/>
-        </w:rPr>
-        <w:t>. view books list.</w:t>
+        <w:t>    c. view books list.</w:t>
       </w:r>
     </w:p>
     <w:p>
@@ -2942,495 +2907,6 @@
           <w:szCs w:val="32"/>
         </w:rPr>
         <w:t>    e. Report a problem to admin.</w:t>
-      </w:r>
-    </w:p>
-    <w:p>
-      <w:pPr>
-        <w:spacing w:after="0" w:line="240" w:lineRule="auto"/>
-        <w:ind w:left="720"/>
-        <w:rPr>
-          <w:rFonts w:ascii="Times New Roman" w:eastAsia="Times New Roman" w:hAnsi="Times New Roman" w:cs="Times New Roman"/>
-          <w:sz w:val="24"/>
-          <w:szCs w:val="24"/>
-        </w:rPr>
-      </w:pPr>
-      <w:r>
-        <w:rPr>
-          <w:rFonts w:ascii="Arial" w:eastAsia="Times New Roman" w:hAnsi="Arial" w:cs="Arial"/>
-          <w:color w:val="000000"/>
-          <w:sz w:val="32"/>
-          <w:szCs w:val="32"/>
-        </w:rPr>
-        <w:t>    h. Rate a book.</w:t>
-      </w:r>
-    </w:p>
-    <w:p>
-      <w:pPr>
-        <w:spacing w:after="0" w:line="240" w:lineRule="auto"/>
-        <w:rPr>
-          <w:rFonts w:ascii="Times New Roman" w:eastAsia="Times New Roman" w:hAnsi="Times New Roman" w:cs="Times New Roman"/>
-          <w:sz w:val="24"/>
-          <w:szCs w:val="24"/>
-        </w:rPr>
-      </w:pPr>
-      <w:r>
-        <w:rPr>
-          <w:rFonts w:ascii="Arial" w:eastAsia="Times New Roman" w:hAnsi="Arial" w:cs="Arial"/>
-          <w:color w:val="000000"/>
-          <w:sz w:val="28"/>
-          <w:szCs w:val="28"/>
-        </w:rPr>
-        <w:t xml:space="preserve">   3. </w:t>
-      </w:r>
-      <w:r>
-        <w:rPr>
-          <w:rFonts w:ascii="Arial" w:eastAsia="Times New Roman" w:hAnsi="Arial" w:cs="Arial"/>
-          <w:color w:val="000000"/>
-          <w:sz w:val="32"/>
-          <w:szCs w:val="32"/>
-        </w:rPr>
-        <w:t>Undergraduate Student.</w:t>
-      </w:r>
-    </w:p>
-    <w:p>
-      <w:pPr>
-        <w:numPr>
-          <w:ilvl w:val="0"/>
-          <w:numId w:val="11"/>
-        </w:numPr>
-        <w:spacing w:after="0" w:line="240" w:lineRule="auto"/>
-        <w:textAlignment w:val="baseline"/>
-        <w:rPr>
-          <w:rFonts w:ascii="Arial" w:eastAsia="Times New Roman" w:hAnsi="Arial" w:cs="Arial"/>
-          <w:color w:val="000000"/>
-          <w:sz w:val="32"/>
-          <w:szCs w:val="32"/>
-        </w:rPr>
-      </w:pPr>
-      <w:r>
-        <w:rPr>
-          <w:rFonts w:ascii="Arial" w:eastAsia="Times New Roman" w:hAnsi="Arial" w:cs="Arial"/>
-          <w:color w:val="000000"/>
-          <w:sz w:val="32"/>
-          <w:szCs w:val="32"/>
-        </w:rPr>
-        <w:t>Create a reading list and update it.</w:t>
-      </w:r>
-    </w:p>
-    <w:p>
-      <w:pPr>
-        <w:spacing w:after="0" w:line="240" w:lineRule="auto"/>
-        <w:ind w:left="720"/>
-        <w:rPr>
-          <w:rFonts w:ascii="Times New Roman" w:eastAsia="Times New Roman" w:hAnsi="Times New Roman" w:cs="Times New Roman"/>
-          <w:sz w:val="24"/>
-          <w:szCs w:val="24"/>
-        </w:rPr>
-      </w:pPr>
-      <w:r>
-        <w:rPr>
-          <w:rFonts w:ascii="Arial" w:eastAsia="Times New Roman" w:hAnsi="Arial" w:cs="Arial"/>
-          <w:color w:val="000000"/>
-          <w:sz w:val="32"/>
-          <w:szCs w:val="32"/>
-        </w:rPr>
-        <w:t>    </w:t>
-      </w:r>
-      <w:proofErr w:type="spellStart"/>
-      <w:proofErr w:type="gramStart"/>
-      <w:r>
-        <w:rPr>
-          <w:rFonts w:ascii="Arial" w:eastAsia="Times New Roman" w:hAnsi="Arial" w:cs="Arial"/>
-          <w:color w:val="000000"/>
-          <w:sz w:val="32"/>
-          <w:szCs w:val="32"/>
-        </w:rPr>
-        <w:t>b.request</w:t>
-      </w:r>
-      <w:proofErr w:type="spellEnd"/>
-      <w:proofErr w:type="gramEnd"/>
-      <w:r>
-        <w:rPr>
-          <w:rFonts w:ascii="Arial" w:eastAsia="Times New Roman" w:hAnsi="Arial" w:cs="Arial"/>
-          <w:color w:val="000000"/>
-          <w:sz w:val="32"/>
-          <w:szCs w:val="32"/>
-        </w:rPr>
-        <w:t xml:space="preserve"> borrowing up to three books.</w:t>
-      </w:r>
-    </w:p>
-    <w:p>
-      <w:pPr>
-        <w:spacing w:after="0" w:line="240" w:lineRule="auto"/>
-        <w:ind w:firstLine="720"/>
-        <w:rPr>
-          <w:rFonts w:ascii="Times New Roman" w:eastAsia="Times New Roman" w:hAnsi="Times New Roman" w:cs="Times New Roman"/>
-          <w:sz w:val="24"/>
-          <w:szCs w:val="24"/>
-        </w:rPr>
-      </w:pPr>
-      <w:r>
-        <w:rPr>
-          <w:rFonts w:ascii="Arial" w:eastAsia="Times New Roman" w:hAnsi="Arial" w:cs="Arial"/>
-          <w:color w:val="000000"/>
-          <w:sz w:val="32"/>
-          <w:szCs w:val="32"/>
-        </w:rPr>
-        <w:t>    </w:t>
-      </w:r>
-      <w:proofErr w:type="spellStart"/>
-      <w:proofErr w:type="gramStart"/>
-      <w:r>
-        <w:rPr>
-          <w:rFonts w:ascii="Arial" w:eastAsia="Times New Roman" w:hAnsi="Arial" w:cs="Arial"/>
-          <w:color w:val="000000"/>
-          <w:sz w:val="32"/>
-          <w:szCs w:val="32"/>
-        </w:rPr>
-        <w:t>c.view</w:t>
-      </w:r>
-      <w:proofErr w:type="spellEnd"/>
-      <w:proofErr w:type="gramEnd"/>
-      <w:r>
-        <w:rPr>
-          <w:rFonts w:ascii="Arial" w:eastAsia="Times New Roman" w:hAnsi="Arial" w:cs="Arial"/>
-          <w:color w:val="000000"/>
-          <w:sz w:val="32"/>
-          <w:szCs w:val="32"/>
-        </w:rPr>
-        <w:t xml:space="preserve"> books list.</w:t>
-      </w:r>
-    </w:p>
-    <w:p>
-      <w:pPr>
-        <w:spacing w:after="0" w:line="240" w:lineRule="auto"/>
-        <w:ind w:left="720"/>
-        <w:rPr>
-          <w:rFonts w:ascii="Times New Roman" w:eastAsia="Times New Roman" w:hAnsi="Times New Roman" w:cs="Times New Roman"/>
-          <w:sz w:val="24"/>
-          <w:szCs w:val="24"/>
-        </w:rPr>
-      </w:pPr>
-      <w:r>
-        <w:rPr>
-          <w:rFonts w:ascii="Arial" w:eastAsia="Times New Roman" w:hAnsi="Arial" w:cs="Arial"/>
-          <w:color w:val="000000"/>
-          <w:sz w:val="32"/>
-          <w:szCs w:val="32"/>
-        </w:rPr>
-        <w:t>    </w:t>
-      </w:r>
-      <w:proofErr w:type="spellStart"/>
-      <w:proofErr w:type="gramStart"/>
-      <w:r>
-        <w:rPr>
-          <w:rFonts w:ascii="Arial" w:eastAsia="Times New Roman" w:hAnsi="Arial" w:cs="Arial"/>
-          <w:color w:val="000000"/>
-          <w:sz w:val="32"/>
-          <w:szCs w:val="32"/>
-        </w:rPr>
-        <w:t>d.Write</w:t>
-      </w:r>
-      <w:proofErr w:type="spellEnd"/>
-      <w:proofErr w:type="gramEnd"/>
-      <w:r>
-        <w:rPr>
-          <w:rFonts w:ascii="Arial" w:eastAsia="Times New Roman" w:hAnsi="Arial" w:cs="Arial"/>
-          <w:color w:val="000000"/>
-          <w:sz w:val="32"/>
-          <w:szCs w:val="32"/>
-        </w:rPr>
-        <w:t xml:space="preserve"> reviews for books.</w:t>
-      </w:r>
-    </w:p>
-    <w:p>
-      <w:pPr>
-        <w:spacing w:after="0" w:line="240" w:lineRule="auto"/>
-        <w:ind w:left="720"/>
-        <w:rPr>
-          <w:rFonts w:ascii="Times New Roman" w:eastAsia="Times New Roman" w:hAnsi="Times New Roman" w:cs="Times New Roman"/>
-          <w:sz w:val="24"/>
-          <w:szCs w:val="24"/>
-        </w:rPr>
-      </w:pPr>
-      <w:r>
-        <w:rPr>
-          <w:rFonts w:ascii="Arial" w:eastAsia="Times New Roman" w:hAnsi="Arial" w:cs="Arial"/>
-          <w:color w:val="000000"/>
-          <w:sz w:val="32"/>
-          <w:szCs w:val="32"/>
-        </w:rPr>
-        <w:t>    </w:t>
-      </w:r>
-      <w:proofErr w:type="spellStart"/>
-      <w:proofErr w:type="gramStart"/>
-      <w:r>
-        <w:rPr>
-          <w:rFonts w:ascii="Arial" w:eastAsia="Times New Roman" w:hAnsi="Arial" w:cs="Arial"/>
-          <w:color w:val="000000"/>
-          <w:sz w:val="32"/>
-          <w:szCs w:val="32"/>
-        </w:rPr>
-        <w:t>e.Report</w:t>
-      </w:r>
-      <w:proofErr w:type="spellEnd"/>
-      <w:proofErr w:type="gramEnd"/>
-      <w:r>
-        <w:rPr>
-          <w:rFonts w:ascii="Arial" w:eastAsia="Times New Roman" w:hAnsi="Arial" w:cs="Arial"/>
-          <w:color w:val="000000"/>
-          <w:sz w:val="32"/>
-          <w:szCs w:val="32"/>
-        </w:rPr>
-        <w:t xml:space="preserve"> a problem to admin.</w:t>
-      </w:r>
-    </w:p>
-    <w:p>
-      <w:pPr>
-        <w:spacing w:after="0" w:line="240" w:lineRule="auto"/>
-        <w:rPr>
-          <w:rFonts w:ascii="Times New Roman" w:eastAsia="Times New Roman" w:hAnsi="Times New Roman" w:cs="Times New Roman"/>
-          <w:sz w:val="24"/>
-          <w:szCs w:val="24"/>
-        </w:rPr>
-      </w:pPr>
-      <w:r>
-        <w:rPr>
-          <w:rFonts w:ascii="Arial" w:eastAsia="Times New Roman" w:hAnsi="Arial" w:cs="Arial"/>
-          <w:color w:val="000000"/>
-          <w:sz w:val="32"/>
-          <w:szCs w:val="32"/>
-        </w:rPr>
-        <w:t>            </w:t>
-      </w:r>
-      <w:proofErr w:type="spellStart"/>
-      <w:proofErr w:type="gramStart"/>
-      <w:r>
-        <w:rPr>
-          <w:rFonts w:ascii="Arial" w:eastAsia="Times New Roman" w:hAnsi="Arial" w:cs="Arial"/>
-          <w:color w:val="000000"/>
-          <w:sz w:val="32"/>
-          <w:szCs w:val="32"/>
-        </w:rPr>
-        <w:t>h.Rate</w:t>
-      </w:r>
-      <w:proofErr w:type="spellEnd"/>
-      <w:proofErr w:type="gramEnd"/>
-      <w:r>
-        <w:rPr>
-          <w:rFonts w:ascii="Arial" w:eastAsia="Times New Roman" w:hAnsi="Arial" w:cs="Arial"/>
-          <w:color w:val="000000"/>
-          <w:sz w:val="32"/>
-          <w:szCs w:val="32"/>
-        </w:rPr>
-        <w:t xml:space="preserve"> a book.</w:t>
-      </w:r>
-    </w:p>
-    <w:p>
-      <w:pPr>
-        <w:spacing w:after="0" w:line="240" w:lineRule="auto"/>
-        <w:rPr>
-          <w:rFonts w:ascii="Times New Roman" w:eastAsia="Times New Roman" w:hAnsi="Times New Roman" w:cs="Times New Roman"/>
-          <w:sz w:val="24"/>
-          <w:szCs w:val="24"/>
-        </w:rPr>
-      </w:pPr>
-      <w:r>
-        <w:rPr>
-          <w:rFonts w:ascii="Arial" w:eastAsia="Times New Roman" w:hAnsi="Arial" w:cs="Arial"/>
-          <w:color w:val="000000"/>
-          <w:sz w:val="28"/>
-          <w:szCs w:val="28"/>
-        </w:rPr>
-        <w:t>  </w:t>
-      </w:r>
-    </w:p>
-    <w:p>
-      <w:pPr>
-        <w:spacing w:after="0" w:line="240" w:lineRule="auto"/>
-        <w:rPr>
-          <w:rFonts w:ascii="Times New Roman" w:eastAsia="Times New Roman" w:hAnsi="Times New Roman" w:cs="Times New Roman"/>
-          <w:sz w:val="24"/>
-          <w:szCs w:val="24"/>
-        </w:rPr>
-      </w:pPr>
-      <w:r>
-        <w:rPr>
-          <w:rFonts w:ascii="Arial" w:eastAsia="Times New Roman" w:hAnsi="Arial" w:cs="Arial"/>
-          <w:color w:val="000000"/>
-          <w:sz w:val="28"/>
-          <w:szCs w:val="28"/>
-        </w:rPr>
-        <w:t xml:space="preserve"> 4. </w:t>
-      </w:r>
-      <w:r>
-        <w:rPr>
-          <w:rFonts w:ascii="Arial" w:eastAsia="Times New Roman" w:hAnsi="Arial" w:cs="Arial"/>
-          <w:color w:val="000000"/>
-          <w:sz w:val="32"/>
-          <w:szCs w:val="32"/>
-        </w:rPr>
-        <w:t>Graduate Student.</w:t>
-      </w:r>
-    </w:p>
-    <w:p>
-      <w:pPr>
-        <w:numPr>
-          <w:ilvl w:val="0"/>
-          <w:numId w:val="12"/>
-        </w:numPr>
-        <w:spacing w:after="0" w:line="240" w:lineRule="auto"/>
-        <w:textAlignment w:val="baseline"/>
-        <w:rPr>
-          <w:rFonts w:ascii="Arial" w:eastAsia="Times New Roman" w:hAnsi="Arial" w:cs="Arial"/>
-          <w:color w:val="000000"/>
-          <w:sz w:val="32"/>
-          <w:szCs w:val="32"/>
-        </w:rPr>
-      </w:pPr>
-      <w:r>
-        <w:rPr>
-          <w:rFonts w:ascii="Arial" w:eastAsia="Times New Roman" w:hAnsi="Arial" w:cs="Arial"/>
-          <w:color w:val="000000"/>
-          <w:sz w:val="32"/>
-          <w:szCs w:val="32"/>
-        </w:rPr>
-        <w:t>Create a reading list and update it.</w:t>
-      </w:r>
-    </w:p>
-    <w:p>
-      <w:pPr>
-        <w:numPr>
-          <w:ilvl w:val="0"/>
-          <w:numId w:val="13"/>
-        </w:numPr>
-        <w:spacing w:after="0" w:line="240" w:lineRule="auto"/>
-        <w:ind w:left="1440"/>
-        <w:textAlignment w:val="baseline"/>
-        <w:rPr>
-          <w:rFonts w:ascii="Arial" w:eastAsia="Times New Roman" w:hAnsi="Arial" w:cs="Arial"/>
-          <w:color w:val="000000"/>
-          <w:sz w:val="32"/>
-          <w:szCs w:val="32"/>
-        </w:rPr>
-      </w:pPr>
-      <w:proofErr w:type="gramStart"/>
-      <w:r>
-        <w:rPr>
-          <w:rFonts w:ascii="Arial" w:eastAsia="Times New Roman" w:hAnsi="Arial" w:cs="Arial"/>
-          <w:color w:val="000000"/>
-          <w:sz w:val="32"/>
-          <w:szCs w:val="32"/>
-        </w:rPr>
-        <w:lastRenderedPageBreak/>
-        <w:t>request</w:t>
-      </w:r>
-      <w:proofErr w:type="gramEnd"/>
-      <w:r>
-        <w:rPr>
-          <w:rFonts w:ascii="Arial" w:eastAsia="Times New Roman" w:hAnsi="Arial" w:cs="Arial"/>
-          <w:color w:val="000000"/>
-          <w:sz w:val="32"/>
-          <w:szCs w:val="32"/>
-        </w:rPr>
-        <w:t xml:space="preserve"> borrowing up to three books.</w:t>
-      </w:r>
-    </w:p>
-    <w:p>
-      <w:pPr>
-        <w:spacing w:after="0" w:line="240" w:lineRule="auto"/>
-        <w:rPr>
-          <w:rFonts w:ascii="Times New Roman" w:eastAsia="Times New Roman" w:hAnsi="Times New Roman" w:cs="Times New Roman"/>
-          <w:sz w:val="24"/>
-          <w:szCs w:val="24"/>
-        </w:rPr>
-      </w:pPr>
-      <w:r>
-        <w:rPr>
-          <w:rFonts w:ascii="Arial" w:eastAsia="Times New Roman" w:hAnsi="Arial" w:cs="Arial"/>
-          <w:color w:val="000000"/>
-          <w:sz w:val="32"/>
-          <w:szCs w:val="32"/>
-        </w:rPr>
-        <w:t>            </w:t>
-      </w:r>
-      <w:proofErr w:type="gramStart"/>
-      <w:r>
-        <w:rPr>
-          <w:rFonts w:ascii="Arial" w:eastAsia="Times New Roman" w:hAnsi="Arial" w:cs="Arial"/>
-          <w:color w:val="000000"/>
-          <w:sz w:val="32"/>
-          <w:szCs w:val="32"/>
-        </w:rPr>
-        <w:t>c</w:t>
-      </w:r>
-      <w:proofErr w:type="gramEnd"/>
-      <w:r>
-        <w:rPr>
-          <w:rFonts w:ascii="Arial" w:eastAsia="Times New Roman" w:hAnsi="Arial" w:cs="Arial"/>
-          <w:color w:val="000000"/>
-          <w:sz w:val="32"/>
-          <w:szCs w:val="32"/>
-        </w:rPr>
-        <w:t>. view books list.</w:t>
-      </w:r>
-    </w:p>
-    <w:p>
-      <w:pPr>
-        <w:spacing w:after="0" w:line="240" w:lineRule="auto"/>
-        <w:rPr>
-          <w:rFonts w:ascii="Times New Roman" w:eastAsia="Times New Roman" w:hAnsi="Times New Roman" w:cs="Times New Roman"/>
-          <w:sz w:val="24"/>
-          <w:szCs w:val="24"/>
-        </w:rPr>
-      </w:pPr>
-      <w:r>
-        <w:rPr>
-          <w:rFonts w:ascii="Arial" w:eastAsia="Times New Roman" w:hAnsi="Arial" w:cs="Arial"/>
-          <w:color w:val="000000"/>
-          <w:sz w:val="32"/>
-          <w:szCs w:val="32"/>
-        </w:rPr>
-        <w:t>            d. Write reviews for books.</w:t>
-      </w:r>
-    </w:p>
-    <w:p>
-      <w:pPr>
-        <w:spacing w:after="0" w:line="240" w:lineRule="auto"/>
-        <w:ind w:left="720"/>
-        <w:rPr>
-          <w:rFonts w:ascii="Times New Roman" w:eastAsia="Times New Roman" w:hAnsi="Times New Roman" w:cs="Times New Roman"/>
-          <w:sz w:val="24"/>
-          <w:szCs w:val="24"/>
-        </w:rPr>
-      </w:pPr>
-      <w:r>
-        <w:rPr>
-          <w:rFonts w:ascii="Arial" w:eastAsia="Times New Roman" w:hAnsi="Arial" w:cs="Arial"/>
-          <w:color w:val="000000"/>
-          <w:sz w:val="32"/>
-          <w:szCs w:val="32"/>
-        </w:rPr>
-        <w:t>    e. Report a problem to admin.</w:t>
-      </w:r>
-    </w:p>
-    <w:p>
-      <w:pPr>
-        <w:spacing w:after="0" w:line="240" w:lineRule="auto"/>
-        <w:rPr>
-          <w:rFonts w:ascii="Times New Roman" w:eastAsia="Times New Roman" w:hAnsi="Times New Roman" w:cs="Times New Roman"/>
-          <w:sz w:val="24"/>
-          <w:szCs w:val="24"/>
-        </w:rPr>
-      </w:pPr>
-      <w:r>
-        <w:rPr>
-          <w:rFonts w:ascii="Arial" w:eastAsia="Times New Roman" w:hAnsi="Arial" w:cs="Arial"/>
-          <w:color w:val="000000"/>
-          <w:sz w:val="32"/>
-          <w:szCs w:val="32"/>
-        </w:rPr>
-        <w:t>            h. Rate a book.</w:t>
       </w:r>
     </w:p>
     <w:p>
@@ -3442,11 +2918,402 @@
         </w:numPr>
         <w:spacing w:after="0" w:line="240" w:lineRule="auto"/>
         <w:rPr>
+          <w:rFonts w:ascii="Arial" w:eastAsia="Times New Roman" w:hAnsi="Arial" w:cs="Arial"/>
+          <w:color w:val="000000"/>
+          <w:sz w:val="32"/>
+          <w:szCs w:val="32"/>
+        </w:rPr>
+      </w:pPr>
+      <w:r>
+        <w:rPr>
+          <w:rFonts w:ascii="Arial" w:eastAsia="Times New Roman" w:hAnsi="Arial" w:cs="Arial"/>
+          <w:color w:val="000000"/>
+          <w:sz w:val="32"/>
+          <w:szCs w:val="32"/>
+        </w:rPr>
+        <w:t>Rate a book.</w:t>
+      </w:r>
+    </w:p>
+    <w:p>
+      <w:pPr>
+        <w:pStyle w:val="ListParagraph"/>
+        <w:spacing w:after="0" w:line="240" w:lineRule="auto"/>
+        <w:ind w:left="1440"/>
+        <w:rPr>
           <w:rFonts w:ascii="Times New Roman" w:eastAsia="Times New Roman" w:hAnsi="Times New Roman" w:cs="Times New Roman"/>
           <w:sz w:val="24"/>
           <w:szCs w:val="24"/>
         </w:rPr>
       </w:pPr>
+    </w:p>
+    <w:p>
+      <w:pPr>
+        <w:pStyle w:val="ListParagraph"/>
+        <w:numPr>
+          <w:ilvl w:val="0"/>
+          <w:numId w:val="9"/>
+        </w:numPr>
+        <w:spacing w:after="0" w:line="240" w:lineRule="auto"/>
+        <w:rPr>
+          <w:rFonts w:ascii="Times New Roman" w:eastAsia="Times New Roman" w:hAnsi="Times New Roman" w:cs="Times New Roman"/>
+          <w:sz w:val="32"/>
+          <w:szCs w:val="32"/>
+        </w:rPr>
+      </w:pPr>
+      <w:r>
+        <w:rPr>
+          <w:rFonts w:ascii="Arial" w:eastAsia="Times New Roman" w:hAnsi="Arial" w:cs="Arial"/>
+          <w:color w:val="000000"/>
+          <w:sz w:val="32"/>
+          <w:szCs w:val="32"/>
+        </w:rPr>
+        <w:t>Undergraduate Student.</w:t>
+      </w:r>
+    </w:p>
+    <w:p>
+      <w:pPr>
+        <w:pStyle w:val="ListParagraph"/>
+        <w:numPr>
+          <w:ilvl w:val="1"/>
+          <w:numId w:val="9"/>
+        </w:numPr>
+        <w:spacing w:after="0" w:line="240" w:lineRule="auto"/>
+        <w:textAlignment w:val="baseline"/>
+        <w:rPr>
+          <w:rFonts w:ascii="Arial" w:eastAsia="Times New Roman" w:hAnsi="Arial" w:cs="Arial"/>
+          <w:color w:val="000000"/>
+          <w:sz w:val="32"/>
+          <w:szCs w:val="32"/>
+        </w:rPr>
+      </w:pPr>
+      <w:r>
+        <w:rPr>
+          <w:rFonts w:ascii="Arial" w:eastAsia="Times New Roman" w:hAnsi="Arial" w:cs="Arial"/>
+          <w:color w:val="000000"/>
+          <w:sz w:val="32"/>
+          <w:szCs w:val="32"/>
+        </w:rPr>
+        <w:t>Create a reading list and update it.</w:t>
+      </w:r>
+    </w:p>
+    <w:p>
+      <w:pPr>
+        <w:pStyle w:val="ListParagraph"/>
+        <w:numPr>
+          <w:ilvl w:val="1"/>
+          <w:numId w:val="9"/>
+        </w:numPr>
+        <w:spacing w:after="0" w:line="240" w:lineRule="auto"/>
+        <w:rPr>
+          <w:rFonts w:ascii="Times New Roman" w:eastAsia="Times New Roman" w:hAnsi="Times New Roman" w:cs="Times New Roman"/>
+          <w:sz w:val="24"/>
+          <w:szCs w:val="24"/>
+        </w:rPr>
+      </w:pPr>
+      <w:r>
+        <w:rPr>
+          <w:rFonts w:ascii="Arial" w:eastAsia="Times New Roman" w:hAnsi="Arial" w:cs="Arial"/>
+          <w:color w:val="000000"/>
+          <w:sz w:val="32"/>
+          <w:szCs w:val="32"/>
+        </w:rPr>
+        <w:t>request borrowing up to three books.</w:t>
+      </w:r>
+    </w:p>
+    <w:p>
+      <w:pPr>
+        <w:pStyle w:val="ListParagraph"/>
+        <w:numPr>
+          <w:ilvl w:val="1"/>
+          <w:numId w:val="9"/>
+        </w:numPr>
+        <w:spacing w:after="0" w:line="240" w:lineRule="auto"/>
+        <w:rPr>
+          <w:rFonts w:ascii="Times New Roman" w:eastAsia="Times New Roman" w:hAnsi="Times New Roman" w:cs="Times New Roman"/>
+          <w:sz w:val="24"/>
+          <w:szCs w:val="24"/>
+        </w:rPr>
+      </w:pPr>
+      <w:r>
+        <w:rPr>
+          <w:rFonts w:ascii="Arial" w:eastAsia="Times New Roman" w:hAnsi="Arial" w:cs="Arial"/>
+          <w:color w:val="000000"/>
+          <w:sz w:val="32"/>
+          <w:szCs w:val="32"/>
+        </w:rPr>
+        <w:t>view books list.</w:t>
+      </w:r>
+    </w:p>
+    <w:p>
+      <w:pPr>
+        <w:pStyle w:val="ListParagraph"/>
+        <w:numPr>
+          <w:ilvl w:val="1"/>
+          <w:numId w:val="9"/>
+        </w:numPr>
+        <w:spacing w:after="0" w:line="240" w:lineRule="auto"/>
+        <w:rPr>
+          <w:rFonts w:ascii="Times New Roman" w:eastAsia="Times New Roman" w:hAnsi="Times New Roman" w:cs="Times New Roman"/>
+          <w:sz w:val="24"/>
+          <w:szCs w:val="24"/>
+        </w:rPr>
+      </w:pPr>
+      <w:r>
+        <w:rPr>
+          <w:rFonts w:ascii="Arial" w:eastAsia="Times New Roman" w:hAnsi="Arial" w:cs="Arial"/>
+          <w:color w:val="000000"/>
+          <w:sz w:val="32"/>
+          <w:szCs w:val="32"/>
+        </w:rPr>
+        <w:t>Write reviews for books.</w:t>
+      </w:r>
+    </w:p>
+    <w:p>
+      <w:pPr>
+        <w:pStyle w:val="ListParagraph"/>
+        <w:numPr>
+          <w:ilvl w:val="1"/>
+          <w:numId w:val="9"/>
+        </w:numPr>
+        <w:spacing w:after="0" w:line="240" w:lineRule="auto"/>
+        <w:rPr>
+          <w:rFonts w:ascii="Times New Roman" w:eastAsia="Times New Roman" w:hAnsi="Times New Roman" w:cs="Times New Roman"/>
+          <w:sz w:val="24"/>
+          <w:szCs w:val="24"/>
+        </w:rPr>
+      </w:pPr>
+      <w:r>
+        <w:rPr>
+          <w:rFonts w:ascii="Arial" w:eastAsia="Times New Roman" w:hAnsi="Arial" w:cs="Arial"/>
+          <w:color w:val="000000"/>
+          <w:sz w:val="32"/>
+          <w:szCs w:val="32"/>
+        </w:rPr>
+        <w:t>Report a problem to admin.</w:t>
+      </w:r>
+    </w:p>
+    <w:p>
+      <w:pPr>
+        <w:pStyle w:val="ListParagraph"/>
+        <w:numPr>
+          <w:ilvl w:val="1"/>
+          <w:numId w:val="3"/>
+        </w:numPr>
+        <w:spacing w:after="0" w:line="240" w:lineRule="auto"/>
+        <w:rPr>
+          <w:rFonts w:ascii="Times New Roman" w:eastAsia="Times New Roman" w:hAnsi="Times New Roman" w:cs="Times New Roman"/>
+          <w:sz w:val="24"/>
+          <w:szCs w:val="24"/>
+        </w:rPr>
+      </w:pPr>
+      <w:r>
+        <w:rPr>
+          <w:rFonts w:ascii="Arial" w:eastAsia="Times New Roman" w:hAnsi="Arial" w:cs="Arial"/>
+          <w:color w:val="000000"/>
+          <w:sz w:val="32"/>
+          <w:szCs w:val="32"/>
+        </w:rPr>
+        <w:t>Rate a book.</w:t>
+      </w:r>
+    </w:p>
+    <w:p>
+      <w:pPr>
+        <w:spacing w:after="0" w:line="240" w:lineRule="auto"/>
+        <w:rPr>
+          <w:rFonts w:ascii="Times New Roman" w:eastAsia="Times New Roman" w:hAnsi="Times New Roman" w:cs="Times New Roman"/>
+          <w:sz w:val="24"/>
+          <w:szCs w:val="24"/>
+        </w:rPr>
+      </w:pPr>
+      <w:r>
+        <w:rPr>
+          <w:rFonts w:ascii="Arial" w:eastAsia="Times New Roman" w:hAnsi="Arial" w:cs="Arial"/>
+          <w:color w:val="000000"/>
+          <w:sz w:val="28"/>
+          <w:szCs w:val="28"/>
+        </w:rPr>
+        <w:lastRenderedPageBreak/>
+        <w:t>  </w:t>
+      </w:r>
+    </w:p>
+    <w:p>
+      <w:pPr>
+        <w:spacing w:after="0" w:line="240" w:lineRule="auto"/>
+        <w:ind w:left="360"/>
+        <w:rPr>
+          <w:rFonts w:ascii="Arial" w:eastAsia="Times New Roman" w:hAnsi="Arial" w:cs="Arial"/>
+          <w:color w:val="000000"/>
+          <w:sz w:val="32"/>
+          <w:szCs w:val="32"/>
+        </w:rPr>
+      </w:pPr>
+    </w:p>
+    <w:p>
+      <w:pPr>
+        <w:pStyle w:val="ListParagraph"/>
+        <w:numPr>
+          <w:ilvl w:val="0"/>
+          <w:numId w:val="3"/>
+        </w:numPr>
+        <w:spacing w:after="0" w:line="240" w:lineRule="auto"/>
+        <w:rPr>
+          <w:rFonts w:ascii="Times New Roman" w:eastAsia="Times New Roman" w:hAnsi="Times New Roman" w:cs="Times New Roman"/>
+          <w:sz w:val="24"/>
+          <w:szCs w:val="24"/>
+        </w:rPr>
+      </w:pPr>
+      <w:r>
+        <w:rPr>
+          <w:rFonts w:ascii="Arial" w:eastAsia="Times New Roman" w:hAnsi="Arial" w:cs="Arial"/>
+          <w:color w:val="000000"/>
+          <w:sz w:val="32"/>
+          <w:szCs w:val="32"/>
+        </w:rPr>
+        <w:t>Graduate Student.</w:t>
+      </w:r>
+    </w:p>
+    <w:p>
+      <w:pPr>
+        <w:pStyle w:val="ListParagraph"/>
+        <w:numPr>
+          <w:ilvl w:val="0"/>
+          <w:numId w:val="13"/>
+        </w:numPr>
+        <w:spacing w:after="0" w:line="240" w:lineRule="auto"/>
+        <w:textAlignment w:val="baseline"/>
+        <w:rPr>
+          <w:rFonts w:ascii="Arial" w:eastAsia="Times New Roman" w:hAnsi="Arial" w:cs="Arial"/>
+          <w:color w:val="000000"/>
+          <w:sz w:val="32"/>
+          <w:szCs w:val="32"/>
+        </w:rPr>
+      </w:pPr>
+      <w:r>
+        <w:rPr>
+          <w:rFonts w:ascii="Arial" w:eastAsia="Times New Roman" w:hAnsi="Arial" w:cs="Arial"/>
+          <w:color w:val="000000"/>
+          <w:sz w:val="32"/>
+          <w:szCs w:val="32"/>
+        </w:rPr>
+        <w:t>Create a reading list and update it.</w:t>
+      </w:r>
+    </w:p>
+    <w:p>
+      <w:pPr>
+        <w:numPr>
+          <w:ilvl w:val="0"/>
+          <w:numId w:val="13"/>
+        </w:numPr>
+        <w:spacing w:after="0" w:line="240" w:lineRule="auto"/>
+        <w:textAlignment w:val="baseline"/>
+        <w:rPr>
+          <w:rFonts w:ascii="Arial" w:eastAsia="Times New Roman" w:hAnsi="Arial" w:cs="Arial"/>
+          <w:color w:val="000000"/>
+          <w:sz w:val="32"/>
+          <w:szCs w:val="32"/>
+        </w:rPr>
+      </w:pPr>
+      <w:r>
+        <w:rPr>
+          <w:rFonts w:ascii="Arial" w:eastAsia="Times New Roman" w:hAnsi="Arial" w:cs="Arial"/>
+          <w:color w:val="000000"/>
+          <w:sz w:val="32"/>
+          <w:szCs w:val="32"/>
+        </w:rPr>
+        <w:t>request borrowing up to three books.</w:t>
+      </w:r>
+    </w:p>
+    <w:p>
+      <w:pPr>
+        <w:spacing w:after="0" w:line="240" w:lineRule="auto"/>
+        <w:rPr>
+          <w:rFonts w:ascii="Times New Roman" w:eastAsia="Times New Roman" w:hAnsi="Times New Roman" w:cs="Times New Roman"/>
+          <w:sz w:val="24"/>
+          <w:szCs w:val="24"/>
+        </w:rPr>
+      </w:pPr>
+      <w:r>
+        <w:rPr>
+          <w:rFonts w:ascii="Arial" w:eastAsia="Times New Roman" w:hAnsi="Arial" w:cs="Arial"/>
+          <w:color w:val="000000"/>
+          <w:sz w:val="32"/>
+          <w:szCs w:val="32"/>
+        </w:rPr>
+        <w:t>            c. view books list.</w:t>
+      </w:r>
+    </w:p>
+    <w:p>
+      <w:pPr>
+        <w:spacing w:after="0" w:line="240" w:lineRule="auto"/>
+        <w:rPr>
+          <w:rFonts w:ascii="Times New Roman" w:eastAsia="Times New Roman" w:hAnsi="Times New Roman" w:cs="Times New Roman"/>
+          <w:sz w:val="24"/>
+          <w:szCs w:val="24"/>
+        </w:rPr>
+      </w:pPr>
+      <w:r>
+        <w:rPr>
+          <w:rFonts w:ascii="Arial" w:eastAsia="Times New Roman" w:hAnsi="Arial" w:cs="Arial"/>
+          <w:color w:val="000000"/>
+          <w:sz w:val="32"/>
+          <w:szCs w:val="32"/>
+        </w:rPr>
+        <w:t>            d. Write reviews for books.</w:t>
+      </w:r>
+    </w:p>
+    <w:p>
+      <w:pPr>
+        <w:spacing w:after="0" w:line="240" w:lineRule="auto"/>
+        <w:ind w:left="720"/>
+        <w:rPr>
+          <w:rFonts w:ascii="Times New Roman" w:eastAsia="Times New Roman" w:hAnsi="Times New Roman" w:cs="Times New Roman"/>
+          <w:sz w:val="24"/>
+          <w:szCs w:val="24"/>
+        </w:rPr>
+      </w:pPr>
+      <w:r>
+        <w:rPr>
+          <w:rFonts w:ascii="Arial" w:eastAsia="Times New Roman" w:hAnsi="Arial" w:cs="Arial"/>
+          <w:color w:val="000000"/>
+          <w:sz w:val="32"/>
+          <w:szCs w:val="32"/>
+        </w:rPr>
+        <w:t>    e. Report a problem to admin.</w:t>
+      </w:r>
+    </w:p>
+    <w:p>
+      <w:pPr>
+        <w:spacing w:after="0" w:line="240" w:lineRule="auto"/>
+        <w:rPr>
+          <w:rFonts w:ascii="Times New Roman" w:eastAsia="Times New Roman" w:hAnsi="Times New Roman" w:cs="Times New Roman"/>
+          <w:sz w:val="24"/>
+          <w:szCs w:val="24"/>
+        </w:rPr>
+      </w:pPr>
+      <w:r>
+        <w:rPr>
+          <w:rFonts w:ascii="Arial" w:eastAsia="Times New Roman" w:hAnsi="Arial" w:cs="Arial"/>
+          <w:color w:val="000000"/>
+          <w:sz w:val="32"/>
+          <w:szCs w:val="32"/>
+        </w:rPr>
+        <w:t>            h. Rate a book.</w:t>
+      </w:r>
+    </w:p>
+    <w:p>
+      <w:pPr>
+        <w:pStyle w:val="ListParagraph"/>
+        <w:numPr>
+          <w:ilvl w:val="1"/>
+          <w:numId w:val="9"/>
+        </w:numPr>
+        <w:spacing w:after="0" w:line="240" w:lineRule="auto"/>
+        <w:rPr>
+          <w:rFonts w:ascii="Times New Roman" w:eastAsia="Times New Roman" w:hAnsi="Times New Roman" w:cs="Times New Roman"/>
+          <w:sz w:val="24"/>
+          <w:szCs w:val="24"/>
+        </w:rPr>
+      </w:pPr>
       <w:r>
         <w:rPr>
           <w:rFonts w:ascii="Arial" w:eastAsia="Times New Roman" w:hAnsi="Arial" w:cs="Arial"/>
@@ -3456,6 +3323,18 @@
         </w:rPr>
         <w:t>Download a scientific paper in PDF format for free.</w:t>
       </w:r>
+    </w:p>
+    <w:p>
+      <w:pPr>
+        <w:pStyle w:val="ListParagraph"/>
+        <w:spacing w:after="0" w:line="240" w:lineRule="auto"/>
+        <w:ind w:left="1440"/>
+        <w:rPr>
+          <w:rFonts w:ascii="Times New Roman" w:eastAsia="Times New Roman" w:hAnsi="Times New Roman" w:cs="Times New Roman"/>
+          <w:sz w:val="24"/>
+          <w:szCs w:val="24"/>
+        </w:rPr>
+      </w:pPr>
     </w:p>
     <w:p>
       <w:pPr>
@@ -3495,25 +3374,32 @@
           <w:szCs w:val="36"/>
         </w:rPr>
       </w:pPr>
-      <w:proofErr w:type="gramStart"/>
-      <w:r>
-        <w:rPr>
-          <w:rFonts w:ascii="Arial" w:eastAsia="Times New Roman" w:hAnsi="Arial" w:cs="Arial"/>
-          <w:color w:val="000000"/>
-          <w:sz w:val="32"/>
-          <w:szCs w:val="32"/>
-        </w:rPr>
-        <w:t>librarian</w:t>
-      </w:r>
-      <w:proofErr w:type="gramEnd"/>
-      <w:r>
-        <w:rPr>
-          <w:rFonts w:ascii="Arial" w:eastAsia="Times New Roman" w:hAnsi="Arial" w:cs="Arial"/>
-          <w:color w:val="000000"/>
-          <w:sz w:val="32"/>
-          <w:szCs w:val="32"/>
-        </w:rPr>
-        <w:t>.</w:t>
+      <w:r>
+        <w:rPr>
+          <w:rFonts w:ascii="Arial" w:eastAsia="Times New Roman" w:hAnsi="Arial" w:cs="Arial"/>
+          <w:color w:val="000000"/>
+          <w:sz w:val="32"/>
+          <w:szCs w:val="32"/>
+        </w:rPr>
+        <w:t xml:space="preserve">        </w:t>
+      </w:r>
+      <w:r>
+        <w:rPr>
+          <w:rFonts w:ascii="Arial" w:eastAsia="Times New Roman" w:hAnsi="Arial" w:cs="Arial"/>
+          <w:color w:val="000000"/>
+          <w:sz w:val="32"/>
+          <w:szCs w:val="32"/>
+        </w:rPr>
+        <w:t>L</w:t>
+      </w:r>
+      <w:r>
+        <w:rPr>
+          <w:rFonts w:ascii="Arial" w:eastAsia="Times New Roman" w:hAnsi="Arial" w:cs="Arial"/>
+          <w:color w:val="000000"/>
+          <w:sz w:val="32"/>
+          <w:szCs w:val="32"/>
+        </w:rPr>
+        <w:t>ibrarian.</w:t>
       </w:r>
     </w:p>
     <w:p>
@@ -3538,6 +3424,15 @@
           <w:sz w:val="32"/>
           <w:szCs w:val="32"/>
         </w:rPr>
+        <w:t xml:space="preserve">        </w:t>
+      </w:r>
+      <w:r>
+        <w:rPr>
+          <w:rFonts w:ascii="Arial" w:eastAsia="Times New Roman" w:hAnsi="Arial" w:cs="Arial"/>
+          <w:color w:val="000000"/>
+          <w:sz w:val="32"/>
+          <w:szCs w:val="32"/>
+        </w:rPr>
         <w:t>Undergraduate student.</w:t>
       </w:r>
     </w:p>
@@ -3556,25 +3451,23 @@
           <w:szCs w:val="32"/>
         </w:rPr>
       </w:pPr>
-      <w:proofErr w:type="gramStart"/>
-      <w:r>
-        <w:rPr>
-          <w:rFonts w:ascii="Arial" w:eastAsia="Times New Roman" w:hAnsi="Arial" w:cs="Arial"/>
-          <w:color w:val="000000"/>
-          <w:sz w:val="32"/>
-          <w:szCs w:val="32"/>
-        </w:rPr>
-        <w:t>graduated</w:t>
-      </w:r>
-      <w:proofErr w:type="gramEnd"/>
-      <w:r>
-        <w:rPr>
-          <w:rFonts w:ascii="Arial" w:eastAsia="Times New Roman" w:hAnsi="Arial" w:cs="Arial"/>
-          <w:color w:val="000000"/>
-          <w:sz w:val="32"/>
-          <w:szCs w:val="32"/>
-        </w:rPr>
-        <w:t xml:space="preserve"> student</w:t>
+      <w:r>
+        <w:rPr>
+          <w:rFonts w:ascii="Arial" w:eastAsia="Times New Roman" w:hAnsi="Arial" w:cs="Arial"/>
+          <w:color w:val="000000"/>
+          <w:sz w:val="32"/>
+          <w:szCs w:val="32"/>
+        </w:rPr>
+        <w:t xml:space="preserve">        </w:t>
+      </w:r>
+      <w:r>
+        <w:rPr>
+          <w:rFonts w:ascii="Arial" w:eastAsia="Times New Roman" w:hAnsi="Arial" w:cs="Arial"/>
+          <w:color w:val="000000"/>
+          <w:sz w:val="32"/>
+          <w:szCs w:val="32"/>
+        </w:rPr>
+        <w:t>graduated student</w:t>
       </w:r>
       <w:r>
         <w:rPr>
@@ -3608,6 +3501,15 @@
           <w:sz w:val="32"/>
           <w:szCs w:val="32"/>
         </w:rPr>
+        <w:t xml:space="preserve">        </w:t>
+      </w:r>
+      <w:r>
+        <w:rPr>
+          <w:rFonts w:ascii="Arial" w:eastAsia="Times New Roman" w:hAnsi="Arial" w:cs="Arial"/>
+          <w:color w:val="000000"/>
+          <w:sz w:val="32"/>
+          <w:szCs w:val="32"/>
+        </w:rPr>
         <w:t>Book.</w:t>
       </w:r>
     </w:p>
@@ -3633,6 +3535,15 @@
           <w:sz w:val="32"/>
           <w:szCs w:val="32"/>
         </w:rPr>
+        <w:t xml:space="preserve">        </w:t>
+      </w:r>
+      <w:r>
+        <w:rPr>
+          <w:rFonts w:ascii="Arial" w:eastAsia="Times New Roman" w:hAnsi="Arial" w:cs="Arial"/>
+          <w:color w:val="000000"/>
+          <w:sz w:val="32"/>
+          <w:szCs w:val="32"/>
+        </w:rPr>
         <w:t>Guest.</w:t>
       </w:r>
     </w:p>
@@ -3658,6 +3569,15 @@
           <w:sz w:val="32"/>
           <w:szCs w:val="32"/>
         </w:rPr>
+        <w:t xml:space="preserve">        </w:t>
+      </w:r>
+      <w:r>
+        <w:rPr>
+          <w:rFonts w:ascii="Arial" w:eastAsia="Times New Roman" w:hAnsi="Arial" w:cs="Arial"/>
+          <w:color w:val="000000"/>
+          <w:sz w:val="32"/>
+          <w:szCs w:val="32"/>
+        </w:rPr>
         <w:t>Borrow Request.</w:t>
       </w:r>
     </w:p>
@@ -3683,6 +3603,15 @@
           <w:sz w:val="32"/>
           <w:szCs w:val="32"/>
         </w:rPr>
+        <w:t xml:space="preserve">        </w:t>
+      </w:r>
+      <w:r>
+        <w:rPr>
+          <w:rFonts w:ascii="Arial" w:eastAsia="Times New Roman" w:hAnsi="Arial" w:cs="Arial"/>
+          <w:color w:val="000000"/>
+          <w:sz w:val="32"/>
+          <w:szCs w:val="32"/>
+        </w:rPr>
         <w:t>Review.</w:t>
       </w:r>
     </w:p>
@@ -3708,6 +3637,15 @@
           <w:sz w:val="32"/>
           <w:szCs w:val="32"/>
         </w:rPr>
+        <w:t xml:space="preserve">        </w:t>
+      </w:r>
+      <w:r>
+        <w:rPr>
+          <w:rFonts w:ascii="Arial" w:eastAsia="Times New Roman" w:hAnsi="Arial" w:cs="Arial"/>
+          <w:color w:val="000000"/>
+          <w:sz w:val="32"/>
+          <w:szCs w:val="32"/>
+        </w:rPr>
         <w:t>Journal.</w:t>
       </w:r>
     </w:p>
@@ -3733,11 +3671,21 @@
           <w:sz w:val="32"/>
           <w:szCs w:val="32"/>
         </w:rPr>
+        <w:t xml:space="preserve">        </w:t>
+      </w:r>
+      <w:r>
+        <w:rPr>
+          <w:rFonts w:ascii="Arial" w:eastAsia="Times New Roman" w:hAnsi="Arial" w:cs="Arial"/>
+          <w:color w:val="000000"/>
+          <w:sz w:val="32"/>
+          <w:szCs w:val="32"/>
+        </w:rPr>
         <w:t>Scientific paper.</w:t>
       </w:r>
     </w:p>
     <w:p>
       <w:pPr>
+        <w:pStyle w:val="ListParagraph"/>
         <w:numPr>
           <w:ilvl w:val="0"/>
           <w:numId w:val="14"/>
@@ -3820,7 +3768,7 @@
       </w:pPr>
     </w:p>
     <w:sectPr>
-      <w:headerReference w:type="default" r:id="rId9"/>
+      <w:headerReference w:type="default" r:id="rId8"/>
       <w:pgSz w:w="12240" w:h="15840"/>
       <w:pgMar w:top="1440" w:right="1440" w:bottom="1440" w:left="1440" w:header="720" w:footer="720" w:gutter="0"/>
       <w:pgNumType w:start="0"/>
@@ -3833,7 +3781,7 @@
 </file>
 
 <file path=word/endnotes.xml><?xml version="1.0" encoding="utf-8"?>
-<w:endnotes xmlns:wpc="http://schemas.microsoft.com/office/word/2010/wordprocessingCanvas" xmlns:mc="http://schemas.openxmlformats.org/markup-compatibility/2006" xmlns:o="urn:schemas-microsoft-com:office:office" xmlns:r="http://schemas.openxmlformats.org/officeDocument/2006/relationships" xmlns:m="http://schemas.openxmlformats.org/officeDocument/2006/math" xmlns:v="urn:schemas-microsoft-com:vml" xmlns:wp14="http://schemas.microsoft.com/office/word/2010/wordprocessingDrawing" xmlns:wp="http://schemas.openxmlformats.org/drawingml/2006/wordprocessingDrawing" xmlns:w10="urn:schemas-microsoft-com:office:word" xmlns:w="http://schemas.openxmlformats.org/wordprocessingml/2006/main" xmlns:w14="http://schemas.microsoft.com/office/word/2010/wordml" xmlns:wpg="http://schemas.microsoft.com/office/word/2010/wordprocessingGroup" xmlns:wpi="http://schemas.microsoft.com/office/word/2010/wordprocessingInk" xmlns:wne="http://schemas.microsoft.com/office/word/2006/wordml" xmlns:wps="http://schemas.microsoft.com/office/word/2010/wordprocessingShape" mc:Ignorable="w14 wp14">
+<w:endnotes xmlns:wpc="http://schemas.microsoft.com/office/word/2010/wordprocessingCanvas" xmlns:cx="http://schemas.microsoft.com/office/drawing/2014/chartex" xmlns:cx1="http://schemas.microsoft.com/office/drawing/2015/9/8/chartex" xmlns:cx2="http://schemas.microsoft.com/office/drawing/2015/10/21/chartex" xmlns:cx3="http://schemas.microsoft.com/office/drawing/2016/5/9/chartex" xmlns:cx4="http://schemas.microsoft.com/office/drawing/2016/5/10/chartex" xmlns:cx5="http://schemas.microsoft.com/office/drawing/2016/5/11/chartex" xmlns:cx6="http://schemas.microsoft.com/office/drawing/2016/5/12/chartex" xmlns:cx7="http://schemas.microsoft.com/office/drawing/2016/5/13/chartex" xmlns:cx8="http://schemas.microsoft.com/office/drawing/2016/5/14/chartex" xmlns:mc="http://schemas.openxmlformats.org/markup-compatibility/2006" xmlns:aink="http://schemas.microsoft.com/office/drawing/2016/ink" xmlns:am3d="http://schemas.microsoft.com/office/drawing/2017/model3d" xmlns:o="urn:schemas-microsoft-com:office:office" xmlns:r="http://schemas.openxmlformats.org/officeDocument/2006/relationships" xmlns:m="http://schemas.openxmlformats.org/officeDocument/2006/math" xmlns:v="urn:schemas-microsoft-com:vml" xmlns:wp14="http://schemas.microsoft.com/office/word/2010/wordprocessingDrawing" xmlns:wp="http://schemas.openxmlformats.org/drawingml/2006/wordprocessingDrawing" xmlns:w10="urn:schemas-microsoft-com:office:word" xmlns:w="http://schemas.openxmlformats.org/wordprocessingml/2006/main" xmlns:w14="http://schemas.microsoft.com/office/word/2010/wordml" xmlns:w15="http://schemas.microsoft.com/office/word/2012/wordml" xmlns:w16cid="http://schemas.microsoft.com/office/word/2016/wordml/cid" xmlns:w16se="http://schemas.microsoft.com/office/word/2015/wordml/symex" xmlns:wpg="http://schemas.microsoft.com/office/word/2010/wordprocessingGroup" xmlns:wpi="http://schemas.microsoft.com/office/word/2010/wordprocessingInk" xmlns:wne="http://schemas.microsoft.com/office/word/2006/wordml" xmlns:wps="http://schemas.microsoft.com/office/word/2010/wordprocessingShape" mc:Ignorable="w14 w15 w16se w16cid wp14">
   <w:endnote w:type="separator" w:id="-1">
     <w:p>
       <w:pPr>
@@ -3858,7 +3806,7 @@
 </file>
 
 <file path=word/footnotes.xml><?xml version="1.0" encoding="utf-8"?>
-<w:footnotes xmlns:wpc="http://schemas.microsoft.com/office/word/2010/wordprocessingCanvas" xmlns:mc="http://schemas.openxmlformats.org/markup-compatibility/2006" xmlns:o="urn:schemas-microsoft-com:office:office" xmlns:r="http://schemas.openxmlformats.org/officeDocument/2006/relationships" xmlns:m="http://schemas.openxmlformats.org/officeDocument/2006/math" xmlns:v="urn:schemas-microsoft-com:vml" xmlns:wp14="http://schemas.microsoft.com/office/word/2010/wordprocessingDrawing" xmlns:wp="http://schemas.openxmlformats.org/drawingml/2006/wordprocessingDrawing" xmlns:w10="urn:schemas-microsoft-com:office:word" xmlns:w="http://schemas.openxmlformats.org/wordprocessingml/2006/main" xmlns:w14="http://schemas.microsoft.com/office/word/2010/wordml" xmlns:wpg="http://schemas.microsoft.com/office/word/2010/wordprocessingGroup" xmlns:wpi="http://schemas.microsoft.com/office/word/2010/wordprocessingInk" xmlns:wne="http://schemas.microsoft.com/office/word/2006/wordml" xmlns:wps="http://schemas.microsoft.com/office/word/2010/wordprocessingShape" mc:Ignorable="w14 wp14">
+<w:footnotes xmlns:wpc="http://schemas.microsoft.com/office/word/2010/wordprocessingCanvas" xmlns:cx="http://schemas.microsoft.com/office/drawing/2014/chartex" xmlns:cx1="http://schemas.microsoft.com/office/drawing/2015/9/8/chartex" xmlns:cx2="http://schemas.microsoft.com/office/drawing/2015/10/21/chartex" xmlns:cx3="http://schemas.microsoft.com/office/drawing/2016/5/9/chartex" xmlns:cx4="http://schemas.microsoft.com/office/drawing/2016/5/10/chartex" xmlns:cx5="http://schemas.microsoft.com/office/drawing/2016/5/11/chartex" xmlns:cx6="http://schemas.microsoft.com/office/drawing/2016/5/12/chartex" xmlns:cx7="http://schemas.microsoft.com/office/drawing/2016/5/13/chartex" xmlns:cx8="http://schemas.microsoft.com/office/drawing/2016/5/14/chartex" xmlns:mc="http://schemas.openxmlformats.org/markup-compatibility/2006" xmlns:aink="http://schemas.microsoft.com/office/drawing/2016/ink" xmlns:am3d="http://schemas.microsoft.com/office/drawing/2017/model3d" xmlns:o="urn:schemas-microsoft-com:office:office" xmlns:r="http://schemas.openxmlformats.org/officeDocument/2006/relationships" xmlns:m="http://schemas.openxmlformats.org/officeDocument/2006/math" xmlns:v="urn:schemas-microsoft-com:vml" xmlns:wp14="http://schemas.microsoft.com/office/word/2010/wordprocessingDrawing" xmlns:wp="http://schemas.openxmlformats.org/drawingml/2006/wordprocessingDrawing" xmlns:w10="urn:schemas-microsoft-com:office:word" xmlns:w="http://schemas.openxmlformats.org/wordprocessingml/2006/main" xmlns:w14="http://schemas.microsoft.com/office/word/2010/wordml" xmlns:w15="http://schemas.microsoft.com/office/word/2012/wordml" xmlns:w16cid="http://schemas.microsoft.com/office/word/2016/wordml/cid" xmlns:w16se="http://schemas.microsoft.com/office/word/2015/wordml/symex" xmlns:wpg="http://schemas.microsoft.com/office/word/2010/wordprocessingGroup" xmlns:wpi="http://schemas.microsoft.com/office/word/2010/wordprocessingInk" xmlns:wne="http://schemas.microsoft.com/office/word/2006/wordml" xmlns:wps="http://schemas.microsoft.com/office/word/2010/wordprocessingShape" mc:Ignorable="w14 w15 w16se w16cid wp14">
   <w:footnote w:type="separator" w:id="-1">
     <w:p>
       <w:pPr>
@@ -3883,7 +3831,7 @@
 </file>
 
 <file path=word/header1.xml><?xml version="1.0" encoding="utf-8"?>
-<w:hdr xmlns:wpc="http://schemas.microsoft.com/office/word/2010/wordprocessingCanvas" xmlns:mc="http://schemas.openxmlformats.org/markup-compatibility/2006" xmlns:o="urn:schemas-microsoft-com:office:office" xmlns:r="http://schemas.openxmlformats.org/officeDocument/2006/relationships" xmlns:m="http://schemas.openxmlformats.org/officeDocument/2006/math" xmlns:v="urn:schemas-microsoft-com:vml" xmlns:wp14="http://schemas.microsoft.com/office/word/2010/wordprocessingDrawing" xmlns:wp="http://schemas.openxmlformats.org/drawingml/2006/wordprocessingDrawing" xmlns:w10="urn:schemas-microsoft-com:office:word" xmlns:w="http://schemas.openxmlformats.org/wordprocessingml/2006/main" xmlns:w14="http://schemas.microsoft.com/office/word/2010/wordml" xmlns:wpg="http://schemas.microsoft.com/office/word/2010/wordprocessingGroup" xmlns:wpi="http://schemas.microsoft.com/office/word/2010/wordprocessingInk" xmlns:wne="http://schemas.microsoft.com/office/word/2006/wordml" xmlns:wps="http://schemas.microsoft.com/office/word/2010/wordprocessingShape" mc:Ignorable="w14 wp14">
+<w:hdr xmlns:wpc="http://schemas.microsoft.com/office/word/2010/wordprocessingCanvas" xmlns:cx="http://schemas.microsoft.com/office/drawing/2014/chartex" xmlns:cx1="http://schemas.microsoft.com/office/drawing/2015/9/8/chartex" xmlns:cx2="http://schemas.microsoft.com/office/drawing/2015/10/21/chartex" xmlns:cx3="http://schemas.microsoft.com/office/drawing/2016/5/9/chartex" xmlns:cx4="http://schemas.microsoft.com/office/drawing/2016/5/10/chartex" xmlns:cx5="http://schemas.microsoft.com/office/drawing/2016/5/11/chartex" xmlns:cx6="http://schemas.microsoft.com/office/drawing/2016/5/12/chartex" xmlns:cx7="http://schemas.microsoft.com/office/drawing/2016/5/13/chartex" xmlns:cx8="http://schemas.microsoft.com/office/drawing/2016/5/14/chartex" xmlns:mc="http://schemas.openxmlformats.org/markup-compatibility/2006" xmlns:aink="http://schemas.microsoft.com/office/drawing/2016/ink" xmlns:am3d="http://schemas.microsoft.com/office/drawing/2017/model3d" xmlns:o="urn:schemas-microsoft-com:office:office" xmlns:r="http://schemas.openxmlformats.org/officeDocument/2006/relationships" xmlns:m="http://schemas.openxmlformats.org/officeDocument/2006/math" xmlns:v="urn:schemas-microsoft-com:vml" xmlns:wp14="http://schemas.microsoft.com/office/word/2010/wordprocessingDrawing" xmlns:wp="http://schemas.openxmlformats.org/drawingml/2006/wordprocessingDrawing" xmlns:w10="urn:schemas-microsoft-com:office:word" xmlns:w="http://schemas.openxmlformats.org/wordprocessingml/2006/main" xmlns:w14="http://schemas.microsoft.com/office/word/2010/wordml" xmlns:w15="http://schemas.microsoft.com/office/word/2012/wordml" xmlns:w16cid="http://schemas.microsoft.com/office/word/2016/wordml/cid" xmlns:w16se="http://schemas.microsoft.com/office/word/2015/wordml/symex" xmlns:wpg="http://schemas.microsoft.com/office/word/2010/wordprocessingGroup" xmlns:wpi="http://schemas.microsoft.com/office/word/2010/wordprocessingInk" xmlns:wne="http://schemas.microsoft.com/office/word/2006/wordml" xmlns:wps="http://schemas.microsoft.com/office/word/2010/wordprocessingShape" mc:Ignorable="w14 w15 w16se w16cid wp14">
   <w:p>
     <w:pPr>
       <w:pStyle w:val="Header"/>
@@ -4248,15 +4196,15 @@
         <mc:Fallback>
           <w:pict>
             <v:group id="Group 158" o:spid="_x0000_s1026" style="position:absolute;margin-left:0;margin-top:0;width:133.9pt;height:80.65pt;z-index:251659264;mso-top-percent:23;mso-position-horizontal:left;mso-position-horizontal-relative:page;mso-position-vertical-relative:page;mso-top-percent:23;mso-width-relative:margin;mso-height-relative:margin" coordsize="17007,10241" o:gfxdata="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">
-              <v:group id="Group 159" o:spid="_x0000_s1027" style="position:absolute;width:17007;height:10241" coordsize="17007,10241" o:gfxdata="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">
-                <v:rect id="Rectangle 160" o:spid="_x0000_s1028" style="position:absolute;width:17007;height:10241;visibility:visible;mso-wrap-style:square;v-text-anchor:middle" o:gfxdata="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" fillcolor="white [3212]" stroked="f" strokeweight="1pt">
+              <v:group id="Group 159" o:spid="_x0000_s1027" style="position:absolute;width:17007;height:10241" coordsize="17007,10241" o:gfxdata="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">
+                <v:rect id="Rectangle 160" o:spid="_x0000_s1028" style="position:absolute;width:17007;height:10241;visibility:visible;mso-wrap-style:square;v-text-anchor:middle" o:gfxdata="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" fillcolor="white [3212]" stroked="f" strokeweight="1pt">
                   <v:fill opacity="0"/>
                 </v:rect>
-                <v:shape id="Rectangle 1" o:spid="_x0000_s1029" style="position:absolute;left:2286;width:14630;height:10149;visibility:visible;mso-wrap-style:square;v-text-anchor:middle" coordsize="1462822,1014481" o:gfxdata="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" path="m,l1462822,,910372,376306,,1014481,,xe" fillcolor="#4472c4 [3204]" stroked="f" strokeweight="1pt">
+                <v:shape id="Rectangle 1" o:spid="_x0000_s1029" style="position:absolute;left:2286;width:14630;height:10149;visibility:visible;mso-wrap-style:square;v-text-anchor:middle" coordsize="1462822,1014481" o:gfxdata="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" path="m,l1462822,,910372,376306,,1014481,,xe" fillcolor="#4472c4 [3204]" stroked="f" strokeweight="1pt">
                   <v:stroke joinstyle="miter"/>
                   <v:path arrowok="t" o:connecttype="custom" o:connectlocs="0,0;1463040,0;910508,376493;0,1014984;0,0" o:connectangles="0,0,0,0,0"/>
                 </v:shape>
-                <v:rect id="Rectangle 162" o:spid="_x0000_s1030" style="position:absolute;left:2286;width:14721;height:10241;visibility:visible;mso-wrap-style:square;v-text-anchor:middle" o:gfxdata="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" stroked="f" strokeweight="1pt">
+                <v:rect id="Rectangle 162" o:spid="_x0000_s1030" style="position:absolute;left:2286;width:14721;height:10241;visibility:visible;mso-wrap-style:square;v-text-anchor:middle" o:gfxdata="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" stroked="f" strokeweight="1pt">
                   <v:fill r:id="rId2" o:title="" recolor="t" rotate="t" type="frame"/>
                 </v:rect>
               </v:group>
@@ -4264,7 +4212,7 @@
                 <v:stroke joinstyle="miter"/>
                 <v:path gradientshapeok="t" o:connecttype="rect"/>
               </v:shapetype>
-              <v:shape id="Text Box 163" o:spid="_x0000_s1031" type="#_x0000_t202" style="position:absolute;left:2370;top:189;width:4428;height:3753;flip:x;visibility:visible;mso-wrap-style:square;v-text-anchor:middle" o:gfxdata="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" filled="f" stroked="f" strokeweight=".5pt">
+              <v:shape id="Text Box 163" o:spid="_x0000_s1031" type="#_x0000_t202" style="position:absolute;left:2370;top:189;width:4428;height:3753;flip:x;visibility:visible;mso-wrap-style:square;v-text-anchor:middle" o:gfxdata="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" filled="f" stroked="f" strokeweight=".5pt">
                 <v:textbox inset=",7.2pt,,7.2pt">
                   <w:txbxContent>
                     <w:p>
@@ -4338,8 +4286,8 @@
 </file>
 
 <file path=word/numbering.xml><?xml version="1.0" encoding="utf-8"?>
-<w:numbering xmlns:wpc="http://schemas.microsoft.com/office/word/2010/wordprocessingCanvas" xmlns:mc="http://schemas.openxmlformats.org/markup-compatibility/2006" xmlns:o="urn:schemas-microsoft-com:office:office" xmlns:r="http://schemas.openxmlformats.org/officeDocument/2006/relationships" xmlns:m="http://schemas.openxmlformats.org/officeDocument/2006/math" xmlns:v="urn:schemas-microsoft-com:vml" xmlns:wp14="http://schemas.microsoft.com/office/word/2010/wordprocessingDrawing" xmlns:wp="http://schemas.openxmlformats.org/drawingml/2006/wordprocessingDrawing" xmlns:w10="urn:schemas-microsoft-com:office:word" xmlns:w="http://schemas.openxmlformats.org/wordprocessingml/2006/main" xmlns:w14="http://schemas.microsoft.com/office/word/2010/wordml" xmlns:wpg="http://schemas.microsoft.com/office/word/2010/wordprocessingGroup" xmlns:wpi="http://schemas.microsoft.com/office/word/2010/wordprocessingInk" xmlns:wne="http://schemas.microsoft.com/office/word/2006/wordml" xmlns:wps="http://schemas.microsoft.com/office/word/2010/wordprocessingShape" mc:Ignorable="w14 wp14">
-  <w:abstractNum w:abstractNumId="0">
+<w:numbering xmlns:wpc="http://schemas.microsoft.com/office/word/2010/wordprocessingCanvas" xmlns:cx="http://schemas.microsoft.com/office/drawing/2014/chartex" xmlns:cx1="http://schemas.microsoft.com/office/drawing/2015/9/8/chartex" xmlns:cx2="http://schemas.microsoft.com/office/drawing/2015/10/21/chartex" xmlns:cx3="http://schemas.microsoft.com/office/drawing/2016/5/9/chartex" xmlns:cx4="http://schemas.microsoft.com/office/drawing/2016/5/10/chartex" xmlns:cx5="http://schemas.microsoft.com/office/drawing/2016/5/11/chartex" xmlns:cx6="http://schemas.microsoft.com/office/drawing/2016/5/12/chartex" xmlns:cx7="http://schemas.microsoft.com/office/drawing/2016/5/13/chartex" xmlns:cx8="http://schemas.microsoft.com/office/drawing/2016/5/14/chartex" xmlns:mc="http://schemas.openxmlformats.org/markup-compatibility/2006" xmlns:aink="http://schemas.microsoft.com/office/drawing/2016/ink" xmlns:am3d="http://schemas.microsoft.com/office/drawing/2017/model3d" xmlns:o="urn:schemas-microsoft-com:office:office" xmlns:r="http://schemas.openxmlformats.org/officeDocument/2006/relationships" xmlns:m="http://schemas.openxmlformats.org/officeDocument/2006/math" xmlns:v="urn:schemas-microsoft-com:vml" xmlns:wp14="http://schemas.microsoft.com/office/word/2010/wordprocessingDrawing" xmlns:wp="http://schemas.openxmlformats.org/drawingml/2006/wordprocessingDrawing" xmlns:w10="urn:schemas-microsoft-com:office:word" xmlns:w="http://schemas.openxmlformats.org/wordprocessingml/2006/main" xmlns:w14="http://schemas.microsoft.com/office/word/2010/wordml" xmlns:w15="http://schemas.microsoft.com/office/word/2012/wordml" xmlns:w16cid="http://schemas.microsoft.com/office/word/2016/wordml/cid" xmlns:w16se="http://schemas.microsoft.com/office/word/2015/wordml/symex" xmlns:wpg="http://schemas.microsoft.com/office/word/2010/wordprocessingGroup" xmlns:wpi="http://schemas.microsoft.com/office/word/2010/wordprocessingInk" xmlns:wne="http://schemas.microsoft.com/office/word/2006/wordml" xmlns:wps="http://schemas.microsoft.com/office/word/2010/wordprocessingShape" mc:Ignorable="w14 w15 w16se w16cid wp14">
+  <w:abstractNum w:abstractNumId="0" w15:restartNumberingAfterBreak="0">
     <w:nsid w:val="01B77956"/>
     <w:multiLevelType w:val="hybridMultilevel"/>
     <w:tmpl w:val="62862BA6"/>
@@ -4452,7 +4400,7 @@
       </w:rPr>
     </w:lvl>
   </w:abstractNum>
-  <w:abstractNum w:abstractNumId="1">
+  <w:abstractNum w:abstractNumId="1" w15:restartNumberingAfterBreak="0">
     <w:nsid w:val="0ADB121F"/>
     <w:multiLevelType w:val="hybridMultilevel"/>
     <w:tmpl w:val="CF1E2B4C"/>
@@ -4565,7 +4513,7 @@
       </w:rPr>
     </w:lvl>
   </w:abstractNum>
-  <w:abstractNum w:abstractNumId="2">
+  <w:abstractNum w:abstractNumId="2" w15:restartNumberingAfterBreak="0">
     <w:nsid w:val="122F404B"/>
     <w:multiLevelType w:val="hybridMultilevel"/>
     <w:tmpl w:val="6C8C9A64"/>
@@ -4677,10 +4625,10 @@
       </w:rPr>
     </w:lvl>
   </w:abstractNum>
-  <w:abstractNum w:abstractNumId="3">
+  <w:abstractNum w:abstractNumId="3" w15:restartNumberingAfterBreak="0">
     <w:nsid w:val="13085AC8"/>
     <w:multiLevelType w:val="multilevel"/>
-    <w:tmpl w:val="C3B8DC0E"/>
+    <w:tmpl w:val="D3FAC772"/>
     <w:lvl w:ilvl="0">
       <w:start w:val="1"/>
       <w:numFmt w:val="decimal"/>
@@ -4693,6 +4641,210 @@
         <w:ind w:left="720" w:hanging="360"/>
       </w:pPr>
     </w:lvl>
+    <w:lvl w:ilvl="1">
+      <w:start w:val="1"/>
+      <w:numFmt w:val="lowerLetter"/>
+      <w:lvlText w:val="%2."/>
+      <w:lvlJc w:val="left"/>
+      <w:pPr>
+        <w:ind w:left="1440" w:hanging="360"/>
+      </w:pPr>
+      <w:rPr>
+        <w:rFonts w:hint="default"/>
+        <w:sz w:val="32"/>
+        <w:szCs w:val="32"/>
+      </w:rPr>
+    </w:lvl>
+    <w:lvl w:ilvl="2" w:tentative="1">
+      <w:start w:val="1"/>
+      <w:numFmt w:val="decimal"/>
+      <w:lvlText w:val="%3."/>
+      <w:lvlJc w:val="left"/>
+      <w:pPr>
+        <w:tabs>
+          <w:tab w:val="num" w:pos="2160"/>
+        </w:tabs>
+        <w:ind w:left="2160" w:hanging="360"/>
+      </w:pPr>
+    </w:lvl>
+    <w:lvl w:ilvl="3" w:tentative="1">
+      <w:start w:val="1"/>
+      <w:numFmt w:val="decimal"/>
+      <w:lvlText w:val="%4."/>
+      <w:lvlJc w:val="left"/>
+      <w:pPr>
+        <w:tabs>
+          <w:tab w:val="num" w:pos="2880"/>
+        </w:tabs>
+        <w:ind w:left="2880" w:hanging="360"/>
+      </w:pPr>
+    </w:lvl>
+    <w:lvl w:ilvl="4" w:tentative="1">
+      <w:start w:val="1"/>
+      <w:numFmt w:val="decimal"/>
+      <w:lvlText w:val="%5."/>
+      <w:lvlJc w:val="left"/>
+      <w:pPr>
+        <w:tabs>
+          <w:tab w:val="num" w:pos="3600"/>
+        </w:tabs>
+        <w:ind w:left="3600" w:hanging="360"/>
+      </w:pPr>
+    </w:lvl>
+    <w:lvl w:ilvl="5" w:tentative="1">
+      <w:start w:val="1"/>
+      <w:numFmt w:val="decimal"/>
+      <w:lvlText w:val="%6."/>
+      <w:lvlJc w:val="left"/>
+      <w:pPr>
+        <w:tabs>
+          <w:tab w:val="num" w:pos="4320"/>
+        </w:tabs>
+        <w:ind w:left="4320" w:hanging="360"/>
+      </w:pPr>
+    </w:lvl>
+    <w:lvl w:ilvl="6" w:tentative="1">
+      <w:start w:val="1"/>
+      <w:numFmt w:val="decimal"/>
+      <w:lvlText w:val="%7."/>
+      <w:lvlJc w:val="left"/>
+      <w:pPr>
+        <w:tabs>
+          <w:tab w:val="num" w:pos="5040"/>
+        </w:tabs>
+        <w:ind w:left="5040" w:hanging="360"/>
+      </w:pPr>
+    </w:lvl>
+    <w:lvl w:ilvl="7" w:tentative="1">
+      <w:start w:val="1"/>
+      <w:numFmt w:val="decimal"/>
+      <w:lvlText w:val="%8."/>
+      <w:lvlJc w:val="left"/>
+      <w:pPr>
+        <w:tabs>
+          <w:tab w:val="num" w:pos="5760"/>
+        </w:tabs>
+        <w:ind w:left="5760" w:hanging="360"/>
+      </w:pPr>
+    </w:lvl>
+    <w:lvl w:ilvl="8" w:tentative="1">
+      <w:start w:val="1"/>
+      <w:numFmt w:val="decimal"/>
+      <w:lvlText w:val="%9."/>
+      <w:lvlJc w:val="left"/>
+      <w:pPr>
+        <w:tabs>
+          <w:tab w:val="num" w:pos="6480"/>
+        </w:tabs>
+        <w:ind w:left="6480" w:hanging="360"/>
+      </w:pPr>
+    </w:lvl>
+  </w:abstractNum>
+  <w:abstractNum w:abstractNumId="4" w15:restartNumberingAfterBreak="0">
+    <w:nsid w:val="162F3E93"/>
+    <w:multiLevelType w:val="hybridMultilevel"/>
+    <w:tmpl w:val="BF9A291A"/>
+    <w:lvl w:ilvl="0" w:tplc="416E87D0">
+      <w:start w:val="1"/>
+      <w:numFmt w:val="decimal"/>
+      <w:lvlText w:val="%1."/>
+      <w:lvlJc w:val="left"/>
+      <w:pPr>
+        <w:ind w:left="1080" w:hanging="360"/>
+      </w:pPr>
+      <w:rPr>
+        <w:rFonts w:hint="default"/>
+      </w:rPr>
+    </w:lvl>
+    <w:lvl w:ilvl="1" w:tplc="04090019" w:tentative="1">
+      <w:start w:val="1"/>
+      <w:numFmt w:val="lowerLetter"/>
+      <w:lvlText w:val="%2."/>
+      <w:lvlJc w:val="left"/>
+      <w:pPr>
+        <w:ind w:left="1800" w:hanging="360"/>
+      </w:pPr>
+    </w:lvl>
+    <w:lvl w:ilvl="2" w:tplc="0409001B" w:tentative="1">
+      <w:start w:val="1"/>
+      <w:numFmt w:val="lowerRoman"/>
+      <w:lvlText w:val="%3."/>
+      <w:lvlJc w:val="right"/>
+      <w:pPr>
+        <w:ind w:left="2520" w:hanging="180"/>
+      </w:pPr>
+    </w:lvl>
+    <w:lvl w:ilvl="3" w:tplc="0409000F" w:tentative="1">
+      <w:start w:val="1"/>
+      <w:numFmt w:val="decimal"/>
+      <w:lvlText w:val="%4."/>
+      <w:lvlJc w:val="left"/>
+      <w:pPr>
+        <w:ind w:left="3240" w:hanging="360"/>
+      </w:pPr>
+    </w:lvl>
+    <w:lvl w:ilvl="4" w:tplc="04090019" w:tentative="1">
+      <w:start w:val="1"/>
+      <w:numFmt w:val="lowerLetter"/>
+      <w:lvlText w:val="%5."/>
+      <w:lvlJc w:val="left"/>
+      <w:pPr>
+        <w:ind w:left="3960" w:hanging="360"/>
+      </w:pPr>
+    </w:lvl>
+    <w:lvl w:ilvl="5" w:tplc="0409001B" w:tentative="1">
+      <w:start w:val="1"/>
+      <w:numFmt w:val="lowerRoman"/>
+      <w:lvlText w:val="%6."/>
+      <w:lvlJc w:val="right"/>
+      <w:pPr>
+        <w:ind w:left="4680" w:hanging="180"/>
+      </w:pPr>
+    </w:lvl>
+    <w:lvl w:ilvl="6" w:tplc="0409000F" w:tentative="1">
+      <w:start w:val="1"/>
+      <w:numFmt w:val="decimal"/>
+      <w:lvlText w:val="%7."/>
+      <w:lvlJc w:val="left"/>
+      <w:pPr>
+        <w:ind w:left="5400" w:hanging="360"/>
+      </w:pPr>
+    </w:lvl>
+    <w:lvl w:ilvl="7" w:tplc="04090019" w:tentative="1">
+      <w:start w:val="1"/>
+      <w:numFmt w:val="lowerLetter"/>
+      <w:lvlText w:val="%8."/>
+      <w:lvlJc w:val="left"/>
+      <w:pPr>
+        <w:ind w:left="6120" w:hanging="360"/>
+      </w:pPr>
+    </w:lvl>
+    <w:lvl w:ilvl="8" w:tplc="0409001B" w:tentative="1">
+      <w:start w:val="1"/>
+      <w:numFmt w:val="lowerRoman"/>
+      <w:lvlText w:val="%9."/>
+      <w:lvlJc w:val="right"/>
+      <w:pPr>
+        <w:ind w:left="6840" w:hanging="180"/>
+      </w:pPr>
+    </w:lvl>
+  </w:abstractNum>
+  <w:abstractNum w:abstractNumId="5" w15:restartNumberingAfterBreak="0">
+    <w:nsid w:val="19C13481"/>
+    <w:multiLevelType w:val="multilevel"/>
+    <w:tmpl w:val="D9C29576"/>
+    <w:lvl w:ilvl="0">
+      <w:start w:val="1"/>
+      <w:numFmt w:val="decimal"/>
+      <w:lvlText w:val="%1."/>
+      <w:lvlJc w:val="left"/>
+      <w:pPr>
+        <w:tabs>
+          <w:tab w:val="num" w:pos="720"/>
+        </w:tabs>
+        <w:ind w:left="720" w:hanging="360"/>
+      </w:pPr>
+    </w:lvl>
     <w:lvl w:ilvl="1" w:tentative="1">
       <w:start w:val="1"/>
       <w:numFmt w:val="decimal"/>
@@ -4790,17 +4942,17 @@
       </w:pPr>
     </w:lvl>
   </w:abstractNum>
-  <w:abstractNum w:abstractNumId="4">
-    <w:nsid w:val="162F3E93"/>
+  <w:abstractNum w:abstractNumId="6" w15:restartNumberingAfterBreak="0">
+    <w:nsid w:val="1E280CDB"/>
     <w:multiLevelType w:val="hybridMultilevel"/>
-    <w:tmpl w:val="BF9A291A"/>
-    <w:lvl w:ilvl="0" w:tplc="416E87D0">
+    <w:tmpl w:val="5C8E3F50"/>
+    <w:lvl w:ilvl="0" w:tplc="0409000F">
       <w:start w:val="1"/>
       <w:numFmt w:val="decimal"/>
       <w:lvlText w:val="%1."/>
       <w:lvlJc w:val="left"/>
       <w:pPr>
-        <w:ind w:left="1080" w:hanging="360"/>
+        <w:ind w:left="1800" w:hanging="360"/>
       </w:pPr>
       <w:rPr>
         <w:rFonts w:hint="default"/>
@@ -4812,7 +4964,7 @@
       <w:lvlText w:val="%2."/>
       <w:lvlJc w:val="left"/>
       <w:pPr>
-        <w:ind w:left="1800" w:hanging="360"/>
+        <w:ind w:left="2520" w:hanging="360"/>
       </w:pPr>
     </w:lvl>
     <w:lvl w:ilvl="2" w:tplc="0409001B" w:tentative="1">
@@ -4821,7 +4973,7 @@
       <w:lvlText w:val="%3."/>
       <w:lvlJc w:val="right"/>
       <w:pPr>
-        <w:ind w:left="2520" w:hanging="180"/>
+        <w:ind w:left="3240" w:hanging="180"/>
       </w:pPr>
     </w:lvl>
     <w:lvl w:ilvl="3" w:tplc="0409000F" w:tentative="1">
@@ -4830,7 +4982,7 @@
       <w:lvlText w:val="%4."/>
       <w:lvlJc w:val="left"/>
       <w:pPr>
-        <w:ind w:left="3240" w:hanging="360"/>
+        <w:ind w:left="3960" w:hanging="360"/>
       </w:pPr>
     </w:lvl>
     <w:lvl w:ilvl="4" w:tplc="04090019" w:tentative="1">
@@ -4839,7 +4991,7 @@
       <w:lvlText w:val="%5."/>
       <w:lvlJc w:val="left"/>
       <w:pPr>
-        <w:ind w:left="3960" w:hanging="360"/>
+        <w:ind w:left="4680" w:hanging="360"/>
       </w:pPr>
     </w:lvl>
     <w:lvl w:ilvl="5" w:tplc="0409001B" w:tentative="1">
@@ -4848,7 +5000,7 @@
       <w:lvlText w:val="%6."/>
       <w:lvlJc w:val="right"/>
       <w:pPr>
-        <w:ind w:left="4680" w:hanging="180"/>
+        <w:ind w:left="5400" w:hanging="180"/>
       </w:pPr>
     </w:lvl>
     <w:lvl w:ilvl="6" w:tplc="0409000F" w:tentative="1">
@@ -4857,7 +5009,7 @@
       <w:lvlText w:val="%7."/>
       <w:lvlJc w:val="left"/>
       <w:pPr>
-        <w:ind w:left="5400" w:hanging="360"/>
+        <w:ind w:left="6120" w:hanging="360"/>
       </w:pPr>
     </w:lvl>
     <w:lvl w:ilvl="7" w:tplc="04090019" w:tentative="1">
@@ -4866,7 +5018,7 @@
       <w:lvlText w:val="%8."/>
       <w:lvlJc w:val="left"/>
       <w:pPr>
-        <w:ind w:left="6120" w:hanging="360"/>
+        <w:ind w:left="6840" w:hanging="360"/>
       </w:pPr>
     </w:lvl>
     <w:lvl w:ilvl="8" w:tplc="0409001B" w:tentative="1">
@@ -4875,14 +5027,14 @@
       <w:lvlText w:val="%9."/>
       <w:lvlJc w:val="right"/>
       <w:pPr>
-        <w:ind w:left="6840" w:hanging="180"/>
+        <w:ind w:left="7560" w:hanging="180"/>
       </w:pPr>
     </w:lvl>
   </w:abstractNum>
-  <w:abstractNum w:abstractNumId="5">
-    <w:nsid w:val="19C13481"/>
+  <w:abstractNum w:abstractNumId="7" w15:restartNumberingAfterBreak="0">
+    <w:nsid w:val="289C308C"/>
     <w:multiLevelType w:val="multilevel"/>
-    <w:tmpl w:val="D9C29576"/>
+    <w:tmpl w:val="34C4D12C"/>
     <w:lvl w:ilvl="0">
       <w:start w:val="1"/>
       <w:numFmt w:val="decimal"/>
@@ -4992,209 +5144,7 @@
       </w:pPr>
     </w:lvl>
   </w:abstractNum>
-  <w:abstractNum w:abstractNumId="6">
-    <w:nsid w:val="1E280CDB"/>
-    <w:multiLevelType w:val="hybridMultilevel"/>
-    <w:tmpl w:val="5C8E3F50"/>
-    <w:lvl w:ilvl="0" w:tplc="0409000F">
-      <w:start w:val="1"/>
-      <w:numFmt w:val="decimal"/>
-      <w:lvlText w:val="%1."/>
-      <w:lvlJc w:val="left"/>
-      <w:pPr>
-        <w:ind w:left="1800" w:hanging="360"/>
-      </w:pPr>
-      <w:rPr>
-        <w:rFonts w:hint="default"/>
-      </w:rPr>
-    </w:lvl>
-    <w:lvl w:ilvl="1" w:tplc="04090019" w:tentative="1">
-      <w:start w:val="1"/>
-      <w:numFmt w:val="lowerLetter"/>
-      <w:lvlText w:val="%2."/>
-      <w:lvlJc w:val="left"/>
-      <w:pPr>
-        <w:ind w:left="2520" w:hanging="360"/>
-      </w:pPr>
-    </w:lvl>
-    <w:lvl w:ilvl="2" w:tplc="0409001B" w:tentative="1">
-      <w:start w:val="1"/>
-      <w:numFmt w:val="lowerRoman"/>
-      <w:lvlText w:val="%3."/>
-      <w:lvlJc w:val="right"/>
-      <w:pPr>
-        <w:ind w:left="3240" w:hanging="180"/>
-      </w:pPr>
-    </w:lvl>
-    <w:lvl w:ilvl="3" w:tplc="0409000F" w:tentative="1">
-      <w:start w:val="1"/>
-      <w:numFmt w:val="decimal"/>
-      <w:lvlText w:val="%4."/>
-      <w:lvlJc w:val="left"/>
-      <w:pPr>
-        <w:ind w:left="3960" w:hanging="360"/>
-      </w:pPr>
-    </w:lvl>
-    <w:lvl w:ilvl="4" w:tplc="04090019" w:tentative="1">
-      <w:start w:val="1"/>
-      <w:numFmt w:val="lowerLetter"/>
-      <w:lvlText w:val="%5."/>
-      <w:lvlJc w:val="left"/>
-      <w:pPr>
-        <w:ind w:left="4680" w:hanging="360"/>
-      </w:pPr>
-    </w:lvl>
-    <w:lvl w:ilvl="5" w:tplc="0409001B" w:tentative="1">
-      <w:start w:val="1"/>
-      <w:numFmt w:val="lowerRoman"/>
-      <w:lvlText w:val="%6."/>
-      <w:lvlJc w:val="right"/>
-      <w:pPr>
-        <w:ind w:left="5400" w:hanging="180"/>
-      </w:pPr>
-    </w:lvl>
-    <w:lvl w:ilvl="6" w:tplc="0409000F" w:tentative="1">
-      <w:start w:val="1"/>
-      <w:numFmt w:val="decimal"/>
-      <w:lvlText w:val="%7."/>
-      <w:lvlJc w:val="left"/>
-      <w:pPr>
-        <w:ind w:left="6120" w:hanging="360"/>
-      </w:pPr>
-    </w:lvl>
-    <w:lvl w:ilvl="7" w:tplc="04090019" w:tentative="1">
-      <w:start w:val="1"/>
-      <w:numFmt w:val="lowerLetter"/>
-      <w:lvlText w:val="%8."/>
-      <w:lvlJc w:val="left"/>
-      <w:pPr>
-        <w:ind w:left="6840" w:hanging="360"/>
-      </w:pPr>
-    </w:lvl>
-    <w:lvl w:ilvl="8" w:tplc="0409001B" w:tentative="1">
-      <w:start w:val="1"/>
-      <w:numFmt w:val="lowerRoman"/>
-      <w:lvlText w:val="%9."/>
-      <w:lvlJc w:val="right"/>
-      <w:pPr>
-        <w:ind w:left="7560" w:hanging="180"/>
-      </w:pPr>
-    </w:lvl>
-  </w:abstractNum>
-  <w:abstractNum w:abstractNumId="7">
-    <w:nsid w:val="289C308C"/>
-    <w:multiLevelType w:val="multilevel"/>
-    <w:tmpl w:val="34C4D12C"/>
-    <w:lvl w:ilvl="0">
-      <w:start w:val="1"/>
-      <w:numFmt w:val="decimal"/>
-      <w:lvlText w:val="%1."/>
-      <w:lvlJc w:val="left"/>
-      <w:pPr>
-        <w:tabs>
-          <w:tab w:val="num" w:pos="720"/>
-        </w:tabs>
-        <w:ind w:left="720" w:hanging="360"/>
-      </w:pPr>
-    </w:lvl>
-    <w:lvl w:ilvl="1" w:tentative="1">
-      <w:start w:val="1"/>
-      <w:numFmt w:val="decimal"/>
-      <w:lvlText w:val="%2."/>
-      <w:lvlJc w:val="left"/>
-      <w:pPr>
-        <w:tabs>
-          <w:tab w:val="num" w:pos="1440"/>
-        </w:tabs>
-        <w:ind w:left="1440" w:hanging="360"/>
-      </w:pPr>
-    </w:lvl>
-    <w:lvl w:ilvl="2" w:tentative="1">
-      <w:start w:val="1"/>
-      <w:numFmt w:val="decimal"/>
-      <w:lvlText w:val="%3."/>
-      <w:lvlJc w:val="left"/>
-      <w:pPr>
-        <w:tabs>
-          <w:tab w:val="num" w:pos="2160"/>
-        </w:tabs>
-        <w:ind w:left="2160" w:hanging="360"/>
-      </w:pPr>
-    </w:lvl>
-    <w:lvl w:ilvl="3" w:tentative="1">
-      <w:start w:val="1"/>
-      <w:numFmt w:val="decimal"/>
-      <w:lvlText w:val="%4."/>
-      <w:lvlJc w:val="left"/>
-      <w:pPr>
-        <w:tabs>
-          <w:tab w:val="num" w:pos="2880"/>
-        </w:tabs>
-        <w:ind w:left="2880" w:hanging="360"/>
-      </w:pPr>
-    </w:lvl>
-    <w:lvl w:ilvl="4" w:tentative="1">
-      <w:start w:val="1"/>
-      <w:numFmt w:val="decimal"/>
-      <w:lvlText w:val="%5."/>
-      <w:lvlJc w:val="left"/>
-      <w:pPr>
-        <w:tabs>
-          <w:tab w:val="num" w:pos="3600"/>
-        </w:tabs>
-        <w:ind w:left="3600" w:hanging="360"/>
-      </w:pPr>
-    </w:lvl>
-    <w:lvl w:ilvl="5" w:tentative="1">
-      <w:start w:val="1"/>
-      <w:numFmt w:val="decimal"/>
-      <w:lvlText w:val="%6."/>
-      <w:lvlJc w:val="left"/>
-      <w:pPr>
-        <w:tabs>
-          <w:tab w:val="num" w:pos="4320"/>
-        </w:tabs>
-        <w:ind w:left="4320" w:hanging="360"/>
-      </w:pPr>
-    </w:lvl>
-    <w:lvl w:ilvl="6" w:tentative="1">
-      <w:start w:val="1"/>
-      <w:numFmt w:val="decimal"/>
-      <w:lvlText w:val="%7."/>
-      <w:lvlJc w:val="left"/>
-      <w:pPr>
-        <w:tabs>
-          <w:tab w:val="num" w:pos="5040"/>
-        </w:tabs>
-        <w:ind w:left="5040" w:hanging="360"/>
-      </w:pPr>
-    </w:lvl>
-    <w:lvl w:ilvl="7" w:tentative="1">
-      <w:start w:val="1"/>
-      <w:numFmt w:val="decimal"/>
-      <w:lvlText w:val="%8."/>
-      <w:lvlJc w:val="left"/>
-      <w:pPr>
-        <w:tabs>
-          <w:tab w:val="num" w:pos="5760"/>
-        </w:tabs>
-        <w:ind w:left="5760" w:hanging="360"/>
-      </w:pPr>
-    </w:lvl>
-    <w:lvl w:ilvl="8" w:tentative="1">
-      <w:start w:val="1"/>
-      <w:numFmt w:val="decimal"/>
-      <w:lvlText w:val="%9."/>
-      <w:lvlJc w:val="left"/>
-      <w:pPr>
-        <w:tabs>
-          <w:tab w:val="num" w:pos="6480"/>
-        </w:tabs>
-        <w:ind w:left="6480" w:hanging="360"/>
-      </w:pPr>
-    </w:lvl>
-  </w:abstractNum>
-  <w:abstractNum w:abstractNumId="8">
+  <w:abstractNum w:abstractNumId="8" w15:restartNumberingAfterBreak="0">
     <w:nsid w:val="3C4E35A7"/>
     <w:multiLevelType w:val="hybridMultilevel"/>
     <w:tmpl w:val="58FAE894"/>
@@ -5283,7 +5233,7 @@
       </w:pPr>
     </w:lvl>
   </w:abstractNum>
-  <w:abstractNum w:abstractNumId="9">
+  <w:abstractNum w:abstractNumId="9" w15:restartNumberingAfterBreak="0">
     <w:nsid w:val="3FA14F63"/>
     <w:multiLevelType w:val="multilevel"/>
     <w:tmpl w:val="B6B84AC8"/>
@@ -5396,7 +5346,7 @@
       </w:pPr>
     </w:lvl>
   </w:abstractNum>
-  <w:abstractNum w:abstractNumId="10">
+  <w:abstractNum w:abstractNumId="10" w15:restartNumberingAfterBreak="0">
     <w:nsid w:val="407642D5"/>
     <w:multiLevelType w:val="hybridMultilevel"/>
     <w:tmpl w:val="BEFA26A4"/>
@@ -5485,7 +5435,7 @@
       </w:pPr>
     </w:lvl>
   </w:abstractNum>
-  <w:abstractNum w:abstractNumId="11">
+  <w:abstractNum w:abstractNumId="11" w15:restartNumberingAfterBreak="0">
     <w:nsid w:val="469F1749"/>
     <w:multiLevelType w:val="hybridMultilevel"/>
     <w:tmpl w:val="05A4DE02"/>
@@ -5574,11 +5524,11 @@
       </w:pPr>
     </w:lvl>
   </w:abstractNum>
-  <w:abstractNum w:abstractNumId="12">
+  <w:abstractNum w:abstractNumId="12" w15:restartNumberingAfterBreak="0">
     <w:nsid w:val="4A5605BB"/>
     <w:multiLevelType w:val="hybridMultilevel"/>
-    <w:tmpl w:val="5C8E3F50"/>
-    <w:lvl w:ilvl="0" w:tplc="0409000F">
+    <w:tmpl w:val="1422CAA2"/>
+    <w:lvl w:ilvl="0" w:tplc="4EC66EE2">
       <w:start w:val="1"/>
       <w:numFmt w:val="decimal"/>
       <w:lvlText w:val="%1."/>
@@ -5588,9 +5538,11 @@
       </w:pPr>
       <w:rPr>
         <w:rFonts w:hint="default"/>
+        <w:sz w:val="32"/>
+        <w:szCs w:val="32"/>
       </w:rPr>
     </w:lvl>
-    <w:lvl w:ilvl="1" w:tplc="04090019">
+    <w:lvl w:ilvl="1" w:tplc="116806CA">
       <w:start w:val="1"/>
       <w:numFmt w:val="lowerLetter"/>
       <w:lvlText w:val="%2."/>
@@ -5598,6 +5550,10 @@
       <w:pPr>
         <w:ind w:left="1440" w:hanging="360"/>
       </w:pPr>
+      <w:rPr>
+        <w:sz w:val="32"/>
+        <w:szCs w:val="32"/>
+      </w:rPr>
     </w:lvl>
     <w:lvl w:ilvl="2" w:tplc="0409001B" w:tentative="1">
       <w:start w:val="1"/>
@@ -5663,26 +5619,14 @@
       </w:pPr>
     </w:lvl>
   </w:abstractNum>
-  <w:abstractNum w:abstractNumId="13">
+  <w:abstractNum w:abstractNumId="13" w15:restartNumberingAfterBreak="0">
     <w:nsid w:val="4F861CD1"/>
     <w:multiLevelType w:val="hybridMultilevel"/>
-    <w:tmpl w:val="69E61054"/>
-    <w:lvl w:ilvl="0" w:tplc="E92CF068">
-      <w:start w:val="2"/>
+    <w:tmpl w:val="3FBC92DC"/>
+    <w:lvl w:ilvl="0" w:tplc="88DE2710">
+      <w:start w:val="1"/>
       <w:numFmt w:val="lowerLetter"/>
       <w:lvlText w:val="%1."/>
-      <w:lvlJc w:val="left"/>
-      <w:pPr>
-        <w:tabs>
-          <w:tab w:val="num" w:pos="720"/>
-        </w:tabs>
-        <w:ind w:left="720" w:hanging="360"/>
-      </w:pPr>
-    </w:lvl>
-    <w:lvl w:ilvl="1" w:tplc="53622F86" w:tentative="1">
-      <w:start w:val="1"/>
-      <w:numFmt w:val="decimal"/>
-      <w:lvlText w:val="%2."/>
       <w:lvlJc w:val="left"/>
       <w:pPr>
         <w:tabs>
@@ -5690,11 +5634,14 @@
         </w:tabs>
         <w:ind w:left="1440" w:hanging="360"/>
       </w:pPr>
-    </w:lvl>
-    <w:lvl w:ilvl="2" w:tplc="921E1918" w:tentative="1">
-      <w:start w:val="1"/>
-      <w:numFmt w:val="decimal"/>
-      <w:lvlText w:val="%3."/>
+      <w:rPr>
+        <w:rFonts w:ascii="Arial" w:eastAsia="Times New Roman" w:hAnsi="Arial" w:cs="Arial"/>
+      </w:rPr>
+    </w:lvl>
+    <w:lvl w:ilvl="1" w:tplc="53622F86" w:tentative="1">
+      <w:start w:val="1"/>
+      <w:numFmt w:val="decimal"/>
+      <w:lvlText w:val="%2."/>
       <w:lvlJc w:val="left"/>
       <w:pPr>
         <w:tabs>
@@ -5703,10 +5650,10 @@
         <w:ind w:left="2160" w:hanging="360"/>
       </w:pPr>
     </w:lvl>
-    <w:lvl w:ilvl="3" w:tplc="F86A8E52" w:tentative="1">
-      <w:start w:val="1"/>
-      <w:numFmt w:val="decimal"/>
-      <w:lvlText w:val="%4."/>
+    <w:lvl w:ilvl="2" w:tplc="921E1918" w:tentative="1">
+      <w:start w:val="1"/>
+      <w:numFmt w:val="decimal"/>
+      <w:lvlText w:val="%3."/>
       <w:lvlJc w:val="left"/>
       <w:pPr>
         <w:tabs>
@@ -5715,10 +5662,10 @@
         <w:ind w:left="2880" w:hanging="360"/>
       </w:pPr>
     </w:lvl>
-    <w:lvl w:ilvl="4" w:tplc="48381BFC" w:tentative="1">
-      <w:start w:val="1"/>
-      <w:numFmt w:val="decimal"/>
-      <w:lvlText w:val="%5."/>
+    <w:lvl w:ilvl="3" w:tplc="F86A8E52" w:tentative="1">
+      <w:start w:val="1"/>
+      <w:numFmt w:val="decimal"/>
+      <w:lvlText w:val="%4."/>
       <w:lvlJc w:val="left"/>
       <w:pPr>
         <w:tabs>
@@ -5727,10 +5674,10 @@
         <w:ind w:left="3600" w:hanging="360"/>
       </w:pPr>
     </w:lvl>
-    <w:lvl w:ilvl="5" w:tplc="DACEC91E" w:tentative="1">
-      <w:start w:val="1"/>
-      <w:numFmt w:val="decimal"/>
-      <w:lvlText w:val="%6."/>
+    <w:lvl w:ilvl="4" w:tplc="48381BFC" w:tentative="1">
+      <w:start w:val="1"/>
+      <w:numFmt w:val="decimal"/>
+      <w:lvlText w:val="%5."/>
       <w:lvlJc w:val="left"/>
       <w:pPr>
         <w:tabs>
@@ -5739,10 +5686,10 @@
         <w:ind w:left="4320" w:hanging="360"/>
       </w:pPr>
     </w:lvl>
-    <w:lvl w:ilvl="6" w:tplc="3E0C9C34" w:tentative="1">
-      <w:start w:val="1"/>
-      <w:numFmt w:val="decimal"/>
-      <w:lvlText w:val="%7."/>
+    <w:lvl w:ilvl="5" w:tplc="DACEC91E" w:tentative="1">
+      <w:start w:val="1"/>
+      <w:numFmt w:val="decimal"/>
+      <w:lvlText w:val="%6."/>
       <w:lvlJc w:val="left"/>
       <w:pPr>
         <w:tabs>
@@ -5751,10 +5698,10 @@
         <w:ind w:left="5040" w:hanging="360"/>
       </w:pPr>
     </w:lvl>
-    <w:lvl w:ilvl="7" w:tplc="1814FFAC" w:tentative="1">
-      <w:start w:val="1"/>
-      <w:numFmt w:val="decimal"/>
-      <w:lvlText w:val="%8."/>
+    <w:lvl w:ilvl="6" w:tplc="3E0C9C34" w:tentative="1">
+      <w:start w:val="1"/>
+      <w:numFmt w:val="decimal"/>
+      <w:lvlText w:val="%7."/>
       <w:lvlJc w:val="left"/>
       <w:pPr>
         <w:tabs>
@@ -5763,10 +5710,10 @@
         <w:ind w:left="5760" w:hanging="360"/>
       </w:pPr>
     </w:lvl>
-    <w:lvl w:ilvl="8" w:tplc="248C90E4" w:tentative="1">
-      <w:start w:val="1"/>
-      <w:numFmt w:val="decimal"/>
-      <w:lvlText w:val="%9."/>
+    <w:lvl w:ilvl="7" w:tplc="1814FFAC" w:tentative="1">
+      <w:start w:val="1"/>
+      <w:numFmt w:val="decimal"/>
+      <w:lvlText w:val="%8."/>
       <w:lvlJc w:val="left"/>
       <w:pPr>
         <w:tabs>
@@ -5775,8 +5722,20 @@
         <w:ind w:left="6480" w:hanging="360"/>
       </w:pPr>
     </w:lvl>
+    <w:lvl w:ilvl="8" w:tplc="248C90E4" w:tentative="1">
+      <w:start w:val="1"/>
+      <w:numFmt w:val="decimal"/>
+      <w:lvlText w:val="%9."/>
+      <w:lvlJc w:val="left"/>
+      <w:pPr>
+        <w:tabs>
+          <w:tab w:val="num" w:pos="7200"/>
+        </w:tabs>
+        <w:ind w:left="7200" w:hanging="360"/>
+      </w:pPr>
+    </w:lvl>
   </w:abstractNum>
-  <w:abstractNum w:abstractNumId="14">
+  <w:abstractNum w:abstractNumId="14" w15:restartNumberingAfterBreak="0">
     <w:nsid w:val="72F57488"/>
     <w:multiLevelType w:val="multilevel"/>
     <w:tmpl w:val="8D5EE188"/>
@@ -5787,12 +5746,12 @@
       <w:lvlJc w:val="left"/>
       <w:pPr>
         <w:tabs>
-          <w:tab w:val="num" w:pos="1620"/>
+          <w:tab w:val="num" w:pos="1440"/>
         </w:tabs>
-        <w:ind w:left="1620" w:hanging="360"/>
-      </w:pPr>
-    </w:lvl>
-    <w:lvl w:ilvl="1" w:tentative="1">
+        <w:ind w:left="1440" w:hanging="360"/>
+      </w:pPr>
+    </w:lvl>
+    <w:lvl w:ilvl="1">
       <w:start w:val="1"/>
       <w:numFmt w:val="decimal"/>
       <w:lvlText w:val="%2."/>
@@ -5889,7 +5848,7 @@
       </w:pPr>
     </w:lvl>
   </w:abstractNum>
-  <w:abstractNum w:abstractNumId="15">
+  <w:abstractNum w:abstractNumId="15" w15:restartNumberingAfterBreak="0">
     <w:nsid w:val="7E124A2D"/>
     <w:multiLevelType w:val="hybridMultilevel"/>
     <w:tmpl w:val="B0A2BE5C"/>
@@ -6051,7 +6010,7 @@
 </file>
 
 <file path=word/styles.xml><?xml version="1.0" encoding="utf-8"?>
-<w:styles xmlns:mc="http://schemas.openxmlformats.org/markup-compatibility/2006" xmlns:r="http://schemas.openxmlformats.org/officeDocument/2006/relationships" xmlns:w="http://schemas.openxmlformats.org/wordprocessingml/2006/main" xmlns:w14="http://schemas.microsoft.com/office/word/2010/wordml" mc:Ignorable="w14">
+<w:styles xmlns:mc="http://schemas.openxmlformats.org/markup-compatibility/2006" xmlns:r="http://schemas.openxmlformats.org/officeDocument/2006/relationships" xmlns:w="http://schemas.openxmlformats.org/wordprocessingml/2006/main" xmlns:w14="http://schemas.microsoft.com/office/word/2010/wordml" xmlns:w15="http://schemas.microsoft.com/office/word/2012/wordml" xmlns:w16cid="http://schemas.microsoft.com/office/word/2016/wordml/cid" xmlns:w16se="http://schemas.microsoft.com/office/word/2015/wordml/symex" mc:Ignorable="w14 w15 w16se w16cid">
   <w:docDefaults>
     <w:rPrDefault>
       <w:rPr>
@@ -6067,144 +6026,382 @@
       </w:pPr>
     </w:pPrDefault>
   </w:docDefaults>
-  <w:latentStyles w:defLockedState="0" w:defUIPriority="99" w:defSemiHidden="1" w:defUnhideWhenUsed="1" w:defQFormat="0" w:count="267">
-    <w:lsdException w:name="Normal" w:semiHidden="0" w:uiPriority="0" w:unhideWhenUsed="0" w:qFormat="1"/>
-    <w:lsdException w:name="heading 1" w:semiHidden="0" w:uiPriority="9" w:unhideWhenUsed="0" w:qFormat="1"/>
-    <w:lsdException w:name="heading 2" w:uiPriority="9" w:qFormat="1"/>
-    <w:lsdException w:name="heading 3" w:uiPriority="9" w:qFormat="1"/>
-    <w:lsdException w:name="heading 4" w:uiPriority="9" w:qFormat="1"/>
-    <w:lsdException w:name="heading 5" w:uiPriority="9" w:qFormat="1"/>
-    <w:lsdException w:name="heading 6" w:uiPriority="9" w:qFormat="1"/>
-    <w:lsdException w:name="heading 7" w:uiPriority="9" w:qFormat="1"/>
-    <w:lsdException w:name="heading 8" w:uiPriority="9" w:qFormat="1"/>
-    <w:lsdException w:name="heading 9" w:uiPriority="9" w:qFormat="1"/>
-    <w:lsdException w:name="toc 1" w:uiPriority="39"/>
-    <w:lsdException w:name="toc 2" w:uiPriority="39"/>
-    <w:lsdException w:name="toc 3" w:uiPriority="39"/>
-    <w:lsdException w:name="toc 4" w:uiPriority="39"/>
-    <w:lsdException w:name="toc 5" w:uiPriority="39"/>
-    <w:lsdException w:name="toc 6" w:uiPriority="39"/>
-    <w:lsdException w:name="toc 7" w:uiPriority="39"/>
-    <w:lsdException w:name="toc 8" w:uiPriority="39"/>
-    <w:lsdException w:name="toc 9" w:uiPriority="39"/>
-    <w:lsdException w:name="caption" w:uiPriority="35" w:qFormat="1"/>
-    <w:lsdException w:name="Title" w:semiHidden="0" w:uiPriority="10" w:unhideWhenUsed="0" w:qFormat="1"/>
-    <w:lsdException w:name="Default Paragraph Font" w:uiPriority="1"/>
-    <w:lsdException w:name="Subtitle" w:semiHidden="0" w:uiPriority="11" w:unhideWhenUsed="0" w:qFormat="1"/>
-    <w:lsdException w:name="Strong" w:semiHidden="0" w:uiPriority="22" w:unhideWhenUsed="0" w:qFormat="1"/>
-    <w:lsdException w:name="Emphasis" w:semiHidden="0" w:uiPriority="20" w:unhideWhenUsed="0" w:qFormat="1"/>
-    <w:lsdException w:name="Table Grid" w:semiHidden="0" w:uiPriority="39" w:unhideWhenUsed="0"/>
-    <w:lsdException w:name="Placeholder Text" w:unhideWhenUsed="0"/>
-    <w:lsdException w:name="No Spacing" w:semiHidden="0" w:uiPriority="1" w:unhideWhenUsed="0" w:qFormat="1"/>
-    <w:lsdException w:name="Light Shading" w:semiHidden="0" w:uiPriority="60" w:unhideWhenUsed="0"/>
-    <w:lsdException w:name="Light List" w:semiHidden="0" w:uiPriority="61" w:unhideWhenUsed="0"/>
-    <w:lsdException w:name="Light Grid" w:semiHidden="0" w:uiPriority="62" w:unhideWhenUsed="0"/>
-    <w:lsdException w:name="Medium Shading 1" w:semiHidden="0" w:uiPriority="63" w:unhideWhenUsed="0"/>
-    <w:lsdException w:name="Medium Shading 2" w:semiHidden="0" w:uiPriority="64" w:unhideWhenUsed="0"/>
-    <w:lsdException w:name="Medium List 1" w:semiHidden="0" w:uiPriority="65" w:unhideWhenUsed="0"/>
-    <w:lsdException w:name="Medium List 2" w:semiHidden="0" w:uiPriority="66" w:unhideWhenUsed="0"/>
-    <w:lsdException w:name="Medium Grid 1" w:semiHidden="0" w:uiPriority="67" w:unhideWhenUsed="0"/>
-    <w:lsdException w:name="Medium Grid 2" w:semiHidden="0" w:uiPriority="68" w:unhideWhenUsed="0"/>
-    <w:lsdException w:name="Medium Grid 3" w:semiHidden="0" w:uiPriority="69" w:unhideWhenUsed="0"/>
-    <w:lsdException w:name="Dark List" w:semiHidden="0" w:uiPriority="70" w:unhideWhenUsed="0"/>
-    <w:lsdException w:name="Colorful Shading" w:semiHidden="0" w:uiPriority="71" w:unhideWhenUsed="0"/>
-    <w:lsdException w:name="Colorful List" w:semiHidden="0" w:uiPriority="72" w:unhideWhenUsed="0"/>
-    <w:lsdException w:name="Colorful Grid" w:semiHidden="0" w:uiPriority="73" w:unhideWhenUsed="0"/>
-    <w:lsdException w:name="Light Shading Accent 1" w:semiHidden="0" w:uiPriority="60" w:unhideWhenUsed="0"/>
-    <w:lsdException w:name="Light List Accent 1" w:semiHidden="0" w:uiPriority="61" w:unhideWhenUsed="0"/>
-    <w:lsdException w:name="Light Grid Accent 1" w:semiHidden="0" w:uiPriority="62" w:unhideWhenUsed="0"/>
-    <w:lsdException w:name="Medium Shading 1 Accent 1" w:semiHidden="0" w:uiPriority="63" w:unhideWhenUsed="0"/>
-    <w:lsdException w:name="Medium Shading 2 Accent 1" w:semiHidden="0" w:uiPriority="64" w:unhideWhenUsed="0"/>
-    <w:lsdException w:name="Medium List 1 Accent 1" w:semiHidden="0" w:uiPriority="65" w:unhideWhenUsed="0"/>
-    <w:lsdException w:name="Revision" w:unhideWhenUsed="0"/>
-    <w:lsdException w:name="List Paragraph" w:semiHidden="0" w:uiPriority="34" w:unhideWhenUsed="0" w:qFormat="1"/>
-    <w:lsdException w:name="Quote" w:semiHidden="0" w:uiPriority="29" w:unhideWhenUsed="0" w:qFormat="1"/>
-    <w:lsdException w:name="Intense Quote" w:semiHidden="0" w:uiPriority="30" w:unhideWhenUsed="0" w:qFormat="1"/>
-    <w:lsdException w:name="Medium List 2 Accent 1" w:semiHidden="0" w:uiPriority="66" w:unhideWhenUsed="0"/>
-    <w:lsdException w:name="Medium Grid 1 Accent 1" w:semiHidden="0" w:uiPriority="67" w:unhideWhenUsed="0"/>
-    <w:lsdException w:name="Medium Grid 2 Accent 1" w:semiHidden="0" w:uiPriority="68" w:unhideWhenUsed="0"/>
-    <w:lsdException w:name="Medium Grid 3 Accent 1" w:semiHidden="0" w:uiPriority="69" w:unhideWhenUsed="0"/>
-    <w:lsdException w:name="Dark List Accent 1" w:semiHidden="0" w:uiPriority="70" w:unhideWhenUsed="0"/>
-    <w:lsdException w:name="Colorful Shading Accent 1" w:semiHidden="0" w:uiPriority="71" w:unhideWhenUsed="0"/>
-    <w:lsdException w:name="Colorful List Accent 1" w:semiHidden="0" w:uiPriority="72" w:unhideWhenUsed="0"/>
-    <w:lsdException w:name="Colorful Grid Accent 1" w:semiHidden="0" w:uiPriority="73" w:unhideWhenUsed="0"/>
-    <w:lsdException w:name="Light Shading Accent 2" w:semiHidden="0" w:uiPriority="60" w:unhideWhenUsed="0"/>
-    <w:lsdException w:name="Light List Accent 2" w:semiHidden="0" w:uiPriority="61" w:unhideWhenUsed="0"/>
-    <w:lsdException w:name="Light Grid Accent 2" w:semiHidden="0" w:uiPriority="62" w:unhideWhenUsed="0"/>
-    <w:lsdException w:name="Medium Shading 1 Accent 2" w:semiHidden="0" w:uiPriority="63" w:unhideWhenUsed="0"/>
-    <w:lsdException w:name="Medium Shading 2 Accent 2" w:semiHidden="0" w:uiPriority="64" w:unhideWhenUsed="0"/>
-    <w:lsdException w:name="Medium List 1 Accent 2" w:semiHidden="0" w:uiPriority="65" w:unhideWhenUsed="0"/>
-    <w:lsdException w:name="Medium List 2 Accent 2" w:semiHidden="0" w:uiPriority="66" w:unhideWhenUsed="0"/>
-    <w:lsdException w:name="Medium Grid 1 Accent 2" w:semiHidden="0" w:uiPriority="67" w:unhideWhenUsed="0"/>
-    <w:lsdException w:name="Medium Grid 2 Accent 2" w:semiHidden="0" w:uiPriority="68" w:unhideWhenUsed="0"/>
-    <w:lsdException w:name="Medium Grid 3 Accent 2" w:semiHidden="0" w:uiPriority="69" w:unhideWhenUsed="0"/>
-    <w:lsdException w:name="Dark List Accent 2" w:semiHidden="0" w:uiPriority="70" w:unhideWhenUsed="0"/>
-    <w:lsdException w:name="Colorful Shading Accent 2" w:semiHidden="0" w:uiPriority="71" w:unhideWhenUsed="0"/>
-    <w:lsdException w:name="Colorful List Accent 2" w:semiHidden="0" w:uiPriority="72" w:unhideWhenUsed="0"/>
-    <w:lsdException w:name="Colorful Grid Accent 2" w:semiHidden="0" w:uiPriority="73" w:unhideWhenUsed="0"/>
-    <w:lsdException w:name="Light Shading Accent 3" w:semiHidden="0" w:uiPriority="60" w:unhideWhenUsed="0"/>
-    <w:lsdException w:name="Light List Accent 3" w:semiHidden="0" w:uiPriority="61" w:unhideWhenUsed="0"/>
-    <w:lsdException w:name="Light Grid Accent 3" w:semiHidden="0" w:uiPriority="62" w:unhideWhenUsed="0"/>
-    <w:lsdException w:name="Medium Shading 1 Accent 3" w:semiHidden="0" w:uiPriority="63" w:unhideWhenUsed="0"/>
-    <w:lsdException w:name="Medium Shading 2 Accent 3" w:semiHidden="0" w:uiPriority="64" w:unhideWhenUsed="0"/>
-    <w:lsdException w:name="Medium List 1 Accent 3" w:semiHidden="0" w:uiPriority="65" w:unhideWhenUsed="0"/>
-    <w:lsdException w:name="Medium List 2 Accent 3" w:semiHidden="0" w:uiPriority="66" w:unhideWhenUsed="0"/>
-    <w:lsdException w:name="Medium Grid 1 Accent 3" w:semiHidden="0" w:uiPriority="67" w:unhideWhenUsed="0"/>
-    <w:lsdException w:name="Medium Grid 2 Accent 3" w:semiHidden="0" w:uiPriority="68" w:unhideWhenUsed="0"/>
-    <w:lsdException w:name="Medium Grid 3 Accent 3" w:semiHidden="0" w:uiPriority="69" w:unhideWhenUsed="0"/>
-    <w:lsdException w:name="Dark List Accent 3" w:semiHidden="0" w:uiPriority="70" w:unhideWhenUsed="0"/>
-    <w:lsdException w:name="Colorful Shading Accent 3" w:semiHidden="0" w:uiPriority="71" w:unhideWhenUsed="0"/>
-    <w:lsdException w:name="Colorful List Accent 3" w:semiHidden="0" w:uiPriority="72" w:unhideWhenUsed="0"/>
-    <w:lsdException w:name="Colorful Grid Accent 3" w:semiHidden="0" w:uiPriority="73" w:unhideWhenUsed="0"/>
-    <w:lsdException w:name="Light Shading Accent 4" w:semiHidden="0" w:uiPriority="60" w:unhideWhenUsed="0"/>
-    <w:lsdException w:name="Light List Accent 4" w:semiHidden="0" w:uiPriority="61" w:unhideWhenUsed="0"/>
-    <w:lsdException w:name="Light Grid Accent 4" w:semiHidden="0" w:uiPriority="62" w:unhideWhenUsed="0"/>
-    <w:lsdException w:name="Medium Shading 1 Accent 4" w:semiHidden="0" w:uiPriority="63" w:unhideWhenUsed="0"/>
-    <w:lsdException w:name="Medium Shading 2 Accent 4" w:semiHidden="0" w:uiPriority="64" w:unhideWhenUsed="0"/>
-    <w:lsdException w:name="Medium List 1 Accent 4" w:semiHidden="0" w:uiPriority="65" w:unhideWhenUsed="0"/>
-    <w:lsdException w:name="Medium List 2 Accent 4" w:semiHidden="0" w:uiPriority="66" w:unhideWhenUsed="0"/>
-    <w:lsdException w:name="Medium Grid 1 Accent 4" w:semiHidden="0" w:uiPriority="67" w:unhideWhenUsed="0"/>
-    <w:lsdException w:name="Medium Grid 2 Accent 4" w:semiHidden="0" w:uiPriority="68" w:unhideWhenUsed="0"/>
-    <w:lsdException w:name="Medium Grid 3 Accent 4" w:semiHidden="0" w:uiPriority="69" w:unhideWhenUsed="0"/>
-    <w:lsdException w:name="Dark List Accent 4" w:semiHidden="0" w:uiPriority="70" w:unhideWhenUsed="0"/>
-    <w:lsdException w:name="Colorful Shading Accent 4" w:semiHidden="0" w:uiPriority="71" w:unhideWhenUsed="0"/>
-    <w:lsdException w:name="Colorful List Accent 4" w:semiHidden="0" w:uiPriority="72" w:unhideWhenUsed="0"/>
-    <w:lsdException w:name="Colorful Grid Accent 4" w:semiHidden="0" w:uiPriority="73" w:unhideWhenUsed="0"/>
-    <w:lsdException w:name="Light Shading Accent 5" w:semiHidden="0" w:uiPriority="60" w:unhideWhenUsed="0"/>
-    <w:lsdException w:name="Light List Accent 5" w:semiHidden="0" w:uiPriority="61" w:unhideWhenUsed="0"/>
-    <w:lsdException w:name="Light Grid Accent 5" w:semiHidden="0" w:uiPriority="62" w:unhideWhenUsed="0"/>
-    <w:lsdException w:name="Medium Shading 1 Accent 5" w:semiHidden="0" w:uiPriority="63" w:unhideWhenUsed="0"/>
-    <w:lsdException w:name="Medium Shading 2 Accent 5" w:semiHidden="0" w:uiPriority="64" w:unhideWhenUsed="0"/>
-    <w:lsdException w:name="Medium List 1 Accent 5" w:semiHidden="0" w:uiPriority="65" w:unhideWhenUsed="0"/>
-    <w:lsdException w:name="Medium List 2 Accent 5" w:semiHidden="0" w:uiPriority="66" w:unhideWhenUsed="0"/>
-    <w:lsdException w:name="Medium Grid 1 Accent 5" w:semiHidden="0" w:uiPriority="67" w:unhideWhenUsed="0"/>
-    <w:lsdException w:name="Medium Grid 2 Accent 5" w:semiHidden="0" w:uiPriority="68" w:unhideWhenUsed="0"/>
-    <w:lsdException w:name="Medium Grid 3 Accent 5" w:semiHidden="0" w:uiPriority="69" w:unhideWhenUsed="0"/>
-    <w:lsdException w:name="Dark List Accent 5" w:semiHidden="0" w:uiPriority="70" w:unhideWhenUsed="0"/>
-    <w:lsdException w:name="Colorful Shading Accent 5" w:semiHidden="0" w:uiPriority="71" w:unhideWhenUsed="0"/>
-    <w:lsdException w:name="Colorful List Accent 5" w:semiHidden="0" w:uiPriority="72" w:unhideWhenUsed="0"/>
-    <w:lsdException w:name="Colorful Grid Accent 5" w:semiHidden="0" w:uiPriority="73" w:unhideWhenUsed="0"/>
-    <w:lsdException w:name="Light Shading Accent 6" w:semiHidden="0" w:uiPriority="60" w:unhideWhenUsed="0"/>
-    <w:lsdException w:name="Light List Accent 6" w:semiHidden="0" w:uiPriority="61" w:unhideWhenUsed="0"/>
-    <w:lsdException w:name="Light Grid Accent 6" w:semiHidden="0" w:uiPriority="62" w:unhideWhenUsed="0"/>
-    <w:lsdException w:name="Medium Shading 1 Accent 6" w:semiHidden="0" w:uiPriority="63" w:unhideWhenUsed="0"/>
-    <w:lsdException w:name="Medium Shading 2 Accent 6" w:semiHidden="0" w:uiPriority="64" w:unhideWhenUsed="0"/>
-    <w:lsdException w:name="Medium List 1 Accent 6" w:semiHidden="0" w:uiPriority="65" w:unhideWhenUsed="0"/>
-    <w:lsdException w:name="Medium List 2 Accent 6" w:semiHidden="0" w:uiPriority="66" w:unhideWhenUsed="0"/>
-    <w:lsdException w:name="Medium Grid 1 Accent 6" w:semiHidden="0" w:uiPriority="67" w:unhideWhenUsed="0"/>
-    <w:lsdException w:name="Medium Grid 2 Accent 6" w:semiHidden="0" w:uiPriority="68" w:unhideWhenUsed="0"/>
-    <w:lsdException w:name="Medium Grid 3 Accent 6" w:semiHidden="0" w:uiPriority="69" w:unhideWhenUsed="0"/>
-    <w:lsdException w:name="Dark List Accent 6" w:semiHidden="0" w:uiPriority="70" w:unhideWhenUsed="0"/>
-    <w:lsdException w:name="Colorful Shading Accent 6" w:semiHidden="0" w:uiPriority="71" w:unhideWhenUsed="0"/>
-    <w:lsdException w:name="Colorful List Accent 6" w:semiHidden="0" w:uiPriority="72" w:unhideWhenUsed="0"/>
-    <w:lsdException w:name="Colorful Grid Accent 6" w:semiHidden="0" w:uiPriority="73" w:unhideWhenUsed="0"/>
-    <w:lsdException w:name="Subtle Emphasis" w:semiHidden="0" w:uiPriority="19" w:unhideWhenUsed="0" w:qFormat="1"/>
-    <w:lsdException w:name="Intense Emphasis" w:semiHidden="0" w:uiPriority="21" w:unhideWhenUsed="0" w:qFormat="1"/>
-    <w:lsdException w:name="Subtle Reference" w:semiHidden="0" w:uiPriority="31" w:unhideWhenUsed="0" w:qFormat="1"/>
-    <w:lsdException w:name="Intense Reference" w:semiHidden="0" w:uiPriority="32" w:unhideWhenUsed="0" w:qFormat="1"/>
-    <w:lsdException w:name="Book Title" w:semiHidden="0" w:uiPriority="33" w:unhideWhenUsed="0" w:qFormat="1"/>
-    <w:lsdException w:name="Bibliography" w:uiPriority="37"/>
-    <w:lsdException w:name="TOC Heading" w:uiPriority="39" w:qFormat="1"/>
+  <w:latentStyles w:defLockedState="0" w:defUIPriority="99" w:defSemiHidden="0" w:defUnhideWhenUsed="0" w:defQFormat="0" w:count="375">
+    <w:lsdException w:name="Normal" w:uiPriority="0" w:qFormat="1"/>
+    <w:lsdException w:name="heading 1" w:uiPriority="9" w:qFormat="1"/>
+    <w:lsdException w:name="heading 2" w:semiHidden="1" w:uiPriority="9" w:unhideWhenUsed="1" w:qFormat="1"/>
+    <w:lsdException w:name="heading 3" w:semiHidden="1" w:uiPriority="9" w:unhideWhenUsed="1" w:qFormat="1"/>
+    <w:lsdException w:name="heading 4" w:semiHidden="1" w:uiPriority="9" w:unhideWhenUsed="1" w:qFormat="1"/>
+    <w:lsdException w:name="heading 5" w:semiHidden="1" w:uiPriority="9" w:unhideWhenUsed="1" w:qFormat="1"/>
+    <w:lsdException w:name="heading 6" w:semiHidden="1" w:uiPriority="9" w:unhideWhenUsed="1" w:qFormat="1"/>
+    <w:lsdException w:name="heading 7" w:semiHidden="1" w:uiPriority="9" w:unhideWhenUsed="1" w:qFormat="1"/>
+    <w:lsdException w:name="heading 8" w:semiHidden="1" w:uiPriority="9" w:unhideWhenUsed="1" w:qFormat="1"/>
+    <w:lsdException w:name="heading 9" w:semiHidden="1" w:uiPriority="9" w:unhideWhenUsed="1" w:qFormat="1"/>
+    <w:lsdException w:name="index 1" w:semiHidden="1" w:unhideWhenUsed="1"/>
+    <w:lsdException w:name="index 2" w:semiHidden="1" w:unhideWhenUsed="1"/>
+    <w:lsdException w:name="index 3" w:semiHidden="1" w:unhideWhenUsed="1"/>
+    <w:lsdException w:name="index 4" w:semiHidden="1" w:unhideWhenUsed="1"/>
+    <w:lsdException w:name="index 5" w:semiHidden="1" w:unhideWhenUsed="1"/>
+    <w:lsdException w:name="index 6" w:semiHidden="1" w:unhideWhenUsed="1"/>
+    <w:lsdException w:name="index 7" w:semiHidden="1" w:unhideWhenUsed="1"/>
+    <w:lsdException w:name="index 8" w:semiHidden="1" w:unhideWhenUsed="1"/>
+    <w:lsdException w:name="index 9" w:semiHidden="1" w:unhideWhenUsed="1"/>
+    <w:lsdException w:name="toc 1" w:semiHidden="1" w:uiPriority="39" w:unhideWhenUsed="1"/>
+    <w:lsdException w:name="toc 2" w:semiHidden="1" w:uiPriority="39" w:unhideWhenUsed="1"/>
+    <w:lsdException w:name="toc 3" w:semiHidden="1" w:uiPriority="39" w:unhideWhenUsed="1"/>
+    <w:lsdException w:name="toc 4" w:semiHidden="1" w:uiPriority="39" w:unhideWhenUsed="1"/>
+    <w:lsdException w:name="toc 5" w:semiHidden="1" w:uiPriority="39" w:unhideWhenUsed="1"/>
+    <w:lsdException w:name="toc 6" w:semiHidden="1" w:uiPriority="39" w:unhideWhenUsed="1"/>
+    <w:lsdException w:name="toc 7" w:semiHidden="1" w:uiPriority="39" w:unhideWhenUsed="1"/>
+    <w:lsdException w:name="toc 8" w:semiHidden="1" w:uiPriority="39" w:unhideWhenUsed="1"/>
+    <w:lsdException w:name="toc 9" w:semiHidden="1" w:uiPriority="39" w:unhideWhenUsed="1"/>
+    <w:lsdException w:name="Normal Indent" w:semiHidden="1" w:unhideWhenUsed="1"/>
+    <w:lsdException w:name="footnote text" w:semiHidden="1" w:unhideWhenUsed="1"/>
+    <w:lsdException w:name="annotation text" w:semiHidden="1" w:unhideWhenUsed="1"/>
+    <w:lsdException w:name="header" w:semiHidden="1" w:unhideWhenUsed="1"/>
+    <w:lsdException w:name="footer" w:semiHidden="1" w:unhideWhenUsed="1"/>
+    <w:lsdException w:name="index heading" w:semiHidden="1" w:unhideWhenUsed="1"/>
+    <w:lsdException w:name="caption" w:semiHidden="1" w:uiPriority="35" w:unhideWhenUsed="1" w:qFormat="1"/>
+    <w:lsdException w:name="table of figures" w:semiHidden="1" w:unhideWhenUsed="1"/>
+    <w:lsdException w:name="envelope address" w:semiHidden="1" w:unhideWhenUsed="1"/>
+    <w:lsdException w:name="envelope return" w:semiHidden="1" w:unhideWhenUsed="1"/>
+    <w:lsdException w:name="footnote reference" w:semiHidden="1" w:unhideWhenUsed="1"/>
+    <w:lsdException w:name="annotation reference" w:semiHidden="1" w:unhideWhenUsed="1"/>
+    <w:lsdException w:name="line number" w:semiHidden="1" w:unhideWhenUsed="1"/>
+    <w:lsdException w:name="page number" w:semiHidden="1" w:unhideWhenUsed="1"/>
+    <w:lsdException w:name="endnote reference" w:semiHidden="1" w:unhideWhenUsed="1"/>
+    <w:lsdException w:name="endnote text" w:semiHidden="1" w:unhideWhenUsed="1"/>
+    <w:lsdException w:name="table of authorities" w:semiHidden="1" w:unhideWhenUsed="1"/>
+    <w:lsdException w:name="macro" w:semiHidden="1" w:unhideWhenUsed="1"/>
+    <w:lsdException w:name="toa heading" w:semiHidden="1" w:unhideWhenUsed="1"/>
+    <w:lsdException w:name="List" w:semiHidden="1" w:unhideWhenUsed="1"/>
+    <w:lsdException w:name="List Bullet" w:semiHidden="1" w:unhideWhenUsed="1"/>
+    <w:lsdException w:name="List Number" w:semiHidden="1" w:unhideWhenUsed="1"/>
+    <w:lsdException w:name="List 2" w:semiHidden="1" w:unhideWhenUsed="1"/>
+    <w:lsdException w:name="List 3" w:semiHidden="1" w:unhideWhenUsed="1"/>
+    <w:lsdException w:name="List 4" w:semiHidden="1" w:unhideWhenUsed="1"/>
+    <w:lsdException w:name="List 5" w:semiHidden="1" w:unhideWhenUsed="1"/>
+    <w:lsdException w:name="List Bullet 2" w:semiHidden="1" w:unhideWhenUsed="1"/>
+    <w:lsdException w:name="List Bullet 3" w:semiHidden="1" w:unhideWhenUsed="1"/>
+    <w:lsdException w:name="List Bullet 4" w:semiHidden="1" w:unhideWhenUsed="1"/>
+    <w:lsdException w:name="List Bullet 5" w:semiHidden="1" w:unhideWhenUsed="1"/>
+    <w:lsdException w:name="List Number 2" w:semiHidden="1" w:unhideWhenUsed="1"/>
+    <w:lsdException w:name="List Number 3" w:semiHidden="1" w:unhideWhenUsed="1"/>
+    <w:lsdException w:name="List Number 4" w:semiHidden="1" w:unhideWhenUsed="1"/>
+    <w:lsdException w:name="List Number 5" w:semiHidden="1" w:unhideWhenUsed="1"/>
+    <w:lsdException w:name="Title" w:uiPriority="10" w:qFormat="1"/>
+    <w:lsdException w:name="Closing" w:semiHidden="1" w:unhideWhenUsed="1"/>
+    <w:lsdException w:name="Signature" w:semiHidden="1" w:unhideWhenUsed="1"/>
+    <w:lsdException w:name="Default Paragraph Font" w:semiHidden="1" w:uiPriority="1" w:unhideWhenUsed="1"/>
+    <w:lsdException w:name="Body Text" w:semiHidden="1" w:unhideWhenUsed="1"/>
+    <w:lsdException w:name="Body Text Indent" w:semiHidden="1" w:unhideWhenUsed="1"/>
+    <w:lsdException w:name="List Continue" w:semiHidden="1" w:unhideWhenUsed="1"/>
+    <w:lsdException w:name="List Continue 2" w:semiHidden="1" w:unhideWhenUsed="1"/>
+    <w:lsdException w:name="List Continue 3" w:semiHidden="1" w:unhideWhenUsed="1"/>
+    <w:lsdException w:name="List Continue 4" w:semiHidden="1" w:unhideWhenUsed="1"/>
+    <w:lsdException w:name="List Continue 5" w:semiHidden="1" w:unhideWhenUsed="1"/>
+    <w:lsdException w:name="Message Header" w:semiHidden="1" w:unhideWhenUsed="1"/>
+    <w:lsdException w:name="Subtitle" w:uiPriority="11" w:qFormat="1"/>
+    <w:lsdException w:name="Salutation" w:semiHidden="1" w:unhideWhenUsed="1"/>
+    <w:lsdException w:name="Date" w:semiHidden="1" w:unhideWhenUsed="1"/>
+    <w:lsdException w:name="Body Text First Indent" w:semiHidden="1" w:unhideWhenUsed="1"/>
+    <w:lsdException w:name="Body Text First Indent 2" w:semiHidden="1" w:unhideWhenUsed="1"/>
+    <w:lsdException w:name="Note Heading" w:semiHidden="1" w:unhideWhenUsed="1"/>
+    <w:lsdException w:name="Body Text 2" w:semiHidden="1" w:unhideWhenUsed="1"/>
+    <w:lsdException w:name="Body Text 3" w:semiHidden="1" w:unhideWhenUsed="1"/>
+    <w:lsdException w:name="Body Text Indent 2" w:semiHidden="1" w:unhideWhenUsed="1"/>
+    <w:lsdException w:name="Body Text Indent 3" w:semiHidden="1" w:unhideWhenUsed="1"/>
+    <w:lsdException w:name="Block Text" w:semiHidden="1" w:unhideWhenUsed="1"/>
+    <w:lsdException w:name="Hyperlink" w:semiHidden="1" w:unhideWhenUsed="1"/>
+    <w:lsdException w:name="FollowedHyperlink" w:semiHidden="1" w:unhideWhenUsed="1"/>
+    <w:lsdException w:name="Strong" w:uiPriority="22" w:qFormat="1"/>
+    <w:lsdException w:name="Emphasis" w:uiPriority="20" w:qFormat="1"/>
+    <w:lsdException w:name="Document Map" w:semiHidden="1" w:unhideWhenUsed="1"/>
+    <w:lsdException w:name="Plain Text" w:semiHidden="1" w:unhideWhenUsed="1"/>
+    <w:lsdException w:name="E-mail Signature" w:semiHidden="1" w:unhideWhenUsed="1"/>
+    <w:lsdException w:name="HTML Top of Form" w:semiHidden="1" w:unhideWhenUsed="1"/>
+    <w:lsdException w:name="HTML Bottom of Form" w:semiHidden="1" w:unhideWhenUsed="1"/>
+    <w:lsdException w:name="Normal (Web)" w:semiHidden="1" w:unhideWhenUsed="1"/>
+    <w:lsdException w:name="HTML Acronym" w:semiHidden="1" w:unhideWhenUsed="1"/>
+    <w:lsdException w:name="HTML Address" w:semiHidden="1" w:unhideWhenUsed="1"/>
+    <w:lsdException w:name="HTML Cite" w:semiHidden="1" w:unhideWhenUsed="1"/>
+    <w:lsdException w:name="HTML Code" w:semiHidden="1" w:unhideWhenUsed="1"/>
+    <w:lsdException w:name="HTML Definition" w:semiHidden="1" w:unhideWhenUsed="1"/>
+    <w:lsdException w:name="HTML Keyboard" w:semiHidden="1" w:unhideWhenUsed="1"/>
+    <w:lsdException w:name="HTML Preformatted" w:semiHidden="1" w:unhideWhenUsed="1"/>
+    <w:lsdException w:name="HTML Sample" w:semiHidden="1" w:unhideWhenUsed="1"/>
+    <w:lsdException w:name="HTML Typewriter" w:semiHidden="1" w:unhideWhenUsed="1"/>
+    <w:lsdException w:name="HTML Variable" w:semiHidden="1" w:unhideWhenUsed="1"/>
+    <w:lsdException w:name="Normal Table" w:semiHidden="1" w:unhideWhenUsed="1"/>
+    <w:lsdException w:name="annotation subject" w:semiHidden="1" w:unhideWhenUsed="1"/>
+    <w:lsdException w:name="No List" w:semiHidden="1" w:unhideWhenUsed="1"/>
+    <w:lsdException w:name="Outline List 1" w:semiHidden="1" w:unhideWhenUsed="1"/>
+    <w:lsdException w:name="Outline List 2" w:semiHidden="1" w:unhideWhenUsed="1"/>
+    <w:lsdException w:name="Outline List 3" w:semiHidden="1" w:unhideWhenUsed="1"/>
+    <w:lsdException w:name="Table Simple 1" w:semiHidden="1" w:unhideWhenUsed="1"/>
+    <w:lsdException w:name="Table Simple 2" w:semiHidden="1" w:unhideWhenUsed="1"/>
+    <w:lsdException w:name="Table Simple 3" w:semiHidden="1" w:unhideWhenUsed="1"/>
+    <w:lsdException w:name="Table Classic 1" w:semiHidden="1" w:unhideWhenUsed="1"/>
+    <w:lsdException w:name="Table Classic 2" w:semiHidden="1" w:unhideWhenUsed="1"/>
+    <w:lsdException w:name="Table Classic 3" w:semiHidden="1" w:unhideWhenUsed="1"/>
+    <w:lsdException w:name="Table Classic 4" w:semiHidden="1" w:unhideWhenUsed="1"/>
+    <w:lsdException w:name="Table Colorful 1" w:semiHidden="1" w:unhideWhenUsed="1"/>
+    <w:lsdException w:name="Table Colorful 2" w:semiHidden="1" w:unhideWhenUsed="1"/>
+    <w:lsdException w:name="Table Colorful 3" w:semiHidden="1" w:unhideWhenUsed="1"/>
+    <w:lsdException w:name="Table Columns 1" w:semiHidden="1" w:unhideWhenUsed="1"/>
+    <w:lsdException w:name="Table Columns 2" w:semiHidden="1" w:unhideWhenUsed="1"/>
+    <w:lsdException w:name="Table Columns 3" w:semiHidden="1" w:unhideWhenUsed="1"/>
+    <w:lsdException w:name="Table Columns 4" w:semiHidden="1" w:unhideWhenUsed="1"/>
+    <w:lsdException w:name="Table Columns 5" w:semiHidden="1" w:unhideWhenUsed="1"/>
+    <w:lsdException w:name="Table Grid 1" w:semiHidden="1" w:unhideWhenUsed="1"/>
+    <w:lsdException w:name="Table Grid 2" w:semiHidden="1" w:unhideWhenUsed="1"/>
+    <w:lsdException w:name="Table Grid 3" w:semiHidden="1" w:unhideWhenUsed="1"/>
+    <w:lsdException w:name="Table Grid 4" w:semiHidden="1" w:unhideWhenUsed="1"/>
+    <w:lsdException w:name="Table Grid 5" w:semiHidden="1" w:unhideWhenUsed="1"/>
+    <w:lsdException w:name="Table Grid 6" w:semiHidden="1" w:unhideWhenUsed="1"/>
+    <w:lsdException w:name="Table Grid 7" w:semiHidden="1" w:unhideWhenUsed="1"/>
+    <w:lsdException w:name="Table Grid 8" w:semiHidden="1" w:unhideWhenUsed="1"/>
+    <w:lsdException w:name="Table List 1" w:semiHidden="1" w:unhideWhenUsed="1"/>
+    <w:lsdException w:name="Table List 2" w:semiHidden="1" w:unhideWhenUsed="1"/>
+    <w:lsdException w:name="Table List 3" w:semiHidden="1" w:unhideWhenUsed="1"/>
+    <w:lsdException w:name="Table List 4" w:semiHidden="1" w:unhideWhenUsed="1"/>
+    <w:lsdException w:name="Table List 5" w:semiHidden="1" w:unhideWhenUsed="1"/>
+    <w:lsdException w:name="Table List 6" w:semiHidden="1" w:unhideWhenUsed="1"/>
+    <w:lsdException w:name="Table List 7" w:semiHidden="1" w:unhideWhenUsed="1"/>
+    <w:lsdException w:name="Table List 8" w:semiHidden="1" w:unhideWhenUsed="1"/>
+    <w:lsdException w:name="Table 3D effects 1" w:semiHidden="1" w:unhideWhenUsed="1"/>
+    <w:lsdException w:name="Table 3D effects 2" w:semiHidden="1" w:unhideWhenUsed="1"/>
+    <w:lsdException w:name="Table 3D effects 3" w:semiHidden="1" w:unhideWhenUsed="1"/>
+    <w:lsdException w:name="Table Contemporary" w:semiHidden="1" w:unhideWhenUsed="1"/>
+    <w:lsdException w:name="Table Elegant" w:semiHidden="1" w:unhideWhenUsed="1"/>
+    <w:lsdException w:name="Table Professional" w:semiHidden="1" w:unhideWhenUsed="1"/>
+    <w:lsdException w:name="Table Subtle 1" w:semiHidden="1" w:unhideWhenUsed="1"/>
+    <w:lsdException w:name="Table Subtle 2" w:semiHidden="1" w:unhideWhenUsed="1"/>
+    <w:lsdException w:name="Table Web 1" w:semiHidden="1" w:unhideWhenUsed="1"/>
+    <w:lsdException w:name="Table Web 2" w:semiHidden="1" w:unhideWhenUsed="1"/>
+    <w:lsdException w:name="Table Web 3" w:semiHidden="1" w:unhideWhenUsed="1"/>
+    <w:lsdException w:name="Balloon Text" w:semiHidden="1" w:unhideWhenUsed="1"/>
+    <w:lsdException w:name="Table Grid" w:semiHidden="1" w:uiPriority="39" w:unhideWhenUsed="1"/>
+    <w:lsdException w:name="Table Theme" w:semiHidden="1" w:unhideWhenUsed="1"/>
+    <w:lsdException w:name="Placeholder Text" w:semiHidden="1"/>
+    <w:lsdException w:name="No Spacing" w:uiPriority="1" w:qFormat="1"/>
+    <w:lsdException w:name="Light Shading" w:uiPriority="60"/>
+    <w:lsdException w:name="Light List" w:uiPriority="61"/>
+    <w:lsdException w:name="Light Grid" w:uiPriority="62"/>
+    <w:lsdException w:name="Medium Shading 1" w:uiPriority="63"/>
+    <w:lsdException w:name="Medium Shading 2" w:uiPriority="64"/>
+    <w:lsdException w:name="Medium List 1" w:uiPriority="65"/>
+    <w:lsdException w:name="Medium List 2" w:uiPriority="66"/>
+    <w:lsdException w:name="Medium Grid 1" w:uiPriority="67"/>
+    <w:lsdException w:name="Medium Grid 2" w:uiPriority="68"/>
+    <w:lsdException w:name="Medium Grid 3" w:uiPriority="69"/>
+    <w:lsdException w:name="Dark List" w:uiPriority="70"/>
+    <w:lsdException w:name="Colorful Shading" w:uiPriority="71"/>
+    <w:lsdException w:name="Colorful List" w:uiPriority="72"/>
+    <w:lsdException w:name="Colorful Grid" w:uiPriority="73"/>
+    <w:lsdException w:name="Light Shading Accent 1" w:uiPriority="60"/>
+    <w:lsdException w:name="Light List Accent 1" w:uiPriority="61"/>
+    <w:lsdException w:name="Light Grid Accent 1" w:uiPriority="62"/>
+    <w:lsdException w:name="Medium Shading 1 Accent 1" w:uiPriority="63"/>
+    <w:lsdException w:name="Medium Shading 2 Accent 1" w:uiPriority="64"/>
+    <w:lsdException w:name="Medium List 1 Accent 1" w:uiPriority="65"/>
+    <w:lsdException w:name="Revision" w:semiHidden="1"/>
+    <w:lsdException w:name="List Paragraph" w:uiPriority="34" w:qFormat="1"/>
+    <w:lsdException w:name="Quote" w:uiPriority="29" w:qFormat="1"/>
+    <w:lsdException w:name="Intense Quote" w:uiPriority="30" w:qFormat="1"/>
+    <w:lsdException w:name="Medium List 2 Accent 1" w:uiPriority="66"/>
+    <w:lsdException w:name="Medium Grid 1 Accent 1" w:uiPriority="67"/>
+    <w:lsdException w:name="Medium Grid 2 Accent 1" w:uiPriority="68"/>
+    <w:lsdException w:name="Medium Grid 3 Accent 1" w:uiPriority="69"/>
+    <w:lsdException w:name="Dark List Accent 1" w:uiPriority="70"/>
+    <w:lsdException w:name="Colorful Shading Accent 1" w:uiPriority="71"/>
+    <w:lsdException w:name="Colorful List Accent 1" w:uiPriority="72"/>
+    <w:lsdException w:name="Colorful Grid Accent 1" w:uiPriority="73"/>
+    <w:lsdException w:name="Light Shading Accent 2" w:uiPriority="60"/>
+    <w:lsdException w:name="Light List Accent 2" w:uiPriority="61"/>
+    <w:lsdException w:name="Light Grid Accent 2" w:uiPriority="62"/>
+    <w:lsdException w:name="Medium Shading 1 Accent 2" w:uiPriority="63"/>
+    <w:lsdException w:name="Medium Shading 2 Accent 2" w:uiPriority="64"/>
+    <w:lsdException w:name="Medium List 1 Accent 2" w:uiPriority="65"/>
+    <w:lsdException w:name="Medium List 2 Accent 2" w:uiPriority="66"/>
+    <w:lsdException w:name="Medium Grid 1 Accent 2" w:uiPriority="67"/>
+    <w:lsdException w:name="Medium Grid 2 Accent 2" w:uiPriority="68"/>
+    <w:lsdException w:name="Medium Grid 3 Accent 2" w:uiPriority="69"/>
+    <w:lsdException w:name="Dark List Accent 2" w:uiPriority="70"/>
+    <w:lsdException w:name="Colorful Shading Accent 2" w:uiPriority="71"/>
+    <w:lsdException w:name="Colorful List Accent 2" w:uiPriority="72"/>
+    <w:lsdException w:name="Colorful Grid Accent 2" w:uiPriority="73"/>
+    <w:lsdException w:name="Light Shading Accent 3" w:uiPriority="60"/>
+    <w:lsdException w:name="Light List Accent 3" w:uiPriority="61"/>
+    <w:lsdException w:name="Light Grid Accent 3" w:uiPriority="62"/>
+    <w:lsdException w:name="Medium Shading 1 Accent 3" w:uiPriority="63"/>
+    <w:lsdException w:name="Medium Shading 2 Accent 3" w:uiPriority="64"/>
+    <w:lsdException w:name="Medium List 1 Accent 3" w:uiPriority="65"/>
+    <w:lsdException w:name="Medium List 2 Accent 3" w:uiPriority="66"/>
+    <w:lsdException w:name="Medium Grid 1 Accent 3" w:uiPriority="67"/>
+    <w:lsdException w:name="Medium Grid 2 Accent 3" w:uiPriority="68"/>
+    <w:lsdException w:name="Medium Grid 3 Accent 3" w:uiPriority="69"/>
+    <w:lsdException w:name="Dark List Accent 3" w:uiPriority="70"/>
+    <w:lsdException w:name="Colorful Shading Accent 3" w:uiPriority="71"/>
+    <w:lsdException w:name="Colorful List Accent 3" w:uiPriority="72"/>
+    <w:lsdException w:name="Colorful Grid Accent 3" w:uiPriority="73"/>
+    <w:lsdException w:name="Light Shading Accent 4" w:uiPriority="60"/>
+    <w:lsdException w:name="Light List Accent 4" w:uiPriority="61"/>
+    <w:lsdException w:name="Light Grid Accent 4" w:uiPriority="62"/>
+    <w:lsdException w:name="Medium Shading 1 Accent 4" w:uiPriority="63"/>
+    <w:lsdException w:name="Medium Shading 2 Accent 4" w:uiPriority="64"/>
+    <w:lsdException w:name="Medium List 1 Accent 4" w:uiPriority="65"/>
+    <w:lsdException w:name="Medium List 2 Accent 4" w:uiPriority="66"/>
+    <w:lsdException w:name="Medium Grid 1 Accent 4" w:uiPriority="67"/>
+    <w:lsdException w:name="Medium Grid 2 Accent 4" w:uiPriority="68"/>
+    <w:lsdException w:name="Medium Grid 3 Accent 4" w:uiPriority="69"/>
+    <w:lsdException w:name="Dark List Accent 4" w:uiPriority="70"/>
+    <w:lsdException w:name="Colorful Shading Accent 4" w:uiPriority="71"/>
+    <w:lsdException w:name="Colorful List Accent 4" w:uiPriority="72"/>
+    <w:lsdException w:name="Colorful Grid Accent 4" w:uiPriority="73"/>
+    <w:lsdException w:name="Light Shading Accent 5" w:uiPriority="60"/>
+    <w:lsdException w:name="Light List Accent 5" w:uiPriority="61"/>
+    <w:lsdException w:name="Light Grid Accent 5" w:uiPriority="62"/>
+    <w:lsdException w:name="Medium Shading 1 Accent 5" w:uiPriority="63"/>
+    <w:lsdException w:name="Medium Shading 2 Accent 5" w:uiPriority="64"/>
+    <w:lsdException w:name="Medium List 1 Accent 5" w:uiPriority="65"/>
+    <w:lsdException w:name="Medium List 2 Accent 5" w:uiPriority="66"/>
+    <w:lsdException w:name="Medium Grid 1 Accent 5" w:uiPriority="67"/>
+    <w:lsdException w:name="Medium Grid 2 Accent 5" w:uiPriority="68"/>
+    <w:lsdException w:name="Medium Grid 3 Accent 5" w:uiPriority="69"/>
+    <w:lsdException w:name="Dark List Accent 5" w:uiPriority="70"/>
+    <w:lsdException w:name="Colorful Shading Accent 5" w:uiPriority="71"/>
+    <w:lsdException w:name="Colorful List Accent 5" w:uiPriority="72"/>
+    <w:lsdException w:name="Colorful Grid Accent 5" w:uiPriority="73"/>
+    <w:lsdException w:name="Light Shading Accent 6" w:uiPriority="60"/>
+    <w:lsdException w:name="Light List Accent 6" w:uiPriority="61"/>
+    <w:lsdException w:name="Light Grid Accent 6" w:uiPriority="62"/>
+    <w:lsdException w:name="Medium Shading 1 Accent 6" w:uiPriority="63"/>
+    <w:lsdException w:name="Medium Shading 2 Accent 6" w:uiPriority="64"/>
+    <w:lsdException w:name="Medium List 1 Accent 6" w:uiPriority="65"/>
+    <w:lsdException w:name="Medium List 2 Accent 6" w:uiPriority="66"/>
+    <w:lsdException w:name="Medium Grid 1 Accent 6" w:uiPriority="67"/>
+    <w:lsdException w:name="Medium Grid 2 Accent 6" w:uiPriority="68"/>
+    <w:lsdException w:name="Medium Grid 3 Accent 6" w:uiPriority="69"/>
+    <w:lsdException w:name="Dark List Accent 6" w:uiPriority="70"/>
+    <w:lsdException w:name="Colorful Shading Accent 6" w:uiPriority="71"/>
+    <w:lsdException w:name="Colorful List Accent 6" w:uiPriority="72"/>
+    <w:lsdException w:name="Colorful Grid Accent 6" w:uiPriority="73"/>
+    <w:lsdException w:name="Subtle Emphasis" w:uiPriority="19" w:qFormat="1"/>
+    <w:lsdException w:name="Intense Emphasis" w:uiPriority="21" w:qFormat="1"/>
+    <w:lsdException w:name="Subtle Reference" w:uiPriority="31" w:qFormat="1"/>
+    <w:lsdException w:name="Intense Reference" w:uiPriority="32" w:qFormat="1"/>
+    <w:lsdException w:name="Book Title" w:uiPriority="33" w:qFormat="1"/>
+    <w:lsdException w:name="Bibliography" w:semiHidden="1" w:uiPriority="37" w:unhideWhenUsed="1"/>
+    <w:lsdException w:name="TOC Heading" w:semiHidden="1" w:uiPriority="39" w:unhideWhenUsed="1" w:qFormat="1"/>
+    <w:lsdException w:name="Plain Table 1" w:uiPriority="41"/>
+    <w:lsdException w:name="Plain Table 2" w:uiPriority="42"/>
+    <w:lsdException w:name="Plain Table 3" w:uiPriority="43"/>
+    <w:lsdException w:name="Plain Table 4" w:uiPriority="44"/>
+    <w:lsdException w:name="Plain Table 5" w:uiPriority="45"/>
+    <w:lsdException w:name="Grid Table Light" w:uiPriority="40"/>
+    <w:lsdException w:name="Grid Table 1 Light" w:uiPriority="46"/>
+    <w:lsdException w:name="Grid Table 2" w:uiPriority="47"/>
+    <w:lsdException w:name="Grid Table 3" w:uiPriority="48"/>
+    <w:lsdException w:name="Grid Table 4" w:uiPriority="49"/>
+    <w:lsdException w:name="Grid Table 5 Dark" w:uiPriority="50"/>
+    <w:lsdException w:name="Grid Table 6 Colorful" w:uiPriority="51"/>
+    <w:lsdException w:name="Grid Table 7 Colorful" w:uiPriority="52"/>
+    <w:lsdException w:name="Grid Table 1 Light Accent 1" w:uiPriority="46"/>
+    <w:lsdException w:name="Grid Table 2 Accent 1" w:uiPriority="47"/>
+    <w:lsdException w:name="Grid Table 3 Accent 1" w:uiPriority="48"/>
+    <w:lsdException w:name="Grid Table 4 Accent 1" w:uiPriority="49"/>
+    <w:lsdException w:name="Grid Table 5 Dark Accent 1" w:uiPriority="50"/>
+    <w:lsdException w:name="Grid Table 6 Colorful Accent 1" w:uiPriority="51"/>
+    <w:lsdException w:name="Grid Table 7 Colorful Accent 1" w:uiPriority="52"/>
+    <w:lsdException w:name="Grid Table 1 Light Accent 2" w:uiPriority="46"/>
+    <w:lsdException w:name="Grid Table 2 Accent 2" w:uiPriority="47"/>
+    <w:lsdException w:name="Grid Table 3 Accent 2" w:uiPriority="48"/>
+    <w:lsdException w:name="Grid Table 4 Accent 2" w:uiPriority="49"/>
+    <w:lsdException w:name="Grid Table 5 Dark Accent 2" w:uiPriority="50"/>
+    <w:lsdException w:name="Grid Table 6 Colorful Accent 2" w:uiPriority="51"/>
+    <w:lsdException w:name="Grid Table 7 Colorful Accent 2" w:uiPriority="52"/>
+    <w:lsdException w:name="Grid Table 1 Light Accent 3" w:uiPriority="46"/>
+    <w:lsdException w:name="Grid Table 2 Accent 3" w:uiPriority="47"/>
+    <w:lsdException w:name="Grid Table 3 Accent 3" w:uiPriority="48"/>
+    <w:lsdException w:name="Grid Table 4 Accent 3" w:uiPriority="49"/>
+    <w:lsdException w:name="Grid Table 5 Dark Accent 3" w:uiPriority="50"/>
+    <w:lsdException w:name="Grid Table 6 Colorful Accent 3" w:uiPriority="51"/>
+    <w:lsdException w:name="Grid Table 7 Colorful Accent 3" w:uiPriority="52"/>
+    <w:lsdException w:name="Grid Table 1 Light Accent 4" w:uiPriority="46"/>
+    <w:lsdException w:name="Grid Table 2 Accent 4" w:uiPriority="47"/>
+    <w:lsdException w:name="Grid Table 3 Accent 4" w:uiPriority="48"/>
+    <w:lsdException w:name="Grid Table 4 Accent 4" w:uiPriority="49"/>
+    <w:lsdException w:name="Grid Table 5 Dark Accent 4" w:uiPriority="50"/>
+    <w:lsdException w:name="Grid Table 6 Colorful Accent 4" w:uiPriority="51"/>
+    <w:lsdException w:name="Grid Table 7 Colorful Accent 4" w:uiPriority="52"/>
+    <w:lsdException w:name="Grid Table 1 Light Accent 5" w:uiPriority="46"/>
+    <w:lsdException w:name="Grid Table 2 Accent 5" w:uiPriority="47"/>
+    <w:lsdException w:name="Grid Table 3 Accent 5" w:uiPriority="48"/>
+    <w:lsdException w:name="Grid Table 4 Accent 5" w:uiPriority="49"/>
+    <w:lsdException w:name="Grid Table 5 Dark Accent 5" w:uiPriority="50"/>
+    <w:lsdException w:name="Grid Table 6 Colorful Accent 5" w:uiPriority="51"/>
+    <w:lsdException w:name="Grid Table 7 Colorful Accent 5" w:uiPriority="52"/>
+    <w:lsdException w:name="Grid Table 1 Light Accent 6" w:uiPriority="46"/>
+    <w:lsdException w:name="Grid Table 2 Accent 6" w:uiPriority="47"/>
+    <w:lsdException w:name="Grid Table 3 Accent 6" w:uiPriority="48"/>
+    <w:lsdException w:name="Grid Table 4 Accent 6" w:uiPriority="49"/>
+    <w:lsdException w:name="Grid Table 5 Dark Accent 6" w:uiPriority="50"/>
+    <w:lsdException w:name="Grid Table 6 Colorful Accent 6" w:uiPriority="51"/>
+    <w:lsdException w:name="Grid Table 7 Colorful Accent 6" w:uiPriority="52"/>
+    <w:lsdException w:name="List Table 1 Light" w:uiPriority="46"/>
+    <w:lsdException w:name="List Table 2" w:uiPriority="47"/>
+    <w:lsdException w:name="List Table 3" w:uiPriority="48"/>
+    <w:lsdException w:name="List Table 4" w:uiPriority="49"/>
+    <w:lsdException w:name="List Table 5 Dark" w:uiPriority="50"/>
+    <w:lsdException w:name="List Table 6 Colorful" w:uiPriority="51"/>
+    <w:lsdException w:name="List Table 7 Colorful" w:uiPriority="52"/>
+    <w:lsdException w:name="List Table 1 Light Accent 1" w:uiPriority="46"/>
+    <w:lsdException w:name="List Table 2 Accent 1" w:uiPriority="47"/>
+    <w:lsdException w:name="List Table 3 Accent 1" w:uiPriority="48"/>
+    <w:lsdException w:name="List Table 4 Accent 1" w:uiPriority="49"/>
+    <w:lsdException w:name="List Table 5 Dark Accent 1" w:uiPriority="50"/>
+    <w:lsdException w:name="List Table 6 Colorful Accent 1" w:uiPriority="51"/>
+    <w:lsdException w:name="List Table 7 Colorful Accent 1" w:uiPriority="52"/>
+    <w:lsdException w:name="List Table 1 Light Accent 2" w:uiPriority="46"/>
+    <w:lsdException w:name="List Table 2 Accent 2" w:uiPriority="47"/>
+    <w:lsdException w:name="List Table 3 Accent 2" w:uiPriority="48"/>
+    <w:lsdException w:name="List Table 4 Accent 2" w:uiPriority="49"/>
+    <w:lsdException w:name="List Table 5 Dark Accent 2" w:uiPriority="50"/>
+    <w:lsdException w:name="List Table 6 Colorful Accent 2" w:uiPriority="51"/>
+    <w:lsdException w:name="List Table 7 Colorful Accent 2" w:uiPriority="52"/>
+    <w:lsdException w:name="List Table 1 Light Accent 3" w:uiPriority="46"/>
+    <w:lsdException w:name="List Table 2 Accent 3" w:uiPriority="47"/>
+    <w:lsdException w:name="List Table 3 Accent 3" w:uiPriority="48"/>
+    <w:lsdException w:name="List Table 4 Accent 3" w:uiPriority="49"/>
+    <w:lsdException w:name="List Table 5 Dark Accent 3" w:uiPriority="50"/>
+    <w:lsdException w:name="List Table 6 Colorful Accent 3" w:uiPriority="51"/>
+    <w:lsdException w:name="List Table 7 Colorful Accent 3" w:uiPriority="52"/>
+    <w:lsdException w:name="List Table 1 Light Accent 4" w:uiPriority="46"/>
+    <w:lsdException w:name="List Table 2 Accent 4" w:uiPriority="47"/>
+    <w:lsdException w:name="List Table 3 Accent 4" w:uiPriority="48"/>
+    <w:lsdException w:name="List Table 4 Accent 4" w:uiPriority="49"/>
+    <w:lsdException w:name="List Table 5 Dark Accent 4" w:uiPriority="50"/>
+    <w:lsdException w:name="List Table 6 Colorful Accent 4" w:uiPriority="51"/>
+    <w:lsdException w:name="List Table 7 Colorful Accent 4" w:uiPriority="52"/>
+    <w:lsdException w:name="List Table 1 Light Accent 5" w:uiPriority="46"/>
+    <w:lsdException w:name="List Table 2 Accent 5" w:uiPriority="47"/>
+    <w:lsdException w:name="List Table 3 Accent 5" w:uiPriority="48"/>
+    <w:lsdException w:name="List Table 4 Accent 5" w:uiPriority="49"/>
+    <w:lsdException w:name="List Table 5 Dark Accent 5" w:uiPriority="50"/>
+    <w:lsdException w:name="List Table 6 Colorful Accent 5" w:uiPriority="51"/>
+    <w:lsdException w:name="List Table 7 Colorful Accent 5" w:uiPriority="52"/>
+    <w:lsdException w:name="List Table 1 Light Accent 6" w:uiPriority="46"/>
+    <w:lsdException w:name="List Table 2 Accent 6" w:uiPriority="47"/>
+    <w:lsdException w:name="List Table 3 Accent 6" w:uiPriority="48"/>
+    <w:lsdException w:name="List Table 4 Accent 6" w:uiPriority="49"/>
+    <w:lsdException w:name="List Table 5 Dark Accent 6" w:uiPriority="50"/>
+    <w:lsdException w:name="List Table 6 Colorful Accent 6" w:uiPriority="51"/>
+    <w:lsdException w:name="List Table 7 Colorful Accent 6" w:uiPriority="52"/>
+    <w:lsdException w:name="Mention" w:semiHidden="1" w:unhideWhenUsed="1"/>
+    <w:lsdException w:name="Smart Hyperlink" w:semiHidden="1" w:unhideWhenUsed="1"/>
+    <w:lsdException w:name="Hashtag" w:semiHidden="1" w:unhideWhenUsed="1"/>
+    <w:lsdException w:name="Unresolved Mention" w:semiHidden="1" w:unhideWhenUsed="1"/>
   </w:latentStyles>
   <w:style w:type="paragraph" w:default="1" w:styleId="Normal">
     <w:name w:val="Normal"/>
@@ -6484,7 +6681,6 @@
       <w:spacing w:after="0" w:line="240" w:lineRule="auto"/>
     </w:pPr>
     <w:tblPr>
-      <w:tblInd w:w="0" w:type="dxa"/>
       <w:tblBorders>
         <w:top w:val="single" w:sz="4" w:space="0" w:color="auto"/>
         <w:left w:val="single" w:sz="4" w:space="0" w:color="auto"/>
@@ -6493,16 +6689,10 @@
         <w:insideH w:val="single" w:sz="4" w:space="0" w:color="auto"/>
         <w:insideV w:val="single" w:sz="4" w:space="0" w:color="auto"/>
       </w:tblBorders>
-      <w:tblCellMar>
-        <w:top w:w="0" w:type="dxa"/>
-        <w:left w:w="108" w:type="dxa"/>
-        <w:bottom w:w="0" w:type="dxa"/>
-        <w:right w:w="108" w:type="dxa"/>
-      </w:tblCellMar>
     </w:tblPr>
   </w:style>
-  <w:style w:type="table" w:customStyle="1" w:styleId="PlainTable1">
-    <w:name w:val="Plain Table 1"/>
+  <w:style w:type="table" w:customStyle="1" w:styleId="PlainTable11">
+    <w:name w:val="Plain Table 11"/>
     <w:basedOn w:val="TableNormal"/>
     <w:uiPriority w:val="41"/>
     <w:rsid w:val="00A97313"/>
@@ -6512,7 +6702,6 @@
     <w:tblPr>
       <w:tblStyleRowBandSize w:val="1"/>
       <w:tblStyleColBandSize w:val="1"/>
-      <w:tblInd w:w="0" w:type="dxa"/>
       <w:tblBorders>
         <w:top w:val="single" w:sz="4" w:space="0" w:color="BFBFBF" w:themeColor="background1" w:themeShade="BF"/>
         <w:left w:val="single" w:sz="4" w:space="0" w:color="BFBFBF" w:themeColor="background1" w:themeShade="BF"/>
@@ -6521,587 +6710,6 @@
         <w:insideH w:val="single" w:sz="4" w:space="0" w:color="BFBFBF" w:themeColor="background1" w:themeShade="BF"/>
         <w:insideV w:val="single" w:sz="4" w:space="0" w:color="BFBFBF" w:themeColor="background1" w:themeShade="BF"/>
       </w:tblBorders>
-      <w:tblCellMar>
-        <w:top w:w="0" w:type="dxa"/>
-        <w:left w:w="108" w:type="dxa"/>
-        <w:bottom w:w="0" w:type="dxa"/>
-        <w:right w:w="108" w:type="dxa"/>
-      </w:tblCellMar>
-    </w:tblPr>
-    <w:tblStylePr w:type="firstRow">
-      <w:rPr>
-        <w:b/>
-        <w:bCs/>
-      </w:rPr>
-    </w:tblStylePr>
-    <w:tblStylePr w:type="lastRow">
-      <w:rPr>
-        <w:b/>
-        <w:bCs/>
-      </w:rPr>
-      <w:tblPr/>
-      <w:tcPr>
-        <w:tcBorders>
-          <w:top w:val="double" w:sz="4" w:space="0" w:color="BFBFBF" w:themeColor="background1" w:themeShade="BF"/>
-        </w:tcBorders>
-      </w:tcPr>
-    </w:tblStylePr>
-    <w:tblStylePr w:type="firstCol">
-      <w:rPr>
-        <w:b/>
-        <w:bCs/>
-      </w:rPr>
-    </w:tblStylePr>
-    <w:tblStylePr w:type="lastCol">
-      <w:rPr>
-        <w:b/>
-        <w:bCs/>
-      </w:rPr>
-    </w:tblStylePr>
-    <w:tblStylePr w:type="band1Vert">
-      <w:tblPr/>
-      <w:tcPr>
-        <w:shd w:val="clear" w:color="auto" w:fill="F2F2F2" w:themeFill="background1" w:themeFillShade="F2"/>
-      </w:tcPr>
-    </w:tblStylePr>
-    <w:tblStylePr w:type="band1Horz">
-      <w:tblPr/>
-      <w:tcPr>
-        <w:shd w:val="clear" w:color="auto" w:fill="F2F2F2" w:themeFill="background1" w:themeFillShade="F2"/>
-      </w:tcPr>
-    </w:tblStylePr>
-  </w:style>
-  <w:style w:type="paragraph" w:styleId="BalloonText">
-    <w:name w:val="Balloon Text"/>
-    <w:basedOn w:val="Normal"/>
-    <w:link w:val="BalloonTextChar"/>
-    <w:uiPriority w:val="99"/>
-    <w:semiHidden/>
-    <w:unhideWhenUsed/>
-    <w:rsid w:val="006E5B58"/>
-    <w:pPr>
-      <w:spacing w:after="0" w:line="240" w:lineRule="auto"/>
-    </w:pPr>
-    <w:rPr>
-      <w:rFonts w:ascii="Tahoma" w:hAnsi="Tahoma" w:cs="Tahoma"/>
-      <w:sz w:val="16"/>
-      <w:szCs w:val="16"/>
-    </w:rPr>
-  </w:style>
-  <w:style w:type="character" w:customStyle="1" w:styleId="BalloonTextChar">
-    <w:name w:val="Balloon Text Char"/>
-    <w:basedOn w:val="DefaultParagraphFont"/>
-    <w:link w:val="BalloonText"/>
-    <w:uiPriority w:val="99"/>
-    <w:semiHidden/>
-    <w:rsid w:val="006E5B58"/>
-    <w:rPr>
-      <w:rFonts w:ascii="Tahoma" w:hAnsi="Tahoma" w:cs="Tahoma"/>
-      <w:sz w:val="16"/>
-      <w:szCs w:val="16"/>
-    </w:rPr>
-  </w:style>
-  <w:style w:type="paragraph" w:styleId="NormalWeb">
-    <w:name w:val="Normal (Web)"/>
-    <w:basedOn w:val="Normal"/>
-    <w:uiPriority w:val="99"/>
-    <w:semiHidden/>
-    <w:unhideWhenUsed/>
-    <w:rsid w:val="006E5B58"/>
-    <w:pPr>
-      <w:spacing w:before="100" w:beforeAutospacing="1" w:after="100" w:afterAutospacing="1" w:line="240" w:lineRule="auto"/>
-    </w:pPr>
-    <w:rPr>
-      <w:rFonts w:ascii="Times New Roman" w:eastAsia="Times New Roman" w:hAnsi="Times New Roman" w:cs="Times New Roman"/>
-      <w:sz w:val="24"/>
-      <w:szCs w:val="24"/>
-    </w:rPr>
-  </w:style>
-  <w:style w:type="character" w:customStyle="1" w:styleId="apple-tab-span">
-    <w:name w:val="apple-tab-span"/>
-    <w:basedOn w:val="DefaultParagraphFont"/>
-    <w:rsid w:val="006E5B58"/>
-  </w:style>
-</w:styles>
-</file>
-
-<file path=word/stylesWithEffects.xml><?xml version="1.0" encoding="utf-8"?>
-<w:styles xmlns:wpc="http://schemas.microsoft.com/office/word/2010/wordprocessingCanvas" xmlns:mc="http://schemas.openxmlformats.org/markup-compatibility/2006" xmlns:o="urn:schemas-microsoft-com:office:office" xmlns:r="http://schemas.openxmlformats.org/officeDocument/2006/relationships" xmlns:m="http://schemas.openxmlformats.org/officeDocument/2006/math" xmlns:v="urn:schemas-microsoft-com:vml" xmlns:wp14="http://schemas.microsoft.com/office/word/2010/wordprocessingDrawing" xmlns:wp="http://schemas.openxmlformats.org/drawingml/2006/wordprocessingDrawing" xmlns:w10="urn:schemas-microsoft-com:office:word" xmlns:w="http://schemas.openxmlformats.org/wordprocessingml/2006/main" xmlns:w14="http://schemas.microsoft.com/office/word/2010/wordml" xmlns:wpg="http://schemas.microsoft.com/office/word/2010/wordprocessingGroup" xmlns:wpi="http://schemas.microsoft.com/office/word/2010/wordprocessingInk" xmlns:wne="http://schemas.microsoft.com/office/word/2006/wordml" xmlns:wps="http://schemas.microsoft.com/office/word/2010/wordprocessingShape" mc:Ignorable="w14 wp14">
-  <w:docDefaults>
-    <w:rPrDefault>
-      <w:rPr>
-        <w:rFonts w:asciiTheme="minorHAnsi" w:eastAsiaTheme="minorHAnsi" w:hAnsiTheme="minorHAnsi" w:cstheme="minorBidi"/>
-        <w:sz w:val="22"/>
-        <w:szCs w:val="22"/>
-        <w:lang w:val="en-US" w:eastAsia="en-US" w:bidi="ar-SA"/>
-      </w:rPr>
-    </w:rPrDefault>
-    <w:pPrDefault>
-      <w:pPr>
-        <w:spacing w:after="160" w:line="259" w:lineRule="auto"/>
-      </w:pPr>
-    </w:pPrDefault>
-  </w:docDefaults>
-  <w:latentStyles w:defLockedState="0" w:defUIPriority="99" w:defSemiHidden="1" w:defUnhideWhenUsed="1" w:defQFormat="0" w:count="267">
-    <w:lsdException w:name="Normal" w:semiHidden="0" w:uiPriority="0" w:unhideWhenUsed="0" w:qFormat="1"/>
-    <w:lsdException w:name="heading 1" w:semiHidden="0" w:uiPriority="9" w:unhideWhenUsed="0" w:qFormat="1"/>
-    <w:lsdException w:name="heading 2" w:uiPriority="9" w:qFormat="1"/>
-    <w:lsdException w:name="heading 3" w:uiPriority="9" w:qFormat="1"/>
-    <w:lsdException w:name="heading 4" w:uiPriority="9" w:qFormat="1"/>
-    <w:lsdException w:name="heading 5" w:uiPriority="9" w:qFormat="1"/>
-    <w:lsdException w:name="heading 6" w:uiPriority="9" w:qFormat="1"/>
-    <w:lsdException w:name="heading 7" w:uiPriority="9" w:qFormat="1"/>
-    <w:lsdException w:name="heading 8" w:uiPriority="9" w:qFormat="1"/>
-    <w:lsdException w:name="heading 9" w:uiPriority="9" w:qFormat="1"/>
-    <w:lsdException w:name="toc 1" w:uiPriority="39"/>
-    <w:lsdException w:name="toc 2" w:uiPriority="39"/>
-    <w:lsdException w:name="toc 3" w:uiPriority="39"/>
-    <w:lsdException w:name="toc 4" w:uiPriority="39"/>
-    <w:lsdException w:name="toc 5" w:uiPriority="39"/>
-    <w:lsdException w:name="toc 6" w:uiPriority="39"/>
-    <w:lsdException w:name="toc 7" w:uiPriority="39"/>
-    <w:lsdException w:name="toc 8" w:uiPriority="39"/>
-    <w:lsdException w:name="toc 9" w:uiPriority="39"/>
-    <w:lsdException w:name="caption" w:uiPriority="35" w:qFormat="1"/>
-    <w:lsdException w:name="Title" w:semiHidden="0" w:uiPriority="10" w:unhideWhenUsed="0" w:qFormat="1"/>
-    <w:lsdException w:name="Default Paragraph Font" w:uiPriority="1"/>
-    <w:lsdException w:name="Subtitle" w:semiHidden="0" w:uiPriority="11" w:unhideWhenUsed="0" w:qFormat="1"/>
-    <w:lsdException w:name="Strong" w:semiHidden="0" w:uiPriority="22" w:unhideWhenUsed="0" w:qFormat="1"/>
-    <w:lsdException w:name="Emphasis" w:semiHidden="0" w:uiPriority="20" w:unhideWhenUsed="0" w:qFormat="1"/>
-    <w:lsdException w:name="Table Grid" w:semiHidden="0" w:uiPriority="39" w:unhideWhenUsed="0"/>
-    <w:lsdException w:name="Placeholder Text" w:unhideWhenUsed="0"/>
-    <w:lsdException w:name="No Spacing" w:semiHidden="0" w:uiPriority="1" w:unhideWhenUsed="0" w:qFormat="1"/>
-    <w:lsdException w:name="Light Shading" w:semiHidden="0" w:uiPriority="60" w:unhideWhenUsed="0"/>
-    <w:lsdException w:name="Light List" w:semiHidden="0" w:uiPriority="61" w:unhideWhenUsed="0"/>
-    <w:lsdException w:name="Light Grid" w:semiHidden="0" w:uiPriority="62" w:unhideWhenUsed="0"/>
-    <w:lsdException w:name="Medium Shading 1" w:semiHidden="0" w:uiPriority="63" w:unhideWhenUsed="0"/>
-    <w:lsdException w:name="Medium Shading 2" w:semiHidden="0" w:uiPriority="64" w:unhideWhenUsed="0"/>
-    <w:lsdException w:name="Medium List 1" w:semiHidden="0" w:uiPriority="65" w:unhideWhenUsed="0"/>
-    <w:lsdException w:name="Medium List 2" w:semiHidden="0" w:uiPriority="66" w:unhideWhenUsed="0"/>
-    <w:lsdException w:name="Medium Grid 1" w:semiHidden="0" w:uiPriority="67" w:unhideWhenUsed="0"/>
-    <w:lsdException w:name="Medium Grid 2" w:semiHidden="0" w:uiPriority="68" w:unhideWhenUsed="0"/>
-    <w:lsdException w:name="Medium Grid 3" w:semiHidden="0" w:uiPriority="69" w:unhideWhenUsed="0"/>
-    <w:lsdException w:name="Dark List" w:semiHidden="0" w:uiPriority="70" w:unhideWhenUsed="0"/>
-    <w:lsdException w:name="Colorful Shading" w:semiHidden="0" w:uiPriority="71" w:unhideWhenUsed="0"/>
-    <w:lsdException w:name="Colorful List" w:semiHidden="0" w:uiPriority="72" w:unhideWhenUsed="0"/>
-    <w:lsdException w:name="Colorful Grid" w:semiHidden="0" w:uiPriority="73" w:unhideWhenUsed="0"/>
-    <w:lsdException w:name="Light Shading Accent 1" w:semiHidden="0" w:uiPriority="60" w:unhideWhenUsed="0"/>
-    <w:lsdException w:name="Light List Accent 1" w:semiHidden="0" w:uiPriority="61" w:unhideWhenUsed="0"/>
-    <w:lsdException w:name="Light Grid Accent 1" w:semiHidden="0" w:uiPriority="62" w:unhideWhenUsed="0"/>
-    <w:lsdException w:name="Medium Shading 1 Accent 1" w:semiHidden="0" w:uiPriority="63" w:unhideWhenUsed="0"/>
-    <w:lsdException w:name="Medium Shading 2 Accent 1" w:semiHidden="0" w:uiPriority="64" w:unhideWhenUsed="0"/>
-    <w:lsdException w:name="Medium List 1 Accent 1" w:semiHidden="0" w:uiPriority="65" w:unhideWhenUsed="0"/>
-    <w:lsdException w:name="Revision" w:unhideWhenUsed="0"/>
-    <w:lsdException w:name="List Paragraph" w:semiHidden="0" w:uiPriority="34" w:unhideWhenUsed="0" w:qFormat="1"/>
-    <w:lsdException w:name="Quote" w:semiHidden="0" w:uiPriority="29" w:unhideWhenUsed="0" w:qFormat="1"/>
-    <w:lsdException w:name="Intense Quote" w:semiHidden="0" w:uiPriority="30" w:unhideWhenUsed="0" w:qFormat="1"/>
-    <w:lsdException w:name="Medium List 2 Accent 1" w:semiHidden="0" w:uiPriority="66" w:unhideWhenUsed="0"/>
-    <w:lsdException w:name="Medium Grid 1 Accent 1" w:semiHidden="0" w:uiPriority="67" w:unhideWhenUsed="0"/>
-    <w:lsdException w:name="Medium Grid 2 Accent 1" w:semiHidden="0" w:uiPriority="68" w:unhideWhenUsed="0"/>
-    <w:lsdException w:name="Medium Grid 3 Accent 1" w:semiHidden="0" w:uiPriority="69" w:unhideWhenUsed="0"/>
-    <w:lsdException w:name="Dark List Accent 1" w:semiHidden="0" w:uiPriority="70" w:unhideWhenUsed="0"/>
-    <w:lsdException w:name="Colorful Shading Accent 1" w:semiHidden="0" w:uiPriority="71" w:unhideWhenUsed="0"/>
-    <w:lsdException w:name="Colorful List Accent 1" w:semiHidden="0" w:uiPriority="72" w:unhideWhenUsed="0"/>
-    <w:lsdException w:name="Colorful Grid Accent 1" w:semiHidden="0" w:uiPriority="73" w:unhideWhenUsed="0"/>
-    <w:lsdException w:name="Light Shading Accent 2" w:semiHidden="0" w:uiPriority="60" w:unhideWhenUsed="0"/>
-    <w:lsdException w:name="Light List Accent 2" w:semiHidden="0" w:uiPriority="61" w:unhideWhenUsed="0"/>
-    <w:lsdException w:name="Light Grid Accent 2" w:semiHidden="0" w:uiPriority="62" w:unhideWhenUsed="0"/>
-    <w:lsdException w:name="Medium Shading 1 Accent 2" w:semiHidden="0" w:uiPriority="63" w:unhideWhenUsed="0"/>
-    <w:lsdException w:name="Medium Shading 2 Accent 2" w:semiHidden="0" w:uiPriority="64" w:unhideWhenUsed="0"/>
-    <w:lsdException w:name="Medium List 1 Accent 2" w:semiHidden="0" w:uiPriority="65" w:unhideWhenUsed="0"/>
-    <w:lsdException w:name="Medium List 2 Accent 2" w:semiHidden="0" w:uiPriority="66" w:unhideWhenUsed="0"/>
-    <w:lsdException w:name="Medium Grid 1 Accent 2" w:semiHidden="0" w:uiPriority="67" w:unhideWhenUsed="0"/>
-    <w:lsdException w:name="Medium Grid 2 Accent 2" w:semiHidden="0" w:uiPriority="68" w:unhideWhenUsed="0"/>
-    <w:lsdException w:name="Medium Grid 3 Accent 2" w:semiHidden="0" w:uiPriority="69" w:unhideWhenUsed="0"/>
-    <w:lsdException w:name="Dark List Accent 2" w:semiHidden="0" w:uiPriority="70" w:unhideWhenUsed="0"/>
-    <w:lsdException w:name="Colorful Shading Accent 2" w:semiHidden="0" w:uiPriority="71" w:unhideWhenUsed="0"/>
-    <w:lsdException w:name="Colorful List Accent 2" w:semiHidden="0" w:uiPriority="72" w:unhideWhenUsed="0"/>
-    <w:lsdException w:name="Colorful Grid Accent 2" w:semiHidden="0" w:uiPriority="73" w:unhideWhenUsed="0"/>
-    <w:lsdException w:name="Light Shading Accent 3" w:semiHidden="0" w:uiPriority="60" w:unhideWhenUsed="0"/>
-    <w:lsdException w:name="Light List Accent 3" w:semiHidden="0" w:uiPriority="61" w:unhideWhenUsed="0"/>
-    <w:lsdException w:name="Light Grid Accent 3" w:semiHidden="0" w:uiPriority="62" w:unhideWhenUsed="0"/>
-    <w:lsdException w:name="Medium Shading 1 Accent 3" w:semiHidden="0" w:uiPriority="63" w:unhideWhenUsed="0"/>
-    <w:lsdException w:name="Medium Shading 2 Accent 3" w:semiHidden="0" w:uiPriority="64" w:unhideWhenUsed="0"/>
-    <w:lsdException w:name="Medium List 1 Accent 3" w:semiHidden="0" w:uiPriority="65" w:unhideWhenUsed="0"/>
-    <w:lsdException w:name="Medium List 2 Accent 3" w:semiHidden="0" w:uiPriority="66" w:unhideWhenUsed="0"/>
-    <w:lsdException w:name="Medium Grid 1 Accent 3" w:semiHidden="0" w:uiPriority="67" w:unhideWhenUsed="0"/>
-    <w:lsdException w:name="Medium Grid 2 Accent 3" w:semiHidden="0" w:uiPriority="68" w:unhideWhenUsed="0"/>
-    <w:lsdException w:name="Medium Grid 3 Accent 3" w:semiHidden="0" w:uiPriority="69" w:unhideWhenUsed="0"/>
-    <w:lsdException w:name="Dark List Accent 3" w:semiHidden="0" w:uiPriority="70" w:unhideWhenUsed="0"/>
-    <w:lsdException w:name="Colorful Shading Accent 3" w:semiHidden="0" w:uiPriority="71" w:unhideWhenUsed="0"/>
-    <w:lsdException w:name="Colorful List Accent 3" w:semiHidden="0" w:uiPriority="72" w:unhideWhenUsed="0"/>
-    <w:lsdException w:name="Colorful Grid Accent 3" w:semiHidden="0" w:uiPriority="73" w:unhideWhenUsed="0"/>
-    <w:lsdException w:name="Light Shading Accent 4" w:semiHidden="0" w:uiPriority="60" w:unhideWhenUsed="0"/>
-    <w:lsdException w:name="Light List Accent 4" w:semiHidden="0" w:uiPriority="61" w:unhideWhenUsed="0"/>
-    <w:lsdException w:name="Light Grid Accent 4" w:semiHidden="0" w:uiPriority="62" w:unhideWhenUsed="0"/>
-    <w:lsdException w:name="Medium Shading 1 Accent 4" w:semiHidden="0" w:uiPriority="63" w:unhideWhenUsed="0"/>
-    <w:lsdException w:name="Medium Shading 2 Accent 4" w:semiHidden="0" w:uiPriority="64" w:unhideWhenUsed="0"/>
-    <w:lsdException w:name="Medium List 1 Accent 4" w:semiHidden="0" w:uiPriority="65" w:unhideWhenUsed="0"/>
-    <w:lsdException w:name="Medium List 2 Accent 4" w:semiHidden="0" w:uiPriority="66" w:unhideWhenUsed="0"/>
-    <w:lsdException w:name="Medium Grid 1 Accent 4" w:semiHidden="0" w:uiPriority="67" w:unhideWhenUsed="0"/>
-    <w:lsdException w:name="Medium Grid 2 Accent 4" w:semiHidden="0" w:uiPriority="68" w:unhideWhenUsed="0"/>
-    <w:lsdException w:name="Medium Grid 3 Accent 4" w:semiHidden="0" w:uiPriority="69" w:unhideWhenUsed="0"/>
-    <w:lsdException w:name="Dark List Accent 4" w:semiHidden="0" w:uiPriority="70" w:unhideWhenUsed="0"/>
-    <w:lsdException w:name="Colorful Shading Accent 4" w:semiHidden="0" w:uiPriority="71" w:unhideWhenUsed="0"/>
-    <w:lsdException w:name="Colorful List Accent 4" w:semiHidden="0" w:uiPriority="72" w:unhideWhenUsed="0"/>
-    <w:lsdException w:name="Colorful Grid Accent 4" w:semiHidden="0" w:uiPriority="73" w:unhideWhenUsed="0"/>
-    <w:lsdException w:name="Light Shading Accent 5" w:semiHidden="0" w:uiPriority="60" w:unhideWhenUsed="0"/>
-    <w:lsdException w:name="Light List Accent 5" w:semiHidden="0" w:uiPriority="61" w:unhideWhenUsed="0"/>
-    <w:lsdException w:name="Light Grid Accent 5" w:semiHidden="0" w:uiPriority="62" w:unhideWhenUsed="0"/>
-    <w:lsdException w:name="Medium Shading 1 Accent 5" w:semiHidden="0" w:uiPriority="63" w:unhideWhenUsed="0"/>
-    <w:lsdException w:name="Medium Shading 2 Accent 5" w:semiHidden="0" w:uiPriority="64" w:unhideWhenUsed="0"/>
-    <w:lsdException w:name="Medium List 1 Accent 5" w:semiHidden="0" w:uiPriority="65" w:unhideWhenUsed="0"/>
-    <w:lsdException w:name="Medium List 2 Accent 5" w:semiHidden="0" w:uiPriority="66" w:unhideWhenUsed="0"/>
-    <w:lsdException w:name="Medium Grid 1 Accent 5" w:semiHidden="0" w:uiPriority="67" w:unhideWhenUsed="0"/>
-    <w:lsdException w:name="Medium Grid 2 Accent 5" w:semiHidden="0" w:uiPriority="68" w:unhideWhenUsed="0"/>
-    <w:lsdException w:name="Medium Grid 3 Accent 5" w:semiHidden="0" w:uiPriority="69" w:unhideWhenUsed="0"/>
-    <w:lsdException w:name="Dark List Accent 5" w:semiHidden="0" w:uiPriority="70" w:unhideWhenUsed="0"/>
-    <w:lsdException w:name="Colorful Shading Accent 5" w:semiHidden="0" w:uiPriority="71" w:unhideWhenUsed="0"/>
-    <w:lsdException w:name="Colorful List Accent 5" w:semiHidden="0" w:uiPriority="72" w:unhideWhenUsed="0"/>
-    <w:lsdException w:name="Colorful Grid Accent 5" w:semiHidden="0" w:uiPriority="73" w:unhideWhenUsed="0"/>
-    <w:lsdException w:name="Light Shading Accent 6" w:semiHidden="0" w:uiPriority="60" w:unhideWhenUsed="0"/>
-    <w:lsdException w:name="Light List Accent 6" w:semiHidden="0" w:uiPriority="61" w:unhideWhenUsed="0"/>
-    <w:lsdException w:name="Light Grid Accent 6" w:semiHidden="0" w:uiPriority="62" w:unhideWhenUsed="0"/>
-    <w:lsdException w:name="Medium Shading 1 Accent 6" w:semiHidden="0" w:uiPriority="63" w:unhideWhenUsed="0"/>
-    <w:lsdException w:name="Medium Shading 2 Accent 6" w:semiHidden="0" w:uiPriority="64" w:unhideWhenUsed="0"/>
-    <w:lsdException w:name="Medium List 1 Accent 6" w:semiHidden="0" w:uiPriority="65" w:unhideWhenUsed="0"/>
-    <w:lsdException w:name="Medium List 2 Accent 6" w:semiHidden="0" w:uiPriority="66" w:unhideWhenUsed="0"/>
-    <w:lsdException w:name="Medium Grid 1 Accent 6" w:semiHidden="0" w:uiPriority="67" w:unhideWhenUsed="0"/>
-    <w:lsdException w:name="Medium Grid 2 Accent 6" w:semiHidden="0" w:uiPriority="68" w:unhideWhenUsed="0"/>
-    <w:lsdException w:name="Medium Grid 3 Accent 6" w:semiHidden="0" w:uiPriority="69" w:unhideWhenUsed="0"/>
-    <w:lsdException w:name="Dark List Accent 6" w:semiHidden="0" w:uiPriority="70" w:unhideWhenUsed="0"/>
-    <w:lsdException w:name="Colorful Shading Accent 6" w:semiHidden="0" w:uiPriority="71" w:unhideWhenUsed="0"/>
-    <w:lsdException w:name="Colorful List Accent 6" w:semiHidden="0" w:uiPriority="72" w:unhideWhenUsed="0"/>
-    <w:lsdException w:name="Colorful Grid Accent 6" w:semiHidden="0" w:uiPriority="73" w:unhideWhenUsed="0"/>
-    <w:lsdException w:name="Subtle Emphasis" w:semiHidden="0" w:uiPriority="19" w:unhideWhenUsed="0" w:qFormat="1"/>
-    <w:lsdException w:name="Intense Emphasis" w:semiHidden="0" w:uiPriority="21" w:unhideWhenUsed="0" w:qFormat="1"/>
-    <w:lsdException w:name="Subtle Reference" w:semiHidden="0" w:uiPriority="31" w:unhideWhenUsed="0" w:qFormat="1"/>
-    <w:lsdException w:name="Intense Reference" w:semiHidden="0" w:uiPriority="32" w:unhideWhenUsed="0" w:qFormat="1"/>
-    <w:lsdException w:name="Book Title" w:semiHidden="0" w:uiPriority="33" w:unhideWhenUsed="0" w:qFormat="1"/>
-    <w:lsdException w:name="Bibliography" w:uiPriority="37"/>
-    <w:lsdException w:name="TOC Heading" w:uiPriority="39" w:qFormat="1"/>
-  </w:latentStyles>
-  <w:style w:type="paragraph" w:default="1" w:styleId="Normal">
-    <w:name w:val="Normal"/>
-    <w:qFormat/>
-    <w:rsid w:val="006E5B58"/>
-  </w:style>
-  <w:style w:type="paragraph" w:styleId="Heading1">
-    <w:name w:val="heading 1"/>
-    <w:basedOn w:val="Normal"/>
-    <w:next w:val="Normal"/>
-    <w:link w:val="Heading1Char"/>
-    <w:uiPriority w:val="9"/>
-    <w:qFormat/>
-    <w:rsid w:val="005367F5"/>
-    <w:pPr>
-      <w:keepNext/>
-      <w:keepLines/>
-      <w:spacing w:before="240" w:after="0"/>
-      <w:outlineLvl w:val="0"/>
-    </w:pPr>
-    <w:rPr>
-      <w:rFonts w:asciiTheme="majorHAnsi" w:eastAsiaTheme="majorEastAsia" w:hAnsiTheme="majorHAnsi" w:cstheme="majorBidi"/>
-      <w:color w:val="2F5496" w:themeColor="accent1" w:themeShade="BF"/>
-      <w:sz w:val="32"/>
-      <w:szCs w:val="32"/>
-    </w:rPr>
-  </w:style>
-  <w:style w:type="character" w:default="1" w:styleId="DefaultParagraphFont">
-    <w:name w:val="Default Paragraph Font"/>
-    <w:uiPriority w:val="1"/>
-    <w:semiHidden/>
-    <w:unhideWhenUsed/>
-  </w:style>
-  <w:style w:type="table" w:default="1" w:styleId="TableNormal">
-    <w:name w:val="Normal Table"/>
-    <w:uiPriority w:val="99"/>
-    <w:semiHidden/>
-    <w:unhideWhenUsed/>
-    <w:tblPr>
-      <w:tblInd w:w="0" w:type="dxa"/>
-      <w:tblCellMar>
-        <w:top w:w="0" w:type="dxa"/>
-        <w:left w:w="108" w:type="dxa"/>
-        <w:bottom w:w="0" w:type="dxa"/>
-        <w:right w:w="108" w:type="dxa"/>
-      </w:tblCellMar>
-    </w:tblPr>
-  </w:style>
-  <w:style w:type="numbering" w:default="1" w:styleId="NoList">
-    <w:name w:val="No List"/>
-    <w:uiPriority w:val="99"/>
-    <w:semiHidden/>
-    <w:unhideWhenUsed/>
-  </w:style>
-  <w:style w:type="character" w:customStyle="1" w:styleId="Heading1Char">
-    <w:name w:val="Heading 1 Char"/>
-    <w:basedOn w:val="DefaultParagraphFont"/>
-    <w:link w:val="Heading1"/>
-    <w:uiPriority w:val="9"/>
-    <w:rsid w:val="005367F5"/>
-    <w:rPr>
-      <w:rFonts w:asciiTheme="majorHAnsi" w:eastAsiaTheme="majorEastAsia" w:hAnsiTheme="majorHAnsi" w:cstheme="majorBidi"/>
-      <w:color w:val="2F5496" w:themeColor="accent1" w:themeShade="BF"/>
-      <w:sz w:val="32"/>
-      <w:szCs w:val="32"/>
-    </w:rPr>
-  </w:style>
-  <w:style w:type="paragraph" w:styleId="TOCHeading">
-    <w:name w:val="TOC Heading"/>
-    <w:basedOn w:val="Heading1"/>
-    <w:next w:val="Normal"/>
-    <w:uiPriority w:val="39"/>
-    <w:unhideWhenUsed/>
-    <w:qFormat/>
-    <w:rsid w:val="005367F5"/>
-    <w:pPr>
-      <w:outlineLvl w:val="9"/>
-    </w:pPr>
-  </w:style>
-  <w:style w:type="paragraph" w:styleId="TOC2">
-    <w:name w:val="toc 2"/>
-    <w:basedOn w:val="Normal"/>
-    <w:next w:val="Normal"/>
-    <w:autoRedefine/>
-    <w:uiPriority w:val="39"/>
-    <w:unhideWhenUsed/>
-    <w:rsid w:val="005367F5"/>
-    <w:pPr>
-      <w:spacing w:after="100"/>
-      <w:ind w:left="220"/>
-    </w:pPr>
-    <w:rPr>
-      <w:rFonts w:eastAsiaTheme="minorEastAsia" w:cs="Times New Roman"/>
-    </w:rPr>
-  </w:style>
-  <w:style w:type="paragraph" w:styleId="TOC1">
-    <w:name w:val="toc 1"/>
-    <w:basedOn w:val="Normal"/>
-    <w:next w:val="Normal"/>
-    <w:autoRedefine/>
-    <w:uiPriority w:val="39"/>
-    <w:unhideWhenUsed/>
-    <w:rsid w:val="005367F5"/>
-    <w:pPr>
-      <w:spacing w:after="100"/>
-    </w:pPr>
-    <w:rPr>
-      <w:rFonts w:eastAsiaTheme="minorEastAsia" w:cs="Times New Roman"/>
-    </w:rPr>
-  </w:style>
-  <w:style w:type="paragraph" w:styleId="TOC3">
-    <w:name w:val="toc 3"/>
-    <w:basedOn w:val="Normal"/>
-    <w:next w:val="Normal"/>
-    <w:autoRedefine/>
-    <w:uiPriority w:val="39"/>
-    <w:unhideWhenUsed/>
-    <w:rsid w:val="005367F5"/>
-    <w:pPr>
-      <w:spacing w:after="100"/>
-      <w:ind w:left="440"/>
-    </w:pPr>
-    <w:rPr>
-      <w:rFonts w:eastAsiaTheme="minorEastAsia" w:cs="Times New Roman"/>
-    </w:rPr>
-  </w:style>
-  <w:style w:type="paragraph" w:styleId="Header">
-    <w:name w:val="header"/>
-    <w:basedOn w:val="Normal"/>
-    <w:link w:val="HeaderChar"/>
-    <w:uiPriority w:val="99"/>
-    <w:unhideWhenUsed/>
-    <w:rsid w:val="0018083C"/>
-    <w:pPr>
-      <w:tabs>
-        <w:tab w:val="center" w:pos="4680"/>
-        <w:tab w:val="right" w:pos="9360"/>
-      </w:tabs>
-      <w:spacing w:after="0" w:line="240" w:lineRule="auto"/>
-    </w:pPr>
-  </w:style>
-  <w:style w:type="character" w:customStyle="1" w:styleId="HeaderChar">
-    <w:name w:val="Header Char"/>
-    <w:basedOn w:val="DefaultParagraphFont"/>
-    <w:link w:val="Header"/>
-    <w:uiPriority w:val="99"/>
-    <w:rsid w:val="0018083C"/>
-  </w:style>
-  <w:style w:type="paragraph" w:styleId="Footer">
-    <w:name w:val="footer"/>
-    <w:basedOn w:val="Normal"/>
-    <w:link w:val="FooterChar"/>
-    <w:uiPriority w:val="99"/>
-    <w:unhideWhenUsed/>
-    <w:rsid w:val="0018083C"/>
-    <w:pPr>
-      <w:tabs>
-        <w:tab w:val="center" w:pos="4680"/>
-        <w:tab w:val="right" w:pos="9360"/>
-      </w:tabs>
-      <w:spacing w:after="0" w:line="240" w:lineRule="auto"/>
-    </w:pPr>
-  </w:style>
-  <w:style w:type="character" w:customStyle="1" w:styleId="FooterChar">
-    <w:name w:val="Footer Char"/>
-    <w:basedOn w:val="DefaultParagraphFont"/>
-    <w:link w:val="Footer"/>
-    <w:uiPriority w:val="99"/>
-    <w:rsid w:val="0018083C"/>
-  </w:style>
-  <w:style w:type="paragraph" w:styleId="Title">
-    <w:name w:val="Title"/>
-    <w:basedOn w:val="Normal"/>
-    <w:next w:val="Normal"/>
-    <w:link w:val="TitleChar"/>
-    <w:uiPriority w:val="10"/>
-    <w:qFormat/>
-    <w:rsid w:val="009E32F5"/>
-    <w:pPr>
-      <w:spacing w:after="0" w:line="240" w:lineRule="auto"/>
-      <w:contextualSpacing/>
-    </w:pPr>
-    <w:rPr>
-      <w:rFonts w:asciiTheme="majorHAnsi" w:eastAsiaTheme="majorEastAsia" w:hAnsiTheme="majorHAnsi" w:cstheme="majorBidi"/>
-      <w:spacing w:val="-10"/>
-      <w:kern w:val="28"/>
-      <w:sz w:val="56"/>
-      <w:szCs w:val="56"/>
-    </w:rPr>
-  </w:style>
-  <w:style w:type="character" w:customStyle="1" w:styleId="TitleChar">
-    <w:name w:val="Title Char"/>
-    <w:basedOn w:val="DefaultParagraphFont"/>
-    <w:link w:val="Title"/>
-    <w:uiPriority w:val="10"/>
-    <w:rsid w:val="009E32F5"/>
-    <w:rPr>
-      <w:rFonts w:asciiTheme="majorHAnsi" w:eastAsiaTheme="majorEastAsia" w:hAnsiTheme="majorHAnsi" w:cstheme="majorBidi"/>
-      <w:spacing w:val="-10"/>
-      <w:kern w:val="28"/>
-      <w:sz w:val="56"/>
-      <w:szCs w:val="56"/>
-    </w:rPr>
-  </w:style>
-  <w:style w:type="paragraph" w:customStyle="1" w:styleId="Default">
-    <w:name w:val="Default"/>
-    <w:rsid w:val="009E32F5"/>
-    <w:pPr>
-      <w:autoSpaceDE w:val="0"/>
-      <w:autoSpaceDN w:val="0"/>
-      <w:adjustRightInd w:val="0"/>
-      <w:spacing w:after="0" w:line="240" w:lineRule="auto"/>
-    </w:pPr>
-    <w:rPr>
-      <w:rFonts w:ascii="Times New Roman" w:hAnsi="Times New Roman" w:cs="Times New Roman"/>
-      <w:color w:val="000000"/>
-      <w:sz w:val="24"/>
-      <w:szCs w:val="24"/>
-    </w:rPr>
-  </w:style>
-  <w:style w:type="paragraph" w:styleId="ListParagraph">
-    <w:name w:val="List Paragraph"/>
-    <w:basedOn w:val="Normal"/>
-    <w:uiPriority w:val="34"/>
-    <w:qFormat/>
-    <w:rsid w:val="00A65D83"/>
-    <w:pPr>
-      <w:ind w:left="720"/>
-      <w:contextualSpacing/>
-    </w:pPr>
-  </w:style>
-  <w:style w:type="character" w:customStyle="1" w:styleId="tlid-translation">
-    <w:name w:val="tlid-translation"/>
-    <w:basedOn w:val="DefaultParagraphFont"/>
-    <w:rsid w:val="00E26EDA"/>
-  </w:style>
-  <w:style w:type="character" w:styleId="Strong">
-    <w:name w:val="Strong"/>
-    <w:basedOn w:val="DefaultParagraphFont"/>
-    <w:uiPriority w:val="22"/>
-    <w:qFormat/>
-    <w:rsid w:val="007E424E"/>
-    <w:rPr>
-      <w:b/>
-      <w:bCs/>
-    </w:rPr>
-  </w:style>
-  <w:style w:type="paragraph" w:styleId="NoSpacing">
-    <w:name w:val="No Spacing"/>
-    <w:link w:val="NoSpacingChar"/>
-    <w:uiPriority w:val="1"/>
-    <w:qFormat/>
-    <w:rsid w:val="00736913"/>
-    <w:pPr>
-      <w:spacing w:after="0" w:line="240" w:lineRule="auto"/>
-    </w:pPr>
-    <w:rPr>
-      <w:rFonts w:eastAsiaTheme="minorEastAsia"/>
-    </w:rPr>
-  </w:style>
-  <w:style w:type="character" w:customStyle="1" w:styleId="NoSpacingChar">
-    <w:name w:val="No Spacing Char"/>
-    <w:basedOn w:val="DefaultParagraphFont"/>
-    <w:link w:val="NoSpacing"/>
-    <w:uiPriority w:val="1"/>
-    <w:rsid w:val="00736913"/>
-    <w:rPr>
-      <w:rFonts w:eastAsiaTheme="minorEastAsia"/>
-    </w:rPr>
-  </w:style>
-  <w:style w:type="table" w:styleId="TableGrid">
-    <w:name w:val="Table Grid"/>
-    <w:basedOn w:val="TableNormal"/>
-    <w:uiPriority w:val="39"/>
-    <w:rsid w:val="00A97313"/>
-    <w:pPr>
-      <w:spacing w:after="0" w:line="240" w:lineRule="auto"/>
-    </w:pPr>
-    <w:tblPr>
-      <w:tblInd w:w="0" w:type="dxa"/>
-      <w:tblBorders>
-        <w:top w:val="single" w:sz="4" w:space="0" w:color="auto"/>
-        <w:left w:val="single" w:sz="4" w:space="0" w:color="auto"/>
-        <w:bottom w:val="single" w:sz="4" w:space="0" w:color="auto"/>
-        <w:right w:val="single" w:sz="4" w:space="0" w:color="auto"/>
-        <w:insideH w:val="single" w:sz="4" w:space="0" w:color="auto"/>
-        <w:insideV w:val="single" w:sz="4" w:space="0" w:color="auto"/>
-      </w:tblBorders>
-      <w:tblCellMar>
-        <w:top w:w="0" w:type="dxa"/>
-        <w:left w:w="108" w:type="dxa"/>
-        <w:bottom w:w="0" w:type="dxa"/>
-        <w:right w:w="108" w:type="dxa"/>
-      </w:tblCellMar>
-    </w:tblPr>
-  </w:style>
-  <w:style w:type="table" w:customStyle="1" w:styleId="PlainTable1">
-    <w:name w:val="Plain Table 1"/>
-    <w:basedOn w:val="TableNormal"/>
-    <w:uiPriority w:val="41"/>
-    <w:rsid w:val="00A97313"/>
-    <w:pPr>
-      <w:spacing w:after="0" w:line="240" w:lineRule="auto"/>
-    </w:pPr>
-    <w:tblPr>
-      <w:tblStyleRowBandSize w:val="1"/>
-      <w:tblStyleColBandSize w:val="1"/>
-      <w:tblInd w:w="0" w:type="dxa"/>
-      <w:tblBorders>
-        <w:top w:val="single" w:sz="4" w:space="0" w:color="BFBFBF" w:themeColor="background1" w:themeShade="BF"/>
-        <w:left w:val="single" w:sz="4" w:space="0" w:color="BFBFBF" w:themeColor="background1" w:themeShade="BF"/>
-        <w:bottom w:val="single" w:sz="4" w:space="0" w:color="BFBFBF" w:themeColor="background1" w:themeShade="BF"/>
-        <w:right w:val="single" w:sz="4" w:space="0" w:color="BFBFBF" w:themeColor="background1" w:themeShade="BF"/>
-        <w:insideH w:val="single" w:sz="4" w:space="0" w:color="BFBFBF" w:themeColor="background1" w:themeShade="BF"/>
-        <w:insideV w:val="single" w:sz="4" w:space="0" w:color="BFBFBF" w:themeColor="background1" w:themeShade="BF"/>
-      </w:tblBorders>
-      <w:tblCellMar>
-        <w:top w:w="0" w:type="dxa"/>
-        <w:left w:w="108" w:type="dxa"/>
-        <w:bottom w:w="0" w:type="dxa"/>
-        <w:right w:w="108" w:type="dxa"/>
-      </w:tblCellMar>
     </w:tblPr>
     <w:tblStylePr w:type="firstRow">
       <w:rPr>
@@ -7489,7 +7097,7 @@
   <a:extraClrSchemeLst/>
   <a:extLst>
     <a:ext uri="{05A4C25C-085E-4340-85A3-A5531E510DB2}">
-      <thm15:themeFamily xmlns:thm15="http://schemas.microsoft.com/office/thememl/2012/main" xmlns="" name="Office Theme" id="{62F939B6-93AF-4DB8-9C6B-D6C7DFDC589F}" vid="{4A3C46E8-61CC-4603-A589-7422A47A8E4A}"/>
+      <thm15:themeFamily xmlns:thm15="http://schemas.microsoft.com/office/thememl/2012/main" name="Office Theme" id="{62F939B6-93AF-4DB8-9C6B-D6C7DFDC589F}" vid="{4A3C46E8-61CC-4603-A589-7422A47A8E4A}"/>
     </a:ext>
   </a:extLst>
 </a:theme>
@@ -7500,7 +7108,7 @@
 </file>
 
 <file path=customXml/itemProps1.xml><?xml version="1.0" encoding="utf-8"?>
-<ds:datastoreItem xmlns:ds="http://schemas.openxmlformats.org/officeDocument/2006/customXml" ds:itemID="{19ECDEFC-A645-4E32-92C1-3B9F2D0203F7}">
+<ds:datastoreItem xmlns:ds="http://schemas.openxmlformats.org/officeDocument/2006/customXml" ds:itemID="{A285D7E7-837B-4CD6-9E68-F6BD67F8B721}">
   <ds:schemaRefs>
     <ds:schemaRef ds:uri="http://schemas.openxmlformats.org/officeDocument/2006/bibliography"/>
   </ds:schemaRefs>

</xml_diff>

<commit_message>
Add USERS Entity to Library Project
</commit_message>
<xml_diff>
--- a/Phase 0 DB.docx
+++ b/Phase 0 DB.docx
@@ -412,8 +412,6 @@
           <w:r>
             <w:t>Table of Contents</w:t>
           </w:r>
-          <w:bookmarkStart w:id="0" w:name="_GoBack"/>
-          <w:bookmarkEnd w:id="0"/>
         </w:p>
         <w:p>
           <w:pPr>
@@ -3758,6 +3756,33 @@
         </w:rPr>
         <w:t>Section </w:t>
       </w:r>
+    </w:p>
+    <w:p>
+      <w:pPr>
+        <w:numPr>
+          <w:ilvl w:val="0"/>
+          <w:numId w:val="14"/>
+        </w:numPr>
+        <w:spacing w:after="0" w:line="240" w:lineRule="auto"/>
+        <w:textAlignment w:val="baseline"/>
+        <w:rPr>
+          <w:rFonts w:ascii="Arial" w:eastAsia="Times New Roman" w:hAnsi="Arial" w:cs="Arial"/>
+          <w:color w:val="000000"/>
+          <w:sz w:val="32"/>
+          <w:szCs w:val="32"/>
+        </w:rPr>
+      </w:pPr>
+      <w:r>
+        <w:rPr>
+          <w:rFonts w:ascii="Arial" w:eastAsia="Times New Roman" w:hAnsi="Arial" w:cs="Arial"/>
+          <w:color w:val="000000"/>
+          <w:sz w:val="32"/>
+          <w:szCs w:val="32"/>
+        </w:rPr>
+        <w:t>Users</w:t>
+      </w:r>
+      <w:bookmarkStart w:id="0" w:name="_GoBack"/>
+      <w:bookmarkEnd w:id="0"/>
     </w:p>
     <w:p>
       <w:pPr>
@@ -6181,7 +6206,7 @@
     <w:lsdException w:name="Table Web 2" w:semiHidden="1" w:unhideWhenUsed="1"/>
     <w:lsdException w:name="Table Web 3" w:semiHidden="1" w:unhideWhenUsed="1"/>
     <w:lsdException w:name="Balloon Text" w:semiHidden="1" w:unhideWhenUsed="1"/>
-    <w:lsdException w:name="Table Grid" w:semiHidden="1" w:uiPriority="39" w:unhideWhenUsed="1"/>
+    <w:lsdException w:name="Table Grid" w:uiPriority="39"/>
     <w:lsdException w:name="Table Theme" w:semiHidden="1" w:unhideWhenUsed="1"/>
     <w:lsdException w:name="Placeholder Text" w:semiHidden="1"/>
     <w:lsdException w:name="No Spacing" w:uiPriority="1" w:qFormat="1"/>
@@ -7108,7 +7133,7 @@
 </file>
 
 <file path=customXml/itemProps1.xml><?xml version="1.0" encoding="utf-8"?>
-<ds:datastoreItem xmlns:ds="http://schemas.openxmlformats.org/officeDocument/2006/customXml" ds:itemID="{A285D7E7-837B-4CD6-9E68-F6BD67F8B721}">
+<ds:datastoreItem xmlns:ds="http://schemas.openxmlformats.org/officeDocument/2006/customXml" ds:itemID="{512A9351-27A6-414E-87AF-B2DAC7D81B79}">
   <ds:schemaRefs>
     <ds:schemaRef ds:uri="http://schemas.openxmlformats.org/officeDocument/2006/bibliography"/>
   </ds:schemaRefs>

</xml_diff>

<commit_message>
Added new entities to the railway project and changed the word connection to route Changed the manager and station manager functionalities
</commit_message>
<xml_diff>
--- a/Phase 0 DB.docx
+++ b/Phase 0 DB.docx
@@ -868,7 +868,21 @@
           <w:sz w:val="32"/>
           <w:szCs w:val="32"/>
         </w:rPr>
-        <w:t>Hire Station Manager</w:t>
+        <w:t>Hire</w:t>
+      </w:r>
+      <w:r>
+        <w:rPr>
+          <w:sz w:val="32"/>
+          <w:szCs w:val="32"/>
+        </w:rPr>
+        <w:t>/Fire</w:t>
+      </w:r>
+      <w:r>
+        <w:rPr>
+          <w:sz w:val="32"/>
+          <w:szCs w:val="32"/>
+        </w:rPr>
+        <w:t xml:space="preserve"> Station Manager</w:t>
       </w:r>
     </w:p>
     <w:p>
@@ -888,7 +902,7 @@
           <w:sz w:val="32"/>
           <w:szCs w:val="32"/>
         </w:rPr>
-        <w:t>Fire Station Manager</w:t>
+        <w:t xml:space="preserve">Buy / Sell trains </w:t>
       </w:r>
     </w:p>
     <w:p>
@@ -970,7 +984,7 @@
           <w:sz w:val="32"/>
           <w:szCs w:val="32"/>
         </w:rPr>
-        <w:t>Remove Connection</w:t>
+        <w:t>Manage routes.</w:t>
       </w:r>
     </w:p>
     <w:p>
@@ -1070,7 +1084,21 @@
           <w:sz w:val="32"/>
           <w:szCs w:val="32"/>
         </w:rPr>
-        <w:t>Buy Trains</w:t>
+        <w:t>Hire</w:t>
+      </w:r>
+      <w:r>
+        <w:rPr>
+          <w:sz w:val="32"/>
+          <w:szCs w:val="32"/>
+        </w:rPr>
+        <w:t xml:space="preserve"> / Fire</w:t>
+      </w:r>
+      <w:r>
+        <w:rPr>
+          <w:sz w:val="32"/>
+          <w:szCs w:val="32"/>
+        </w:rPr>
+        <w:t xml:space="preserve"> employee</w:t>
       </w:r>
     </w:p>
     <w:p>
@@ -1090,7 +1118,7 @@
           <w:sz w:val="32"/>
           <w:szCs w:val="32"/>
         </w:rPr>
-        <w:t>Sell Trains</w:t>
+        <w:t>Upgrade Station</w:t>
       </w:r>
     </w:p>
     <w:p>
@@ -1110,7 +1138,7 @@
           <w:sz w:val="32"/>
           <w:szCs w:val="32"/>
         </w:rPr>
-        <w:t>Hire employee</w:t>
+        <w:t>Manage Roundhouses</w:t>
       </w:r>
     </w:p>
     <w:p>
@@ -1130,7 +1158,7 @@
           <w:sz w:val="32"/>
           <w:szCs w:val="32"/>
         </w:rPr>
-        <w:t>Fire employee</w:t>
+        <w:t>Stop a station</w:t>
       </w:r>
     </w:p>
     <w:p>
@@ -1149,8 +1177,17 @@
         <w:rPr>
           <w:sz w:val="32"/>
           <w:szCs w:val="32"/>
-        </w:rPr>
-        <w:t>Upgrade Station</w:t>
+          <w:lang w:bidi="ar-EG"/>
+        </w:rPr>
+        <w:t>Route</w:t>
+      </w:r>
+      <w:r>
+        <w:rPr>
+          <w:sz w:val="32"/>
+          <w:szCs w:val="32"/>
+          <w:lang w:bidi="ar-EG"/>
+        </w:rPr>
+        <w:t xml:space="preserve"> train cars (repair or couch).</w:t>
       </w:r>
     </w:p>
     <w:p>
@@ -1161,16 +1198,18 @@
           <w:numId w:val="3"/>
         </w:numPr>
         <w:rPr>
-          <w:sz w:val="32"/>
-          <w:szCs w:val="32"/>
-        </w:rPr>
-      </w:pPr>
-      <w:r>
-        <w:rPr>
-          <w:sz w:val="32"/>
-          <w:szCs w:val="32"/>
-        </w:rPr>
-        <w:t>Stop a station</w:t>
+          <w:rStyle w:val="tlid-translation"/>
+          <w:sz w:val="32"/>
+          <w:szCs w:val="32"/>
+        </w:rPr>
+      </w:pPr>
+      <w:r>
+        <w:rPr>
+          <w:rStyle w:val="tlid-translation"/>
+          <w:sz w:val="32"/>
+          <w:szCs w:val="32"/>
+        </w:rPr>
+        <w:t>Determine the price of the ticket</w:t>
       </w:r>
     </w:p>
     <w:p>
@@ -1190,49 +1229,14 @@
           <w:sz w:val="32"/>
           <w:szCs w:val="32"/>
         </w:rPr>
-        <w:t>Send a Train</w:t>
-      </w:r>
-    </w:p>
-    <w:p>
-      <w:pPr>
-        <w:pStyle w:val="ListParagraph"/>
-        <w:numPr>
-          <w:ilvl w:val="1"/>
-          <w:numId w:val="3"/>
-        </w:numPr>
-        <w:rPr>
-          <w:rStyle w:val="tlid-translation"/>
-          <w:sz w:val="32"/>
-          <w:szCs w:val="32"/>
-        </w:rPr>
-      </w:pPr>
-      <w:r>
-        <w:rPr>
-          <w:rStyle w:val="tlid-translation"/>
-          <w:sz w:val="32"/>
-          <w:szCs w:val="32"/>
-        </w:rPr>
-        <w:t>Determine the price of the ticket</w:t>
-      </w:r>
-    </w:p>
-    <w:p>
-      <w:pPr>
-        <w:pStyle w:val="ListParagraph"/>
-        <w:numPr>
-          <w:ilvl w:val="1"/>
-          <w:numId w:val="3"/>
-        </w:numPr>
-        <w:rPr>
-          <w:sz w:val="32"/>
-          <w:szCs w:val="32"/>
-        </w:rPr>
-      </w:pPr>
-      <w:r>
-        <w:rPr>
-          <w:sz w:val="32"/>
-          <w:szCs w:val="32"/>
-        </w:rPr>
         <w:t>Manage Trip</w:t>
+      </w:r>
+      <w:r>
+        <w:rPr>
+          <w:sz w:val="32"/>
+          <w:szCs w:val="32"/>
+        </w:rPr>
+        <w:t>s</w:t>
       </w:r>
     </w:p>
     <w:p>
@@ -1531,16 +1535,9 @@
           <w:sz w:val="32"/>
           <w:szCs w:val="32"/>
         </w:rPr>
-        <w:t xml:space="preserve">     Road / Connection</w:t>
-      </w:r>
-    </w:p>
-    <w:p>
-      <w:pPr>
-        <w:pStyle w:val="ListParagraph"/>
-        <w:numPr>
-          <w:ilvl w:val="0"/>
-          <w:numId w:val="8"/>
-        </w:numPr>
+        <w:t xml:space="preserve">     </w:t>
+      </w:r>
+      <w:r>
         <w:rPr>
           <w:rStyle w:val="Strong"/>
           <w:b w:val="0"/>
@@ -1548,35 +1545,43 @@
           <w:sz w:val="32"/>
           <w:szCs w:val="32"/>
         </w:rPr>
-      </w:pPr>
-      <w:r>
+        <w:t>Route</w:t>
+      </w:r>
+    </w:p>
+    <w:p>
+      <w:pPr>
+        <w:pStyle w:val="ListParagraph"/>
+        <w:numPr>
+          <w:ilvl w:val="0"/>
+          <w:numId w:val="8"/>
+        </w:numPr>
         <w:rPr>
           <w:rStyle w:val="Strong"/>
           <w:b w:val="0"/>
           <w:bCs w:val="0"/>
           <w:sz w:val="32"/>
           <w:szCs w:val="32"/>
-          <w:lang w:bidi="ar-EG"/>
-        </w:rPr>
-        <w:t xml:space="preserve">     Subscription</w:t>
-      </w:r>
-    </w:p>
-    <w:p>
-      <w:pPr>
-        <w:pStyle w:val="ListParagraph"/>
-        <w:numPr>
-          <w:ilvl w:val="0"/>
-          <w:numId w:val="8"/>
-        </w:numPr>
+        </w:rPr>
+      </w:pPr>
+      <w:r>
         <w:rPr>
           <w:rStyle w:val="Strong"/>
           <w:b w:val="0"/>
           <w:bCs w:val="0"/>
           <w:sz w:val="32"/>
           <w:szCs w:val="32"/>
-        </w:rPr>
-      </w:pPr>
-      <w:r>
+          <w:lang w:bidi="ar-EG"/>
+        </w:rPr>
+        <w:t xml:space="preserve">     Subscription</w:t>
+      </w:r>
+    </w:p>
+    <w:p>
+      <w:pPr>
+        <w:pStyle w:val="ListParagraph"/>
+        <w:numPr>
+          <w:ilvl w:val="0"/>
+          <w:numId w:val="8"/>
+        </w:numPr>
         <w:rPr>
           <w:rStyle w:val="Strong"/>
           <w:b w:val="0"/>
@@ -1584,16 +1589,8 @@
           <w:sz w:val="32"/>
           <w:szCs w:val="32"/>
         </w:rPr>
-        <w:t xml:space="preserve">     Manager</w:t>
-      </w:r>
-    </w:p>
-    <w:p>
-      <w:pPr>
-        <w:pStyle w:val="ListParagraph"/>
-        <w:numPr>
-          <w:ilvl w:val="0"/>
-          <w:numId w:val="8"/>
-        </w:numPr>
+      </w:pPr>
+      <w:r>
         <w:rPr>
           <w:rStyle w:val="Strong"/>
           <w:b w:val="0"/>
@@ -1601,8 +1598,16 @@
           <w:sz w:val="32"/>
           <w:szCs w:val="32"/>
         </w:rPr>
-      </w:pPr>
-      <w:r>
+        <w:t xml:space="preserve">     Manager</w:t>
+      </w:r>
+    </w:p>
+    <w:p>
+      <w:pPr>
+        <w:pStyle w:val="ListParagraph"/>
+        <w:numPr>
+          <w:ilvl w:val="0"/>
+          <w:numId w:val="8"/>
+        </w:numPr>
         <w:rPr>
           <w:rStyle w:val="Strong"/>
           <w:b w:val="0"/>
@@ -1610,16 +1615,8 @@
           <w:sz w:val="32"/>
           <w:szCs w:val="32"/>
         </w:rPr>
-        <w:t xml:space="preserve">     Passenger</w:t>
-      </w:r>
-    </w:p>
-    <w:p>
-      <w:pPr>
-        <w:pStyle w:val="ListParagraph"/>
-        <w:numPr>
-          <w:ilvl w:val="0"/>
-          <w:numId w:val="8"/>
-        </w:numPr>
+      </w:pPr>
+      <w:r>
         <w:rPr>
           <w:rStyle w:val="Strong"/>
           <w:b w:val="0"/>
@@ -1627,8 +1624,16 @@
           <w:sz w:val="32"/>
           <w:szCs w:val="32"/>
         </w:rPr>
-      </w:pPr>
-      <w:r>
+        <w:t xml:space="preserve">     Passenger</w:t>
+      </w:r>
+    </w:p>
+    <w:p>
+      <w:pPr>
+        <w:pStyle w:val="ListParagraph"/>
+        <w:numPr>
+          <w:ilvl w:val="0"/>
+          <w:numId w:val="8"/>
+        </w:numPr>
         <w:rPr>
           <w:rStyle w:val="Strong"/>
           <w:b w:val="0"/>
@@ -1636,16 +1641,8 @@
           <w:sz w:val="32"/>
           <w:szCs w:val="32"/>
         </w:rPr>
-        <w:t xml:space="preserve">     Trip</w:t>
-      </w:r>
-    </w:p>
-    <w:p>
-      <w:pPr>
-        <w:pStyle w:val="ListParagraph"/>
-        <w:numPr>
-          <w:ilvl w:val="0"/>
-          <w:numId w:val="8"/>
-        </w:numPr>
+      </w:pPr>
+      <w:r>
         <w:rPr>
           <w:rStyle w:val="Strong"/>
           <w:b w:val="0"/>
@@ -1653,8 +1650,16 @@
           <w:sz w:val="32"/>
           <w:szCs w:val="32"/>
         </w:rPr>
-      </w:pPr>
-      <w:r>
+        <w:t xml:space="preserve">     Trip</w:t>
+      </w:r>
+    </w:p>
+    <w:p>
+      <w:pPr>
+        <w:pStyle w:val="ListParagraph"/>
+        <w:numPr>
+          <w:ilvl w:val="0"/>
+          <w:numId w:val="8"/>
+        </w:numPr>
         <w:rPr>
           <w:rStyle w:val="Strong"/>
           <w:b w:val="0"/>
@@ -1662,16 +1667,8 @@
           <w:sz w:val="32"/>
           <w:szCs w:val="32"/>
         </w:rPr>
-        <w:t xml:space="preserve">     Station</w:t>
-      </w:r>
-    </w:p>
-    <w:p>
-      <w:pPr>
-        <w:pStyle w:val="ListParagraph"/>
-        <w:numPr>
-          <w:ilvl w:val="0"/>
-          <w:numId w:val="8"/>
-        </w:numPr>
+      </w:pPr>
+      <w:r>
         <w:rPr>
           <w:rStyle w:val="Strong"/>
           <w:b w:val="0"/>
@@ -1679,8 +1676,16 @@
           <w:sz w:val="32"/>
           <w:szCs w:val="32"/>
         </w:rPr>
-      </w:pPr>
-      <w:r>
+        <w:t xml:space="preserve">     Station</w:t>
+      </w:r>
+    </w:p>
+    <w:p>
+      <w:pPr>
+        <w:pStyle w:val="ListParagraph"/>
+        <w:numPr>
+          <w:ilvl w:val="0"/>
+          <w:numId w:val="8"/>
+        </w:numPr>
         <w:rPr>
           <w:rStyle w:val="Strong"/>
           <w:b w:val="0"/>
@@ -1688,16 +1693,8 @@
           <w:sz w:val="32"/>
           <w:szCs w:val="32"/>
         </w:rPr>
-        <w:t>Sponsor</w:t>
-      </w:r>
-    </w:p>
-    <w:p>
-      <w:pPr>
-        <w:pStyle w:val="ListParagraph"/>
-        <w:numPr>
-          <w:ilvl w:val="0"/>
-          <w:numId w:val="8"/>
-        </w:numPr>
+      </w:pPr>
+      <w:r>
         <w:rPr>
           <w:rStyle w:val="Strong"/>
           <w:b w:val="0"/>
@@ -1705,8 +1702,16 @@
           <w:sz w:val="32"/>
           <w:szCs w:val="32"/>
         </w:rPr>
-      </w:pPr>
-      <w:r>
+        <w:t>Sponsor</w:t>
+      </w:r>
+    </w:p>
+    <w:p>
+      <w:pPr>
+        <w:pStyle w:val="ListParagraph"/>
+        <w:numPr>
+          <w:ilvl w:val="0"/>
+          <w:numId w:val="8"/>
+        </w:numPr>
         <w:rPr>
           <w:rStyle w:val="Strong"/>
           <w:b w:val="0"/>
@@ -1714,16 +1719,8 @@
           <w:sz w:val="32"/>
           <w:szCs w:val="32"/>
         </w:rPr>
-        <w:t>Ticket</w:t>
-      </w:r>
-    </w:p>
-    <w:p>
-      <w:pPr>
-        <w:pStyle w:val="ListParagraph"/>
-        <w:numPr>
-          <w:ilvl w:val="0"/>
-          <w:numId w:val="8"/>
-        </w:numPr>
+      </w:pPr>
+      <w:r>
         <w:rPr>
           <w:rStyle w:val="Strong"/>
           <w:b w:val="0"/>
@@ -1731,8 +1728,16 @@
           <w:sz w:val="32"/>
           <w:szCs w:val="32"/>
         </w:rPr>
-      </w:pPr>
-      <w:r>
+        <w:t>Ticket</w:t>
+      </w:r>
+    </w:p>
+    <w:p>
+      <w:pPr>
+        <w:pStyle w:val="ListParagraph"/>
+        <w:numPr>
+          <w:ilvl w:val="0"/>
+          <w:numId w:val="8"/>
+        </w:numPr>
         <w:rPr>
           <w:rStyle w:val="Strong"/>
           <w:b w:val="0"/>
@@ -1740,16 +1745,8 @@
           <w:sz w:val="32"/>
           <w:szCs w:val="32"/>
         </w:rPr>
-        <w:t>Contact</w:t>
-      </w:r>
-    </w:p>
-    <w:p>
-      <w:pPr>
-        <w:pStyle w:val="ListParagraph"/>
-        <w:numPr>
-          <w:ilvl w:val="0"/>
-          <w:numId w:val="8"/>
-        </w:numPr>
+      </w:pPr>
+      <w:r>
         <w:rPr>
           <w:rStyle w:val="Strong"/>
           <w:b w:val="0"/>
@@ -1757,8 +1754,16 @@
           <w:sz w:val="32"/>
           <w:szCs w:val="32"/>
         </w:rPr>
-      </w:pPr>
-      <w:r>
+        <w:t>Contact</w:t>
+      </w:r>
+    </w:p>
+    <w:p>
+      <w:pPr>
+        <w:pStyle w:val="ListParagraph"/>
+        <w:numPr>
+          <w:ilvl w:val="0"/>
+          <w:numId w:val="8"/>
+        </w:numPr>
         <w:rPr>
           <w:rStyle w:val="Strong"/>
           <w:b w:val="0"/>
@@ -1766,8 +1771,71 @@
           <w:sz w:val="32"/>
           <w:szCs w:val="32"/>
         </w:rPr>
+      </w:pPr>
+      <w:r>
+        <w:rPr>
+          <w:rStyle w:val="Strong"/>
+          <w:b w:val="0"/>
+          <w:bCs w:val="0"/>
+          <w:sz w:val="32"/>
+          <w:szCs w:val="32"/>
+        </w:rPr>
         <w:t>Repair yard</w:t>
       </w:r>
+    </w:p>
+    <w:p>
+      <w:pPr>
+        <w:pStyle w:val="ListParagraph"/>
+        <w:numPr>
+          <w:ilvl w:val="0"/>
+          <w:numId w:val="8"/>
+        </w:numPr>
+        <w:rPr>
+          <w:rStyle w:val="Strong"/>
+          <w:b w:val="0"/>
+          <w:bCs w:val="0"/>
+          <w:sz w:val="32"/>
+          <w:szCs w:val="32"/>
+        </w:rPr>
+      </w:pPr>
+      <w:r>
+        <w:rPr>
+          <w:rStyle w:val="Strong"/>
+          <w:b w:val="0"/>
+          <w:bCs w:val="0"/>
+          <w:sz w:val="32"/>
+          <w:szCs w:val="32"/>
+        </w:rPr>
+        <w:t>Railway Roundhouse</w:t>
+      </w:r>
+    </w:p>
+    <w:p>
+      <w:pPr>
+        <w:pStyle w:val="ListParagraph"/>
+        <w:numPr>
+          <w:ilvl w:val="0"/>
+          <w:numId w:val="8"/>
+        </w:numPr>
+        <w:rPr>
+          <w:rStyle w:val="Strong"/>
+          <w:b w:val="0"/>
+          <w:bCs w:val="0"/>
+          <w:sz w:val="32"/>
+          <w:szCs w:val="32"/>
+        </w:rPr>
+      </w:pPr>
+      <w:r>
+        <w:rPr>
+          <w:rStyle w:val="Strong"/>
+          <w:b w:val="0"/>
+          <w:bCs w:val="0"/>
+          <w:sz w:val="32"/>
+          <w:szCs w:val="32"/>
+        </w:rPr>
+        <w:t>Coach yard</w:t>
+      </w:r>
+      <w:bookmarkStart w:id="0" w:name="_GoBack"/>
+      <w:bookmarkEnd w:id="0"/>
     </w:p>
     <w:p>
       <w:pPr>
@@ -1802,7 +1870,6 @@
           <w:sz w:val="144"/>
           <w:szCs w:val="144"/>
         </w:rPr>
-        <w:lastRenderedPageBreak/>
         <w:t>Project 2</w:t>
       </w:r>
     </w:p>
@@ -1992,7 +2059,6 @@
           <w:sz w:val="24"/>
           <w:szCs w:val="24"/>
         </w:rPr>
-        <w:lastRenderedPageBreak/>
         <w:br/>
       </w:r>
     </w:p>
@@ -2548,7 +2614,7 @@
         <w:spacing w:after="0" w:line="240" w:lineRule="auto"/>
         <w:ind w:left="360"/>
         <w:rPr>
-          <w:rFonts w:ascii="Times New Roman" w:eastAsia="Times New Roman" w:hAnsi="Times New Roman" w:cs="Times New Roman" w:hint="cs"/>
+          <w:rFonts w:ascii="Times New Roman" w:eastAsia="Times New Roman" w:hAnsi="Times New Roman" w:cs="Times New Roman"/>
           <w:sz w:val="36"/>
           <w:szCs w:val="36"/>
           <w:rtl/>
@@ -3113,6 +3179,7 @@
           <w:sz w:val="32"/>
           <w:szCs w:val="32"/>
         </w:rPr>
+        <w:lastRenderedPageBreak/>
         <w:t>Rate a Book</w:t>
       </w:r>
     </w:p>
@@ -3132,7 +3199,6 @@
           <w:sz w:val="28"/>
           <w:szCs w:val="28"/>
         </w:rPr>
-        <w:lastRenderedPageBreak/>
         <w:t>  </w:t>
       </w:r>
     </w:p>
@@ -3497,18 +3563,7 @@
           <w:sz w:val="32"/>
           <w:szCs w:val="32"/>
         </w:rPr>
-        <w:t>graduated stude</w:t>
-      </w:r>
-      <w:bookmarkStart w:id="0" w:name="_GoBack"/>
-      <w:bookmarkEnd w:id="0"/>
-      <w:r>
-        <w:rPr>
-          <w:rFonts w:ascii="Arial" w:eastAsia="Times New Roman" w:hAnsi="Arial" w:cs="Arial"/>
-          <w:color w:val="000000"/>
-          <w:sz w:val="32"/>
-          <w:szCs w:val="32"/>
-        </w:rPr>
-        <w:t>nt</w:t>
+        <w:t>graduated student</w:t>
       </w:r>
       <w:r>
         <w:rPr>
@@ -3913,7 +3968,7 @@
       <mc:AlternateContent>
         <mc:Choice Requires="wpg">
           <w:drawing>
-            <wp:anchor distT="0" distB="0" distL="114300" distR="114300" simplePos="0" relativeHeight="251659264" behindDoc="0" locked="0" layoutInCell="1" allowOverlap="1">
+            <wp:anchor distT="0" distB="0" distL="114300" distR="114300" simplePos="0" relativeHeight="251659264" behindDoc="0" locked="0" layoutInCell="1" allowOverlap="1" wp14:anchorId="3A6ACCEC" wp14:editId="2E444B7C">
               <wp:simplePos x="0" y="0"/>
               <wp:positionH relativeFrom="page">
                 <wp:align>left</wp:align>
@@ -4261,7 +4316,7 @@
         </mc:Choice>
         <mc:Fallback>
           <w:pict>
-            <v:group id="Group 158" o:spid="_x0000_s1026" style="position:absolute;margin-left:0;margin-top:0;width:133.9pt;height:80.65pt;z-index:251659264;mso-top-percent:23;mso-position-horizontal:left;mso-position-horizontal-relative:page;mso-position-vertical-relative:page;mso-top-percent:23;mso-width-relative:margin;mso-height-relative:margin" coordsize="17007,10241" o:gfxdata="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">
+            <v:group w14:anchorId="3A6ACCEC" id="Group 158" o:spid="_x0000_s1026" style="position:absolute;margin-left:0;margin-top:0;width:133.9pt;height:80.65pt;z-index:251659264;mso-top-percent:23;mso-position-horizontal:left;mso-position-horizontal-relative:page;mso-position-vertical-relative:page;mso-top-percent:23;mso-width-relative:margin;mso-height-relative:margin" coordsize="17007,10241" o:gfxdata="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">
               <v:group id="Group 159" o:spid="_x0000_s1027" style="position:absolute;width:17007;height:10241" coordsize="17007,10241" o:gfxdata="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">
                 <v:rect id="Rectangle 160" o:spid="_x0000_s1028" style="position:absolute;width:17007;height:10241;visibility:visible;mso-wrap-style:square;v-text-anchor:middle" o:gfxdata="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" fillcolor="white [3212]" stroked="f" strokeweight="1pt">
                   <v:fill opacity="0"/>
@@ -6185,7 +6240,7 @@
       </w:pPr>
     </w:pPrDefault>
   </w:docDefaults>
-  <w:latentStyles w:defLockedState="0" w:defUIPriority="99" w:defSemiHidden="0" w:defUnhideWhenUsed="0" w:defQFormat="0" w:count="375">
+  <w:latentStyles w:defLockedState="0" w:defUIPriority="99" w:defSemiHidden="0" w:defUnhideWhenUsed="0" w:defQFormat="0" w:count="377">
     <w:lsdException w:name="Normal" w:uiPriority="0" w:qFormat="1"/>
     <w:lsdException w:name="heading 1" w:uiPriority="9" w:qFormat="1"/>
     <w:lsdException w:name="heading 2" w:semiHidden="1" w:uiPriority="9" w:unhideWhenUsed="1" w:qFormat="1"/>
@@ -6291,7 +6346,6 @@
     <w:lsdException w:name="HTML Sample" w:semiHidden="1" w:unhideWhenUsed="1"/>
     <w:lsdException w:name="HTML Typewriter" w:semiHidden="1" w:unhideWhenUsed="1"/>
     <w:lsdException w:name="HTML Variable" w:semiHidden="1" w:unhideWhenUsed="1"/>
-    <w:lsdException w:name="Normal Table" w:semiHidden="1" w:unhideWhenUsed="1"/>
     <w:lsdException w:name="annotation subject" w:semiHidden="1" w:unhideWhenUsed="1"/>
     <w:lsdException w:name="No List" w:semiHidden="1" w:unhideWhenUsed="1"/>
     <w:lsdException w:name="Outline List 1" w:semiHidden="1" w:unhideWhenUsed="1"/>
@@ -6337,11 +6391,9 @@
     <w:lsdException w:name="Table Subtle 1" w:semiHidden="1" w:unhideWhenUsed="1"/>
     <w:lsdException w:name="Table Subtle 2" w:semiHidden="1" w:unhideWhenUsed="1"/>
     <w:lsdException w:name="Table Web 1" w:semiHidden="1" w:unhideWhenUsed="1"/>
-    <w:lsdException w:name="Table Web 2" w:semiHidden="1" w:unhideWhenUsed="1"/>
     <w:lsdException w:name="Table Web 3" w:semiHidden="1" w:unhideWhenUsed="1"/>
     <w:lsdException w:name="Balloon Text" w:semiHidden="1" w:unhideWhenUsed="1"/>
     <w:lsdException w:name="Table Grid" w:uiPriority="39"/>
-    <w:lsdException w:name="Table Theme" w:semiHidden="1" w:unhideWhenUsed="1"/>
     <w:lsdException w:name="Placeholder Text" w:semiHidden="1"/>
     <w:lsdException w:name="No Spacing" w:uiPriority="1" w:qFormat="1"/>
     <w:lsdException w:name="Light Shading" w:uiPriority="60"/>
@@ -6561,6 +6613,8 @@
     <w:lsdException w:name="Smart Hyperlink" w:semiHidden="1" w:unhideWhenUsed="1"/>
     <w:lsdException w:name="Hashtag" w:semiHidden="1" w:unhideWhenUsed="1"/>
     <w:lsdException w:name="Unresolved Mention" w:semiHidden="1" w:unhideWhenUsed="1"/>
+    <w:lsdException w:name="Smart Link" w:semiHidden="1" w:unhideWhenUsed="1"/>
+    <w:lsdException w:name="Smart Link Error" w:semiHidden="1" w:unhideWhenUsed="1"/>
   </w:latentStyles>
   <w:style w:type="paragraph" w:default="1" w:styleId="Normal">
     <w:name w:val="Normal"/>
@@ -7267,7 +7321,7 @@
 </file>
 
 <file path=customXml/itemProps1.xml><?xml version="1.0" encoding="utf-8"?>
-<ds:datastoreItem xmlns:ds="http://schemas.openxmlformats.org/officeDocument/2006/customXml" ds:itemID="{1E2857D1-3DF0-4DA2-8F93-CA3F5100B534}">
+<ds:datastoreItem xmlns:ds="http://schemas.openxmlformats.org/officeDocument/2006/customXml" ds:itemID="{1F5E577F-2DE0-452B-8A04-EAB0F281FEA6}">
   <ds:schemaRefs>
     <ds:schemaRef ds:uri="http://schemas.openxmlformats.org/officeDocument/2006/bibliography"/>
   </ds:schemaRefs>

</xml_diff>

<commit_message>
updating users and there functionality library system
</commit_message>
<xml_diff>
--- a/Phase 0 DB.docx
+++ b/Phase 0 DB.docx
@@ -1,6 +1,6 @@
 
 <file path=word/document.xml><?xml version="1.0" encoding="utf-8"?>
-<w:document xmlns:wpc="http://schemas.microsoft.com/office/word/2010/wordprocessingCanvas" xmlns:cx="http://schemas.microsoft.com/office/drawing/2014/chartex" xmlns:cx1="http://schemas.microsoft.com/office/drawing/2015/9/8/chartex" xmlns:cx2="http://schemas.microsoft.com/office/drawing/2015/10/21/chartex" xmlns:cx3="http://schemas.microsoft.com/office/drawing/2016/5/9/chartex" xmlns:cx4="http://schemas.microsoft.com/office/drawing/2016/5/10/chartex" xmlns:cx5="http://schemas.microsoft.com/office/drawing/2016/5/11/chartex" xmlns:cx6="http://schemas.microsoft.com/office/drawing/2016/5/12/chartex" xmlns:cx7="http://schemas.microsoft.com/office/drawing/2016/5/13/chartex" xmlns:cx8="http://schemas.microsoft.com/office/drawing/2016/5/14/chartex" xmlns:mc="http://schemas.openxmlformats.org/markup-compatibility/2006" xmlns:aink="http://schemas.microsoft.com/office/drawing/2016/ink" xmlns:am3d="http://schemas.microsoft.com/office/drawing/2017/model3d" xmlns:o="urn:schemas-microsoft-com:office:office" xmlns:r="http://schemas.openxmlformats.org/officeDocument/2006/relationships" xmlns:m="http://schemas.openxmlformats.org/officeDocument/2006/math" xmlns:v="urn:schemas-microsoft-com:vml" xmlns:wp14="http://schemas.microsoft.com/office/word/2010/wordprocessingDrawing" xmlns:wp="http://schemas.openxmlformats.org/drawingml/2006/wordprocessingDrawing" xmlns:w10="urn:schemas-microsoft-com:office:word" xmlns:w="http://schemas.openxmlformats.org/wordprocessingml/2006/main" xmlns:w14="http://schemas.microsoft.com/office/word/2010/wordml" xmlns:w15="http://schemas.microsoft.com/office/word/2012/wordml" xmlns:w16cid="http://schemas.microsoft.com/office/word/2016/wordml/cid" xmlns:w16se="http://schemas.microsoft.com/office/word/2015/wordml/symex" xmlns:wpg="http://schemas.microsoft.com/office/word/2010/wordprocessingGroup" xmlns:wpi="http://schemas.microsoft.com/office/word/2010/wordprocessingInk" xmlns:wne="http://schemas.microsoft.com/office/word/2006/wordml" xmlns:wps="http://schemas.microsoft.com/office/word/2010/wordprocessingShape" mc:Ignorable="w14 w15 w16se w16cid wp14">
+<w:document xmlns:wpc="http://schemas.microsoft.com/office/word/2010/wordprocessingCanvas" xmlns:mc="http://schemas.openxmlformats.org/markup-compatibility/2006" xmlns:o="urn:schemas-microsoft-com:office:office" xmlns:r="http://schemas.openxmlformats.org/officeDocument/2006/relationships" xmlns:m="http://schemas.openxmlformats.org/officeDocument/2006/math" xmlns:v="urn:schemas-microsoft-com:vml" xmlns:wp14="http://schemas.microsoft.com/office/word/2010/wordprocessingDrawing" xmlns:wp="http://schemas.openxmlformats.org/drawingml/2006/wordprocessingDrawing" xmlns:w10="urn:schemas-microsoft-com:office:word" xmlns:w="http://schemas.openxmlformats.org/wordprocessingml/2006/main" xmlns:w14="http://schemas.microsoft.com/office/word/2010/wordml" xmlns:wpg="http://schemas.microsoft.com/office/word/2010/wordprocessingGroup" xmlns:wpi="http://schemas.microsoft.com/office/word/2010/wordprocessingInk" xmlns:wne="http://schemas.microsoft.com/office/word/2006/wordml" xmlns:wps="http://schemas.microsoft.com/office/word/2010/wordprocessingShape" mc:Ignorable="w14 wp14">
   <w:body>
     <w:p>
       <w:pPr>
@@ -322,7 +322,15 @@
             </w:r>
             <w:proofErr w:type="spellEnd"/>
             <w:r>
-              <w:t xml:space="preserve"> Bakr Gad </w:t>
+              <w:t xml:space="preserve"> </w:t>
+            </w:r>
+            <w:proofErr w:type="spellStart"/>
+            <w:r>
+              <w:t>Bakr</w:t>
+            </w:r>
+            <w:proofErr w:type="spellEnd"/>
+            <w:r>
+              <w:t xml:space="preserve"> Gad </w:t>
             </w:r>
             <w:proofErr w:type="spellStart"/>
             <w:r>
@@ -1834,8 +1842,6 @@
         </w:rPr>
         <w:t>Coach yard</w:t>
       </w:r>
-      <w:bookmarkStart w:id="0" w:name="_GoBack"/>
-      <w:bookmarkEnd w:id="0"/>
     </w:p>
     <w:p>
       <w:pPr>
@@ -2223,7 +2229,7 @@
           <w:sz w:val="32"/>
           <w:szCs w:val="32"/>
         </w:rPr>
-        <w:t>eg.</w:t>
+        <w:t>eg</w:t>
       </w:r>
       <w:proofErr w:type="spellEnd"/>
       <w:r>
@@ -2233,6 +2239,87 @@
           <w:sz w:val="32"/>
           <w:szCs w:val="32"/>
         </w:rPr>
+        <w:t xml:space="preserve">. </w:t>
+      </w:r>
+      <w:r>
+        <w:rPr>
+          <w:rFonts w:ascii="Arial" w:eastAsia="Times New Roman" w:hAnsi="Arial" w:cs="Arial"/>
+          <w:color w:val="000000"/>
+          <w:sz w:val="32"/>
+          <w:szCs w:val="32"/>
+        </w:rPr>
+        <w:t>P</w:t>
+      </w:r>
+      <w:r>
+        <w:rPr>
+          <w:rFonts w:ascii="Arial" w:eastAsia="Times New Roman" w:hAnsi="Arial" w:cs="Arial"/>
+          <w:color w:val="000000"/>
+          <w:sz w:val="32"/>
+          <w:szCs w:val="32"/>
+        </w:rPr>
+        <w:t>hysics,</w:t>
+      </w:r>
+      <w:r>
+        <w:rPr>
+          <w:rFonts w:ascii="Arial" w:eastAsia="Times New Roman" w:hAnsi="Arial" w:cs="Arial"/>
+          <w:color w:val="000000"/>
+          <w:sz w:val="32"/>
+          <w:szCs w:val="32"/>
+        </w:rPr>
+        <w:t xml:space="preserve"> M</w:t>
+      </w:r>
+      <w:r>
+        <w:rPr>
+          <w:rFonts w:ascii="Arial" w:eastAsia="Times New Roman" w:hAnsi="Arial" w:cs="Arial"/>
+          <w:color w:val="000000"/>
+          <w:sz w:val="32"/>
+          <w:szCs w:val="32"/>
+        </w:rPr>
+        <w:t>ath</w:t>
+      </w:r>
+      <w:r>
+        <w:rPr>
+          <w:rFonts w:ascii="Arial" w:eastAsia="Times New Roman" w:hAnsi="Arial" w:cs="Arial"/>
+          <w:color w:val="000000"/>
+          <w:sz w:val="32"/>
+          <w:szCs w:val="32"/>
+        </w:rPr>
+        <w:t>ematics</w:t>
+      </w:r>
+      <w:r>
+        <w:rPr>
+          <w:rFonts w:ascii="Arial" w:eastAsia="Times New Roman" w:hAnsi="Arial" w:cs="Arial"/>
+          <w:color w:val="000000"/>
+          <w:sz w:val="32"/>
+          <w:szCs w:val="32"/>
+        </w:rPr>
+        <w:t>,</w:t>
+      </w:r>
+      <w:r>
+        <w:rPr>
+          <w:rFonts w:ascii="Arial" w:eastAsia="Times New Roman" w:hAnsi="Arial" w:cs="Arial"/>
+          <w:color w:val="000000"/>
+          <w:sz w:val="32"/>
+          <w:szCs w:val="32"/>
+        </w:rPr>
+        <w:t xml:space="preserve"> L</w:t>
+      </w:r>
+      <w:r>
+        <w:rPr>
+          <w:rFonts w:ascii="Arial" w:eastAsia="Times New Roman" w:hAnsi="Arial" w:cs="Arial"/>
+          <w:color w:val="000000"/>
+          <w:sz w:val="32"/>
+          <w:szCs w:val="32"/>
+        </w:rPr>
+        <w:t>iterature.</w:t>
+      </w:r>
+      <w:r>
+        <w:rPr>
+          <w:rFonts w:ascii="Arial" w:eastAsia="Times New Roman" w:hAnsi="Arial" w:cs="Arial"/>
+          <w:color w:val="000000"/>
+          <w:sz w:val="32"/>
+          <w:szCs w:val="32"/>
+        </w:rPr>
         <w:t xml:space="preserve"> </w:t>
       </w:r>
       <w:r>
@@ -2242,99 +2329,7 @@
           <w:sz w:val="32"/>
           <w:szCs w:val="32"/>
         </w:rPr>
-        <w:t>P</w:t>
-      </w:r>
-      <w:r>
-        <w:rPr>
-          <w:rFonts w:ascii="Arial" w:eastAsia="Times New Roman" w:hAnsi="Arial" w:cs="Arial"/>
-          <w:color w:val="000000"/>
-          <w:sz w:val="32"/>
-          <w:szCs w:val="32"/>
-        </w:rPr>
-        <w:t>hysics,</w:t>
-      </w:r>
-      <w:r>
-        <w:rPr>
-          <w:rFonts w:ascii="Arial" w:eastAsia="Times New Roman" w:hAnsi="Arial" w:cs="Arial"/>
-          <w:color w:val="000000"/>
-          <w:sz w:val="32"/>
-          <w:szCs w:val="32"/>
-        </w:rPr>
-        <w:t xml:space="preserve"> M</w:t>
-      </w:r>
-      <w:r>
-        <w:rPr>
-          <w:rFonts w:ascii="Arial" w:eastAsia="Times New Roman" w:hAnsi="Arial" w:cs="Arial"/>
-          <w:color w:val="000000"/>
-          <w:sz w:val="32"/>
-          <w:szCs w:val="32"/>
-        </w:rPr>
-        <w:t>ath</w:t>
-      </w:r>
-      <w:r>
-        <w:rPr>
-          <w:rFonts w:ascii="Arial" w:eastAsia="Times New Roman" w:hAnsi="Arial" w:cs="Arial"/>
-          <w:color w:val="000000"/>
-          <w:sz w:val="32"/>
-          <w:szCs w:val="32"/>
-        </w:rPr>
-        <w:t>ematics</w:t>
-      </w:r>
-      <w:r>
-        <w:rPr>
-          <w:rFonts w:ascii="Arial" w:eastAsia="Times New Roman" w:hAnsi="Arial" w:cs="Arial"/>
-          <w:color w:val="000000"/>
-          <w:sz w:val="32"/>
-          <w:szCs w:val="32"/>
-        </w:rPr>
-        <w:t>,</w:t>
-      </w:r>
-      <w:r>
-        <w:rPr>
-          <w:rFonts w:ascii="Arial" w:eastAsia="Times New Roman" w:hAnsi="Arial" w:cs="Arial"/>
-          <w:color w:val="000000"/>
-          <w:sz w:val="32"/>
-          <w:szCs w:val="32"/>
-        </w:rPr>
-        <w:t xml:space="preserve"> L</w:t>
-      </w:r>
-      <w:r>
-        <w:rPr>
-          <w:rFonts w:ascii="Arial" w:eastAsia="Times New Roman" w:hAnsi="Arial" w:cs="Arial"/>
-          <w:color w:val="000000"/>
-          <w:sz w:val="32"/>
-          <w:szCs w:val="32"/>
-        </w:rPr>
-        <w:t>iterature.</w:t>
-      </w:r>
-      <w:r>
-        <w:rPr>
-          <w:rFonts w:ascii="Arial" w:eastAsia="Times New Roman" w:hAnsi="Arial" w:cs="Arial"/>
-          <w:color w:val="000000"/>
-          <w:sz w:val="32"/>
-          <w:szCs w:val="32"/>
-        </w:rPr>
-        <w:t xml:space="preserve"> </w:t>
-      </w:r>
-      <w:proofErr w:type="gramStart"/>
-      <w:r>
-        <w:rPr>
-          <w:rFonts w:ascii="Arial" w:eastAsia="Times New Roman" w:hAnsi="Arial" w:cs="Arial"/>
-          <w:color w:val="000000"/>
-          <w:sz w:val="32"/>
-          <w:szCs w:val="32"/>
-        </w:rPr>
-        <w:t>Also</w:t>
-      </w:r>
-      <w:proofErr w:type="gramEnd"/>
-      <w:r>
-        <w:rPr>
-          <w:rFonts w:ascii="Arial" w:eastAsia="Times New Roman" w:hAnsi="Arial" w:cs="Arial"/>
-          <w:color w:val="000000"/>
-          <w:sz w:val="32"/>
-          <w:szCs w:val="32"/>
-        </w:rPr>
-        <w:t xml:space="preserve"> they can make a reading list of the books they are intending to read in the future.</w:t>
+        <w:t>Also they can make a reading list of the books they are intending to read in the future.</w:t>
       </w:r>
       <w:r>
         <w:rPr>
@@ -2699,7 +2694,25 @@
           <w:sz w:val="32"/>
           <w:szCs w:val="32"/>
         </w:rPr>
-        <w:t>4- guest.</w:t>
+        <w:t xml:space="preserve">4- </w:t>
+      </w:r>
+      <w:r>
+        <w:rPr>
+          <w:rFonts w:ascii="Arial" w:eastAsia="Times New Roman" w:hAnsi="Arial" w:cs="Arial"/>
+          <w:color w:val="000000"/>
+          <w:sz w:val="32"/>
+          <w:szCs w:val="32"/>
+        </w:rPr>
+        <w:t>Normal user</w:t>
+      </w:r>
+      <w:r>
+        <w:rPr>
+          <w:rFonts w:ascii="Arial" w:eastAsia="Times New Roman" w:hAnsi="Arial" w:cs="Arial"/>
+          <w:color w:val="000000"/>
+          <w:sz w:val="32"/>
+          <w:szCs w:val="32"/>
+        </w:rPr>
+        <w:t>.</w:t>
       </w:r>
     </w:p>
     <w:p>
@@ -2872,7 +2885,16 @@
           <w:sz w:val="32"/>
           <w:szCs w:val="32"/>
         </w:rPr>
-        <w:t>Guest:</w:t>
+        <w:t xml:space="preserve">Normal user </w:t>
+      </w:r>
+      <w:r>
+        <w:rPr>
+          <w:rFonts w:ascii="Arial" w:eastAsia="Times New Roman" w:hAnsi="Arial" w:cs="Arial"/>
+          <w:color w:val="000000"/>
+          <w:sz w:val="32"/>
+          <w:szCs w:val="32"/>
+        </w:rPr>
+        <w:t>:</w:t>
       </w:r>
     </w:p>
     <w:p>
@@ -2932,27 +2954,27 @@
           <w:sz w:val="32"/>
           <w:szCs w:val="32"/>
         </w:rPr>
-        <w:t>    c. view books list.</w:t>
-      </w:r>
-    </w:p>
-    <w:p>
-      <w:pPr>
-        <w:spacing w:after="0" w:line="240" w:lineRule="auto"/>
-        <w:ind w:left="720"/>
-        <w:rPr>
-          <w:rFonts w:ascii="Times New Roman" w:eastAsia="Times New Roman" w:hAnsi="Times New Roman" w:cs="Times New Roman"/>
-          <w:sz w:val="24"/>
-          <w:szCs w:val="24"/>
-        </w:rPr>
-      </w:pPr>
-      <w:r>
-        <w:rPr>
-          <w:rFonts w:ascii="Arial" w:eastAsia="Times New Roman" w:hAnsi="Arial" w:cs="Arial"/>
-          <w:color w:val="000000"/>
-          <w:sz w:val="32"/>
-          <w:szCs w:val="32"/>
-        </w:rPr>
-        <w:t>    d. Write reviews for books.</w:t>
+        <w:t>    </w:t>
+      </w:r>
+      <w:proofErr w:type="gramStart"/>
+      <w:r>
+        <w:rPr>
+          <w:rFonts w:ascii="Arial" w:eastAsia="Times New Roman" w:hAnsi="Arial" w:cs="Arial"/>
+          <w:color w:val="000000"/>
+          <w:sz w:val="32"/>
+          <w:szCs w:val="32"/>
+        </w:rPr>
+        <w:t>c</w:t>
+      </w:r>
+      <w:proofErr w:type="gramEnd"/>
+      <w:r>
+        <w:rPr>
+          <w:rFonts w:ascii="Arial" w:eastAsia="Times New Roman" w:hAnsi="Arial" w:cs="Arial"/>
+          <w:color w:val="000000"/>
+          <w:sz w:val="32"/>
+          <w:szCs w:val="32"/>
+        </w:rPr>
+        <w:t>. view books list.</w:t>
       </w:r>
     </w:p>
     <w:p>
@@ -2973,32 +2995,16 @@
           <w:sz w:val="32"/>
           <w:szCs w:val="32"/>
         </w:rPr>
-        <w:t>    e. Report a problem to admin.</w:t>
-      </w:r>
-    </w:p>
-    <w:p>
-      <w:pPr>
-        <w:pStyle w:val="ListParagraph"/>
-        <w:numPr>
-          <w:ilvl w:val="1"/>
-          <w:numId w:val="3"/>
-        </w:numPr>
-        <w:spacing w:after="0" w:line="240" w:lineRule="auto"/>
-        <w:rPr>
-          <w:rFonts w:ascii="Arial" w:eastAsia="Times New Roman" w:hAnsi="Arial" w:cs="Arial"/>
-          <w:color w:val="000000"/>
-          <w:sz w:val="32"/>
-          <w:szCs w:val="32"/>
-        </w:rPr>
-      </w:pPr>
-      <w:r>
-        <w:rPr>
-          <w:rFonts w:ascii="Arial" w:eastAsia="Times New Roman" w:hAnsi="Arial" w:cs="Arial"/>
-          <w:color w:val="000000"/>
-          <w:sz w:val="32"/>
-          <w:szCs w:val="32"/>
-        </w:rPr>
-        <w:t>Rate a Book.</w:t>
+        <w:t xml:space="preserve">    d</w:t>
+      </w:r>
+      <w:r>
+        <w:rPr>
+          <w:rFonts w:ascii="Arial" w:eastAsia="Times New Roman" w:hAnsi="Arial" w:cs="Arial"/>
+          <w:color w:val="000000"/>
+          <w:sz w:val="32"/>
+          <w:szCs w:val="32"/>
+        </w:rPr>
+        <w:t>. Report a problem to admin.</w:t>
       </w:r>
     </w:p>
     <w:p>
@@ -3179,7 +3185,6 @@
           <w:sz w:val="32"/>
           <w:szCs w:val="32"/>
         </w:rPr>
-        <w:lastRenderedPageBreak/>
         <w:t>Rate a Book</w:t>
       </w:r>
     </w:p>
@@ -3201,6 +3206,8 @@
         </w:rPr>
         <w:t>  </w:t>
       </w:r>
+      <w:bookmarkStart w:id="0" w:name="_GoBack"/>
+      <w:bookmarkEnd w:id="0"/>
     </w:p>
     <w:p>
       <w:pPr>
@@ -3889,7 +3896,7 @@
       </w:pPr>
     </w:p>
     <w:sectPr>
-      <w:headerReference w:type="default" r:id="rId8"/>
+      <w:headerReference w:type="default" r:id="rId9"/>
       <w:pgSz w:w="12240" w:h="15840"/>
       <w:pgMar w:top="1440" w:right="1440" w:bottom="1440" w:left="1440" w:header="720" w:footer="720" w:gutter="0"/>
       <w:pgNumType w:start="0"/>
@@ -3902,7 +3909,7 @@
 </file>
 
 <file path=word/endnotes.xml><?xml version="1.0" encoding="utf-8"?>
-<w:endnotes xmlns:wpc="http://schemas.microsoft.com/office/word/2010/wordprocessingCanvas" xmlns:cx="http://schemas.microsoft.com/office/drawing/2014/chartex" xmlns:cx1="http://schemas.microsoft.com/office/drawing/2015/9/8/chartex" xmlns:cx2="http://schemas.microsoft.com/office/drawing/2015/10/21/chartex" xmlns:cx3="http://schemas.microsoft.com/office/drawing/2016/5/9/chartex" xmlns:cx4="http://schemas.microsoft.com/office/drawing/2016/5/10/chartex" xmlns:cx5="http://schemas.microsoft.com/office/drawing/2016/5/11/chartex" xmlns:cx6="http://schemas.microsoft.com/office/drawing/2016/5/12/chartex" xmlns:cx7="http://schemas.microsoft.com/office/drawing/2016/5/13/chartex" xmlns:cx8="http://schemas.microsoft.com/office/drawing/2016/5/14/chartex" xmlns:mc="http://schemas.openxmlformats.org/markup-compatibility/2006" xmlns:aink="http://schemas.microsoft.com/office/drawing/2016/ink" xmlns:am3d="http://schemas.microsoft.com/office/drawing/2017/model3d" xmlns:o="urn:schemas-microsoft-com:office:office" xmlns:r="http://schemas.openxmlformats.org/officeDocument/2006/relationships" xmlns:m="http://schemas.openxmlformats.org/officeDocument/2006/math" xmlns:v="urn:schemas-microsoft-com:vml" xmlns:wp14="http://schemas.microsoft.com/office/word/2010/wordprocessingDrawing" xmlns:wp="http://schemas.openxmlformats.org/drawingml/2006/wordprocessingDrawing" xmlns:w10="urn:schemas-microsoft-com:office:word" xmlns:w="http://schemas.openxmlformats.org/wordprocessingml/2006/main" xmlns:w14="http://schemas.microsoft.com/office/word/2010/wordml" xmlns:w15="http://schemas.microsoft.com/office/word/2012/wordml" xmlns:w16cid="http://schemas.microsoft.com/office/word/2016/wordml/cid" xmlns:w16se="http://schemas.microsoft.com/office/word/2015/wordml/symex" xmlns:wpg="http://schemas.microsoft.com/office/word/2010/wordprocessingGroup" xmlns:wpi="http://schemas.microsoft.com/office/word/2010/wordprocessingInk" xmlns:wne="http://schemas.microsoft.com/office/word/2006/wordml" xmlns:wps="http://schemas.microsoft.com/office/word/2010/wordprocessingShape" mc:Ignorable="w14 w15 w16se w16cid wp14">
+<w:endnotes xmlns:wpc="http://schemas.microsoft.com/office/word/2010/wordprocessingCanvas" xmlns:mc="http://schemas.openxmlformats.org/markup-compatibility/2006" xmlns:o="urn:schemas-microsoft-com:office:office" xmlns:r="http://schemas.openxmlformats.org/officeDocument/2006/relationships" xmlns:m="http://schemas.openxmlformats.org/officeDocument/2006/math" xmlns:v="urn:schemas-microsoft-com:vml" xmlns:wp14="http://schemas.microsoft.com/office/word/2010/wordprocessingDrawing" xmlns:wp="http://schemas.openxmlformats.org/drawingml/2006/wordprocessingDrawing" xmlns:w10="urn:schemas-microsoft-com:office:word" xmlns:w="http://schemas.openxmlformats.org/wordprocessingml/2006/main" xmlns:w14="http://schemas.microsoft.com/office/word/2010/wordml" xmlns:wpg="http://schemas.microsoft.com/office/word/2010/wordprocessingGroup" xmlns:wpi="http://schemas.microsoft.com/office/word/2010/wordprocessingInk" xmlns:wne="http://schemas.microsoft.com/office/word/2006/wordml" xmlns:wps="http://schemas.microsoft.com/office/word/2010/wordprocessingShape" mc:Ignorable="w14 wp14">
   <w:endnote w:type="separator" w:id="-1">
     <w:p>
       <w:pPr>
@@ -3927,7 +3934,7 @@
 </file>
 
 <file path=word/footnotes.xml><?xml version="1.0" encoding="utf-8"?>
-<w:footnotes xmlns:wpc="http://schemas.microsoft.com/office/word/2010/wordprocessingCanvas" xmlns:cx="http://schemas.microsoft.com/office/drawing/2014/chartex" xmlns:cx1="http://schemas.microsoft.com/office/drawing/2015/9/8/chartex" xmlns:cx2="http://schemas.microsoft.com/office/drawing/2015/10/21/chartex" xmlns:cx3="http://schemas.microsoft.com/office/drawing/2016/5/9/chartex" xmlns:cx4="http://schemas.microsoft.com/office/drawing/2016/5/10/chartex" xmlns:cx5="http://schemas.microsoft.com/office/drawing/2016/5/11/chartex" xmlns:cx6="http://schemas.microsoft.com/office/drawing/2016/5/12/chartex" xmlns:cx7="http://schemas.microsoft.com/office/drawing/2016/5/13/chartex" xmlns:cx8="http://schemas.microsoft.com/office/drawing/2016/5/14/chartex" xmlns:mc="http://schemas.openxmlformats.org/markup-compatibility/2006" xmlns:aink="http://schemas.microsoft.com/office/drawing/2016/ink" xmlns:am3d="http://schemas.microsoft.com/office/drawing/2017/model3d" xmlns:o="urn:schemas-microsoft-com:office:office" xmlns:r="http://schemas.openxmlformats.org/officeDocument/2006/relationships" xmlns:m="http://schemas.openxmlformats.org/officeDocument/2006/math" xmlns:v="urn:schemas-microsoft-com:vml" xmlns:wp14="http://schemas.microsoft.com/office/word/2010/wordprocessingDrawing" xmlns:wp="http://schemas.openxmlformats.org/drawingml/2006/wordprocessingDrawing" xmlns:w10="urn:schemas-microsoft-com:office:word" xmlns:w="http://schemas.openxmlformats.org/wordprocessingml/2006/main" xmlns:w14="http://schemas.microsoft.com/office/word/2010/wordml" xmlns:w15="http://schemas.microsoft.com/office/word/2012/wordml" xmlns:w16cid="http://schemas.microsoft.com/office/word/2016/wordml/cid" xmlns:w16se="http://schemas.microsoft.com/office/word/2015/wordml/symex" xmlns:wpg="http://schemas.microsoft.com/office/word/2010/wordprocessingGroup" xmlns:wpi="http://schemas.microsoft.com/office/word/2010/wordprocessingInk" xmlns:wne="http://schemas.microsoft.com/office/word/2006/wordml" xmlns:wps="http://schemas.microsoft.com/office/word/2010/wordprocessingShape" mc:Ignorable="w14 w15 w16se w16cid wp14">
+<w:footnotes xmlns:wpc="http://schemas.microsoft.com/office/word/2010/wordprocessingCanvas" xmlns:mc="http://schemas.openxmlformats.org/markup-compatibility/2006" xmlns:o="urn:schemas-microsoft-com:office:office" xmlns:r="http://schemas.openxmlformats.org/officeDocument/2006/relationships" xmlns:m="http://schemas.openxmlformats.org/officeDocument/2006/math" xmlns:v="urn:schemas-microsoft-com:vml" xmlns:wp14="http://schemas.microsoft.com/office/word/2010/wordprocessingDrawing" xmlns:wp="http://schemas.openxmlformats.org/drawingml/2006/wordprocessingDrawing" xmlns:w10="urn:schemas-microsoft-com:office:word" xmlns:w="http://schemas.openxmlformats.org/wordprocessingml/2006/main" xmlns:w14="http://schemas.microsoft.com/office/word/2010/wordml" xmlns:wpg="http://schemas.microsoft.com/office/word/2010/wordprocessingGroup" xmlns:wpi="http://schemas.microsoft.com/office/word/2010/wordprocessingInk" xmlns:wne="http://schemas.microsoft.com/office/word/2006/wordml" xmlns:wps="http://schemas.microsoft.com/office/word/2010/wordprocessingShape" mc:Ignorable="w14 wp14">
   <w:footnote w:type="separator" w:id="-1">
     <w:p>
       <w:pPr>
@@ -3952,7 +3959,7 @@
 </file>
 
 <file path=word/header1.xml><?xml version="1.0" encoding="utf-8"?>
-<w:hdr xmlns:wpc="http://schemas.microsoft.com/office/word/2010/wordprocessingCanvas" xmlns:cx="http://schemas.microsoft.com/office/drawing/2014/chartex" xmlns:cx1="http://schemas.microsoft.com/office/drawing/2015/9/8/chartex" xmlns:cx2="http://schemas.microsoft.com/office/drawing/2015/10/21/chartex" xmlns:cx3="http://schemas.microsoft.com/office/drawing/2016/5/9/chartex" xmlns:cx4="http://schemas.microsoft.com/office/drawing/2016/5/10/chartex" xmlns:cx5="http://schemas.microsoft.com/office/drawing/2016/5/11/chartex" xmlns:cx6="http://schemas.microsoft.com/office/drawing/2016/5/12/chartex" xmlns:cx7="http://schemas.microsoft.com/office/drawing/2016/5/13/chartex" xmlns:cx8="http://schemas.microsoft.com/office/drawing/2016/5/14/chartex" xmlns:mc="http://schemas.openxmlformats.org/markup-compatibility/2006" xmlns:aink="http://schemas.microsoft.com/office/drawing/2016/ink" xmlns:am3d="http://schemas.microsoft.com/office/drawing/2017/model3d" xmlns:o="urn:schemas-microsoft-com:office:office" xmlns:r="http://schemas.openxmlformats.org/officeDocument/2006/relationships" xmlns:m="http://schemas.openxmlformats.org/officeDocument/2006/math" xmlns:v="urn:schemas-microsoft-com:vml" xmlns:wp14="http://schemas.microsoft.com/office/word/2010/wordprocessingDrawing" xmlns:wp="http://schemas.openxmlformats.org/drawingml/2006/wordprocessingDrawing" xmlns:w10="urn:schemas-microsoft-com:office:word" xmlns:w="http://schemas.openxmlformats.org/wordprocessingml/2006/main" xmlns:w14="http://schemas.microsoft.com/office/word/2010/wordml" xmlns:w15="http://schemas.microsoft.com/office/word/2012/wordml" xmlns:w16cid="http://schemas.microsoft.com/office/word/2016/wordml/cid" xmlns:w16se="http://schemas.microsoft.com/office/word/2015/wordml/symex" xmlns:wpg="http://schemas.microsoft.com/office/word/2010/wordprocessingGroup" xmlns:wpi="http://schemas.microsoft.com/office/word/2010/wordprocessingInk" xmlns:wne="http://schemas.microsoft.com/office/word/2006/wordml" xmlns:wps="http://schemas.microsoft.com/office/word/2010/wordprocessingShape" mc:Ignorable="w14 w15 w16se w16cid wp14">
+<w:hdr xmlns:wpc="http://schemas.microsoft.com/office/word/2010/wordprocessingCanvas" xmlns:mc="http://schemas.openxmlformats.org/markup-compatibility/2006" xmlns:o="urn:schemas-microsoft-com:office:office" xmlns:r="http://schemas.openxmlformats.org/officeDocument/2006/relationships" xmlns:m="http://schemas.openxmlformats.org/officeDocument/2006/math" xmlns:v="urn:schemas-microsoft-com:vml" xmlns:wp14="http://schemas.microsoft.com/office/word/2010/wordprocessingDrawing" xmlns:wp="http://schemas.openxmlformats.org/drawingml/2006/wordprocessingDrawing" xmlns:w10="urn:schemas-microsoft-com:office:word" xmlns:w="http://schemas.openxmlformats.org/wordprocessingml/2006/main" xmlns:w14="http://schemas.microsoft.com/office/word/2010/wordml" xmlns:wpg="http://schemas.microsoft.com/office/word/2010/wordprocessingGroup" xmlns:wpi="http://schemas.microsoft.com/office/word/2010/wordprocessingInk" xmlns:wne="http://schemas.microsoft.com/office/word/2006/wordml" xmlns:wps="http://schemas.microsoft.com/office/word/2010/wordprocessingShape" mc:Ignorable="w14 wp14">
   <w:p>
     <w:pPr>
       <w:pStyle w:val="Header"/>
@@ -4281,7 +4288,7 @@
                                 <w:sz w:val="24"/>
                                 <w:szCs w:val="24"/>
                               </w:rPr>
-                              <w:t>9</w:t>
+                              <w:t>8</w:t>
                             </w:r>
                             <w:r>
                               <w:rPr>
@@ -4316,16 +4323,16 @@
         </mc:Choice>
         <mc:Fallback>
           <w:pict>
-            <v:group w14:anchorId="3A6ACCEC" id="Group 158" o:spid="_x0000_s1026" style="position:absolute;margin-left:0;margin-top:0;width:133.9pt;height:80.65pt;z-index:251659264;mso-top-percent:23;mso-position-horizontal:left;mso-position-horizontal-relative:page;mso-position-vertical-relative:page;mso-top-percent:23;mso-width-relative:margin;mso-height-relative:margin" coordsize="17007,10241" o:gfxdata="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">
-              <v:group id="Group 159" o:spid="_x0000_s1027" style="position:absolute;width:17007;height:10241" coordsize="17007,10241" o:gfxdata="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">
-                <v:rect id="Rectangle 160" o:spid="_x0000_s1028" style="position:absolute;width:17007;height:10241;visibility:visible;mso-wrap-style:square;v-text-anchor:middle" o:gfxdata="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" fillcolor="white [3212]" stroked="f" strokeweight="1pt">
+            <v:group id="Group 158" o:spid="_x0000_s1026" style="position:absolute;margin-left:0;margin-top:0;width:133.9pt;height:80.65pt;z-index:251659264;mso-top-percent:23;mso-position-horizontal:left;mso-position-horizontal-relative:page;mso-position-vertical-relative:page;mso-top-percent:23;mso-width-relative:margin;mso-height-relative:margin" coordsize="17007,10241" o:gfxdata="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">
+              <v:group id="Group 159" o:spid="_x0000_s1027" style="position:absolute;width:17007;height:10241" coordsize="17007,10241" o:gfxdata="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">
+                <v:rect id="Rectangle 160" o:spid="_x0000_s1028" style="position:absolute;width:17007;height:10241;visibility:visible;mso-wrap-style:square;v-text-anchor:middle" o:gfxdata="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" fillcolor="white [3212]" stroked="f" strokeweight="1pt">
                   <v:fill opacity="0"/>
                 </v:rect>
-                <v:shape id="Rectangle 1" o:spid="_x0000_s1029" style="position:absolute;left:2286;width:14630;height:10149;visibility:visible;mso-wrap-style:square;v-text-anchor:middle" coordsize="1462822,1014481" o:gfxdata="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" path="m,l1462822,,910372,376306,,1014481,,xe" fillcolor="#4472c4 [3204]" stroked="f" strokeweight="1pt">
+                <v:shape id="Rectangle 1" o:spid="_x0000_s1029" style="position:absolute;left:2286;width:14630;height:10149;visibility:visible;mso-wrap-style:square;v-text-anchor:middle" coordsize="1462822,1014481" o:gfxdata="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" path="m,l1462822,,910372,376306,,1014481,,xe" fillcolor="#4472c4 [3204]" stroked="f" strokeweight="1pt">
                   <v:stroke joinstyle="miter"/>
                   <v:path arrowok="t" o:connecttype="custom" o:connectlocs="0,0;1463040,0;910508,376493;0,1014984;0,0" o:connectangles="0,0,0,0,0"/>
                 </v:shape>
-                <v:rect id="Rectangle 162" o:spid="_x0000_s1030" style="position:absolute;left:2286;width:14721;height:10241;visibility:visible;mso-wrap-style:square;v-text-anchor:middle" o:gfxdata="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" stroked="f" strokeweight="1pt">
+                <v:rect id="Rectangle 162" o:spid="_x0000_s1030" style="position:absolute;left:2286;width:14721;height:10241;visibility:visible;mso-wrap-style:square;v-text-anchor:middle" o:gfxdata="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" stroked="f" strokeweight="1pt">
                   <v:fill r:id="rId2" o:title="" recolor="t" rotate="t" type="frame"/>
                 </v:rect>
               </v:group>
@@ -4333,7 +4340,7 @@
                 <v:stroke joinstyle="miter"/>
                 <v:path gradientshapeok="t" o:connecttype="rect"/>
               </v:shapetype>
-              <v:shape id="Text Box 163" o:spid="_x0000_s1031" type="#_x0000_t202" style="position:absolute;left:2370;top:189;width:4428;height:3753;flip:x;visibility:visible;mso-wrap-style:square;v-text-anchor:middle" o:gfxdata="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" filled="f" stroked="f" strokeweight=".5pt">
+              <v:shape id="Text Box 163" o:spid="_x0000_s1031" type="#_x0000_t202" style="position:absolute;left:2370;top:189;width:4428;height:3753;flip:x;visibility:visible;mso-wrap-style:square;v-text-anchor:middle" o:gfxdata="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" filled="f" stroked="f" strokeweight=".5pt">
                 <v:textbox inset=",7.2pt,,7.2pt">
                   <w:txbxContent>
                     <w:p>
@@ -4381,7 +4388,7 @@
                           <w:sz w:val="24"/>
                           <w:szCs w:val="24"/>
                         </w:rPr>
-                        <w:t>9</w:t>
+                        <w:t>8</w:t>
                       </w:r>
                       <w:r>
                         <w:rPr>
@@ -4407,8 +4414,8 @@
 </file>
 
 <file path=word/numbering.xml><?xml version="1.0" encoding="utf-8"?>
-<w:numbering xmlns:wpc="http://schemas.microsoft.com/office/word/2010/wordprocessingCanvas" xmlns:cx="http://schemas.microsoft.com/office/drawing/2014/chartex" xmlns:cx1="http://schemas.microsoft.com/office/drawing/2015/9/8/chartex" xmlns:cx2="http://schemas.microsoft.com/office/drawing/2015/10/21/chartex" xmlns:cx3="http://schemas.microsoft.com/office/drawing/2016/5/9/chartex" xmlns:cx4="http://schemas.microsoft.com/office/drawing/2016/5/10/chartex" xmlns:cx5="http://schemas.microsoft.com/office/drawing/2016/5/11/chartex" xmlns:cx6="http://schemas.microsoft.com/office/drawing/2016/5/12/chartex" xmlns:cx7="http://schemas.microsoft.com/office/drawing/2016/5/13/chartex" xmlns:cx8="http://schemas.microsoft.com/office/drawing/2016/5/14/chartex" xmlns:mc="http://schemas.openxmlformats.org/markup-compatibility/2006" xmlns:aink="http://schemas.microsoft.com/office/drawing/2016/ink" xmlns:am3d="http://schemas.microsoft.com/office/drawing/2017/model3d" xmlns:o="urn:schemas-microsoft-com:office:office" xmlns:r="http://schemas.openxmlformats.org/officeDocument/2006/relationships" xmlns:m="http://schemas.openxmlformats.org/officeDocument/2006/math" xmlns:v="urn:schemas-microsoft-com:vml" xmlns:wp14="http://schemas.microsoft.com/office/word/2010/wordprocessingDrawing" xmlns:wp="http://schemas.openxmlformats.org/drawingml/2006/wordprocessingDrawing" xmlns:w10="urn:schemas-microsoft-com:office:word" xmlns:w="http://schemas.openxmlformats.org/wordprocessingml/2006/main" xmlns:w14="http://schemas.microsoft.com/office/word/2010/wordml" xmlns:w15="http://schemas.microsoft.com/office/word/2012/wordml" xmlns:w16cid="http://schemas.microsoft.com/office/word/2016/wordml/cid" xmlns:w16se="http://schemas.microsoft.com/office/word/2015/wordml/symex" xmlns:wpg="http://schemas.microsoft.com/office/word/2010/wordprocessingGroup" xmlns:wpi="http://schemas.microsoft.com/office/word/2010/wordprocessingInk" xmlns:wne="http://schemas.microsoft.com/office/word/2006/wordml" xmlns:wps="http://schemas.microsoft.com/office/word/2010/wordprocessingShape" mc:Ignorable="w14 w15 w16se w16cid wp14">
-  <w:abstractNum w:abstractNumId="0" w15:restartNumberingAfterBreak="0">
+<w:numbering xmlns:wpc="http://schemas.microsoft.com/office/word/2010/wordprocessingCanvas" xmlns:mc="http://schemas.openxmlformats.org/markup-compatibility/2006" xmlns:o="urn:schemas-microsoft-com:office:office" xmlns:r="http://schemas.openxmlformats.org/officeDocument/2006/relationships" xmlns:m="http://schemas.openxmlformats.org/officeDocument/2006/math" xmlns:v="urn:schemas-microsoft-com:vml" xmlns:wp14="http://schemas.microsoft.com/office/word/2010/wordprocessingDrawing" xmlns:wp="http://schemas.openxmlformats.org/drawingml/2006/wordprocessingDrawing" xmlns:w10="urn:schemas-microsoft-com:office:word" xmlns:w="http://schemas.openxmlformats.org/wordprocessingml/2006/main" xmlns:w14="http://schemas.microsoft.com/office/word/2010/wordml" xmlns:wpg="http://schemas.microsoft.com/office/word/2010/wordprocessingGroup" xmlns:wpi="http://schemas.microsoft.com/office/word/2010/wordprocessingInk" xmlns:wne="http://schemas.microsoft.com/office/word/2006/wordml" xmlns:wps="http://schemas.microsoft.com/office/word/2010/wordprocessingShape" mc:Ignorable="w14 wp14">
+  <w:abstractNum w:abstractNumId="0">
     <w:nsid w:val="01B77956"/>
     <w:multiLevelType w:val="hybridMultilevel"/>
     <w:tmpl w:val="62862BA6"/>
@@ -4521,7 +4528,7 @@
       </w:rPr>
     </w:lvl>
   </w:abstractNum>
-  <w:abstractNum w:abstractNumId="1" w15:restartNumberingAfterBreak="0">
+  <w:abstractNum w:abstractNumId="1">
     <w:nsid w:val="0ADB121F"/>
     <w:multiLevelType w:val="hybridMultilevel"/>
     <w:tmpl w:val="CF1E2B4C"/>
@@ -4634,7 +4641,7 @@
       </w:rPr>
     </w:lvl>
   </w:abstractNum>
-  <w:abstractNum w:abstractNumId="2" w15:restartNumberingAfterBreak="0">
+  <w:abstractNum w:abstractNumId="2">
     <w:nsid w:val="122F404B"/>
     <w:multiLevelType w:val="hybridMultilevel"/>
     <w:tmpl w:val="6C8C9A64"/>
@@ -4746,7 +4753,7 @@
       </w:rPr>
     </w:lvl>
   </w:abstractNum>
-  <w:abstractNum w:abstractNumId="3" w15:restartNumberingAfterBreak="0">
+  <w:abstractNum w:abstractNumId="3">
     <w:nsid w:val="13085AC8"/>
     <w:multiLevelType w:val="multilevel"/>
     <w:tmpl w:val="DE48ED3C"/>
@@ -4861,7 +4868,7 @@
       </w:pPr>
     </w:lvl>
   </w:abstractNum>
-  <w:abstractNum w:abstractNumId="4" w15:restartNumberingAfterBreak="0">
+  <w:abstractNum w:abstractNumId="4">
     <w:nsid w:val="162F3E93"/>
     <w:multiLevelType w:val="hybridMultilevel"/>
     <w:tmpl w:val="BF9A291A"/>
@@ -4950,7 +4957,7 @@
       </w:pPr>
     </w:lvl>
   </w:abstractNum>
-  <w:abstractNum w:abstractNumId="5" w15:restartNumberingAfterBreak="0">
+  <w:abstractNum w:abstractNumId="5">
     <w:nsid w:val="19C13481"/>
     <w:multiLevelType w:val="multilevel"/>
     <w:tmpl w:val="D9C29576"/>
@@ -5063,7 +5070,7 @@
       </w:pPr>
     </w:lvl>
   </w:abstractNum>
-  <w:abstractNum w:abstractNumId="6" w15:restartNumberingAfterBreak="0">
+  <w:abstractNum w:abstractNumId="6">
     <w:nsid w:val="1E280CDB"/>
     <w:multiLevelType w:val="hybridMultilevel"/>
     <w:tmpl w:val="5C8E3F50"/>
@@ -5152,7 +5159,7 @@
       </w:pPr>
     </w:lvl>
   </w:abstractNum>
-  <w:abstractNum w:abstractNumId="7" w15:restartNumberingAfterBreak="0">
+  <w:abstractNum w:abstractNumId="7">
     <w:nsid w:val="289C308C"/>
     <w:multiLevelType w:val="multilevel"/>
     <w:tmpl w:val="34C4D12C"/>
@@ -5265,7 +5272,7 @@
       </w:pPr>
     </w:lvl>
   </w:abstractNum>
-  <w:abstractNum w:abstractNumId="8" w15:restartNumberingAfterBreak="0">
+  <w:abstractNum w:abstractNumId="8">
     <w:nsid w:val="3C4E35A7"/>
     <w:multiLevelType w:val="hybridMultilevel"/>
     <w:tmpl w:val="58FAE894"/>
@@ -5354,7 +5361,7 @@
       </w:pPr>
     </w:lvl>
   </w:abstractNum>
-  <w:abstractNum w:abstractNumId="9" w15:restartNumberingAfterBreak="0">
+  <w:abstractNum w:abstractNumId="9">
     <w:nsid w:val="3FA14F63"/>
     <w:multiLevelType w:val="multilevel"/>
     <w:tmpl w:val="B6B84AC8"/>
@@ -5467,7 +5474,7 @@
       </w:pPr>
     </w:lvl>
   </w:abstractNum>
-  <w:abstractNum w:abstractNumId="10" w15:restartNumberingAfterBreak="0">
+  <w:abstractNum w:abstractNumId="10">
     <w:nsid w:val="407642D5"/>
     <w:multiLevelType w:val="hybridMultilevel"/>
     <w:tmpl w:val="BEFA26A4"/>
@@ -5556,7 +5563,7 @@
       </w:pPr>
     </w:lvl>
   </w:abstractNum>
-  <w:abstractNum w:abstractNumId="11" w15:restartNumberingAfterBreak="0">
+  <w:abstractNum w:abstractNumId="11">
     <w:nsid w:val="469F1749"/>
     <w:multiLevelType w:val="hybridMultilevel"/>
     <w:tmpl w:val="05A4DE02"/>
@@ -5645,7 +5652,7 @@
       </w:pPr>
     </w:lvl>
   </w:abstractNum>
-  <w:abstractNum w:abstractNumId="12" w15:restartNumberingAfterBreak="0">
+  <w:abstractNum w:abstractNumId="12">
     <w:nsid w:val="482E5C12"/>
     <w:multiLevelType w:val="hybridMultilevel"/>
     <w:tmpl w:val="E798606E"/>
@@ -5735,7 +5742,7 @@
       </w:pPr>
     </w:lvl>
   </w:abstractNum>
-  <w:abstractNum w:abstractNumId="13" w15:restartNumberingAfterBreak="0">
+  <w:abstractNum w:abstractNumId="13">
     <w:nsid w:val="4A5605BB"/>
     <w:multiLevelType w:val="hybridMultilevel"/>
     <w:tmpl w:val="5DD8812A"/>
@@ -5830,7 +5837,7 @@
       </w:pPr>
     </w:lvl>
   </w:abstractNum>
-  <w:abstractNum w:abstractNumId="14" w15:restartNumberingAfterBreak="0">
+  <w:abstractNum w:abstractNumId="14">
     <w:nsid w:val="4F861CD1"/>
     <w:multiLevelType w:val="hybridMultilevel"/>
     <w:tmpl w:val="3FBC92DC"/>
@@ -5946,7 +5953,7 @@
       </w:pPr>
     </w:lvl>
   </w:abstractNum>
-  <w:abstractNum w:abstractNumId="15" w15:restartNumberingAfterBreak="0">
+  <w:abstractNum w:abstractNumId="15">
     <w:nsid w:val="72F57488"/>
     <w:multiLevelType w:val="multilevel"/>
     <w:tmpl w:val="8D5EE188"/>
@@ -6059,7 +6066,7 @@
       </w:pPr>
     </w:lvl>
   </w:abstractNum>
-  <w:abstractNum w:abstractNumId="16" w15:restartNumberingAfterBreak="0">
+  <w:abstractNum w:abstractNumId="16">
     <w:nsid w:val="7E124A2D"/>
     <w:multiLevelType w:val="hybridMultilevel"/>
     <w:tmpl w:val="B0A2BE5C"/>
@@ -6224,7 +6231,7 @@
 </file>
 
 <file path=word/styles.xml><?xml version="1.0" encoding="utf-8"?>
-<w:styles xmlns:mc="http://schemas.openxmlformats.org/markup-compatibility/2006" xmlns:r="http://schemas.openxmlformats.org/officeDocument/2006/relationships" xmlns:w="http://schemas.openxmlformats.org/wordprocessingml/2006/main" xmlns:w14="http://schemas.microsoft.com/office/word/2010/wordml" xmlns:w15="http://schemas.microsoft.com/office/word/2012/wordml" xmlns:w16cid="http://schemas.microsoft.com/office/word/2016/wordml/cid" xmlns:w16se="http://schemas.microsoft.com/office/word/2015/wordml/symex" mc:Ignorable="w14 w15 w16se w16cid">
+<w:styles xmlns:mc="http://schemas.openxmlformats.org/markup-compatibility/2006" xmlns:r="http://schemas.openxmlformats.org/officeDocument/2006/relationships" xmlns:w="http://schemas.openxmlformats.org/wordprocessingml/2006/main" xmlns:w14="http://schemas.microsoft.com/office/word/2010/wordml" mc:Ignorable="w14">
   <w:docDefaults>
     <w:rPrDefault>
       <w:rPr>
@@ -6240,381 +6247,147 @@
       </w:pPr>
     </w:pPrDefault>
   </w:docDefaults>
-  <w:latentStyles w:defLockedState="0" w:defUIPriority="99" w:defSemiHidden="0" w:defUnhideWhenUsed="0" w:defQFormat="0" w:count="377">
-    <w:lsdException w:name="Normal" w:uiPriority="0" w:qFormat="1"/>
-    <w:lsdException w:name="heading 1" w:uiPriority="9" w:qFormat="1"/>
-    <w:lsdException w:name="heading 2" w:semiHidden="1" w:uiPriority="9" w:unhideWhenUsed="1" w:qFormat="1"/>
-    <w:lsdException w:name="heading 3" w:semiHidden="1" w:uiPriority="9" w:unhideWhenUsed="1" w:qFormat="1"/>
-    <w:lsdException w:name="heading 4" w:semiHidden="1" w:uiPriority="9" w:unhideWhenUsed="1" w:qFormat="1"/>
-    <w:lsdException w:name="heading 5" w:semiHidden="1" w:uiPriority="9" w:unhideWhenUsed="1" w:qFormat="1"/>
-    <w:lsdException w:name="heading 6" w:semiHidden="1" w:uiPriority="9" w:unhideWhenUsed="1" w:qFormat="1"/>
-    <w:lsdException w:name="heading 7" w:semiHidden="1" w:uiPriority="9" w:unhideWhenUsed="1" w:qFormat="1"/>
-    <w:lsdException w:name="heading 8" w:semiHidden="1" w:uiPriority="9" w:unhideWhenUsed="1" w:qFormat="1"/>
-    <w:lsdException w:name="heading 9" w:semiHidden="1" w:uiPriority="9" w:unhideWhenUsed="1" w:qFormat="1"/>
-    <w:lsdException w:name="index 1" w:semiHidden="1" w:unhideWhenUsed="1"/>
-    <w:lsdException w:name="index 2" w:semiHidden="1" w:unhideWhenUsed="1"/>
-    <w:lsdException w:name="index 3" w:semiHidden="1" w:unhideWhenUsed="1"/>
-    <w:lsdException w:name="index 4" w:semiHidden="1" w:unhideWhenUsed="1"/>
-    <w:lsdException w:name="index 5" w:semiHidden="1" w:unhideWhenUsed="1"/>
-    <w:lsdException w:name="index 6" w:semiHidden="1" w:unhideWhenUsed="1"/>
-    <w:lsdException w:name="index 7" w:semiHidden="1" w:unhideWhenUsed="1"/>
-    <w:lsdException w:name="index 8" w:semiHidden="1" w:unhideWhenUsed="1"/>
-    <w:lsdException w:name="index 9" w:semiHidden="1" w:unhideWhenUsed="1"/>
-    <w:lsdException w:name="toc 1" w:semiHidden="1" w:uiPriority="39" w:unhideWhenUsed="1"/>
-    <w:lsdException w:name="toc 2" w:semiHidden="1" w:uiPriority="39" w:unhideWhenUsed="1"/>
-    <w:lsdException w:name="toc 3" w:semiHidden="1" w:uiPriority="39" w:unhideWhenUsed="1"/>
-    <w:lsdException w:name="toc 4" w:semiHidden="1" w:uiPriority="39" w:unhideWhenUsed="1"/>
-    <w:lsdException w:name="toc 5" w:semiHidden="1" w:uiPriority="39" w:unhideWhenUsed="1"/>
-    <w:lsdException w:name="toc 6" w:semiHidden="1" w:uiPriority="39" w:unhideWhenUsed="1"/>
-    <w:lsdException w:name="toc 7" w:semiHidden="1" w:uiPriority="39" w:unhideWhenUsed="1"/>
-    <w:lsdException w:name="toc 8" w:semiHidden="1" w:uiPriority="39" w:unhideWhenUsed="1"/>
-    <w:lsdException w:name="toc 9" w:semiHidden="1" w:uiPriority="39" w:unhideWhenUsed="1"/>
-    <w:lsdException w:name="Normal Indent" w:semiHidden="1" w:unhideWhenUsed="1"/>
-    <w:lsdException w:name="footnote text" w:semiHidden="1" w:unhideWhenUsed="1"/>
-    <w:lsdException w:name="annotation text" w:semiHidden="1" w:unhideWhenUsed="1"/>
-    <w:lsdException w:name="header" w:semiHidden="1" w:unhideWhenUsed="1"/>
-    <w:lsdException w:name="footer" w:semiHidden="1" w:unhideWhenUsed="1"/>
-    <w:lsdException w:name="index heading" w:semiHidden="1" w:unhideWhenUsed="1"/>
-    <w:lsdException w:name="caption" w:semiHidden="1" w:uiPriority="35" w:unhideWhenUsed="1" w:qFormat="1"/>
-    <w:lsdException w:name="table of figures" w:semiHidden="1" w:unhideWhenUsed="1"/>
-    <w:lsdException w:name="envelope address" w:semiHidden="1" w:unhideWhenUsed="1"/>
-    <w:lsdException w:name="envelope return" w:semiHidden="1" w:unhideWhenUsed="1"/>
-    <w:lsdException w:name="footnote reference" w:semiHidden="1" w:unhideWhenUsed="1"/>
-    <w:lsdException w:name="annotation reference" w:semiHidden="1" w:unhideWhenUsed="1"/>
-    <w:lsdException w:name="line number" w:semiHidden="1" w:unhideWhenUsed="1"/>
-    <w:lsdException w:name="page number" w:semiHidden="1" w:unhideWhenUsed="1"/>
-    <w:lsdException w:name="endnote reference" w:semiHidden="1" w:unhideWhenUsed="1"/>
-    <w:lsdException w:name="endnote text" w:semiHidden="1" w:unhideWhenUsed="1"/>
-    <w:lsdException w:name="table of authorities" w:semiHidden="1" w:unhideWhenUsed="1"/>
-    <w:lsdException w:name="macro" w:semiHidden="1" w:unhideWhenUsed="1"/>
-    <w:lsdException w:name="toa heading" w:semiHidden="1" w:unhideWhenUsed="1"/>
-    <w:lsdException w:name="List" w:semiHidden="1" w:unhideWhenUsed="1"/>
-    <w:lsdException w:name="List Bullet" w:semiHidden="1" w:unhideWhenUsed="1"/>
-    <w:lsdException w:name="List Number" w:semiHidden="1" w:unhideWhenUsed="1"/>
-    <w:lsdException w:name="List 2" w:semiHidden="1" w:unhideWhenUsed="1"/>
-    <w:lsdException w:name="List 3" w:semiHidden="1" w:unhideWhenUsed="1"/>
-    <w:lsdException w:name="List 4" w:semiHidden="1" w:unhideWhenUsed="1"/>
-    <w:lsdException w:name="List 5" w:semiHidden="1" w:unhideWhenUsed="1"/>
-    <w:lsdException w:name="List Bullet 2" w:semiHidden="1" w:unhideWhenUsed="1"/>
-    <w:lsdException w:name="List Bullet 3" w:semiHidden="1" w:unhideWhenUsed="1"/>
-    <w:lsdException w:name="List Bullet 4" w:semiHidden="1" w:unhideWhenUsed="1"/>
-    <w:lsdException w:name="List Bullet 5" w:semiHidden="1" w:unhideWhenUsed="1"/>
-    <w:lsdException w:name="List Number 2" w:semiHidden="1" w:unhideWhenUsed="1"/>
-    <w:lsdException w:name="List Number 3" w:semiHidden="1" w:unhideWhenUsed="1"/>
-    <w:lsdException w:name="List Number 4" w:semiHidden="1" w:unhideWhenUsed="1"/>
-    <w:lsdException w:name="List Number 5" w:semiHidden="1" w:unhideWhenUsed="1"/>
-    <w:lsdException w:name="Title" w:uiPriority="10" w:qFormat="1"/>
-    <w:lsdException w:name="Closing" w:semiHidden="1" w:unhideWhenUsed="1"/>
-    <w:lsdException w:name="Signature" w:semiHidden="1" w:unhideWhenUsed="1"/>
-    <w:lsdException w:name="Default Paragraph Font" w:semiHidden="1" w:uiPriority="1" w:unhideWhenUsed="1"/>
-    <w:lsdException w:name="Body Text" w:semiHidden="1" w:unhideWhenUsed="1"/>
-    <w:lsdException w:name="Body Text Indent" w:semiHidden="1" w:unhideWhenUsed="1"/>
-    <w:lsdException w:name="List Continue" w:semiHidden="1" w:unhideWhenUsed="1"/>
-    <w:lsdException w:name="List Continue 2" w:semiHidden="1" w:unhideWhenUsed="1"/>
-    <w:lsdException w:name="List Continue 3" w:semiHidden="1" w:unhideWhenUsed="1"/>
-    <w:lsdException w:name="List Continue 4" w:semiHidden="1" w:unhideWhenUsed="1"/>
-    <w:lsdException w:name="List Continue 5" w:semiHidden="1" w:unhideWhenUsed="1"/>
-    <w:lsdException w:name="Message Header" w:semiHidden="1" w:unhideWhenUsed="1"/>
-    <w:lsdException w:name="Subtitle" w:uiPriority="11" w:qFormat="1"/>
-    <w:lsdException w:name="Salutation" w:semiHidden="1" w:unhideWhenUsed="1"/>
-    <w:lsdException w:name="Date" w:semiHidden="1" w:unhideWhenUsed="1"/>
-    <w:lsdException w:name="Body Text First Indent" w:semiHidden="1" w:unhideWhenUsed="1"/>
-    <w:lsdException w:name="Body Text First Indent 2" w:semiHidden="1" w:unhideWhenUsed="1"/>
-    <w:lsdException w:name="Note Heading" w:semiHidden="1" w:unhideWhenUsed="1"/>
-    <w:lsdException w:name="Body Text 2" w:semiHidden="1" w:unhideWhenUsed="1"/>
-    <w:lsdException w:name="Body Text 3" w:semiHidden="1" w:unhideWhenUsed="1"/>
-    <w:lsdException w:name="Body Text Indent 2" w:semiHidden="1" w:unhideWhenUsed="1"/>
-    <w:lsdException w:name="Body Text Indent 3" w:semiHidden="1" w:unhideWhenUsed="1"/>
-    <w:lsdException w:name="Block Text" w:semiHidden="1" w:unhideWhenUsed="1"/>
-    <w:lsdException w:name="Hyperlink" w:semiHidden="1" w:unhideWhenUsed="1"/>
-    <w:lsdException w:name="FollowedHyperlink" w:semiHidden="1" w:unhideWhenUsed="1"/>
-    <w:lsdException w:name="Strong" w:uiPriority="22" w:qFormat="1"/>
-    <w:lsdException w:name="Emphasis" w:uiPriority="20" w:qFormat="1"/>
-    <w:lsdException w:name="Document Map" w:semiHidden="1" w:unhideWhenUsed="1"/>
-    <w:lsdException w:name="Plain Text" w:semiHidden="1" w:unhideWhenUsed="1"/>
-    <w:lsdException w:name="E-mail Signature" w:semiHidden="1" w:unhideWhenUsed="1"/>
-    <w:lsdException w:name="HTML Top of Form" w:semiHidden="1" w:unhideWhenUsed="1"/>
-    <w:lsdException w:name="HTML Bottom of Form" w:semiHidden="1" w:unhideWhenUsed="1"/>
-    <w:lsdException w:name="Normal (Web)" w:semiHidden="1" w:unhideWhenUsed="1"/>
-    <w:lsdException w:name="HTML Acronym" w:semiHidden="1" w:unhideWhenUsed="1"/>
-    <w:lsdException w:name="HTML Address" w:semiHidden="1" w:unhideWhenUsed="1"/>
-    <w:lsdException w:name="HTML Cite" w:semiHidden="1" w:unhideWhenUsed="1"/>
-    <w:lsdException w:name="HTML Code" w:semiHidden="1" w:unhideWhenUsed="1"/>
-    <w:lsdException w:name="HTML Definition" w:semiHidden="1" w:unhideWhenUsed="1"/>
-    <w:lsdException w:name="HTML Keyboard" w:semiHidden="1" w:unhideWhenUsed="1"/>
-    <w:lsdException w:name="HTML Preformatted" w:semiHidden="1" w:unhideWhenUsed="1"/>
-    <w:lsdException w:name="HTML Sample" w:semiHidden="1" w:unhideWhenUsed="1"/>
-    <w:lsdException w:name="HTML Typewriter" w:semiHidden="1" w:unhideWhenUsed="1"/>
-    <w:lsdException w:name="HTML Variable" w:semiHidden="1" w:unhideWhenUsed="1"/>
-    <w:lsdException w:name="annotation subject" w:semiHidden="1" w:unhideWhenUsed="1"/>
-    <w:lsdException w:name="No List" w:semiHidden="1" w:unhideWhenUsed="1"/>
-    <w:lsdException w:name="Outline List 1" w:semiHidden="1" w:unhideWhenUsed="1"/>
-    <w:lsdException w:name="Outline List 2" w:semiHidden="1" w:unhideWhenUsed="1"/>
-    <w:lsdException w:name="Outline List 3" w:semiHidden="1" w:unhideWhenUsed="1"/>
-    <w:lsdException w:name="Table Simple 1" w:semiHidden="1" w:unhideWhenUsed="1"/>
-    <w:lsdException w:name="Table Simple 2" w:semiHidden="1" w:unhideWhenUsed="1"/>
-    <w:lsdException w:name="Table Simple 3" w:semiHidden="1" w:unhideWhenUsed="1"/>
-    <w:lsdException w:name="Table Classic 1" w:semiHidden="1" w:unhideWhenUsed="1"/>
-    <w:lsdException w:name="Table Classic 2" w:semiHidden="1" w:unhideWhenUsed="1"/>
-    <w:lsdException w:name="Table Classic 3" w:semiHidden="1" w:unhideWhenUsed="1"/>
-    <w:lsdException w:name="Table Classic 4" w:semiHidden="1" w:unhideWhenUsed="1"/>
-    <w:lsdException w:name="Table Colorful 1" w:semiHidden="1" w:unhideWhenUsed="1"/>
-    <w:lsdException w:name="Table Colorful 2" w:semiHidden="1" w:unhideWhenUsed="1"/>
-    <w:lsdException w:name="Table Colorful 3" w:semiHidden="1" w:unhideWhenUsed="1"/>
-    <w:lsdException w:name="Table Columns 1" w:semiHidden="1" w:unhideWhenUsed="1"/>
-    <w:lsdException w:name="Table Columns 2" w:semiHidden="1" w:unhideWhenUsed="1"/>
-    <w:lsdException w:name="Table Columns 3" w:semiHidden="1" w:unhideWhenUsed="1"/>
-    <w:lsdException w:name="Table Columns 4" w:semiHidden="1" w:unhideWhenUsed="1"/>
-    <w:lsdException w:name="Table Columns 5" w:semiHidden="1" w:unhideWhenUsed="1"/>
-    <w:lsdException w:name="Table Grid 1" w:semiHidden="1" w:unhideWhenUsed="1"/>
-    <w:lsdException w:name="Table Grid 2" w:semiHidden="1" w:unhideWhenUsed="1"/>
-    <w:lsdException w:name="Table Grid 3" w:semiHidden="1" w:unhideWhenUsed="1"/>
-    <w:lsdException w:name="Table Grid 4" w:semiHidden="1" w:unhideWhenUsed="1"/>
-    <w:lsdException w:name="Table Grid 5" w:semiHidden="1" w:unhideWhenUsed="1"/>
-    <w:lsdException w:name="Table Grid 6" w:semiHidden="1" w:unhideWhenUsed="1"/>
-    <w:lsdException w:name="Table Grid 7" w:semiHidden="1" w:unhideWhenUsed="1"/>
-    <w:lsdException w:name="Table Grid 8" w:semiHidden="1" w:unhideWhenUsed="1"/>
-    <w:lsdException w:name="Table List 1" w:semiHidden="1" w:unhideWhenUsed="1"/>
-    <w:lsdException w:name="Table List 2" w:semiHidden="1" w:unhideWhenUsed="1"/>
-    <w:lsdException w:name="Table List 3" w:semiHidden="1" w:unhideWhenUsed="1"/>
-    <w:lsdException w:name="Table List 4" w:semiHidden="1" w:unhideWhenUsed="1"/>
-    <w:lsdException w:name="Table List 5" w:semiHidden="1" w:unhideWhenUsed="1"/>
-    <w:lsdException w:name="Table List 6" w:semiHidden="1" w:unhideWhenUsed="1"/>
-    <w:lsdException w:name="Table List 7" w:semiHidden="1" w:unhideWhenUsed="1"/>
-    <w:lsdException w:name="Table List 8" w:semiHidden="1" w:unhideWhenUsed="1"/>
-    <w:lsdException w:name="Table 3D effects 1" w:semiHidden="1" w:unhideWhenUsed="1"/>
-    <w:lsdException w:name="Table 3D effects 2" w:semiHidden="1" w:unhideWhenUsed="1"/>
-    <w:lsdException w:name="Table 3D effects 3" w:semiHidden="1" w:unhideWhenUsed="1"/>
-    <w:lsdException w:name="Table Contemporary" w:semiHidden="1" w:unhideWhenUsed="1"/>
-    <w:lsdException w:name="Table Elegant" w:semiHidden="1" w:unhideWhenUsed="1"/>
-    <w:lsdException w:name="Table Professional" w:semiHidden="1" w:unhideWhenUsed="1"/>
-    <w:lsdException w:name="Table Subtle 1" w:semiHidden="1" w:unhideWhenUsed="1"/>
-    <w:lsdException w:name="Table Subtle 2" w:semiHidden="1" w:unhideWhenUsed="1"/>
-    <w:lsdException w:name="Table Web 1" w:semiHidden="1" w:unhideWhenUsed="1"/>
-    <w:lsdException w:name="Table Web 3" w:semiHidden="1" w:unhideWhenUsed="1"/>
-    <w:lsdException w:name="Balloon Text" w:semiHidden="1" w:unhideWhenUsed="1"/>
-    <w:lsdException w:name="Table Grid" w:uiPriority="39"/>
-    <w:lsdException w:name="Placeholder Text" w:semiHidden="1"/>
-    <w:lsdException w:name="No Spacing" w:uiPriority="1" w:qFormat="1"/>
-    <w:lsdException w:name="Light Shading" w:uiPriority="60"/>
-    <w:lsdException w:name="Light List" w:uiPriority="61"/>
-    <w:lsdException w:name="Light Grid" w:uiPriority="62"/>
-    <w:lsdException w:name="Medium Shading 1" w:uiPriority="63"/>
-    <w:lsdException w:name="Medium Shading 2" w:uiPriority="64"/>
-    <w:lsdException w:name="Medium List 1" w:uiPriority="65"/>
-    <w:lsdException w:name="Medium List 2" w:uiPriority="66"/>
-    <w:lsdException w:name="Medium Grid 1" w:uiPriority="67"/>
-    <w:lsdException w:name="Medium Grid 2" w:uiPriority="68"/>
-    <w:lsdException w:name="Medium Grid 3" w:uiPriority="69"/>
-    <w:lsdException w:name="Dark List" w:uiPriority="70"/>
-    <w:lsdException w:name="Colorful Shading" w:uiPriority="71"/>
-    <w:lsdException w:name="Colorful List" w:uiPriority="72"/>
-    <w:lsdException w:name="Colorful Grid" w:uiPriority="73"/>
-    <w:lsdException w:name="Light Shading Accent 1" w:uiPriority="60"/>
-    <w:lsdException w:name="Light List Accent 1" w:uiPriority="61"/>
-    <w:lsdException w:name="Light Grid Accent 1" w:uiPriority="62"/>
-    <w:lsdException w:name="Medium Shading 1 Accent 1" w:uiPriority="63"/>
-    <w:lsdException w:name="Medium Shading 2 Accent 1" w:uiPriority="64"/>
-    <w:lsdException w:name="Medium List 1 Accent 1" w:uiPriority="65"/>
-    <w:lsdException w:name="Revision" w:semiHidden="1"/>
-    <w:lsdException w:name="List Paragraph" w:uiPriority="34" w:qFormat="1"/>
-    <w:lsdException w:name="Quote" w:uiPriority="29" w:qFormat="1"/>
-    <w:lsdException w:name="Intense Quote" w:uiPriority="30" w:qFormat="1"/>
-    <w:lsdException w:name="Medium List 2 Accent 1" w:uiPriority="66"/>
-    <w:lsdException w:name="Medium Grid 1 Accent 1" w:uiPriority="67"/>
-    <w:lsdException w:name="Medium Grid 2 Accent 1" w:uiPriority="68"/>
-    <w:lsdException w:name="Medium Grid 3 Accent 1" w:uiPriority="69"/>
-    <w:lsdException w:name="Dark List Accent 1" w:uiPriority="70"/>
-    <w:lsdException w:name="Colorful Shading Accent 1" w:uiPriority="71"/>
-    <w:lsdException w:name="Colorful List Accent 1" w:uiPriority="72"/>
-    <w:lsdException w:name="Colorful Grid Accent 1" w:uiPriority="73"/>
-    <w:lsdException w:name="Light Shading Accent 2" w:uiPriority="60"/>
-    <w:lsdException w:name="Light List Accent 2" w:uiPriority="61"/>
-    <w:lsdException w:name="Light Grid Accent 2" w:uiPriority="62"/>
-    <w:lsdException w:name="Medium Shading 1 Accent 2" w:uiPriority="63"/>
-    <w:lsdException w:name="Medium Shading 2 Accent 2" w:uiPriority="64"/>
-    <w:lsdException w:name="Medium List 1 Accent 2" w:uiPriority="65"/>
-    <w:lsdException w:name="Medium List 2 Accent 2" w:uiPriority="66"/>
-    <w:lsdException w:name="Medium Grid 1 Accent 2" w:uiPriority="67"/>
-    <w:lsdException w:name="Medium Grid 2 Accent 2" w:uiPriority="68"/>
-    <w:lsdException w:name="Medium Grid 3 Accent 2" w:uiPriority="69"/>
-    <w:lsdException w:name="Dark List Accent 2" w:uiPriority="70"/>
-    <w:lsdException w:name="Colorful Shading Accent 2" w:uiPriority="71"/>
-    <w:lsdException w:name="Colorful List Accent 2" w:uiPriority="72"/>
-    <w:lsdException w:name="Colorful Grid Accent 2" w:uiPriority="73"/>
-    <w:lsdException w:name="Light Shading Accent 3" w:uiPriority="60"/>
-    <w:lsdException w:name="Light List Accent 3" w:uiPriority="61"/>
-    <w:lsdException w:name="Light Grid Accent 3" w:uiPriority="62"/>
-    <w:lsdException w:name="Medium Shading 1 Accent 3" w:uiPriority="63"/>
-    <w:lsdException w:name="Medium Shading 2 Accent 3" w:uiPriority="64"/>
-    <w:lsdException w:name="Medium List 1 Accent 3" w:uiPriority="65"/>
-    <w:lsdException w:name="Medium List 2 Accent 3" w:uiPriority="66"/>
-    <w:lsdException w:name="Medium Grid 1 Accent 3" w:uiPriority="67"/>
-    <w:lsdException w:name="Medium Grid 2 Accent 3" w:uiPriority="68"/>
-    <w:lsdException w:name="Medium Grid 3 Accent 3" w:uiPriority="69"/>
-    <w:lsdException w:name="Dark List Accent 3" w:uiPriority="70"/>
-    <w:lsdException w:name="Colorful Shading Accent 3" w:uiPriority="71"/>
-    <w:lsdException w:name="Colorful List Accent 3" w:uiPriority="72"/>
-    <w:lsdException w:name="Colorful Grid Accent 3" w:uiPriority="73"/>
-    <w:lsdException w:name="Light Shading Accent 4" w:uiPriority="60"/>
-    <w:lsdException w:name="Light List Accent 4" w:uiPriority="61"/>
-    <w:lsdException w:name="Light Grid Accent 4" w:uiPriority="62"/>
-    <w:lsdException w:name="Medium Shading 1 Accent 4" w:uiPriority="63"/>
-    <w:lsdException w:name="Medium Shading 2 Accent 4" w:uiPriority="64"/>
-    <w:lsdException w:name="Medium List 1 Accent 4" w:uiPriority="65"/>
-    <w:lsdException w:name="Medium List 2 Accent 4" w:uiPriority="66"/>
-    <w:lsdException w:name="Medium Grid 1 Accent 4" w:uiPriority="67"/>
-    <w:lsdException w:name="Medium Grid 2 Accent 4" w:uiPriority="68"/>
-    <w:lsdException w:name="Medium Grid 3 Accent 4" w:uiPriority="69"/>
-    <w:lsdException w:name="Dark List Accent 4" w:uiPriority="70"/>
-    <w:lsdException w:name="Colorful Shading Accent 4" w:uiPriority="71"/>
-    <w:lsdException w:name="Colorful List Accent 4" w:uiPriority="72"/>
-    <w:lsdException w:name="Colorful Grid Accent 4" w:uiPriority="73"/>
-    <w:lsdException w:name="Light Shading Accent 5" w:uiPriority="60"/>
-    <w:lsdException w:name="Light List Accent 5" w:uiPriority="61"/>
-    <w:lsdException w:name="Light Grid Accent 5" w:uiPriority="62"/>
-    <w:lsdException w:name="Medium Shading 1 Accent 5" w:uiPriority="63"/>
-    <w:lsdException w:name="Medium Shading 2 Accent 5" w:uiPriority="64"/>
-    <w:lsdException w:name="Medium List 1 Accent 5" w:uiPriority="65"/>
-    <w:lsdException w:name="Medium List 2 Accent 5" w:uiPriority="66"/>
-    <w:lsdException w:name="Medium Grid 1 Accent 5" w:uiPriority="67"/>
-    <w:lsdException w:name="Medium Grid 2 Accent 5" w:uiPriority="68"/>
-    <w:lsdException w:name="Medium Grid 3 Accent 5" w:uiPriority="69"/>
-    <w:lsdException w:name="Dark List Accent 5" w:uiPriority="70"/>
-    <w:lsdException w:name="Colorful Shading Accent 5" w:uiPriority="71"/>
-    <w:lsdException w:name="Colorful List Accent 5" w:uiPriority="72"/>
-    <w:lsdException w:name="Colorful Grid Accent 5" w:uiPriority="73"/>
-    <w:lsdException w:name="Light Shading Accent 6" w:uiPriority="60"/>
-    <w:lsdException w:name="Light List Accent 6" w:uiPriority="61"/>
-    <w:lsdException w:name="Light Grid Accent 6" w:uiPriority="62"/>
-    <w:lsdException w:name="Medium Shading 1 Accent 6" w:uiPriority="63"/>
-    <w:lsdException w:name="Medium Shading 2 Accent 6" w:uiPriority="64"/>
-    <w:lsdException w:name="Medium List 1 Accent 6" w:uiPriority="65"/>
-    <w:lsdException w:name="Medium List 2 Accent 6" w:uiPriority="66"/>
-    <w:lsdException w:name="Medium Grid 1 Accent 6" w:uiPriority="67"/>
-    <w:lsdException w:name="Medium Grid 2 Accent 6" w:uiPriority="68"/>
-    <w:lsdException w:name="Medium Grid 3 Accent 6" w:uiPriority="69"/>
-    <w:lsdException w:name="Dark List Accent 6" w:uiPriority="70"/>
-    <w:lsdException w:name="Colorful Shading Accent 6" w:uiPriority="71"/>
-    <w:lsdException w:name="Colorful List Accent 6" w:uiPriority="72"/>
-    <w:lsdException w:name="Colorful Grid Accent 6" w:uiPriority="73"/>
-    <w:lsdException w:name="Subtle Emphasis" w:uiPriority="19" w:qFormat="1"/>
-    <w:lsdException w:name="Intense Emphasis" w:uiPriority="21" w:qFormat="1"/>
-    <w:lsdException w:name="Subtle Reference" w:uiPriority="31" w:qFormat="1"/>
-    <w:lsdException w:name="Intense Reference" w:uiPriority="32" w:qFormat="1"/>
-    <w:lsdException w:name="Book Title" w:uiPriority="33" w:qFormat="1"/>
-    <w:lsdException w:name="Bibliography" w:semiHidden="1" w:uiPriority="37" w:unhideWhenUsed="1"/>
-    <w:lsdException w:name="TOC Heading" w:semiHidden="1" w:uiPriority="39" w:unhideWhenUsed="1" w:qFormat="1"/>
-    <w:lsdException w:name="Plain Table 1" w:uiPriority="41"/>
-    <w:lsdException w:name="Plain Table 2" w:uiPriority="42"/>
-    <w:lsdException w:name="Plain Table 3" w:uiPriority="43"/>
-    <w:lsdException w:name="Plain Table 4" w:uiPriority="44"/>
-    <w:lsdException w:name="Plain Table 5" w:uiPriority="45"/>
-    <w:lsdException w:name="Grid Table Light" w:uiPriority="40"/>
-    <w:lsdException w:name="Grid Table 1 Light" w:uiPriority="46"/>
-    <w:lsdException w:name="Grid Table 2" w:uiPriority="47"/>
-    <w:lsdException w:name="Grid Table 3" w:uiPriority="48"/>
-    <w:lsdException w:name="Grid Table 4" w:uiPriority="49"/>
-    <w:lsdException w:name="Grid Table 5 Dark" w:uiPriority="50"/>
-    <w:lsdException w:name="Grid Table 6 Colorful" w:uiPriority="51"/>
-    <w:lsdException w:name="Grid Table 7 Colorful" w:uiPriority="52"/>
-    <w:lsdException w:name="Grid Table 1 Light Accent 1" w:uiPriority="46"/>
-    <w:lsdException w:name="Grid Table 2 Accent 1" w:uiPriority="47"/>
-    <w:lsdException w:name="Grid Table 3 Accent 1" w:uiPriority="48"/>
-    <w:lsdException w:name="Grid Table 4 Accent 1" w:uiPriority="49"/>
-    <w:lsdException w:name="Grid Table 5 Dark Accent 1" w:uiPriority="50"/>
-    <w:lsdException w:name="Grid Table 6 Colorful Accent 1" w:uiPriority="51"/>
-    <w:lsdException w:name="Grid Table 7 Colorful Accent 1" w:uiPriority="52"/>
-    <w:lsdException w:name="Grid Table 1 Light Accent 2" w:uiPriority="46"/>
-    <w:lsdException w:name="Grid Table 2 Accent 2" w:uiPriority="47"/>
-    <w:lsdException w:name="Grid Table 3 Accent 2" w:uiPriority="48"/>
-    <w:lsdException w:name="Grid Table 4 Accent 2" w:uiPriority="49"/>
-    <w:lsdException w:name="Grid Table 5 Dark Accent 2" w:uiPriority="50"/>
-    <w:lsdException w:name="Grid Table 6 Colorful Accent 2" w:uiPriority="51"/>
-    <w:lsdException w:name="Grid Table 7 Colorful Accent 2" w:uiPriority="52"/>
-    <w:lsdException w:name="Grid Table 1 Light Accent 3" w:uiPriority="46"/>
-    <w:lsdException w:name="Grid Table 2 Accent 3" w:uiPriority="47"/>
-    <w:lsdException w:name="Grid Table 3 Accent 3" w:uiPriority="48"/>
-    <w:lsdException w:name="Grid Table 4 Accent 3" w:uiPriority="49"/>
-    <w:lsdException w:name="Grid Table 5 Dark Accent 3" w:uiPriority="50"/>
-    <w:lsdException w:name="Grid Table 6 Colorful Accent 3" w:uiPriority="51"/>
-    <w:lsdException w:name="Grid Table 7 Colorful Accent 3" w:uiPriority="52"/>
-    <w:lsdException w:name="Grid Table 1 Light Accent 4" w:uiPriority="46"/>
-    <w:lsdException w:name="Grid Table 2 Accent 4" w:uiPriority="47"/>
-    <w:lsdException w:name="Grid Table 3 Accent 4" w:uiPriority="48"/>
-    <w:lsdException w:name="Grid Table 4 Accent 4" w:uiPriority="49"/>
-    <w:lsdException w:name="Grid Table 5 Dark Accent 4" w:uiPriority="50"/>
-    <w:lsdException w:name="Grid Table 6 Colorful Accent 4" w:uiPriority="51"/>
-    <w:lsdException w:name="Grid Table 7 Colorful Accent 4" w:uiPriority="52"/>
-    <w:lsdException w:name="Grid Table 1 Light Accent 5" w:uiPriority="46"/>
-    <w:lsdException w:name="Grid Table 2 Accent 5" w:uiPriority="47"/>
-    <w:lsdException w:name="Grid Table 3 Accent 5" w:uiPriority="48"/>
-    <w:lsdException w:name="Grid Table 4 Accent 5" w:uiPriority="49"/>
-    <w:lsdException w:name="Grid Table 5 Dark Accent 5" w:uiPriority="50"/>
-    <w:lsdException w:name="Grid Table 6 Colorful Accent 5" w:uiPriority="51"/>
-    <w:lsdException w:name="Grid Table 7 Colorful Accent 5" w:uiPriority="52"/>
-    <w:lsdException w:name="Grid Table 1 Light Accent 6" w:uiPriority="46"/>
-    <w:lsdException w:name="Grid Table 2 Accent 6" w:uiPriority="47"/>
-    <w:lsdException w:name="Grid Table 3 Accent 6" w:uiPriority="48"/>
-    <w:lsdException w:name="Grid Table 4 Accent 6" w:uiPriority="49"/>
-    <w:lsdException w:name="Grid Table 5 Dark Accent 6" w:uiPriority="50"/>
-    <w:lsdException w:name="Grid Table 6 Colorful Accent 6" w:uiPriority="51"/>
-    <w:lsdException w:name="Grid Table 7 Colorful Accent 6" w:uiPriority="52"/>
-    <w:lsdException w:name="List Table 1 Light" w:uiPriority="46"/>
-    <w:lsdException w:name="List Table 2" w:uiPriority="47"/>
-    <w:lsdException w:name="List Table 3" w:uiPriority="48"/>
-    <w:lsdException w:name="List Table 4" w:uiPriority="49"/>
-    <w:lsdException w:name="List Table 5 Dark" w:uiPriority="50"/>
-    <w:lsdException w:name="List Table 6 Colorful" w:uiPriority="51"/>
-    <w:lsdException w:name="List Table 7 Colorful" w:uiPriority="52"/>
-    <w:lsdException w:name="List Table 1 Light Accent 1" w:uiPriority="46"/>
-    <w:lsdException w:name="List Table 2 Accent 1" w:uiPriority="47"/>
-    <w:lsdException w:name="List Table 3 Accent 1" w:uiPriority="48"/>
-    <w:lsdException w:name="List Table 4 Accent 1" w:uiPriority="49"/>
-    <w:lsdException w:name="List Table 5 Dark Accent 1" w:uiPriority="50"/>
-    <w:lsdException w:name="List Table 6 Colorful Accent 1" w:uiPriority="51"/>
-    <w:lsdException w:name="List Table 7 Colorful Accent 1" w:uiPriority="52"/>
-    <w:lsdException w:name="List Table 1 Light Accent 2" w:uiPriority="46"/>
-    <w:lsdException w:name="List Table 2 Accent 2" w:uiPriority="47"/>
-    <w:lsdException w:name="List Table 3 Accent 2" w:uiPriority="48"/>
-    <w:lsdException w:name="List Table 4 Accent 2" w:uiPriority="49"/>
-    <w:lsdException w:name="List Table 5 Dark Accent 2" w:uiPriority="50"/>
-    <w:lsdException w:name="List Table 6 Colorful Accent 2" w:uiPriority="51"/>
-    <w:lsdException w:name="List Table 7 Colorful Accent 2" w:uiPriority="52"/>
-    <w:lsdException w:name="List Table 1 Light Accent 3" w:uiPriority="46"/>
-    <w:lsdException w:name="List Table 2 Accent 3" w:uiPriority="47"/>
-    <w:lsdException w:name="List Table 3 Accent 3" w:uiPriority="48"/>
-    <w:lsdException w:name="List Table 4 Accent 3" w:uiPriority="49"/>
-    <w:lsdException w:name="List Table 5 Dark Accent 3" w:uiPriority="50"/>
-    <w:lsdException w:name="List Table 6 Colorful Accent 3" w:uiPriority="51"/>
-    <w:lsdException w:name="List Table 7 Colorful Accent 3" w:uiPriority="52"/>
-    <w:lsdException w:name="List Table 1 Light Accent 4" w:uiPriority="46"/>
-    <w:lsdException w:name="List Table 2 Accent 4" w:uiPriority="47"/>
-    <w:lsdException w:name="List Table 3 Accent 4" w:uiPriority="48"/>
-    <w:lsdException w:name="List Table 4 Accent 4" w:uiPriority="49"/>
-    <w:lsdException w:name="List Table 5 Dark Accent 4" w:uiPriority="50"/>
-    <w:lsdException w:name="List Table 6 Colorful Accent 4" w:uiPriority="51"/>
-    <w:lsdException w:name="List Table 7 Colorful Accent 4" w:uiPriority="52"/>
-    <w:lsdException w:name="List Table 1 Light Accent 5" w:uiPriority="46"/>
-    <w:lsdException w:name="List Table 2 Accent 5" w:uiPriority="47"/>
-    <w:lsdException w:name="List Table 3 Accent 5" w:uiPriority="48"/>
-    <w:lsdException w:name="List Table 4 Accent 5" w:uiPriority="49"/>
-    <w:lsdException w:name="List Table 5 Dark Accent 5" w:uiPriority="50"/>
-    <w:lsdException w:name="List Table 6 Colorful Accent 5" w:uiPriority="51"/>
-    <w:lsdException w:name="List Table 7 Colorful Accent 5" w:uiPriority="52"/>
-    <w:lsdException w:name="List Table 1 Light Accent 6" w:uiPriority="46"/>
-    <w:lsdException w:name="List Table 2 Accent 6" w:uiPriority="47"/>
-    <w:lsdException w:name="List Table 3 Accent 6" w:uiPriority="48"/>
-    <w:lsdException w:name="List Table 4 Accent 6" w:uiPriority="49"/>
-    <w:lsdException w:name="List Table 5 Dark Accent 6" w:uiPriority="50"/>
-    <w:lsdException w:name="List Table 6 Colorful Accent 6" w:uiPriority="51"/>
-    <w:lsdException w:name="List Table 7 Colorful Accent 6" w:uiPriority="52"/>
-    <w:lsdException w:name="Mention" w:semiHidden="1" w:unhideWhenUsed="1"/>
-    <w:lsdException w:name="Smart Hyperlink" w:semiHidden="1" w:unhideWhenUsed="1"/>
-    <w:lsdException w:name="Hashtag" w:semiHidden="1" w:unhideWhenUsed="1"/>
-    <w:lsdException w:name="Unresolved Mention" w:semiHidden="1" w:unhideWhenUsed="1"/>
-    <w:lsdException w:name="Smart Link" w:semiHidden="1" w:unhideWhenUsed="1"/>
-    <w:lsdException w:name="Smart Link Error" w:semiHidden="1" w:unhideWhenUsed="1"/>
+  <w:latentStyles w:defLockedState="0" w:defUIPriority="99" w:defSemiHidden="1" w:defUnhideWhenUsed="1" w:defQFormat="0" w:count="267">
+    <w:lsdException w:name="Normal" w:semiHidden="0" w:uiPriority="0" w:unhideWhenUsed="0" w:qFormat="1"/>
+    <w:lsdException w:name="heading 1" w:semiHidden="0" w:uiPriority="9" w:unhideWhenUsed="0" w:qFormat="1"/>
+    <w:lsdException w:name="heading 2" w:uiPriority="9" w:qFormat="1"/>
+    <w:lsdException w:name="heading 3" w:uiPriority="9" w:qFormat="1"/>
+    <w:lsdException w:name="heading 4" w:uiPriority="9" w:qFormat="1"/>
+    <w:lsdException w:name="heading 5" w:uiPriority="9" w:qFormat="1"/>
+    <w:lsdException w:name="heading 6" w:uiPriority="9" w:qFormat="1"/>
+    <w:lsdException w:name="heading 7" w:uiPriority="9" w:qFormat="1"/>
+    <w:lsdException w:name="heading 8" w:uiPriority="9" w:qFormat="1"/>
+    <w:lsdException w:name="heading 9" w:uiPriority="9" w:qFormat="1"/>
+    <w:lsdException w:name="toc 1" w:uiPriority="39"/>
+    <w:lsdException w:name="toc 2" w:uiPriority="39"/>
+    <w:lsdException w:name="toc 3" w:uiPriority="39"/>
+    <w:lsdException w:name="toc 4" w:uiPriority="39"/>
+    <w:lsdException w:name="toc 5" w:uiPriority="39"/>
+    <w:lsdException w:name="toc 6" w:uiPriority="39"/>
+    <w:lsdException w:name="toc 7" w:uiPriority="39"/>
+    <w:lsdException w:name="toc 8" w:uiPriority="39"/>
+    <w:lsdException w:name="toc 9" w:uiPriority="39"/>
+    <w:lsdException w:name="caption" w:uiPriority="35" w:qFormat="1"/>
+    <w:lsdException w:name="Title" w:semiHidden="0" w:uiPriority="10" w:unhideWhenUsed="0" w:qFormat="1"/>
+    <w:lsdException w:name="Default Paragraph Font" w:uiPriority="1"/>
+    <w:lsdException w:name="Subtitle" w:semiHidden="0" w:uiPriority="11" w:unhideWhenUsed="0" w:qFormat="1"/>
+    <w:lsdException w:name="Strong" w:semiHidden="0" w:uiPriority="22" w:unhideWhenUsed="0" w:qFormat="1"/>
+    <w:lsdException w:name="Emphasis" w:semiHidden="0" w:uiPriority="20" w:unhideWhenUsed="0" w:qFormat="1"/>
+    <w:lsdException w:name="Normal Table" w:semiHidden="0" w:unhideWhenUsed="0"/>
+    <w:lsdException w:name="Table Web 2" w:semiHidden="0" w:unhideWhenUsed="0"/>
+    <w:lsdException w:name="Table Grid" w:semiHidden="0" w:uiPriority="39" w:unhideWhenUsed="0"/>
+    <w:lsdException w:name="Table Theme" w:semiHidden="0" w:unhideWhenUsed="0"/>
+    <w:lsdException w:name="Placeholder Text" w:unhideWhenUsed="0"/>
+    <w:lsdException w:name="No Spacing" w:semiHidden="0" w:uiPriority="1" w:unhideWhenUsed="0" w:qFormat="1"/>
+    <w:lsdException w:name="Light Shading" w:semiHidden="0" w:uiPriority="60" w:unhideWhenUsed="0"/>
+    <w:lsdException w:name="Light List" w:semiHidden="0" w:uiPriority="61" w:unhideWhenUsed="0"/>
+    <w:lsdException w:name="Light Grid" w:semiHidden="0" w:uiPriority="62" w:unhideWhenUsed="0"/>
+    <w:lsdException w:name="Medium Shading 1" w:semiHidden="0" w:uiPriority="63" w:unhideWhenUsed="0"/>
+    <w:lsdException w:name="Medium Shading 2" w:semiHidden="0" w:uiPriority="64" w:unhideWhenUsed="0"/>
+    <w:lsdException w:name="Medium List 1" w:semiHidden="0" w:uiPriority="65" w:unhideWhenUsed="0"/>
+    <w:lsdException w:name="Medium List 2" w:semiHidden="0" w:uiPriority="66" w:unhideWhenUsed="0"/>
+    <w:lsdException w:name="Medium Grid 1" w:semiHidden="0" w:uiPriority="67" w:unhideWhenUsed="0"/>
+    <w:lsdException w:name="Medium Grid 2" w:semiHidden="0" w:uiPriority="68" w:unhideWhenUsed="0"/>
+    <w:lsdException w:name="Medium Grid 3" w:semiHidden="0" w:uiPriority="69" w:unhideWhenUsed="0"/>
+    <w:lsdException w:name="Dark List" w:semiHidden="0" w:uiPriority="70" w:unhideWhenUsed="0"/>
+    <w:lsdException w:name="Colorful Shading" w:semiHidden="0" w:uiPriority="71" w:unhideWhenUsed="0"/>
+    <w:lsdException w:name="Colorful List" w:semiHidden="0" w:uiPriority="72" w:unhideWhenUsed="0"/>
+    <w:lsdException w:name="Colorful Grid" w:semiHidden="0" w:uiPriority="73" w:unhideWhenUsed="0"/>
+    <w:lsdException w:name="Light Shading Accent 1" w:semiHidden="0" w:uiPriority="60" w:unhideWhenUsed="0"/>
+    <w:lsdException w:name="Light List Accent 1" w:semiHidden="0" w:uiPriority="61" w:unhideWhenUsed="0"/>
+    <w:lsdException w:name="Light Grid Accent 1" w:semiHidden="0" w:uiPriority="62" w:unhideWhenUsed="0"/>
+    <w:lsdException w:name="Medium Shading 1 Accent 1" w:semiHidden="0" w:uiPriority="63" w:unhideWhenUsed="0"/>
+    <w:lsdException w:name="Medium Shading 2 Accent 1" w:semiHidden="0" w:uiPriority="64" w:unhideWhenUsed="0"/>
+    <w:lsdException w:name="Medium List 1 Accent 1" w:semiHidden="0" w:uiPriority="65" w:unhideWhenUsed="0"/>
+    <w:lsdException w:name="Revision" w:unhideWhenUsed="0"/>
+    <w:lsdException w:name="List Paragraph" w:semiHidden="0" w:uiPriority="34" w:unhideWhenUsed="0" w:qFormat="1"/>
+    <w:lsdException w:name="Quote" w:semiHidden="0" w:uiPriority="29" w:unhideWhenUsed="0" w:qFormat="1"/>
+    <w:lsdException w:name="Intense Quote" w:semiHidden="0" w:uiPriority="30" w:unhideWhenUsed="0" w:qFormat="1"/>
+    <w:lsdException w:name="Medium List 2 Accent 1" w:semiHidden="0" w:uiPriority="66" w:unhideWhenUsed="0"/>
+    <w:lsdException w:name="Medium Grid 1 Accent 1" w:semiHidden="0" w:uiPriority="67" w:unhideWhenUsed="0"/>
+    <w:lsdException w:name="Medium Grid 2 Accent 1" w:semiHidden="0" w:uiPriority="68" w:unhideWhenUsed="0"/>
+    <w:lsdException w:name="Medium Grid 3 Accent 1" w:semiHidden="0" w:uiPriority="69" w:unhideWhenUsed="0"/>
+    <w:lsdException w:name="Dark List Accent 1" w:semiHidden="0" w:uiPriority="70" w:unhideWhenUsed="0"/>
+    <w:lsdException w:name="Colorful Shading Accent 1" w:semiHidden="0" w:uiPriority="71" w:unhideWhenUsed="0"/>
+    <w:lsdException w:name="Colorful List Accent 1" w:semiHidden="0" w:uiPriority="72" w:unhideWhenUsed="0"/>
+    <w:lsdException w:name="Colorful Grid Accent 1" w:semiHidden="0" w:uiPriority="73" w:unhideWhenUsed="0"/>
+    <w:lsdException w:name="Light Shading Accent 2" w:semiHidden="0" w:uiPriority="60" w:unhideWhenUsed="0"/>
+    <w:lsdException w:name="Light List Accent 2" w:semiHidden="0" w:uiPriority="61" w:unhideWhenUsed="0"/>
+    <w:lsdException w:name="Light Grid Accent 2" w:semiHidden="0" w:uiPriority="62" w:unhideWhenUsed="0"/>
+    <w:lsdException w:name="Medium Shading 1 Accent 2" w:semiHidden="0" w:uiPriority="63" w:unhideWhenUsed="0"/>
+    <w:lsdException w:name="Medium Shading 2 Accent 2" w:semiHidden="0" w:uiPriority="64" w:unhideWhenUsed="0"/>
+    <w:lsdException w:name="Medium List 1 Accent 2" w:semiHidden="0" w:uiPriority="65" w:unhideWhenUsed="0"/>
+    <w:lsdException w:name="Medium List 2 Accent 2" w:semiHidden="0" w:uiPriority="66" w:unhideWhenUsed="0"/>
+    <w:lsdException w:name="Medium Grid 1 Accent 2" w:semiHidden="0" w:uiPriority="67" w:unhideWhenUsed="0"/>
+    <w:lsdException w:name="Medium Grid 2 Accent 2" w:semiHidden="0" w:uiPriority="68" w:unhideWhenUsed="0"/>
+    <w:lsdException w:name="Medium Grid 3 Accent 2" w:semiHidden="0" w:uiPriority="69" w:unhideWhenUsed="0"/>
+    <w:lsdException w:name="Dark List Accent 2" w:semiHidden="0" w:uiPriority="70" w:unhideWhenUsed="0"/>
+    <w:lsdException w:name="Colorful Shading Accent 2" w:semiHidden="0" w:uiPriority="71" w:unhideWhenUsed="0"/>
+    <w:lsdException w:name="Colorful List Accent 2" w:semiHidden="0" w:uiPriority="72" w:unhideWhenUsed="0"/>
+    <w:lsdException w:name="Colorful Grid Accent 2" w:semiHidden="0" w:uiPriority="73" w:unhideWhenUsed="0"/>
+    <w:lsdException w:name="Light Shading Accent 3" w:semiHidden="0" w:uiPriority="60" w:unhideWhenUsed="0"/>
+    <w:lsdException w:name="Light List Accent 3" w:semiHidden="0" w:uiPriority="61" w:unhideWhenUsed="0"/>
+    <w:lsdException w:name="Light Grid Accent 3" w:semiHidden="0" w:uiPriority="62" w:unhideWhenUsed="0"/>
+    <w:lsdException w:name="Medium Shading 1 Accent 3" w:semiHidden="0" w:uiPriority="63" w:unhideWhenUsed="0"/>
+    <w:lsdException w:name="Medium Shading 2 Accent 3" w:semiHidden="0" w:uiPriority="64" w:unhideWhenUsed="0"/>
+    <w:lsdException w:name="Medium List 1 Accent 3" w:semiHidden="0" w:uiPriority="65" w:unhideWhenUsed="0"/>
+    <w:lsdException w:name="Medium List 2 Accent 3" w:semiHidden="0" w:uiPriority="66" w:unhideWhenUsed="0"/>
+    <w:lsdException w:name="Medium Grid 1 Accent 3" w:semiHidden="0" w:uiPriority="67" w:unhideWhenUsed="0"/>
+    <w:lsdException w:name="Medium Grid 2 Accent 3" w:semiHidden="0" w:uiPriority="68" w:unhideWhenUsed="0"/>
+    <w:lsdException w:name="Medium Grid 3 Accent 3" w:semiHidden="0" w:uiPriority="69" w:unhideWhenUsed="0"/>
+    <w:lsdException w:name="Dark List Accent 3" w:semiHidden="0" w:uiPriority="70" w:unhideWhenUsed="0"/>
+    <w:lsdException w:name="Colorful Shading Accent 3" w:semiHidden="0" w:uiPriority="71" w:unhideWhenUsed="0"/>
+    <w:lsdException w:name="Colorful List Accent 3" w:semiHidden="0" w:uiPriority="72" w:unhideWhenUsed="0"/>
+    <w:lsdException w:name="Colorful Grid Accent 3" w:semiHidden="0" w:uiPriority="73" w:unhideWhenUsed="0"/>
+    <w:lsdException w:name="Light Shading Accent 4" w:semiHidden="0" w:uiPriority="60" w:unhideWhenUsed="0"/>
+    <w:lsdException w:name="Light List Accent 4" w:semiHidden="0" w:uiPriority="61" w:unhideWhenUsed="0"/>
+    <w:lsdException w:name="Light Grid Accent 4" w:semiHidden="0" w:uiPriority="62" w:unhideWhenUsed="0"/>
+    <w:lsdException w:name="Medium Shading 1 Accent 4" w:semiHidden="0" w:uiPriority="63" w:unhideWhenUsed="0"/>
+    <w:lsdException w:name="Medium Shading 2 Accent 4" w:semiHidden="0" w:uiPriority="64" w:unhideWhenUsed="0"/>
+    <w:lsdException w:name="Medium List 1 Accent 4" w:semiHidden="0" w:uiPriority="65" w:unhideWhenUsed="0"/>
+    <w:lsdException w:name="Medium List 2 Accent 4" w:semiHidden="0" w:uiPriority="66" w:unhideWhenUsed="0"/>
+    <w:lsdException w:name="Medium Grid 1 Accent 4" w:semiHidden="0" w:uiPriority="67" w:unhideWhenUsed="0"/>
+    <w:lsdException w:name="Medium Grid 2 Accent 4" w:semiHidden="0" w:uiPriority="68" w:unhideWhenUsed="0"/>
+    <w:lsdException w:name="Medium Grid 3 Accent 4" w:semiHidden="0" w:uiPriority="69" w:unhideWhenUsed="0"/>
+    <w:lsdException w:name="Dark List Accent 4" w:semiHidden="0" w:uiPriority="70" w:unhideWhenUsed="0"/>
+    <w:lsdException w:name="Colorful Shading Accent 4" w:semiHidden="0" w:uiPriority="71" w:unhideWhenUsed="0"/>
+    <w:lsdException w:name="Colorful List Accent 4" w:semiHidden="0" w:uiPriority="72" w:unhideWhenUsed="0"/>
+    <w:lsdException w:name="Colorful Grid Accent 4" w:semiHidden="0" w:uiPriority="73" w:unhideWhenUsed="0"/>
+    <w:lsdException w:name="Light Shading Accent 5" w:semiHidden="0" w:uiPriority="60" w:unhideWhenUsed="0"/>
+    <w:lsdException w:name="Light List Accent 5" w:semiHidden="0" w:uiPriority="61" w:unhideWhenUsed="0"/>
+    <w:lsdException w:name="Light Grid Accent 5" w:semiHidden="0" w:uiPriority="62" w:unhideWhenUsed="0"/>
+    <w:lsdException w:name="Medium Shading 1 Accent 5" w:semiHidden="0" w:uiPriority="63" w:unhideWhenUsed="0"/>
+    <w:lsdException w:name="Medium Shading 2 Accent 5" w:semiHidden="0" w:uiPriority="64" w:unhideWhenUsed="0"/>
+    <w:lsdException w:name="Medium List 1 Accent 5" w:semiHidden="0" w:uiPriority="65" w:unhideWhenUsed="0"/>
+    <w:lsdException w:name="Medium List 2 Accent 5" w:semiHidden="0" w:uiPriority="66" w:unhideWhenUsed="0"/>
+    <w:lsdException w:name="Medium Grid 1 Accent 5" w:semiHidden="0" w:uiPriority="67" w:unhideWhenUsed="0"/>
+    <w:lsdException w:name="Medium Grid 2 Accent 5" w:semiHidden="0" w:uiPriority="68" w:unhideWhenUsed="0"/>
+    <w:lsdException w:name="Medium Grid 3 Accent 5" w:semiHidden="0" w:uiPriority="69" w:unhideWhenUsed="0"/>
+    <w:lsdException w:name="Dark List Accent 5" w:semiHidden="0" w:uiPriority="70" w:unhideWhenUsed="0"/>
+    <w:lsdException w:name="Colorful Shading Accent 5" w:semiHidden="0" w:uiPriority="71" w:unhideWhenUsed="0"/>
+    <w:lsdException w:name="Colorful List Accent 5" w:semiHidden="0" w:uiPriority="72" w:unhideWhenUsed="0"/>
+    <w:lsdException w:name="Colorful Grid Accent 5" w:semiHidden="0" w:uiPriority="73" w:unhideWhenUsed="0"/>
+    <w:lsdException w:name="Light Shading Accent 6" w:semiHidden="0" w:uiPriority="60" w:unhideWhenUsed="0"/>
+    <w:lsdException w:name="Light List Accent 6" w:semiHidden="0" w:uiPriority="61" w:unhideWhenUsed="0"/>
+    <w:lsdException w:name="Light Grid Accent 6" w:semiHidden="0" w:uiPriority="62" w:unhideWhenUsed="0"/>
+    <w:lsdException w:name="Medium Shading 1 Accent 6" w:semiHidden="0" w:uiPriority="63" w:unhideWhenUsed="0"/>
+    <w:lsdException w:name="Medium Shading 2 Accent 6" w:semiHidden="0" w:uiPriority="64" w:unhideWhenUsed="0"/>
+    <w:lsdException w:name="Medium List 1 Accent 6" w:semiHidden="0" w:uiPriority="65" w:unhideWhenUsed="0"/>
+    <w:lsdException w:name="Medium List 2 Accent 6" w:semiHidden="0" w:uiPriority="66" w:unhideWhenUsed="0"/>
+    <w:lsdException w:name="Medium Grid 1 Accent 6" w:semiHidden="0" w:uiPriority="67" w:unhideWhenUsed="0"/>
+    <w:lsdException w:name="Medium Grid 2 Accent 6" w:semiHidden="0" w:uiPriority="68" w:unhideWhenUsed="0"/>
+    <w:lsdException w:name="Medium Grid 3 Accent 6" w:semiHidden="0" w:uiPriority="69" w:unhideWhenUsed="0"/>
+    <w:lsdException w:name="Dark List Accent 6" w:semiHidden="0" w:uiPriority="70" w:unhideWhenUsed="0"/>
+    <w:lsdException w:name="Colorful Shading Accent 6" w:semiHidden="0" w:uiPriority="71" w:unhideWhenUsed="0"/>
+    <w:lsdException w:name="Colorful List Accent 6" w:semiHidden="0" w:uiPriority="72" w:unhideWhenUsed="0"/>
+    <w:lsdException w:name="Colorful Grid Accent 6" w:semiHidden="0" w:uiPriority="73" w:unhideWhenUsed="0"/>
+    <w:lsdException w:name="Subtle Emphasis" w:semiHidden="0" w:uiPriority="19" w:unhideWhenUsed="0" w:qFormat="1"/>
+    <w:lsdException w:name="Intense Emphasis" w:semiHidden="0" w:uiPriority="21" w:unhideWhenUsed="0" w:qFormat="1"/>
+    <w:lsdException w:name="Subtle Reference" w:semiHidden="0" w:uiPriority="31" w:unhideWhenUsed="0" w:qFormat="1"/>
+    <w:lsdException w:name="Intense Reference" w:semiHidden="0" w:uiPriority="32" w:unhideWhenUsed="0" w:qFormat="1"/>
+    <w:lsdException w:name="Book Title" w:semiHidden="0" w:uiPriority="33" w:unhideWhenUsed="0" w:qFormat="1"/>
+    <w:lsdException w:name="Bibliography" w:uiPriority="37"/>
+    <w:lsdException w:name="TOC Heading" w:uiPriority="39" w:qFormat="1"/>
   </w:latentStyles>
   <w:style w:type="paragraph" w:default="1" w:styleId="Normal">
     <w:name w:val="Normal"/>
@@ -6894,6 +6667,7 @@
       <w:spacing w:after="0" w:line="240" w:lineRule="auto"/>
     </w:pPr>
     <w:tblPr>
+      <w:tblInd w:w="0" w:type="dxa"/>
       <w:tblBorders>
         <w:top w:val="single" w:sz="4" w:space="0" w:color="auto"/>
         <w:left w:val="single" w:sz="4" w:space="0" w:color="auto"/>
@@ -6902,6 +6676,12 @@
         <w:insideH w:val="single" w:sz="4" w:space="0" w:color="auto"/>
         <w:insideV w:val="single" w:sz="4" w:space="0" w:color="auto"/>
       </w:tblBorders>
+      <w:tblCellMar>
+        <w:top w:w="0" w:type="dxa"/>
+        <w:left w:w="108" w:type="dxa"/>
+        <w:bottom w:w="0" w:type="dxa"/>
+        <w:right w:w="108" w:type="dxa"/>
+      </w:tblCellMar>
     </w:tblPr>
   </w:style>
   <w:style w:type="table" w:customStyle="1" w:styleId="PlainTable11">
@@ -6915,6 +6695,7 @@
     <w:tblPr>
       <w:tblStyleRowBandSize w:val="1"/>
       <w:tblStyleColBandSize w:val="1"/>
+      <w:tblInd w:w="0" w:type="dxa"/>
       <w:tblBorders>
         <w:top w:val="single" w:sz="4" w:space="0" w:color="BFBFBF" w:themeColor="background1" w:themeShade="BF"/>
         <w:left w:val="single" w:sz="4" w:space="0" w:color="BFBFBF" w:themeColor="background1" w:themeShade="BF"/>
@@ -6923,6 +6704,590 @@
         <w:insideH w:val="single" w:sz="4" w:space="0" w:color="BFBFBF" w:themeColor="background1" w:themeShade="BF"/>
         <w:insideV w:val="single" w:sz="4" w:space="0" w:color="BFBFBF" w:themeColor="background1" w:themeShade="BF"/>
       </w:tblBorders>
+      <w:tblCellMar>
+        <w:top w:w="0" w:type="dxa"/>
+        <w:left w:w="108" w:type="dxa"/>
+        <w:bottom w:w="0" w:type="dxa"/>
+        <w:right w:w="108" w:type="dxa"/>
+      </w:tblCellMar>
+    </w:tblPr>
+    <w:tblStylePr w:type="firstRow">
+      <w:rPr>
+        <w:b/>
+        <w:bCs/>
+      </w:rPr>
+    </w:tblStylePr>
+    <w:tblStylePr w:type="lastRow">
+      <w:rPr>
+        <w:b/>
+        <w:bCs/>
+      </w:rPr>
+      <w:tblPr/>
+      <w:tcPr>
+        <w:tcBorders>
+          <w:top w:val="double" w:sz="4" w:space="0" w:color="BFBFBF" w:themeColor="background1" w:themeShade="BF"/>
+        </w:tcBorders>
+      </w:tcPr>
+    </w:tblStylePr>
+    <w:tblStylePr w:type="firstCol">
+      <w:rPr>
+        <w:b/>
+        <w:bCs/>
+      </w:rPr>
+    </w:tblStylePr>
+    <w:tblStylePr w:type="lastCol">
+      <w:rPr>
+        <w:b/>
+        <w:bCs/>
+      </w:rPr>
+    </w:tblStylePr>
+    <w:tblStylePr w:type="band1Vert">
+      <w:tblPr/>
+      <w:tcPr>
+        <w:shd w:val="clear" w:color="auto" w:fill="F2F2F2" w:themeFill="background1" w:themeFillShade="F2"/>
+      </w:tcPr>
+    </w:tblStylePr>
+    <w:tblStylePr w:type="band1Horz">
+      <w:tblPr/>
+      <w:tcPr>
+        <w:shd w:val="clear" w:color="auto" w:fill="F2F2F2" w:themeFill="background1" w:themeFillShade="F2"/>
+      </w:tcPr>
+    </w:tblStylePr>
+  </w:style>
+  <w:style w:type="paragraph" w:styleId="BalloonText">
+    <w:name w:val="Balloon Text"/>
+    <w:basedOn w:val="Normal"/>
+    <w:link w:val="BalloonTextChar"/>
+    <w:uiPriority w:val="99"/>
+    <w:semiHidden/>
+    <w:unhideWhenUsed/>
+    <w:rsid w:val="006E5B58"/>
+    <w:pPr>
+      <w:spacing w:after="0" w:line="240" w:lineRule="auto"/>
+    </w:pPr>
+    <w:rPr>
+      <w:rFonts w:ascii="Tahoma" w:hAnsi="Tahoma" w:cs="Tahoma"/>
+      <w:sz w:val="16"/>
+      <w:szCs w:val="16"/>
+    </w:rPr>
+  </w:style>
+  <w:style w:type="character" w:customStyle="1" w:styleId="BalloonTextChar">
+    <w:name w:val="Balloon Text Char"/>
+    <w:basedOn w:val="DefaultParagraphFont"/>
+    <w:link w:val="BalloonText"/>
+    <w:uiPriority w:val="99"/>
+    <w:semiHidden/>
+    <w:rsid w:val="006E5B58"/>
+    <w:rPr>
+      <w:rFonts w:ascii="Tahoma" w:hAnsi="Tahoma" w:cs="Tahoma"/>
+      <w:sz w:val="16"/>
+      <w:szCs w:val="16"/>
+    </w:rPr>
+  </w:style>
+  <w:style w:type="paragraph" w:styleId="NormalWeb">
+    <w:name w:val="Normal (Web)"/>
+    <w:basedOn w:val="Normal"/>
+    <w:uiPriority w:val="99"/>
+    <w:semiHidden/>
+    <w:unhideWhenUsed/>
+    <w:rsid w:val="006E5B58"/>
+    <w:pPr>
+      <w:spacing w:before="100" w:beforeAutospacing="1" w:after="100" w:afterAutospacing="1" w:line="240" w:lineRule="auto"/>
+    </w:pPr>
+    <w:rPr>
+      <w:rFonts w:ascii="Times New Roman" w:eastAsia="Times New Roman" w:hAnsi="Times New Roman" w:cs="Times New Roman"/>
+      <w:sz w:val="24"/>
+      <w:szCs w:val="24"/>
+    </w:rPr>
+  </w:style>
+  <w:style w:type="character" w:customStyle="1" w:styleId="apple-tab-span">
+    <w:name w:val="apple-tab-span"/>
+    <w:basedOn w:val="DefaultParagraphFont"/>
+    <w:rsid w:val="006E5B58"/>
+  </w:style>
+</w:styles>
+</file>
+
+<file path=word/stylesWithEffects.xml><?xml version="1.0" encoding="utf-8"?>
+<w:styles xmlns:wpc="http://schemas.microsoft.com/office/word/2010/wordprocessingCanvas" xmlns:mc="http://schemas.openxmlformats.org/markup-compatibility/2006" xmlns:o="urn:schemas-microsoft-com:office:office" xmlns:r="http://schemas.openxmlformats.org/officeDocument/2006/relationships" xmlns:m="http://schemas.openxmlformats.org/officeDocument/2006/math" xmlns:v="urn:schemas-microsoft-com:vml" xmlns:wp14="http://schemas.microsoft.com/office/word/2010/wordprocessingDrawing" xmlns:wp="http://schemas.openxmlformats.org/drawingml/2006/wordprocessingDrawing" xmlns:w10="urn:schemas-microsoft-com:office:word" xmlns:w="http://schemas.openxmlformats.org/wordprocessingml/2006/main" xmlns:w14="http://schemas.microsoft.com/office/word/2010/wordml" xmlns:wpg="http://schemas.microsoft.com/office/word/2010/wordprocessingGroup" xmlns:wpi="http://schemas.microsoft.com/office/word/2010/wordprocessingInk" xmlns:wne="http://schemas.microsoft.com/office/word/2006/wordml" xmlns:wps="http://schemas.microsoft.com/office/word/2010/wordprocessingShape" mc:Ignorable="w14 wp14">
+  <w:docDefaults>
+    <w:rPrDefault>
+      <w:rPr>
+        <w:rFonts w:asciiTheme="minorHAnsi" w:eastAsiaTheme="minorHAnsi" w:hAnsiTheme="minorHAnsi" w:cstheme="minorBidi"/>
+        <w:sz w:val="22"/>
+        <w:szCs w:val="22"/>
+        <w:lang w:val="en-US" w:eastAsia="en-US" w:bidi="ar-SA"/>
+      </w:rPr>
+    </w:rPrDefault>
+    <w:pPrDefault>
+      <w:pPr>
+        <w:spacing w:after="160" w:line="259" w:lineRule="auto"/>
+      </w:pPr>
+    </w:pPrDefault>
+  </w:docDefaults>
+  <w:latentStyles w:defLockedState="0" w:defUIPriority="99" w:defSemiHidden="1" w:defUnhideWhenUsed="1" w:defQFormat="0" w:count="267">
+    <w:lsdException w:name="Normal" w:semiHidden="0" w:uiPriority="0" w:unhideWhenUsed="0" w:qFormat="1"/>
+    <w:lsdException w:name="heading 1" w:semiHidden="0" w:uiPriority="9" w:unhideWhenUsed="0" w:qFormat="1"/>
+    <w:lsdException w:name="heading 2" w:uiPriority="9" w:qFormat="1"/>
+    <w:lsdException w:name="heading 3" w:uiPriority="9" w:qFormat="1"/>
+    <w:lsdException w:name="heading 4" w:uiPriority="9" w:qFormat="1"/>
+    <w:lsdException w:name="heading 5" w:uiPriority="9" w:qFormat="1"/>
+    <w:lsdException w:name="heading 6" w:uiPriority="9" w:qFormat="1"/>
+    <w:lsdException w:name="heading 7" w:uiPriority="9" w:qFormat="1"/>
+    <w:lsdException w:name="heading 8" w:uiPriority="9" w:qFormat="1"/>
+    <w:lsdException w:name="heading 9" w:uiPriority="9" w:qFormat="1"/>
+    <w:lsdException w:name="toc 1" w:uiPriority="39"/>
+    <w:lsdException w:name="toc 2" w:uiPriority="39"/>
+    <w:lsdException w:name="toc 3" w:uiPriority="39"/>
+    <w:lsdException w:name="toc 4" w:uiPriority="39"/>
+    <w:lsdException w:name="toc 5" w:uiPriority="39"/>
+    <w:lsdException w:name="toc 6" w:uiPriority="39"/>
+    <w:lsdException w:name="toc 7" w:uiPriority="39"/>
+    <w:lsdException w:name="toc 8" w:uiPriority="39"/>
+    <w:lsdException w:name="toc 9" w:uiPriority="39"/>
+    <w:lsdException w:name="caption" w:uiPriority="35" w:qFormat="1"/>
+    <w:lsdException w:name="Title" w:semiHidden="0" w:uiPriority="10" w:unhideWhenUsed="0" w:qFormat="1"/>
+    <w:lsdException w:name="Default Paragraph Font" w:uiPriority="1"/>
+    <w:lsdException w:name="Subtitle" w:semiHidden="0" w:uiPriority="11" w:unhideWhenUsed="0" w:qFormat="1"/>
+    <w:lsdException w:name="Strong" w:semiHidden="0" w:uiPriority="22" w:unhideWhenUsed="0" w:qFormat="1"/>
+    <w:lsdException w:name="Emphasis" w:semiHidden="0" w:uiPriority="20" w:unhideWhenUsed="0" w:qFormat="1"/>
+    <w:lsdException w:name="Normal Table" w:semiHidden="0" w:unhideWhenUsed="0"/>
+    <w:lsdException w:name="Table Web 2" w:semiHidden="0" w:unhideWhenUsed="0"/>
+    <w:lsdException w:name="Table Grid" w:semiHidden="0" w:uiPriority="39" w:unhideWhenUsed="0"/>
+    <w:lsdException w:name="Table Theme" w:semiHidden="0" w:unhideWhenUsed="0"/>
+    <w:lsdException w:name="Placeholder Text" w:unhideWhenUsed="0"/>
+    <w:lsdException w:name="No Spacing" w:semiHidden="0" w:uiPriority="1" w:unhideWhenUsed="0" w:qFormat="1"/>
+    <w:lsdException w:name="Light Shading" w:semiHidden="0" w:uiPriority="60" w:unhideWhenUsed="0"/>
+    <w:lsdException w:name="Light List" w:semiHidden="0" w:uiPriority="61" w:unhideWhenUsed="0"/>
+    <w:lsdException w:name="Light Grid" w:semiHidden="0" w:uiPriority="62" w:unhideWhenUsed="0"/>
+    <w:lsdException w:name="Medium Shading 1" w:semiHidden="0" w:uiPriority="63" w:unhideWhenUsed="0"/>
+    <w:lsdException w:name="Medium Shading 2" w:semiHidden="0" w:uiPriority="64" w:unhideWhenUsed="0"/>
+    <w:lsdException w:name="Medium List 1" w:semiHidden="0" w:uiPriority="65" w:unhideWhenUsed="0"/>
+    <w:lsdException w:name="Medium List 2" w:semiHidden="0" w:uiPriority="66" w:unhideWhenUsed="0"/>
+    <w:lsdException w:name="Medium Grid 1" w:semiHidden="0" w:uiPriority="67" w:unhideWhenUsed="0"/>
+    <w:lsdException w:name="Medium Grid 2" w:semiHidden="0" w:uiPriority="68" w:unhideWhenUsed="0"/>
+    <w:lsdException w:name="Medium Grid 3" w:semiHidden="0" w:uiPriority="69" w:unhideWhenUsed="0"/>
+    <w:lsdException w:name="Dark List" w:semiHidden="0" w:uiPriority="70" w:unhideWhenUsed="0"/>
+    <w:lsdException w:name="Colorful Shading" w:semiHidden="0" w:uiPriority="71" w:unhideWhenUsed="0"/>
+    <w:lsdException w:name="Colorful List" w:semiHidden="0" w:uiPriority="72" w:unhideWhenUsed="0"/>
+    <w:lsdException w:name="Colorful Grid" w:semiHidden="0" w:uiPriority="73" w:unhideWhenUsed="0"/>
+    <w:lsdException w:name="Light Shading Accent 1" w:semiHidden="0" w:uiPriority="60" w:unhideWhenUsed="0"/>
+    <w:lsdException w:name="Light List Accent 1" w:semiHidden="0" w:uiPriority="61" w:unhideWhenUsed="0"/>
+    <w:lsdException w:name="Light Grid Accent 1" w:semiHidden="0" w:uiPriority="62" w:unhideWhenUsed="0"/>
+    <w:lsdException w:name="Medium Shading 1 Accent 1" w:semiHidden="0" w:uiPriority="63" w:unhideWhenUsed="0"/>
+    <w:lsdException w:name="Medium Shading 2 Accent 1" w:semiHidden="0" w:uiPriority="64" w:unhideWhenUsed="0"/>
+    <w:lsdException w:name="Medium List 1 Accent 1" w:semiHidden="0" w:uiPriority="65" w:unhideWhenUsed="0"/>
+    <w:lsdException w:name="Revision" w:unhideWhenUsed="0"/>
+    <w:lsdException w:name="List Paragraph" w:semiHidden="0" w:uiPriority="34" w:unhideWhenUsed="0" w:qFormat="1"/>
+    <w:lsdException w:name="Quote" w:semiHidden="0" w:uiPriority="29" w:unhideWhenUsed="0" w:qFormat="1"/>
+    <w:lsdException w:name="Intense Quote" w:semiHidden="0" w:uiPriority="30" w:unhideWhenUsed="0" w:qFormat="1"/>
+    <w:lsdException w:name="Medium List 2 Accent 1" w:semiHidden="0" w:uiPriority="66" w:unhideWhenUsed="0"/>
+    <w:lsdException w:name="Medium Grid 1 Accent 1" w:semiHidden="0" w:uiPriority="67" w:unhideWhenUsed="0"/>
+    <w:lsdException w:name="Medium Grid 2 Accent 1" w:semiHidden="0" w:uiPriority="68" w:unhideWhenUsed="0"/>
+    <w:lsdException w:name="Medium Grid 3 Accent 1" w:semiHidden="0" w:uiPriority="69" w:unhideWhenUsed="0"/>
+    <w:lsdException w:name="Dark List Accent 1" w:semiHidden="0" w:uiPriority="70" w:unhideWhenUsed="0"/>
+    <w:lsdException w:name="Colorful Shading Accent 1" w:semiHidden="0" w:uiPriority="71" w:unhideWhenUsed="0"/>
+    <w:lsdException w:name="Colorful List Accent 1" w:semiHidden="0" w:uiPriority="72" w:unhideWhenUsed="0"/>
+    <w:lsdException w:name="Colorful Grid Accent 1" w:semiHidden="0" w:uiPriority="73" w:unhideWhenUsed="0"/>
+    <w:lsdException w:name="Light Shading Accent 2" w:semiHidden="0" w:uiPriority="60" w:unhideWhenUsed="0"/>
+    <w:lsdException w:name="Light List Accent 2" w:semiHidden="0" w:uiPriority="61" w:unhideWhenUsed="0"/>
+    <w:lsdException w:name="Light Grid Accent 2" w:semiHidden="0" w:uiPriority="62" w:unhideWhenUsed="0"/>
+    <w:lsdException w:name="Medium Shading 1 Accent 2" w:semiHidden="0" w:uiPriority="63" w:unhideWhenUsed="0"/>
+    <w:lsdException w:name="Medium Shading 2 Accent 2" w:semiHidden="0" w:uiPriority="64" w:unhideWhenUsed="0"/>
+    <w:lsdException w:name="Medium List 1 Accent 2" w:semiHidden="0" w:uiPriority="65" w:unhideWhenUsed="0"/>
+    <w:lsdException w:name="Medium List 2 Accent 2" w:semiHidden="0" w:uiPriority="66" w:unhideWhenUsed="0"/>
+    <w:lsdException w:name="Medium Grid 1 Accent 2" w:semiHidden="0" w:uiPriority="67" w:unhideWhenUsed="0"/>
+    <w:lsdException w:name="Medium Grid 2 Accent 2" w:semiHidden="0" w:uiPriority="68" w:unhideWhenUsed="0"/>
+    <w:lsdException w:name="Medium Grid 3 Accent 2" w:semiHidden="0" w:uiPriority="69" w:unhideWhenUsed="0"/>
+    <w:lsdException w:name="Dark List Accent 2" w:semiHidden="0" w:uiPriority="70" w:unhideWhenUsed="0"/>
+    <w:lsdException w:name="Colorful Shading Accent 2" w:semiHidden="0" w:uiPriority="71" w:unhideWhenUsed="0"/>
+    <w:lsdException w:name="Colorful List Accent 2" w:semiHidden="0" w:uiPriority="72" w:unhideWhenUsed="0"/>
+    <w:lsdException w:name="Colorful Grid Accent 2" w:semiHidden="0" w:uiPriority="73" w:unhideWhenUsed="0"/>
+    <w:lsdException w:name="Light Shading Accent 3" w:semiHidden="0" w:uiPriority="60" w:unhideWhenUsed="0"/>
+    <w:lsdException w:name="Light List Accent 3" w:semiHidden="0" w:uiPriority="61" w:unhideWhenUsed="0"/>
+    <w:lsdException w:name="Light Grid Accent 3" w:semiHidden="0" w:uiPriority="62" w:unhideWhenUsed="0"/>
+    <w:lsdException w:name="Medium Shading 1 Accent 3" w:semiHidden="0" w:uiPriority="63" w:unhideWhenUsed="0"/>
+    <w:lsdException w:name="Medium Shading 2 Accent 3" w:semiHidden="0" w:uiPriority="64" w:unhideWhenUsed="0"/>
+    <w:lsdException w:name="Medium List 1 Accent 3" w:semiHidden="0" w:uiPriority="65" w:unhideWhenUsed="0"/>
+    <w:lsdException w:name="Medium List 2 Accent 3" w:semiHidden="0" w:uiPriority="66" w:unhideWhenUsed="0"/>
+    <w:lsdException w:name="Medium Grid 1 Accent 3" w:semiHidden="0" w:uiPriority="67" w:unhideWhenUsed="0"/>
+    <w:lsdException w:name="Medium Grid 2 Accent 3" w:semiHidden="0" w:uiPriority="68" w:unhideWhenUsed="0"/>
+    <w:lsdException w:name="Medium Grid 3 Accent 3" w:semiHidden="0" w:uiPriority="69" w:unhideWhenUsed="0"/>
+    <w:lsdException w:name="Dark List Accent 3" w:semiHidden="0" w:uiPriority="70" w:unhideWhenUsed="0"/>
+    <w:lsdException w:name="Colorful Shading Accent 3" w:semiHidden="0" w:uiPriority="71" w:unhideWhenUsed="0"/>
+    <w:lsdException w:name="Colorful List Accent 3" w:semiHidden="0" w:uiPriority="72" w:unhideWhenUsed="0"/>
+    <w:lsdException w:name="Colorful Grid Accent 3" w:semiHidden="0" w:uiPriority="73" w:unhideWhenUsed="0"/>
+    <w:lsdException w:name="Light Shading Accent 4" w:semiHidden="0" w:uiPriority="60" w:unhideWhenUsed="0"/>
+    <w:lsdException w:name="Light List Accent 4" w:semiHidden="0" w:uiPriority="61" w:unhideWhenUsed="0"/>
+    <w:lsdException w:name="Light Grid Accent 4" w:semiHidden="0" w:uiPriority="62" w:unhideWhenUsed="0"/>
+    <w:lsdException w:name="Medium Shading 1 Accent 4" w:semiHidden="0" w:uiPriority="63" w:unhideWhenUsed="0"/>
+    <w:lsdException w:name="Medium Shading 2 Accent 4" w:semiHidden="0" w:uiPriority="64" w:unhideWhenUsed="0"/>
+    <w:lsdException w:name="Medium List 1 Accent 4" w:semiHidden="0" w:uiPriority="65" w:unhideWhenUsed="0"/>
+    <w:lsdException w:name="Medium List 2 Accent 4" w:semiHidden="0" w:uiPriority="66" w:unhideWhenUsed="0"/>
+    <w:lsdException w:name="Medium Grid 1 Accent 4" w:semiHidden="0" w:uiPriority="67" w:unhideWhenUsed="0"/>
+    <w:lsdException w:name="Medium Grid 2 Accent 4" w:semiHidden="0" w:uiPriority="68" w:unhideWhenUsed="0"/>
+    <w:lsdException w:name="Medium Grid 3 Accent 4" w:semiHidden="0" w:uiPriority="69" w:unhideWhenUsed="0"/>
+    <w:lsdException w:name="Dark List Accent 4" w:semiHidden="0" w:uiPriority="70" w:unhideWhenUsed="0"/>
+    <w:lsdException w:name="Colorful Shading Accent 4" w:semiHidden="0" w:uiPriority="71" w:unhideWhenUsed="0"/>
+    <w:lsdException w:name="Colorful List Accent 4" w:semiHidden="0" w:uiPriority="72" w:unhideWhenUsed="0"/>
+    <w:lsdException w:name="Colorful Grid Accent 4" w:semiHidden="0" w:uiPriority="73" w:unhideWhenUsed="0"/>
+    <w:lsdException w:name="Light Shading Accent 5" w:semiHidden="0" w:uiPriority="60" w:unhideWhenUsed="0"/>
+    <w:lsdException w:name="Light List Accent 5" w:semiHidden="0" w:uiPriority="61" w:unhideWhenUsed="0"/>
+    <w:lsdException w:name="Light Grid Accent 5" w:semiHidden="0" w:uiPriority="62" w:unhideWhenUsed="0"/>
+    <w:lsdException w:name="Medium Shading 1 Accent 5" w:semiHidden="0" w:uiPriority="63" w:unhideWhenUsed="0"/>
+    <w:lsdException w:name="Medium Shading 2 Accent 5" w:semiHidden="0" w:uiPriority="64" w:unhideWhenUsed="0"/>
+    <w:lsdException w:name="Medium List 1 Accent 5" w:semiHidden="0" w:uiPriority="65" w:unhideWhenUsed="0"/>
+    <w:lsdException w:name="Medium List 2 Accent 5" w:semiHidden="0" w:uiPriority="66" w:unhideWhenUsed="0"/>
+    <w:lsdException w:name="Medium Grid 1 Accent 5" w:semiHidden="0" w:uiPriority="67" w:unhideWhenUsed="0"/>
+    <w:lsdException w:name="Medium Grid 2 Accent 5" w:semiHidden="0" w:uiPriority="68" w:unhideWhenUsed="0"/>
+    <w:lsdException w:name="Medium Grid 3 Accent 5" w:semiHidden="0" w:uiPriority="69" w:unhideWhenUsed="0"/>
+    <w:lsdException w:name="Dark List Accent 5" w:semiHidden="0" w:uiPriority="70" w:unhideWhenUsed="0"/>
+    <w:lsdException w:name="Colorful Shading Accent 5" w:semiHidden="0" w:uiPriority="71" w:unhideWhenUsed="0"/>
+    <w:lsdException w:name="Colorful List Accent 5" w:semiHidden="0" w:uiPriority="72" w:unhideWhenUsed="0"/>
+    <w:lsdException w:name="Colorful Grid Accent 5" w:semiHidden="0" w:uiPriority="73" w:unhideWhenUsed="0"/>
+    <w:lsdException w:name="Light Shading Accent 6" w:semiHidden="0" w:uiPriority="60" w:unhideWhenUsed="0"/>
+    <w:lsdException w:name="Light List Accent 6" w:semiHidden="0" w:uiPriority="61" w:unhideWhenUsed="0"/>
+    <w:lsdException w:name="Light Grid Accent 6" w:semiHidden="0" w:uiPriority="62" w:unhideWhenUsed="0"/>
+    <w:lsdException w:name="Medium Shading 1 Accent 6" w:semiHidden="0" w:uiPriority="63" w:unhideWhenUsed="0"/>
+    <w:lsdException w:name="Medium Shading 2 Accent 6" w:semiHidden="0" w:uiPriority="64" w:unhideWhenUsed="0"/>
+    <w:lsdException w:name="Medium List 1 Accent 6" w:semiHidden="0" w:uiPriority="65" w:unhideWhenUsed="0"/>
+    <w:lsdException w:name="Medium List 2 Accent 6" w:semiHidden="0" w:uiPriority="66" w:unhideWhenUsed="0"/>
+    <w:lsdException w:name="Medium Grid 1 Accent 6" w:semiHidden="0" w:uiPriority="67" w:unhideWhenUsed="0"/>
+    <w:lsdException w:name="Medium Grid 2 Accent 6" w:semiHidden="0" w:uiPriority="68" w:unhideWhenUsed="0"/>
+    <w:lsdException w:name="Medium Grid 3 Accent 6" w:semiHidden="0" w:uiPriority="69" w:unhideWhenUsed="0"/>
+    <w:lsdException w:name="Dark List Accent 6" w:semiHidden="0" w:uiPriority="70" w:unhideWhenUsed="0"/>
+    <w:lsdException w:name="Colorful Shading Accent 6" w:semiHidden="0" w:uiPriority="71" w:unhideWhenUsed="0"/>
+    <w:lsdException w:name="Colorful List Accent 6" w:semiHidden="0" w:uiPriority="72" w:unhideWhenUsed="0"/>
+    <w:lsdException w:name="Colorful Grid Accent 6" w:semiHidden="0" w:uiPriority="73" w:unhideWhenUsed="0"/>
+    <w:lsdException w:name="Subtle Emphasis" w:semiHidden="0" w:uiPriority="19" w:unhideWhenUsed="0" w:qFormat="1"/>
+    <w:lsdException w:name="Intense Emphasis" w:semiHidden="0" w:uiPriority="21" w:unhideWhenUsed="0" w:qFormat="1"/>
+    <w:lsdException w:name="Subtle Reference" w:semiHidden="0" w:uiPriority="31" w:unhideWhenUsed="0" w:qFormat="1"/>
+    <w:lsdException w:name="Intense Reference" w:semiHidden="0" w:uiPriority="32" w:unhideWhenUsed="0" w:qFormat="1"/>
+    <w:lsdException w:name="Book Title" w:semiHidden="0" w:uiPriority="33" w:unhideWhenUsed="0" w:qFormat="1"/>
+    <w:lsdException w:name="Bibliography" w:uiPriority="37"/>
+    <w:lsdException w:name="TOC Heading" w:uiPriority="39" w:qFormat="1"/>
+  </w:latentStyles>
+  <w:style w:type="paragraph" w:default="1" w:styleId="Normal">
+    <w:name w:val="Normal"/>
+    <w:qFormat/>
+    <w:rsid w:val="006E5B58"/>
+  </w:style>
+  <w:style w:type="paragraph" w:styleId="Heading1">
+    <w:name w:val="heading 1"/>
+    <w:basedOn w:val="Normal"/>
+    <w:next w:val="Normal"/>
+    <w:link w:val="Heading1Char"/>
+    <w:uiPriority w:val="9"/>
+    <w:qFormat/>
+    <w:rsid w:val="005367F5"/>
+    <w:pPr>
+      <w:keepNext/>
+      <w:keepLines/>
+      <w:spacing w:before="240" w:after="0"/>
+      <w:outlineLvl w:val="0"/>
+    </w:pPr>
+    <w:rPr>
+      <w:rFonts w:asciiTheme="majorHAnsi" w:eastAsiaTheme="majorEastAsia" w:hAnsiTheme="majorHAnsi" w:cstheme="majorBidi"/>
+      <w:color w:val="2F5496" w:themeColor="accent1" w:themeShade="BF"/>
+      <w:sz w:val="32"/>
+      <w:szCs w:val="32"/>
+    </w:rPr>
+  </w:style>
+  <w:style w:type="character" w:default="1" w:styleId="DefaultParagraphFont">
+    <w:name w:val="Default Paragraph Font"/>
+    <w:uiPriority w:val="1"/>
+    <w:semiHidden/>
+    <w:unhideWhenUsed/>
+  </w:style>
+  <w:style w:type="table" w:default="1" w:styleId="TableNormal">
+    <w:name w:val="Normal Table"/>
+    <w:uiPriority w:val="99"/>
+    <w:semiHidden/>
+    <w:unhideWhenUsed/>
+    <w:tblPr>
+      <w:tblInd w:w="0" w:type="dxa"/>
+      <w:tblCellMar>
+        <w:top w:w="0" w:type="dxa"/>
+        <w:left w:w="108" w:type="dxa"/>
+        <w:bottom w:w="0" w:type="dxa"/>
+        <w:right w:w="108" w:type="dxa"/>
+      </w:tblCellMar>
+    </w:tblPr>
+  </w:style>
+  <w:style w:type="numbering" w:default="1" w:styleId="NoList">
+    <w:name w:val="No List"/>
+    <w:uiPriority w:val="99"/>
+    <w:semiHidden/>
+    <w:unhideWhenUsed/>
+  </w:style>
+  <w:style w:type="character" w:customStyle="1" w:styleId="Heading1Char">
+    <w:name w:val="Heading 1 Char"/>
+    <w:basedOn w:val="DefaultParagraphFont"/>
+    <w:link w:val="Heading1"/>
+    <w:uiPriority w:val="9"/>
+    <w:rsid w:val="005367F5"/>
+    <w:rPr>
+      <w:rFonts w:asciiTheme="majorHAnsi" w:eastAsiaTheme="majorEastAsia" w:hAnsiTheme="majorHAnsi" w:cstheme="majorBidi"/>
+      <w:color w:val="2F5496" w:themeColor="accent1" w:themeShade="BF"/>
+      <w:sz w:val="32"/>
+      <w:szCs w:val="32"/>
+    </w:rPr>
+  </w:style>
+  <w:style w:type="paragraph" w:styleId="TOCHeading">
+    <w:name w:val="TOC Heading"/>
+    <w:basedOn w:val="Heading1"/>
+    <w:next w:val="Normal"/>
+    <w:uiPriority w:val="39"/>
+    <w:unhideWhenUsed/>
+    <w:qFormat/>
+    <w:rsid w:val="005367F5"/>
+    <w:pPr>
+      <w:outlineLvl w:val="9"/>
+    </w:pPr>
+  </w:style>
+  <w:style w:type="paragraph" w:styleId="TOC2">
+    <w:name w:val="toc 2"/>
+    <w:basedOn w:val="Normal"/>
+    <w:next w:val="Normal"/>
+    <w:autoRedefine/>
+    <w:uiPriority w:val="39"/>
+    <w:unhideWhenUsed/>
+    <w:rsid w:val="005367F5"/>
+    <w:pPr>
+      <w:spacing w:after="100"/>
+      <w:ind w:left="220"/>
+    </w:pPr>
+    <w:rPr>
+      <w:rFonts w:eastAsiaTheme="minorEastAsia" w:cs="Times New Roman"/>
+    </w:rPr>
+  </w:style>
+  <w:style w:type="paragraph" w:styleId="TOC1">
+    <w:name w:val="toc 1"/>
+    <w:basedOn w:val="Normal"/>
+    <w:next w:val="Normal"/>
+    <w:autoRedefine/>
+    <w:uiPriority w:val="39"/>
+    <w:unhideWhenUsed/>
+    <w:rsid w:val="005367F5"/>
+    <w:pPr>
+      <w:spacing w:after="100"/>
+    </w:pPr>
+    <w:rPr>
+      <w:rFonts w:eastAsiaTheme="minorEastAsia" w:cs="Times New Roman"/>
+    </w:rPr>
+  </w:style>
+  <w:style w:type="paragraph" w:styleId="TOC3">
+    <w:name w:val="toc 3"/>
+    <w:basedOn w:val="Normal"/>
+    <w:next w:val="Normal"/>
+    <w:autoRedefine/>
+    <w:uiPriority w:val="39"/>
+    <w:unhideWhenUsed/>
+    <w:rsid w:val="005367F5"/>
+    <w:pPr>
+      <w:spacing w:after="100"/>
+      <w:ind w:left="440"/>
+    </w:pPr>
+    <w:rPr>
+      <w:rFonts w:eastAsiaTheme="minorEastAsia" w:cs="Times New Roman"/>
+    </w:rPr>
+  </w:style>
+  <w:style w:type="paragraph" w:styleId="Header">
+    <w:name w:val="header"/>
+    <w:basedOn w:val="Normal"/>
+    <w:link w:val="HeaderChar"/>
+    <w:uiPriority w:val="99"/>
+    <w:unhideWhenUsed/>
+    <w:rsid w:val="0018083C"/>
+    <w:pPr>
+      <w:tabs>
+        <w:tab w:val="center" w:pos="4680"/>
+        <w:tab w:val="right" w:pos="9360"/>
+      </w:tabs>
+      <w:spacing w:after="0" w:line="240" w:lineRule="auto"/>
+    </w:pPr>
+  </w:style>
+  <w:style w:type="character" w:customStyle="1" w:styleId="HeaderChar">
+    <w:name w:val="Header Char"/>
+    <w:basedOn w:val="DefaultParagraphFont"/>
+    <w:link w:val="Header"/>
+    <w:uiPriority w:val="99"/>
+    <w:rsid w:val="0018083C"/>
+  </w:style>
+  <w:style w:type="paragraph" w:styleId="Footer">
+    <w:name w:val="footer"/>
+    <w:basedOn w:val="Normal"/>
+    <w:link w:val="FooterChar"/>
+    <w:uiPriority w:val="99"/>
+    <w:unhideWhenUsed/>
+    <w:rsid w:val="0018083C"/>
+    <w:pPr>
+      <w:tabs>
+        <w:tab w:val="center" w:pos="4680"/>
+        <w:tab w:val="right" w:pos="9360"/>
+      </w:tabs>
+      <w:spacing w:after="0" w:line="240" w:lineRule="auto"/>
+    </w:pPr>
+  </w:style>
+  <w:style w:type="character" w:customStyle="1" w:styleId="FooterChar">
+    <w:name w:val="Footer Char"/>
+    <w:basedOn w:val="DefaultParagraphFont"/>
+    <w:link w:val="Footer"/>
+    <w:uiPriority w:val="99"/>
+    <w:rsid w:val="0018083C"/>
+  </w:style>
+  <w:style w:type="paragraph" w:styleId="Title">
+    <w:name w:val="Title"/>
+    <w:basedOn w:val="Normal"/>
+    <w:next w:val="Normal"/>
+    <w:link w:val="TitleChar"/>
+    <w:uiPriority w:val="10"/>
+    <w:qFormat/>
+    <w:rsid w:val="009E32F5"/>
+    <w:pPr>
+      <w:spacing w:after="0" w:line="240" w:lineRule="auto"/>
+      <w:contextualSpacing/>
+    </w:pPr>
+    <w:rPr>
+      <w:rFonts w:asciiTheme="majorHAnsi" w:eastAsiaTheme="majorEastAsia" w:hAnsiTheme="majorHAnsi" w:cstheme="majorBidi"/>
+      <w:spacing w:val="-10"/>
+      <w:kern w:val="28"/>
+      <w:sz w:val="56"/>
+      <w:szCs w:val="56"/>
+    </w:rPr>
+  </w:style>
+  <w:style w:type="character" w:customStyle="1" w:styleId="TitleChar">
+    <w:name w:val="Title Char"/>
+    <w:basedOn w:val="DefaultParagraphFont"/>
+    <w:link w:val="Title"/>
+    <w:uiPriority w:val="10"/>
+    <w:rsid w:val="009E32F5"/>
+    <w:rPr>
+      <w:rFonts w:asciiTheme="majorHAnsi" w:eastAsiaTheme="majorEastAsia" w:hAnsiTheme="majorHAnsi" w:cstheme="majorBidi"/>
+      <w:spacing w:val="-10"/>
+      <w:kern w:val="28"/>
+      <w:sz w:val="56"/>
+      <w:szCs w:val="56"/>
+    </w:rPr>
+  </w:style>
+  <w:style w:type="paragraph" w:customStyle="1" w:styleId="Default">
+    <w:name w:val="Default"/>
+    <w:rsid w:val="009E32F5"/>
+    <w:pPr>
+      <w:autoSpaceDE w:val="0"/>
+      <w:autoSpaceDN w:val="0"/>
+      <w:adjustRightInd w:val="0"/>
+      <w:spacing w:after="0" w:line="240" w:lineRule="auto"/>
+    </w:pPr>
+    <w:rPr>
+      <w:rFonts w:ascii="Times New Roman" w:hAnsi="Times New Roman" w:cs="Times New Roman"/>
+      <w:color w:val="000000"/>
+      <w:sz w:val="24"/>
+      <w:szCs w:val="24"/>
+    </w:rPr>
+  </w:style>
+  <w:style w:type="paragraph" w:styleId="ListParagraph">
+    <w:name w:val="List Paragraph"/>
+    <w:basedOn w:val="Normal"/>
+    <w:uiPriority w:val="34"/>
+    <w:qFormat/>
+    <w:rsid w:val="00A65D83"/>
+    <w:pPr>
+      <w:ind w:left="720"/>
+      <w:contextualSpacing/>
+    </w:pPr>
+  </w:style>
+  <w:style w:type="character" w:customStyle="1" w:styleId="tlid-translation">
+    <w:name w:val="tlid-translation"/>
+    <w:basedOn w:val="DefaultParagraphFont"/>
+    <w:rsid w:val="00E26EDA"/>
+  </w:style>
+  <w:style w:type="character" w:styleId="Strong">
+    <w:name w:val="Strong"/>
+    <w:basedOn w:val="DefaultParagraphFont"/>
+    <w:uiPriority w:val="22"/>
+    <w:qFormat/>
+    <w:rsid w:val="007E424E"/>
+    <w:rPr>
+      <w:b/>
+      <w:bCs/>
+    </w:rPr>
+  </w:style>
+  <w:style w:type="paragraph" w:styleId="NoSpacing">
+    <w:name w:val="No Spacing"/>
+    <w:link w:val="NoSpacingChar"/>
+    <w:uiPriority w:val="1"/>
+    <w:qFormat/>
+    <w:rsid w:val="00736913"/>
+    <w:pPr>
+      <w:spacing w:after="0" w:line="240" w:lineRule="auto"/>
+    </w:pPr>
+    <w:rPr>
+      <w:rFonts w:eastAsiaTheme="minorEastAsia"/>
+    </w:rPr>
+  </w:style>
+  <w:style w:type="character" w:customStyle="1" w:styleId="NoSpacingChar">
+    <w:name w:val="No Spacing Char"/>
+    <w:basedOn w:val="DefaultParagraphFont"/>
+    <w:link w:val="NoSpacing"/>
+    <w:uiPriority w:val="1"/>
+    <w:rsid w:val="00736913"/>
+    <w:rPr>
+      <w:rFonts w:eastAsiaTheme="minorEastAsia"/>
+    </w:rPr>
+  </w:style>
+  <w:style w:type="table" w:styleId="TableGrid">
+    <w:name w:val="Table Grid"/>
+    <w:basedOn w:val="TableNormal"/>
+    <w:uiPriority w:val="39"/>
+    <w:rsid w:val="00A97313"/>
+    <w:pPr>
+      <w:spacing w:after="0" w:line="240" w:lineRule="auto"/>
+    </w:pPr>
+    <w:tblPr>
+      <w:tblInd w:w="0" w:type="dxa"/>
+      <w:tblBorders>
+        <w:top w:val="single" w:sz="4" w:space="0" w:color="auto"/>
+        <w:left w:val="single" w:sz="4" w:space="0" w:color="auto"/>
+        <w:bottom w:val="single" w:sz="4" w:space="0" w:color="auto"/>
+        <w:right w:val="single" w:sz="4" w:space="0" w:color="auto"/>
+        <w:insideH w:val="single" w:sz="4" w:space="0" w:color="auto"/>
+        <w:insideV w:val="single" w:sz="4" w:space="0" w:color="auto"/>
+      </w:tblBorders>
+      <w:tblCellMar>
+        <w:top w:w="0" w:type="dxa"/>
+        <w:left w:w="108" w:type="dxa"/>
+        <w:bottom w:w="0" w:type="dxa"/>
+        <w:right w:w="108" w:type="dxa"/>
+      </w:tblCellMar>
+    </w:tblPr>
+  </w:style>
+  <w:style w:type="table" w:customStyle="1" w:styleId="PlainTable11">
+    <w:name w:val="Plain Table 11"/>
+    <w:basedOn w:val="TableNormal"/>
+    <w:uiPriority w:val="41"/>
+    <w:rsid w:val="00A97313"/>
+    <w:pPr>
+      <w:spacing w:after="0" w:line="240" w:lineRule="auto"/>
+    </w:pPr>
+    <w:tblPr>
+      <w:tblStyleRowBandSize w:val="1"/>
+      <w:tblStyleColBandSize w:val="1"/>
+      <w:tblInd w:w="0" w:type="dxa"/>
+      <w:tblBorders>
+        <w:top w:val="single" w:sz="4" w:space="0" w:color="BFBFBF" w:themeColor="background1" w:themeShade="BF"/>
+        <w:left w:val="single" w:sz="4" w:space="0" w:color="BFBFBF" w:themeColor="background1" w:themeShade="BF"/>
+        <w:bottom w:val="single" w:sz="4" w:space="0" w:color="BFBFBF" w:themeColor="background1" w:themeShade="BF"/>
+        <w:right w:val="single" w:sz="4" w:space="0" w:color="BFBFBF" w:themeColor="background1" w:themeShade="BF"/>
+        <w:insideH w:val="single" w:sz="4" w:space="0" w:color="BFBFBF" w:themeColor="background1" w:themeShade="BF"/>
+        <w:insideV w:val="single" w:sz="4" w:space="0" w:color="BFBFBF" w:themeColor="background1" w:themeShade="BF"/>
+      </w:tblBorders>
+      <w:tblCellMar>
+        <w:top w:w="0" w:type="dxa"/>
+        <w:left w:w="108" w:type="dxa"/>
+        <w:bottom w:w="0" w:type="dxa"/>
+        <w:right w:w="108" w:type="dxa"/>
+      </w:tblCellMar>
     </w:tblPr>
     <w:tblStylePr w:type="firstRow">
       <w:rPr>
@@ -7310,7 +7675,7 @@
   <a:extraClrSchemeLst/>
   <a:extLst>
     <a:ext uri="{05A4C25C-085E-4340-85A3-A5531E510DB2}">
-      <thm15:themeFamily xmlns:thm15="http://schemas.microsoft.com/office/thememl/2012/main" name="Office Theme" id="{62F939B6-93AF-4DB8-9C6B-D6C7DFDC589F}" vid="{4A3C46E8-61CC-4603-A589-7422A47A8E4A}"/>
+      <thm15:themeFamily xmlns:thm15="http://schemas.microsoft.com/office/thememl/2012/main" xmlns="" name="Office Theme" id="{62F939B6-93AF-4DB8-9C6B-D6C7DFDC589F}" vid="{4A3C46E8-61CC-4603-A589-7422A47A8E4A}"/>
     </a:ext>
   </a:extLst>
 </a:theme>
@@ -7321,7 +7686,7 @@
 </file>
 
 <file path=customXml/itemProps1.xml><?xml version="1.0" encoding="utf-8"?>
-<ds:datastoreItem xmlns:ds="http://schemas.openxmlformats.org/officeDocument/2006/customXml" ds:itemID="{1F5E577F-2DE0-452B-8A04-EAB0F281FEA6}">
+<ds:datastoreItem xmlns:ds="http://schemas.openxmlformats.org/officeDocument/2006/customXml" ds:itemID="{5E79773E-40F6-44B3-9132-4885AFC7F92C}">
   <ds:schemaRefs>
     <ds:schemaRef ds:uri="http://schemas.openxmlformats.org/officeDocument/2006/bibliography"/>
   </ds:schemaRefs>

</xml_diff>

<commit_message>
Some fin changes in Lib and Railway
</commit_message>
<xml_diff>
--- a/Phase 0 DB.docx
+++ b/Phase 0 DB.docx
@@ -1,6 +1,6 @@
 
 <file path=word/document.xml><?xml version="1.0" encoding="utf-8"?>
-<w:document xmlns:wpc="http://schemas.microsoft.com/office/word/2010/wordprocessingCanvas" xmlns:mc="http://schemas.openxmlformats.org/markup-compatibility/2006" xmlns:o="urn:schemas-microsoft-com:office:office" xmlns:r="http://schemas.openxmlformats.org/officeDocument/2006/relationships" xmlns:m="http://schemas.openxmlformats.org/officeDocument/2006/math" xmlns:v="urn:schemas-microsoft-com:vml" xmlns:wp14="http://schemas.microsoft.com/office/word/2010/wordprocessingDrawing" xmlns:wp="http://schemas.openxmlformats.org/drawingml/2006/wordprocessingDrawing" xmlns:w10="urn:schemas-microsoft-com:office:word" xmlns:w="http://schemas.openxmlformats.org/wordprocessingml/2006/main" xmlns:w14="http://schemas.microsoft.com/office/word/2010/wordml" xmlns:wpg="http://schemas.microsoft.com/office/word/2010/wordprocessingGroup" xmlns:wpi="http://schemas.microsoft.com/office/word/2010/wordprocessingInk" xmlns:wne="http://schemas.microsoft.com/office/word/2006/wordml" xmlns:wps="http://schemas.microsoft.com/office/word/2010/wordprocessingShape" mc:Ignorable="w14 wp14">
+<w:document xmlns:wpc="http://schemas.microsoft.com/office/word/2010/wordprocessingCanvas" xmlns:cx="http://schemas.microsoft.com/office/drawing/2014/chartex" xmlns:cx1="http://schemas.microsoft.com/office/drawing/2015/9/8/chartex" xmlns:cx2="http://schemas.microsoft.com/office/drawing/2015/10/21/chartex" xmlns:cx3="http://schemas.microsoft.com/office/drawing/2016/5/9/chartex" xmlns:cx4="http://schemas.microsoft.com/office/drawing/2016/5/10/chartex" xmlns:cx5="http://schemas.microsoft.com/office/drawing/2016/5/11/chartex" xmlns:cx6="http://schemas.microsoft.com/office/drawing/2016/5/12/chartex" xmlns:cx7="http://schemas.microsoft.com/office/drawing/2016/5/13/chartex" xmlns:cx8="http://schemas.microsoft.com/office/drawing/2016/5/14/chartex" xmlns:mc="http://schemas.openxmlformats.org/markup-compatibility/2006" xmlns:aink="http://schemas.microsoft.com/office/drawing/2016/ink" xmlns:am3d="http://schemas.microsoft.com/office/drawing/2017/model3d" xmlns:o="urn:schemas-microsoft-com:office:office" xmlns:r="http://schemas.openxmlformats.org/officeDocument/2006/relationships" xmlns:m="http://schemas.openxmlformats.org/officeDocument/2006/math" xmlns:v="urn:schemas-microsoft-com:vml" xmlns:wp14="http://schemas.microsoft.com/office/word/2010/wordprocessingDrawing" xmlns:wp="http://schemas.openxmlformats.org/drawingml/2006/wordprocessingDrawing" xmlns:w10="urn:schemas-microsoft-com:office:word" xmlns:w="http://schemas.openxmlformats.org/wordprocessingml/2006/main" xmlns:w14="http://schemas.microsoft.com/office/word/2010/wordml" xmlns:w15="http://schemas.microsoft.com/office/word/2012/wordml" xmlns:w16cid="http://schemas.microsoft.com/office/word/2016/wordml/cid" xmlns:w16se="http://schemas.microsoft.com/office/word/2015/wordml/symex" xmlns:wpg="http://schemas.microsoft.com/office/word/2010/wordprocessingGroup" xmlns:wpi="http://schemas.microsoft.com/office/word/2010/wordprocessingInk" xmlns:wne="http://schemas.microsoft.com/office/word/2006/wordml" xmlns:wps="http://schemas.microsoft.com/office/word/2010/wordprocessingShape" mc:Ignorable="w14 w15 w16se w16cid wp14">
   <w:body>
     <w:p>
       <w:pPr>
@@ -322,15 +322,7 @@
             </w:r>
             <w:proofErr w:type="spellEnd"/>
             <w:r>
-              <w:t xml:space="preserve"> </w:t>
-            </w:r>
-            <w:proofErr w:type="spellStart"/>
-            <w:r>
-              <w:t>Bakr</w:t>
-            </w:r>
-            <w:proofErr w:type="spellEnd"/>
-            <w:r>
-              <w:t xml:space="preserve"> Gad </w:t>
+              <w:t xml:space="preserve"> Bakr Gad </w:t>
             </w:r>
             <w:proofErr w:type="spellStart"/>
             <w:r>
@@ -615,7 +607,21 @@
           <w:sz w:val="32"/>
           <w:szCs w:val="32"/>
         </w:rPr>
-        <w:t xml:space="preserve">This project is about creating the database about Railway </w:t>
+        <w:t xml:space="preserve">This project is about creating the database </w:t>
+      </w:r>
+      <w:r>
+        <w:rPr>
+          <w:sz w:val="32"/>
+          <w:szCs w:val="32"/>
+        </w:rPr>
+        <w:t>of</w:t>
+      </w:r>
+      <w:r>
+        <w:rPr>
+          <w:sz w:val="32"/>
+          <w:szCs w:val="32"/>
+        </w:rPr>
+        <w:t xml:space="preserve"> Railway </w:t>
       </w:r>
       <w:r>
         <w:rPr>
@@ -892,6 +898,13 @@
         </w:rPr>
         <w:t xml:space="preserve"> Station Manager</w:t>
       </w:r>
+      <w:r>
+        <w:rPr>
+          <w:sz w:val="32"/>
+          <w:szCs w:val="32"/>
+        </w:rPr>
+        <w:t>.</w:t>
+      </w:r>
     </w:p>
     <w:p>
       <w:pPr>
@@ -910,7 +923,21 @@
           <w:sz w:val="32"/>
           <w:szCs w:val="32"/>
         </w:rPr>
-        <w:t xml:space="preserve">Buy / Sell trains </w:t>
+        <w:t>Buy / Sell trains</w:t>
+      </w:r>
+      <w:r>
+        <w:rPr>
+          <w:sz w:val="32"/>
+          <w:szCs w:val="32"/>
+        </w:rPr>
+        <w:t>.</w:t>
+      </w:r>
+      <w:r>
+        <w:rPr>
+          <w:sz w:val="32"/>
+          <w:szCs w:val="32"/>
+        </w:rPr>
+        <w:t xml:space="preserve"> </w:t>
       </w:r>
     </w:p>
     <w:p>
@@ -932,6 +959,13 @@
         </w:rPr>
         <w:t>Review Changes</w:t>
       </w:r>
+      <w:r>
+        <w:rPr>
+          <w:sz w:val="32"/>
+          <w:szCs w:val="32"/>
+        </w:rPr>
+        <w:t>.</w:t>
+      </w:r>
     </w:p>
     <w:p>
       <w:pPr>
@@ -952,6 +986,13 @@
         </w:rPr>
         <w:t>Open a new station</w:t>
       </w:r>
+      <w:r>
+        <w:rPr>
+          <w:sz w:val="32"/>
+          <w:szCs w:val="32"/>
+        </w:rPr>
+        <w:t>.</w:t>
+      </w:r>
     </w:p>
     <w:p>
       <w:pPr>
@@ -972,7 +1013,23 @@
           <w:sz w:val="32"/>
           <w:szCs w:val="32"/>
         </w:rPr>
-        <w:t>Increase station manager salaries</w:t>
+        <w:t>Change</w:t>
+      </w:r>
+      <w:r>
+        <w:rPr>
+          <w:rStyle w:val="tlid-translation"/>
+          <w:sz w:val="32"/>
+          <w:szCs w:val="32"/>
+        </w:rPr>
+        <w:t xml:space="preserve"> salaries</w:t>
+      </w:r>
+      <w:r>
+        <w:rPr>
+          <w:rStyle w:val="tlid-translation"/>
+          <w:sz w:val="32"/>
+          <w:szCs w:val="32"/>
+        </w:rPr>
+        <w:t xml:space="preserve"> of station managers.</w:t>
       </w:r>
     </w:p>
     <w:p>
@@ -1014,6 +1071,13 @@
         </w:rPr>
         <w:t>Stop a station</w:t>
       </w:r>
+      <w:r>
+        <w:rPr>
+          <w:sz w:val="32"/>
+          <w:szCs w:val="32"/>
+        </w:rPr>
+        <w:t>.</w:t>
+      </w:r>
     </w:p>
     <w:p>
       <w:pPr>
@@ -1034,6 +1098,13 @@
         </w:rPr>
         <w:t>Add Constrains to station Manager</w:t>
       </w:r>
+      <w:r>
+        <w:rPr>
+          <w:sz w:val="32"/>
+          <w:szCs w:val="32"/>
+        </w:rPr>
+        <w:t>.</w:t>
+      </w:r>
     </w:p>
     <w:p>
       <w:pPr>
@@ -1054,6 +1125,13 @@
         </w:rPr>
         <w:t>Review Train Graph</w:t>
       </w:r>
+      <w:r>
+        <w:rPr>
+          <w:sz w:val="32"/>
+          <w:szCs w:val="32"/>
+        </w:rPr>
+        <w:t>.</w:t>
+      </w:r>
     </w:p>
     <w:p>
       <w:pPr>
@@ -1108,6 +1186,13 @@
         </w:rPr>
         <w:t xml:space="preserve"> employee</w:t>
       </w:r>
+      <w:r>
+        <w:rPr>
+          <w:sz w:val="32"/>
+          <w:szCs w:val="32"/>
+        </w:rPr>
+        <w:t>.</w:t>
+      </w:r>
     </w:p>
     <w:p>
       <w:pPr>
@@ -1128,6 +1213,13 @@
         </w:rPr>
         <w:t>Upgrade Station</w:t>
       </w:r>
+      <w:r>
+        <w:rPr>
+          <w:sz w:val="32"/>
+          <w:szCs w:val="32"/>
+        </w:rPr>
+        <w:t>.</w:t>
+      </w:r>
     </w:p>
     <w:p>
       <w:pPr>
@@ -1146,7 +1238,14 @@
           <w:sz w:val="32"/>
           <w:szCs w:val="32"/>
         </w:rPr>
-        <w:t>Manage Roundhouses</w:t>
+        <w:t>Stop a station</w:t>
+      </w:r>
+      <w:r>
+        <w:rPr>
+          <w:sz w:val="32"/>
+          <w:szCs w:val="32"/>
+        </w:rPr>
+        <w:t>.</w:t>
       </w:r>
     </w:p>
     <w:p>
@@ -1165,8 +1264,17 @@
         <w:rPr>
           <w:sz w:val="32"/>
           <w:szCs w:val="32"/>
-        </w:rPr>
-        <w:t>Stop a station</w:t>
+          <w:lang w:bidi="ar-EG"/>
+        </w:rPr>
+        <w:t>Route</w:t>
+      </w:r>
+      <w:r>
+        <w:rPr>
+          <w:sz w:val="32"/>
+          <w:szCs w:val="32"/>
+          <w:lang w:bidi="ar-EG"/>
+        </w:rPr>
+        <w:t xml:space="preserve"> train cars (repair or couch).</w:t>
       </w:r>
     </w:p>
     <w:p>
@@ -1177,25 +1285,26 @@
           <w:numId w:val="3"/>
         </w:numPr>
         <w:rPr>
-          <w:sz w:val="32"/>
-          <w:szCs w:val="32"/>
-        </w:rPr>
-      </w:pPr>
-      <w:r>
-        <w:rPr>
-          <w:sz w:val="32"/>
-          <w:szCs w:val="32"/>
-          <w:lang w:bidi="ar-EG"/>
-        </w:rPr>
-        <w:t>Route</w:t>
-      </w:r>
-      <w:r>
-        <w:rPr>
-          <w:sz w:val="32"/>
-          <w:szCs w:val="32"/>
-          <w:lang w:bidi="ar-EG"/>
-        </w:rPr>
-        <w:t xml:space="preserve"> train cars (repair or couch).</w:t>
+          <w:rStyle w:val="tlid-translation"/>
+          <w:sz w:val="32"/>
+          <w:szCs w:val="32"/>
+        </w:rPr>
+      </w:pPr>
+      <w:r>
+        <w:rPr>
+          <w:rStyle w:val="tlid-translation"/>
+          <w:sz w:val="32"/>
+          <w:szCs w:val="32"/>
+        </w:rPr>
+        <w:t>Determine the price of the ticket</w:t>
+      </w:r>
+      <w:r>
+        <w:rPr>
+          <w:rStyle w:val="tlid-translation"/>
+          <w:sz w:val="32"/>
+          <w:szCs w:val="32"/>
+        </w:rPr>
+        <w:t>.</w:t>
       </w:r>
     </w:p>
     <w:p>
@@ -1206,18 +1315,30 @@
           <w:numId w:val="3"/>
         </w:numPr>
         <w:rPr>
-          <w:rStyle w:val="tlid-translation"/>
-          <w:sz w:val="32"/>
-          <w:szCs w:val="32"/>
-        </w:rPr>
-      </w:pPr>
-      <w:r>
-        <w:rPr>
-          <w:rStyle w:val="tlid-translation"/>
-          <w:sz w:val="32"/>
-          <w:szCs w:val="32"/>
-        </w:rPr>
-        <w:t>Determine the price of the ticket</w:t>
+          <w:sz w:val="32"/>
+          <w:szCs w:val="32"/>
+        </w:rPr>
+      </w:pPr>
+      <w:r>
+        <w:rPr>
+          <w:sz w:val="32"/>
+          <w:szCs w:val="32"/>
+        </w:rPr>
+        <w:t>Manage Trip</w:t>
+      </w:r>
+      <w:r>
+        <w:rPr>
+          <w:sz w:val="32"/>
+          <w:szCs w:val="32"/>
+        </w:rPr>
+        <w:t>s</w:t>
+      </w:r>
+      <w:r>
+        <w:rPr>
+          <w:sz w:val="32"/>
+          <w:szCs w:val="32"/>
+        </w:rPr>
+        <w:t>.</w:t>
       </w:r>
     </w:p>
     <w:p>
@@ -1237,14 +1358,7 @@
           <w:sz w:val="32"/>
           <w:szCs w:val="32"/>
         </w:rPr>
-        <w:t>Manage Trip</w:t>
-      </w:r>
-      <w:r>
-        <w:rPr>
-          <w:sz w:val="32"/>
-          <w:szCs w:val="32"/>
-        </w:rPr>
-        <w:t>s</w:t>
+        <w:t>Change salaries of employees.</w:t>
       </w:r>
     </w:p>
     <w:p>
@@ -1302,6 +1416,13 @@
         </w:rPr>
         <w:t>Checks the availability of trains</w:t>
       </w:r>
+      <w:r>
+        <w:rPr>
+          <w:sz w:val="32"/>
+          <w:szCs w:val="32"/>
+        </w:rPr>
+        <w:t>.</w:t>
+      </w:r>
     </w:p>
     <w:p>
       <w:pPr>
@@ -1320,7 +1441,14 @@
           <w:sz w:val="32"/>
           <w:szCs w:val="32"/>
         </w:rPr>
-        <w:t>Checks the availability of tickets</w:t>
+        <w:t xml:space="preserve">Checks the availability of </w:t>
+      </w:r>
+      <w:r>
+        <w:rPr>
+          <w:sz w:val="32"/>
+          <w:szCs w:val="32"/>
+        </w:rPr>
+        <w:t>seats.</w:t>
       </w:r>
     </w:p>
     <w:p>
@@ -1343,6 +1471,14 @@
         </w:rPr>
         <w:t>Book a seat</w:t>
       </w:r>
+      <w:r>
+        <w:rPr>
+          <w:sz w:val="32"/>
+          <w:szCs w:val="32"/>
+          <w:lang w:bidi="ar-EG"/>
+        </w:rPr>
+        <w:t>.</w:t>
+      </w:r>
     </w:p>
     <w:p>
       <w:pPr>
@@ -1361,7 +1497,21 @@
           <w:sz w:val="32"/>
           <w:szCs w:val="32"/>
         </w:rPr>
-        <w:t>Cancel a ticket</w:t>
+        <w:t xml:space="preserve">Cancel a </w:t>
+      </w:r>
+      <w:r>
+        <w:rPr>
+          <w:sz w:val="32"/>
+          <w:szCs w:val="32"/>
+        </w:rPr>
+        <w:t>trip</w:t>
+      </w:r>
+      <w:r>
+        <w:rPr>
+          <w:sz w:val="32"/>
+          <w:szCs w:val="32"/>
+        </w:rPr>
+        <w:t>.</w:t>
       </w:r>
     </w:p>
     <w:p>
@@ -1384,6 +1534,14 @@
         </w:rPr>
         <w:t>Edit passenger data</w:t>
       </w:r>
+      <w:r>
+        <w:rPr>
+          <w:sz w:val="32"/>
+          <w:szCs w:val="32"/>
+          <w:lang w:bidi="ar-EG"/>
+        </w:rPr>
+        <w:t>.</w:t>
+      </w:r>
     </w:p>
     <w:p>
       <w:pPr>
@@ -1404,6 +1562,13 @@
         </w:rPr>
         <w:t>Edit trip data</w:t>
       </w:r>
+      <w:r>
+        <w:rPr>
+          <w:sz w:val="32"/>
+          <w:szCs w:val="32"/>
+        </w:rPr>
+        <w:t>.</w:t>
+      </w:r>
     </w:p>
     <w:p>
       <w:pPr>
@@ -1467,6 +1632,16 @@
         </w:rPr>
         <w:t xml:space="preserve">    Users</w:t>
       </w:r>
+      <w:r>
+        <w:rPr>
+          <w:rStyle w:val="Strong"/>
+          <w:b w:val="0"/>
+          <w:bCs w:val="0"/>
+          <w:sz w:val="32"/>
+          <w:szCs w:val="32"/>
+        </w:rPr>
+        <w:t>.</w:t>
+      </w:r>
     </w:p>
     <w:p>
       <w:pPr>
@@ -1493,6 +1668,16 @@
         </w:rPr>
         <w:t xml:space="preserve">    Employee</w:t>
       </w:r>
+      <w:r>
+        <w:rPr>
+          <w:rStyle w:val="Strong"/>
+          <w:b w:val="0"/>
+          <w:bCs w:val="0"/>
+          <w:sz w:val="32"/>
+          <w:szCs w:val="32"/>
+        </w:rPr>
+        <w:t>.</w:t>
+      </w:r>
     </w:p>
     <w:p>
       <w:pPr>
@@ -1519,6 +1704,16 @@
         </w:rPr>
         <w:t xml:space="preserve">    Train</w:t>
       </w:r>
+      <w:r>
+        <w:rPr>
+          <w:rStyle w:val="Strong"/>
+          <w:b w:val="0"/>
+          <w:bCs w:val="0"/>
+          <w:sz w:val="32"/>
+          <w:szCs w:val="32"/>
+        </w:rPr>
+        <w:t>.</w:t>
+      </w:r>
     </w:p>
     <w:p>
       <w:pPr>
@@ -1555,6 +1750,16 @@
         </w:rPr>
         <w:t>Route</w:t>
       </w:r>
+      <w:r>
+        <w:rPr>
+          <w:rStyle w:val="Strong"/>
+          <w:b w:val="0"/>
+          <w:bCs w:val="0"/>
+          <w:sz w:val="32"/>
+          <w:szCs w:val="32"/>
+        </w:rPr>
+        <w:t>.</w:t>
+      </w:r>
     </w:p>
     <w:p>
       <w:pPr>
@@ -1582,6 +1787,17 @@
         </w:rPr>
         <w:t xml:space="preserve">     Subscription</w:t>
       </w:r>
+      <w:r>
+        <w:rPr>
+          <w:rStyle w:val="Strong"/>
+          <w:b w:val="0"/>
+          <w:bCs w:val="0"/>
+          <w:sz w:val="32"/>
+          <w:szCs w:val="32"/>
+          <w:lang w:bidi="ar-EG"/>
+        </w:rPr>
+        <w:t>.</w:t>
+      </w:r>
     </w:p>
     <w:p>
       <w:pPr>
@@ -1608,6 +1824,16 @@
         </w:rPr>
         <w:t xml:space="preserve">     Manager</w:t>
       </w:r>
+      <w:r>
+        <w:rPr>
+          <w:rStyle w:val="Strong"/>
+          <w:b w:val="0"/>
+          <w:bCs w:val="0"/>
+          <w:sz w:val="32"/>
+          <w:szCs w:val="32"/>
+        </w:rPr>
+        <w:t>.</w:t>
+      </w:r>
     </w:p>
     <w:p>
       <w:pPr>
@@ -1634,6 +1860,16 @@
         </w:rPr>
         <w:t xml:space="preserve">     Passenger</w:t>
       </w:r>
+      <w:r>
+        <w:rPr>
+          <w:rStyle w:val="Strong"/>
+          <w:b w:val="0"/>
+          <w:bCs w:val="0"/>
+          <w:sz w:val="32"/>
+          <w:szCs w:val="32"/>
+        </w:rPr>
+        <w:t>.</w:t>
+      </w:r>
     </w:p>
     <w:p>
       <w:pPr>
@@ -1660,6 +1896,16 @@
         </w:rPr>
         <w:t xml:space="preserve">     Trip</w:t>
       </w:r>
+      <w:r>
+        <w:rPr>
+          <w:rStyle w:val="Strong"/>
+          <w:b w:val="0"/>
+          <w:bCs w:val="0"/>
+          <w:sz w:val="32"/>
+          <w:szCs w:val="32"/>
+        </w:rPr>
+        <w:t>.</w:t>
+      </w:r>
     </w:p>
     <w:p>
       <w:pPr>
@@ -1686,6 +1932,16 @@
         </w:rPr>
         <w:t xml:space="preserve">     Station</w:t>
       </w:r>
+      <w:r>
+        <w:rPr>
+          <w:rStyle w:val="Strong"/>
+          <w:b w:val="0"/>
+          <w:bCs w:val="0"/>
+          <w:sz w:val="32"/>
+          <w:szCs w:val="32"/>
+        </w:rPr>
+        <w:t>.</w:t>
+      </w:r>
     </w:p>
     <w:p>
       <w:pPr>
@@ -1712,6 +1968,16 @@
         </w:rPr>
         <w:t>Sponsor</w:t>
       </w:r>
+      <w:r>
+        <w:rPr>
+          <w:rStyle w:val="Strong"/>
+          <w:b w:val="0"/>
+          <w:bCs w:val="0"/>
+          <w:sz w:val="32"/>
+          <w:szCs w:val="32"/>
+        </w:rPr>
+        <w:t>.</w:t>
+      </w:r>
     </w:p>
     <w:p>
       <w:pPr>
@@ -1738,6 +2004,16 @@
         </w:rPr>
         <w:t>Ticket</w:t>
       </w:r>
+      <w:r>
+        <w:rPr>
+          <w:rStyle w:val="Strong"/>
+          <w:b w:val="0"/>
+          <w:bCs w:val="0"/>
+          <w:sz w:val="32"/>
+          <w:szCs w:val="32"/>
+        </w:rPr>
+        <w:t>.</w:t>
+      </w:r>
     </w:p>
     <w:p>
       <w:pPr>
@@ -1764,6 +2040,16 @@
         </w:rPr>
         <w:t>Contact</w:t>
       </w:r>
+      <w:r>
+        <w:rPr>
+          <w:rStyle w:val="Strong"/>
+          <w:b w:val="0"/>
+          <w:bCs w:val="0"/>
+          <w:sz w:val="32"/>
+          <w:szCs w:val="32"/>
+        </w:rPr>
+        <w:t>.</w:t>
+      </w:r>
     </w:p>
     <w:p>
       <w:pPr>
@@ -1790,6 +2076,16 @@
         </w:rPr>
         <w:t>Repair yard</w:t>
       </w:r>
+      <w:r>
+        <w:rPr>
+          <w:rStyle w:val="Strong"/>
+          <w:b w:val="0"/>
+          <w:bCs w:val="0"/>
+          <w:sz w:val="32"/>
+          <w:szCs w:val="32"/>
+        </w:rPr>
+        <w:t>.</w:t>
+      </w:r>
     </w:p>
     <w:p>
       <w:pPr>
@@ -1814,16 +2110,9 @@
           <w:sz w:val="32"/>
           <w:szCs w:val="32"/>
         </w:rPr>
-        <w:t>Railway Roundhouse</w:t>
-      </w:r>
-    </w:p>
-    <w:p>
-      <w:pPr>
-        <w:pStyle w:val="ListParagraph"/>
-        <w:numPr>
-          <w:ilvl w:val="0"/>
-          <w:numId w:val="8"/>
-        </w:numPr>
+        <w:t>Coach yard</w:t>
+      </w:r>
+      <w:r>
         <w:rPr>
           <w:rStyle w:val="Strong"/>
           <w:b w:val="0"/>
@@ -1831,16 +2120,7 @@
           <w:sz w:val="32"/>
           <w:szCs w:val="32"/>
         </w:rPr>
-      </w:pPr>
-      <w:r>
-        <w:rPr>
-          <w:rStyle w:val="Strong"/>
-          <w:b w:val="0"/>
-          <w:bCs w:val="0"/>
-          <w:sz w:val="32"/>
-          <w:szCs w:val="32"/>
-        </w:rPr>
-        <w:t>Coach yard</w:t>
+        <w:t>.</w:t>
       </w:r>
     </w:p>
     <w:p>
@@ -1876,6 +2156,7 @@
           <w:sz w:val="144"/>
           <w:szCs w:val="144"/>
         </w:rPr>
+        <w:lastRenderedPageBreak/>
         <w:t>Project 2</w:t>
       </w:r>
     </w:p>
@@ -2065,6 +2346,7 @@
           <w:sz w:val="24"/>
           <w:szCs w:val="24"/>
         </w:rPr>
+        <w:lastRenderedPageBreak/>
         <w:br/>
       </w:r>
     </w:p>
@@ -2229,7 +2511,7 @@
           <w:sz w:val="32"/>
           <w:szCs w:val="32"/>
         </w:rPr>
-        <w:t>eg</w:t>
+        <w:t>eg.</w:t>
       </w:r>
       <w:proofErr w:type="spellEnd"/>
       <w:r>
@@ -2239,7 +2521,7 @@
           <w:sz w:val="32"/>
           <w:szCs w:val="32"/>
         </w:rPr>
-        <w:t xml:space="preserve">. </w:t>
+        <w:t xml:space="preserve"> </w:t>
       </w:r>
       <w:r>
         <w:rPr>
@@ -2674,7 +2956,25 @@
           <w:sz w:val="32"/>
           <w:szCs w:val="32"/>
         </w:rPr>
-        <w:t>3- Graduate Student.</w:t>
+        <w:t>3- Graduate</w:t>
+      </w:r>
+      <w:r>
+        <w:rPr>
+          <w:rFonts w:ascii="Arial" w:eastAsia="Times New Roman" w:hAnsi="Arial" w:cs="Arial"/>
+          <w:color w:val="000000"/>
+          <w:sz w:val="32"/>
+          <w:szCs w:val="32"/>
+        </w:rPr>
+        <w:t>d</w:t>
+      </w:r>
+      <w:r>
+        <w:rPr>
+          <w:rFonts w:ascii="Arial" w:eastAsia="Times New Roman" w:hAnsi="Arial" w:cs="Arial"/>
+          <w:color w:val="000000"/>
+          <w:sz w:val="32"/>
+          <w:szCs w:val="32"/>
+        </w:rPr>
+        <w:t xml:space="preserve"> Student.</w:t>
       </w:r>
     </w:p>
     <w:p>
@@ -2703,7 +3003,7 @@
           <w:sz w:val="32"/>
           <w:szCs w:val="32"/>
         </w:rPr>
-        <w:t>Normal user</w:t>
+        <w:t>Guest</w:t>
       </w:r>
       <w:r>
         <w:rPr>
@@ -2849,6 +3149,36 @@
           <w:szCs w:val="32"/>
         </w:rPr>
         <w:t>    e. Write a description for a book.</w:t>
+      </w:r>
+    </w:p>
+    <w:p>
+      <w:pPr>
+        <w:spacing w:after="0" w:line="240" w:lineRule="auto"/>
+        <w:ind w:left="1080"/>
+        <w:rPr>
+          <w:rFonts w:ascii="Arial" w:eastAsia="Times New Roman" w:hAnsi="Arial" w:cs="Arial"/>
+          <w:color w:val="000000"/>
+          <w:sz w:val="32"/>
+          <w:szCs w:val="32"/>
+        </w:rPr>
+      </w:pPr>
+      <w:r>
+        <w:rPr>
+          <w:rFonts w:ascii="Arial" w:eastAsia="Times New Roman" w:hAnsi="Arial" w:cs="Arial"/>
+          <w:color w:val="000000"/>
+          <w:sz w:val="32"/>
+          <w:szCs w:val="32"/>
+        </w:rPr>
+        <w:t>f.  Recommend a book</w:t>
+      </w:r>
+      <w:r>
+        <w:rPr>
+          <w:rFonts w:ascii="Arial" w:eastAsia="Times New Roman" w:hAnsi="Arial" w:cs="Arial"/>
+          <w:color w:val="000000"/>
+          <w:sz w:val="32"/>
+          <w:szCs w:val="32"/>
+        </w:rPr>
+        <w:t>.</w:t>
       </w:r>
     </w:p>
     <w:p>
@@ -2885,7 +3215,7 @@
           <w:sz w:val="32"/>
           <w:szCs w:val="32"/>
         </w:rPr>
-        <w:t xml:space="preserve">Normal user </w:t>
+        <w:t>Guest</w:t>
       </w:r>
       <w:r>
         <w:rPr>
@@ -2954,27 +3284,7 @@
           <w:sz w:val="32"/>
           <w:szCs w:val="32"/>
         </w:rPr>
-        <w:t>    </w:t>
-      </w:r>
-      <w:proofErr w:type="gramStart"/>
-      <w:r>
-        <w:rPr>
-          <w:rFonts w:ascii="Arial" w:eastAsia="Times New Roman" w:hAnsi="Arial" w:cs="Arial"/>
-          <w:color w:val="000000"/>
-          <w:sz w:val="32"/>
-          <w:szCs w:val="32"/>
-        </w:rPr>
-        <w:t>c</w:t>
-      </w:r>
-      <w:proofErr w:type="gramEnd"/>
-      <w:r>
-        <w:rPr>
-          <w:rFonts w:ascii="Arial" w:eastAsia="Times New Roman" w:hAnsi="Arial" w:cs="Arial"/>
-          <w:color w:val="000000"/>
-          <w:sz w:val="32"/>
-          <w:szCs w:val="32"/>
-        </w:rPr>
-        <w:t>. view books list.</w:t>
+        <w:t>    c. view books list.</w:t>
       </w:r>
     </w:p>
     <w:p>
@@ -3187,6 +3497,14 @@
         </w:rPr>
         <w:t>Rate a Book</w:t>
       </w:r>
+      <w:r>
+        <w:rPr>
+          <w:rFonts w:asciiTheme="minorBidi" w:eastAsia="Times New Roman" w:hAnsiTheme="minorBidi"/>
+          <w:sz w:val="32"/>
+          <w:szCs w:val="32"/>
+        </w:rPr>
+        <w:t>.</w:t>
+      </w:r>
     </w:p>
     <w:p>
       <w:pPr>
@@ -3206,8 +3524,6 @@
         </w:rPr>
         <w:t>  </w:t>
       </w:r>
-      <w:bookmarkStart w:id="0" w:name="_GoBack"/>
-      <w:bookmarkEnd w:id="0"/>
     </w:p>
     <w:p>
       <w:pPr>
@@ -3242,7 +3558,25 @@
           <w:sz w:val="32"/>
           <w:szCs w:val="32"/>
         </w:rPr>
-        <w:t>Graduate Student.</w:t>
+        <w:t>Graduate</w:t>
+      </w:r>
+      <w:r>
+        <w:rPr>
+          <w:rFonts w:ascii="Arial" w:eastAsia="Times New Roman" w:hAnsi="Arial" w:cs="Arial"/>
+          <w:color w:val="000000"/>
+          <w:sz w:val="32"/>
+          <w:szCs w:val="32"/>
+        </w:rPr>
+        <w:t>d</w:t>
+      </w:r>
+      <w:r>
+        <w:rPr>
+          <w:rFonts w:ascii="Arial" w:eastAsia="Times New Roman" w:hAnsi="Arial" w:cs="Arial"/>
+          <w:color w:val="000000"/>
+          <w:sz w:val="32"/>
+          <w:szCs w:val="32"/>
+        </w:rPr>
+        <w:t xml:space="preserve"> Student.</w:t>
       </w:r>
     </w:p>
     <w:p>
@@ -3672,16 +4006,43 @@
           <w:sz w:val="32"/>
           <w:szCs w:val="32"/>
         </w:rPr>
-        <w:t xml:space="preserve">        </w:t>
-      </w:r>
-      <w:r>
-        <w:rPr>
-          <w:rFonts w:ascii="Arial" w:eastAsia="Times New Roman" w:hAnsi="Arial" w:cs="Arial"/>
-          <w:color w:val="000000"/>
-          <w:sz w:val="32"/>
-          <w:szCs w:val="32"/>
-        </w:rPr>
-        <w:t>Borrow Request.</w:t>
+        <w:t xml:space="preserve">       </w:t>
+      </w:r>
+      <w:r>
+        <w:rPr>
+          <w:rFonts w:ascii="Arial" w:eastAsia="Times New Roman" w:hAnsi="Arial" w:cs="Arial"/>
+          <w:color w:val="000000"/>
+          <w:sz w:val="32"/>
+          <w:szCs w:val="32"/>
+        </w:rPr>
+        <w:t xml:space="preserve"> </w:t>
+      </w:r>
+      <w:r>
+        <w:rPr>
+          <w:rFonts w:ascii="Arial" w:eastAsia="Times New Roman" w:hAnsi="Arial" w:cs="Arial"/>
+          <w:color w:val="000000"/>
+          <w:sz w:val="32"/>
+          <w:szCs w:val="32"/>
+        </w:rPr>
+        <w:t>Request</w:t>
+      </w:r>
+      <w:r>
+        <w:rPr>
+          <w:rFonts w:ascii="Arial" w:eastAsia="Times New Roman" w:hAnsi="Arial" w:cs="Arial"/>
+          <w:color w:val="000000"/>
+          <w:sz w:val="32"/>
+          <w:szCs w:val="32"/>
+        </w:rPr>
+        <w:t xml:space="preserve"> status</w:t>
+      </w:r>
+      <w:r>
+        <w:rPr>
+          <w:rFonts w:ascii="Arial" w:eastAsia="Times New Roman" w:hAnsi="Arial" w:cs="Arial"/>
+          <w:color w:val="000000"/>
+          <w:sz w:val="32"/>
+          <w:szCs w:val="32"/>
+        </w:rPr>
+        <w:t>.</w:t>
       </w:r>
     </w:p>
     <w:p>
@@ -3859,7 +4220,18 @@
           <w:sz w:val="32"/>
           <w:szCs w:val="32"/>
         </w:rPr>
-        <w:t>Section </w:t>
+        <w:t>Section</w:t>
+      </w:r>
+      <w:bookmarkStart w:id="0" w:name="_GoBack"/>
+      <w:bookmarkEnd w:id="0"/>
+      <w:r>
+        <w:rPr>
+          <w:rFonts w:ascii="Arial" w:eastAsia="Times New Roman" w:hAnsi="Arial" w:cs="Arial"/>
+          <w:color w:val="000000"/>
+          <w:sz w:val="32"/>
+          <w:szCs w:val="32"/>
+        </w:rPr>
+        <w:t>.</w:t>
       </w:r>
     </w:p>
     <w:p>
@@ -3886,6 +4258,74 @@
         </w:rPr>
         <w:t>Users</w:t>
       </w:r>
+      <w:r>
+        <w:rPr>
+          <w:rFonts w:ascii="Arial" w:eastAsia="Times New Roman" w:hAnsi="Arial" w:cs="Arial"/>
+          <w:color w:val="000000"/>
+          <w:sz w:val="32"/>
+          <w:szCs w:val="32"/>
+        </w:rPr>
+        <w:t>.</w:t>
+      </w:r>
+    </w:p>
+    <w:p>
+      <w:pPr>
+        <w:numPr>
+          <w:ilvl w:val="0"/>
+          <w:numId w:val="14"/>
+        </w:numPr>
+        <w:spacing w:after="0" w:line="240" w:lineRule="auto"/>
+        <w:textAlignment w:val="baseline"/>
+        <w:rPr>
+          <w:rFonts w:ascii="Arial" w:eastAsia="Times New Roman" w:hAnsi="Arial" w:cs="Arial"/>
+          <w:color w:val="000000"/>
+          <w:sz w:val="32"/>
+          <w:szCs w:val="32"/>
+        </w:rPr>
+      </w:pPr>
+      <w:r>
+        <w:rPr>
+          <w:rFonts w:ascii="Arial" w:eastAsia="Times New Roman" w:hAnsi="Arial" w:cs="Arial"/>
+          <w:color w:val="000000"/>
+          <w:sz w:val="32"/>
+          <w:szCs w:val="32"/>
+        </w:rPr>
+        <w:t>Author</w:t>
+      </w:r>
+      <w:r>
+        <w:rPr>
+          <w:rFonts w:ascii="Arial" w:eastAsia="Times New Roman" w:hAnsi="Arial" w:cs="Arial"/>
+          <w:color w:val="000000"/>
+          <w:sz w:val="32"/>
+          <w:szCs w:val="32"/>
+        </w:rPr>
+        <w:t>.</w:t>
+      </w:r>
+    </w:p>
+    <w:p>
+      <w:pPr>
+        <w:numPr>
+          <w:ilvl w:val="0"/>
+          <w:numId w:val="14"/>
+        </w:numPr>
+        <w:spacing w:after="0" w:line="240" w:lineRule="auto"/>
+        <w:textAlignment w:val="baseline"/>
+        <w:rPr>
+          <w:rFonts w:ascii="Arial" w:eastAsia="Times New Roman" w:hAnsi="Arial" w:cs="Arial"/>
+          <w:color w:val="000000"/>
+          <w:sz w:val="32"/>
+          <w:szCs w:val="32"/>
+        </w:rPr>
+      </w:pPr>
+      <w:r>
+        <w:rPr>
+          <w:rFonts w:ascii="Arial" w:eastAsia="Times New Roman" w:hAnsi="Arial" w:cs="Arial"/>
+          <w:color w:val="000000"/>
+          <w:sz w:val="32"/>
+          <w:szCs w:val="32"/>
+        </w:rPr>
+        <w:t>Return status.</w:t>
+      </w:r>
     </w:p>
     <w:p>
       <w:pPr>
@@ -3896,7 +4336,7 @@
       </w:pPr>
     </w:p>
     <w:sectPr>
-      <w:headerReference w:type="default" r:id="rId9"/>
+      <w:headerReference w:type="default" r:id="rId8"/>
       <w:pgSz w:w="12240" w:h="15840"/>
       <w:pgMar w:top="1440" w:right="1440" w:bottom="1440" w:left="1440" w:header="720" w:footer="720" w:gutter="0"/>
       <w:pgNumType w:start="0"/>
@@ -3909,7 +4349,7 @@
 </file>
 
 <file path=word/endnotes.xml><?xml version="1.0" encoding="utf-8"?>
-<w:endnotes xmlns:wpc="http://schemas.microsoft.com/office/word/2010/wordprocessingCanvas" xmlns:mc="http://schemas.openxmlformats.org/markup-compatibility/2006" xmlns:o="urn:schemas-microsoft-com:office:office" xmlns:r="http://schemas.openxmlformats.org/officeDocument/2006/relationships" xmlns:m="http://schemas.openxmlformats.org/officeDocument/2006/math" xmlns:v="urn:schemas-microsoft-com:vml" xmlns:wp14="http://schemas.microsoft.com/office/word/2010/wordprocessingDrawing" xmlns:wp="http://schemas.openxmlformats.org/drawingml/2006/wordprocessingDrawing" xmlns:w10="urn:schemas-microsoft-com:office:word" xmlns:w="http://schemas.openxmlformats.org/wordprocessingml/2006/main" xmlns:w14="http://schemas.microsoft.com/office/word/2010/wordml" xmlns:wpg="http://schemas.microsoft.com/office/word/2010/wordprocessingGroup" xmlns:wpi="http://schemas.microsoft.com/office/word/2010/wordprocessingInk" xmlns:wne="http://schemas.microsoft.com/office/word/2006/wordml" xmlns:wps="http://schemas.microsoft.com/office/word/2010/wordprocessingShape" mc:Ignorable="w14 wp14">
+<w:endnotes xmlns:wpc="http://schemas.microsoft.com/office/word/2010/wordprocessingCanvas" xmlns:cx="http://schemas.microsoft.com/office/drawing/2014/chartex" xmlns:cx1="http://schemas.microsoft.com/office/drawing/2015/9/8/chartex" xmlns:cx2="http://schemas.microsoft.com/office/drawing/2015/10/21/chartex" xmlns:cx3="http://schemas.microsoft.com/office/drawing/2016/5/9/chartex" xmlns:cx4="http://schemas.microsoft.com/office/drawing/2016/5/10/chartex" xmlns:cx5="http://schemas.microsoft.com/office/drawing/2016/5/11/chartex" xmlns:cx6="http://schemas.microsoft.com/office/drawing/2016/5/12/chartex" xmlns:cx7="http://schemas.microsoft.com/office/drawing/2016/5/13/chartex" xmlns:cx8="http://schemas.microsoft.com/office/drawing/2016/5/14/chartex" xmlns:mc="http://schemas.openxmlformats.org/markup-compatibility/2006" xmlns:aink="http://schemas.microsoft.com/office/drawing/2016/ink" xmlns:am3d="http://schemas.microsoft.com/office/drawing/2017/model3d" xmlns:o="urn:schemas-microsoft-com:office:office" xmlns:r="http://schemas.openxmlformats.org/officeDocument/2006/relationships" xmlns:m="http://schemas.openxmlformats.org/officeDocument/2006/math" xmlns:v="urn:schemas-microsoft-com:vml" xmlns:wp14="http://schemas.microsoft.com/office/word/2010/wordprocessingDrawing" xmlns:wp="http://schemas.openxmlformats.org/drawingml/2006/wordprocessingDrawing" xmlns:w10="urn:schemas-microsoft-com:office:word" xmlns:w="http://schemas.openxmlformats.org/wordprocessingml/2006/main" xmlns:w14="http://schemas.microsoft.com/office/word/2010/wordml" xmlns:w15="http://schemas.microsoft.com/office/word/2012/wordml" xmlns:w16cid="http://schemas.microsoft.com/office/word/2016/wordml/cid" xmlns:w16se="http://schemas.microsoft.com/office/word/2015/wordml/symex" xmlns:wpg="http://schemas.microsoft.com/office/word/2010/wordprocessingGroup" xmlns:wpi="http://schemas.microsoft.com/office/word/2010/wordprocessingInk" xmlns:wne="http://schemas.microsoft.com/office/word/2006/wordml" xmlns:wps="http://schemas.microsoft.com/office/word/2010/wordprocessingShape" mc:Ignorable="w14 w15 w16se w16cid wp14">
   <w:endnote w:type="separator" w:id="-1">
     <w:p>
       <w:pPr>
@@ -3934,7 +4374,7 @@
 </file>
 
 <file path=word/footnotes.xml><?xml version="1.0" encoding="utf-8"?>
-<w:footnotes xmlns:wpc="http://schemas.microsoft.com/office/word/2010/wordprocessingCanvas" xmlns:mc="http://schemas.openxmlformats.org/markup-compatibility/2006" xmlns:o="urn:schemas-microsoft-com:office:office" xmlns:r="http://schemas.openxmlformats.org/officeDocument/2006/relationships" xmlns:m="http://schemas.openxmlformats.org/officeDocument/2006/math" xmlns:v="urn:schemas-microsoft-com:vml" xmlns:wp14="http://schemas.microsoft.com/office/word/2010/wordprocessingDrawing" xmlns:wp="http://schemas.openxmlformats.org/drawingml/2006/wordprocessingDrawing" xmlns:w10="urn:schemas-microsoft-com:office:word" xmlns:w="http://schemas.openxmlformats.org/wordprocessingml/2006/main" xmlns:w14="http://schemas.microsoft.com/office/word/2010/wordml" xmlns:wpg="http://schemas.microsoft.com/office/word/2010/wordprocessingGroup" xmlns:wpi="http://schemas.microsoft.com/office/word/2010/wordprocessingInk" xmlns:wne="http://schemas.microsoft.com/office/word/2006/wordml" xmlns:wps="http://schemas.microsoft.com/office/word/2010/wordprocessingShape" mc:Ignorable="w14 wp14">
+<w:footnotes xmlns:wpc="http://schemas.microsoft.com/office/word/2010/wordprocessingCanvas" xmlns:cx="http://schemas.microsoft.com/office/drawing/2014/chartex" xmlns:cx1="http://schemas.microsoft.com/office/drawing/2015/9/8/chartex" xmlns:cx2="http://schemas.microsoft.com/office/drawing/2015/10/21/chartex" xmlns:cx3="http://schemas.microsoft.com/office/drawing/2016/5/9/chartex" xmlns:cx4="http://schemas.microsoft.com/office/drawing/2016/5/10/chartex" xmlns:cx5="http://schemas.microsoft.com/office/drawing/2016/5/11/chartex" xmlns:cx6="http://schemas.microsoft.com/office/drawing/2016/5/12/chartex" xmlns:cx7="http://schemas.microsoft.com/office/drawing/2016/5/13/chartex" xmlns:cx8="http://schemas.microsoft.com/office/drawing/2016/5/14/chartex" xmlns:mc="http://schemas.openxmlformats.org/markup-compatibility/2006" xmlns:aink="http://schemas.microsoft.com/office/drawing/2016/ink" xmlns:am3d="http://schemas.microsoft.com/office/drawing/2017/model3d" xmlns:o="urn:schemas-microsoft-com:office:office" xmlns:r="http://schemas.openxmlformats.org/officeDocument/2006/relationships" xmlns:m="http://schemas.openxmlformats.org/officeDocument/2006/math" xmlns:v="urn:schemas-microsoft-com:vml" xmlns:wp14="http://schemas.microsoft.com/office/word/2010/wordprocessingDrawing" xmlns:wp="http://schemas.openxmlformats.org/drawingml/2006/wordprocessingDrawing" xmlns:w10="urn:schemas-microsoft-com:office:word" xmlns:w="http://schemas.openxmlformats.org/wordprocessingml/2006/main" xmlns:w14="http://schemas.microsoft.com/office/word/2010/wordml" xmlns:w15="http://schemas.microsoft.com/office/word/2012/wordml" xmlns:w16cid="http://schemas.microsoft.com/office/word/2016/wordml/cid" xmlns:w16se="http://schemas.microsoft.com/office/word/2015/wordml/symex" xmlns:wpg="http://schemas.microsoft.com/office/word/2010/wordprocessingGroup" xmlns:wpi="http://schemas.microsoft.com/office/word/2010/wordprocessingInk" xmlns:wne="http://schemas.microsoft.com/office/word/2006/wordml" xmlns:wps="http://schemas.microsoft.com/office/word/2010/wordprocessingShape" mc:Ignorable="w14 w15 w16se w16cid wp14">
   <w:footnote w:type="separator" w:id="-1">
     <w:p>
       <w:pPr>
@@ -3959,7 +4399,7 @@
 </file>
 
 <file path=word/header1.xml><?xml version="1.0" encoding="utf-8"?>
-<w:hdr xmlns:wpc="http://schemas.microsoft.com/office/word/2010/wordprocessingCanvas" xmlns:mc="http://schemas.openxmlformats.org/markup-compatibility/2006" xmlns:o="urn:schemas-microsoft-com:office:office" xmlns:r="http://schemas.openxmlformats.org/officeDocument/2006/relationships" xmlns:m="http://schemas.openxmlformats.org/officeDocument/2006/math" xmlns:v="urn:schemas-microsoft-com:vml" xmlns:wp14="http://schemas.microsoft.com/office/word/2010/wordprocessingDrawing" xmlns:wp="http://schemas.openxmlformats.org/drawingml/2006/wordprocessingDrawing" xmlns:w10="urn:schemas-microsoft-com:office:word" xmlns:w="http://schemas.openxmlformats.org/wordprocessingml/2006/main" xmlns:w14="http://schemas.microsoft.com/office/word/2010/wordml" xmlns:wpg="http://schemas.microsoft.com/office/word/2010/wordprocessingGroup" xmlns:wpi="http://schemas.microsoft.com/office/word/2010/wordprocessingInk" xmlns:wne="http://schemas.microsoft.com/office/word/2006/wordml" xmlns:wps="http://schemas.microsoft.com/office/word/2010/wordprocessingShape" mc:Ignorable="w14 wp14">
+<w:hdr xmlns:wpc="http://schemas.microsoft.com/office/word/2010/wordprocessingCanvas" xmlns:cx="http://schemas.microsoft.com/office/drawing/2014/chartex" xmlns:cx1="http://schemas.microsoft.com/office/drawing/2015/9/8/chartex" xmlns:cx2="http://schemas.microsoft.com/office/drawing/2015/10/21/chartex" xmlns:cx3="http://schemas.microsoft.com/office/drawing/2016/5/9/chartex" xmlns:cx4="http://schemas.microsoft.com/office/drawing/2016/5/10/chartex" xmlns:cx5="http://schemas.microsoft.com/office/drawing/2016/5/11/chartex" xmlns:cx6="http://schemas.microsoft.com/office/drawing/2016/5/12/chartex" xmlns:cx7="http://schemas.microsoft.com/office/drawing/2016/5/13/chartex" xmlns:cx8="http://schemas.microsoft.com/office/drawing/2016/5/14/chartex" xmlns:mc="http://schemas.openxmlformats.org/markup-compatibility/2006" xmlns:aink="http://schemas.microsoft.com/office/drawing/2016/ink" xmlns:am3d="http://schemas.microsoft.com/office/drawing/2017/model3d" xmlns:o="urn:schemas-microsoft-com:office:office" xmlns:r="http://schemas.openxmlformats.org/officeDocument/2006/relationships" xmlns:m="http://schemas.openxmlformats.org/officeDocument/2006/math" xmlns:v="urn:schemas-microsoft-com:vml" xmlns:wp14="http://schemas.microsoft.com/office/word/2010/wordprocessingDrawing" xmlns:wp="http://schemas.openxmlformats.org/drawingml/2006/wordprocessingDrawing" xmlns:w10="urn:schemas-microsoft-com:office:word" xmlns:w="http://schemas.openxmlformats.org/wordprocessingml/2006/main" xmlns:w14="http://schemas.microsoft.com/office/word/2010/wordml" xmlns:w15="http://schemas.microsoft.com/office/word/2012/wordml" xmlns:w16cid="http://schemas.microsoft.com/office/word/2016/wordml/cid" xmlns:w16se="http://schemas.microsoft.com/office/word/2015/wordml/symex" xmlns:wpg="http://schemas.microsoft.com/office/word/2010/wordprocessingGroup" xmlns:wpi="http://schemas.microsoft.com/office/word/2010/wordprocessingInk" xmlns:wne="http://schemas.microsoft.com/office/word/2006/wordml" xmlns:wps="http://schemas.microsoft.com/office/word/2010/wordprocessingShape" mc:Ignorable="w14 w15 w16se w16cid wp14">
   <w:p>
     <w:pPr>
       <w:pStyle w:val="Header"/>
@@ -4323,16 +4763,16 @@
         </mc:Choice>
         <mc:Fallback>
           <w:pict>
-            <v:group id="Group 158" o:spid="_x0000_s1026" style="position:absolute;margin-left:0;margin-top:0;width:133.9pt;height:80.65pt;z-index:251659264;mso-top-percent:23;mso-position-horizontal:left;mso-position-horizontal-relative:page;mso-position-vertical-relative:page;mso-top-percent:23;mso-width-relative:margin;mso-height-relative:margin" coordsize="17007,10241" o:gfxdata="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">
-              <v:group id="Group 159" o:spid="_x0000_s1027" style="position:absolute;width:17007;height:10241" coordsize="17007,10241" o:gfxdata="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">
-                <v:rect id="Rectangle 160" o:spid="_x0000_s1028" style="position:absolute;width:17007;height:10241;visibility:visible;mso-wrap-style:square;v-text-anchor:middle" o:gfxdata="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" fillcolor="white [3212]" stroked="f" strokeweight="1pt">
+            <v:group w14:anchorId="3A6ACCEC" id="Group 158" o:spid="_x0000_s1026" style="position:absolute;margin-left:0;margin-top:0;width:133.9pt;height:80.65pt;z-index:251659264;mso-top-percent:23;mso-position-horizontal:left;mso-position-horizontal-relative:page;mso-position-vertical-relative:page;mso-top-percent:23;mso-width-relative:margin;mso-height-relative:margin" coordsize="17007,10241" o:gfxdata="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">
+              <v:group id="Group 159" o:spid="_x0000_s1027" style="position:absolute;width:17007;height:10241" coordsize="17007,10241" o:gfxdata="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">
+                <v:rect id="Rectangle 160" o:spid="_x0000_s1028" style="position:absolute;width:17007;height:10241;visibility:visible;mso-wrap-style:square;v-text-anchor:middle" o:gfxdata="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" fillcolor="white [3212]" stroked="f" strokeweight="1pt">
                   <v:fill opacity="0"/>
                 </v:rect>
-                <v:shape id="Rectangle 1" o:spid="_x0000_s1029" style="position:absolute;left:2286;width:14630;height:10149;visibility:visible;mso-wrap-style:square;v-text-anchor:middle" coordsize="1462822,1014481" o:gfxdata="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" path="m,l1462822,,910372,376306,,1014481,,xe" fillcolor="#4472c4 [3204]" stroked="f" strokeweight="1pt">
+                <v:shape id="Rectangle 1" o:spid="_x0000_s1029" style="position:absolute;left:2286;width:14630;height:10149;visibility:visible;mso-wrap-style:square;v-text-anchor:middle" coordsize="1462822,1014481" o:gfxdata="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" path="m,l1462822,,910372,376306,,1014481,,xe" fillcolor="#4472c4 [3204]" stroked="f" strokeweight="1pt">
                   <v:stroke joinstyle="miter"/>
                   <v:path arrowok="t" o:connecttype="custom" o:connectlocs="0,0;1463040,0;910508,376493;0,1014984;0,0" o:connectangles="0,0,0,0,0"/>
                 </v:shape>
-                <v:rect id="Rectangle 162" o:spid="_x0000_s1030" style="position:absolute;left:2286;width:14721;height:10241;visibility:visible;mso-wrap-style:square;v-text-anchor:middle" o:gfxdata="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" stroked="f" strokeweight="1pt">
+                <v:rect id="Rectangle 162" o:spid="_x0000_s1030" style="position:absolute;left:2286;width:14721;height:10241;visibility:visible;mso-wrap-style:square;v-text-anchor:middle" o:gfxdata="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" stroked="f" strokeweight="1pt">
                   <v:fill r:id="rId2" o:title="" recolor="t" rotate="t" type="frame"/>
                 </v:rect>
               </v:group>
@@ -4340,7 +4780,7 @@
                 <v:stroke joinstyle="miter"/>
                 <v:path gradientshapeok="t" o:connecttype="rect"/>
               </v:shapetype>
-              <v:shape id="Text Box 163" o:spid="_x0000_s1031" type="#_x0000_t202" style="position:absolute;left:2370;top:189;width:4428;height:3753;flip:x;visibility:visible;mso-wrap-style:square;v-text-anchor:middle" o:gfxdata="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" filled="f" stroked="f" strokeweight=".5pt">
+              <v:shape id="Text Box 163" o:spid="_x0000_s1031" type="#_x0000_t202" style="position:absolute;left:2370;top:189;width:4428;height:3753;flip:x;visibility:visible;mso-wrap-style:square;v-text-anchor:middle" o:gfxdata="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" filled="f" stroked="f" strokeweight=".5pt">
                 <v:textbox inset=",7.2pt,,7.2pt">
                   <w:txbxContent>
                     <w:p>
@@ -4414,8 +4854,8 @@
 </file>
 
 <file path=word/numbering.xml><?xml version="1.0" encoding="utf-8"?>
-<w:numbering xmlns:wpc="http://schemas.microsoft.com/office/word/2010/wordprocessingCanvas" xmlns:mc="http://schemas.openxmlformats.org/markup-compatibility/2006" xmlns:o="urn:schemas-microsoft-com:office:office" xmlns:r="http://schemas.openxmlformats.org/officeDocument/2006/relationships" xmlns:m="http://schemas.openxmlformats.org/officeDocument/2006/math" xmlns:v="urn:schemas-microsoft-com:vml" xmlns:wp14="http://schemas.microsoft.com/office/word/2010/wordprocessingDrawing" xmlns:wp="http://schemas.openxmlformats.org/drawingml/2006/wordprocessingDrawing" xmlns:w10="urn:schemas-microsoft-com:office:word" xmlns:w="http://schemas.openxmlformats.org/wordprocessingml/2006/main" xmlns:w14="http://schemas.microsoft.com/office/word/2010/wordml" xmlns:wpg="http://schemas.microsoft.com/office/word/2010/wordprocessingGroup" xmlns:wpi="http://schemas.microsoft.com/office/word/2010/wordprocessingInk" xmlns:wne="http://schemas.microsoft.com/office/word/2006/wordml" xmlns:wps="http://schemas.microsoft.com/office/word/2010/wordprocessingShape" mc:Ignorable="w14 wp14">
-  <w:abstractNum w:abstractNumId="0">
+<w:numbering xmlns:wpc="http://schemas.microsoft.com/office/word/2010/wordprocessingCanvas" xmlns:cx="http://schemas.microsoft.com/office/drawing/2014/chartex" xmlns:cx1="http://schemas.microsoft.com/office/drawing/2015/9/8/chartex" xmlns:cx2="http://schemas.microsoft.com/office/drawing/2015/10/21/chartex" xmlns:cx3="http://schemas.microsoft.com/office/drawing/2016/5/9/chartex" xmlns:cx4="http://schemas.microsoft.com/office/drawing/2016/5/10/chartex" xmlns:cx5="http://schemas.microsoft.com/office/drawing/2016/5/11/chartex" xmlns:cx6="http://schemas.microsoft.com/office/drawing/2016/5/12/chartex" xmlns:cx7="http://schemas.microsoft.com/office/drawing/2016/5/13/chartex" xmlns:cx8="http://schemas.microsoft.com/office/drawing/2016/5/14/chartex" xmlns:mc="http://schemas.openxmlformats.org/markup-compatibility/2006" xmlns:aink="http://schemas.microsoft.com/office/drawing/2016/ink" xmlns:am3d="http://schemas.microsoft.com/office/drawing/2017/model3d" xmlns:o="urn:schemas-microsoft-com:office:office" xmlns:r="http://schemas.openxmlformats.org/officeDocument/2006/relationships" xmlns:m="http://schemas.openxmlformats.org/officeDocument/2006/math" xmlns:v="urn:schemas-microsoft-com:vml" xmlns:wp14="http://schemas.microsoft.com/office/word/2010/wordprocessingDrawing" xmlns:wp="http://schemas.openxmlformats.org/drawingml/2006/wordprocessingDrawing" xmlns:w10="urn:schemas-microsoft-com:office:word" xmlns:w="http://schemas.openxmlformats.org/wordprocessingml/2006/main" xmlns:w14="http://schemas.microsoft.com/office/word/2010/wordml" xmlns:w15="http://schemas.microsoft.com/office/word/2012/wordml" xmlns:w16cid="http://schemas.microsoft.com/office/word/2016/wordml/cid" xmlns:w16se="http://schemas.microsoft.com/office/word/2015/wordml/symex" xmlns:wpg="http://schemas.microsoft.com/office/word/2010/wordprocessingGroup" xmlns:wpi="http://schemas.microsoft.com/office/word/2010/wordprocessingInk" xmlns:wne="http://schemas.microsoft.com/office/word/2006/wordml" xmlns:wps="http://schemas.microsoft.com/office/word/2010/wordprocessingShape" mc:Ignorable="w14 w15 w16se w16cid wp14">
+  <w:abstractNum w:abstractNumId="0" w15:restartNumberingAfterBreak="0">
     <w:nsid w:val="01B77956"/>
     <w:multiLevelType w:val="hybridMultilevel"/>
     <w:tmpl w:val="62862BA6"/>
@@ -4528,7 +4968,7 @@
       </w:rPr>
     </w:lvl>
   </w:abstractNum>
-  <w:abstractNum w:abstractNumId="1">
+  <w:abstractNum w:abstractNumId="1" w15:restartNumberingAfterBreak="0">
     <w:nsid w:val="0ADB121F"/>
     <w:multiLevelType w:val="hybridMultilevel"/>
     <w:tmpl w:val="CF1E2B4C"/>
@@ -4641,7 +5081,7 @@
       </w:rPr>
     </w:lvl>
   </w:abstractNum>
-  <w:abstractNum w:abstractNumId="2">
+  <w:abstractNum w:abstractNumId="2" w15:restartNumberingAfterBreak="0">
     <w:nsid w:val="122F404B"/>
     <w:multiLevelType w:val="hybridMultilevel"/>
     <w:tmpl w:val="6C8C9A64"/>
@@ -4753,7 +5193,7 @@
       </w:rPr>
     </w:lvl>
   </w:abstractNum>
-  <w:abstractNum w:abstractNumId="3">
+  <w:abstractNum w:abstractNumId="3" w15:restartNumberingAfterBreak="0">
     <w:nsid w:val="13085AC8"/>
     <w:multiLevelType w:val="multilevel"/>
     <w:tmpl w:val="DE48ED3C"/>
@@ -4868,7 +5308,7 @@
       </w:pPr>
     </w:lvl>
   </w:abstractNum>
-  <w:abstractNum w:abstractNumId="4">
+  <w:abstractNum w:abstractNumId="4" w15:restartNumberingAfterBreak="0">
     <w:nsid w:val="162F3E93"/>
     <w:multiLevelType w:val="hybridMultilevel"/>
     <w:tmpl w:val="BF9A291A"/>
@@ -4957,7 +5397,7 @@
       </w:pPr>
     </w:lvl>
   </w:abstractNum>
-  <w:abstractNum w:abstractNumId="5">
+  <w:abstractNum w:abstractNumId="5" w15:restartNumberingAfterBreak="0">
     <w:nsid w:val="19C13481"/>
     <w:multiLevelType w:val="multilevel"/>
     <w:tmpl w:val="D9C29576"/>
@@ -5070,7 +5510,7 @@
       </w:pPr>
     </w:lvl>
   </w:abstractNum>
-  <w:abstractNum w:abstractNumId="6">
+  <w:abstractNum w:abstractNumId="6" w15:restartNumberingAfterBreak="0">
     <w:nsid w:val="1E280CDB"/>
     <w:multiLevelType w:val="hybridMultilevel"/>
     <w:tmpl w:val="5C8E3F50"/>
@@ -5159,7 +5599,7 @@
       </w:pPr>
     </w:lvl>
   </w:abstractNum>
-  <w:abstractNum w:abstractNumId="7">
+  <w:abstractNum w:abstractNumId="7" w15:restartNumberingAfterBreak="0">
     <w:nsid w:val="289C308C"/>
     <w:multiLevelType w:val="multilevel"/>
     <w:tmpl w:val="34C4D12C"/>
@@ -5272,7 +5712,7 @@
       </w:pPr>
     </w:lvl>
   </w:abstractNum>
-  <w:abstractNum w:abstractNumId="8">
+  <w:abstractNum w:abstractNumId="8" w15:restartNumberingAfterBreak="0">
     <w:nsid w:val="3C4E35A7"/>
     <w:multiLevelType w:val="hybridMultilevel"/>
     <w:tmpl w:val="58FAE894"/>
@@ -5361,7 +5801,7 @@
       </w:pPr>
     </w:lvl>
   </w:abstractNum>
-  <w:abstractNum w:abstractNumId="9">
+  <w:abstractNum w:abstractNumId="9" w15:restartNumberingAfterBreak="0">
     <w:nsid w:val="3FA14F63"/>
     <w:multiLevelType w:val="multilevel"/>
     <w:tmpl w:val="B6B84AC8"/>
@@ -5474,7 +5914,7 @@
       </w:pPr>
     </w:lvl>
   </w:abstractNum>
-  <w:abstractNum w:abstractNumId="10">
+  <w:abstractNum w:abstractNumId="10" w15:restartNumberingAfterBreak="0">
     <w:nsid w:val="407642D5"/>
     <w:multiLevelType w:val="hybridMultilevel"/>
     <w:tmpl w:val="BEFA26A4"/>
@@ -5563,7 +6003,7 @@
       </w:pPr>
     </w:lvl>
   </w:abstractNum>
-  <w:abstractNum w:abstractNumId="11">
+  <w:abstractNum w:abstractNumId="11" w15:restartNumberingAfterBreak="0">
     <w:nsid w:val="469F1749"/>
     <w:multiLevelType w:val="hybridMultilevel"/>
     <w:tmpl w:val="05A4DE02"/>
@@ -5652,7 +6092,7 @@
       </w:pPr>
     </w:lvl>
   </w:abstractNum>
-  <w:abstractNum w:abstractNumId="12">
+  <w:abstractNum w:abstractNumId="12" w15:restartNumberingAfterBreak="0">
     <w:nsid w:val="482E5C12"/>
     <w:multiLevelType w:val="hybridMultilevel"/>
     <w:tmpl w:val="E798606E"/>
@@ -5742,7 +6182,7 @@
       </w:pPr>
     </w:lvl>
   </w:abstractNum>
-  <w:abstractNum w:abstractNumId="13">
+  <w:abstractNum w:abstractNumId="13" w15:restartNumberingAfterBreak="0">
     <w:nsid w:val="4A5605BB"/>
     <w:multiLevelType w:val="hybridMultilevel"/>
     <w:tmpl w:val="5DD8812A"/>
@@ -5837,7 +6277,7 @@
       </w:pPr>
     </w:lvl>
   </w:abstractNum>
-  <w:abstractNum w:abstractNumId="14">
+  <w:abstractNum w:abstractNumId="14" w15:restartNumberingAfterBreak="0">
     <w:nsid w:val="4F861CD1"/>
     <w:multiLevelType w:val="hybridMultilevel"/>
     <w:tmpl w:val="3FBC92DC"/>
@@ -5953,7 +6393,7 @@
       </w:pPr>
     </w:lvl>
   </w:abstractNum>
-  <w:abstractNum w:abstractNumId="15">
+  <w:abstractNum w:abstractNumId="15" w15:restartNumberingAfterBreak="0">
     <w:nsid w:val="72F57488"/>
     <w:multiLevelType w:val="multilevel"/>
     <w:tmpl w:val="8D5EE188"/>
@@ -6066,7 +6506,7 @@
       </w:pPr>
     </w:lvl>
   </w:abstractNum>
-  <w:abstractNum w:abstractNumId="16">
+  <w:abstractNum w:abstractNumId="16" w15:restartNumberingAfterBreak="0">
     <w:nsid w:val="7E124A2D"/>
     <w:multiLevelType w:val="hybridMultilevel"/>
     <w:tmpl w:val="B0A2BE5C"/>
@@ -6231,7 +6671,7 @@
 </file>
 
 <file path=word/styles.xml><?xml version="1.0" encoding="utf-8"?>
-<w:styles xmlns:mc="http://schemas.openxmlformats.org/markup-compatibility/2006" xmlns:r="http://schemas.openxmlformats.org/officeDocument/2006/relationships" xmlns:w="http://schemas.openxmlformats.org/wordprocessingml/2006/main" xmlns:w14="http://schemas.microsoft.com/office/word/2010/wordml" mc:Ignorable="w14">
+<w:styles xmlns:mc="http://schemas.openxmlformats.org/markup-compatibility/2006" xmlns:r="http://schemas.openxmlformats.org/officeDocument/2006/relationships" xmlns:w="http://schemas.openxmlformats.org/wordprocessingml/2006/main" xmlns:w14="http://schemas.microsoft.com/office/word/2010/wordml" xmlns:w15="http://schemas.microsoft.com/office/word/2012/wordml" xmlns:w16cid="http://schemas.microsoft.com/office/word/2016/wordml/cid" xmlns:w16se="http://schemas.microsoft.com/office/word/2015/wordml/symex" mc:Ignorable="w14 w15 w16se w16cid">
   <w:docDefaults>
     <w:rPrDefault>
       <w:rPr>
@@ -6247,147 +6687,382 @@
       </w:pPr>
     </w:pPrDefault>
   </w:docDefaults>
-  <w:latentStyles w:defLockedState="0" w:defUIPriority="99" w:defSemiHidden="1" w:defUnhideWhenUsed="1" w:defQFormat="0" w:count="267">
-    <w:lsdException w:name="Normal" w:semiHidden="0" w:uiPriority="0" w:unhideWhenUsed="0" w:qFormat="1"/>
-    <w:lsdException w:name="heading 1" w:semiHidden="0" w:uiPriority="9" w:unhideWhenUsed="0" w:qFormat="1"/>
-    <w:lsdException w:name="heading 2" w:uiPriority="9" w:qFormat="1"/>
-    <w:lsdException w:name="heading 3" w:uiPriority="9" w:qFormat="1"/>
-    <w:lsdException w:name="heading 4" w:uiPriority="9" w:qFormat="1"/>
-    <w:lsdException w:name="heading 5" w:uiPriority="9" w:qFormat="1"/>
-    <w:lsdException w:name="heading 6" w:uiPriority="9" w:qFormat="1"/>
-    <w:lsdException w:name="heading 7" w:uiPriority="9" w:qFormat="1"/>
-    <w:lsdException w:name="heading 8" w:uiPriority="9" w:qFormat="1"/>
-    <w:lsdException w:name="heading 9" w:uiPriority="9" w:qFormat="1"/>
-    <w:lsdException w:name="toc 1" w:uiPriority="39"/>
-    <w:lsdException w:name="toc 2" w:uiPriority="39"/>
-    <w:lsdException w:name="toc 3" w:uiPriority="39"/>
-    <w:lsdException w:name="toc 4" w:uiPriority="39"/>
-    <w:lsdException w:name="toc 5" w:uiPriority="39"/>
-    <w:lsdException w:name="toc 6" w:uiPriority="39"/>
-    <w:lsdException w:name="toc 7" w:uiPriority="39"/>
-    <w:lsdException w:name="toc 8" w:uiPriority="39"/>
-    <w:lsdException w:name="toc 9" w:uiPriority="39"/>
-    <w:lsdException w:name="caption" w:uiPriority="35" w:qFormat="1"/>
-    <w:lsdException w:name="Title" w:semiHidden="0" w:uiPriority="10" w:unhideWhenUsed="0" w:qFormat="1"/>
-    <w:lsdException w:name="Default Paragraph Font" w:uiPriority="1"/>
-    <w:lsdException w:name="Subtitle" w:semiHidden="0" w:uiPriority="11" w:unhideWhenUsed="0" w:qFormat="1"/>
-    <w:lsdException w:name="Strong" w:semiHidden="0" w:uiPriority="22" w:unhideWhenUsed="0" w:qFormat="1"/>
-    <w:lsdException w:name="Emphasis" w:semiHidden="0" w:uiPriority="20" w:unhideWhenUsed="0" w:qFormat="1"/>
-    <w:lsdException w:name="Normal Table" w:semiHidden="0" w:unhideWhenUsed="0"/>
-    <w:lsdException w:name="Table Web 2" w:semiHidden="0" w:unhideWhenUsed="0"/>
-    <w:lsdException w:name="Table Grid" w:semiHidden="0" w:uiPriority="39" w:unhideWhenUsed="0"/>
-    <w:lsdException w:name="Table Theme" w:semiHidden="0" w:unhideWhenUsed="0"/>
-    <w:lsdException w:name="Placeholder Text" w:unhideWhenUsed="0"/>
-    <w:lsdException w:name="No Spacing" w:semiHidden="0" w:uiPriority="1" w:unhideWhenUsed="0" w:qFormat="1"/>
-    <w:lsdException w:name="Light Shading" w:semiHidden="0" w:uiPriority="60" w:unhideWhenUsed="0"/>
-    <w:lsdException w:name="Light List" w:semiHidden="0" w:uiPriority="61" w:unhideWhenUsed="0"/>
-    <w:lsdException w:name="Light Grid" w:semiHidden="0" w:uiPriority="62" w:unhideWhenUsed="0"/>
-    <w:lsdException w:name="Medium Shading 1" w:semiHidden="0" w:uiPriority="63" w:unhideWhenUsed="0"/>
-    <w:lsdException w:name="Medium Shading 2" w:semiHidden="0" w:uiPriority="64" w:unhideWhenUsed="0"/>
-    <w:lsdException w:name="Medium List 1" w:semiHidden="0" w:uiPriority="65" w:unhideWhenUsed="0"/>
-    <w:lsdException w:name="Medium List 2" w:semiHidden="0" w:uiPriority="66" w:unhideWhenUsed="0"/>
-    <w:lsdException w:name="Medium Grid 1" w:semiHidden="0" w:uiPriority="67" w:unhideWhenUsed="0"/>
-    <w:lsdException w:name="Medium Grid 2" w:semiHidden="0" w:uiPriority="68" w:unhideWhenUsed="0"/>
-    <w:lsdException w:name="Medium Grid 3" w:semiHidden="0" w:uiPriority="69" w:unhideWhenUsed="0"/>
-    <w:lsdException w:name="Dark List" w:semiHidden="0" w:uiPriority="70" w:unhideWhenUsed="0"/>
-    <w:lsdException w:name="Colorful Shading" w:semiHidden="0" w:uiPriority="71" w:unhideWhenUsed="0"/>
-    <w:lsdException w:name="Colorful List" w:semiHidden="0" w:uiPriority="72" w:unhideWhenUsed="0"/>
-    <w:lsdException w:name="Colorful Grid" w:semiHidden="0" w:uiPriority="73" w:unhideWhenUsed="0"/>
-    <w:lsdException w:name="Light Shading Accent 1" w:semiHidden="0" w:uiPriority="60" w:unhideWhenUsed="0"/>
-    <w:lsdException w:name="Light List Accent 1" w:semiHidden="0" w:uiPriority="61" w:unhideWhenUsed="0"/>
-    <w:lsdException w:name="Light Grid Accent 1" w:semiHidden="0" w:uiPriority="62" w:unhideWhenUsed="0"/>
-    <w:lsdException w:name="Medium Shading 1 Accent 1" w:semiHidden="0" w:uiPriority="63" w:unhideWhenUsed="0"/>
-    <w:lsdException w:name="Medium Shading 2 Accent 1" w:semiHidden="0" w:uiPriority="64" w:unhideWhenUsed="0"/>
-    <w:lsdException w:name="Medium List 1 Accent 1" w:semiHidden="0" w:uiPriority="65" w:unhideWhenUsed="0"/>
-    <w:lsdException w:name="Revision" w:unhideWhenUsed="0"/>
-    <w:lsdException w:name="List Paragraph" w:semiHidden="0" w:uiPriority="34" w:unhideWhenUsed="0" w:qFormat="1"/>
-    <w:lsdException w:name="Quote" w:semiHidden="0" w:uiPriority="29" w:unhideWhenUsed="0" w:qFormat="1"/>
-    <w:lsdException w:name="Intense Quote" w:semiHidden="0" w:uiPriority="30" w:unhideWhenUsed="0" w:qFormat="1"/>
-    <w:lsdException w:name="Medium List 2 Accent 1" w:semiHidden="0" w:uiPriority="66" w:unhideWhenUsed="0"/>
-    <w:lsdException w:name="Medium Grid 1 Accent 1" w:semiHidden="0" w:uiPriority="67" w:unhideWhenUsed="0"/>
-    <w:lsdException w:name="Medium Grid 2 Accent 1" w:semiHidden="0" w:uiPriority="68" w:unhideWhenUsed="0"/>
-    <w:lsdException w:name="Medium Grid 3 Accent 1" w:semiHidden="0" w:uiPriority="69" w:unhideWhenUsed="0"/>
-    <w:lsdException w:name="Dark List Accent 1" w:semiHidden="0" w:uiPriority="70" w:unhideWhenUsed="0"/>
-    <w:lsdException w:name="Colorful Shading Accent 1" w:semiHidden="0" w:uiPriority="71" w:unhideWhenUsed="0"/>
-    <w:lsdException w:name="Colorful List Accent 1" w:semiHidden="0" w:uiPriority="72" w:unhideWhenUsed="0"/>
-    <w:lsdException w:name="Colorful Grid Accent 1" w:semiHidden="0" w:uiPriority="73" w:unhideWhenUsed="0"/>
-    <w:lsdException w:name="Light Shading Accent 2" w:semiHidden="0" w:uiPriority="60" w:unhideWhenUsed="0"/>
-    <w:lsdException w:name="Light List Accent 2" w:semiHidden="0" w:uiPriority="61" w:unhideWhenUsed="0"/>
-    <w:lsdException w:name="Light Grid Accent 2" w:semiHidden="0" w:uiPriority="62" w:unhideWhenUsed="0"/>
-    <w:lsdException w:name="Medium Shading 1 Accent 2" w:semiHidden="0" w:uiPriority="63" w:unhideWhenUsed="0"/>
-    <w:lsdException w:name="Medium Shading 2 Accent 2" w:semiHidden="0" w:uiPriority="64" w:unhideWhenUsed="0"/>
-    <w:lsdException w:name="Medium List 1 Accent 2" w:semiHidden="0" w:uiPriority="65" w:unhideWhenUsed="0"/>
-    <w:lsdException w:name="Medium List 2 Accent 2" w:semiHidden="0" w:uiPriority="66" w:unhideWhenUsed="0"/>
-    <w:lsdException w:name="Medium Grid 1 Accent 2" w:semiHidden="0" w:uiPriority="67" w:unhideWhenUsed="0"/>
-    <w:lsdException w:name="Medium Grid 2 Accent 2" w:semiHidden="0" w:uiPriority="68" w:unhideWhenUsed="0"/>
-    <w:lsdException w:name="Medium Grid 3 Accent 2" w:semiHidden="0" w:uiPriority="69" w:unhideWhenUsed="0"/>
-    <w:lsdException w:name="Dark List Accent 2" w:semiHidden="0" w:uiPriority="70" w:unhideWhenUsed="0"/>
-    <w:lsdException w:name="Colorful Shading Accent 2" w:semiHidden="0" w:uiPriority="71" w:unhideWhenUsed="0"/>
-    <w:lsdException w:name="Colorful List Accent 2" w:semiHidden="0" w:uiPriority="72" w:unhideWhenUsed="0"/>
-    <w:lsdException w:name="Colorful Grid Accent 2" w:semiHidden="0" w:uiPriority="73" w:unhideWhenUsed="0"/>
-    <w:lsdException w:name="Light Shading Accent 3" w:semiHidden="0" w:uiPriority="60" w:unhideWhenUsed="0"/>
-    <w:lsdException w:name="Light List Accent 3" w:semiHidden="0" w:uiPriority="61" w:unhideWhenUsed="0"/>
-    <w:lsdException w:name="Light Grid Accent 3" w:semiHidden="0" w:uiPriority="62" w:unhideWhenUsed="0"/>
-    <w:lsdException w:name="Medium Shading 1 Accent 3" w:semiHidden="0" w:uiPriority="63" w:unhideWhenUsed="0"/>
-    <w:lsdException w:name="Medium Shading 2 Accent 3" w:semiHidden="0" w:uiPriority="64" w:unhideWhenUsed="0"/>
-    <w:lsdException w:name="Medium List 1 Accent 3" w:semiHidden="0" w:uiPriority="65" w:unhideWhenUsed="0"/>
-    <w:lsdException w:name="Medium List 2 Accent 3" w:semiHidden="0" w:uiPriority="66" w:unhideWhenUsed="0"/>
-    <w:lsdException w:name="Medium Grid 1 Accent 3" w:semiHidden="0" w:uiPriority="67" w:unhideWhenUsed="0"/>
-    <w:lsdException w:name="Medium Grid 2 Accent 3" w:semiHidden="0" w:uiPriority="68" w:unhideWhenUsed="0"/>
-    <w:lsdException w:name="Medium Grid 3 Accent 3" w:semiHidden="0" w:uiPriority="69" w:unhideWhenUsed="0"/>
-    <w:lsdException w:name="Dark List Accent 3" w:semiHidden="0" w:uiPriority="70" w:unhideWhenUsed="0"/>
-    <w:lsdException w:name="Colorful Shading Accent 3" w:semiHidden="0" w:uiPriority="71" w:unhideWhenUsed="0"/>
-    <w:lsdException w:name="Colorful List Accent 3" w:semiHidden="0" w:uiPriority="72" w:unhideWhenUsed="0"/>
-    <w:lsdException w:name="Colorful Grid Accent 3" w:semiHidden="0" w:uiPriority="73" w:unhideWhenUsed="0"/>
-    <w:lsdException w:name="Light Shading Accent 4" w:semiHidden="0" w:uiPriority="60" w:unhideWhenUsed="0"/>
-    <w:lsdException w:name="Light List Accent 4" w:semiHidden="0" w:uiPriority="61" w:unhideWhenUsed="0"/>
-    <w:lsdException w:name="Light Grid Accent 4" w:semiHidden="0" w:uiPriority="62" w:unhideWhenUsed="0"/>
-    <w:lsdException w:name="Medium Shading 1 Accent 4" w:semiHidden="0" w:uiPriority="63" w:unhideWhenUsed="0"/>
-    <w:lsdException w:name="Medium Shading 2 Accent 4" w:semiHidden="0" w:uiPriority="64" w:unhideWhenUsed="0"/>
-    <w:lsdException w:name="Medium List 1 Accent 4" w:semiHidden="0" w:uiPriority="65" w:unhideWhenUsed="0"/>
-    <w:lsdException w:name="Medium List 2 Accent 4" w:semiHidden="0" w:uiPriority="66" w:unhideWhenUsed="0"/>
-    <w:lsdException w:name="Medium Grid 1 Accent 4" w:semiHidden="0" w:uiPriority="67" w:unhideWhenUsed="0"/>
-    <w:lsdException w:name="Medium Grid 2 Accent 4" w:semiHidden="0" w:uiPriority="68" w:unhideWhenUsed="0"/>
-    <w:lsdException w:name="Medium Grid 3 Accent 4" w:semiHidden="0" w:uiPriority="69" w:unhideWhenUsed="0"/>
-    <w:lsdException w:name="Dark List Accent 4" w:semiHidden="0" w:uiPriority="70" w:unhideWhenUsed="0"/>
-    <w:lsdException w:name="Colorful Shading Accent 4" w:semiHidden="0" w:uiPriority="71" w:unhideWhenUsed="0"/>
-    <w:lsdException w:name="Colorful List Accent 4" w:semiHidden="0" w:uiPriority="72" w:unhideWhenUsed="0"/>
-    <w:lsdException w:name="Colorful Grid Accent 4" w:semiHidden="0" w:uiPriority="73" w:unhideWhenUsed="0"/>
-    <w:lsdException w:name="Light Shading Accent 5" w:semiHidden="0" w:uiPriority="60" w:unhideWhenUsed="0"/>
-    <w:lsdException w:name="Light List Accent 5" w:semiHidden="0" w:uiPriority="61" w:unhideWhenUsed="0"/>
-    <w:lsdException w:name="Light Grid Accent 5" w:semiHidden="0" w:uiPriority="62" w:unhideWhenUsed="0"/>
-    <w:lsdException w:name="Medium Shading 1 Accent 5" w:semiHidden="0" w:uiPriority="63" w:unhideWhenUsed="0"/>
-    <w:lsdException w:name="Medium Shading 2 Accent 5" w:semiHidden="0" w:uiPriority="64" w:unhideWhenUsed="0"/>
-    <w:lsdException w:name="Medium List 1 Accent 5" w:semiHidden="0" w:uiPriority="65" w:unhideWhenUsed="0"/>
-    <w:lsdException w:name="Medium List 2 Accent 5" w:semiHidden="0" w:uiPriority="66" w:unhideWhenUsed="0"/>
-    <w:lsdException w:name="Medium Grid 1 Accent 5" w:semiHidden="0" w:uiPriority="67" w:unhideWhenUsed="0"/>
-    <w:lsdException w:name="Medium Grid 2 Accent 5" w:semiHidden="0" w:uiPriority="68" w:unhideWhenUsed="0"/>
-    <w:lsdException w:name="Medium Grid 3 Accent 5" w:semiHidden="0" w:uiPriority="69" w:unhideWhenUsed="0"/>
-    <w:lsdException w:name="Dark List Accent 5" w:semiHidden="0" w:uiPriority="70" w:unhideWhenUsed="0"/>
-    <w:lsdException w:name="Colorful Shading Accent 5" w:semiHidden="0" w:uiPriority="71" w:unhideWhenUsed="0"/>
-    <w:lsdException w:name="Colorful List Accent 5" w:semiHidden="0" w:uiPriority="72" w:unhideWhenUsed="0"/>
-    <w:lsdException w:name="Colorful Grid Accent 5" w:semiHidden="0" w:uiPriority="73" w:unhideWhenUsed="0"/>
-    <w:lsdException w:name="Light Shading Accent 6" w:semiHidden="0" w:uiPriority="60" w:unhideWhenUsed="0"/>
-    <w:lsdException w:name="Light List Accent 6" w:semiHidden="0" w:uiPriority="61" w:unhideWhenUsed="0"/>
-    <w:lsdException w:name="Light Grid Accent 6" w:semiHidden="0" w:uiPriority="62" w:unhideWhenUsed="0"/>
-    <w:lsdException w:name="Medium Shading 1 Accent 6" w:semiHidden="0" w:uiPriority="63" w:unhideWhenUsed="0"/>
-    <w:lsdException w:name="Medium Shading 2 Accent 6" w:semiHidden="0" w:uiPriority="64" w:unhideWhenUsed="0"/>
-    <w:lsdException w:name="Medium List 1 Accent 6" w:semiHidden="0" w:uiPriority="65" w:unhideWhenUsed="0"/>
-    <w:lsdException w:name="Medium List 2 Accent 6" w:semiHidden="0" w:uiPriority="66" w:unhideWhenUsed="0"/>
-    <w:lsdException w:name="Medium Grid 1 Accent 6" w:semiHidden="0" w:uiPriority="67" w:unhideWhenUsed="0"/>
-    <w:lsdException w:name="Medium Grid 2 Accent 6" w:semiHidden="0" w:uiPriority="68" w:unhideWhenUsed="0"/>
-    <w:lsdException w:name="Medium Grid 3 Accent 6" w:semiHidden="0" w:uiPriority="69" w:unhideWhenUsed="0"/>
-    <w:lsdException w:name="Dark List Accent 6" w:semiHidden="0" w:uiPriority="70" w:unhideWhenUsed="0"/>
-    <w:lsdException w:name="Colorful Shading Accent 6" w:semiHidden="0" w:uiPriority="71" w:unhideWhenUsed="0"/>
-    <w:lsdException w:name="Colorful List Accent 6" w:semiHidden="0" w:uiPriority="72" w:unhideWhenUsed="0"/>
-    <w:lsdException w:name="Colorful Grid Accent 6" w:semiHidden="0" w:uiPriority="73" w:unhideWhenUsed="0"/>
-    <w:lsdException w:name="Subtle Emphasis" w:semiHidden="0" w:uiPriority="19" w:unhideWhenUsed="0" w:qFormat="1"/>
-    <w:lsdException w:name="Intense Emphasis" w:semiHidden="0" w:uiPriority="21" w:unhideWhenUsed="0" w:qFormat="1"/>
-    <w:lsdException w:name="Subtle Reference" w:semiHidden="0" w:uiPriority="31" w:unhideWhenUsed="0" w:qFormat="1"/>
-    <w:lsdException w:name="Intense Reference" w:semiHidden="0" w:uiPriority="32" w:unhideWhenUsed="0" w:qFormat="1"/>
-    <w:lsdException w:name="Book Title" w:semiHidden="0" w:uiPriority="33" w:unhideWhenUsed="0" w:qFormat="1"/>
-    <w:lsdException w:name="Bibliography" w:uiPriority="37"/>
-    <w:lsdException w:name="TOC Heading" w:uiPriority="39" w:qFormat="1"/>
+  <w:latentStyles w:defLockedState="0" w:defUIPriority="99" w:defSemiHidden="0" w:defUnhideWhenUsed="0" w:defQFormat="0" w:count="375">
+    <w:lsdException w:name="Normal" w:uiPriority="0" w:qFormat="1"/>
+    <w:lsdException w:name="heading 1" w:uiPriority="9" w:qFormat="1"/>
+    <w:lsdException w:name="heading 2" w:semiHidden="1" w:uiPriority="9" w:unhideWhenUsed="1" w:qFormat="1"/>
+    <w:lsdException w:name="heading 3" w:semiHidden="1" w:uiPriority="9" w:unhideWhenUsed="1" w:qFormat="1"/>
+    <w:lsdException w:name="heading 4" w:semiHidden="1" w:uiPriority="9" w:unhideWhenUsed="1" w:qFormat="1"/>
+    <w:lsdException w:name="heading 5" w:semiHidden="1" w:uiPriority="9" w:unhideWhenUsed="1" w:qFormat="1"/>
+    <w:lsdException w:name="heading 6" w:semiHidden="1" w:uiPriority="9" w:unhideWhenUsed="1" w:qFormat="1"/>
+    <w:lsdException w:name="heading 7" w:semiHidden="1" w:uiPriority="9" w:unhideWhenUsed="1" w:qFormat="1"/>
+    <w:lsdException w:name="heading 8" w:semiHidden="1" w:uiPriority="9" w:unhideWhenUsed="1" w:qFormat="1"/>
+    <w:lsdException w:name="heading 9" w:semiHidden="1" w:uiPriority="9" w:unhideWhenUsed="1" w:qFormat="1"/>
+    <w:lsdException w:name="index 1" w:semiHidden="1" w:unhideWhenUsed="1"/>
+    <w:lsdException w:name="index 2" w:semiHidden="1" w:unhideWhenUsed="1"/>
+    <w:lsdException w:name="index 3" w:semiHidden="1" w:unhideWhenUsed="1"/>
+    <w:lsdException w:name="index 4" w:semiHidden="1" w:unhideWhenUsed="1"/>
+    <w:lsdException w:name="index 5" w:semiHidden="1" w:unhideWhenUsed="1"/>
+    <w:lsdException w:name="index 6" w:semiHidden="1" w:unhideWhenUsed="1"/>
+    <w:lsdException w:name="index 7" w:semiHidden="1" w:unhideWhenUsed="1"/>
+    <w:lsdException w:name="index 8" w:semiHidden="1" w:unhideWhenUsed="1"/>
+    <w:lsdException w:name="index 9" w:semiHidden="1" w:unhideWhenUsed="1"/>
+    <w:lsdException w:name="toc 1" w:semiHidden="1" w:uiPriority="39" w:unhideWhenUsed="1"/>
+    <w:lsdException w:name="toc 2" w:semiHidden="1" w:uiPriority="39" w:unhideWhenUsed="1"/>
+    <w:lsdException w:name="toc 3" w:semiHidden="1" w:uiPriority="39" w:unhideWhenUsed="1"/>
+    <w:lsdException w:name="toc 4" w:semiHidden="1" w:uiPriority="39" w:unhideWhenUsed="1"/>
+    <w:lsdException w:name="toc 5" w:semiHidden="1" w:uiPriority="39" w:unhideWhenUsed="1"/>
+    <w:lsdException w:name="toc 6" w:semiHidden="1" w:uiPriority="39" w:unhideWhenUsed="1"/>
+    <w:lsdException w:name="toc 7" w:semiHidden="1" w:uiPriority="39" w:unhideWhenUsed="1"/>
+    <w:lsdException w:name="toc 8" w:semiHidden="1" w:uiPriority="39" w:unhideWhenUsed="1"/>
+    <w:lsdException w:name="toc 9" w:semiHidden="1" w:uiPriority="39" w:unhideWhenUsed="1"/>
+    <w:lsdException w:name="Normal Indent" w:semiHidden="1" w:unhideWhenUsed="1"/>
+    <w:lsdException w:name="footnote text" w:semiHidden="1" w:unhideWhenUsed="1"/>
+    <w:lsdException w:name="annotation text" w:semiHidden="1" w:unhideWhenUsed="1"/>
+    <w:lsdException w:name="header" w:semiHidden="1" w:unhideWhenUsed="1"/>
+    <w:lsdException w:name="footer" w:semiHidden="1" w:unhideWhenUsed="1"/>
+    <w:lsdException w:name="index heading" w:semiHidden="1" w:unhideWhenUsed="1"/>
+    <w:lsdException w:name="caption" w:semiHidden="1" w:uiPriority="35" w:unhideWhenUsed="1" w:qFormat="1"/>
+    <w:lsdException w:name="table of figures" w:semiHidden="1" w:unhideWhenUsed="1"/>
+    <w:lsdException w:name="envelope address" w:semiHidden="1" w:unhideWhenUsed="1"/>
+    <w:lsdException w:name="envelope return" w:semiHidden="1" w:unhideWhenUsed="1"/>
+    <w:lsdException w:name="footnote reference" w:semiHidden="1" w:unhideWhenUsed="1"/>
+    <w:lsdException w:name="annotation reference" w:semiHidden="1" w:unhideWhenUsed="1"/>
+    <w:lsdException w:name="line number" w:semiHidden="1" w:unhideWhenUsed="1"/>
+    <w:lsdException w:name="page number" w:semiHidden="1" w:unhideWhenUsed="1"/>
+    <w:lsdException w:name="endnote reference" w:semiHidden="1" w:unhideWhenUsed="1"/>
+    <w:lsdException w:name="endnote text" w:semiHidden="1" w:unhideWhenUsed="1"/>
+    <w:lsdException w:name="table of authorities" w:semiHidden="1" w:unhideWhenUsed="1"/>
+    <w:lsdException w:name="macro" w:semiHidden="1" w:unhideWhenUsed="1"/>
+    <w:lsdException w:name="toa heading" w:semiHidden="1" w:unhideWhenUsed="1"/>
+    <w:lsdException w:name="List" w:semiHidden="1" w:unhideWhenUsed="1"/>
+    <w:lsdException w:name="List Bullet" w:semiHidden="1" w:unhideWhenUsed="1"/>
+    <w:lsdException w:name="List Number" w:semiHidden="1" w:unhideWhenUsed="1"/>
+    <w:lsdException w:name="List 2" w:semiHidden="1" w:unhideWhenUsed="1"/>
+    <w:lsdException w:name="List 3" w:semiHidden="1" w:unhideWhenUsed="1"/>
+    <w:lsdException w:name="List 4" w:semiHidden="1" w:unhideWhenUsed="1"/>
+    <w:lsdException w:name="List 5" w:semiHidden="1" w:unhideWhenUsed="1"/>
+    <w:lsdException w:name="List Bullet 2" w:semiHidden="1" w:unhideWhenUsed="1"/>
+    <w:lsdException w:name="List Bullet 3" w:semiHidden="1" w:unhideWhenUsed="1"/>
+    <w:lsdException w:name="List Bullet 4" w:semiHidden="1" w:unhideWhenUsed="1"/>
+    <w:lsdException w:name="List Bullet 5" w:semiHidden="1" w:unhideWhenUsed="1"/>
+    <w:lsdException w:name="List Number 2" w:semiHidden="1" w:unhideWhenUsed="1"/>
+    <w:lsdException w:name="List Number 3" w:semiHidden="1" w:unhideWhenUsed="1"/>
+    <w:lsdException w:name="List Number 4" w:semiHidden="1" w:unhideWhenUsed="1"/>
+    <w:lsdException w:name="List Number 5" w:semiHidden="1" w:unhideWhenUsed="1"/>
+    <w:lsdException w:name="Title" w:uiPriority="10" w:qFormat="1"/>
+    <w:lsdException w:name="Closing" w:semiHidden="1" w:unhideWhenUsed="1"/>
+    <w:lsdException w:name="Signature" w:semiHidden="1" w:unhideWhenUsed="1"/>
+    <w:lsdException w:name="Default Paragraph Font" w:semiHidden="1" w:uiPriority="1" w:unhideWhenUsed="1"/>
+    <w:lsdException w:name="Body Text" w:semiHidden="1" w:unhideWhenUsed="1"/>
+    <w:lsdException w:name="Body Text Indent" w:semiHidden="1" w:unhideWhenUsed="1"/>
+    <w:lsdException w:name="List Continue" w:semiHidden="1" w:unhideWhenUsed="1"/>
+    <w:lsdException w:name="List Continue 2" w:semiHidden="1" w:unhideWhenUsed="1"/>
+    <w:lsdException w:name="List Continue 3" w:semiHidden="1" w:unhideWhenUsed="1"/>
+    <w:lsdException w:name="List Continue 4" w:semiHidden="1" w:unhideWhenUsed="1"/>
+    <w:lsdException w:name="List Continue 5" w:semiHidden="1" w:unhideWhenUsed="1"/>
+    <w:lsdException w:name="Message Header" w:semiHidden="1" w:unhideWhenUsed="1"/>
+    <w:lsdException w:name="Subtitle" w:uiPriority="11" w:qFormat="1"/>
+    <w:lsdException w:name="Salutation" w:semiHidden="1" w:unhideWhenUsed="1"/>
+    <w:lsdException w:name="Date" w:semiHidden="1" w:unhideWhenUsed="1"/>
+    <w:lsdException w:name="Body Text First Indent" w:semiHidden="1" w:unhideWhenUsed="1"/>
+    <w:lsdException w:name="Body Text First Indent 2" w:semiHidden="1" w:unhideWhenUsed="1"/>
+    <w:lsdException w:name="Note Heading" w:semiHidden="1" w:unhideWhenUsed="1"/>
+    <w:lsdException w:name="Body Text 2" w:semiHidden="1" w:unhideWhenUsed="1"/>
+    <w:lsdException w:name="Body Text 3" w:semiHidden="1" w:unhideWhenUsed="1"/>
+    <w:lsdException w:name="Body Text Indent 2" w:semiHidden="1" w:unhideWhenUsed="1"/>
+    <w:lsdException w:name="Body Text Indent 3" w:semiHidden="1" w:unhideWhenUsed="1"/>
+    <w:lsdException w:name="Block Text" w:semiHidden="1" w:unhideWhenUsed="1"/>
+    <w:lsdException w:name="Hyperlink" w:semiHidden="1" w:unhideWhenUsed="1"/>
+    <w:lsdException w:name="FollowedHyperlink" w:semiHidden="1" w:unhideWhenUsed="1"/>
+    <w:lsdException w:name="Strong" w:uiPriority="22" w:qFormat="1"/>
+    <w:lsdException w:name="Emphasis" w:uiPriority="20" w:qFormat="1"/>
+    <w:lsdException w:name="Document Map" w:semiHidden="1" w:unhideWhenUsed="1"/>
+    <w:lsdException w:name="Plain Text" w:semiHidden="1" w:unhideWhenUsed="1"/>
+    <w:lsdException w:name="E-mail Signature" w:semiHidden="1" w:unhideWhenUsed="1"/>
+    <w:lsdException w:name="HTML Top of Form" w:semiHidden="1" w:unhideWhenUsed="1"/>
+    <w:lsdException w:name="HTML Bottom of Form" w:semiHidden="1" w:unhideWhenUsed="1"/>
+    <w:lsdException w:name="Normal (Web)" w:semiHidden="1" w:unhideWhenUsed="1"/>
+    <w:lsdException w:name="HTML Acronym" w:semiHidden="1" w:unhideWhenUsed="1"/>
+    <w:lsdException w:name="HTML Address" w:semiHidden="1" w:unhideWhenUsed="1"/>
+    <w:lsdException w:name="HTML Cite" w:semiHidden="1" w:unhideWhenUsed="1"/>
+    <w:lsdException w:name="HTML Code" w:semiHidden="1" w:unhideWhenUsed="1"/>
+    <w:lsdException w:name="HTML Definition" w:semiHidden="1" w:unhideWhenUsed="1"/>
+    <w:lsdException w:name="HTML Keyboard" w:semiHidden="1" w:unhideWhenUsed="1"/>
+    <w:lsdException w:name="HTML Preformatted" w:semiHidden="1" w:unhideWhenUsed="1"/>
+    <w:lsdException w:name="HTML Sample" w:semiHidden="1" w:unhideWhenUsed="1"/>
+    <w:lsdException w:name="HTML Typewriter" w:semiHidden="1" w:unhideWhenUsed="1"/>
+    <w:lsdException w:name="HTML Variable" w:semiHidden="1" w:unhideWhenUsed="1"/>
+    <w:lsdException w:name="Normal Table" w:semiHidden="1" w:unhideWhenUsed="1"/>
+    <w:lsdException w:name="annotation subject" w:semiHidden="1" w:unhideWhenUsed="1"/>
+    <w:lsdException w:name="No List" w:semiHidden="1" w:unhideWhenUsed="1"/>
+    <w:lsdException w:name="Outline List 1" w:semiHidden="1" w:unhideWhenUsed="1"/>
+    <w:lsdException w:name="Outline List 2" w:semiHidden="1" w:unhideWhenUsed="1"/>
+    <w:lsdException w:name="Outline List 3" w:semiHidden="1" w:unhideWhenUsed="1"/>
+    <w:lsdException w:name="Table Simple 1" w:semiHidden="1" w:unhideWhenUsed="1"/>
+    <w:lsdException w:name="Table Simple 2" w:semiHidden="1" w:unhideWhenUsed="1"/>
+    <w:lsdException w:name="Table Simple 3" w:semiHidden="1" w:unhideWhenUsed="1"/>
+    <w:lsdException w:name="Table Classic 1" w:semiHidden="1" w:unhideWhenUsed="1"/>
+    <w:lsdException w:name="Table Classic 2" w:semiHidden="1" w:unhideWhenUsed="1"/>
+    <w:lsdException w:name="Table Classic 3" w:semiHidden="1" w:unhideWhenUsed="1"/>
+    <w:lsdException w:name="Table Classic 4" w:semiHidden="1" w:unhideWhenUsed="1"/>
+    <w:lsdException w:name="Table Colorful 1" w:semiHidden="1" w:unhideWhenUsed="1"/>
+    <w:lsdException w:name="Table Colorful 2" w:semiHidden="1" w:unhideWhenUsed="1"/>
+    <w:lsdException w:name="Table Colorful 3" w:semiHidden="1" w:unhideWhenUsed="1"/>
+    <w:lsdException w:name="Table Columns 1" w:semiHidden="1" w:unhideWhenUsed="1"/>
+    <w:lsdException w:name="Table Columns 2" w:semiHidden="1" w:unhideWhenUsed="1"/>
+    <w:lsdException w:name="Table Columns 3" w:semiHidden="1" w:unhideWhenUsed="1"/>
+    <w:lsdException w:name="Table Columns 4" w:semiHidden="1" w:unhideWhenUsed="1"/>
+    <w:lsdException w:name="Table Columns 5" w:semiHidden="1" w:unhideWhenUsed="1"/>
+    <w:lsdException w:name="Table Grid 1" w:semiHidden="1" w:unhideWhenUsed="1"/>
+    <w:lsdException w:name="Table Grid 2" w:semiHidden="1" w:unhideWhenUsed="1"/>
+    <w:lsdException w:name="Table Grid 3" w:semiHidden="1" w:unhideWhenUsed="1"/>
+    <w:lsdException w:name="Table Grid 4" w:semiHidden="1" w:unhideWhenUsed="1"/>
+    <w:lsdException w:name="Table Grid 5" w:semiHidden="1" w:unhideWhenUsed="1"/>
+    <w:lsdException w:name="Table Grid 6" w:semiHidden="1" w:unhideWhenUsed="1"/>
+    <w:lsdException w:name="Table Grid 7" w:semiHidden="1" w:unhideWhenUsed="1"/>
+    <w:lsdException w:name="Table Grid 8" w:semiHidden="1" w:unhideWhenUsed="1"/>
+    <w:lsdException w:name="Table List 1" w:semiHidden="1" w:unhideWhenUsed="1"/>
+    <w:lsdException w:name="Table List 2" w:semiHidden="1" w:unhideWhenUsed="1"/>
+    <w:lsdException w:name="Table List 3" w:semiHidden="1" w:unhideWhenUsed="1"/>
+    <w:lsdException w:name="Table List 4" w:semiHidden="1" w:unhideWhenUsed="1"/>
+    <w:lsdException w:name="Table List 5" w:semiHidden="1" w:unhideWhenUsed="1"/>
+    <w:lsdException w:name="Table List 6" w:semiHidden="1" w:unhideWhenUsed="1"/>
+    <w:lsdException w:name="Table List 7" w:semiHidden="1" w:unhideWhenUsed="1"/>
+    <w:lsdException w:name="Table List 8" w:semiHidden="1" w:unhideWhenUsed="1"/>
+    <w:lsdException w:name="Table 3D effects 1" w:semiHidden="1" w:unhideWhenUsed="1"/>
+    <w:lsdException w:name="Table 3D effects 2" w:semiHidden="1" w:unhideWhenUsed="1"/>
+    <w:lsdException w:name="Table 3D effects 3" w:semiHidden="1" w:unhideWhenUsed="1"/>
+    <w:lsdException w:name="Table Contemporary" w:semiHidden="1" w:unhideWhenUsed="1"/>
+    <w:lsdException w:name="Table Elegant" w:semiHidden="1" w:unhideWhenUsed="1"/>
+    <w:lsdException w:name="Table Professional" w:semiHidden="1" w:unhideWhenUsed="1"/>
+    <w:lsdException w:name="Table Subtle 1" w:semiHidden="1" w:unhideWhenUsed="1"/>
+    <w:lsdException w:name="Table Subtle 2" w:semiHidden="1" w:unhideWhenUsed="1"/>
+    <w:lsdException w:name="Table Web 1" w:semiHidden="1" w:unhideWhenUsed="1"/>
+    <w:lsdException w:name="Table Web 2" w:semiHidden="1" w:unhideWhenUsed="1"/>
+    <w:lsdException w:name="Table Web 3" w:semiHidden="1" w:unhideWhenUsed="1"/>
+    <w:lsdException w:name="Balloon Text" w:semiHidden="1" w:unhideWhenUsed="1"/>
+    <w:lsdException w:name="Table Grid" w:semiHidden="1" w:uiPriority="39" w:unhideWhenUsed="1"/>
+    <w:lsdException w:name="Table Theme" w:semiHidden="1" w:unhideWhenUsed="1"/>
+    <w:lsdException w:name="Placeholder Text" w:semiHidden="1"/>
+    <w:lsdException w:name="No Spacing" w:uiPriority="1" w:qFormat="1"/>
+    <w:lsdException w:name="Light Shading" w:uiPriority="60"/>
+    <w:lsdException w:name="Light List" w:uiPriority="61"/>
+    <w:lsdException w:name="Light Grid" w:uiPriority="62"/>
+    <w:lsdException w:name="Medium Shading 1" w:uiPriority="63"/>
+    <w:lsdException w:name="Medium Shading 2" w:uiPriority="64"/>
+    <w:lsdException w:name="Medium List 1" w:uiPriority="65"/>
+    <w:lsdException w:name="Medium List 2" w:uiPriority="66"/>
+    <w:lsdException w:name="Medium Grid 1" w:uiPriority="67"/>
+    <w:lsdException w:name="Medium Grid 2" w:uiPriority="68"/>
+    <w:lsdException w:name="Medium Grid 3" w:uiPriority="69"/>
+    <w:lsdException w:name="Dark List" w:uiPriority="70"/>
+    <w:lsdException w:name="Colorful Shading" w:uiPriority="71"/>
+    <w:lsdException w:name="Colorful List" w:uiPriority="72"/>
+    <w:lsdException w:name="Colorful Grid" w:uiPriority="73"/>
+    <w:lsdException w:name="Light Shading Accent 1" w:uiPriority="60"/>
+    <w:lsdException w:name="Light List Accent 1" w:uiPriority="61"/>
+    <w:lsdException w:name="Light Grid Accent 1" w:uiPriority="62"/>
+    <w:lsdException w:name="Medium Shading 1 Accent 1" w:uiPriority="63"/>
+    <w:lsdException w:name="Medium Shading 2 Accent 1" w:uiPriority="64"/>
+    <w:lsdException w:name="Medium List 1 Accent 1" w:uiPriority="65"/>
+    <w:lsdException w:name="Revision" w:semiHidden="1"/>
+    <w:lsdException w:name="List Paragraph" w:uiPriority="34" w:qFormat="1"/>
+    <w:lsdException w:name="Quote" w:uiPriority="29" w:qFormat="1"/>
+    <w:lsdException w:name="Intense Quote" w:uiPriority="30" w:qFormat="1"/>
+    <w:lsdException w:name="Medium List 2 Accent 1" w:uiPriority="66"/>
+    <w:lsdException w:name="Medium Grid 1 Accent 1" w:uiPriority="67"/>
+    <w:lsdException w:name="Medium Grid 2 Accent 1" w:uiPriority="68"/>
+    <w:lsdException w:name="Medium Grid 3 Accent 1" w:uiPriority="69"/>
+    <w:lsdException w:name="Dark List Accent 1" w:uiPriority="70"/>
+    <w:lsdException w:name="Colorful Shading Accent 1" w:uiPriority="71"/>
+    <w:lsdException w:name="Colorful List Accent 1" w:uiPriority="72"/>
+    <w:lsdException w:name="Colorful Grid Accent 1" w:uiPriority="73"/>
+    <w:lsdException w:name="Light Shading Accent 2" w:uiPriority="60"/>
+    <w:lsdException w:name="Light List Accent 2" w:uiPriority="61"/>
+    <w:lsdException w:name="Light Grid Accent 2" w:uiPriority="62"/>
+    <w:lsdException w:name="Medium Shading 1 Accent 2" w:uiPriority="63"/>
+    <w:lsdException w:name="Medium Shading 2 Accent 2" w:uiPriority="64"/>
+    <w:lsdException w:name="Medium List 1 Accent 2" w:uiPriority="65"/>
+    <w:lsdException w:name="Medium List 2 Accent 2" w:uiPriority="66"/>
+    <w:lsdException w:name="Medium Grid 1 Accent 2" w:uiPriority="67"/>
+    <w:lsdException w:name="Medium Grid 2 Accent 2" w:uiPriority="68"/>
+    <w:lsdException w:name="Medium Grid 3 Accent 2" w:uiPriority="69"/>
+    <w:lsdException w:name="Dark List Accent 2" w:uiPriority="70"/>
+    <w:lsdException w:name="Colorful Shading Accent 2" w:uiPriority="71"/>
+    <w:lsdException w:name="Colorful List Accent 2" w:uiPriority="72"/>
+    <w:lsdException w:name="Colorful Grid Accent 2" w:uiPriority="73"/>
+    <w:lsdException w:name="Light Shading Accent 3" w:uiPriority="60"/>
+    <w:lsdException w:name="Light List Accent 3" w:uiPriority="61"/>
+    <w:lsdException w:name="Light Grid Accent 3" w:uiPriority="62"/>
+    <w:lsdException w:name="Medium Shading 1 Accent 3" w:uiPriority="63"/>
+    <w:lsdException w:name="Medium Shading 2 Accent 3" w:uiPriority="64"/>
+    <w:lsdException w:name="Medium List 1 Accent 3" w:uiPriority="65"/>
+    <w:lsdException w:name="Medium List 2 Accent 3" w:uiPriority="66"/>
+    <w:lsdException w:name="Medium Grid 1 Accent 3" w:uiPriority="67"/>
+    <w:lsdException w:name="Medium Grid 2 Accent 3" w:uiPriority="68"/>
+    <w:lsdException w:name="Medium Grid 3 Accent 3" w:uiPriority="69"/>
+    <w:lsdException w:name="Dark List Accent 3" w:uiPriority="70"/>
+    <w:lsdException w:name="Colorful Shading Accent 3" w:uiPriority="71"/>
+    <w:lsdException w:name="Colorful List Accent 3" w:uiPriority="72"/>
+    <w:lsdException w:name="Colorful Grid Accent 3" w:uiPriority="73"/>
+    <w:lsdException w:name="Light Shading Accent 4" w:uiPriority="60"/>
+    <w:lsdException w:name="Light List Accent 4" w:uiPriority="61"/>
+    <w:lsdException w:name="Light Grid Accent 4" w:uiPriority="62"/>
+    <w:lsdException w:name="Medium Shading 1 Accent 4" w:uiPriority="63"/>
+    <w:lsdException w:name="Medium Shading 2 Accent 4" w:uiPriority="64"/>
+    <w:lsdException w:name="Medium List 1 Accent 4" w:uiPriority="65"/>
+    <w:lsdException w:name="Medium List 2 Accent 4" w:uiPriority="66"/>
+    <w:lsdException w:name="Medium Grid 1 Accent 4" w:uiPriority="67"/>
+    <w:lsdException w:name="Medium Grid 2 Accent 4" w:uiPriority="68"/>
+    <w:lsdException w:name="Medium Grid 3 Accent 4" w:uiPriority="69"/>
+    <w:lsdException w:name="Dark List Accent 4" w:uiPriority="70"/>
+    <w:lsdException w:name="Colorful Shading Accent 4" w:uiPriority="71"/>
+    <w:lsdException w:name="Colorful List Accent 4" w:uiPriority="72"/>
+    <w:lsdException w:name="Colorful Grid Accent 4" w:uiPriority="73"/>
+    <w:lsdException w:name="Light Shading Accent 5" w:uiPriority="60"/>
+    <w:lsdException w:name="Light List Accent 5" w:uiPriority="61"/>
+    <w:lsdException w:name="Light Grid Accent 5" w:uiPriority="62"/>
+    <w:lsdException w:name="Medium Shading 1 Accent 5" w:uiPriority="63"/>
+    <w:lsdException w:name="Medium Shading 2 Accent 5" w:uiPriority="64"/>
+    <w:lsdException w:name="Medium List 1 Accent 5" w:uiPriority="65"/>
+    <w:lsdException w:name="Medium List 2 Accent 5" w:uiPriority="66"/>
+    <w:lsdException w:name="Medium Grid 1 Accent 5" w:uiPriority="67"/>
+    <w:lsdException w:name="Medium Grid 2 Accent 5" w:uiPriority="68"/>
+    <w:lsdException w:name="Medium Grid 3 Accent 5" w:uiPriority="69"/>
+    <w:lsdException w:name="Dark List Accent 5" w:uiPriority="70"/>
+    <w:lsdException w:name="Colorful Shading Accent 5" w:uiPriority="71"/>
+    <w:lsdException w:name="Colorful List Accent 5" w:uiPriority="72"/>
+    <w:lsdException w:name="Colorful Grid Accent 5" w:uiPriority="73"/>
+    <w:lsdException w:name="Light Shading Accent 6" w:uiPriority="60"/>
+    <w:lsdException w:name="Light List Accent 6" w:uiPriority="61"/>
+    <w:lsdException w:name="Light Grid Accent 6" w:uiPriority="62"/>
+    <w:lsdException w:name="Medium Shading 1 Accent 6" w:uiPriority="63"/>
+    <w:lsdException w:name="Medium Shading 2 Accent 6" w:uiPriority="64"/>
+    <w:lsdException w:name="Medium List 1 Accent 6" w:uiPriority="65"/>
+    <w:lsdException w:name="Medium List 2 Accent 6" w:uiPriority="66"/>
+    <w:lsdException w:name="Medium Grid 1 Accent 6" w:uiPriority="67"/>
+    <w:lsdException w:name="Medium Grid 2 Accent 6" w:uiPriority="68"/>
+    <w:lsdException w:name="Medium Grid 3 Accent 6" w:uiPriority="69"/>
+    <w:lsdException w:name="Dark List Accent 6" w:uiPriority="70"/>
+    <w:lsdException w:name="Colorful Shading Accent 6" w:uiPriority="71"/>
+    <w:lsdException w:name="Colorful List Accent 6" w:uiPriority="72"/>
+    <w:lsdException w:name="Colorful Grid Accent 6" w:uiPriority="73"/>
+    <w:lsdException w:name="Subtle Emphasis" w:uiPriority="19" w:qFormat="1"/>
+    <w:lsdException w:name="Intense Emphasis" w:uiPriority="21" w:qFormat="1"/>
+    <w:lsdException w:name="Subtle Reference" w:uiPriority="31" w:qFormat="1"/>
+    <w:lsdException w:name="Intense Reference" w:uiPriority="32" w:qFormat="1"/>
+    <w:lsdException w:name="Book Title" w:uiPriority="33" w:qFormat="1"/>
+    <w:lsdException w:name="Bibliography" w:semiHidden="1" w:uiPriority="37" w:unhideWhenUsed="1"/>
+    <w:lsdException w:name="TOC Heading" w:semiHidden="1" w:uiPriority="39" w:unhideWhenUsed="1" w:qFormat="1"/>
+    <w:lsdException w:name="Plain Table 1" w:uiPriority="41"/>
+    <w:lsdException w:name="Plain Table 2" w:uiPriority="42"/>
+    <w:lsdException w:name="Plain Table 3" w:uiPriority="43"/>
+    <w:lsdException w:name="Plain Table 4" w:uiPriority="44"/>
+    <w:lsdException w:name="Plain Table 5" w:uiPriority="45"/>
+    <w:lsdException w:name="Grid Table Light" w:uiPriority="40"/>
+    <w:lsdException w:name="Grid Table 1 Light" w:uiPriority="46"/>
+    <w:lsdException w:name="Grid Table 2" w:uiPriority="47"/>
+    <w:lsdException w:name="Grid Table 3" w:uiPriority="48"/>
+    <w:lsdException w:name="Grid Table 4" w:uiPriority="49"/>
+    <w:lsdException w:name="Grid Table 5 Dark" w:uiPriority="50"/>
+    <w:lsdException w:name="Grid Table 6 Colorful" w:uiPriority="51"/>
+    <w:lsdException w:name="Grid Table 7 Colorful" w:uiPriority="52"/>
+    <w:lsdException w:name="Grid Table 1 Light Accent 1" w:uiPriority="46"/>
+    <w:lsdException w:name="Grid Table 2 Accent 1" w:uiPriority="47"/>
+    <w:lsdException w:name="Grid Table 3 Accent 1" w:uiPriority="48"/>
+    <w:lsdException w:name="Grid Table 4 Accent 1" w:uiPriority="49"/>
+    <w:lsdException w:name="Grid Table 5 Dark Accent 1" w:uiPriority="50"/>
+    <w:lsdException w:name="Grid Table 6 Colorful Accent 1" w:uiPriority="51"/>
+    <w:lsdException w:name="Grid Table 7 Colorful Accent 1" w:uiPriority="52"/>
+    <w:lsdException w:name="Grid Table 1 Light Accent 2" w:uiPriority="46"/>
+    <w:lsdException w:name="Grid Table 2 Accent 2" w:uiPriority="47"/>
+    <w:lsdException w:name="Grid Table 3 Accent 2" w:uiPriority="48"/>
+    <w:lsdException w:name="Grid Table 4 Accent 2" w:uiPriority="49"/>
+    <w:lsdException w:name="Grid Table 5 Dark Accent 2" w:uiPriority="50"/>
+    <w:lsdException w:name="Grid Table 6 Colorful Accent 2" w:uiPriority="51"/>
+    <w:lsdException w:name="Grid Table 7 Colorful Accent 2" w:uiPriority="52"/>
+    <w:lsdException w:name="Grid Table 1 Light Accent 3" w:uiPriority="46"/>
+    <w:lsdException w:name="Grid Table 2 Accent 3" w:uiPriority="47"/>
+    <w:lsdException w:name="Grid Table 3 Accent 3" w:uiPriority="48"/>
+    <w:lsdException w:name="Grid Table 4 Accent 3" w:uiPriority="49"/>
+    <w:lsdException w:name="Grid Table 5 Dark Accent 3" w:uiPriority="50"/>
+    <w:lsdException w:name="Grid Table 6 Colorful Accent 3" w:uiPriority="51"/>
+    <w:lsdException w:name="Grid Table 7 Colorful Accent 3" w:uiPriority="52"/>
+    <w:lsdException w:name="Grid Table 1 Light Accent 4" w:uiPriority="46"/>
+    <w:lsdException w:name="Grid Table 2 Accent 4" w:uiPriority="47"/>
+    <w:lsdException w:name="Grid Table 3 Accent 4" w:uiPriority="48"/>
+    <w:lsdException w:name="Grid Table 4 Accent 4" w:uiPriority="49"/>
+    <w:lsdException w:name="Grid Table 5 Dark Accent 4" w:uiPriority="50"/>
+    <w:lsdException w:name="Grid Table 6 Colorful Accent 4" w:uiPriority="51"/>
+    <w:lsdException w:name="Grid Table 7 Colorful Accent 4" w:uiPriority="52"/>
+    <w:lsdException w:name="Grid Table 1 Light Accent 5" w:uiPriority="46"/>
+    <w:lsdException w:name="Grid Table 2 Accent 5" w:uiPriority="47"/>
+    <w:lsdException w:name="Grid Table 3 Accent 5" w:uiPriority="48"/>
+    <w:lsdException w:name="Grid Table 4 Accent 5" w:uiPriority="49"/>
+    <w:lsdException w:name="Grid Table 5 Dark Accent 5" w:uiPriority="50"/>
+    <w:lsdException w:name="Grid Table 6 Colorful Accent 5" w:uiPriority="51"/>
+    <w:lsdException w:name="Grid Table 7 Colorful Accent 5" w:uiPriority="52"/>
+    <w:lsdException w:name="Grid Table 1 Light Accent 6" w:uiPriority="46"/>
+    <w:lsdException w:name="Grid Table 2 Accent 6" w:uiPriority="47"/>
+    <w:lsdException w:name="Grid Table 3 Accent 6" w:uiPriority="48"/>
+    <w:lsdException w:name="Grid Table 4 Accent 6" w:uiPriority="49"/>
+    <w:lsdException w:name="Grid Table 5 Dark Accent 6" w:uiPriority="50"/>
+    <w:lsdException w:name="Grid Table 6 Colorful Accent 6" w:uiPriority="51"/>
+    <w:lsdException w:name="Grid Table 7 Colorful Accent 6" w:uiPriority="52"/>
+    <w:lsdException w:name="List Table 1 Light" w:uiPriority="46"/>
+    <w:lsdException w:name="List Table 2" w:uiPriority="47"/>
+    <w:lsdException w:name="List Table 3" w:uiPriority="48"/>
+    <w:lsdException w:name="List Table 4" w:uiPriority="49"/>
+    <w:lsdException w:name="List Table 5 Dark" w:uiPriority="50"/>
+    <w:lsdException w:name="List Table 6 Colorful" w:uiPriority="51"/>
+    <w:lsdException w:name="List Table 7 Colorful" w:uiPriority="52"/>
+    <w:lsdException w:name="List Table 1 Light Accent 1" w:uiPriority="46"/>
+    <w:lsdException w:name="List Table 2 Accent 1" w:uiPriority="47"/>
+    <w:lsdException w:name="List Table 3 Accent 1" w:uiPriority="48"/>
+    <w:lsdException w:name="List Table 4 Accent 1" w:uiPriority="49"/>
+    <w:lsdException w:name="List Table 5 Dark Accent 1" w:uiPriority="50"/>
+    <w:lsdException w:name="List Table 6 Colorful Accent 1" w:uiPriority="51"/>
+    <w:lsdException w:name="List Table 7 Colorful Accent 1" w:uiPriority="52"/>
+    <w:lsdException w:name="List Table 1 Light Accent 2" w:uiPriority="46"/>
+    <w:lsdException w:name="List Table 2 Accent 2" w:uiPriority="47"/>
+    <w:lsdException w:name="List Table 3 Accent 2" w:uiPriority="48"/>
+    <w:lsdException w:name="List Table 4 Accent 2" w:uiPriority="49"/>
+    <w:lsdException w:name="List Table 5 Dark Accent 2" w:uiPriority="50"/>
+    <w:lsdException w:name="List Table 6 Colorful Accent 2" w:uiPriority="51"/>
+    <w:lsdException w:name="List Table 7 Colorful Accent 2" w:uiPriority="52"/>
+    <w:lsdException w:name="List Table 1 Light Accent 3" w:uiPriority="46"/>
+    <w:lsdException w:name="List Table 2 Accent 3" w:uiPriority="47"/>
+    <w:lsdException w:name="List Table 3 Accent 3" w:uiPriority="48"/>
+    <w:lsdException w:name="List Table 4 Accent 3" w:uiPriority="49"/>
+    <w:lsdException w:name="List Table 5 Dark Accent 3" w:uiPriority="50"/>
+    <w:lsdException w:name="List Table 6 Colorful Accent 3" w:uiPriority="51"/>
+    <w:lsdException w:name="List Table 7 Colorful Accent 3" w:uiPriority="52"/>
+    <w:lsdException w:name="List Table 1 Light Accent 4" w:uiPriority="46"/>
+    <w:lsdException w:name="List Table 2 Accent 4" w:uiPriority="47"/>
+    <w:lsdException w:name="List Table 3 Accent 4" w:uiPriority="48"/>
+    <w:lsdException w:name="List Table 4 Accent 4" w:uiPriority="49"/>
+    <w:lsdException w:name="List Table 5 Dark Accent 4" w:uiPriority="50"/>
+    <w:lsdException w:name="List Table 6 Colorful Accent 4" w:uiPriority="51"/>
+    <w:lsdException w:name="List Table 7 Colorful Accent 4" w:uiPriority="52"/>
+    <w:lsdException w:name="List Table 1 Light Accent 5" w:uiPriority="46"/>
+    <w:lsdException w:name="List Table 2 Accent 5" w:uiPriority="47"/>
+    <w:lsdException w:name="List Table 3 Accent 5" w:uiPriority="48"/>
+    <w:lsdException w:name="List Table 4 Accent 5" w:uiPriority="49"/>
+    <w:lsdException w:name="List Table 5 Dark Accent 5" w:uiPriority="50"/>
+    <w:lsdException w:name="List Table 6 Colorful Accent 5" w:uiPriority="51"/>
+    <w:lsdException w:name="List Table 7 Colorful Accent 5" w:uiPriority="52"/>
+    <w:lsdException w:name="List Table 1 Light Accent 6" w:uiPriority="46"/>
+    <w:lsdException w:name="List Table 2 Accent 6" w:uiPriority="47"/>
+    <w:lsdException w:name="List Table 3 Accent 6" w:uiPriority="48"/>
+    <w:lsdException w:name="List Table 4 Accent 6" w:uiPriority="49"/>
+    <w:lsdException w:name="List Table 5 Dark Accent 6" w:uiPriority="50"/>
+    <w:lsdException w:name="List Table 6 Colorful Accent 6" w:uiPriority="51"/>
+    <w:lsdException w:name="List Table 7 Colorful Accent 6" w:uiPriority="52"/>
+    <w:lsdException w:name="Mention" w:semiHidden="1" w:unhideWhenUsed="1"/>
+    <w:lsdException w:name="Smart Hyperlink" w:semiHidden="1" w:unhideWhenUsed="1"/>
+    <w:lsdException w:name="Hashtag" w:semiHidden="1" w:unhideWhenUsed="1"/>
+    <w:lsdException w:name="Unresolved Mention" w:semiHidden="1" w:unhideWhenUsed="1"/>
   </w:latentStyles>
   <w:style w:type="paragraph" w:default="1" w:styleId="Normal">
     <w:name w:val="Normal"/>
@@ -6667,7 +7342,6 @@
       <w:spacing w:after="0" w:line="240" w:lineRule="auto"/>
     </w:pPr>
     <w:tblPr>
-      <w:tblInd w:w="0" w:type="dxa"/>
       <w:tblBorders>
         <w:top w:val="single" w:sz="4" w:space="0" w:color="auto"/>
         <w:left w:val="single" w:sz="4" w:space="0" w:color="auto"/>
@@ -6676,12 +7350,6 @@
         <w:insideH w:val="single" w:sz="4" w:space="0" w:color="auto"/>
         <w:insideV w:val="single" w:sz="4" w:space="0" w:color="auto"/>
       </w:tblBorders>
-      <w:tblCellMar>
-        <w:top w:w="0" w:type="dxa"/>
-        <w:left w:w="108" w:type="dxa"/>
-        <w:bottom w:w="0" w:type="dxa"/>
-        <w:right w:w="108" w:type="dxa"/>
-      </w:tblCellMar>
     </w:tblPr>
   </w:style>
   <w:style w:type="table" w:customStyle="1" w:styleId="PlainTable11">
@@ -6695,7 +7363,6 @@
     <w:tblPr>
       <w:tblStyleRowBandSize w:val="1"/>
       <w:tblStyleColBandSize w:val="1"/>
-      <w:tblInd w:w="0" w:type="dxa"/>
       <w:tblBorders>
         <w:top w:val="single" w:sz="4" w:space="0" w:color="BFBFBF" w:themeColor="background1" w:themeShade="BF"/>
         <w:left w:val="single" w:sz="4" w:space="0" w:color="BFBFBF" w:themeColor="background1" w:themeShade="BF"/>
@@ -6704,590 +7371,6 @@
         <w:insideH w:val="single" w:sz="4" w:space="0" w:color="BFBFBF" w:themeColor="background1" w:themeShade="BF"/>
         <w:insideV w:val="single" w:sz="4" w:space="0" w:color="BFBFBF" w:themeColor="background1" w:themeShade="BF"/>
       </w:tblBorders>
-      <w:tblCellMar>
-        <w:top w:w="0" w:type="dxa"/>
-        <w:left w:w="108" w:type="dxa"/>
-        <w:bottom w:w="0" w:type="dxa"/>
-        <w:right w:w="108" w:type="dxa"/>
-      </w:tblCellMar>
-    </w:tblPr>
-    <w:tblStylePr w:type="firstRow">
-      <w:rPr>
-        <w:b/>
-        <w:bCs/>
-      </w:rPr>
-    </w:tblStylePr>
-    <w:tblStylePr w:type="lastRow">
-      <w:rPr>
-        <w:b/>
-        <w:bCs/>
-      </w:rPr>
-      <w:tblPr/>
-      <w:tcPr>
-        <w:tcBorders>
-          <w:top w:val="double" w:sz="4" w:space="0" w:color="BFBFBF" w:themeColor="background1" w:themeShade="BF"/>
-        </w:tcBorders>
-      </w:tcPr>
-    </w:tblStylePr>
-    <w:tblStylePr w:type="firstCol">
-      <w:rPr>
-        <w:b/>
-        <w:bCs/>
-      </w:rPr>
-    </w:tblStylePr>
-    <w:tblStylePr w:type="lastCol">
-      <w:rPr>
-        <w:b/>
-        <w:bCs/>
-      </w:rPr>
-    </w:tblStylePr>
-    <w:tblStylePr w:type="band1Vert">
-      <w:tblPr/>
-      <w:tcPr>
-        <w:shd w:val="clear" w:color="auto" w:fill="F2F2F2" w:themeFill="background1" w:themeFillShade="F2"/>
-      </w:tcPr>
-    </w:tblStylePr>
-    <w:tblStylePr w:type="band1Horz">
-      <w:tblPr/>
-      <w:tcPr>
-        <w:shd w:val="clear" w:color="auto" w:fill="F2F2F2" w:themeFill="background1" w:themeFillShade="F2"/>
-      </w:tcPr>
-    </w:tblStylePr>
-  </w:style>
-  <w:style w:type="paragraph" w:styleId="BalloonText">
-    <w:name w:val="Balloon Text"/>
-    <w:basedOn w:val="Normal"/>
-    <w:link w:val="BalloonTextChar"/>
-    <w:uiPriority w:val="99"/>
-    <w:semiHidden/>
-    <w:unhideWhenUsed/>
-    <w:rsid w:val="006E5B58"/>
-    <w:pPr>
-      <w:spacing w:after="0" w:line="240" w:lineRule="auto"/>
-    </w:pPr>
-    <w:rPr>
-      <w:rFonts w:ascii="Tahoma" w:hAnsi="Tahoma" w:cs="Tahoma"/>
-      <w:sz w:val="16"/>
-      <w:szCs w:val="16"/>
-    </w:rPr>
-  </w:style>
-  <w:style w:type="character" w:customStyle="1" w:styleId="BalloonTextChar">
-    <w:name w:val="Balloon Text Char"/>
-    <w:basedOn w:val="DefaultParagraphFont"/>
-    <w:link w:val="BalloonText"/>
-    <w:uiPriority w:val="99"/>
-    <w:semiHidden/>
-    <w:rsid w:val="006E5B58"/>
-    <w:rPr>
-      <w:rFonts w:ascii="Tahoma" w:hAnsi="Tahoma" w:cs="Tahoma"/>
-      <w:sz w:val="16"/>
-      <w:szCs w:val="16"/>
-    </w:rPr>
-  </w:style>
-  <w:style w:type="paragraph" w:styleId="NormalWeb">
-    <w:name w:val="Normal (Web)"/>
-    <w:basedOn w:val="Normal"/>
-    <w:uiPriority w:val="99"/>
-    <w:semiHidden/>
-    <w:unhideWhenUsed/>
-    <w:rsid w:val="006E5B58"/>
-    <w:pPr>
-      <w:spacing w:before="100" w:beforeAutospacing="1" w:after="100" w:afterAutospacing="1" w:line="240" w:lineRule="auto"/>
-    </w:pPr>
-    <w:rPr>
-      <w:rFonts w:ascii="Times New Roman" w:eastAsia="Times New Roman" w:hAnsi="Times New Roman" w:cs="Times New Roman"/>
-      <w:sz w:val="24"/>
-      <w:szCs w:val="24"/>
-    </w:rPr>
-  </w:style>
-  <w:style w:type="character" w:customStyle="1" w:styleId="apple-tab-span">
-    <w:name w:val="apple-tab-span"/>
-    <w:basedOn w:val="DefaultParagraphFont"/>
-    <w:rsid w:val="006E5B58"/>
-  </w:style>
-</w:styles>
-</file>
-
-<file path=word/stylesWithEffects.xml><?xml version="1.0" encoding="utf-8"?>
-<w:styles xmlns:wpc="http://schemas.microsoft.com/office/word/2010/wordprocessingCanvas" xmlns:mc="http://schemas.openxmlformats.org/markup-compatibility/2006" xmlns:o="urn:schemas-microsoft-com:office:office" xmlns:r="http://schemas.openxmlformats.org/officeDocument/2006/relationships" xmlns:m="http://schemas.openxmlformats.org/officeDocument/2006/math" xmlns:v="urn:schemas-microsoft-com:vml" xmlns:wp14="http://schemas.microsoft.com/office/word/2010/wordprocessingDrawing" xmlns:wp="http://schemas.openxmlformats.org/drawingml/2006/wordprocessingDrawing" xmlns:w10="urn:schemas-microsoft-com:office:word" xmlns:w="http://schemas.openxmlformats.org/wordprocessingml/2006/main" xmlns:w14="http://schemas.microsoft.com/office/word/2010/wordml" xmlns:wpg="http://schemas.microsoft.com/office/word/2010/wordprocessingGroup" xmlns:wpi="http://schemas.microsoft.com/office/word/2010/wordprocessingInk" xmlns:wne="http://schemas.microsoft.com/office/word/2006/wordml" xmlns:wps="http://schemas.microsoft.com/office/word/2010/wordprocessingShape" mc:Ignorable="w14 wp14">
-  <w:docDefaults>
-    <w:rPrDefault>
-      <w:rPr>
-        <w:rFonts w:asciiTheme="minorHAnsi" w:eastAsiaTheme="minorHAnsi" w:hAnsiTheme="minorHAnsi" w:cstheme="minorBidi"/>
-        <w:sz w:val="22"/>
-        <w:szCs w:val="22"/>
-        <w:lang w:val="en-US" w:eastAsia="en-US" w:bidi="ar-SA"/>
-      </w:rPr>
-    </w:rPrDefault>
-    <w:pPrDefault>
-      <w:pPr>
-        <w:spacing w:after="160" w:line="259" w:lineRule="auto"/>
-      </w:pPr>
-    </w:pPrDefault>
-  </w:docDefaults>
-  <w:latentStyles w:defLockedState="0" w:defUIPriority="99" w:defSemiHidden="1" w:defUnhideWhenUsed="1" w:defQFormat="0" w:count="267">
-    <w:lsdException w:name="Normal" w:semiHidden="0" w:uiPriority="0" w:unhideWhenUsed="0" w:qFormat="1"/>
-    <w:lsdException w:name="heading 1" w:semiHidden="0" w:uiPriority="9" w:unhideWhenUsed="0" w:qFormat="1"/>
-    <w:lsdException w:name="heading 2" w:uiPriority="9" w:qFormat="1"/>
-    <w:lsdException w:name="heading 3" w:uiPriority="9" w:qFormat="1"/>
-    <w:lsdException w:name="heading 4" w:uiPriority="9" w:qFormat="1"/>
-    <w:lsdException w:name="heading 5" w:uiPriority="9" w:qFormat="1"/>
-    <w:lsdException w:name="heading 6" w:uiPriority="9" w:qFormat="1"/>
-    <w:lsdException w:name="heading 7" w:uiPriority="9" w:qFormat="1"/>
-    <w:lsdException w:name="heading 8" w:uiPriority="9" w:qFormat="1"/>
-    <w:lsdException w:name="heading 9" w:uiPriority="9" w:qFormat="1"/>
-    <w:lsdException w:name="toc 1" w:uiPriority="39"/>
-    <w:lsdException w:name="toc 2" w:uiPriority="39"/>
-    <w:lsdException w:name="toc 3" w:uiPriority="39"/>
-    <w:lsdException w:name="toc 4" w:uiPriority="39"/>
-    <w:lsdException w:name="toc 5" w:uiPriority="39"/>
-    <w:lsdException w:name="toc 6" w:uiPriority="39"/>
-    <w:lsdException w:name="toc 7" w:uiPriority="39"/>
-    <w:lsdException w:name="toc 8" w:uiPriority="39"/>
-    <w:lsdException w:name="toc 9" w:uiPriority="39"/>
-    <w:lsdException w:name="caption" w:uiPriority="35" w:qFormat="1"/>
-    <w:lsdException w:name="Title" w:semiHidden="0" w:uiPriority="10" w:unhideWhenUsed="0" w:qFormat="1"/>
-    <w:lsdException w:name="Default Paragraph Font" w:uiPriority="1"/>
-    <w:lsdException w:name="Subtitle" w:semiHidden="0" w:uiPriority="11" w:unhideWhenUsed="0" w:qFormat="1"/>
-    <w:lsdException w:name="Strong" w:semiHidden="0" w:uiPriority="22" w:unhideWhenUsed="0" w:qFormat="1"/>
-    <w:lsdException w:name="Emphasis" w:semiHidden="0" w:uiPriority="20" w:unhideWhenUsed="0" w:qFormat="1"/>
-    <w:lsdException w:name="Normal Table" w:semiHidden="0" w:unhideWhenUsed="0"/>
-    <w:lsdException w:name="Table Web 2" w:semiHidden="0" w:unhideWhenUsed="0"/>
-    <w:lsdException w:name="Table Grid" w:semiHidden="0" w:uiPriority="39" w:unhideWhenUsed="0"/>
-    <w:lsdException w:name="Table Theme" w:semiHidden="0" w:unhideWhenUsed="0"/>
-    <w:lsdException w:name="Placeholder Text" w:unhideWhenUsed="0"/>
-    <w:lsdException w:name="No Spacing" w:semiHidden="0" w:uiPriority="1" w:unhideWhenUsed="0" w:qFormat="1"/>
-    <w:lsdException w:name="Light Shading" w:semiHidden="0" w:uiPriority="60" w:unhideWhenUsed="0"/>
-    <w:lsdException w:name="Light List" w:semiHidden="0" w:uiPriority="61" w:unhideWhenUsed="0"/>
-    <w:lsdException w:name="Light Grid" w:semiHidden="0" w:uiPriority="62" w:unhideWhenUsed="0"/>
-    <w:lsdException w:name="Medium Shading 1" w:semiHidden="0" w:uiPriority="63" w:unhideWhenUsed="0"/>
-    <w:lsdException w:name="Medium Shading 2" w:semiHidden="0" w:uiPriority="64" w:unhideWhenUsed="0"/>
-    <w:lsdException w:name="Medium List 1" w:semiHidden="0" w:uiPriority="65" w:unhideWhenUsed="0"/>
-    <w:lsdException w:name="Medium List 2" w:semiHidden="0" w:uiPriority="66" w:unhideWhenUsed="0"/>
-    <w:lsdException w:name="Medium Grid 1" w:semiHidden="0" w:uiPriority="67" w:unhideWhenUsed="0"/>
-    <w:lsdException w:name="Medium Grid 2" w:semiHidden="0" w:uiPriority="68" w:unhideWhenUsed="0"/>
-    <w:lsdException w:name="Medium Grid 3" w:semiHidden="0" w:uiPriority="69" w:unhideWhenUsed="0"/>
-    <w:lsdException w:name="Dark List" w:semiHidden="0" w:uiPriority="70" w:unhideWhenUsed="0"/>
-    <w:lsdException w:name="Colorful Shading" w:semiHidden="0" w:uiPriority="71" w:unhideWhenUsed="0"/>
-    <w:lsdException w:name="Colorful List" w:semiHidden="0" w:uiPriority="72" w:unhideWhenUsed="0"/>
-    <w:lsdException w:name="Colorful Grid" w:semiHidden="0" w:uiPriority="73" w:unhideWhenUsed="0"/>
-    <w:lsdException w:name="Light Shading Accent 1" w:semiHidden="0" w:uiPriority="60" w:unhideWhenUsed="0"/>
-    <w:lsdException w:name="Light List Accent 1" w:semiHidden="0" w:uiPriority="61" w:unhideWhenUsed="0"/>
-    <w:lsdException w:name="Light Grid Accent 1" w:semiHidden="0" w:uiPriority="62" w:unhideWhenUsed="0"/>
-    <w:lsdException w:name="Medium Shading 1 Accent 1" w:semiHidden="0" w:uiPriority="63" w:unhideWhenUsed="0"/>
-    <w:lsdException w:name="Medium Shading 2 Accent 1" w:semiHidden="0" w:uiPriority="64" w:unhideWhenUsed="0"/>
-    <w:lsdException w:name="Medium List 1 Accent 1" w:semiHidden="0" w:uiPriority="65" w:unhideWhenUsed="0"/>
-    <w:lsdException w:name="Revision" w:unhideWhenUsed="0"/>
-    <w:lsdException w:name="List Paragraph" w:semiHidden="0" w:uiPriority="34" w:unhideWhenUsed="0" w:qFormat="1"/>
-    <w:lsdException w:name="Quote" w:semiHidden="0" w:uiPriority="29" w:unhideWhenUsed="0" w:qFormat="1"/>
-    <w:lsdException w:name="Intense Quote" w:semiHidden="0" w:uiPriority="30" w:unhideWhenUsed="0" w:qFormat="1"/>
-    <w:lsdException w:name="Medium List 2 Accent 1" w:semiHidden="0" w:uiPriority="66" w:unhideWhenUsed="0"/>
-    <w:lsdException w:name="Medium Grid 1 Accent 1" w:semiHidden="0" w:uiPriority="67" w:unhideWhenUsed="0"/>
-    <w:lsdException w:name="Medium Grid 2 Accent 1" w:semiHidden="0" w:uiPriority="68" w:unhideWhenUsed="0"/>
-    <w:lsdException w:name="Medium Grid 3 Accent 1" w:semiHidden="0" w:uiPriority="69" w:unhideWhenUsed="0"/>
-    <w:lsdException w:name="Dark List Accent 1" w:semiHidden="0" w:uiPriority="70" w:unhideWhenUsed="0"/>
-    <w:lsdException w:name="Colorful Shading Accent 1" w:semiHidden="0" w:uiPriority="71" w:unhideWhenUsed="0"/>
-    <w:lsdException w:name="Colorful List Accent 1" w:semiHidden="0" w:uiPriority="72" w:unhideWhenUsed="0"/>
-    <w:lsdException w:name="Colorful Grid Accent 1" w:semiHidden="0" w:uiPriority="73" w:unhideWhenUsed="0"/>
-    <w:lsdException w:name="Light Shading Accent 2" w:semiHidden="0" w:uiPriority="60" w:unhideWhenUsed="0"/>
-    <w:lsdException w:name="Light List Accent 2" w:semiHidden="0" w:uiPriority="61" w:unhideWhenUsed="0"/>
-    <w:lsdException w:name="Light Grid Accent 2" w:semiHidden="0" w:uiPriority="62" w:unhideWhenUsed="0"/>
-    <w:lsdException w:name="Medium Shading 1 Accent 2" w:semiHidden="0" w:uiPriority="63" w:unhideWhenUsed="0"/>
-    <w:lsdException w:name="Medium Shading 2 Accent 2" w:semiHidden="0" w:uiPriority="64" w:unhideWhenUsed="0"/>
-    <w:lsdException w:name="Medium List 1 Accent 2" w:semiHidden="0" w:uiPriority="65" w:unhideWhenUsed="0"/>
-    <w:lsdException w:name="Medium List 2 Accent 2" w:semiHidden="0" w:uiPriority="66" w:unhideWhenUsed="0"/>
-    <w:lsdException w:name="Medium Grid 1 Accent 2" w:semiHidden="0" w:uiPriority="67" w:unhideWhenUsed="0"/>
-    <w:lsdException w:name="Medium Grid 2 Accent 2" w:semiHidden="0" w:uiPriority="68" w:unhideWhenUsed="0"/>
-    <w:lsdException w:name="Medium Grid 3 Accent 2" w:semiHidden="0" w:uiPriority="69" w:unhideWhenUsed="0"/>
-    <w:lsdException w:name="Dark List Accent 2" w:semiHidden="0" w:uiPriority="70" w:unhideWhenUsed="0"/>
-    <w:lsdException w:name="Colorful Shading Accent 2" w:semiHidden="0" w:uiPriority="71" w:unhideWhenUsed="0"/>
-    <w:lsdException w:name="Colorful List Accent 2" w:semiHidden="0" w:uiPriority="72" w:unhideWhenUsed="0"/>
-    <w:lsdException w:name="Colorful Grid Accent 2" w:semiHidden="0" w:uiPriority="73" w:unhideWhenUsed="0"/>
-    <w:lsdException w:name="Light Shading Accent 3" w:semiHidden="0" w:uiPriority="60" w:unhideWhenUsed="0"/>
-    <w:lsdException w:name="Light List Accent 3" w:semiHidden="0" w:uiPriority="61" w:unhideWhenUsed="0"/>
-    <w:lsdException w:name="Light Grid Accent 3" w:semiHidden="0" w:uiPriority="62" w:unhideWhenUsed="0"/>
-    <w:lsdException w:name="Medium Shading 1 Accent 3" w:semiHidden="0" w:uiPriority="63" w:unhideWhenUsed="0"/>
-    <w:lsdException w:name="Medium Shading 2 Accent 3" w:semiHidden="0" w:uiPriority="64" w:unhideWhenUsed="0"/>
-    <w:lsdException w:name="Medium List 1 Accent 3" w:semiHidden="0" w:uiPriority="65" w:unhideWhenUsed="0"/>
-    <w:lsdException w:name="Medium List 2 Accent 3" w:semiHidden="0" w:uiPriority="66" w:unhideWhenUsed="0"/>
-    <w:lsdException w:name="Medium Grid 1 Accent 3" w:semiHidden="0" w:uiPriority="67" w:unhideWhenUsed="0"/>
-    <w:lsdException w:name="Medium Grid 2 Accent 3" w:semiHidden="0" w:uiPriority="68" w:unhideWhenUsed="0"/>
-    <w:lsdException w:name="Medium Grid 3 Accent 3" w:semiHidden="0" w:uiPriority="69" w:unhideWhenUsed="0"/>
-    <w:lsdException w:name="Dark List Accent 3" w:semiHidden="0" w:uiPriority="70" w:unhideWhenUsed="0"/>
-    <w:lsdException w:name="Colorful Shading Accent 3" w:semiHidden="0" w:uiPriority="71" w:unhideWhenUsed="0"/>
-    <w:lsdException w:name="Colorful List Accent 3" w:semiHidden="0" w:uiPriority="72" w:unhideWhenUsed="0"/>
-    <w:lsdException w:name="Colorful Grid Accent 3" w:semiHidden="0" w:uiPriority="73" w:unhideWhenUsed="0"/>
-    <w:lsdException w:name="Light Shading Accent 4" w:semiHidden="0" w:uiPriority="60" w:unhideWhenUsed="0"/>
-    <w:lsdException w:name="Light List Accent 4" w:semiHidden="0" w:uiPriority="61" w:unhideWhenUsed="0"/>
-    <w:lsdException w:name="Light Grid Accent 4" w:semiHidden="0" w:uiPriority="62" w:unhideWhenUsed="0"/>
-    <w:lsdException w:name="Medium Shading 1 Accent 4" w:semiHidden="0" w:uiPriority="63" w:unhideWhenUsed="0"/>
-    <w:lsdException w:name="Medium Shading 2 Accent 4" w:semiHidden="0" w:uiPriority="64" w:unhideWhenUsed="0"/>
-    <w:lsdException w:name="Medium List 1 Accent 4" w:semiHidden="0" w:uiPriority="65" w:unhideWhenUsed="0"/>
-    <w:lsdException w:name="Medium List 2 Accent 4" w:semiHidden="0" w:uiPriority="66" w:unhideWhenUsed="0"/>
-    <w:lsdException w:name="Medium Grid 1 Accent 4" w:semiHidden="0" w:uiPriority="67" w:unhideWhenUsed="0"/>
-    <w:lsdException w:name="Medium Grid 2 Accent 4" w:semiHidden="0" w:uiPriority="68" w:unhideWhenUsed="0"/>
-    <w:lsdException w:name="Medium Grid 3 Accent 4" w:semiHidden="0" w:uiPriority="69" w:unhideWhenUsed="0"/>
-    <w:lsdException w:name="Dark List Accent 4" w:semiHidden="0" w:uiPriority="70" w:unhideWhenUsed="0"/>
-    <w:lsdException w:name="Colorful Shading Accent 4" w:semiHidden="0" w:uiPriority="71" w:unhideWhenUsed="0"/>
-    <w:lsdException w:name="Colorful List Accent 4" w:semiHidden="0" w:uiPriority="72" w:unhideWhenUsed="0"/>
-    <w:lsdException w:name="Colorful Grid Accent 4" w:semiHidden="0" w:uiPriority="73" w:unhideWhenUsed="0"/>
-    <w:lsdException w:name="Light Shading Accent 5" w:semiHidden="0" w:uiPriority="60" w:unhideWhenUsed="0"/>
-    <w:lsdException w:name="Light List Accent 5" w:semiHidden="0" w:uiPriority="61" w:unhideWhenUsed="0"/>
-    <w:lsdException w:name="Light Grid Accent 5" w:semiHidden="0" w:uiPriority="62" w:unhideWhenUsed="0"/>
-    <w:lsdException w:name="Medium Shading 1 Accent 5" w:semiHidden="0" w:uiPriority="63" w:unhideWhenUsed="0"/>
-    <w:lsdException w:name="Medium Shading 2 Accent 5" w:semiHidden="0" w:uiPriority="64" w:unhideWhenUsed="0"/>
-    <w:lsdException w:name="Medium List 1 Accent 5" w:semiHidden="0" w:uiPriority="65" w:unhideWhenUsed="0"/>
-    <w:lsdException w:name="Medium List 2 Accent 5" w:semiHidden="0" w:uiPriority="66" w:unhideWhenUsed="0"/>
-    <w:lsdException w:name="Medium Grid 1 Accent 5" w:semiHidden="0" w:uiPriority="67" w:unhideWhenUsed="0"/>
-    <w:lsdException w:name="Medium Grid 2 Accent 5" w:semiHidden="0" w:uiPriority="68" w:unhideWhenUsed="0"/>
-    <w:lsdException w:name="Medium Grid 3 Accent 5" w:semiHidden="0" w:uiPriority="69" w:unhideWhenUsed="0"/>
-    <w:lsdException w:name="Dark List Accent 5" w:semiHidden="0" w:uiPriority="70" w:unhideWhenUsed="0"/>
-    <w:lsdException w:name="Colorful Shading Accent 5" w:semiHidden="0" w:uiPriority="71" w:unhideWhenUsed="0"/>
-    <w:lsdException w:name="Colorful List Accent 5" w:semiHidden="0" w:uiPriority="72" w:unhideWhenUsed="0"/>
-    <w:lsdException w:name="Colorful Grid Accent 5" w:semiHidden="0" w:uiPriority="73" w:unhideWhenUsed="0"/>
-    <w:lsdException w:name="Light Shading Accent 6" w:semiHidden="0" w:uiPriority="60" w:unhideWhenUsed="0"/>
-    <w:lsdException w:name="Light List Accent 6" w:semiHidden="0" w:uiPriority="61" w:unhideWhenUsed="0"/>
-    <w:lsdException w:name="Light Grid Accent 6" w:semiHidden="0" w:uiPriority="62" w:unhideWhenUsed="0"/>
-    <w:lsdException w:name="Medium Shading 1 Accent 6" w:semiHidden="0" w:uiPriority="63" w:unhideWhenUsed="0"/>
-    <w:lsdException w:name="Medium Shading 2 Accent 6" w:semiHidden="0" w:uiPriority="64" w:unhideWhenUsed="0"/>
-    <w:lsdException w:name="Medium List 1 Accent 6" w:semiHidden="0" w:uiPriority="65" w:unhideWhenUsed="0"/>
-    <w:lsdException w:name="Medium List 2 Accent 6" w:semiHidden="0" w:uiPriority="66" w:unhideWhenUsed="0"/>
-    <w:lsdException w:name="Medium Grid 1 Accent 6" w:semiHidden="0" w:uiPriority="67" w:unhideWhenUsed="0"/>
-    <w:lsdException w:name="Medium Grid 2 Accent 6" w:semiHidden="0" w:uiPriority="68" w:unhideWhenUsed="0"/>
-    <w:lsdException w:name="Medium Grid 3 Accent 6" w:semiHidden="0" w:uiPriority="69" w:unhideWhenUsed="0"/>
-    <w:lsdException w:name="Dark List Accent 6" w:semiHidden="0" w:uiPriority="70" w:unhideWhenUsed="0"/>
-    <w:lsdException w:name="Colorful Shading Accent 6" w:semiHidden="0" w:uiPriority="71" w:unhideWhenUsed="0"/>
-    <w:lsdException w:name="Colorful List Accent 6" w:semiHidden="0" w:uiPriority="72" w:unhideWhenUsed="0"/>
-    <w:lsdException w:name="Colorful Grid Accent 6" w:semiHidden="0" w:uiPriority="73" w:unhideWhenUsed="0"/>
-    <w:lsdException w:name="Subtle Emphasis" w:semiHidden="0" w:uiPriority="19" w:unhideWhenUsed="0" w:qFormat="1"/>
-    <w:lsdException w:name="Intense Emphasis" w:semiHidden="0" w:uiPriority="21" w:unhideWhenUsed="0" w:qFormat="1"/>
-    <w:lsdException w:name="Subtle Reference" w:semiHidden="0" w:uiPriority="31" w:unhideWhenUsed="0" w:qFormat="1"/>
-    <w:lsdException w:name="Intense Reference" w:semiHidden="0" w:uiPriority="32" w:unhideWhenUsed="0" w:qFormat="1"/>
-    <w:lsdException w:name="Book Title" w:semiHidden="0" w:uiPriority="33" w:unhideWhenUsed="0" w:qFormat="1"/>
-    <w:lsdException w:name="Bibliography" w:uiPriority="37"/>
-    <w:lsdException w:name="TOC Heading" w:uiPriority="39" w:qFormat="1"/>
-  </w:latentStyles>
-  <w:style w:type="paragraph" w:default="1" w:styleId="Normal">
-    <w:name w:val="Normal"/>
-    <w:qFormat/>
-    <w:rsid w:val="006E5B58"/>
-  </w:style>
-  <w:style w:type="paragraph" w:styleId="Heading1">
-    <w:name w:val="heading 1"/>
-    <w:basedOn w:val="Normal"/>
-    <w:next w:val="Normal"/>
-    <w:link w:val="Heading1Char"/>
-    <w:uiPriority w:val="9"/>
-    <w:qFormat/>
-    <w:rsid w:val="005367F5"/>
-    <w:pPr>
-      <w:keepNext/>
-      <w:keepLines/>
-      <w:spacing w:before="240" w:after="0"/>
-      <w:outlineLvl w:val="0"/>
-    </w:pPr>
-    <w:rPr>
-      <w:rFonts w:asciiTheme="majorHAnsi" w:eastAsiaTheme="majorEastAsia" w:hAnsiTheme="majorHAnsi" w:cstheme="majorBidi"/>
-      <w:color w:val="2F5496" w:themeColor="accent1" w:themeShade="BF"/>
-      <w:sz w:val="32"/>
-      <w:szCs w:val="32"/>
-    </w:rPr>
-  </w:style>
-  <w:style w:type="character" w:default="1" w:styleId="DefaultParagraphFont">
-    <w:name w:val="Default Paragraph Font"/>
-    <w:uiPriority w:val="1"/>
-    <w:semiHidden/>
-    <w:unhideWhenUsed/>
-  </w:style>
-  <w:style w:type="table" w:default="1" w:styleId="TableNormal">
-    <w:name w:val="Normal Table"/>
-    <w:uiPriority w:val="99"/>
-    <w:semiHidden/>
-    <w:unhideWhenUsed/>
-    <w:tblPr>
-      <w:tblInd w:w="0" w:type="dxa"/>
-      <w:tblCellMar>
-        <w:top w:w="0" w:type="dxa"/>
-        <w:left w:w="108" w:type="dxa"/>
-        <w:bottom w:w="0" w:type="dxa"/>
-        <w:right w:w="108" w:type="dxa"/>
-      </w:tblCellMar>
-    </w:tblPr>
-  </w:style>
-  <w:style w:type="numbering" w:default="1" w:styleId="NoList">
-    <w:name w:val="No List"/>
-    <w:uiPriority w:val="99"/>
-    <w:semiHidden/>
-    <w:unhideWhenUsed/>
-  </w:style>
-  <w:style w:type="character" w:customStyle="1" w:styleId="Heading1Char">
-    <w:name w:val="Heading 1 Char"/>
-    <w:basedOn w:val="DefaultParagraphFont"/>
-    <w:link w:val="Heading1"/>
-    <w:uiPriority w:val="9"/>
-    <w:rsid w:val="005367F5"/>
-    <w:rPr>
-      <w:rFonts w:asciiTheme="majorHAnsi" w:eastAsiaTheme="majorEastAsia" w:hAnsiTheme="majorHAnsi" w:cstheme="majorBidi"/>
-      <w:color w:val="2F5496" w:themeColor="accent1" w:themeShade="BF"/>
-      <w:sz w:val="32"/>
-      <w:szCs w:val="32"/>
-    </w:rPr>
-  </w:style>
-  <w:style w:type="paragraph" w:styleId="TOCHeading">
-    <w:name w:val="TOC Heading"/>
-    <w:basedOn w:val="Heading1"/>
-    <w:next w:val="Normal"/>
-    <w:uiPriority w:val="39"/>
-    <w:unhideWhenUsed/>
-    <w:qFormat/>
-    <w:rsid w:val="005367F5"/>
-    <w:pPr>
-      <w:outlineLvl w:val="9"/>
-    </w:pPr>
-  </w:style>
-  <w:style w:type="paragraph" w:styleId="TOC2">
-    <w:name w:val="toc 2"/>
-    <w:basedOn w:val="Normal"/>
-    <w:next w:val="Normal"/>
-    <w:autoRedefine/>
-    <w:uiPriority w:val="39"/>
-    <w:unhideWhenUsed/>
-    <w:rsid w:val="005367F5"/>
-    <w:pPr>
-      <w:spacing w:after="100"/>
-      <w:ind w:left="220"/>
-    </w:pPr>
-    <w:rPr>
-      <w:rFonts w:eastAsiaTheme="minorEastAsia" w:cs="Times New Roman"/>
-    </w:rPr>
-  </w:style>
-  <w:style w:type="paragraph" w:styleId="TOC1">
-    <w:name w:val="toc 1"/>
-    <w:basedOn w:val="Normal"/>
-    <w:next w:val="Normal"/>
-    <w:autoRedefine/>
-    <w:uiPriority w:val="39"/>
-    <w:unhideWhenUsed/>
-    <w:rsid w:val="005367F5"/>
-    <w:pPr>
-      <w:spacing w:after="100"/>
-    </w:pPr>
-    <w:rPr>
-      <w:rFonts w:eastAsiaTheme="minorEastAsia" w:cs="Times New Roman"/>
-    </w:rPr>
-  </w:style>
-  <w:style w:type="paragraph" w:styleId="TOC3">
-    <w:name w:val="toc 3"/>
-    <w:basedOn w:val="Normal"/>
-    <w:next w:val="Normal"/>
-    <w:autoRedefine/>
-    <w:uiPriority w:val="39"/>
-    <w:unhideWhenUsed/>
-    <w:rsid w:val="005367F5"/>
-    <w:pPr>
-      <w:spacing w:after="100"/>
-      <w:ind w:left="440"/>
-    </w:pPr>
-    <w:rPr>
-      <w:rFonts w:eastAsiaTheme="minorEastAsia" w:cs="Times New Roman"/>
-    </w:rPr>
-  </w:style>
-  <w:style w:type="paragraph" w:styleId="Header">
-    <w:name w:val="header"/>
-    <w:basedOn w:val="Normal"/>
-    <w:link w:val="HeaderChar"/>
-    <w:uiPriority w:val="99"/>
-    <w:unhideWhenUsed/>
-    <w:rsid w:val="0018083C"/>
-    <w:pPr>
-      <w:tabs>
-        <w:tab w:val="center" w:pos="4680"/>
-        <w:tab w:val="right" w:pos="9360"/>
-      </w:tabs>
-      <w:spacing w:after="0" w:line="240" w:lineRule="auto"/>
-    </w:pPr>
-  </w:style>
-  <w:style w:type="character" w:customStyle="1" w:styleId="HeaderChar">
-    <w:name w:val="Header Char"/>
-    <w:basedOn w:val="DefaultParagraphFont"/>
-    <w:link w:val="Header"/>
-    <w:uiPriority w:val="99"/>
-    <w:rsid w:val="0018083C"/>
-  </w:style>
-  <w:style w:type="paragraph" w:styleId="Footer">
-    <w:name w:val="footer"/>
-    <w:basedOn w:val="Normal"/>
-    <w:link w:val="FooterChar"/>
-    <w:uiPriority w:val="99"/>
-    <w:unhideWhenUsed/>
-    <w:rsid w:val="0018083C"/>
-    <w:pPr>
-      <w:tabs>
-        <w:tab w:val="center" w:pos="4680"/>
-        <w:tab w:val="right" w:pos="9360"/>
-      </w:tabs>
-      <w:spacing w:after="0" w:line="240" w:lineRule="auto"/>
-    </w:pPr>
-  </w:style>
-  <w:style w:type="character" w:customStyle="1" w:styleId="FooterChar">
-    <w:name w:val="Footer Char"/>
-    <w:basedOn w:val="DefaultParagraphFont"/>
-    <w:link w:val="Footer"/>
-    <w:uiPriority w:val="99"/>
-    <w:rsid w:val="0018083C"/>
-  </w:style>
-  <w:style w:type="paragraph" w:styleId="Title">
-    <w:name w:val="Title"/>
-    <w:basedOn w:val="Normal"/>
-    <w:next w:val="Normal"/>
-    <w:link w:val="TitleChar"/>
-    <w:uiPriority w:val="10"/>
-    <w:qFormat/>
-    <w:rsid w:val="009E32F5"/>
-    <w:pPr>
-      <w:spacing w:after="0" w:line="240" w:lineRule="auto"/>
-      <w:contextualSpacing/>
-    </w:pPr>
-    <w:rPr>
-      <w:rFonts w:asciiTheme="majorHAnsi" w:eastAsiaTheme="majorEastAsia" w:hAnsiTheme="majorHAnsi" w:cstheme="majorBidi"/>
-      <w:spacing w:val="-10"/>
-      <w:kern w:val="28"/>
-      <w:sz w:val="56"/>
-      <w:szCs w:val="56"/>
-    </w:rPr>
-  </w:style>
-  <w:style w:type="character" w:customStyle="1" w:styleId="TitleChar">
-    <w:name w:val="Title Char"/>
-    <w:basedOn w:val="DefaultParagraphFont"/>
-    <w:link w:val="Title"/>
-    <w:uiPriority w:val="10"/>
-    <w:rsid w:val="009E32F5"/>
-    <w:rPr>
-      <w:rFonts w:asciiTheme="majorHAnsi" w:eastAsiaTheme="majorEastAsia" w:hAnsiTheme="majorHAnsi" w:cstheme="majorBidi"/>
-      <w:spacing w:val="-10"/>
-      <w:kern w:val="28"/>
-      <w:sz w:val="56"/>
-      <w:szCs w:val="56"/>
-    </w:rPr>
-  </w:style>
-  <w:style w:type="paragraph" w:customStyle="1" w:styleId="Default">
-    <w:name w:val="Default"/>
-    <w:rsid w:val="009E32F5"/>
-    <w:pPr>
-      <w:autoSpaceDE w:val="0"/>
-      <w:autoSpaceDN w:val="0"/>
-      <w:adjustRightInd w:val="0"/>
-      <w:spacing w:after="0" w:line="240" w:lineRule="auto"/>
-    </w:pPr>
-    <w:rPr>
-      <w:rFonts w:ascii="Times New Roman" w:hAnsi="Times New Roman" w:cs="Times New Roman"/>
-      <w:color w:val="000000"/>
-      <w:sz w:val="24"/>
-      <w:szCs w:val="24"/>
-    </w:rPr>
-  </w:style>
-  <w:style w:type="paragraph" w:styleId="ListParagraph">
-    <w:name w:val="List Paragraph"/>
-    <w:basedOn w:val="Normal"/>
-    <w:uiPriority w:val="34"/>
-    <w:qFormat/>
-    <w:rsid w:val="00A65D83"/>
-    <w:pPr>
-      <w:ind w:left="720"/>
-      <w:contextualSpacing/>
-    </w:pPr>
-  </w:style>
-  <w:style w:type="character" w:customStyle="1" w:styleId="tlid-translation">
-    <w:name w:val="tlid-translation"/>
-    <w:basedOn w:val="DefaultParagraphFont"/>
-    <w:rsid w:val="00E26EDA"/>
-  </w:style>
-  <w:style w:type="character" w:styleId="Strong">
-    <w:name w:val="Strong"/>
-    <w:basedOn w:val="DefaultParagraphFont"/>
-    <w:uiPriority w:val="22"/>
-    <w:qFormat/>
-    <w:rsid w:val="007E424E"/>
-    <w:rPr>
-      <w:b/>
-      <w:bCs/>
-    </w:rPr>
-  </w:style>
-  <w:style w:type="paragraph" w:styleId="NoSpacing">
-    <w:name w:val="No Spacing"/>
-    <w:link w:val="NoSpacingChar"/>
-    <w:uiPriority w:val="1"/>
-    <w:qFormat/>
-    <w:rsid w:val="00736913"/>
-    <w:pPr>
-      <w:spacing w:after="0" w:line="240" w:lineRule="auto"/>
-    </w:pPr>
-    <w:rPr>
-      <w:rFonts w:eastAsiaTheme="minorEastAsia"/>
-    </w:rPr>
-  </w:style>
-  <w:style w:type="character" w:customStyle="1" w:styleId="NoSpacingChar">
-    <w:name w:val="No Spacing Char"/>
-    <w:basedOn w:val="DefaultParagraphFont"/>
-    <w:link w:val="NoSpacing"/>
-    <w:uiPriority w:val="1"/>
-    <w:rsid w:val="00736913"/>
-    <w:rPr>
-      <w:rFonts w:eastAsiaTheme="minorEastAsia"/>
-    </w:rPr>
-  </w:style>
-  <w:style w:type="table" w:styleId="TableGrid">
-    <w:name w:val="Table Grid"/>
-    <w:basedOn w:val="TableNormal"/>
-    <w:uiPriority w:val="39"/>
-    <w:rsid w:val="00A97313"/>
-    <w:pPr>
-      <w:spacing w:after="0" w:line="240" w:lineRule="auto"/>
-    </w:pPr>
-    <w:tblPr>
-      <w:tblInd w:w="0" w:type="dxa"/>
-      <w:tblBorders>
-        <w:top w:val="single" w:sz="4" w:space="0" w:color="auto"/>
-        <w:left w:val="single" w:sz="4" w:space="0" w:color="auto"/>
-        <w:bottom w:val="single" w:sz="4" w:space="0" w:color="auto"/>
-        <w:right w:val="single" w:sz="4" w:space="0" w:color="auto"/>
-        <w:insideH w:val="single" w:sz="4" w:space="0" w:color="auto"/>
-        <w:insideV w:val="single" w:sz="4" w:space="0" w:color="auto"/>
-      </w:tblBorders>
-      <w:tblCellMar>
-        <w:top w:w="0" w:type="dxa"/>
-        <w:left w:w="108" w:type="dxa"/>
-        <w:bottom w:w="0" w:type="dxa"/>
-        <w:right w:w="108" w:type="dxa"/>
-      </w:tblCellMar>
-    </w:tblPr>
-  </w:style>
-  <w:style w:type="table" w:customStyle="1" w:styleId="PlainTable11">
-    <w:name w:val="Plain Table 11"/>
-    <w:basedOn w:val="TableNormal"/>
-    <w:uiPriority w:val="41"/>
-    <w:rsid w:val="00A97313"/>
-    <w:pPr>
-      <w:spacing w:after="0" w:line="240" w:lineRule="auto"/>
-    </w:pPr>
-    <w:tblPr>
-      <w:tblStyleRowBandSize w:val="1"/>
-      <w:tblStyleColBandSize w:val="1"/>
-      <w:tblInd w:w="0" w:type="dxa"/>
-      <w:tblBorders>
-        <w:top w:val="single" w:sz="4" w:space="0" w:color="BFBFBF" w:themeColor="background1" w:themeShade="BF"/>
-        <w:left w:val="single" w:sz="4" w:space="0" w:color="BFBFBF" w:themeColor="background1" w:themeShade="BF"/>
-        <w:bottom w:val="single" w:sz="4" w:space="0" w:color="BFBFBF" w:themeColor="background1" w:themeShade="BF"/>
-        <w:right w:val="single" w:sz="4" w:space="0" w:color="BFBFBF" w:themeColor="background1" w:themeShade="BF"/>
-        <w:insideH w:val="single" w:sz="4" w:space="0" w:color="BFBFBF" w:themeColor="background1" w:themeShade="BF"/>
-        <w:insideV w:val="single" w:sz="4" w:space="0" w:color="BFBFBF" w:themeColor="background1" w:themeShade="BF"/>
-      </w:tblBorders>
-      <w:tblCellMar>
-        <w:top w:w="0" w:type="dxa"/>
-        <w:left w:w="108" w:type="dxa"/>
-        <w:bottom w:w="0" w:type="dxa"/>
-        <w:right w:w="108" w:type="dxa"/>
-      </w:tblCellMar>
     </w:tblPr>
     <w:tblStylePr w:type="firstRow">
       <w:rPr>
@@ -7675,7 +7758,7 @@
   <a:extraClrSchemeLst/>
   <a:extLst>
     <a:ext uri="{05A4C25C-085E-4340-85A3-A5531E510DB2}">
-      <thm15:themeFamily xmlns:thm15="http://schemas.microsoft.com/office/thememl/2012/main" xmlns="" name="Office Theme" id="{62F939B6-93AF-4DB8-9C6B-D6C7DFDC589F}" vid="{4A3C46E8-61CC-4603-A589-7422A47A8E4A}"/>
+      <thm15:themeFamily xmlns:thm15="http://schemas.microsoft.com/office/thememl/2012/main" name="Office Theme" id="{62F939B6-93AF-4DB8-9C6B-D6C7DFDC589F}" vid="{4A3C46E8-61CC-4603-A589-7422A47A8E4A}"/>
     </a:ext>
   </a:extLst>
 </a:theme>
@@ -7686,7 +7769,7 @@
 </file>
 
 <file path=customXml/itemProps1.xml><?xml version="1.0" encoding="utf-8"?>
-<ds:datastoreItem xmlns:ds="http://schemas.openxmlformats.org/officeDocument/2006/customXml" ds:itemID="{5E79773E-40F6-44B3-9132-4885AFC7F92C}">
+<ds:datastoreItem xmlns:ds="http://schemas.openxmlformats.org/officeDocument/2006/customXml" ds:itemID="{15657F2E-BC07-4497-AB02-30B4D317AA6C}">
   <ds:schemaRefs>
     <ds:schemaRef ds:uri="http://schemas.openxmlformats.org/officeDocument/2006/bibliography"/>
   </ds:schemaRefs>

</xml_diff>

<commit_message>
line break after manager functionalities
</commit_message>
<xml_diff>
--- a/Phase 0 DB.docx
+++ b/Phase 0 DB.docx
@@ -1136,6 +1136,18 @@
     <w:p>
       <w:pPr>
         <w:pStyle w:val="ListParagraph"/>
+        <w:ind w:left="1440"/>
+        <w:rPr>
+          <w:sz w:val="32"/>
+          <w:szCs w:val="32"/>
+        </w:rPr>
+      </w:pPr>
+      <w:bookmarkStart w:id="0" w:name="_GoBack"/>
+      <w:bookmarkEnd w:id="0"/>
+    </w:p>
+    <w:p>
+      <w:pPr>
+        <w:pStyle w:val="ListParagraph"/>
         <w:numPr>
           <w:ilvl w:val="0"/>
           <w:numId w:val="3"/>
@@ -1569,14 +1581,6 @@
         </w:rPr>
         <w:t>.</w:t>
       </w:r>
-    </w:p>
-    <w:p>
-      <w:pPr>
-        <w:rPr>
-          <w:sz w:val="32"/>
-          <w:szCs w:val="32"/>
-        </w:rPr>
-      </w:pPr>
     </w:p>
     <w:p>
       <w:pPr>
@@ -4222,8 +4226,6 @@
         </w:rPr>
         <w:t>Section</w:t>
       </w:r>
-      <w:bookmarkStart w:id="0" w:name="_GoBack"/>
-      <w:bookmarkEnd w:id="0"/>
       <w:r>
         <w:rPr>
           <w:rFonts w:ascii="Arial" w:eastAsia="Times New Roman" w:hAnsi="Arial" w:cs="Arial"/>
@@ -4763,7 +4765,7 @@
         </mc:Choice>
         <mc:Fallback>
           <w:pict>
-            <v:group w14:anchorId="3A6ACCEC" id="Group 158" o:spid="_x0000_s1026" style="position:absolute;margin-left:0;margin-top:0;width:133.9pt;height:80.65pt;z-index:251659264;mso-top-percent:23;mso-position-horizontal:left;mso-position-horizontal-relative:page;mso-position-vertical-relative:page;mso-top-percent:23;mso-width-relative:margin;mso-height-relative:margin" coordsize="17007,10241" o:gfxdata="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">
+            <v:group w14:anchorId="3A6ACCEC" id="Group 158" o:spid="_x0000_s1026" style="position:absolute;margin-left:0;margin-top:0;width:133.9pt;height:80.65pt;z-index:251659264;mso-top-percent:23;mso-position-horizontal:left;mso-position-horizontal-relative:page;mso-position-vertical-relative:page;mso-top-percent:23;mso-width-relative:margin;mso-height-relative:margin" coordsize="17007,10241" o:gfxdata="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">
               <v:group id="Group 159" o:spid="_x0000_s1027" style="position:absolute;width:17007;height:10241" coordsize="17007,10241" o:gfxdata="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">
                 <v:rect id="Rectangle 160" o:spid="_x0000_s1028" style="position:absolute;width:17007;height:10241;visibility:visible;mso-wrap-style:square;v-text-anchor:middle" o:gfxdata="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" fillcolor="white [3212]" stroked="f" strokeweight="1pt">
                   <v:fill opacity="0"/>
@@ -6687,7 +6689,7 @@
       </w:pPr>
     </w:pPrDefault>
   </w:docDefaults>
-  <w:latentStyles w:defLockedState="0" w:defUIPriority="99" w:defSemiHidden="0" w:defUnhideWhenUsed="0" w:defQFormat="0" w:count="375">
+  <w:latentStyles w:defLockedState="0" w:defUIPriority="99" w:defSemiHidden="0" w:defUnhideWhenUsed="0" w:defQFormat="0" w:count="377">
     <w:lsdException w:name="Normal" w:uiPriority="0" w:qFormat="1"/>
     <w:lsdException w:name="heading 1" w:uiPriority="9" w:qFormat="1"/>
     <w:lsdException w:name="heading 2" w:semiHidden="1" w:uiPriority="9" w:unhideWhenUsed="1" w:qFormat="1"/>
@@ -6793,7 +6795,6 @@
     <w:lsdException w:name="HTML Sample" w:semiHidden="1" w:unhideWhenUsed="1"/>
     <w:lsdException w:name="HTML Typewriter" w:semiHidden="1" w:unhideWhenUsed="1"/>
     <w:lsdException w:name="HTML Variable" w:semiHidden="1" w:unhideWhenUsed="1"/>
-    <w:lsdException w:name="Normal Table" w:semiHidden="1" w:unhideWhenUsed="1"/>
     <w:lsdException w:name="annotation subject" w:semiHidden="1" w:unhideWhenUsed="1"/>
     <w:lsdException w:name="No List" w:semiHidden="1" w:unhideWhenUsed="1"/>
     <w:lsdException w:name="Outline List 1" w:semiHidden="1" w:unhideWhenUsed="1"/>
@@ -6839,11 +6840,9 @@
     <w:lsdException w:name="Table Subtle 1" w:semiHidden="1" w:unhideWhenUsed="1"/>
     <w:lsdException w:name="Table Subtle 2" w:semiHidden="1" w:unhideWhenUsed="1"/>
     <w:lsdException w:name="Table Web 1" w:semiHidden="1" w:unhideWhenUsed="1"/>
-    <w:lsdException w:name="Table Web 2" w:semiHidden="1" w:unhideWhenUsed="1"/>
     <w:lsdException w:name="Table Web 3" w:semiHidden="1" w:unhideWhenUsed="1"/>
     <w:lsdException w:name="Balloon Text" w:semiHidden="1" w:unhideWhenUsed="1"/>
-    <w:lsdException w:name="Table Grid" w:semiHidden="1" w:uiPriority="39" w:unhideWhenUsed="1"/>
-    <w:lsdException w:name="Table Theme" w:semiHidden="1" w:unhideWhenUsed="1"/>
+    <w:lsdException w:name="Table Grid" w:uiPriority="39"/>
     <w:lsdException w:name="Placeholder Text" w:semiHidden="1"/>
     <w:lsdException w:name="No Spacing" w:uiPriority="1" w:qFormat="1"/>
     <w:lsdException w:name="Light Shading" w:uiPriority="60"/>
@@ -7063,6 +7062,8 @@
     <w:lsdException w:name="Smart Hyperlink" w:semiHidden="1" w:unhideWhenUsed="1"/>
     <w:lsdException w:name="Hashtag" w:semiHidden="1" w:unhideWhenUsed="1"/>
     <w:lsdException w:name="Unresolved Mention" w:semiHidden="1" w:unhideWhenUsed="1"/>
+    <w:lsdException w:name="Smart Link" w:semiHidden="1" w:unhideWhenUsed="1"/>
+    <w:lsdException w:name="Smart Link Error" w:semiHidden="1" w:unhideWhenUsed="1"/>
   </w:latentStyles>
   <w:style w:type="paragraph" w:default="1" w:styleId="Normal">
     <w:name w:val="Normal"/>
@@ -7769,7 +7770,7 @@
 </file>
 
 <file path=customXml/itemProps1.xml><?xml version="1.0" encoding="utf-8"?>
-<ds:datastoreItem xmlns:ds="http://schemas.openxmlformats.org/officeDocument/2006/customXml" ds:itemID="{15657F2E-BC07-4497-AB02-30B4D317AA6C}">
+<ds:datastoreItem xmlns:ds="http://schemas.openxmlformats.org/officeDocument/2006/customXml" ds:itemID="{FB1F251B-E65E-4E8B-823B-DFAD82ED78C3}">
   <ds:schemaRefs>
     <ds:schemaRef ds:uri="http://schemas.openxmlformats.org/officeDocument/2006/bibliography"/>
   </ds:schemaRefs>

</xml_diff>

<commit_message>
Manager home layout added and program document minor fixes
</commit_message>
<xml_diff>
--- a/Phase 0 DB.docx
+++ b/Phase 0 DB.docx
@@ -259,8 +259,21 @@
           </w:tcPr>
           <w:p>
             <w:r>
-              <w:t>Ali Abdelhalim Abozeid</w:t>
+              <w:t xml:space="preserve">Ali </w:t>
             </w:r>
+            <w:proofErr w:type="spellStart"/>
+            <w:r>
+              <w:t>Abdelhalim</w:t>
+            </w:r>
+            <w:proofErr w:type="spellEnd"/>
+            <w:r>
+              <w:t xml:space="preserve"> </w:t>
+            </w:r>
+            <w:proofErr w:type="spellStart"/>
+            <w:r>
+              <w:t>Abozeid</w:t>
+            </w:r>
+            <w:proofErr w:type="spellEnd"/>
           </w:p>
         </w:tc>
         <w:tc>
@@ -301,8 +314,21 @@
           </w:tcPr>
           <w:p>
             <w:r>
-              <w:t>Mohammed Abo Bakr Gad Elkareem</w:t>
+              <w:t xml:space="preserve">Mohammed </w:t>
             </w:r>
+            <w:proofErr w:type="spellStart"/>
+            <w:r>
+              <w:t>Abo</w:t>
+            </w:r>
+            <w:proofErr w:type="spellEnd"/>
+            <w:r>
+              <w:t xml:space="preserve"> Bakr Gad </w:t>
+            </w:r>
+            <w:proofErr w:type="spellStart"/>
+            <w:r>
+              <w:t>Elkareem</w:t>
+            </w:r>
+            <w:proofErr w:type="spellEnd"/>
           </w:p>
         </w:tc>
         <w:tc>
@@ -910,7 +936,27 @@
           <w:sz w:val="32"/>
           <w:szCs w:val="32"/>
         </w:rPr>
-        <w:t xml:space="preserve">he books are distributed among sections eg. </w:t>
+        <w:t xml:space="preserve">he books are distributed among sections </w:t>
+      </w:r>
+      <w:proofErr w:type="spellStart"/>
+      <w:r>
+        <w:rPr>
+          <w:rFonts w:ascii="Arial" w:eastAsia="Times New Roman" w:hAnsi="Arial" w:cs="Arial"/>
+          <w:color w:val="000000"/>
+          <w:sz w:val="32"/>
+          <w:szCs w:val="32"/>
+        </w:rPr>
+        <w:t>eg.</w:t>
+      </w:r>
+      <w:proofErr w:type="spellEnd"/>
+      <w:r>
+        <w:rPr>
+          <w:rFonts w:ascii="Arial" w:eastAsia="Times New Roman" w:hAnsi="Arial" w:cs="Arial"/>
+          <w:color w:val="000000"/>
+          <w:sz w:val="32"/>
+          <w:szCs w:val="32"/>
+        </w:rPr>
+        <w:t xml:space="preserve"> </w:t>
       </w:r>
       <w:r>
         <w:rPr>
@@ -993,14 +1039,25 @@
         </w:rPr>
         <w:t xml:space="preserve"> </w:t>
       </w:r>
-      <w:r>
-        <w:rPr>
-          <w:rFonts w:ascii="Arial" w:eastAsia="Times New Roman" w:hAnsi="Arial" w:cs="Arial"/>
-          <w:color w:val="000000"/>
-          <w:sz w:val="32"/>
-          <w:szCs w:val="32"/>
-        </w:rPr>
-        <w:t>Also they can make a reading list of the books they are intending to read in the future.</w:t>
+      <w:proofErr w:type="gramStart"/>
+      <w:r>
+        <w:rPr>
+          <w:rFonts w:ascii="Arial" w:eastAsia="Times New Roman" w:hAnsi="Arial" w:cs="Arial"/>
+          <w:color w:val="000000"/>
+          <w:sz w:val="32"/>
+          <w:szCs w:val="32"/>
+        </w:rPr>
+        <w:t>Also</w:t>
+      </w:r>
+      <w:proofErr w:type="gramEnd"/>
+      <w:r>
+        <w:rPr>
+          <w:rFonts w:ascii="Arial" w:eastAsia="Times New Roman" w:hAnsi="Arial" w:cs="Arial"/>
+          <w:color w:val="000000"/>
+          <w:sz w:val="32"/>
+          <w:szCs w:val="32"/>
+        </w:rPr>
+        <w:t xml:space="preserve"> they can make a reading list of the books they are intending to read in the future.</w:t>
       </w:r>
       <w:r>
         <w:rPr>
@@ -1018,8 +1075,19 @@
           <w:sz w:val="32"/>
           <w:szCs w:val="32"/>
         </w:rPr>
-        <w:t>There are more than one reading list for each user as each list is for a specific section and there is one big list contains all of the books that user intend to read in all fields .</w:t>
-      </w:r>
+        <w:t xml:space="preserve">There are more than one reading list for each user as each list is for a specific section and there is one big list contains all of the books that user intend to read in all </w:t>
+      </w:r>
+      <w:proofErr w:type="gramStart"/>
+      <w:r>
+        <w:rPr>
+          <w:rFonts w:ascii="Arial" w:eastAsia="Times New Roman" w:hAnsi="Arial" w:cs="Arial"/>
+          <w:color w:val="000000"/>
+          <w:sz w:val="32"/>
+          <w:szCs w:val="32"/>
+        </w:rPr>
+        <w:t>fields .</w:t>
+      </w:r>
+      <w:proofErr w:type="gramEnd"/>
     </w:p>
     <w:p>
       <w:pPr>
@@ -3064,6 +3132,230 @@
     </w:p>
     <w:p>
       <w:pPr>
+        <w:ind w:left="450"/>
+        <w:rPr>
+          <w:sz w:val="32"/>
+          <w:szCs w:val="32"/>
+        </w:rPr>
+      </w:pPr>
+      <w:r>
+        <w:rPr>
+          <w:sz w:val="32"/>
+          <w:szCs w:val="32"/>
+        </w:rPr>
+        <w:t xml:space="preserve">1. </w:t>
+      </w:r>
+      <w:r>
+        <w:rPr>
+          <w:sz w:val="32"/>
+          <w:szCs w:val="32"/>
+        </w:rPr>
+        <w:t>Manager Functionalities:</w:t>
+      </w:r>
+    </w:p>
+    <w:p>
+      <w:pPr>
+        <w:pStyle w:val="ListParagraph"/>
+        <w:numPr>
+          <w:ilvl w:val="1"/>
+          <w:numId w:val="3"/>
+        </w:numPr>
+        <w:rPr>
+          <w:sz w:val="32"/>
+          <w:szCs w:val="32"/>
+        </w:rPr>
+      </w:pPr>
+      <w:r>
+        <w:rPr>
+          <w:sz w:val="32"/>
+          <w:szCs w:val="32"/>
+        </w:rPr>
+        <w:t>Hire/Fire St</w:t>
+      </w:r>
+      <w:bookmarkStart w:id="0" w:name="_GoBack"/>
+      <w:bookmarkEnd w:id="0"/>
+      <w:r>
+        <w:rPr>
+          <w:sz w:val="32"/>
+          <w:szCs w:val="32"/>
+        </w:rPr>
+        <w:t>ation Manager.</w:t>
+      </w:r>
+    </w:p>
+    <w:p>
+      <w:pPr>
+        <w:pStyle w:val="ListParagraph"/>
+        <w:numPr>
+          <w:ilvl w:val="1"/>
+          <w:numId w:val="3"/>
+        </w:numPr>
+        <w:rPr>
+          <w:sz w:val="32"/>
+          <w:szCs w:val="32"/>
+        </w:rPr>
+      </w:pPr>
+      <w:r>
+        <w:rPr>
+          <w:sz w:val="32"/>
+          <w:szCs w:val="32"/>
+        </w:rPr>
+        <w:t xml:space="preserve">Buy / Sell trains. </w:t>
+      </w:r>
+    </w:p>
+    <w:p>
+      <w:pPr>
+        <w:pStyle w:val="ListParagraph"/>
+        <w:numPr>
+          <w:ilvl w:val="1"/>
+          <w:numId w:val="3"/>
+        </w:numPr>
+        <w:rPr>
+          <w:sz w:val="32"/>
+          <w:szCs w:val="32"/>
+        </w:rPr>
+      </w:pPr>
+      <w:r>
+        <w:rPr>
+          <w:sz w:val="32"/>
+          <w:szCs w:val="32"/>
+        </w:rPr>
+        <w:t>Review Changes.</w:t>
+      </w:r>
+    </w:p>
+    <w:p>
+      <w:pPr>
+        <w:pStyle w:val="ListParagraph"/>
+        <w:numPr>
+          <w:ilvl w:val="1"/>
+          <w:numId w:val="3"/>
+        </w:numPr>
+        <w:rPr>
+          <w:sz w:val="32"/>
+          <w:szCs w:val="32"/>
+        </w:rPr>
+      </w:pPr>
+      <w:r>
+        <w:rPr>
+          <w:sz w:val="32"/>
+          <w:szCs w:val="32"/>
+        </w:rPr>
+        <w:t>Open a new station.</w:t>
+      </w:r>
+    </w:p>
+    <w:p>
+      <w:pPr>
+        <w:pStyle w:val="ListParagraph"/>
+        <w:numPr>
+          <w:ilvl w:val="1"/>
+          <w:numId w:val="3"/>
+        </w:numPr>
+        <w:rPr>
+          <w:rStyle w:val="tlid-translation"/>
+          <w:sz w:val="32"/>
+          <w:szCs w:val="32"/>
+        </w:rPr>
+      </w:pPr>
+      <w:r>
+        <w:rPr>
+          <w:rStyle w:val="tlid-translation"/>
+          <w:sz w:val="32"/>
+          <w:szCs w:val="32"/>
+        </w:rPr>
+        <w:t>Change salaries of station managers.</w:t>
+      </w:r>
+    </w:p>
+    <w:p>
+      <w:pPr>
+        <w:pStyle w:val="ListParagraph"/>
+        <w:numPr>
+          <w:ilvl w:val="1"/>
+          <w:numId w:val="3"/>
+        </w:numPr>
+        <w:rPr>
+          <w:sz w:val="32"/>
+          <w:szCs w:val="32"/>
+        </w:rPr>
+      </w:pPr>
+      <w:r>
+        <w:rPr>
+          <w:sz w:val="32"/>
+          <w:szCs w:val="32"/>
+        </w:rPr>
+        <w:t>Manage routes.</w:t>
+      </w:r>
+    </w:p>
+    <w:p>
+      <w:pPr>
+        <w:pStyle w:val="ListParagraph"/>
+        <w:numPr>
+          <w:ilvl w:val="1"/>
+          <w:numId w:val="3"/>
+        </w:numPr>
+        <w:rPr>
+          <w:sz w:val="32"/>
+          <w:szCs w:val="32"/>
+        </w:rPr>
+      </w:pPr>
+      <w:r>
+        <w:rPr>
+          <w:sz w:val="32"/>
+          <w:szCs w:val="32"/>
+        </w:rPr>
+        <w:t>Stop a station.</w:t>
+      </w:r>
+    </w:p>
+    <w:p>
+      <w:pPr>
+        <w:pStyle w:val="ListParagraph"/>
+        <w:numPr>
+          <w:ilvl w:val="1"/>
+          <w:numId w:val="3"/>
+        </w:numPr>
+        <w:rPr>
+          <w:sz w:val="32"/>
+          <w:szCs w:val="32"/>
+        </w:rPr>
+      </w:pPr>
+      <w:r>
+        <w:rPr>
+          <w:sz w:val="32"/>
+          <w:szCs w:val="32"/>
+        </w:rPr>
+        <w:t>Add Constrains to station Manager.</w:t>
+      </w:r>
+    </w:p>
+    <w:p>
+      <w:pPr>
+        <w:pStyle w:val="ListParagraph"/>
+        <w:numPr>
+          <w:ilvl w:val="1"/>
+          <w:numId w:val="3"/>
+        </w:numPr>
+        <w:rPr>
+          <w:sz w:val="32"/>
+          <w:szCs w:val="32"/>
+        </w:rPr>
+      </w:pPr>
+      <w:r>
+        <w:rPr>
+          <w:sz w:val="32"/>
+          <w:szCs w:val="32"/>
+        </w:rPr>
+        <w:t>Review Train Graph.</w:t>
+      </w:r>
+    </w:p>
+    <w:p>
+      <w:pPr>
+        <w:pStyle w:val="ListParagraph"/>
+        <w:ind w:left="1440"/>
+        <w:rPr>
+          <w:sz w:val="32"/>
+          <w:szCs w:val="32"/>
+        </w:rPr>
+      </w:pPr>
+    </w:p>
+    <w:p>
+      <w:pPr>
         <w:pStyle w:val="ListParagraph"/>
         <w:numPr>
           <w:ilvl w:val="0"/>
@@ -3079,7 +3371,7 @@
           <w:sz w:val="32"/>
           <w:szCs w:val="32"/>
         </w:rPr>
-        <w:t>Manager Functionalities:</w:t>
+        <w:t>Station Manager:</w:t>
       </w:r>
     </w:p>
     <w:p>
@@ -3099,7 +3391,7 @@
           <w:sz w:val="32"/>
           <w:szCs w:val="32"/>
         </w:rPr>
-        <w:t>Hire/Fire Station Manager.</w:t>
+        <w:t>Hire / Fire employee.</w:t>
       </w:r>
     </w:p>
     <w:p>
@@ -3119,7 +3411,7 @@
           <w:sz w:val="32"/>
           <w:szCs w:val="32"/>
         </w:rPr>
-        <w:t xml:space="preserve">Buy / Sell trains. </w:t>
+        <w:t>Upgrade Station.</w:t>
       </w:r>
     </w:p>
     <w:p>
@@ -3139,7 +3431,7 @@
           <w:sz w:val="32"/>
           <w:szCs w:val="32"/>
         </w:rPr>
-        <w:t>Review Changes.</w:t>
+        <w:t>Stop a station.</w:t>
       </w:r>
     </w:p>
     <w:p>
@@ -3158,8 +3450,9 @@
         <w:rPr>
           <w:sz w:val="32"/>
           <w:szCs w:val="32"/>
-        </w:rPr>
-        <w:t>Open a new station.</w:t>
+          <w:lang w:bidi="ar-EG"/>
+        </w:rPr>
+        <w:t>Route train cars (repair or couch).</w:t>
       </w:r>
     </w:p>
     <w:p>
@@ -3181,7 +3474,15 @@
           <w:sz w:val="32"/>
           <w:szCs w:val="32"/>
         </w:rPr>
-        <w:t>Change salaries of station managers.</w:t>
+        <w:t>Determine the price of the ticket</w:t>
+      </w:r>
+      <w:r>
+        <w:rPr>
+          <w:rStyle w:val="tlid-translation"/>
+          <w:sz w:val="32"/>
+          <w:szCs w:val="32"/>
+        </w:rPr>
+        <w:t>.</w:t>
       </w:r>
     </w:p>
     <w:p>
@@ -3201,7 +3502,7 @@
           <w:sz w:val="32"/>
           <w:szCs w:val="32"/>
         </w:rPr>
-        <w:t>Manage routes.</w:t>
+        <w:t>Manage Trips.</w:t>
       </w:r>
     </w:p>
     <w:p>
@@ -3221,7 +3522,43 @@
           <w:sz w:val="32"/>
           <w:szCs w:val="32"/>
         </w:rPr>
-        <w:t>Stop a station.</w:t>
+        <w:t>Change salaries of employees.</w:t>
+      </w:r>
+    </w:p>
+    <w:p>
+      <w:pPr>
+        <w:rPr>
+          <w:sz w:val="32"/>
+          <w:szCs w:val="32"/>
+        </w:rPr>
+      </w:pPr>
+    </w:p>
+    <w:p>
+      <w:pPr>
+        <w:rPr>
+          <w:sz w:val="32"/>
+          <w:szCs w:val="32"/>
+        </w:rPr>
+      </w:pPr>
+    </w:p>
+    <w:p>
+      <w:pPr>
+        <w:pStyle w:val="ListParagraph"/>
+        <w:numPr>
+          <w:ilvl w:val="0"/>
+          <w:numId w:val="3"/>
+        </w:numPr>
+        <w:rPr>
+          <w:sz w:val="32"/>
+          <w:szCs w:val="32"/>
+        </w:rPr>
+      </w:pPr>
+      <w:r>
+        <w:rPr>
+          <w:sz w:val="32"/>
+          <w:szCs w:val="32"/>
+        </w:rPr>
+        <w:t>Booking Clerk:</w:t>
       </w:r>
     </w:p>
     <w:p>
@@ -3241,7 +3578,7 @@
           <w:sz w:val="32"/>
           <w:szCs w:val="32"/>
         </w:rPr>
-        <w:t>Add Constrains to station Manager.</w:t>
+        <w:t>Checks the availability of trains.</w:t>
       </w:r>
     </w:p>
     <w:p>
@@ -3261,37 +3598,7 @@
           <w:sz w:val="32"/>
           <w:szCs w:val="32"/>
         </w:rPr>
-        <w:t>Review Train Graph.</w:t>
-      </w:r>
-    </w:p>
-    <w:p>
-      <w:pPr>
-        <w:pStyle w:val="ListParagraph"/>
-        <w:ind w:left="1440"/>
-        <w:rPr>
-          <w:sz w:val="32"/>
-          <w:szCs w:val="32"/>
-        </w:rPr>
-      </w:pPr>
-    </w:p>
-    <w:p>
-      <w:pPr>
-        <w:pStyle w:val="ListParagraph"/>
-        <w:numPr>
-          <w:ilvl w:val="0"/>
-          <w:numId w:val="3"/>
-        </w:numPr>
-        <w:rPr>
-          <w:sz w:val="32"/>
-          <w:szCs w:val="32"/>
-        </w:rPr>
-      </w:pPr>
-      <w:r>
-        <w:rPr>
-          <w:sz w:val="32"/>
-          <w:szCs w:val="32"/>
-        </w:rPr>
-        <w:t>Station Manager:</w:t>
+        <w:t>Checks the availability of seats.</w:t>
       </w:r>
     </w:p>
     <w:p>
@@ -3310,8 +3617,9 @@
         <w:rPr>
           <w:sz w:val="32"/>
           <w:szCs w:val="32"/>
-        </w:rPr>
-        <w:t>Hire / Fire employee.</w:t>
+          <w:lang w:bidi="ar-EG"/>
+        </w:rPr>
+        <w:t>Book a seat.</w:t>
       </w:r>
     </w:p>
     <w:p>
@@ -3331,7 +3639,7 @@
           <w:sz w:val="32"/>
           <w:szCs w:val="32"/>
         </w:rPr>
-        <w:t>Upgrade Station.</w:t>
+        <w:t>Cancel a trip.</w:t>
       </w:r>
     </w:p>
     <w:p>
@@ -3350,8 +3658,9 @@
         <w:rPr>
           <w:sz w:val="32"/>
           <w:szCs w:val="32"/>
-        </w:rPr>
-        <w:t>Stop a station.</w:t>
+          <w:lang w:bidi="ar-EG"/>
+        </w:rPr>
+        <w:t>Edit passenger data.</w:t>
       </w:r>
     </w:p>
     <w:p>
@@ -3370,235 +3679,6 @@
         <w:rPr>
           <w:sz w:val="32"/>
           <w:szCs w:val="32"/>
-          <w:lang w:bidi="ar-EG"/>
-        </w:rPr>
-        <w:t>Route train cars (repair or couch).</w:t>
-      </w:r>
-    </w:p>
-    <w:p>
-      <w:pPr>
-        <w:pStyle w:val="ListParagraph"/>
-        <w:numPr>
-          <w:ilvl w:val="1"/>
-          <w:numId w:val="3"/>
-        </w:numPr>
-        <w:rPr>
-          <w:rStyle w:val="tlid-translation"/>
-          <w:sz w:val="32"/>
-          <w:szCs w:val="32"/>
-        </w:rPr>
-      </w:pPr>
-      <w:r>
-        <w:rPr>
-          <w:rStyle w:val="tlid-translation"/>
-          <w:sz w:val="32"/>
-          <w:szCs w:val="32"/>
-        </w:rPr>
-        <w:t>Determine the price of the ticket</w:t>
-      </w:r>
-      <w:r>
-        <w:rPr>
-          <w:rStyle w:val="tlid-translation"/>
-          <w:sz w:val="32"/>
-          <w:szCs w:val="32"/>
-        </w:rPr>
-        <w:t>.</w:t>
-      </w:r>
-    </w:p>
-    <w:p>
-      <w:pPr>
-        <w:pStyle w:val="ListParagraph"/>
-        <w:numPr>
-          <w:ilvl w:val="1"/>
-          <w:numId w:val="3"/>
-        </w:numPr>
-        <w:rPr>
-          <w:sz w:val="32"/>
-          <w:szCs w:val="32"/>
-        </w:rPr>
-      </w:pPr>
-      <w:r>
-        <w:rPr>
-          <w:sz w:val="32"/>
-          <w:szCs w:val="32"/>
-        </w:rPr>
-        <w:t>Manage Trips.</w:t>
-      </w:r>
-    </w:p>
-    <w:p>
-      <w:pPr>
-        <w:pStyle w:val="ListParagraph"/>
-        <w:numPr>
-          <w:ilvl w:val="1"/>
-          <w:numId w:val="3"/>
-        </w:numPr>
-        <w:rPr>
-          <w:sz w:val="32"/>
-          <w:szCs w:val="32"/>
-        </w:rPr>
-      </w:pPr>
-      <w:r>
-        <w:rPr>
-          <w:sz w:val="32"/>
-          <w:szCs w:val="32"/>
-        </w:rPr>
-        <w:t>Change salaries of employees.</w:t>
-      </w:r>
-    </w:p>
-    <w:p>
-      <w:pPr>
-        <w:rPr>
-          <w:sz w:val="32"/>
-          <w:szCs w:val="32"/>
-        </w:rPr>
-      </w:pPr>
-    </w:p>
-    <w:p>
-      <w:pPr>
-        <w:rPr>
-          <w:sz w:val="32"/>
-          <w:szCs w:val="32"/>
-        </w:rPr>
-      </w:pPr>
-    </w:p>
-    <w:p>
-      <w:pPr>
-        <w:pStyle w:val="ListParagraph"/>
-        <w:numPr>
-          <w:ilvl w:val="0"/>
-          <w:numId w:val="3"/>
-        </w:numPr>
-        <w:rPr>
-          <w:sz w:val="32"/>
-          <w:szCs w:val="32"/>
-        </w:rPr>
-      </w:pPr>
-      <w:r>
-        <w:rPr>
-          <w:sz w:val="32"/>
-          <w:szCs w:val="32"/>
-        </w:rPr>
-        <w:t>Booking Clerk:</w:t>
-      </w:r>
-    </w:p>
-    <w:p>
-      <w:pPr>
-        <w:pStyle w:val="ListParagraph"/>
-        <w:numPr>
-          <w:ilvl w:val="1"/>
-          <w:numId w:val="3"/>
-        </w:numPr>
-        <w:rPr>
-          <w:sz w:val="32"/>
-          <w:szCs w:val="32"/>
-        </w:rPr>
-      </w:pPr>
-      <w:r>
-        <w:rPr>
-          <w:sz w:val="32"/>
-          <w:szCs w:val="32"/>
-        </w:rPr>
-        <w:t>Checks the availability of trains.</w:t>
-      </w:r>
-    </w:p>
-    <w:p>
-      <w:pPr>
-        <w:pStyle w:val="ListParagraph"/>
-        <w:numPr>
-          <w:ilvl w:val="1"/>
-          <w:numId w:val="3"/>
-        </w:numPr>
-        <w:rPr>
-          <w:sz w:val="32"/>
-          <w:szCs w:val="32"/>
-        </w:rPr>
-      </w:pPr>
-      <w:r>
-        <w:rPr>
-          <w:sz w:val="32"/>
-          <w:szCs w:val="32"/>
-        </w:rPr>
-        <w:t>Checks the availability of seats.</w:t>
-      </w:r>
-    </w:p>
-    <w:p>
-      <w:pPr>
-        <w:pStyle w:val="ListParagraph"/>
-        <w:numPr>
-          <w:ilvl w:val="1"/>
-          <w:numId w:val="3"/>
-        </w:numPr>
-        <w:rPr>
-          <w:sz w:val="32"/>
-          <w:szCs w:val="32"/>
-        </w:rPr>
-      </w:pPr>
-      <w:r>
-        <w:rPr>
-          <w:sz w:val="32"/>
-          <w:szCs w:val="32"/>
-          <w:lang w:bidi="ar-EG"/>
-        </w:rPr>
-        <w:t>Book a seat.</w:t>
-      </w:r>
-    </w:p>
-    <w:p>
-      <w:pPr>
-        <w:pStyle w:val="ListParagraph"/>
-        <w:numPr>
-          <w:ilvl w:val="1"/>
-          <w:numId w:val="3"/>
-        </w:numPr>
-        <w:rPr>
-          <w:sz w:val="32"/>
-          <w:szCs w:val="32"/>
-        </w:rPr>
-      </w:pPr>
-      <w:r>
-        <w:rPr>
-          <w:sz w:val="32"/>
-          <w:szCs w:val="32"/>
-        </w:rPr>
-        <w:t>Cancel a trip.</w:t>
-      </w:r>
-    </w:p>
-    <w:p>
-      <w:pPr>
-        <w:pStyle w:val="ListParagraph"/>
-        <w:numPr>
-          <w:ilvl w:val="1"/>
-          <w:numId w:val="3"/>
-        </w:numPr>
-        <w:rPr>
-          <w:sz w:val="32"/>
-          <w:szCs w:val="32"/>
-        </w:rPr>
-      </w:pPr>
-      <w:r>
-        <w:rPr>
-          <w:sz w:val="32"/>
-          <w:szCs w:val="32"/>
-          <w:lang w:bidi="ar-EG"/>
-        </w:rPr>
-        <w:t>Edit passenger data.</w:t>
-      </w:r>
-    </w:p>
-    <w:p>
-      <w:pPr>
-        <w:pStyle w:val="ListParagraph"/>
-        <w:numPr>
-          <w:ilvl w:val="1"/>
-          <w:numId w:val="3"/>
-        </w:numPr>
-        <w:rPr>
-          <w:sz w:val="32"/>
-          <w:szCs w:val="32"/>
-        </w:rPr>
-      </w:pPr>
-      <w:r>
-        <w:rPr>
-          <w:sz w:val="32"/>
-          <w:szCs w:val="32"/>
         </w:rPr>
         <w:t>Edit trip data.</w:t>
       </w:r>
@@ -3957,8 +4037,6 @@
         </w:rPr>
         <w:t>.</w:t>
       </w:r>
-      <w:bookmarkStart w:id="0" w:name="_GoBack"/>
-      <w:bookmarkEnd w:id="0"/>
     </w:p>
     <w:p>
       <w:pPr>
@@ -6538,6 +6616,7 @@
     <w:lsdException w:name="HTML Sample" w:semiHidden="1" w:unhideWhenUsed="1"/>
     <w:lsdException w:name="HTML Typewriter" w:semiHidden="1" w:unhideWhenUsed="1"/>
     <w:lsdException w:name="HTML Variable" w:semiHidden="1" w:unhideWhenUsed="1"/>
+    <w:lsdException w:name="Normal Table" w:semiHidden="1" w:unhideWhenUsed="1"/>
     <w:lsdException w:name="annotation subject" w:semiHidden="1" w:unhideWhenUsed="1"/>
     <w:lsdException w:name="No List" w:semiHidden="1" w:unhideWhenUsed="1"/>
     <w:lsdException w:name="Outline List 1" w:semiHidden="1" w:unhideWhenUsed="1"/>
@@ -6583,9 +6662,11 @@
     <w:lsdException w:name="Table Subtle 1" w:semiHidden="1" w:unhideWhenUsed="1"/>
     <w:lsdException w:name="Table Subtle 2" w:semiHidden="1" w:unhideWhenUsed="1"/>
     <w:lsdException w:name="Table Web 1" w:semiHidden="1" w:unhideWhenUsed="1"/>
+    <w:lsdException w:name="Table Web 2" w:semiHidden="1" w:unhideWhenUsed="1"/>
     <w:lsdException w:name="Table Web 3" w:semiHidden="1" w:unhideWhenUsed="1"/>
     <w:lsdException w:name="Balloon Text" w:semiHidden="1" w:unhideWhenUsed="1"/>
     <w:lsdException w:name="Table Grid" w:uiPriority="39"/>
+    <w:lsdException w:name="Table Theme" w:semiHidden="1" w:unhideWhenUsed="1"/>
     <w:lsdException w:name="Placeholder Text" w:semiHidden="1"/>
     <w:lsdException w:name="No Spacing" w:uiPriority="1" w:qFormat="1"/>
     <w:lsdException w:name="Light Shading" w:uiPriority="60"/>
@@ -7513,7 +7594,7 @@
 </file>
 
 <file path=customXml/itemProps1.xml><?xml version="1.0" encoding="utf-8"?>
-<ds:datastoreItem xmlns:ds="http://schemas.openxmlformats.org/officeDocument/2006/customXml" ds:itemID="{0CE57B27-FF5E-4AFE-AD20-E632372DEF41}">
+<ds:datastoreItem xmlns:ds="http://schemas.openxmlformats.org/officeDocument/2006/customXml" ds:itemID="{ED32D535-EC6B-436B-93D6-44CD49FCC7AA}">
   <ds:schemaRefs>
     <ds:schemaRef ds:uri="http://schemas.openxmlformats.org/officeDocument/2006/bibliography"/>
   </ds:schemaRefs>

</xml_diff>